<commit_message>
TOC was added; page number was added too; Plan was written;
</commit_message>
<xml_diff>
--- a/diploma/trunk/doc/main.docx
+++ b/diploma/trunk/doc/main.docx
@@ -2,11 +2,635 @@
 <file path=word/document.xml><?xml version="1.0" encoding="utf-8"?>
 <w:document xmlns:ve="http://schemas.openxmlformats.org/markup-compatibility/2006" xmlns:o="urn:schemas-microsoft-com:office:office" xmlns:r="http://schemas.openxmlformats.org/officeDocument/2006/relationships" xmlns:m="http://schemas.openxmlformats.org/officeDocument/2006/math" xmlns:v="urn:schemas-microsoft-com:vml" xmlns:wp="http://schemas.openxmlformats.org/drawingml/2006/wordprocessingDrawing" xmlns:w10="urn:schemas-microsoft-com:office:word" xmlns:w="http://schemas.openxmlformats.org/wordprocessingml/2006/main" xmlns:wne="http://schemas.microsoft.com/office/word/2006/wordml">
   <w:body>
+    <w:sdt>
+      <w:sdtPr>
+        <w:id w:val="110929447"/>
+        <w:docPartObj>
+          <w:docPartGallery w:val="Table of Contents"/>
+          <w:docPartUnique/>
+        </w:docPartObj>
+      </w:sdtPr>
+      <w:sdtEndPr>
+        <w:rPr>
+          <w:rFonts w:ascii="Times New Roman" w:eastAsiaTheme="minorHAnsi" w:hAnsi="Times New Roman" w:cstheme="minorBidi"/>
+          <w:b w:val="0"/>
+          <w:bCs w:val="0"/>
+          <w:color w:val="auto"/>
+          <w:szCs w:val="22"/>
+        </w:rPr>
+      </w:sdtEndPr>
+      <w:sdtContent>
+        <w:p>
+          <w:pPr>
+            <w:pStyle w:val="TOCHeading"/>
+            <w:jc w:val="center"/>
+            <w:rPr>
+              <w:lang w:val="ru-RU"/>
+            </w:rPr>
+          </w:pPr>
+          <w:r>
+            <w:rPr>
+              <w:rFonts w:ascii="Times New Roman" w:hAnsi="Times New Roman"/>
+              <w:b w:val="0"/>
+              <w:color w:val="auto"/>
+              <w:sz w:val="40"/>
+              <w:lang w:val="ru-RU"/>
+            </w:rPr>
+            <w:t>Содержание</w:t>
+          </w:r>
+        </w:p>
+        <w:p>
+          <w:pPr>
+            <w:pStyle w:val="TOC1"/>
+            <w:tabs>
+              <w:tab w:val="right" w:leader="dot" w:pos="10195"/>
+            </w:tabs>
+            <w:rPr>
+              <w:rFonts w:asciiTheme="minorHAnsi" w:eastAsiaTheme="minorEastAsia" w:hAnsiTheme="minorHAnsi"/>
+              <w:noProof/>
+              <w:sz w:val="22"/>
+              <w:lang w:val="ru-RU" w:eastAsia="ru-RU"/>
+            </w:rPr>
+          </w:pPr>
+          <w:r>
+            <w:fldChar w:fldCharType="begin"/>
+          </w:r>
+          <w:r>
+            <w:instrText xml:space="preserve"> TOC \o "1-3" \h \z \u </w:instrText>
+          </w:r>
+          <w:r>
+            <w:fldChar w:fldCharType="separate"/>
+          </w:r>
+          <w:hyperlink w:anchor="_Toc287383378" w:history="1">
+            <w:r>
+              <w:rPr>
+                <w:rStyle w:val="Hyperlink"/>
+                <w:noProof/>
+                <w:lang w:val="ru-RU"/>
+              </w:rPr>
+              <w:t>Введение</w:t>
+            </w:r>
+            <w:r>
+              <w:rPr>
+                <w:noProof/>
+                <w:webHidden/>
+              </w:rPr>
+              <w:tab/>
+            </w:r>
+            <w:r>
+              <w:rPr>
+                <w:noProof/>
+                <w:webHidden/>
+              </w:rPr>
+              <w:fldChar w:fldCharType="begin"/>
+            </w:r>
+            <w:r>
+              <w:rPr>
+                <w:noProof/>
+                <w:webHidden/>
+              </w:rPr>
+              <w:instrText xml:space="preserve"> PAGEREF _Toc287383378 \h </w:instrText>
+            </w:r>
+            <w:r>
+              <w:rPr>
+                <w:noProof/>
+                <w:webHidden/>
+              </w:rPr>
+            </w:r>
+            <w:r>
+              <w:rPr>
+                <w:noProof/>
+                <w:webHidden/>
+              </w:rPr>
+              <w:fldChar w:fldCharType="separate"/>
+            </w:r>
+            <w:r>
+              <w:rPr>
+                <w:noProof/>
+                <w:webHidden/>
+              </w:rPr>
+              <w:t>2</w:t>
+            </w:r>
+            <w:r>
+              <w:rPr>
+                <w:noProof/>
+                <w:webHidden/>
+              </w:rPr>
+              <w:fldChar w:fldCharType="end"/>
+            </w:r>
+          </w:hyperlink>
+        </w:p>
+        <w:p>
+          <w:pPr>
+            <w:pStyle w:val="TOC1"/>
+            <w:tabs>
+              <w:tab w:val="right" w:leader="dot" w:pos="10195"/>
+            </w:tabs>
+            <w:rPr>
+              <w:rFonts w:asciiTheme="minorHAnsi" w:eastAsiaTheme="minorEastAsia" w:hAnsiTheme="minorHAnsi"/>
+              <w:noProof/>
+              <w:sz w:val="22"/>
+              <w:lang w:val="ru-RU" w:eastAsia="ru-RU"/>
+            </w:rPr>
+          </w:pPr>
+          <w:hyperlink w:anchor="_Toc287383379" w:history="1">
+            <w:r>
+              <w:rPr>
+                <w:rStyle w:val="Hyperlink"/>
+                <w:noProof/>
+              </w:rPr>
+              <w:t xml:space="preserve">1 </w:t>
+            </w:r>
+            <w:r>
+              <w:rPr>
+                <w:rStyle w:val="Hyperlink"/>
+                <w:noProof/>
+                <w:lang w:val="ru-RU"/>
+              </w:rPr>
+              <w:t>Системы мониторинга</w:t>
+            </w:r>
+            <w:r>
+              <w:rPr>
+                <w:noProof/>
+                <w:webHidden/>
+              </w:rPr>
+              <w:tab/>
+            </w:r>
+            <w:r>
+              <w:rPr>
+                <w:noProof/>
+                <w:webHidden/>
+              </w:rPr>
+              <w:fldChar w:fldCharType="begin"/>
+            </w:r>
+            <w:r>
+              <w:rPr>
+                <w:noProof/>
+                <w:webHidden/>
+              </w:rPr>
+              <w:instrText xml:space="preserve"> PAGEREF _Toc287383379 \h </w:instrText>
+            </w:r>
+            <w:r>
+              <w:rPr>
+                <w:noProof/>
+                <w:webHidden/>
+              </w:rPr>
+            </w:r>
+            <w:r>
+              <w:rPr>
+                <w:noProof/>
+                <w:webHidden/>
+              </w:rPr>
+              <w:fldChar w:fldCharType="separate"/>
+            </w:r>
+            <w:r>
+              <w:rPr>
+                <w:noProof/>
+                <w:webHidden/>
+              </w:rPr>
+              <w:t>3</w:t>
+            </w:r>
+            <w:r>
+              <w:rPr>
+                <w:noProof/>
+                <w:webHidden/>
+              </w:rPr>
+              <w:fldChar w:fldCharType="end"/>
+            </w:r>
+          </w:hyperlink>
+        </w:p>
+        <w:p>
+          <w:pPr>
+            <w:pStyle w:val="TOC2"/>
+            <w:tabs>
+              <w:tab w:val="right" w:leader="dot" w:pos="10195"/>
+            </w:tabs>
+            <w:rPr>
+              <w:rFonts w:asciiTheme="minorHAnsi" w:eastAsiaTheme="minorEastAsia" w:hAnsiTheme="minorHAnsi"/>
+              <w:noProof/>
+              <w:sz w:val="22"/>
+              <w:lang w:val="ru-RU" w:eastAsia="ru-RU"/>
+            </w:rPr>
+          </w:pPr>
+          <w:hyperlink w:anchor="_Toc287383380" w:history="1">
+            <w:r>
+              <w:rPr>
+                <w:rStyle w:val="Hyperlink"/>
+                <w:noProof/>
+              </w:rPr>
+              <w:t xml:space="preserve">1.2 </w:t>
+            </w:r>
+            <w:r>
+              <w:rPr>
+                <w:rStyle w:val="Hyperlink"/>
+                <w:noProof/>
+                <w:lang w:val="ru-RU"/>
+              </w:rPr>
+              <w:t>Системы</w:t>
+            </w:r>
+            <w:r>
+              <w:rPr>
+                <w:rStyle w:val="Hyperlink"/>
+                <w:noProof/>
+              </w:rPr>
+              <w:t xml:space="preserve"> </w:t>
+            </w:r>
+            <w:r>
+              <w:rPr>
+                <w:rStyle w:val="Hyperlink"/>
+                <w:noProof/>
+                <w:lang w:val="ru-RU"/>
+              </w:rPr>
+              <w:t>блабла</w:t>
+            </w:r>
+            <w:r>
+              <w:rPr>
+                <w:noProof/>
+                <w:webHidden/>
+              </w:rPr>
+              <w:tab/>
+            </w:r>
+            <w:r>
+              <w:rPr>
+                <w:noProof/>
+                <w:webHidden/>
+              </w:rPr>
+              <w:fldChar w:fldCharType="begin"/>
+            </w:r>
+            <w:r>
+              <w:rPr>
+                <w:noProof/>
+                <w:webHidden/>
+              </w:rPr>
+              <w:instrText xml:space="preserve"> PAGEREF _Toc287383380 \h </w:instrText>
+            </w:r>
+            <w:r>
+              <w:rPr>
+                <w:noProof/>
+                <w:webHidden/>
+              </w:rPr>
+            </w:r>
+            <w:r>
+              <w:rPr>
+                <w:noProof/>
+                <w:webHidden/>
+              </w:rPr>
+              <w:fldChar w:fldCharType="separate"/>
+            </w:r>
+            <w:r>
+              <w:rPr>
+                <w:noProof/>
+                <w:webHidden/>
+              </w:rPr>
+              <w:t>3</w:t>
+            </w:r>
+            <w:r>
+              <w:rPr>
+                <w:noProof/>
+                <w:webHidden/>
+              </w:rPr>
+              <w:fldChar w:fldCharType="end"/>
+            </w:r>
+          </w:hyperlink>
+        </w:p>
+        <w:p>
+          <w:pPr>
+            <w:pStyle w:val="TOC3"/>
+            <w:tabs>
+              <w:tab w:val="right" w:leader="dot" w:pos="10195"/>
+            </w:tabs>
+            <w:rPr>
+              <w:rFonts w:asciiTheme="minorHAnsi" w:eastAsiaTheme="minorEastAsia" w:hAnsiTheme="minorHAnsi"/>
+              <w:noProof/>
+              <w:sz w:val="22"/>
+              <w:lang w:val="ru-RU" w:eastAsia="ru-RU"/>
+            </w:rPr>
+          </w:pPr>
+          <w:hyperlink w:anchor="_Toc287383381" w:history="1">
+            <w:r>
+              <w:rPr>
+                <w:rStyle w:val="Hyperlink"/>
+                <w:noProof/>
+              </w:rPr>
+              <w:t xml:space="preserve">1.2.1 </w:t>
+            </w:r>
+            <w:r>
+              <w:rPr>
+                <w:rStyle w:val="Hyperlink"/>
+                <w:noProof/>
+                <w:lang w:val="ru-RU"/>
+              </w:rPr>
+              <w:t>Что тут еще напишешь</w:t>
+            </w:r>
+            <w:r>
+              <w:rPr>
+                <w:noProof/>
+                <w:webHidden/>
+              </w:rPr>
+              <w:tab/>
+            </w:r>
+            <w:r>
+              <w:rPr>
+                <w:noProof/>
+                <w:webHidden/>
+              </w:rPr>
+              <w:fldChar w:fldCharType="begin"/>
+            </w:r>
+            <w:r>
+              <w:rPr>
+                <w:noProof/>
+                <w:webHidden/>
+              </w:rPr>
+              <w:instrText xml:space="preserve"> PAGEREF _Toc287383381 \h </w:instrText>
+            </w:r>
+            <w:r>
+              <w:rPr>
+                <w:noProof/>
+                <w:webHidden/>
+              </w:rPr>
+            </w:r>
+            <w:r>
+              <w:rPr>
+                <w:noProof/>
+                <w:webHidden/>
+              </w:rPr>
+              <w:fldChar w:fldCharType="separate"/>
+            </w:r>
+            <w:r>
+              <w:rPr>
+                <w:noProof/>
+                <w:webHidden/>
+              </w:rPr>
+              <w:t>3</w:t>
+            </w:r>
+            <w:r>
+              <w:rPr>
+                <w:noProof/>
+                <w:webHidden/>
+              </w:rPr>
+              <w:fldChar w:fldCharType="end"/>
+            </w:r>
+          </w:hyperlink>
+        </w:p>
+        <w:p>
+          <w:r>
+            <w:fldChar w:fldCharType="end"/>
+          </w:r>
+        </w:p>
+      </w:sdtContent>
+    </w:sdt>
+    <w:p>
+      <w:pPr>
+        <w:spacing w:after="200" w:line="276" w:lineRule="auto"/>
+        <w:ind w:firstLine="0"/>
+        <w:rPr>
+          <w:rFonts w:eastAsiaTheme="majorEastAsia" w:cstheme="majorBidi"/>
+          <w:bCs/>
+          <w:sz w:val="40"/>
+          <w:szCs w:val="28"/>
+        </w:rPr>
+      </w:pPr>
+      <w:r>
+        <w:br w:type="page"/>
+      </w:r>
+    </w:p>
     <w:p>
       <w:pPr>
         <w:pStyle w:val="Heading1"/>
-      </w:pPr>
-      <w:r>
+        <w:jc w:val="center"/>
+        <w:rPr>
+          <w:lang w:val="ru-RU"/>
+        </w:rPr>
+      </w:pPr>
+      <w:bookmarkStart w:id="0" w:name="_Toc287383378"/>
+      <w:r>
+        <w:rPr>
+          <w:lang w:val="ru-RU"/>
+        </w:rPr>
+        <w:lastRenderedPageBreak/>
+        <w:t>Введение</w:t>
+      </w:r>
+      <w:bookmarkEnd w:id="0"/>
+    </w:p>
+    <w:p>
+      <w:pPr>
+        <w:rPr>
+          <w:lang w:val="ru-RU"/>
+        </w:rPr>
+      </w:pPr>
+      <w:r>
+        <w:rPr>
+          <w:lang w:val="ru-RU"/>
+        </w:rPr>
+        <w:t>На текущем этапе информатизации общества все более актуальной</w:t>
+      </w:r>
+      <w:r>
+        <w:rPr>
+          <w:lang w:val="ru-RU"/>
+        </w:rPr>
+        <w:t xml:space="preserve"> </w:t>
+      </w:r>
+      <w:r>
+        <w:rPr>
+          <w:lang w:val="ru-RU"/>
+        </w:rPr>
+        <w:t>становится проблема обеспечения должного уровня качества протекания</w:t>
+      </w:r>
+      <w:r>
+        <w:rPr>
+          <w:lang w:val="ru-RU"/>
+        </w:rPr>
+        <w:t xml:space="preserve"> </w:t>
+      </w:r>
+      <w:r>
+        <w:rPr>
+          <w:lang w:val="ru-RU"/>
+        </w:rPr>
+        <w:t>информационных процессов. В результате чего возникает потребность в</w:t>
+      </w:r>
+      <w:r>
+        <w:rPr>
+          <w:lang w:val="ru-RU"/>
+        </w:rPr>
+        <w:t xml:space="preserve"> </w:t>
+      </w:r>
+      <w:r>
+        <w:rPr>
+          <w:lang w:val="ru-RU"/>
+        </w:rPr>
+        <w:t>определенном классе программных систем — систем мониторинга,</w:t>
+      </w:r>
+      <w:r>
+        <w:rPr>
+          <w:lang w:val="ru-RU"/>
+        </w:rPr>
+        <w:t xml:space="preserve"> </w:t>
+      </w:r>
+      <w:r>
+        <w:rPr>
+          <w:lang w:val="ru-RU"/>
+        </w:rPr>
+        <w:t>предназначением которых, в общем случае, является систематическое</w:t>
+      </w:r>
+      <w:r>
+        <w:rPr>
+          <w:lang w:val="ru-RU"/>
+        </w:rPr>
+        <w:t xml:space="preserve"> </w:t>
+      </w:r>
+      <w:r>
+        <w:rPr>
+          <w:lang w:val="ru-RU"/>
+        </w:rPr>
+        <w:t>наблюдение и анализ протекающих в информационной среде процессов.</w:t>
+      </w:r>
+      <w:r>
+        <w:rPr>
+          <w:lang w:val="ru-RU"/>
+        </w:rPr>
+        <w:t xml:space="preserve"> </w:t>
+      </w:r>
+      <w:r>
+        <w:rPr>
+          <w:lang w:val="ru-RU"/>
+        </w:rPr>
+        <w:t>Полученные в результате мониторинга данные могут быть использованы как</w:t>
+      </w:r>
+      <w:r>
+        <w:rPr>
+          <w:lang w:val="ru-RU"/>
+        </w:rPr>
+        <w:t xml:space="preserve"> </w:t>
+      </w:r>
+      <w:r>
+        <w:rPr>
+          <w:lang w:val="ru-RU"/>
+        </w:rPr>
+        <w:t>для улучшения процесса принятия решений, так и для выявления узких мест</w:t>
+      </w:r>
+      <w:r>
+        <w:rPr>
+          <w:lang w:val="ru-RU"/>
+        </w:rPr>
+        <w:t xml:space="preserve"> </w:t>
+      </w:r>
+      <w:r>
+        <w:rPr>
+          <w:lang w:val="ru-RU"/>
+        </w:rPr>
+        <w:t>исследуемой системы.</w:t>
+      </w:r>
+    </w:p>
+    <w:p>
+      <w:pPr>
+        <w:rPr>
+          <w:lang w:val="ru-RU"/>
+        </w:rPr>
+      </w:pPr>
+      <w:r>
+        <w:rPr>
+          <w:lang w:val="ru-RU"/>
+        </w:rPr>
+        <w:t>Современные сетевые инфраструктуры уровня предприятия насчитывают</w:t>
+      </w:r>
+      <w:r>
+        <w:rPr>
+          <w:lang w:val="ru-RU"/>
+        </w:rPr>
+        <w:t xml:space="preserve"> </w:t>
+      </w:r>
+      <w:r>
+        <w:rPr>
+          <w:lang w:val="ru-RU"/>
+        </w:rPr>
+        <w:t>огромное количество устройств, начиная от модемов и заканчивая принтерами в</w:t>
+      </w:r>
+      <w:r>
+        <w:rPr>
+          <w:lang w:val="ru-RU"/>
+        </w:rPr>
+        <w:t xml:space="preserve"> </w:t>
+      </w:r>
+      <w:r>
+        <w:rPr>
+          <w:lang w:val="ru-RU"/>
+        </w:rPr>
+        <w:t>банкоматах и мультикассах. При этом, локальный контроль за состоянием всех</w:t>
+      </w:r>
+      <w:r>
+        <w:rPr>
+          <w:lang w:val="ru-RU"/>
+        </w:rPr>
+        <w:t xml:space="preserve"> </w:t>
+      </w:r>
+      <w:r>
+        <w:rPr>
+          <w:lang w:val="ru-RU"/>
+        </w:rPr>
+        <w:t>этих устройств требует наличия как специализированных инструментов, так и</w:t>
+      </w:r>
+      <w:r>
+        <w:rPr>
+          <w:lang w:val="ru-RU"/>
+        </w:rPr>
+        <w:t xml:space="preserve"> </w:t>
+      </w:r>
+      <w:r>
+        <w:rPr>
+          <w:lang w:val="ru-RU"/>
+        </w:rPr>
+        <w:t>определенного количества вычислительных ресурсов. Не смотря на это,</w:t>
+      </w:r>
+      <w:r>
+        <w:rPr>
+          <w:lang w:val="ru-RU"/>
+        </w:rPr>
+        <w:t xml:space="preserve"> </w:t>
+      </w:r>
+      <w:r>
+        <w:rPr>
+          <w:lang w:val="ru-RU"/>
+        </w:rPr>
+        <w:t>крупные предприятия готовы идти на такие затраты взамен повышению</w:t>
+      </w:r>
+      <w:r>
+        <w:rPr>
+          <w:lang w:val="ru-RU"/>
+        </w:rPr>
+        <w:t xml:space="preserve"> </w:t>
+      </w:r>
+      <w:r>
+        <w:rPr>
+          <w:lang w:val="ru-RU"/>
+        </w:rPr>
+        <w:t>надежности своего оборуд</w:t>
+      </w:r>
+      <w:r>
+        <w:rPr>
+          <w:lang w:val="ru-RU"/>
+        </w:rPr>
+        <w:t>ования и стабильности сервисов.</w:t>
+      </w:r>
+      <w:r>
+        <w:rPr>
+          <w:lang w:val="ru-RU"/>
+        </w:rPr>
+        <w:br w:type="page"/>
+      </w:r>
+    </w:p>
+    <w:p>
+      <w:pPr>
+        <w:pStyle w:val="Heading1"/>
+        <w:rPr>
+          <w:lang w:val="ru-RU"/>
+        </w:rPr>
+      </w:pPr>
+      <w:bookmarkStart w:id="1" w:name="_Toc287383379"/>
+      <w:r>
+        <w:rPr>
+          <w:lang w:val="ru-RU"/>
+        </w:rPr>
+        <w:lastRenderedPageBreak/>
         <w:t xml:space="preserve">1 </w:t>
       </w:r>
       <w:r>
@@ -15,6 +639,7 @@
         </w:rPr>
         <w:t>Системы мониторинга</w:t>
       </w:r>
+      <w:bookmarkEnd w:id="1"/>
     </w:p>
     <w:p>
       <w:pPr>
@@ -23,43 +648,39 @@
           <w:lang w:val="ru-RU"/>
         </w:rPr>
       </w:pPr>
-      <w:r>
-        <w:t xml:space="preserve">1.2 </w:t>
-      </w:r>
-      <w:r>
-        <w:rPr>
-          <w:lang w:val="ru-RU"/>
-        </w:rPr>
-        <w:t>Системы</w:t>
-      </w:r>
-      <w:r>
-        <w:t xml:space="preserve"> </w:t>
-      </w:r>
-      <w:r>
-        <w:rPr>
-          <w:lang w:val="ru-RU"/>
-        </w:rPr>
-        <w:t>блабла</w:t>
-      </w:r>
-    </w:p>
-    <w:p>
-      <w:pPr>
-        <w:pStyle w:val="Heading3"/>
-        <w:rPr>
-          <w:lang w:val="ru-RU"/>
-        </w:rPr>
-      </w:pPr>
-      <w:r>
-        <w:t xml:space="preserve">1.2.1 </w:t>
-      </w:r>
-      <w:r>
-        <w:rPr>
-          <w:lang w:val="ru-RU"/>
-        </w:rPr>
-        <w:t>Что тут еще напишешь</w:t>
-      </w:r>
-    </w:p>
-    <w:p>
+      <w:bookmarkStart w:id="2" w:name="_Toc287383380"/>
+      <w:r>
+        <w:rPr>
+          <w:lang w:val="ru-RU"/>
+        </w:rPr>
+        <w:t>1.</w:t>
+      </w:r>
+      <w:r>
+        <w:rPr>
+          <w:lang w:val="ru-RU"/>
+        </w:rPr>
+        <w:t>1</w:t>
+      </w:r>
+      <w:r>
+        <w:rPr>
+          <w:lang w:val="ru-RU"/>
+        </w:rPr>
+        <w:t xml:space="preserve"> </w:t>
+      </w:r>
+      <w:bookmarkEnd w:id="2"/>
+      <w:r>
+        <w:rPr>
+          <w:lang w:val="ru-RU"/>
+        </w:rPr>
+        <w:t>Обзор</w:t>
+      </w:r>
+    </w:p>
+    <w:p>
+      <w:pPr>
+        <w:rPr>
+          <w:lang w:val="ru-RU"/>
+        </w:rPr>
+      </w:pPr>
       <w:r>
         <w:rPr>
           <w:lang w:val="ru-RU"/>
@@ -67,6 +688,9 @@
         <w:t>Фывфывфывфывфывфывлфыоалоыва</w:t>
       </w:r>
       <w:r>
+        <w:rPr>
+          <w:lang w:val="ru-RU"/>
+        </w:rPr>
         <w:t xml:space="preserve"> </w:t>
       </w:r>
       <w:r>
@@ -76,6 +700,9 @@
         <w:t>ыова</w:t>
       </w:r>
       <w:r>
+        <w:rPr>
+          <w:lang w:val="ru-RU"/>
+        </w:rPr>
         <w:t xml:space="preserve"> </w:t>
       </w:r>
       <w:r>
@@ -85,6 +712,9 @@
         <w:t>лыовра</w:t>
       </w:r>
       <w:r>
+        <w:rPr>
+          <w:lang w:val="ru-RU"/>
+        </w:rPr>
         <w:t xml:space="preserve"> </w:t>
       </w:r>
       <w:r>
@@ -94,6 +724,9 @@
         <w:t>лоыв</w:t>
       </w:r>
       <w:r>
+        <w:rPr>
+          <w:lang w:val="ru-RU"/>
+        </w:rPr>
         <w:t xml:space="preserve"> </w:t>
       </w:r>
       <w:r>
@@ -103,6 +736,9 @@
         <w:t>аы</w:t>
       </w:r>
       <w:r>
+        <w:rPr>
+          <w:lang w:val="ru-RU"/>
+        </w:rPr>
         <w:t xml:space="preserve"> </w:t>
       </w:r>
       <w:r>
@@ -112,6 +748,9 @@
         <w:t>алоыа</w:t>
       </w:r>
       <w:r>
+        <w:rPr>
+          <w:lang w:val="ru-RU"/>
+        </w:rPr>
         <w:t xml:space="preserve"> </w:t>
       </w:r>
       <w:r>
@@ -121,6 +760,9 @@
         <w:t>лоы</w:t>
       </w:r>
       <w:r>
+        <w:rPr>
+          <w:lang w:val="ru-RU"/>
+        </w:rPr>
         <w:t xml:space="preserve"> </w:t>
       </w:r>
       <w:r>
@@ -130,6 +772,9 @@
         <w:t>алоы</w:t>
       </w:r>
       <w:r>
+        <w:rPr>
+          <w:lang w:val="ru-RU"/>
+        </w:rPr>
         <w:t xml:space="preserve"> </w:t>
       </w:r>
       <w:r>
@@ -139,6 +784,9 @@
         <w:t>аловыа</w:t>
       </w:r>
       <w:r>
+        <w:rPr>
+          <w:lang w:val="ru-RU"/>
+        </w:rPr>
         <w:t xml:space="preserve"> </w:t>
       </w:r>
       <w:r>
@@ -148,6 +796,9 @@
         <w:t>ловы</w:t>
       </w:r>
       <w:r>
+        <w:rPr>
+          <w:lang w:val="ru-RU"/>
+        </w:rPr>
         <w:t xml:space="preserve"> </w:t>
       </w:r>
       <w:r>
@@ -157,6 +808,9 @@
         <w:t>аоылв</w:t>
       </w:r>
       <w:r>
+        <w:rPr>
+          <w:lang w:val="ru-RU"/>
+        </w:rPr>
         <w:t xml:space="preserve"> </w:t>
       </w:r>
       <w:r>
@@ -166,6 +820,9 @@
         <w:t>аловы</w:t>
       </w:r>
       <w:r>
+        <w:rPr>
+          <w:lang w:val="ru-RU"/>
+        </w:rPr>
         <w:t xml:space="preserve"> </w:t>
       </w:r>
       <w:r>
@@ -175,6 +832,9 @@
         <w:t>аловы</w:t>
       </w:r>
       <w:r>
+        <w:rPr>
+          <w:lang w:val="ru-RU"/>
+        </w:rPr>
         <w:t xml:space="preserve"> </w:t>
       </w:r>
       <w:r>
@@ -184,6 +844,9 @@
         <w:t>аолы</w:t>
       </w:r>
       <w:r>
+        <w:rPr>
+          <w:lang w:val="ru-RU"/>
+        </w:rPr>
         <w:t xml:space="preserve"> </w:t>
       </w:r>
       <w:r>
@@ -193,6 +856,9 @@
         <w:t>алоыв</w:t>
       </w:r>
       <w:r>
+        <w:rPr>
+          <w:lang w:val="ru-RU"/>
+        </w:rPr>
         <w:t xml:space="preserve"> </w:t>
       </w:r>
       <w:r>
@@ -202,6 +868,9 @@
         <w:t>алоыв</w:t>
       </w:r>
       <w:r>
+        <w:rPr>
+          <w:lang w:val="ru-RU"/>
+        </w:rPr>
         <w:t xml:space="preserve"> </w:t>
       </w:r>
       <w:r>
@@ -211,6 +880,9 @@
         <w:t>алоыв</w:t>
       </w:r>
       <w:r>
+        <w:rPr>
+          <w:lang w:val="ru-RU"/>
+        </w:rPr>
         <w:t xml:space="preserve"> </w:t>
       </w:r>
       <w:r>
@@ -220,6 +892,9 @@
         <w:t>ралоыв</w:t>
       </w:r>
       <w:r>
+        <w:rPr>
+          <w:lang w:val="ru-RU"/>
+        </w:rPr>
         <w:t xml:space="preserve"> </w:t>
       </w:r>
       <w:r>
@@ -229,6 +904,9 @@
         <w:t>аловы</w:t>
       </w:r>
       <w:r>
+        <w:rPr>
+          <w:lang w:val="ru-RU"/>
+        </w:rPr>
         <w:t xml:space="preserve"> </w:t>
       </w:r>
       <w:r>
@@ -238,6 +916,9 @@
         <w:t>алоы</w:t>
       </w:r>
       <w:r>
+        <w:rPr>
+          <w:lang w:val="ru-RU"/>
+        </w:rPr>
         <w:t xml:space="preserve"> </w:t>
       </w:r>
       <w:r>
@@ -247,6 +928,9 @@
         <w:t>авлоыв</w:t>
       </w:r>
       <w:r>
+        <w:rPr>
+          <w:lang w:val="ru-RU"/>
+        </w:rPr>
         <w:t xml:space="preserve"> </w:t>
       </w:r>
       <w:r>
@@ -256,6 +940,9 @@
         <w:t>алоыв</w:t>
       </w:r>
       <w:r>
+        <w:rPr>
+          <w:lang w:val="ru-RU"/>
+        </w:rPr>
         <w:t xml:space="preserve"> </w:t>
       </w:r>
       <w:r>
@@ -266,24 +953,266 @@
       </w:r>
     </w:p>
     <w:p>
-      <w:r>
-        <w:rPr>
-          <w:lang w:val="ru-RU"/>
-        </w:rPr>
-        <w:t>фывфывфвыфыв</w:t>
-      </w:r>
-    </w:p>
-    <w:p/>
-    <w:p/>
-    <w:p/>
+      <w:pPr>
+        <w:rPr>
+          <w:lang w:val="ru-RU"/>
+        </w:rPr>
+      </w:pPr>
+      <w:r>
+        <w:rPr>
+          <w:lang w:val="ru-RU"/>
+        </w:rPr>
+        <w:t>Ф</w:t>
+      </w:r>
+      <w:r>
+        <w:rPr>
+          <w:lang w:val="ru-RU"/>
+        </w:rPr>
+        <w:t>ывфывфвыфыв</w:t>
+      </w:r>
+    </w:p>
+    <w:p>
+      <w:pPr>
+        <w:pStyle w:val="Heading2"/>
+        <w:rPr>
+          <w:lang w:val="ru-RU"/>
+        </w:rPr>
+      </w:pPr>
+      <w:r>
+        <w:rPr>
+          <w:lang w:val="ru-RU"/>
+        </w:rPr>
+        <w:t>1.2 Требования к системам мониторинга</w:t>
+      </w:r>
+    </w:p>
+    <w:p>
+      <w:pPr>
+        <w:rPr>
+          <w:lang w:val="ru-RU"/>
+        </w:rPr>
+      </w:pPr>
+      <w:r>
+        <w:rPr>
+          <w:lang w:val="ru-RU"/>
+        </w:rPr>
+        <w:t>Фывфывфывфывфыв</w:t>
+      </w:r>
+    </w:p>
+    <w:p>
+      <w:pPr>
+        <w:pStyle w:val="Heading2"/>
+        <w:rPr>
+          <w:lang w:val="ru-RU"/>
+        </w:rPr>
+      </w:pPr>
+      <w:r>
+        <w:rPr>
+          <w:lang w:val="ru-RU"/>
+        </w:rPr>
+        <w:t>1.3 Классификация систем мониторинга</w:t>
+      </w:r>
+    </w:p>
+    <w:p>
+      <w:pPr>
+        <w:rPr>
+          <w:lang w:val="ru-RU"/>
+        </w:rPr>
+      </w:pPr>
+      <w:r>
+        <w:rPr>
+          <w:lang w:val="ru-RU"/>
+        </w:rPr>
+        <w:t>Фывфывфывфыв</w:t>
+      </w:r>
+    </w:p>
+    <w:p>
+      <w:pPr>
+        <w:rPr>
+          <w:lang w:val="ru-RU"/>
+        </w:rPr>
+      </w:pPr>
+      <w:r>
+        <w:rPr>
+          <w:lang w:val="ru-RU"/>
+        </w:rPr>
+        <w:t>Ф</w:t>
+      </w:r>
+      <w:r>
+        <w:rPr>
+          <w:lang w:val="ru-RU"/>
+        </w:rPr>
+        <w:t>ывфыв</w:t>
+      </w:r>
+    </w:p>
+    <w:p>
+      <w:pPr>
+        <w:pStyle w:val="Heading2"/>
+        <w:rPr>
+          <w:lang w:val="ru-RU"/>
+        </w:rPr>
+      </w:pPr>
+      <w:r>
+        <w:rPr>
+          <w:lang w:val="ru-RU"/>
+        </w:rPr>
+        <w:t xml:space="preserve">1.4 Проблемы </w:t>
+      </w:r>
+    </w:p>
+    <w:p>
+      <w:pPr>
+        <w:rPr>
+          <w:lang w:val="ru-RU"/>
+        </w:rPr>
+      </w:pPr>
+      <w:r>
+        <w:rPr>
+          <w:lang w:val="ru-RU"/>
+        </w:rPr>
+        <w:t>Фывфыв</w:t>
+      </w:r>
+    </w:p>
+    <w:p>
+      <w:pPr>
+        <w:rPr>
+          <w:lang w:val="ru-RU"/>
+        </w:rPr>
+      </w:pPr>
+      <w:r>
+        <w:rPr>
+          <w:lang w:val="ru-RU"/>
+        </w:rPr>
+        <w:t>Фывфыв</w:t>
+      </w:r>
+    </w:p>
+    <w:p>
+      <w:pPr>
+        <w:pStyle w:val="Heading2"/>
+        <w:rPr>
+          <w:lang w:val="ru-RU"/>
+        </w:rPr>
+      </w:pPr>
+      <w:r>
+        <w:rPr>
+          <w:lang w:val="ru-RU"/>
+        </w:rPr>
+        <w:t>1.5 Выводы</w:t>
+      </w:r>
+    </w:p>
+    <w:p>
+      <w:pPr>
+        <w:rPr>
+          <w:lang w:val="ru-RU"/>
+        </w:rPr>
+      </w:pPr>
+    </w:p>
+    <w:p>
+      <w:pPr>
+        <w:rPr>
+          <w:lang w:val="ru-RU"/>
+        </w:rPr>
+      </w:pPr>
+    </w:p>
+    <w:p>
+      <w:pPr>
+        <w:rPr>
+          <w:lang w:val="ru-RU"/>
+        </w:rPr>
+      </w:pPr>
+    </w:p>
     <w:sectPr>
+      <w:footerReference w:type="default" r:id="rId7"/>
       <w:pgSz w:w="11906" w:h="16838"/>
-      <w:pgMar w:top="1134" w:right="850" w:bottom="1134" w:left="1701" w:header="708" w:footer="708" w:gutter="0"/>
+      <w:pgMar w:top="567" w:right="567" w:bottom="567" w:left="1134" w:header="709" w:footer="709" w:gutter="0"/>
       <w:cols w:space="708"/>
       <w:docGrid w:linePitch="360"/>
     </w:sectPr>
   </w:body>
 </w:document>
+</file>
+
+<file path=word/endnotes.xml><?xml version="1.0" encoding="utf-8"?>
+<w:endnotes xmlns:ve="http://schemas.openxmlformats.org/markup-compatibility/2006" xmlns:o="urn:schemas-microsoft-com:office:office" xmlns:r="http://schemas.openxmlformats.org/officeDocument/2006/relationships" xmlns:m="http://schemas.openxmlformats.org/officeDocument/2006/math" xmlns:v="urn:schemas-microsoft-com:vml" xmlns:wp="http://schemas.openxmlformats.org/drawingml/2006/wordprocessingDrawing" xmlns:w10="urn:schemas-microsoft-com:office:word" xmlns:w="http://schemas.openxmlformats.org/wordprocessingml/2006/main" xmlns:wne="http://schemas.microsoft.com/office/word/2006/wordml">
+  <w:endnote w:type="separator" w:id="-1">
+    <w:p>
+      <w:pPr>
+        <w:spacing w:line="240" w:lineRule="auto"/>
+      </w:pPr>
+      <w:r>
+        <w:separator/>
+      </w:r>
+    </w:p>
+  </w:endnote>
+  <w:endnote w:type="continuationSeparator" w:id="0">
+    <w:p>
+      <w:pPr>
+        <w:spacing w:line="240" w:lineRule="auto"/>
+      </w:pPr>
+      <w:r>
+        <w:continuationSeparator/>
+      </w:r>
+    </w:p>
+  </w:endnote>
+</w:endnotes>
+</file>
+
+<file path=word/footer1.xml><?xml version="1.0" encoding="utf-8"?>
+<w:ftr xmlns:ve="http://schemas.openxmlformats.org/markup-compatibility/2006" xmlns:o="urn:schemas-microsoft-com:office:office" xmlns:r="http://schemas.openxmlformats.org/officeDocument/2006/relationships" xmlns:m="http://schemas.openxmlformats.org/officeDocument/2006/math" xmlns:v="urn:schemas-microsoft-com:vml" xmlns:wp="http://schemas.openxmlformats.org/drawingml/2006/wordprocessingDrawing" xmlns:w10="urn:schemas-microsoft-com:office:word" xmlns:w="http://schemas.openxmlformats.org/wordprocessingml/2006/main" xmlns:wne="http://schemas.microsoft.com/office/word/2006/wordml">
+  <w:sdt>
+    <w:sdtPr>
+      <w:id w:val="110929441"/>
+      <w:docPartObj>
+        <w:docPartGallery w:val="Page Numbers (Bottom of Page)"/>
+        <w:docPartUnique/>
+      </w:docPartObj>
+    </w:sdtPr>
+    <w:sdtContent>
+      <w:p>
+        <w:pPr>
+          <w:pStyle w:val="Footer"/>
+          <w:jc w:val="center"/>
+        </w:pPr>
+        <w:fldSimple w:instr=" PAGE   \* MERGEFORMAT ">
+          <w:r>
+            <w:rPr>
+              <w:noProof/>
+            </w:rPr>
+            <w:t>3</w:t>
+          </w:r>
+        </w:fldSimple>
+      </w:p>
+    </w:sdtContent>
+  </w:sdt>
+  <w:p>
+    <w:pPr>
+      <w:pStyle w:val="Footer"/>
+    </w:pPr>
+  </w:p>
+</w:ftr>
+</file>
+
+<file path=word/footnotes.xml><?xml version="1.0" encoding="utf-8"?>
+<w:footnotes xmlns:ve="http://schemas.openxmlformats.org/markup-compatibility/2006" xmlns:o="urn:schemas-microsoft-com:office:office" xmlns:r="http://schemas.openxmlformats.org/officeDocument/2006/relationships" xmlns:m="http://schemas.openxmlformats.org/officeDocument/2006/math" xmlns:v="urn:schemas-microsoft-com:vml" xmlns:wp="http://schemas.openxmlformats.org/drawingml/2006/wordprocessingDrawing" xmlns:w10="urn:schemas-microsoft-com:office:word" xmlns:w="http://schemas.openxmlformats.org/wordprocessingml/2006/main" xmlns:wne="http://schemas.microsoft.com/office/word/2006/wordml">
+  <w:footnote w:type="separator" w:id="-1">
+    <w:p>
+      <w:pPr>
+        <w:spacing w:line="240" w:lineRule="auto"/>
+      </w:pPr>
+      <w:r>
+        <w:separator/>
+      </w:r>
+    </w:p>
+  </w:footnote>
+  <w:footnote w:type="continuationSeparator" w:id="0">
+    <w:p>
+      <w:pPr>
+        <w:spacing w:line="240" w:lineRule="auto"/>
+      </w:pPr>
+      <w:r>
+        <w:continuationSeparator/>
+      </w:r>
+    </w:p>
+  </w:footnote>
+</w:footnotes>
 </file>
 
 <file path=word/styles.xml><?xml version="1.0" encoding="utf-8"?>
@@ -295,6 +1224,553 @@
         <w:sz w:val="22"/>
         <w:szCs w:val="22"/>
         <w:lang w:val="ru-RU" w:eastAsia="en-US" w:bidi="ar-SA"/>
+      </w:rPr>
+    </w:rPrDefault>
+    <w:pPrDefault>
+      <w:pPr>
+        <w:spacing w:after="200" w:line="276" w:lineRule="auto"/>
+      </w:pPr>
+    </w:pPrDefault>
+  </w:docDefaults>
+  <w:latentStyles w:defLockedState="0" w:defUIPriority="99" w:defSemiHidden="1" w:defUnhideWhenUsed="1" w:defQFormat="0" w:count="267">
+    <w:lsdException w:name="Normal" w:semiHidden="0" w:uiPriority="0" w:unhideWhenUsed="0" w:qFormat="1"/>
+    <w:lsdException w:name="heading 1" w:semiHidden="0" w:uiPriority="9" w:unhideWhenUsed="0" w:qFormat="1"/>
+    <w:lsdException w:name="heading 2" w:uiPriority="9" w:qFormat="1"/>
+    <w:lsdException w:name="heading 3" w:uiPriority="9" w:qFormat="1"/>
+    <w:lsdException w:name="heading 4" w:uiPriority="9" w:qFormat="1"/>
+    <w:lsdException w:name="heading 5" w:uiPriority="9" w:qFormat="1"/>
+    <w:lsdException w:name="heading 6" w:uiPriority="9" w:qFormat="1"/>
+    <w:lsdException w:name="heading 7" w:uiPriority="9" w:qFormat="1"/>
+    <w:lsdException w:name="heading 8" w:uiPriority="9" w:qFormat="1"/>
+    <w:lsdException w:name="heading 9" w:uiPriority="9" w:qFormat="1"/>
+    <w:lsdException w:name="toc 1" w:uiPriority="39" w:qFormat="1"/>
+    <w:lsdException w:name="toc 2" w:uiPriority="39" w:qFormat="1"/>
+    <w:lsdException w:name="toc 3" w:uiPriority="39" w:qFormat="1"/>
+    <w:lsdException w:name="toc 4" w:uiPriority="39"/>
+    <w:lsdException w:name="toc 5" w:uiPriority="39"/>
+    <w:lsdException w:name="toc 6" w:uiPriority="39"/>
+    <w:lsdException w:name="toc 7" w:uiPriority="39"/>
+    <w:lsdException w:name="toc 8" w:uiPriority="39"/>
+    <w:lsdException w:name="toc 9" w:uiPriority="39"/>
+    <w:lsdException w:name="caption" w:uiPriority="35" w:qFormat="1"/>
+    <w:lsdException w:name="Title" w:semiHidden="0" w:uiPriority="10" w:unhideWhenUsed="0" w:qFormat="1"/>
+    <w:lsdException w:name="Default Paragraph Font" w:uiPriority="1"/>
+    <w:lsdException w:name="Subtitle" w:semiHidden="0" w:uiPriority="11" w:unhideWhenUsed="0" w:qFormat="1"/>
+    <w:lsdException w:name="Strong" w:semiHidden="0" w:uiPriority="22" w:unhideWhenUsed="0" w:qFormat="1"/>
+    <w:lsdException w:name="Emphasis" w:semiHidden="0" w:uiPriority="20" w:unhideWhenUsed="0" w:qFormat="1"/>
+    <w:lsdException w:name="Table Grid" w:semiHidden="0" w:uiPriority="59" w:unhideWhenUsed="0"/>
+    <w:lsdException w:name="Placeholder Text" w:unhideWhenUsed="0"/>
+    <w:lsdException w:name="No Spacing" w:semiHidden="0" w:uiPriority="1" w:unhideWhenUsed="0" w:qFormat="1"/>
+    <w:lsdException w:name="Light Shading" w:semiHidden="0" w:uiPriority="60" w:unhideWhenUsed="0"/>
+    <w:lsdException w:name="Light List" w:semiHidden="0" w:uiPriority="61" w:unhideWhenUsed="0"/>
+    <w:lsdException w:name="Light Grid" w:semiHidden="0" w:uiPriority="62" w:unhideWhenUsed="0"/>
+    <w:lsdException w:name="Medium Shading 1" w:semiHidden="0" w:uiPriority="63" w:unhideWhenUsed="0"/>
+    <w:lsdException w:name="Medium Shading 2" w:semiHidden="0" w:uiPriority="64" w:unhideWhenUsed="0"/>
+    <w:lsdException w:name="Medium List 1" w:semiHidden="0" w:uiPriority="65" w:unhideWhenUsed="0"/>
+    <w:lsdException w:name="Medium List 2" w:semiHidden="0" w:uiPriority="66" w:unhideWhenUsed="0"/>
+    <w:lsdException w:name="Medium Grid 1" w:semiHidden="0" w:uiPriority="67" w:unhideWhenUsed="0"/>
+    <w:lsdException w:name="Medium Grid 2" w:semiHidden="0" w:uiPriority="68" w:unhideWhenUsed="0"/>
+    <w:lsdException w:name="Medium Grid 3" w:semiHidden="0" w:uiPriority="69" w:unhideWhenUsed="0"/>
+    <w:lsdException w:name="Dark List" w:semiHidden="0" w:uiPriority="70" w:unhideWhenUsed="0"/>
+    <w:lsdException w:name="Colorful Shading" w:semiHidden="0" w:uiPriority="71" w:unhideWhenUsed="0"/>
+    <w:lsdException w:name="Colorful List" w:semiHidden="0" w:uiPriority="72" w:unhideWhenUsed="0"/>
+    <w:lsdException w:name="Colorful Grid" w:semiHidden="0" w:uiPriority="73" w:unhideWhenUsed="0"/>
+    <w:lsdException w:name="Light Shading Accent 1" w:semiHidden="0" w:uiPriority="60" w:unhideWhenUsed="0"/>
+    <w:lsdException w:name="Light List Accent 1" w:semiHidden="0" w:uiPriority="61" w:unhideWhenUsed="0"/>
+    <w:lsdException w:name="Light Grid Accent 1" w:semiHidden="0" w:uiPriority="62" w:unhideWhenUsed="0"/>
+    <w:lsdException w:name="Medium Shading 1 Accent 1" w:semiHidden="0" w:uiPriority="63" w:unhideWhenUsed="0"/>
+    <w:lsdException w:name="Medium Shading 2 Accent 1" w:semiHidden="0" w:uiPriority="64" w:unhideWhenUsed="0"/>
+    <w:lsdException w:name="Medium List 1 Accent 1" w:semiHidden="0" w:uiPriority="65" w:unhideWhenUsed="0"/>
+    <w:lsdException w:name="Revision" w:unhideWhenUsed="0"/>
+    <w:lsdException w:name="List Paragraph" w:semiHidden="0" w:uiPriority="34" w:unhideWhenUsed="0" w:qFormat="1"/>
+    <w:lsdException w:name="Quote" w:semiHidden="0" w:uiPriority="29" w:unhideWhenUsed="0" w:qFormat="1"/>
+    <w:lsdException w:name="Intense Quote" w:semiHidden="0" w:uiPriority="30" w:unhideWhenUsed="0" w:qFormat="1"/>
+    <w:lsdException w:name="Medium List 2 Accent 1" w:semiHidden="0" w:uiPriority="66" w:unhideWhenUsed="0"/>
+    <w:lsdException w:name="Medium Grid 1 Accent 1" w:semiHidden="0" w:uiPriority="67" w:unhideWhenUsed="0"/>
+    <w:lsdException w:name="Medium Grid 2 Accent 1" w:semiHidden="0" w:uiPriority="68" w:unhideWhenUsed="0"/>
+    <w:lsdException w:name="Medium Grid 3 Accent 1" w:semiHidden="0" w:uiPriority="69" w:unhideWhenUsed="0"/>
+    <w:lsdException w:name="Dark List Accent 1" w:semiHidden="0" w:uiPriority="70" w:unhideWhenUsed="0"/>
+    <w:lsdException w:name="Colorful Shading Accent 1" w:semiHidden="0" w:uiPriority="71" w:unhideWhenUsed="0"/>
+    <w:lsdException w:name="Colorful List Accent 1" w:semiHidden="0" w:uiPriority="72" w:unhideWhenUsed="0"/>
+    <w:lsdException w:name="Colorful Grid Accent 1" w:semiHidden="0" w:uiPriority="73" w:unhideWhenUsed="0"/>
+    <w:lsdException w:name="Light Shading Accent 2" w:semiHidden="0" w:uiPriority="60" w:unhideWhenUsed="0"/>
+    <w:lsdException w:name="Light List Accent 2" w:semiHidden="0" w:uiPriority="61" w:unhideWhenUsed="0"/>
+    <w:lsdException w:name="Light Grid Accent 2" w:semiHidden="0" w:uiPriority="62" w:unhideWhenUsed="0"/>
+    <w:lsdException w:name="Medium Shading 1 Accent 2" w:semiHidden="0" w:uiPriority="63" w:unhideWhenUsed="0"/>
+    <w:lsdException w:name="Medium Shading 2 Accent 2" w:semiHidden="0" w:uiPriority="64" w:unhideWhenUsed="0"/>
+    <w:lsdException w:name="Medium List 1 Accent 2" w:semiHidden="0" w:uiPriority="65" w:unhideWhenUsed="0"/>
+    <w:lsdException w:name="Medium List 2 Accent 2" w:semiHidden="0" w:uiPriority="66" w:unhideWhenUsed="0"/>
+    <w:lsdException w:name="Medium Grid 1 Accent 2" w:semiHidden="0" w:uiPriority="67" w:unhideWhenUsed="0"/>
+    <w:lsdException w:name="Medium Grid 2 Accent 2" w:semiHidden="0" w:uiPriority="68" w:unhideWhenUsed="0"/>
+    <w:lsdException w:name="Medium Grid 3 Accent 2" w:semiHidden="0" w:uiPriority="69" w:unhideWhenUsed="0"/>
+    <w:lsdException w:name="Dark List Accent 2" w:semiHidden="0" w:uiPriority="70" w:unhideWhenUsed="0"/>
+    <w:lsdException w:name="Colorful Shading Accent 2" w:semiHidden="0" w:uiPriority="71" w:unhideWhenUsed="0"/>
+    <w:lsdException w:name="Colorful List Accent 2" w:semiHidden="0" w:uiPriority="72" w:unhideWhenUsed="0"/>
+    <w:lsdException w:name="Colorful Grid Accent 2" w:semiHidden="0" w:uiPriority="73" w:unhideWhenUsed="0"/>
+    <w:lsdException w:name="Light Shading Accent 3" w:semiHidden="0" w:uiPriority="60" w:unhideWhenUsed="0"/>
+    <w:lsdException w:name="Light List Accent 3" w:semiHidden="0" w:uiPriority="61" w:unhideWhenUsed="0"/>
+    <w:lsdException w:name="Light Grid Accent 3" w:semiHidden="0" w:uiPriority="62" w:unhideWhenUsed="0"/>
+    <w:lsdException w:name="Medium Shading 1 Accent 3" w:semiHidden="0" w:uiPriority="63" w:unhideWhenUsed="0"/>
+    <w:lsdException w:name="Medium Shading 2 Accent 3" w:semiHidden="0" w:uiPriority="64" w:unhideWhenUsed="0"/>
+    <w:lsdException w:name="Medium List 1 Accent 3" w:semiHidden="0" w:uiPriority="65" w:unhideWhenUsed="0"/>
+    <w:lsdException w:name="Medium List 2 Accent 3" w:semiHidden="0" w:uiPriority="66" w:unhideWhenUsed="0"/>
+    <w:lsdException w:name="Medium Grid 1 Accent 3" w:semiHidden="0" w:uiPriority="67" w:unhideWhenUsed="0"/>
+    <w:lsdException w:name="Medium Grid 2 Accent 3" w:semiHidden="0" w:uiPriority="68" w:unhideWhenUsed="0"/>
+    <w:lsdException w:name="Medium Grid 3 Accent 3" w:semiHidden="0" w:uiPriority="69" w:unhideWhenUsed="0"/>
+    <w:lsdException w:name="Dark List Accent 3" w:semiHidden="0" w:uiPriority="70" w:unhideWhenUsed="0"/>
+    <w:lsdException w:name="Colorful Shading Accent 3" w:semiHidden="0" w:uiPriority="71" w:unhideWhenUsed="0"/>
+    <w:lsdException w:name="Colorful List Accent 3" w:semiHidden="0" w:uiPriority="72" w:unhideWhenUsed="0"/>
+    <w:lsdException w:name="Colorful Grid Accent 3" w:semiHidden="0" w:uiPriority="73" w:unhideWhenUsed="0"/>
+    <w:lsdException w:name="Light Shading Accent 4" w:semiHidden="0" w:uiPriority="60" w:unhideWhenUsed="0"/>
+    <w:lsdException w:name="Light List Accent 4" w:semiHidden="0" w:uiPriority="61" w:unhideWhenUsed="0"/>
+    <w:lsdException w:name="Light Grid Accent 4" w:semiHidden="0" w:uiPriority="62" w:unhideWhenUsed="0"/>
+    <w:lsdException w:name="Medium Shading 1 Accent 4" w:semiHidden="0" w:uiPriority="63" w:unhideWhenUsed="0"/>
+    <w:lsdException w:name="Medium Shading 2 Accent 4" w:semiHidden="0" w:uiPriority="64" w:unhideWhenUsed="0"/>
+    <w:lsdException w:name="Medium List 1 Accent 4" w:semiHidden="0" w:uiPriority="65" w:unhideWhenUsed="0"/>
+    <w:lsdException w:name="Medium List 2 Accent 4" w:semiHidden="0" w:uiPriority="66" w:unhideWhenUsed="0"/>
+    <w:lsdException w:name="Medium Grid 1 Accent 4" w:semiHidden="0" w:uiPriority="67" w:unhideWhenUsed="0"/>
+    <w:lsdException w:name="Medium Grid 2 Accent 4" w:semiHidden="0" w:uiPriority="68" w:unhideWhenUsed="0"/>
+    <w:lsdException w:name="Medium Grid 3 Accent 4" w:semiHidden="0" w:uiPriority="69" w:unhideWhenUsed="0"/>
+    <w:lsdException w:name="Dark List Accent 4" w:semiHidden="0" w:uiPriority="70" w:unhideWhenUsed="0"/>
+    <w:lsdException w:name="Colorful Shading Accent 4" w:semiHidden="0" w:uiPriority="71" w:unhideWhenUsed="0"/>
+    <w:lsdException w:name="Colorful List Accent 4" w:semiHidden="0" w:uiPriority="72" w:unhideWhenUsed="0"/>
+    <w:lsdException w:name="Colorful Grid Accent 4" w:semiHidden="0" w:uiPriority="73" w:unhideWhenUsed="0"/>
+    <w:lsdException w:name="Light Shading Accent 5" w:semiHidden="0" w:uiPriority="60" w:unhideWhenUsed="0"/>
+    <w:lsdException w:name="Light List Accent 5" w:semiHidden="0" w:uiPriority="61" w:unhideWhenUsed="0"/>
+    <w:lsdException w:name="Light Grid Accent 5" w:semiHidden="0" w:uiPriority="62" w:unhideWhenUsed="0"/>
+    <w:lsdException w:name="Medium Shading 1 Accent 5" w:semiHidden="0" w:uiPriority="63" w:unhideWhenUsed="0"/>
+    <w:lsdException w:name="Medium Shading 2 Accent 5" w:semiHidden="0" w:uiPriority="64" w:unhideWhenUsed="0"/>
+    <w:lsdException w:name="Medium List 1 Accent 5" w:semiHidden="0" w:uiPriority="65" w:unhideWhenUsed="0"/>
+    <w:lsdException w:name="Medium List 2 Accent 5" w:semiHidden="0" w:uiPriority="66" w:unhideWhenUsed="0"/>
+    <w:lsdException w:name="Medium Grid 1 Accent 5" w:semiHidden="0" w:uiPriority="67" w:unhideWhenUsed="0"/>
+    <w:lsdException w:name="Medium Grid 2 Accent 5" w:semiHidden="0" w:uiPriority="68" w:unhideWhenUsed="0"/>
+    <w:lsdException w:name="Medium Grid 3 Accent 5" w:semiHidden="0" w:uiPriority="69" w:unhideWhenUsed="0"/>
+    <w:lsdException w:name="Dark List Accent 5" w:semiHidden="0" w:uiPriority="70" w:unhideWhenUsed="0"/>
+    <w:lsdException w:name="Colorful Shading Accent 5" w:semiHidden="0" w:uiPriority="71" w:unhideWhenUsed="0"/>
+    <w:lsdException w:name="Colorful List Accent 5" w:semiHidden="0" w:uiPriority="72" w:unhideWhenUsed="0"/>
+    <w:lsdException w:name="Colorful Grid Accent 5" w:semiHidden="0" w:uiPriority="73" w:unhideWhenUsed="0"/>
+    <w:lsdException w:name="Light Shading Accent 6" w:semiHidden="0" w:uiPriority="60" w:unhideWhenUsed="0"/>
+    <w:lsdException w:name="Light List Accent 6" w:semiHidden="0" w:uiPriority="61" w:unhideWhenUsed="0"/>
+    <w:lsdException w:name="Light Grid Accent 6" w:semiHidden="0" w:uiPriority="62" w:unhideWhenUsed="0"/>
+    <w:lsdException w:name="Medium Shading 1 Accent 6" w:semiHidden="0" w:uiPriority="63" w:unhideWhenUsed="0"/>
+    <w:lsdException w:name="Medium Shading 2 Accent 6" w:semiHidden="0" w:uiPriority="64" w:unhideWhenUsed="0"/>
+    <w:lsdException w:name="Medium List 1 Accent 6" w:semiHidden="0" w:uiPriority="65" w:unhideWhenUsed="0"/>
+    <w:lsdException w:name="Medium List 2 Accent 6" w:semiHidden="0" w:uiPriority="66" w:unhideWhenUsed="0"/>
+    <w:lsdException w:name="Medium Grid 1 Accent 6" w:semiHidden="0" w:uiPriority="67" w:unhideWhenUsed="0"/>
+    <w:lsdException w:name="Medium Grid 2 Accent 6" w:semiHidden="0" w:uiPriority="68" w:unhideWhenUsed="0"/>
+    <w:lsdException w:name="Medium Grid 3 Accent 6" w:semiHidden="0" w:uiPriority="69" w:unhideWhenUsed="0"/>
+    <w:lsdException w:name="Dark List Accent 6" w:semiHidden="0" w:uiPriority="70" w:unhideWhenUsed="0"/>
+    <w:lsdException w:name="Colorful Shading Accent 6" w:semiHidden="0" w:uiPriority="71" w:unhideWhenUsed="0"/>
+    <w:lsdException w:name="Colorful List Accent 6" w:semiHidden="0" w:uiPriority="72" w:unhideWhenUsed="0"/>
+    <w:lsdException w:name="Colorful Grid Accent 6" w:semiHidden="0" w:uiPriority="73" w:unhideWhenUsed="0"/>
+    <w:lsdException w:name="Subtle Emphasis" w:semiHidden="0" w:uiPriority="19" w:unhideWhenUsed="0" w:qFormat="1"/>
+    <w:lsdException w:name="Intense Emphasis" w:semiHidden="0" w:uiPriority="21" w:unhideWhenUsed="0" w:qFormat="1"/>
+    <w:lsdException w:name="Subtle Reference" w:semiHidden="0" w:uiPriority="31" w:unhideWhenUsed="0" w:qFormat="1"/>
+    <w:lsdException w:name="Intense Reference" w:semiHidden="0" w:uiPriority="32" w:unhideWhenUsed="0" w:qFormat="1"/>
+    <w:lsdException w:name="Book Title" w:semiHidden="0" w:uiPriority="33" w:unhideWhenUsed="0" w:qFormat="1"/>
+    <w:lsdException w:name="Bibliography" w:uiPriority="37"/>
+    <w:lsdException w:name="TOC Heading" w:uiPriority="39" w:qFormat="1"/>
+  </w:latentStyles>
+  <w:style w:type="paragraph" w:default="1" w:styleId="Normal">
+    <w:name w:val="Normal"/>
+    <w:qFormat/>
+    <w:rsid w:val="00C65D2C"/>
+    <w:pPr>
+      <w:spacing w:after="0" w:line="360" w:lineRule="auto"/>
+      <w:ind w:firstLine="454"/>
+      <w:jc w:val="both"/>
+    </w:pPr>
+    <w:rPr>
+      <w:rFonts w:ascii="Times New Roman" w:hAnsi="Times New Roman"/>
+      <w:sz w:val="28"/>
+      <w:lang w:val="en-US"/>
+    </w:rPr>
+  </w:style>
+  <w:style w:type="paragraph" w:styleId="Heading1">
+    <w:name w:val="heading 1"/>
+    <w:basedOn w:val="Normal"/>
+    <w:next w:val="Normal"/>
+    <w:link w:val="Heading1Char"/>
+    <w:uiPriority w:val="9"/>
+    <w:qFormat/>
+    <w:rsid w:val="00B45760"/>
+    <w:pPr>
+      <w:keepNext/>
+      <w:keepLines/>
+      <w:spacing w:before="280" w:after="280" w:line="240" w:lineRule="auto"/>
+      <w:outlineLvl w:val="0"/>
+    </w:pPr>
+    <w:rPr>
+      <w:rFonts w:eastAsiaTheme="majorEastAsia" w:cstheme="majorBidi"/>
+      <w:bCs/>
+      <w:sz w:val="40"/>
+      <w:szCs w:val="28"/>
+    </w:rPr>
+  </w:style>
+  <w:style w:type="paragraph" w:styleId="Heading2">
+    <w:name w:val="heading 2"/>
+    <w:basedOn w:val="Normal"/>
+    <w:next w:val="Normal"/>
+    <w:link w:val="Heading2Char"/>
+    <w:uiPriority w:val="9"/>
+    <w:unhideWhenUsed/>
+    <w:qFormat/>
+    <w:rsid w:val="00B45760"/>
+    <w:pPr>
+      <w:keepNext/>
+      <w:keepLines/>
+      <w:spacing w:before="240" w:after="240" w:line="240" w:lineRule="auto"/>
+      <w:outlineLvl w:val="1"/>
+    </w:pPr>
+    <w:rPr>
+      <w:rFonts w:eastAsiaTheme="majorEastAsia" w:cstheme="majorBidi"/>
+      <w:bCs/>
+      <w:sz w:val="36"/>
+      <w:szCs w:val="26"/>
+    </w:rPr>
+  </w:style>
+  <w:style w:type="paragraph" w:styleId="Heading3">
+    <w:name w:val="heading 3"/>
+    <w:basedOn w:val="Normal"/>
+    <w:next w:val="Normal"/>
+    <w:link w:val="Heading3Char"/>
+    <w:uiPriority w:val="9"/>
+    <w:unhideWhenUsed/>
+    <w:qFormat/>
+    <w:rsid w:val="00B45760"/>
+    <w:pPr>
+      <w:keepNext/>
+      <w:keepLines/>
+      <w:spacing w:before="200" w:after="200" w:line="240" w:lineRule="auto"/>
+      <w:outlineLvl w:val="2"/>
+    </w:pPr>
+    <w:rPr>
+      <w:rFonts w:eastAsiaTheme="majorEastAsia" w:cstheme="majorBidi"/>
+      <w:bCs/>
+      <w:sz w:val="32"/>
+    </w:rPr>
+  </w:style>
+  <w:style w:type="character" w:default="1" w:styleId="DefaultParagraphFont">
+    <w:name w:val="Default Paragraph Font"/>
+    <w:uiPriority w:val="1"/>
+    <w:semiHidden/>
+    <w:unhideWhenUsed/>
+  </w:style>
+  <w:style w:type="table" w:default="1" w:styleId="TableNormal">
+    <w:name w:val="Normal Table"/>
+    <w:uiPriority w:val="99"/>
+    <w:semiHidden/>
+    <w:unhideWhenUsed/>
+    <w:qFormat/>
+    <w:tblPr>
+      <w:tblInd w:w="0" w:type="dxa"/>
+      <w:tblCellMar>
+        <w:top w:w="0" w:type="dxa"/>
+        <w:left w:w="108" w:type="dxa"/>
+        <w:bottom w:w="0" w:type="dxa"/>
+        <w:right w:w="108" w:type="dxa"/>
+      </w:tblCellMar>
+    </w:tblPr>
+  </w:style>
+  <w:style w:type="numbering" w:default="1" w:styleId="NoList">
+    <w:name w:val="No List"/>
+    <w:uiPriority w:val="99"/>
+    <w:semiHidden/>
+    <w:unhideWhenUsed/>
+  </w:style>
+  <w:style w:type="character" w:customStyle="1" w:styleId="Heading1Char">
+    <w:name w:val="Heading 1 Char"/>
+    <w:basedOn w:val="DefaultParagraphFont"/>
+    <w:link w:val="Heading1"/>
+    <w:uiPriority w:val="9"/>
+    <w:rsid w:val="00B45760"/>
+    <w:rPr>
+      <w:rFonts w:ascii="Times New Roman" w:eastAsiaTheme="majorEastAsia" w:hAnsi="Times New Roman" w:cstheme="majorBidi"/>
+      <w:bCs/>
+      <w:sz w:val="40"/>
+      <w:szCs w:val="28"/>
+      <w:lang w:val="en-US"/>
+    </w:rPr>
+  </w:style>
+  <w:style w:type="character" w:customStyle="1" w:styleId="Heading2Char">
+    <w:name w:val="Heading 2 Char"/>
+    <w:basedOn w:val="DefaultParagraphFont"/>
+    <w:link w:val="Heading2"/>
+    <w:uiPriority w:val="9"/>
+    <w:rsid w:val="00B45760"/>
+    <w:rPr>
+      <w:rFonts w:ascii="Times New Roman" w:eastAsiaTheme="majorEastAsia" w:hAnsi="Times New Roman" w:cstheme="majorBidi"/>
+      <w:bCs/>
+      <w:sz w:val="36"/>
+      <w:szCs w:val="26"/>
+      <w:lang w:val="en-US"/>
+    </w:rPr>
+  </w:style>
+  <w:style w:type="character" w:customStyle="1" w:styleId="Heading3Char">
+    <w:name w:val="Heading 3 Char"/>
+    <w:basedOn w:val="DefaultParagraphFont"/>
+    <w:link w:val="Heading3"/>
+    <w:uiPriority w:val="9"/>
+    <w:rsid w:val="00B45760"/>
+    <w:rPr>
+      <w:rFonts w:ascii="Times New Roman" w:eastAsiaTheme="majorEastAsia" w:hAnsi="Times New Roman" w:cstheme="majorBidi"/>
+      <w:bCs/>
+      <w:sz w:val="32"/>
+      <w:lang w:val="en-US"/>
+    </w:rPr>
+  </w:style>
+  <w:style w:type="character" w:styleId="LineNumber">
+    <w:name w:val="line number"/>
+    <w:basedOn w:val="DefaultParagraphFont"/>
+    <w:uiPriority w:val="99"/>
+    <w:semiHidden/>
+    <w:unhideWhenUsed/>
+    <w:rsid w:val="00D51F39"/>
+  </w:style>
+  <w:style w:type="paragraph" w:styleId="Header">
+    <w:name w:val="header"/>
+    <w:basedOn w:val="Normal"/>
+    <w:link w:val="HeaderChar"/>
+    <w:uiPriority w:val="99"/>
+    <w:semiHidden/>
+    <w:unhideWhenUsed/>
+    <w:rsid w:val="00D51F39"/>
+    <w:pPr>
+      <w:tabs>
+        <w:tab w:val="center" w:pos="4677"/>
+        <w:tab w:val="right" w:pos="9355"/>
+      </w:tabs>
+      <w:spacing w:line="240" w:lineRule="auto"/>
+    </w:pPr>
+  </w:style>
+  <w:style w:type="character" w:customStyle="1" w:styleId="HeaderChar">
+    <w:name w:val="Header Char"/>
+    <w:basedOn w:val="DefaultParagraphFont"/>
+    <w:link w:val="Header"/>
+    <w:uiPriority w:val="99"/>
+    <w:semiHidden/>
+    <w:rsid w:val="00D51F39"/>
+    <w:rPr>
+      <w:rFonts w:ascii="Times New Roman" w:hAnsi="Times New Roman"/>
+      <w:sz w:val="28"/>
+      <w:lang w:val="en-US"/>
+    </w:rPr>
+  </w:style>
+  <w:style w:type="paragraph" w:styleId="Footer">
+    <w:name w:val="footer"/>
+    <w:basedOn w:val="Normal"/>
+    <w:link w:val="FooterChar"/>
+    <w:uiPriority w:val="99"/>
+    <w:unhideWhenUsed/>
+    <w:rsid w:val="00D51F39"/>
+    <w:pPr>
+      <w:tabs>
+        <w:tab w:val="center" w:pos="4677"/>
+        <w:tab w:val="right" w:pos="9355"/>
+      </w:tabs>
+      <w:spacing w:line="240" w:lineRule="auto"/>
+    </w:pPr>
+  </w:style>
+  <w:style w:type="character" w:customStyle="1" w:styleId="FooterChar">
+    <w:name w:val="Footer Char"/>
+    <w:basedOn w:val="DefaultParagraphFont"/>
+    <w:link w:val="Footer"/>
+    <w:uiPriority w:val="99"/>
+    <w:rsid w:val="00D51F39"/>
+    <w:rPr>
+      <w:rFonts w:ascii="Times New Roman" w:hAnsi="Times New Roman"/>
+      <w:sz w:val="28"/>
+      <w:lang w:val="en-US"/>
+    </w:rPr>
+  </w:style>
+  <w:style w:type="paragraph" w:styleId="TOCHeading">
+    <w:name w:val="TOC Heading"/>
+    <w:basedOn w:val="Heading1"/>
+    <w:next w:val="Normal"/>
+    <w:uiPriority w:val="39"/>
+    <w:semiHidden/>
+    <w:unhideWhenUsed/>
+    <w:qFormat/>
+    <w:rsid w:val="00D51F39"/>
+    <w:pPr>
+      <w:spacing w:before="480" w:after="0" w:line="276" w:lineRule="auto"/>
+      <w:ind w:firstLine="0"/>
+      <w:outlineLvl w:val="9"/>
+    </w:pPr>
+    <w:rPr>
+      <w:rFonts w:asciiTheme="majorHAnsi" w:hAnsiTheme="majorHAnsi"/>
+      <w:b/>
+      <w:color w:val="365F91" w:themeColor="accent1" w:themeShade="BF"/>
+      <w:sz w:val="28"/>
+    </w:rPr>
+  </w:style>
+  <w:style w:type="paragraph" w:styleId="TOC1">
+    <w:name w:val="toc 1"/>
+    <w:basedOn w:val="Normal"/>
+    <w:next w:val="Normal"/>
+    <w:autoRedefine/>
+    <w:uiPriority w:val="39"/>
+    <w:unhideWhenUsed/>
+    <w:qFormat/>
+    <w:rsid w:val="00D51F39"/>
+    <w:pPr>
+      <w:spacing w:after="100"/>
+    </w:pPr>
+  </w:style>
+  <w:style w:type="paragraph" w:styleId="TOC2">
+    <w:name w:val="toc 2"/>
+    <w:basedOn w:val="Normal"/>
+    <w:next w:val="Normal"/>
+    <w:autoRedefine/>
+    <w:uiPriority w:val="39"/>
+    <w:unhideWhenUsed/>
+    <w:qFormat/>
+    <w:rsid w:val="00D51F39"/>
+    <w:pPr>
+      <w:spacing w:after="100"/>
+      <w:ind w:left="280"/>
+    </w:pPr>
+  </w:style>
+  <w:style w:type="paragraph" w:styleId="TOC3">
+    <w:name w:val="toc 3"/>
+    <w:basedOn w:val="Normal"/>
+    <w:next w:val="Normal"/>
+    <w:autoRedefine/>
+    <w:uiPriority w:val="39"/>
+    <w:unhideWhenUsed/>
+    <w:qFormat/>
+    <w:rsid w:val="00D51F39"/>
+    <w:pPr>
+      <w:spacing w:after="100"/>
+      <w:ind w:left="560"/>
+    </w:pPr>
+  </w:style>
+  <w:style w:type="character" w:styleId="Hyperlink">
+    <w:name w:val="Hyperlink"/>
+    <w:basedOn w:val="DefaultParagraphFont"/>
+    <w:uiPriority w:val="99"/>
+    <w:unhideWhenUsed/>
+    <w:rsid w:val="00D51F39"/>
+    <w:rPr>
+      <w:color w:val="0000FF" w:themeColor="hyperlink"/>
+      <w:u w:val="single"/>
+    </w:rPr>
+  </w:style>
+  <w:style w:type="paragraph" w:styleId="BalloonText">
+    <w:name w:val="Balloon Text"/>
+    <w:basedOn w:val="Normal"/>
+    <w:link w:val="BalloonTextChar"/>
+    <w:uiPriority w:val="99"/>
+    <w:semiHidden/>
+    <w:unhideWhenUsed/>
+    <w:rsid w:val="00D51F39"/>
+    <w:pPr>
+      <w:spacing w:line="240" w:lineRule="auto"/>
+    </w:pPr>
+    <w:rPr>
+      <w:rFonts w:ascii="Tahoma" w:hAnsi="Tahoma" w:cs="Tahoma"/>
+      <w:sz w:val="16"/>
+      <w:szCs w:val="16"/>
+    </w:rPr>
+  </w:style>
+  <w:style w:type="character" w:customStyle="1" w:styleId="BalloonTextChar">
+    <w:name w:val="Balloon Text Char"/>
+    <w:basedOn w:val="DefaultParagraphFont"/>
+    <w:link w:val="BalloonText"/>
+    <w:uiPriority w:val="99"/>
+    <w:semiHidden/>
+    <w:rsid w:val="00D51F39"/>
+    <w:rPr>
+      <w:rFonts w:ascii="Tahoma" w:hAnsi="Tahoma" w:cs="Tahoma"/>
+      <w:sz w:val="16"/>
+      <w:szCs w:val="16"/>
+      <w:lang w:val="en-US"/>
+    </w:rPr>
+  </w:style>
+</w:styles>
+</file>
+
+<file path=word/glossary/document.xml><?xml version="1.0" encoding="utf-8"?>
+<w:glossaryDocument xmlns:ve="http://schemas.openxmlformats.org/markup-compatibility/2006" xmlns:o="urn:schemas-microsoft-com:office:office" xmlns:r="http://schemas.openxmlformats.org/officeDocument/2006/relationships" xmlns:m="http://schemas.openxmlformats.org/officeDocument/2006/math" xmlns:v="urn:schemas-microsoft-com:vml" xmlns:wp="http://schemas.openxmlformats.org/drawingml/2006/wordprocessingDrawing" xmlns:w10="urn:schemas-microsoft-com:office:word" xmlns:w="http://schemas.openxmlformats.org/wordprocessingml/2006/main" xmlns:wne="http://schemas.microsoft.com/office/word/2006/wordml">
+  <w:docParts/>
+</w:glossaryDocument>
+</file>
+
+<file path=word/glossary/fontTable.xml><?xml version="1.0" encoding="utf-8"?>
+<w:fonts xmlns:r="http://schemas.openxmlformats.org/officeDocument/2006/relationships" xmlns:w="http://schemas.openxmlformats.org/wordprocessingml/2006/main">
+  <w:font w:name="Calibri">
+    <w:panose1 w:val="020F0502020204030204"/>
+    <w:charset w:val="CC"/>
+    <w:family w:val="swiss"/>
+    <w:pitch w:val="variable"/>
+    <w:sig w:usb0="E10002FF" w:usb1="4000ACFF" w:usb2="00000009" w:usb3="00000000" w:csb0="0000019F" w:csb1="00000000"/>
+  </w:font>
+  <w:font w:name="Times New Roman">
+    <w:panose1 w:val="02020603050405020304"/>
+    <w:charset w:val="CC"/>
+    <w:family w:val="roman"/>
+    <w:pitch w:val="variable"/>
+    <w:sig w:usb0="E0002AFF" w:usb1="C0007841" w:usb2="00000009" w:usb3="00000000" w:csb0="000001FF" w:csb1="00000000"/>
+  </w:font>
+  <w:font w:name="Cambria">
+    <w:panose1 w:val="02040503050406030204"/>
+    <w:charset w:val="CC"/>
+    <w:family w:val="roman"/>
+    <w:pitch w:val="variable"/>
+    <w:sig w:usb0="A00002EF" w:usb1="4000004B" w:usb2="00000000" w:usb3="00000000" w:csb0="0000019F" w:csb1="00000000"/>
+  </w:font>
+  <w:font w:name="Tahoma">
+    <w:panose1 w:val="020B0604030504040204"/>
+    <w:charset w:val="CC"/>
+    <w:family w:val="swiss"/>
+    <w:pitch w:val="variable"/>
+    <w:sig w:usb0="E1002EFF" w:usb1="C000605B" w:usb2="00000029" w:usb3="00000000" w:csb0="000101FF" w:csb1="00000000"/>
+  </w:font>
+</w:fonts>
+</file>
+
+<file path=word/glossary/settings.xml><?xml version="1.0" encoding="utf-8"?>
+<w:settings xmlns:o="urn:schemas-microsoft-com:office:office" xmlns:r="http://schemas.openxmlformats.org/officeDocument/2006/relationships" xmlns:m="http://schemas.openxmlformats.org/officeDocument/2006/math" xmlns:v="urn:schemas-microsoft-com:vml" xmlns:w10="urn:schemas-microsoft-com:office:word" xmlns:w="http://schemas.openxmlformats.org/wordprocessingml/2006/main" xmlns:sl="http://schemas.openxmlformats.org/schemaLibrary/2006/main">
+  <w:view w:val="normal"/>
+  <w:defaultTabStop w:val="708"/>
+  <w:characterSpacingControl w:val="doNotCompress"/>
+  <w:compat>
+    <w:useFELayout/>
+  </w:compat>
+  <w:rsids>
+    <w:rsidRoot w:val="006F17BE"/>
+    <w:rsid w:val="006F17BE"/>
+    <w:rsid w:val="008D5E1F"/>
+  </w:rsids>
+  <m:mathPr>
+    <m:mathFont m:val="Cambria Math"/>
+    <m:brkBin m:val="before"/>
+    <m:brkBinSub m:val="--"/>
+    <m:smallFrac m:val="off"/>
+    <m:dispDef/>
+    <m:lMargin m:val="0"/>
+    <m:rMargin m:val="0"/>
+    <m:defJc m:val="centerGroup"/>
+    <m:wrapIndent m:val="1440"/>
+    <m:intLim m:val="subSup"/>
+    <m:naryLim m:val="undOvr"/>
+  </m:mathPr>
+  <w:themeFontLang w:val="ru-RU"/>
+  <w:clrSchemeMapping w:bg1="light1" w:t1="dark1" w:bg2="light2" w:t2="dark2" w:accent1="accent1" w:accent2="accent2" w:accent3="accent3" w:accent4="accent4" w:accent5="accent5" w:accent6="accent6" w:hyperlink="hyperlink" w:followedHyperlink="followedHyperlink"/>
+  <w:decimalSymbol w:val=","/>
+  <w:listSeparator w:val=";"/>
+</w:settings>
+</file>
+
+<file path=word/glossary/styles.xml><?xml version="1.0" encoding="utf-8"?>
+<w:styles xmlns:r="http://schemas.openxmlformats.org/officeDocument/2006/relationships" xmlns:w="http://schemas.openxmlformats.org/wordprocessingml/2006/main">
+  <w:docDefaults>
+    <w:rPrDefault>
+      <w:rPr>
+        <w:rFonts w:asciiTheme="minorHAnsi" w:eastAsiaTheme="minorEastAsia" w:hAnsiTheme="minorHAnsi" w:cstheme="minorBidi"/>
+        <w:sz w:val="22"/>
+        <w:szCs w:val="22"/>
+        <w:lang w:val="ru-RU" w:eastAsia="ru-RU" w:bidi="ar-SA"/>
       </w:rPr>
     </w:rPrDefault>
     <w:pPrDefault>
@@ -445,80 +1921,6 @@
   <w:style w:type="paragraph" w:default="1" w:styleId="Normal">
     <w:name w:val="Normal"/>
     <w:qFormat/>
-    <w:rsid w:val="00304A9D"/>
-    <w:pPr>
-      <w:spacing w:after="0" w:line="360" w:lineRule="auto"/>
-      <w:ind w:firstLine="454"/>
-    </w:pPr>
-    <w:rPr>
-      <w:rFonts w:ascii="Times New Roman" w:hAnsi="Times New Roman"/>
-      <w:sz w:val="28"/>
-      <w:lang w:val="en-US"/>
-    </w:rPr>
-  </w:style>
-  <w:style w:type="paragraph" w:styleId="Heading1">
-    <w:name w:val="heading 1"/>
-    <w:basedOn w:val="Normal"/>
-    <w:next w:val="Normal"/>
-    <w:link w:val="Heading1Char"/>
-    <w:uiPriority w:val="9"/>
-    <w:qFormat/>
-    <w:rsid w:val="00B45760"/>
-    <w:pPr>
-      <w:keepNext/>
-      <w:keepLines/>
-      <w:spacing w:before="280" w:after="280" w:line="240" w:lineRule="auto"/>
-      <w:outlineLvl w:val="0"/>
-    </w:pPr>
-    <w:rPr>
-      <w:rFonts w:eastAsiaTheme="majorEastAsia" w:cstheme="majorBidi"/>
-      <w:bCs/>
-      <w:sz w:val="40"/>
-      <w:szCs w:val="28"/>
-    </w:rPr>
-  </w:style>
-  <w:style w:type="paragraph" w:styleId="Heading2">
-    <w:name w:val="heading 2"/>
-    <w:basedOn w:val="Normal"/>
-    <w:next w:val="Normal"/>
-    <w:link w:val="Heading2Char"/>
-    <w:uiPriority w:val="9"/>
-    <w:unhideWhenUsed/>
-    <w:qFormat/>
-    <w:rsid w:val="00B45760"/>
-    <w:pPr>
-      <w:keepNext/>
-      <w:keepLines/>
-      <w:spacing w:before="240" w:after="240" w:line="240" w:lineRule="auto"/>
-      <w:outlineLvl w:val="1"/>
-    </w:pPr>
-    <w:rPr>
-      <w:rFonts w:eastAsiaTheme="majorEastAsia" w:cstheme="majorBidi"/>
-      <w:bCs/>
-      <w:sz w:val="36"/>
-      <w:szCs w:val="26"/>
-    </w:rPr>
-  </w:style>
-  <w:style w:type="paragraph" w:styleId="Heading3">
-    <w:name w:val="heading 3"/>
-    <w:basedOn w:val="Normal"/>
-    <w:next w:val="Normal"/>
-    <w:link w:val="Heading3Char"/>
-    <w:uiPriority w:val="9"/>
-    <w:unhideWhenUsed/>
-    <w:qFormat/>
-    <w:rsid w:val="00B45760"/>
-    <w:pPr>
-      <w:keepNext/>
-      <w:keepLines/>
-      <w:spacing w:before="200" w:after="200" w:line="240" w:lineRule="auto"/>
-      <w:outlineLvl w:val="2"/>
-    </w:pPr>
-    <w:rPr>
-      <w:rFonts w:eastAsiaTheme="majorEastAsia" w:cstheme="majorBidi"/>
-      <w:bCs/>
-      <w:sz w:val="32"/>
-    </w:rPr>
   </w:style>
   <w:style w:type="character" w:default="1" w:styleId="DefaultParagraphFont">
     <w:name w:val="Default Paragraph Font"/>
@@ -548,48 +1950,38 @@
     <w:semiHidden/>
     <w:unhideWhenUsed/>
   </w:style>
-  <w:style w:type="character" w:customStyle="1" w:styleId="Heading1Char">
-    <w:name w:val="Heading 1 Char"/>
-    <w:basedOn w:val="DefaultParagraphFont"/>
-    <w:link w:val="Heading1"/>
-    <w:uiPriority w:val="9"/>
-    <w:rsid w:val="00B45760"/>
-    <w:rPr>
-      <w:rFonts w:ascii="Times New Roman" w:eastAsiaTheme="majorEastAsia" w:hAnsi="Times New Roman" w:cstheme="majorBidi"/>
-      <w:bCs/>
-      <w:sz w:val="40"/>
-      <w:szCs w:val="28"/>
-      <w:lang w:val="en-US"/>
-    </w:rPr>
-  </w:style>
-  <w:style w:type="character" w:customStyle="1" w:styleId="Heading2Char">
-    <w:name w:val="Heading 2 Char"/>
-    <w:basedOn w:val="DefaultParagraphFont"/>
-    <w:link w:val="Heading2"/>
-    <w:uiPriority w:val="9"/>
-    <w:rsid w:val="00B45760"/>
-    <w:rPr>
-      <w:rFonts w:ascii="Times New Roman" w:eastAsiaTheme="majorEastAsia" w:hAnsi="Times New Roman" w:cstheme="majorBidi"/>
-      <w:bCs/>
-      <w:sz w:val="36"/>
-      <w:szCs w:val="26"/>
-      <w:lang w:val="en-US"/>
-    </w:rPr>
-  </w:style>
-  <w:style w:type="character" w:customStyle="1" w:styleId="Heading3Char">
-    <w:name w:val="Heading 3 Char"/>
-    <w:basedOn w:val="DefaultParagraphFont"/>
-    <w:link w:val="Heading3"/>
-    <w:uiPriority w:val="9"/>
-    <w:rsid w:val="00B45760"/>
-    <w:rPr>
-      <w:rFonts w:ascii="Times New Roman" w:eastAsiaTheme="majorEastAsia" w:hAnsi="Times New Roman" w:cstheme="majorBidi"/>
-      <w:bCs/>
-      <w:sz w:val="32"/>
-      <w:lang w:val="en-US"/>
-    </w:rPr>
+  <w:style w:type="paragraph" w:customStyle="1" w:styleId="231DBBE7EB4D460BB747A7BAB4196FF6">
+    <w:name w:val="231DBBE7EB4D460BB747A7BAB4196FF6"/>
+    <w:rsid w:val="006F17BE"/>
+  </w:style>
+  <w:style w:type="paragraph" w:customStyle="1" w:styleId="4839D704B7794E01B429F8F459BC26AC">
+    <w:name w:val="4839D704B7794E01B429F8F459BC26AC"/>
+    <w:rsid w:val="006F17BE"/>
+  </w:style>
+  <w:style w:type="paragraph" w:customStyle="1" w:styleId="958C38A4E4F44DF6B37ED39C23087E59">
+    <w:name w:val="958C38A4E4F44DF6B37ED39C23087E59"/>
+    <w:rsid w:val="006F17BE"/>
+  </w:style>
+  <w:style w:type="paragraph" w:customStyle="1" w:styleId="90AD619BAD5B4CFDA7F1FDDA8D74FFA6">
+    <w:name w:val="90AD619BAD5B4CFDA7F1FDDA8D74FFA6"/>
+    <w:rsid w:val="006F17BE"/>
+  </w:style>
+  <w:style w:type="paragraph" w:customStyle="1" w:styleId="87B3D7490F604366A48AA6FF7CE1CBE3">
+    <w:name w:val="87B3D7490F604366A48AA6FF7CE1CBE3"/>
+    <w:rsid w:val="006F17BE"/>
+  </w:style>
+  <w:style w:type="paragraph" w:customStyle="1" w:styleId="34718E0D1DB144488F089B8B8F408290">
+    <w:name w:val="34718E0D1DB144488F089B8B8F408290"/>
+    <w:rsid w:val="006F17BE"/>
   </w:style>
 </w:styles>
+</file>
+
+<file path=word/glossary/webSettings.xml><?xml version="1.0" encoding="utf-8"?>
+<w:webSettings xmlns:r="http://schemas.openxmlformats.org/officeDocument/2006/relationships" xmlns:w="http://schemas.openxmlformats.org/wordprocessingml/2006/main">
+  <w:optimizeForBrowser/>
+  <w:allowPNG/>
+</w:webSettings>
 </file>
 
 <file path=word/theme/theme1.xml><?xml version="1.0" encoding="utf-8"?>
@@ -873,4 +2265,16 @@
   <a:objectDefaults/>
   <a:extraClrSchemeLst/>
 </a:theme>
+</file>
+
+<file path=customXml/item1.xml><?xml version="1.0" encoding="utf-8"?>
+<b:Sources xmlns:b="http://schemas.openxmlformats.org/officeDocument/2006/bibliography" xmlns="http://schemas.openxmlformats.org/officeDocument/2006/bibliography" SelectedStyle="\APA.XSL" StyleName="APA"/>
+</file>
+
+<file path=customXml/itemProps1.xml><?xml version="1.0" encoding="utf-8"?>
+<ds:datastoreItem xmlns:ds="http://schemas.openxmlformats.org/officeDocument/2006/customXml" ds:itemID="{ACAC0C70-B1A3-4C4C-A613-AB2226BCD801}">
+  <ds:schemaRefs>
+    <ds:schemaRef ds:uri="http://schemas.openxmlformats.org/officeDocument/2006/bibliography"/>
+  </ds:schemaRefs>
+</ds:datastoreItem>
 </file>
</xml_diff>

<commit_message>
spell check is done, but some error still where.
</commit_message>
<xml_diff>
--- a/diploma/trunk/doc/main.docx
+++ b/diploma/trunk/doc/main.docx
@@ -20,7 +20,7 @@
       <w:sdtContent>
         <w:p>
           <w:pPr>
-            <w:pStyle w:val="TOCHeading"/>
+            <w:pStyle w:val="a8"/>
             <w:jc w:val="center"/>
             <w:rPr>
               <w:lang w:val="ru-RU"/>
@@ -39,7 +39,7 @@
         </w:p>
         <w:p>
           <w:pPr>
-            <w:pStyle w:val="TOC1"/>
+            <w:pStyle w:val="11"/>
             <w:tabs>
               <w:tab w:val="right" w:leader="dot" w:pos="10195"/>
             </w:tabs>
@@ -62,7 +62,7 @@
           <w:hyperlink w:anchor="_Toc287435118" w:history="1">
             <w:r>
               <w:rPr>
-                <w:rStyle w:val="Hyperlink"/>
+                <w:rStyle w:val="a9"/>
                 <w:noProof/>
                 <w:lang w:val="ru-RU"/>
               </w:rPr>
@@ -120,7 +120,7 @@
         </w:p>
         <w:p>
           <w:pPr>
-            <w:pStyle w:val="TOC1"/>
+            <w:pStyle w:val="11"/>
             <w:tabs>
               <w:tab w:val="right" w:leader="dot" w:pos="10195"/>
             </w:tabs>
@@ -134,7 +134,7 @@
           <w:hyperlink w:anchor="_Toc287435119" w:history="1">
             <w:r>
               <w:rPr>
-                <w:rStyle w:val="Hyperlink"/>
+                <w:rStyle w:val="a9"/>
                 <w:noProof/>
                 <w:lang w:val="ru-RU"/>
               </w:rPr>
@@ -192,7 +192,7 @@
         </w:p>
         <w:p>
           <w:pPr>
-            <w:pStyle w:val="TOC2"/>
+            <w:pStyle w:val="21"/>
             <w:tabs>
               <w:tab w:val="right" w:leader="dot" w:pos="10195"/>
             </w:tabs>
@@ -206,7 +206,7 @@
           <w:hyperlink w:anchor="_Toc287435120" w:history="1">
             <w:r>
               <w:rPr>
-                <w:rStyle w:val="Hyperlink"/>
+                <w:rStyle w:val="a9"/>
                 <w:noProof/>
                 <w:lang w:val="ru-RU"/>
               </w:rPr>
@@ -264,7 +264,7 @@
         </w:p>
         <w:p>
           <w:pPr>
-            <w:pStyle w:val="TOC2"/>
+            <w:pStyle w:val="21"/>
             <w:tabs>
               <w:tab w:val="right" w:leader="dot" w:pos="10195"/>
             </w:tabs>
@@ -278,7 +278,7 @@
           <w:hyperlink w:anchor="_Toc287435121" w:history="1">
             <w:r>
               <w:rPr>
-                <w:rStyle w:val="Hyperlink"/>
+                <w:rStyle w:val="a9"/>
                 <w:noProof/>
                 <w:lang w:val="ru-RU"/>
               </w:rPr>
@@ -336,7 +336,7 @@
         </w:p>
         <w:p>
           <w:pPr>
-            <w:pStyle w:val="TOC3"/>
+            <w:pStyle w:val="31"/>
             <w:tabs>
               <w:tab w:val="right" w:leader="dot" w:pos="10195"/>
             </w:tabs>
@@ -350,7 +350,7 @@
           <w:hyperlink w:anchor="_Toc287435122" w:history="1">
             <w:r>
               <w:rPr>
-                <w:rStyle w:val="Hyperlink"/>
+                <w:rStyle w:val="a9"/>
                 <w:noProof/>
                 <w:lang w:val="ru-RU"/>
               </w:rPr>
@@ -408,7 +408,7 @@
         </w:p>
         <w:p>
           <w:pPr>
-            <w:pStyle w:val="TOC3"/>
+            <w:pStyle w:val="31"/>
             <w:tabs>
               <w:tab w:val="right" w:leader="dot" w:pos="10195"/>
             </w:tabs>
@@ -422,7 +422,7 @@
           <w:hyperlink w:anchor="_Toc287435123" w:history="1">
             <w:r>
               <w:rPr>
-                <w:rStyle w:val="Hyperlink"/>
+                <w:rStyle w:val="a9"/>
                 <w:noProof/>
                 <w:lang w:val="ru-RU"/>
               </w:rPr>
@@ -480,7 +480,7 @@
         </w:p>
         <w:p>
           <w:pPr>
-            <w:pStyle w:val="TOC3"/>
+            <w:pStyle w:val="31"/>
             <w:tabs>
               <w:tab w:val="right" w:leader="dot" w:pos="10195"/>
             </w:tabs>
@@ -494,7 +494,7 @@
           <w:hyperlink w:anchor="_Toc287435124" w:history="1">
             <w:r>
               <w:rPr>
-                <w:rStyle w:val="Hyperlink"/>
+                <w:rStyle w:val="a9"/>
                 <w:noProof/>
                 <w:lang w:val="ru-RU"/>
               </w:rPr>
@@ -552,7 +552,7 @@
         </w:p>
         <w:p>
           <w:pPr>
-            <w:pStyle w:val="TOC3"/>
+            <w:pStyle w:val="31"/>
             <w:tabs>
               <w:tab w:val="right" w:leader="dot" w:pos="10195"/>
             </w:tabs>
@@ -566,7 +566,7 @@
           <w:hyperlink w:anchor="_Toc287435125" w:history="1">
             <w:r>
               <w:rPr>
-                <w:rStyle w:val="Hyperlink"/>
+                <w:rStyle w:val="a9"/>
                 <w:noProof/>
                 <w:lang w:val="ru-RU"/>
               </w:rPr>
@@ -624,7 +624,7 @@
         </w:p>
         <w:p>
           <w:pPr>
-            <w:pStyle w:val="TOC3"/>
+            <w:pStyle w:val="31"/>
             <w:tabs>
               <w:tab w:val="right" w:leader="dot" w:pos="10195"/>
             </w:tabs>
@@ -638,7 +638,7 @@
           <w:hyperlink w:anchor="_Toc287435126" w:history="1">
             <w:r>
               <w:rPr>
-                <w:rStyle w:val="Hyperlink"/>
+                <w:rStyle w:val="a9"/>
                 <w:noProof/>
                 <w:lang w:val="ru-RU"/>
               </w:rPr>
@@ -696,7 +696,7 @@
         </w:p>
         <w:p>
           <w:pPr>
-            <w:pStyle w:val="TOC3"/>
+            <w:pStyle w:val="31"/>
             <w:tabs>
               <w:tab w:val="right" w:leader="dot" w:pos="10195"/>
             </w:tabs>
@@ -710,7 +710,7 @@
           <w:hyperlink w:anchor="_Toc287435127" w:history="1">
             <w:r>
               <w:rPr>
-                <w:rStyle w:val="Hyperlink"/>
+                <w:rStyle w:val="a9"/>
                 <w:noProof/>
                 <w:lang w:val="ru-RU"/>
               </w:rPr>
@@ -768,7 +768,7 @@
         </w:p>
         <w:p>
           <w:pPr>
-            <w:pStyle w:val="TOC2"/>
+            <w:pStyle w:val="21"/>
             <w:tabs>
               <w:tab w:val="right" w:leader="dot" w:pos="10195"/>
             </w:tabs>
@@ -782,7 +782,7 @@
           <w:hyperlink w:anchor="_Toc287435128" w:history="1">
             <w:r>
               <w:rPr>
-                <w:rStyle w:val="Hyperlink"/>
+                <w:rStyle w:val="a9"/>
                 <w:noProof/>
                 <w:lang w:val="ru-RU"/>
               </w:rPr>
@@ -840,7 +840,7 @@
         </w:p>
         <w:p>
           <w:pPr>
-            <w:pStyle w:val="TOC2"/>
+            <w:pStyle w:val="21"/>
             <w:tabs>
               <w:tab w:val="right" w:leader="dot" w:pos="10195"/>
             </w:tabs>
@@ -854,7 +854,7 @@
           <w:hyperlink w:anchor="_Toc287435129" w:history="1">
             <w:r>
               <w:rPr>
-                <w:rStyle w:val="Hyperlink"/>
+                <w:rStyle w:val="a9"/>
                 <w:noProof/>
                 <w:lang w:val="ru-RU"/>
               </w:rPr>
@@ -912,7 +912,7 @@
         </w:p>
         <w:p>
           <w:pPr>
-            <w:pStyle w:val="TOC2"/>
+            <w:pStyle w:val="21"/>
             <w:tabs>
               <w:tab w:val="right" w:leader="dot" w:pos="10195"/>
             </w:tabs>
@@ -926,7 +926,7 @@
           <w:hyperlink w:anchor="_Toc287435130" w:history="1">
             <w:r>
               <w:rPr>
-                <w:rStyle w:val="Hyperlink"/>
+                <w:rStyle w:val="a9"/>
                 <w:noProof/>
                 <w:lang w:val="ru-RU"/>
               </w:rPr>
@@ -984,7 +984,7 @@
         </w:p>
         <w:p>
           <w:pPr>
-            <w:pStyle w:val="TOC2"/>
+            <w:pStyle w:val="21"/>
             <w:tabs>
               <w:tab w:val="right" w:leader="dot" w:pos="10195"/>
             </w:tabs>
@@ -998,7 +998,7 @@
           <w:hyperlink w:anchor="_Toc287435131" w:history="1">
             <w:r>
               <w:rPr>
-                <w:rStyle w:val="Hyperlink"/>
+                <w:rStyle w:val="a9"/>
                 <w:noProof/>
                 <w:lang w:val="ru-RU"/>
               </w:rPr>
@@ -1056,7 +1056,7 @@
         </w:p>
         <w:p>
           <w:pPr>
-            <w:pStyle w:val="TOC1"/>
+            <w:pStyle w:val="11"/>
             <w:tabs>
               <w:tab w:val="right" w:leader="dot" w:pos="10195"/>
             </w:tabs>
@@ -1070,7 +1070,7 @@
           <w:hyperlink w:anchor="_Toc287435132" w:history="1">
             <w:r>
               <w:rPr>
-                <w:rStyle w:val="Hyperlink"/>
+                <w:rStyle w:val="a9"/>
                 <w:noProof/>
                 <w:lang w:val="ru-RU"/>
               </w:rPr>
@@ -1150,7 +1150,7 @@
     </w:p>
     <w:p>
       <w:pPr>
-        <w:pStyle w:val="Heading1"/>
+        <w:pStyle w:val="1"/>
         <w:jc w:val="center"/>
         <w:rPr>
           <w:lang w:val="ru-RU"/>
@@ -1201,7 +1201,7 @@
     </w:p>
     <w:p>
       <w:pPr>
-        <w:pStyle w:val="Heading1"/>
+        <w:pStyle w:val="1"/>
         <w:rPr>
           <w:lang w:val="ru-RU"/>
         </w:rPr>
@@ -1224,7 +1224,7 @@
     </w:p>
     <w:p>
       <w:pPr>
-        <w:pStyle w:val="Heading2"/>
+        <w:pStyle w:val="2"/>
         <w:rPr>
           <w:lang w:val="ru-RU"/>
         </w:rPr>
@@ -1470,7 +1470,7 @@
     </w:p>
     <w:p>
       <w:pPr>
-        <w:pStyle w:val="Caption"/>
+        <w:pStyle w:val="ad"/>
         <w:rPr>
           <w:lang w:val="ru-RU"/>
         </w:rPr>
@@ -1514,6 +1514,7 @@
       <w:r>
         <w:rPr>
           <w:noProof/>
+          <w:lang w:val="ru-RU"/>
         </w:rPr>
         <w:t>1</w:t>
       </w:r>
@@ -1711,7 +1712,7 @@
     </w:p>
     <w:p>
       <w:pPr>
-        <w:pStyle w:val="Heading2"/>
+        <w:pStyle w:val="2"/>
         <w:rPr>
           <w:lang w:val="ru-RU"/>
         </w:rPr>
@@ -1748,31 +1749,19 @@
         <w:rPr>
           <w:lang w:val="ru-RU"/>
         </w:rPr>
-        <w:t>Функционирование любой системы мониторинга можно представить в виде набора взимосвяз</w:t>
-      </w:r>
-      <w:r>
-        <w:rPr>
-          <w:lang w:val="ru-RU"/>
-        </w:rPr>
-        <w:t>а</w:t>
-      </w:r>
-      <w:r>
-        <w:rPr>
-          <w:lang w:val="ru-RU"/>
-        </w:rPr>
-        <w:t>н</w:t>
-      </w:r>
-      <w:r>
-        <w:rPr>
-          <w:lang w:val="ru-RU"/>
-        </w:rPr>
-        <w:t>н</w:t>
-      </w:r>
-      <w:r>
-        <w:rPr>
-          <w:lang w:val="ru-RU"/>
-        </w:rPr>
-        <w:t xml:space="preserve">ых повторяющихся действий, среди которых наиболее </w:t>
+        <w:t xml:space="preserve">Функционирование любой системы мониторинга можно представить в виде набора </w:t>
+      </w:r>
+      <w:r>
+        <w:rPr>
+          <w:lang w:val="ru-RU"/>
+        </w:rPr>
+        <w:t>взаимосвязанных</w:t>
+      </w:r>
+      <w:r>
+        <w:rPr>
+          <w:lang w:val="ru-RU"/>
+        </w:rPr>
+        <w:t xml:space="preserve"> повторяющихся действий, среди которых наиболее </w:t>
       </w:r>
       <w:r>
         <w:rPr>
@@ -1968,7 +1957,7 @@
     </w:p>
     <w:p>
       <w:pPr>
-        <w:pStyle w:val="Caption"/>
+        <w:pStyle w:val="ad"/>
         <w:rPr>
           <w:lang w:val="ru-RU"/>
         </w:rPr>
@@ -2028,7 +2017,7 @@
     </w:p>
     <w:p>
       <w:pPr>
-        <w:pStyle w:val="Heading3"/>
+        <w:pStyle w:val="3"/>
         <w:rPr>
           <w:lang w:val="ru-RU"/>
         </w:rPr>
@@ -2094,7 +2083,7 @@
         <w:rPr>
           <w:lang w:val="ru-RU"/>
         </w:rPr>
-        <w:t>распространненных</w:t>
+        <w:t>распространенных</w:t>
       </w:r>
       <w:r>
         <w:rPr>
@@ -2136,7 +2125,13 @@
         <w:rPr>
           <w:lang w:val="ru-RU"/>
         </w:rPr>
-        <w:t xml:space="preserve">Двустороний  метод сбора данных представляет собой исследование и анализ реакции удаленной системы на определенный набор внешних воздействий. </w:t>
+        <w:t>Двусторонний</w:t>
+      </w:r>
+      <w:r>
+        <w:rPr>
+          <w:lang w:val="ru-RU"/>
+        </w:rPr>
+        <w:t xml:space="preserve">  метод сбора данных представляет собой исследование и анализ реакции удаленной системы на определенный набор внешних воздействий. </w:t>
       </w:r>
       <w:r>
         <w:rPr>
@@ -2202,7 +2197,19 @@
         <w:rPr>
           <w:lang w:val="ru-RU"/>
         </w:rPr>
-        <w:t>ходимые данные путем пересылки оповещений об изменеии своего внутреннего состояния.</w:t>
+        <w:t xml:space="preserve">ходимые данные путем пересылки оповещений об </w:t>
+      </w:r>
+      <w:r>
+        <w:rPr>
+          <w:lang w:val="ru-RU"/>
+        </w:rPr>
+        <w:t>изменении</w:t>
+      </w:r>
+      <w:r>
+        <w:rPr>
+          <w:lang w:val="ru-RU"/>
+        </w:rPr>
+        <w:t xml:space="preserve"> своего внутреннего состояния.</w:t>
       </w:r>
     </w:p>
     <w:p>
@@ -2307,7 +2314,19 @@
         <w:rPr>
           <w:lang w:val="ru-RU"/>
         </w:rPr>
-        <w:t>Комбинированный метод сбора данных характеризуется использованием там где это возможно двустороннего подхода и одностороннего во всех остальных случаях.</w:t>
+        <w:t xml:space="preserve">Комбинированный метод сбора данных характеризуется использованием </w:t>
+      </w:r>
+      <w:r>
+        <w:rPr>
+          <w:lang w:val="ru-RU"/>
+        </w:rPr>
+        <w:t>там,</w:t>
+      </w:r>
+      <w:r>
+        <w:rPr>
+          <w:lang w:val="ru-RU"/>
+        </w:rPr>
+        <w:t xml:space="preserve"> где это возможно двустороннего подхода и одностороннего во всех остальных случаях.</w:t>
       </w:r>
     </w:p>
     <w:p>
@@ -2343,7 +2362,7 @@
     </w:p>
     <w:p>
       <w:pPr>
-        <w:pStyle w:val="Heading3"/>
+        <w:pStyle w:val="3"/>
         <w:rPr>
           <w:lang w:val="ru-RU"/>
         </w:rPr>
@@ -2367,7 +2386,19 @@
         <w:rPr>
           <w:lang w:val="ru-RU"/>
         </w:rPr>
-        <w:t xml:space="preserve">Хранение данных, полученных в результате процессов мониторинга может быть организованно как с использованием средств баз данных так и на базе </w:t>
+        <w:t xml:space="preserve">Хранение данных, полученных в результате процессов мониторинга может быть организованно как с использованием средств баз </w:t>
+      </w:r>
+      <w:r>
+        <w:rPr>
+          <w:lang w:val="ru-RU"/>
+        </w:rPr>
+        <w:t>данных,</w:t>
+      </w:r>
+      <w:r>
+        <w:rPr>
+          <w:lang w:val="ru-RU"/>
+        </w:rPr>
+        <w:t xml:space="preserve"> так и на базе </w:t>
       </w:r>
       <w:r>
         <w:rPr>
@@ -2391,20 +2422,68 @@
         <w:rPr>
           <w:lang w:val="ru-RU"/>
         </w:rPr>
-        <w:t xml:space="preserve"> Таким образом варианты хранения данных можно охарактиризовать как централизованные и децентрализованные.</w:t>
-      </w:r>
-    </w:p>
-    <w:p>
-      <w:pPr>
-        <w:rPr>
-          <w:lang w:val="ru-RU"/>
-        </w:rPr>
-      </w:pPr>
-      <w:r>
-        <w:rPr>
-          <w:lang w:val="ru-RU"/>
-        </w:rPr>
-        <w:t>Очевидно, что децентрализованные или распределенные варинаты хранения обладают большей отказоусточивостью взамен сложности реализации и сопровождения.</w:t>
+        <w:t xml:space="preserve"> Таким </w:t>
+      </w:r>
+      <w:r>
+        <w:rPr>
+          <w:lang w:val="ru-RU"/>
+        </w:rPr>
+        <w:t>образом,</w:t>
+      </w:r>
+      <w:r>
+        <w:rPr>
+          <w:lang w:val="ru-RU"/>
+        </w:rPr>
+        <w:t xml:space="preserve"> варианты хранения данных можно </w:t>
+      </w:r>
+      <w:r>
+        <w:rPr>
+          <w:lang w:val="ru-RU"/>
+        </w:rPr>
+        <w:t>охарактеризовать</w:t>
+      </w:r>
+      <w:r>
+        <w:rPr>
+          <w:lang w:val="ru-RU"/>
+        </w:rPr>
+        <w:t xml:space="preserve"> как централизованные и децентрализованные.</w:t>
+      </w:r>
+    </w:p>
+    <w:p>
+      <w:pPr>
+        <w:rPr>
+          <w:lang w:val="ru-RU"/>
+        </w:rPr>
+      </w:pPr>
+      <w:r>
+        <w:rPr>
+          <w:lang w:val="ru-RU"/>
+        </w:rPr>
+        <w:t xml:space="preserve">Очевидно, что децентрализованные или распределенные </w:t>
+      </w:r>
+      <w:r>
+        <w:rPr>
+          <w:lang w:val="ru-RU"/>
+        </w:rPr>
+        <w:t>варианты</w:t>
+      </w:r>
+      <w:r>
+        <w:rPr>
+          <w:lang w:val="ru-RU"/>
+        </w:rPr>
+        <w:t xml:space="preserve"> хранения обладают большей </w:t>
+      </w:r>
+      <w:r>
+        <w:rPr>
+          <w:lang w:val="ru-RU"/>
+        </w:rPr>
+        <w:t>отказоустойчивостью</w:t>
+      </w:r>
+      <w:r>
+        <w:rPr>
+          <w:lang w:val="ru-RU"/>
+        </w:rPr>
+        <w:t xml:space="preserve"> взамен сложности реализации и сопровождения.</w:t>
       </w:r>
     </w:p>
     <w:p>
@@ -2470,7 +2549,7 @@
     </w:p>
     <w:p>
       <w:pPr>
-        <w:pStyle w:val="Heading3"/>
+        <w:pStyle w:val="3"/>
         <w:rPr>
           <w:lang w:val="ru-RU"/>
         </w:rPr>
@@ -2524,7 +2603,7 @@
     </w:p>
     <w:p>
       <w:pPr>
-        <w:pStyle w:val="Heading3"/>
+        <w:pStyle w:val="3"/>
         <w:rPr>
           <w:lang w:val="ru-RU"/>
         </w:rPr>
@@ -2554,7 +2633,7 @@
     </w:p>
     <w:p>
       <w:pPr>
-        <w:pStyle w:val="Heading3"/>
+        <w:pStyle w:val="3"/>
         <w:rPr>
           <w:lang w:val="ru-RU"/>
         </w:rPr>
@@ -2584,7 +2663,19 @@
         <w:rPr>
           <w:lang w:val="ru-RU"/>
         </w:rPr>
-        <w:t xml:space="preserve">оповещения заинтерисованных исследователей о возникновении </w:t>
+        <w:t xml:space="preserve">оповещения </w:t>
+      </w:r>
+      <w:r>
+        <w:rPr>
+          <w:lang w:val="ru-RU"/>
+        </w:rPr>
+        <w:t>заинтересованных</w:t>
+      </w:r>
+      <w:r>
+        <w:rPr>
+          <w:lang w:val="ru-RU"/>
+        </w:rPr>
+        <w:t xml:space="preserve"> исследователей о возникновении </w:t>
       </w:r>
       <w:r>
         <w:rPr>
@@ -2602,7 +2693,19 @@
         <w:rPr>
           <w:lang w:val="ru-RU"/>
         </w:rPr>
-        <w:t>Под исключительными понимаются ситуации приводящие к сбою в работоспособности</w:t>
+        <w:t xml:space="preserve">Под исключительными понимаются </w:t>
+      </w:r>
+      <w:r>
+        <w:rPr>
+          <w:lang w:val="ru-RU"/>
+        </w:rPr>
+        <w:t>ситуации,</w:t>
+      </w:r>
+      <w:r>
+        <w:rPr>
+          <w:lang w:val="ru-RU"/>
+        </w:rPr>
+        <w:t xml:space="preserve"> приводящие к сбою в работоспособности</w:t>
       </w:r>
       <w:r>
         <w:rPr>
@@ -2625,7 +2728,7 @@
     </w:p>
     <w:p>
       <w:pPr>
-        <w:pStyle w:val="Heading3"/>
+        <w:pStyle w:val="3"/>
         <w:rPr>
           <w:lang w:val="ru-RU"/>
         </w:rPr>
@@ -2679,20 +2782,62 @@
         <w:rPr>
           <w:lang w:val="ru-RU"/>
         </w:rPr>
-        <w:t xml:space="preserve">расширющей механизма оповещений, можно выделить обособленную подсистему диспетчеризации. В общем смысле, диспетчеризация – это процесс оперативного контроля, управления, координации какого-либо процесса с использованиеим оперативной передачи информации между ислледуемым объектом и управляющим исследователем. </w:t>
-      </w:r>
-    </w:p>
-    <w:p>
-      <w:pPr>
-        <w:rPr>
-          <w:lang w:val="ru-RU"/>
-        </w:rPr>
-      </w:pPr>
-      <w:r>
-        <w:rPr>
-          <w:lang w:val="ru-RU"/>
-        </w:rPr>
-        <w:t xml:space="preserve">Система мониторинга реализует подсистему диспетчерезации если </w:t>
+        <w:t>расширяющей</w:t>
+      </w:r>
+      <w:r>
+        <w:rPr>
+          <w:lang w:val="ru-RU"/>
+        </w:rPr>
+        <w:t xml:space="preserve"> механизма оповещений, можно выделить обособленную подсистему диспетчеризации. В общем смысле, диспетчеризация – это процесс оперативного контроля, управления, координации какого-либо процесса с </w:t>
+      </w:r>
+      <w:r>
+        <w:rPr>
+          <w:lang w:val="ru-RU"/>
+        </w:rPr>
+        <w:t>использованием</w:t>
+      </w:r>
+      <w:r>
+        <w:rPr>
+          <w:lang w:val="ru-RU"/>
+        </w:rPr>
+        <w:t xml:space="preserve"> оперативной передачи информации между </w:t>
+      </w:r>
+      <w:r>
+        <w:rPr>
+          <w:lang w:val="ru-RU"/>
+        </w:rPr>
+        <w:t>исследуемым</w:t>
+      </w:r>
+      <w:r>
+        <w:rPr>
+          <w:lang w:val="ru-RU"/>
+        </w:rPr>
+        <w:t xml:space="preserve"> объектом и управляющим исследователем. </w:t>
+      </w:r>
+    </w:p>
+    <w:p>
+      <w:pPr>
+        <w:rPr>
+          <w:lang w:val="ru-RU"/>
+        </w:rPr>
+      </w:pPr>
+      <w:r>
+        <w:rPr>
+          <w:lang w:val="ru-RU"/>
+        </w:rPr>
+        <w:t xml:space="preserve">Система мониторинга реализует подсистему </w:t>
+      </w:r>
+      <w:r>
+        <w:rPr>
+          <w:lang w:val="ru-RU"/>
+        </w:rPr>
+        <w:t>диспетчеризации,</w:t>
+      </w:r>
+      <w:r>
+        <w:rPr>
+          <w:lang w:val="ru-RU"/>
+        </w:rPr>
+        <w:t xml:space="preserve"> если </w:t>
       </w:r>
       <w:r>
         <w:rPr>
@@ -2744,7 +2889,7 @@
     </w:p>
     <w:p>
       <w:pPr>
-        <w:pStyle w:val="Heading2"/>
+        <w:pStyle w:val="2"/>
         <w:rPr>
           <w:lang w:val="ru-RU"/>
         </w:rPr>
@@ -2883,7 +3028,13 @@
         <w:rPr>
           <w:lang w:val="ru-RU"/>
         </w:rPr>
-        <w:t xml:space="preserve"> эксплуатации. Необходимость изменения функционала возникает</w:t>
+        <w:t xml:space="preserve"> эксплуатации. Необходимость изменения функционала </w:t>
+      </w:r>
+      <w:r>
+        <w:rPr>
+          <w:lang w:val="ru-RU"/>
+        </w:rPr>
+        <w:t>возникает,</w:t>
       </w:r>
       <w:r>
         <w:rPr>
@@ -2901,7 +3052,13 @@
         <w:rPr>
           <w:lang w:val="ru-RU"/>
         </w:rPr>
-        <w:t>в следствии динамики внешних требований. Можно условно разделить внешние</w:t>
+        <w:t>вследствие</w:t>
+      </w:r>
+      <w:r>
+        <w:rPr>
+          <w:lang w:val="ru-RU"/>
+        </w:rPr>
+        <w:t xml:space="preserve"> динамики внешних требований. Можно условно разделить внешние</w:t>
       </w:r>
       <w:r>
         <w:rPr>
@@ -3040,7 +3197,19 @@
         <w:rPr>
           <w:lang w:val="ru-RU"/>
         </w:rPr>
-        <w:t>Применительно к системам мониторинга можно дать следующее определение понятию отказоустойчивости. Система мониторинга называется отказоустойчивой если она продолжает функционировать</w:t>
+        <w:t xml:space="preserve">Применительно к системам мониторинга можно дать следующее определение понятию отказоустойчивости. Система мониторинга называется </w:t>
+      </w:r>
+      <w:r>
+        <w:rPr>
+          <w:lang w:val="ru-RU"/>
+        </w:rPr>
+        <w:t>отказоустойчивой,</w:t>
+      </w:r>
+      <w:r>
+        <w:rPr>
+          <w:lang w:val="ru-RU"/>
+        </w:rPr>
+        <w:t xml:space="preserve"> если она продолжает функционировать</w:t>
       </w:r>
       <w:r>
         <w:rPr>
@@ -3082,7 +3251,19 @@
         <w:rPr>
           <w:lang w:val="ru-RU"/>
         </w:rPr>
-        <w:t>. Известно, что повышение отказоусточивости достигается за счет избыточност</w:t>
+        <w:t xml:space="preserve">. Известно, что повышение </w:t>
+      </w:r>
+      <w:r>
+        <w:rPr>
+          <w:lang w:val="ru-RU"/>
+        </w:rPr>
+        <w:t>отказоустойчивости</w:t>
+      </w:r>
+      <w:r>
+        <w:rPr>
+          <w:lang w:val="ru-RU"/>
+        </w:rPr>
+        <w:t xml:space="preserve"> достигается за счет избыточност</w:t>
       </w:r>
       <w:r>
         <w:rPr>
@@ -3203,7 +3384,7 @@
         <w:rPr>
           <w:lang w:val="ru-RU"/>
         </w:rPr>
-        <w:t>клиенты</w:t>
+        <w:t>клиенты,</w:t>
       </w:r>
       <w:r>
         <w:rPr>
@@ -3346,7 +3527,7 @@
     </w:p>
     <w:p>
       <w:pPr>
-        <w:pStyle w:val="Heading2"/>
+        <w:pStyle w:val="2"/>
         <w:rPr>
           <w:lang w:val="ru-RU"/>
         </w:rPr>
@@ -3395,7 +3576,13 @@
         <w:rPr>
           <w:lang w:val="ru-RU"/>
         </w:rPr>
-        <w:t>по характеру сетевого взаимодействия и по функионалу</w:t>
+        <w:t xml:space="preserve">по характеру сетевого взаимодействия и по </w:t>
+      </w:r>
+      <w:r>
+        <w:rPr>
+          <w:lang w:val="ru-RU"/>
+        </w:rPr>
+        <w:t>функционалу</w:t>
       </w:r>
       <w:r>
         <w:rPr>
@@ -3471,7 +3658,7 @@
     </w:p>
     <w:p>
       <w:pPr>
-        <w:pStyle w:val="Caption"/>
+        <w:pStyle w:val="ad"/>
         <w:rPr>
           <w:lang w:val="ru-RU"/>
         </w:rPr>
@@ -3515,6 +3702,7 @@
       <w:r>
         <w:rPr>
           <w:noProof/>
+          <w:lang w:val="ru-RU"/>
         </w:rPr>
         <w:t>3</w:t>
       </w:r>
@@ -3581,7 +3769,13 @@
         <w:rPr>
           <w:lang w:val="ru-RU"/>
         </w:rPr>
-        <w:t xml:space="preserve">Клиент-сервеные или централизованные системы построены по принципу классических сетевых систем с выделенным сервером. В таких системах </w:t>
+        <w:t>Клиент-серверные</w:t>
+      </w:r>
+      <w:r>
+        <w:rPr>
+          <w:lang w:val="ru-RU"/>
+        </w:rPr>
+        <w:t xml:space="preserve"> или централизованные системы построены по принципу классических сетевых систем с выделенным сервером. В таких системах </w:t>
       </w:r>
       <w:r>
         <w:rPr>
@@ -3623,7 +3817,19 @@
         <w:rPr>
           <w:lang w:val="ru-RU"/>
         </w:rPr>
-        <w:t xml:space="preserve"> В качестве примера клиент-сервеных систем мониторинга можно привести продукты </w:t>
+        <w:t xml:space="preserve"> В качестве примера </w:t>
+      </w:r>
+      <w:r>
+        <w:rPr>
+          <w:lang w:val="ru-RU"/>
+        </w:rPr>
+        <w:t>клиент-серверных</w:t>
+      </w:r>
+      <w:r>
+        <w:rPr>
+          <w:lang w:val="ru-RU"/>
+        </w:rPr>
+        <w:t xml:space="preserve"> систем мониторинга можно привести продукты </w:t>
       </w:r>
       <w:r>
         <w:t>Zabbix</w:t>
@@ -3696,7 +3902,19 @@
         <w:rPr>
           <w:lang w:val="ru-RU"/>
         </w:rPr>
-        <w:t xml:space="preserve">ах мониторинга отсутствует  понятие сервера, в классическом его понимании. Каждый узел распределенной системы может одновременно являться как сервером так и агентом мониторинга. </w:t>
+        <w:t xml:space="preserve">ах мониторинга отсутствует  понятие сервера, в классическом его понимании. Каждый узел распределенной системы может одновременно являться как </w:t>
+      </w:r>
+      <w:r>
+        <w:rPr>
+          <w:lang w:val="ru-RU"/>
+        </w:rPr>
+        <w:t>сервером,</w:t>
+      </w:r>
+      <w:r>
+        <w:rPr>
+          <w:lang w:val="ru-RU"/>
+        </w:rPr>
+        <w:t xml:space="preserve"> так и агентом мониторинга. </w:t>
       </w:r>
       <w:r>
         <w:rPr>
@@ -3726,7 +3944,19 @@
         <w:rPr>
           <w:lang w:val="ru-RU"/>
         </w:rPr>
-        <w:t>ет свойство изменяться под воздействием как внутренних так и внешних факторов.</w:t>
+        <w:t xml:space="preserve">ет свойство изменяться под воздействием как </w:t>
+      </w:r>
+      <w:r>
+        <w:rPr>
+          <w:lang w:val="ru-RU"/>
+        </w:rPr>
+        <w:t>внутренних,</w:t>
+      </w:r>
+      <w:r>
+        <w:rPr>
+          <w:lang w:val="ru-RU"/>
+        </w:rPr>
+        <w:t xml:space="preserve"> так и внешних факторов.</w:t>
       </w:r>
       <w:r>
         <w:rPr>
@@ -3792,25 +4022,55 @@
           <w:lang w:val="ru-RU"/>
         </w:rPr>
         <w:lastRenderedPageBreak/>
-        <w:t xml:space="preserve">Будем считать, что система мониторинга является системой с раширяемым функционалом, если </w:t>
-      </w:r>
-      <w:r>
-        <w:rPr>
-          <w:lang w:val="ru-RU"/>
-        </w:rPr>
-        <w:t>в её коробочной поставке есть шатные средства и инструменты, позволяющие динамически наращивать функционал целевой системы. Как правило, подобные инструменты динамического расширения функционала реализованы в виде механизмов разработки и исполнения дополнительных модулей или плагинов системы мониторинга.</w:t>
-      </w:r>
-      <w:r>
-        <w:rPr>
-          <w:lang w:val="ru-RU"/>
-        </w:rPr>
-        <w:t xml:space="preserve"> </w:t>
-      </w:r>
-      <w:r>
-        <w:rPr>
-          <w:lang w:val="ru-RU"/>
-        </w:rPr>
-        <w:t xml:space="preserve">Напрмер, системы </w:t>
+        <w:t xml:space="preserve">Будем считать, что система мониторинга является системой с </w:t>
+      </w:r>
+      <w:r>
+        <w:rPr>
+          <w:lang w:val="ru-RU"/>
+        </w:rPr>
+        <w:t>расширяемым</w:t>
+      </w:r>
+      <w:r>
+        <w:rPr>
+          <w:lang w:val="ru-RU"/>
+        </w:rPr>
+        <w:t xml:space="preserve"> функционалом, если </w:t>
+      </w:r>
+      <w:r>
+        <w:rPr>
+          <w:lang w:val="ru-RU"/>
+        </w:rPr>
+        <w:t xml:space="preserve">в её коробочной поставке есть </w:t>
+      </w:r>
+      <w:r>
+        <w:rPr>
+          <w:lang w:val="ru-RU"/>
+        </w:rPr>
+        <w:t>штатные</w:t>
+      </w:r>
+      <w:r>
+        <w:rPr>
+          <w:lang w:val="ru-RU"/>
+        </w:rPr>
+        <w:t xml:space="preserve"> средства и инструменты, позволяющие динамически наращивать функционал целевой системы. Как правило, подобные инструменты динамического расширения функционала реализованы в виде механизмов разработки и исполнения дополнительных модулей или плагинов системы мониторинга.</w:t>
+      </w:r>
+      <w:r>
+        <w:rPr>
+          <w:lang w:val="ru-RU"/>
+        </w:rPr>
+        <w:t xml:space="preserve"> </w:t>
+      </w:r>
+      <w:r>
+        <w:rPr>
+          <w:lang w:val="ru-RU"/>
+        </w:rPr>
+        <w:t>Например</w:t>
+      </w:r>
+      <w:r>
+        <w:rPr>
+          <w:lang w:val="ru-RU"/>
+        </w:rPr>
+        <w:t xml:space="preserve">, системы </w:t>
       </w:r>
       <w:r>
         <w:t>Nagious</w:t>
@@ -3843,7 +4103,19 @@
         <w:rPr>
           <w:lang w:val="ru-RU"/>
         </w:rPr>
-        <w:t>являются системами с раширяемым функционалом.</w:t>
+        <w:t xml:space="preserve">являются системами с </w:t>
+      </w:r>
+      <w:r>
+        <w:rPr>
+          <w:lang w:val="ru-RU"/>
+        </w:rPr>
+        <w:t>расширяемым</w:t>
+      </w:r>
+      <w:r>
+        <w:rPr>
+          <w:lang w:val="ru-RU"/>
+        </w:rPr>
+        <w:t xml:space="preserve"> функционалом.</w:t>
       </w:r>
     </w:p>
     <w:p>
@@ -3907,7 +4179,13 @@
         <w:t xml:space="preserve">Вышеупомянутый проект </w:t>
       </w:r>
       <w:r>
-        <w:t xml:space="preserve">Ganglia </w:t>
+        <w:t>Ganglia</w:t>
+      </w:r>
+      <w:r>
+        <w:rPr>
+          <w:lang w:val="ru-RU"/>
+        </w:rPr>
+        <w:t xml:space="preserve"> </w:t>
       </w:r>
       <w:r>
         <w:rPr>
@@ -3945,7 +4223,7 @@
     </w:p>
     <w:p>
       <w:pPr>
-        <w:pStyle w:val="Heading2"/>
+        <w:pStyle w:val="2"/>
         <w:rPr>
           <w:lang w:val="ru-RU"/>
         </w:rPr>
@@ -4000,20 +4278,32 @@
         <w:rPr>
           <w:lang w:val="ru-RU"/>
         </w:rPr>
-        <w:t xml:space="preserve"> При этом, наиболее важным является не столько разовое удовлетворение системой предъявляемым требованиям, сколько наличие в системе потенциала для возможной ее адаптации к динамики этих требований.</w:t>
-      </w:r>
-    </w:p>
-    <w:p>
-      <w:pPr>
-        <w:rPr>
-          <w:lang w:val="ru-RU"/>
-        </w:rPr>
-      </w:pPr>
-      <w:r>
-        <w:rPr>
-          <w:lang w:val="ru-RU"/>
-        </w:rPr>
-        <w:t>Проблема расширения функционала систем мониторига была разрешена в системах с поддержкой динамич</w:t>
+        <w:t xml:space="preserve"> При этом наиболее важным является не столько разовое удовлетворение системой предъявляемым требованиям, сколько наличие в системе потенциала для возможной ее адаптации к динамики этих требований.</w:t>
+      </w:r>
+    </w:p>
+    <w:p>
+      <w:pPr>
+        <w:rPr>
+          <w:lang w:val="ru-RU"/>
+        </w:rPr>
+      </w:pPr>
+      <w:r>
+        <w:rPr>
+          <w:lang w:val="ru-RU"/>
+        </w:rPr>
+        <w:t xml:space="preserve">Проблема расширения функционала систем </w:t>
+      </w:r>
+      <w:r>
+        <w:rPr>
+          <w:lang w:val="ru-RU"/>
+        </w:rPr>
+        <w:t>мониторинга</w:t>
+      </w:r>
+      <w:r>
+        <w:rPr>
+          <w:lang w:val="ru-RU"/>
+        </w:rPr>
+        <w:t xml:space="preserve"> была разрешена в системах с поддержкой динамич</w:t>
       </w:r>
       <w:r>
         <w:rPr>
@@ -4025,7 +4315,7 @@
         <w:rPr>
           <w:lang w:val="ru-RU"/>
         </w:rPr>
-        <w:t xml:space="preserve">ки модулей. Однако, </w:t>
+        <w:t xml:space="preserve">ки модулей. Однако </w:t>
       </w:r>
       <w:r>
         <w:rPr>
@@ -4037,32 +4327,104 @@
         <w:rPr>
           <w:lang w:val="ru-RU"/>
         </w:rPr>
-        <w:t xml:space="preserve"> С другой стороны, данная проблема может трактоваться не только как наличие или отсутствие соотвествующих механизмов наращивания функционала но и как уровень их применимости и возможностей. Тогда можно говорить о недостаточной гибкости существующих решений в плане средств расширения функионала.</w:t>
-      </w:r>
-    </w:p>
-    <w:p>
-      <w:pPr>
-        <w:rPr>
-          <w:lang w:val="ru-RU"/>
-        </w:rPr>
-      </w:pPr>
-      <w:r>
-        <w:rPr>
-          <w:lang w:val="ru-RU"/>
-        </w:rPr>
-        <w:t xml:space="preserve">Проблема отказоусточивости характерна только для класса клиент-серверных систем. </w:t>
-      </w:r>
-      <w:r>
-        <w:rPr>
-          <w:lang w:val="ru-RU"/>
-        </w:rPr>
-        <w:t>Очевидно, что в распределенных системах проблема с отказоусточивость решается</w:t>
-      </w:r>
-      <w:r>
-        <w:rPr>
-          <w:lang w:val="ru-RU"/>
-        </w:rPr>
-        <w:t xml:space="preserve"> на уровне теоритической модели за счет использования методов избыточности, репликации и </w:t>
+        <w:t xml:space="preserve"> С другой стороны, данная проблема может трактоваться не только как наличие или отсутствие </w:t>
+      </w:r>
+      <w:r>
+        <w:rPr>
+          <w:lang w:val="ru-RU"/>
+        </w:rPr>
+        <w:t>соответствующих</w:t>
+      </w:r>
+      <w:r>
+        <w:rPr>
+          <w:lang w:val="ru-RU"/>
+        </w:rPr>
+        <w:t xml:space="preserve"> механизмов наращивания </w:t>
+      </w:r>
+      <w:r>
+        <w:rPr>
+          <w:lang w:val="ru-RU"/>
+        </w:rPr>
+        <w:t>функционала,</w:t>
+      </w:r>
+      <w:r>
+        <w:rPr>
+          <w:lang w:val="ru-RU"/>
+        </w:rPr>
+        <w:t xml:space="preserve"> но и как уровень их применимости и возможностей. Тогда можно говорить о недостаточной гибкости существующих решений в плане средств расширения </w:t>
+      </w:r>
+      <w:r>
+        <w:rPr>
+          <w:lang w:val="ru-RU"/>
+        </w:rPr>
+        <w:t>функционала</w:t>
+      </w:r>
+      <w:r>
+        <w:rPr>
+          <w:lang w:val="ru-RU"/>
+        </w:rPr>
+        <w:t>.</w:t>
+      </w:r>
+    </w:p>
+    <w:p>
+      <w:pPr>
+        <w:rPr>
+          <w:lang w:val="ru-RU"/>
+        </w:rPr>
+      </w:pPr>
+      <w:r>
+        <w:rPr>
+          <w:lang w:val="ru-RU"/>
+        </w:rPr>
+        <w:t xml:space="preserve">Проблема </w:t>
+      </w:r>
+      <w:r>
+        <w:rPr>
+          <w:lang w:val="ru-RU"/>
+        </w:rPr>
+        <w:t>отказоустойчивости</w:t>
+      </w:r>
+      <w:r>
+        <w:rPr>
+          <w:lang w:val="ru-RU"/>
+        </w:rPr>
+        <w:t xml:space="preserve"> характерна только для класса клиент-серверных систем. </w:t>
+      </w:r>
+      <w:r>
+        <w:rPr>
+          <w:lang w:val="ru-RU"/>
+        </w:rPr>
+        <w:t xml:space="preserve">Очевидно, что в распределенных системах проблема с </w:t>
+      </w:r>
+      <w:r>
+        <w:rPr>
+          <w:lang w:val="ru-RU"/>
+        </w:rPr>
+        <w:t>отказоустойчивость</w:t>
+      </w:r>
+      <w:r>
+        <w:rPr>
+          <w:lang w:val="ru-RU"/>
+        </w:rPr>
+        <w:t xml:space="preserve"> решается</w:t>
+      </w:r>
+      <w:r>
+        <w:rPr>
+          <w:lang w:val="ru-RU"/>
+        </w:rPr>
+        <w:t xml:space="preserve"> на уровне </w:t>
+      </w:r>
+      <w:r>
+        <w:rPr>
+          <w:lang w:val="ru-RU"/>
+        </w:rPr>
+        <w:t>теоретической</w:t>
+      </w:r>
+      <w:r>
+        <w:rPr>
+          <w:lang w:val="ru-RU"/>
+        </w:rPr>
+        <w:t xml:space="preserve"> модели за счет использования методов избыточности, репликации и </w:t>
       </w:r>
       <w:r>
         <w:rPr>
@@ -4177,19 +4539,31 @@
         <w:rPr>
           <w:lang w:val="ru-RU"/>
         </w:rPr>
-        <w:t>, благодаря использованию механизмов балансировки нагрузки а также сокрытию времени ожидания</w:t>
-      </w:r>
-      <w:r>
-        <w:rPr>
-          <w:lang w:val="ru-RU"/>
-        </w:rPr>
-        <w:t xml:space="preserve"> </w:t>
-      </w:r>
-      <w:r>
-        <w:rPr>
-          <w:lang w:val="ru-RU"/>
-        </w:rPr>
-        <w:t>свзяи</w:t>
+        <w:t xml:space="preserve">, благодаря использованию механизмов балансировки </w:t>
+      </w:r>
+      <w:r>
+        <w:rPr>
+          <w:lang w:val="ru-RU"/>
+        </w:rPr>
+        <w:t>нагрузки,</w:t>
+      </w:r>
+      <w:r>
+        <w:rPr>
+          <w:lang w:val="ru-RU"/>
+        </w:rPr>
+        <w:t xml:space="preserve"> а также сокрытию времени ожидания</w:t>
+      </w:r>
+      <w:r>
+        <w:rPr>
+          <w:lang w:val="ru-RU"/>
+        </w:rPr>
+        <w:t xml:space="preserve"> </w:t>
+      </w:r>
+      <w:r>
+        <w:rPr>
+          <w:lang w:val="ru-RU"/>
+        </w:rPr>
+        <w:t>связи</w:t>
       </w:r>
       <w:r>
         <w:rPr>
@@ -4268,7 +4642,19 @@
         <w:rPr>
           <w:lang w:val="ru-RU"/>
         </w:rPr>
-        <w:t xml:space="preserve">как распределенных так и </w:t>
+        <w:t xml:space="preserve">как </w:t>
+      </w:r>
+      <w:r>
+        <w:rPr>
+          <w:lang w:val="ru-RU"/>
+        </w:rPr>
+        <w:t>распределенных,</w:t>
+      </w:r>
+      <w:r>
+        <w:rPr>
+          <w:lang w:val="ru-RU"/>
+        </w:rPr>
+        <w:t xml:space="preserve"> так и </w:t>
       </w:r>
       <w:r>
         <w:rPr>
@@ -4280,14 +4666,38 @@
         <w:rPr>
           <w:lang w:val="ru-RU"/>
         </w:rPr>
-        <w:t xml:space="preserve"> Кроме того, современные тенденции развития облачных и кластерных решений в области суперкомпютерных технологий, лишь </w:t>
+        <w:t xml:space="preserve"> Кроме того, современные тенденции развития облачных и кластерных решений в области </w:t>
+      </w:r>
+      <w:r>
+        <w:rPr>
+          <w:lang w:val="ru-RU"/>
+        </w:rPr>
+        <w:t>суперкомпьютерных</w:t>
+      </w:r>
+      <w:r>
+        <w:rPr>
+          <w:lang w:val="ru-RU"/>
+        </w:rPr>
+        <w:t xml:space="preserve"> технологий, лишь </w:t>
       </w:r>
       <w:r>
         <w:rPr>
           <w:lang w:val="ru-RU"/>
         </w:rPr>
         <w:lastRenderedPageBreak/>
-        <w:t>подтверждают ранее выдвинутую проблему отстутствия класса расширяемых распределенных инструментов мониторинга.</w:t>
+        <w:t xml:space="preserve">подтверждают ранее выдвинутую проблему </w:t>
+      </w:r>
+      <w:r>
+        <w:rPr>
+          <w:lang w:val="ru-RU"/>
+        </w:rPr>
+        <w:t>отсутствия</w:t>
+      </w:r>
+      <w:r>
+        <w:rPr>
+          <w:lang w:val="ru-RU"/>
+        </w:rPr>
+        <w:t xml:space="preserve"> класса расширяемых распределенных инструментов мониторинга.</w:t>
       </w:r>
     </w:p>
     <w:p>
@@ -4312,7 +4722,7 @@
     </w:p>
     <w:p>
       <w:pPr>
-        <w:pStyle w:val="Heading2"/>
+        <w:pStyle w:val="2"/>
         <w:rPr>
           <w:lang w:val="ru-RU"/>
         </w:rPr>
@@ -4461,7 +4871,7 @@
     </w:p>
     <w:p>
       <w:pPr>
-        <w:pStyle w:val="Heading1"/>
+        <w:pStyle w:val="1"/>
         <w:jc w:val="center"/>
         <w:rPr>
           <w:lang w:val="ru-RU"/>
@@ -4479,7 +4889,7 @@
     </w:p>
     <w:p>
       <w:pPr>
-        <w:pStyle w:val="ListParagraph"/>
+        <w:pStyle w:val="ac"/>
         <w:numPr>
           <w:ilvl w:val="0"/>
           <w:numId w:val="4"/>
@@ -4503,7 +4913,7 @@
     </w:p>
     <w:p>
       <w:pPr>
-        <w:pStyle w:val="ListParagraph"/>
+        <w:pStyle w:val="ac"/>
         <w:numPr>
           <w:ilvl w:val="0"/>
           <w:numId w:val="4"/>
@@ -4532,7 +4942,7 @@
 
 <file path=word/endnotes.xml><?xml version="1.0" encoding="utf-8"?>
 <w:endnotes xmlns:ve="http://schemas.openxmlformats.org/markup-compatibility/2006" xmlns:o="urn:schemas-microsoft-com:office:office" xmlns:r="http://schemas.openxmlformats.org/officeDocument/2006/relationships" xmlns:m="http://schemas.openxmlformats.org/officeDocument/2006/math" xmlns:v="urn:schemas-microsoft-com:vml" xmlns:wp="http://schemas.openxmlformats.org/drawingml/2006/wordprocessingDrawing" xmlns:w10="urn:schemas-microsoft-com:office:word" xmlns:w="http://schemas.openxmlformats.org/wordprocessingml/2006/main" xmlns:wne="http://schemas.microsoft.com/office/word/2006/wordml">
-  <w:endnote w:type="separator" w:id="-1">
+  <w:endnote w:type="separator" w:id="0">
     <w:p>
       <w:pPr>
         <w:spacing w:line="240" w:lineRule="auto"/>
@@ -4542,7 +4952,7 @@
       </w:r>
     </w:p>
   </w:endnote>
-  <w:endnote w:type="continuationSeparator" w:id="0">
+  <w:endnote w:type="continuationSeparator" w:id="1">
     <w:p>
       <w:pPr>
         <w:spacing w:line="240" w:lineRule="auto"/>
@@ -4568,7 +4978,7 @@
     <w:sdtContent>
       <w:p>
         <w:pPr>
-          <w:pStyle w:val="Footer"/>
+          <w:pStyle w:val="a6"/>
           <w:jc w:val="center"/>
         </w:pPr>
         <w:fldSimple w:instr=" PAGE   \* MERGEFORMAT ">
@@ -4584,7 +4994,7 @@
   </w:sdt>
   <w:p>
     <w:pPr>
-      <w:pStyle w:val="Footer"/>
+      <w:pStyle w:val="a6"/>
     </w:pPr>
   </w:p>
 </w:ftr>
@@ -4592,7 +5002,7 @@
 
 <file path=word/footnotes.xml><?xml version="1.0" encoding="utf-8"?>
 <w:footnotes xmlns:ve="http://schemas.openxmlformats.org/markup-compatibility/2006" xmlns:o="urn:schemas-microsoft-com:office:office" xmlns:r="http://schemas.openxmlformats.org/officeDocument/2006/relationships" xmlns:m="http://schemas.openxmlformats.org/officeDocument/2006/math" xmlns:v="urn:schemas-microsoft-com:vml" xmlns:wp="http://schemas.openxmlformats.org/drawingml/2006/wordprocessingDrawing" xmlns:w10="urn:schemas-microsoft-com:office:word" xmlns:w="http://schemas.openxmlformats.org/wordprocessingml/2006/main" xmlns:wne="http://schemas.microsoft.com/office/word/2006/wordml">
-  <w:footnote w:type="separator" w:id="-1">
+  <w:footnote w:type="separator" w:id="0">
     <w:p>
       <w:pPr>
         <w:spacing w:line="240" w:lineRule="auto"/>
@@ -4602,7 +5012,7 @@
       </w:r>
     </w:p>
   </w:footnote>
-  <w:footnote w:type="continuationSeparator" w:id="0">
+  <w:footnote w:type="continuationSeparator" w:id="1">
     <w:p>
       <w:pPr>
         <w:spacing w:line="240" w:lineRule="auto"/>
@@ -5135,7 +5545,7 @@
     <w:lsdException w:name="Bibliography" w:uiPriority="37"/>
     <w:lsdException w:name="TOC Heading" w:uiPriority="39" w:qFormat="1"/>
   </w:latentStyles>
-  <w:style w:type="paragraph" w:default="1" w:styleId="Normal">
+  <w:style w:type="paragraph" w:default="1" w:styleId="a">
     <w:name w:val="Normal"/>
     <w:qFormat/>
     <w:rsid w:val="00C65D2C"/>
@@ -5150,11 +5560,11 @@
       <w:lang w:val="en-US"/>
     </w:rPr>
   </w:style>
-  <w:style w:type="paragraph" w:styleId="Heading1">
+  <w:style w:type="paragraph" w:styleId="1">
     <w:name w:val="heading 1"/>
-    <w:basedOn w:val="Normal"/>
-    <w:next w:val="Normal"/>
-    <w:link w:val="Heading1Char"/>
+    <w:basedOn w:val="a"/>
+    <w:next w:val="a"/>
+    <w:link w:val="10"/>
     <w:uiPriority w:val="9"/>
     <w:qFormat/>
     <w:rsid w:val="00B45760"/>
@@ -5171,11 +5581,11 @@
       <w:szCs w:val="28"/>
     </w:rPr>
   </w:style>
-  <w:style w:type="paragraph" w:styleId="Heading2">
+  <w:style w:type="paragraph" w:styleId="2">
     <w:name w:val="heading 2"/>
-    <w:basedOn w:val="Normal"/>
-    <w:next w:val="Normal"/>
-    <w:link w:val="Heading2Char"/>
+    <w:basedOn w:val="a"/>
+    <w:next w:val="a"/>
+    <w:link w:val="20"/>
     <w:uiPriority w:val="9"/>
     <w:unhideWhenUsed/>
     <w:qFormat/>
@@ -5193,11 +5603,11 @@
       <w:szCs w:val="26"/>
     </w:rPr>
   </w:style>
-  <w:style w:type="paragraph" w:styleId="Heading3">
+  <w:style w:type="paragraph" w:styleId="3">
     <w:name w:val="heading 3"/>
-    <w:basedOn w:val="Normal"/>
-    <w:next w:val="Normal"/>
-    <w:link w:val="Heading3Char"/>
+    <w:basedOn w:val="a"/>
+    <w:next w:val="a"/>
+    <w:link w:val="30"/>
     <w:uiPriority w:val="9"/>
     <w:unhideWhenUsed/>
     <w:qFormat/>
@@ -5214,13 +5624,13 @@
       <w:sz w:val="32"/>
     </w:rPr>
   </w:style>
-  <w:style w:type="character" w:default="1" w:styleId="DefaultParagraphFont">
+  <w:style w:type="character" w:default="1" w:styleId="a0">
     <w:name w:val="Default Paragraph Font"/>
     <w:uiPriority w:val="1"/>
     <w:semiHidden/>
     <w:unhideWhenUsed/>
   </w:style>
-  <w:style w:type="table" w:default="1" w:styleId="TableNormal">
+  <w:style w:type="table" w:default="1" w:styleId="a1">
     <w:name w:val="Normal Table"/>
     <w:uiPriority w:val="99"/>
     <w:semiHidden/>
@@ -5236,16 +5646,16 @@
       </w:tblCellMar>
     </w:tblPr>
   </w:style>
-  <w:style w:type="numbering" w:default="1" w:styleId="NoList">
+  <w:style w:type="numbering" w:default="1" w:styleId="a2">
     <w:name w:val="No List"/>
     <w:uiPriority w:val="99"/>
     <w:semiHidden/>
     <w:unhideWhenUsed/>
   </w:style>
-  <w:style w:type="character" w:customStyle="1" w:styleId="Heading1Char">
-    <w:name w:val="Heading 1 Char"/>
-    <w:basedOn w:val="DefaultParagraphFont"/>
-    <w:link w:val="Heading1"/>
+  <w:style w:type="character" w:customStyle="1" w:styleId="10">
+    <w:name w:val="Заголовок 1 Знак"/>
+    <w:basedOn w:val="a0"/>
+    <w:link w:val="1"/>
     <w:uiPriority w:val="9"/>
     <w:rsid w:val="00B45760"/>
     <w:rPr>
@@ -5256,10 +5666,10 @@
       <w:lang w:val="en-US"/>
     </w:rPr>
   </w:style>
-  <w:style w:type="character" w:customStyle="1" w:styleId="Heading2Char">
-    <w:name w:val="Heading 2 Char"/>
-    <w:basedOn w:val="DefaultParagraphFont"/>
-    <w:link w:val="Heading2"/>
+  <w:style w:type="character" w:customStyle="1" w:styleId="20">
+    <w:name w:val="Заголовок 2 Знак"/>
+    <w:basedOn w:val="a0"/>
+    <w:link w:val="2"/>
     <w:uiPriority w:val="9"/>
     <w:rsid w:val="00B45760"/>
     <w:rPr>
@@ -5270,10 +5680,10 @@
       <w:lang w:val="en-US"/>
     </w:rPr>
   </w:style>
-  <w:style w:type="character" w:customStyle="1" w:styleId="Heading3Char">
-    <w:name w:val="Heading 3 Char"/>
-    <w:basedOn w:val="DefaultParagraphFont"/>
-    <w:link w:val="Heading3"/>
+  <w:style w:type="character" w:customStyle="1" w:styleId="30">
+    <w:name w:val="Заголовок 3 Знак"/>
+    <w:basedOn w:val="a0"/>
+    <w:link w:val="3"/>
     <w:uiPriority w:val="9"/>
     <w:rsid w:val="00B45760"/>
     <w:rPr>
@@ -5283,18 +5693,18 @@
       <w:lang w:val="en-US"/>
     </w:rPr>
   </w:style>
-  <w:style w:type="character" w:styleId="LineNumber">
+  <w:style w:type="character" w:styleId="a3">
     <w:name w:val="line number"/>
-    <w:basedOn w:val="DefaultParagraphFont"/>
+    <w:basedOn w:val="a0"/>
     <w:uiPriority w:val="99"/>
     <w:semiHidden/>
     <w:unhideWhenUsed/>
     <w:rsid w:val="00D51F39"/>
   </w:style>
-  <w:style w:type="paragraph" w:styleId="Header">
+  <w:style w:type="paragraph" w:styleId="a4">
     <w:name w:val="header"/>
-    <w:basedOn w:val="Normal"/>
-    <w:link w:val="HeaderChar"/>
+    <w:basedOn w:val="a"/>
+    <w:link w:val="a5"/>
     <w:uiPriority w:val="99"/>
     <w:semiHidden/>
     <w:unhideWhenUsed/>
@@ -5307,10 +5717,10 @@
       <w:spacing w:line="240" w:lineRule="auto"/>
     </w:pPr>
   </w:style>
-  <w:style w:type="character" w:customStyle="1" w:styleId="HeaderChar">
-    <w:name w:val="Header Char"/>
-    <w:basedOn w:val="DefaultParagraphFont"/>
-    <w:link w:val="Header"/>
+  <w:style w:type="character" w:customStyle="1" w:styleId="a5">
+    <w:name w:val="Верхний колонтитул Знак"/>
+    <w:basedOn w:val="a0"/>
+    <w:link w:val="a4"/>
     <w:uiPriority w:val="99"/>
     <w:semiHidden/>
     <w:rsid w:val="00D51F39"/>
@@ -5320,10 +5730,10 @@
       <w:lang w:val="en-US"/>
     </w:rPr>
   </w:style>
-  <w:style w:type="paragraph" w:styleId="Footer">
+  <w:style w:type="paragraph" w:styleId="a6">
     <w:name w:val="footer"/>
-    <w:basedOn w:val="Normal"/>
-    <w:link w:val="FooterChar"/>
+    <w:basedOn w:val="a"/>
+    <w:link w:val="a7"/>
     <w:uiPriority w:val="99"/>
     <w:unhideWhenUsed/>
     <w:rsid w:val="00D51F39"/>
@@ -5335,10 +5745,10 @@
       <w:spacing w:line="240" w:lineRule="auto"/>
     </w:pPr>
   </w:style>
-  <w:style w:type="character" w:customStyle="1" w:styleId="FooterChar">
-    <w:name w:val="Footer Char"/>
-    <w:basedOn w:val="DefaultParagraphFont"/>
-    <w:link w:val="Footer"/>
+  <w:style w:type="character" w:customStyle="1" w:styleId="a7">
+    <w:name w:val="Нижний колонтитул Знак"/>
+    <w:basedOn w:val="a0"/>
+    <w:link w:val="a6"/>
     <w:uiPriority w:val="99"/>
     <w:rsid w:val="00D51F39"/>
     <w:rPr>
@@ -5347,10 +5757,10 @@
       <w:lang w:val="en-US"/>
     </w:rPr>
   </w:style>
-  <w:style w:type="paragraph" w:styleId="TOCHeading">
+  <w:style w:type="paragraph" w:styleId="a8">
     <w:name w:val="TOC Heading"/>
-    <w:basedOn w:val="Heading1"/>
-    <w:next w:val="Normal"/>
+    <w:basedOn w:val="1"/>
+    <w:next w:val="a"/>
     <w:uiPriority w:val="39"/>
     <w:semiHidden/>
     <w:unhideWhenUsed/>
@@ -5368,10 +5778,10 @@
       <w:sz w:val="28"/>
     </w:rPr>
   </w:style>
-  <w:style w:type="paragraph" w:styleId="TOC1">
+  <w:style w:type="paragraph" w:styleId="11">
     <w:name w:val="toc 1"/>
-    <w:basedOn w:val="Normal"/>
-    <w:next w:val="Normal"/>
+    <w:basedOn w:val="a"/>
+    <w:next w:val="a"/>
     <w:autoRedefine/>
     <w:uiPriority w:val="39"/>
     <w:unhideWhenUsed/>
@@ -5381,10 +5791,10 @@
       <w:spacing w:after="100"/>
     </w:pPr>
   </w:style>
-  <w:style w:type="paragraph" w:styleId="TOC2">
+  <w:style w:type="paragraph" w:styleId="21">
     <w:name w:val="toc 2"/>
-    <w:basedOn w:val="Normal"/>
-    <w:next w:val="Normal"/>
+    <w:basedOn w:val="a"/>
+    <w:next w:val="a"/>
     <w:autoRedefine/>
     <w:uiPriority w:val="39"/>
     <w:unhideWhenUsed/>
@@ -5395,10 +5805,10 @@
       <w:ind w:left="280"/>
     </w:pPr>
   </w:style>
-  <w:style w:type="paragraph" w:styleId="TOC3">
+  <w:style w:type="paragraph" w:styleId="31">
     <w:name w:val="toc 3"/>
-    <w:basedOn w:val="Normal"/>
-    <w:next w:val="Normal"/>
+    <w:basedOn w:val="a"/>
+    <w:next w:val="a"/>
     <w:autoRedefine/>
     <w:uiPriority w:val="39"/>
     <w:unhideWhenUsed/>
@@ -5409,9 +5819,9 @@
       <w:ind w:left="560"/>
     </w:pPr>
   </w:style>
-  <w:style w:type="character" w:styleId="Hyperlink">
+  <w:style w:type="character" w:styleId="a9">
     <w:name w:val="Hyperlink"/>
-    <w:basedOn w:val="DefaultParagraphFont"/>
+    <w:basedOn w:val="a0"/>
     <w:uiPriority w:val="99"/>
     <w:unhideWhenUsed/>
     <w:rsid w:val="00D51F39"/>
@@ -5420,10 +5830,10 @@
       <w:u w:val="single"/>
     </w:rPr>
   </w:style>
-  <w:style w:type="paragraph" w:styleId="BalloonText">
+  <w:style w:type="paragraph" w:styleId="aa">
     <w:name w:val="Balloon Text"/>
-    <w:basedOn w:val="Normal"/>
-    <w:link w:val="BalloonTextChar"/>
+    <w:basedOn w:val="a"/>
+    <w:link w:val="ab"/>
     <w:uiPriority w:val="99"/>
     <w:semiHidden/>
     <w:unhideWhenUsed/>
@@ -5437,10 +5847,10 @@
       <w:szCs w:val="16"/>
     </w:rPr>
   </w:style>
-  <w:style w:type="character" w:customStyle="1" w:styleId="BalloonTextChar">
-    <w:name w:val="Balloon Text Char"/>
-    <w:basedOn w:val="DefaultParagraphFont"/>
-    <w:link w:val="BalloonText"/>
+  <w:style w:type="character" w:customStyle="1" w:styleId="ab">
+    <w:name w:val="Текст выноски Знак"/>
+    <w:basedOn w:val="a0"/>
+    <w:link w:val="aa"/>
     <w:uiPriority w:val="99"/>
     <w:semiHidden/>
     <w:rsid w:val="00D51F39"/>
@@ -5451,9 +5861,9 @@
       <w:lang w:val="en-US"/>
     </w:rPr>
   </w:style>
-  <w:style w:type="paragraph" w:styleId="ListParagraph">
+  <w:style w:type="paragraph" w:styleId="ac">
     <w:name w:val="List Paragraph"/>
-    <w:basedOn w:val="Normal"/>
+    <w:basedOn w:val="a"/>
     <w:uiPriority w:val="34"/>
     <w:qFormat/>
     <w:rsid w:val="00611416"/>
@@ -5462,10 +5872,10 @@
       <w:contextualSpacing/>
     </w:pPr>
   </w:style>
-  <w:style w:type="paragraph" w:styleId="Caption">
+  <w:style w:type="paragraph" w:styleId="ad">
     <w:name w:val="caption"/>
-    <w:basedOn w:val="Normal"/>
-    <w:next w:val="Normal"/>
+    <w:basedOn w:val="a"/>
+    <w:next w:val="a"/>
     <w:uiPriority w:val="35"/>
     <w:unhideWhenUsed/>
     <w:qFormat/>

</xml_diff>

<commit_message>
New picture was added.
</commit_message>
<xml_diff>
--- a/diploma/trunk/doc/main.docx
+++ b/diploma/trunk/doc/main.docx
@@ -6657,7 +6657,13 @@
         <w:rPr>
           <w:lang w:val="ru-RU"/>
         </w:rPr>
-        <w:t>Архитектурная модель распределенной системы мониторинга</w:t>
+        <w:t>М</w:t>
+      </w:r>
+      <w:r>
+        <w:rPr>
+          <w:lang w:val="ru-RU"/>
+        </w:rPr>
+        <w:t>одель распределенной системы мониторинга</w:t>
       </w:r>
     </w:p>
     <w:p>
@@ -6916,7 +6922,6 @@
       <w:r>
         <w:rPr>
           <w:noProof/>
-          <w:lang w:val="ru-RU"/>
         </w:rPr>
         <w:t>5</w:t>
       </w:r>
@@ -6954,13 +6959,19 @@
         <w:rPr>
           <w:lang w:val="ru-RU"/>
         </w:rPr>
-        <w:t>Базовая теоретическая модель описывается с помощью понятий вычислительного узла, сервера</w:t>
-      </w:r>
-      <w:r>
-        <w:rPr>
-          <w:lang w:val="ru-RU"/>
-        </w:rPr>
-        <w:t xml:space="preserve"> и агента мониторинга (рисунок 6</w:t>
+        <w:t>Базовая теоретическая модель описывается с помощь</w:t>
+      </w:r>
+      <w:r>
+        <w:rPr>
+          <w:lang w:val="ru-RU"/>
+        </w:rPr>
+        <w:t xml:space="preserve">ю понятий вычислительного узла, службы мониторинга, хранилища данных и задачи мониторинга </w:t>
+      </w:r>
+      <w:r>
+        <w:rPr>
+          <w:lang w:val="ru-RU"/>
+        </w:rPr>
+        <w:t>(рисунок 6</w:t>
       </w:r>
       <w:r>
         <w:rPr>
@@ -6993,8 +7004,87 @@
           <w:lang w:val="ru-RU"/>
         </w:rPr>
         <w:lastRenderedPageBreak/>
-        <w:t>Агент, запущенный на определенном узле, представляется активной сущностью, непрерывно наблюдающей за его состоянием и передающей серверу сообщения об изменении этого состояния. Сервер — пассивная сущность, предоставляющая агентам ресурсы для приема  сообщений их последующей обработки и хранения, а также реализующий механизмы реагирования на нештатные ситуации.</w:t>
-      </w:r>
+        <w:t>Служба мониторига, запущенная</w:t>
+      </w:r>
+      <w:r>
+        <w:rPr>
+          <w:lang w:val="ru-RU"/>
+        </w:rPr>
+        <w:t xml:space="preserve"> на определенном узле, представляется активной сущностью, непрерывно наблюдающей за его состоянием и </w:t>
+      </w:r>
+      <w:r>
+        <w:rPr>
+          <w:lang w:val="ru-RU"/>
+        </w:rPr>
+        <w:t xml:space="preserve">сохраняюшщей </w:t>
+      </w:r>
+      <w:r>
+        <w:rPr>
+          <w:lang w:val="ru-RU"/>
+        </w:rPr>
+        <w:t>сообщения об изменении этого состояния</w:t>
+      </w:r>
+      <w:r>
+        <w:rPr>
+          <w:lang w:val="ru-RU"/>
+        </w:rPr>
+        <w:t xml:space="preserve"> в хранилище данных</w:t>
+      </w:r>
+      <w:r>
+        <w:rPr>
+          <w:lang w:val="ru-RU"/>
+        </w:rPr>
+        <w:t xml:space="preserve">. </w:t>
+      </w:r>
+      <w:r>
+        <w:rPr>
+          <w:lang w:val="ru-RU"/>
+        </w:rPr>
+        <w:t>Хранилище данных</w:t>
+      </w:r>
+      <w:r>
+        <w:rPr>
+          <w:lang w:val="ru-RU"/>
+        </w:rPr>
+        <w:t xml:space="preserve"> </w:t>
+      </w:r>
+      <w:r>
+        <w:rPr>
+          <w:lang w:val="ru-RU"/>
+        </w:rPr>
+        <w:t>представляется пассивной</w:t>
+      </w:r>
+      <w:r>
+        <w:rPr>
+          <w:lang w:val="ru-RU"/>
+        </w:rPr>
+        <w:t xml:space="preserve"> сущность</w:t>
+      </w:r>
+      <w:r>
+        <w:rPr>
+          <w:lang w:val="ru-RU"/>
+        </w:rPr>
+        <w:t>ю, предоставляющаей службам</w:t>
+      </w:r>
+      <w:r>
+        <w:rPr>
+          <w:lang w:val="ru-RU"/>
+        </w:rPr>
+        <w:t xml:space="preserve"> ресурсы для приема  сообщений их последующей обработки и хранения</w:t>
+      </w:r>
+      <w:r>
+        <w:rPr>
+          <w:lang w:val="ru-RU"/>
+        </w:rPr>
+        <w:t>.</w:t>
+      </w:r>
+    </w:p>
+    <w:p>
+      <w:pPr>
+        <w:rPr>
+          <w:lang w:val="ru-RU"/>
+        </w:rPr>
+      </w:pPr>
     </w:p>
     <w:p>
       <w:pPr>
@@ -7008,9 +7098,9 @@
         </w:rPr>
         <w:drawing>
           <wp:inline distT="0" distB="0" distL="0" distR="0">
-            <wp:extent cx="3848100" cy="2895600"/>
+            <wp:extent cx="5486400" cy="3105150"/>
             <wp:effectExtent l="19050" t="0" r="0" b="0"/>
-            <wp:docPr id="19" name="Picture 18" descr="base.png"/>
+            <wp:docPr id="34" name="Picture 33" descr="base_model.png"/>
             <wp:cNvGraphicFramePr>
               <a:graphicFrameLocks xmlns:a="http://schemas.openxmlformats.org/drawingml/2006/main" noChangeAspect="1"/>
             </wp:cNvGraphicFramePr>
@@ -7018,11 +7108,11 @@
               <a:graphicData uri="http://schemas.openxmlformats.org/drawingml/2006/picture">
                 <pic:pic xmlns:pic="http://schemas.openxmlformats.org/drawingml/2006/picture">
                   <pic:nvPicPr>
-                    <pic:cNvPr id="0" name="base.png"/>
+                    <pic:cNvPr id="0" name="base_model.png"/>
                     <pic:cNvPicPr/>
                   </pic:nvPicPr>
                   <pic:blipFill>
-                    <a:blip r:embed="rId8" cstate="print"/>
+                    <a:blip r:embed="rId13" cstate="print"/>
                     <a:stretch>
                       <a:fillRect/>
                     </a:stretch>
@@ -7030,7 +7120,7 @@
                   <pic:spPr>
                     <a:xfrm>
                       <a:off x="0" y="0"/>
-                      <a:ext cx="3848100" cy="2895600"/>
+                      <a:ext cx="5486400" cy="3105150"/>
                     </a:xfrm>
                     <a:prstGeom prst="rect">
                       <a:avLst/>
@@ -7089,6 +7179,7 @@
       <w:r>
         <w:rPr>
           <w:noProof/>
+          <w:lang w:val="ru-RU"/>
         </w:rPr>
         <w:t>6</w:t>
       </w:r>
@@ -7103,7 +7194,6 @@
       </w:r>
       <w:r>
         <w:rPr>
-          <w:noProof/>
           <w:lang w:val="ru-RU"/>
         </w:rPr>
         <w:t>Базовая модель</w:t>
@@ -7119,7 +7209,55 @@
         <w:rPr>
           <w:lang w:val="ru-RU"/>
         </w:rPr>
-        <w:t>Практически, агент и сервер мониторинга являются основными компонентами любой системы мониторинга, за исключением небольшого количества программных продуктов, не реализующих клиент-серверную архитектуру, но являющихся инструментами мониторинга (например, утилита ping).</w:t>
+        <w:t xml:space="preserve">Практически, </w:t>
+      </w:r>
+      <w:r>
+        <w:rPr>
+          <w:lang w:val="ru-RU"/>
+        </w:rPr>
+        <w:t>служба мониторинга</w:t>
+      </w:r>
+      <w:r>
+        <w:rPr>
+          <w:lang w:val="ru-RU"/>
+        </w:rPr>
+        <w:t xml:space="preserve"> и </w:t>
+      </w:r>
+      <w:r>
+        <w:rPr>
+          <w:lang w:val="ru-RU"/>
+        </w:rPr>
+        <w:t>хранилище данных</w:t>
+      </w:r>
+      <w:r>
+        <w:rPr>
+          <w:lang w:val="ru-RU"/>
+        </w:rPr>
+        <w:t xml:space="preserve"> являются основными компонентами любой </w:t>
+      </w:r>
+      <w:r>
+        <w:rPr>
+          <w:lang w:val="ru-RU"/>
+        </w:rPr>
+        <w:t xml:space="preserve">современной </w:t>
+      </w:r>
+      <w:r>
+        <w:rPr>
+          <w:lang w:val="ru-RU"/>
+        </w:rPr>
+        <w:t>системы мониторинга, за исключением небольшого количества программных продуктов, не реализующих клиент-серверную</w:t>
+      </w:r>
+      <w:r>
+        <w:rPr>
+          <w:lang w:val="ru-RU"/>
+        </w:rPr>
+        <w:t xml:space="preserve"> или иную известную сетевую</w:t>
+      </w:r>
+      <w:r>
+        <w:rPr>
+          <w:lang w:val="ru-RU"/>
+        </w:rPr>
+        <w:t xml:space="preserve"> архитектуру, но являющихся инструментами мониторинга (например, утилита ping).</w:t>
       </w:r>
     </w:p>
     <w:p>
@@ -7146,31 +7284,6 @@
           <w:lang w:val="ru-RU"/>
         </w:rPr>
         <w:t>Можно ввести отношение между целью и задачей мониторинга. Какая-либо цель мониторинга включает в себя одну или более задач мониторинга. И наоборот, какая-либо задача мониторинга может одновременно реализовывать несколько целей мониторинга.</w:t>
-      </w:r>
-    </w:p>
-    <w:p>
-      <w:pPr>
-        <w:rPr>
-          <w:lang w:val="ru-RU"/>
-        </w:rPr>
-      </w:pPr>
-      <w:r>
-        <w:rPr>
-          <w:lang w:val="ru-RU"/>
-        </w:rPr>
-        <w:t>Авторами предлагается использовать более общее понятие агента мониторинга как службы</w:t>
-      </w:r>
-      <w:r>
-        <w:rPr>
-          <w:lang w:val="ru-RU"/>
-        </w:rPr>
-        <w:t xml:space="preserve"> мониторинга</w:t>
-      </w:r>
-      <w:r>
-        <w:rPr>
-          <w:lang w:val="ru-RU"/>
-        </w:rPr>
-        <w:t>.</w:t>
       </w:r>
     </w:p>
     <w:p>
@@ -7339,7 +7452,7 @@
                     <pic:cNvPicPr/>
                   </pic:nvPicPr>
                   <pic:blipFill>
-                    <a:blip r:embed="rId13" cstate="print"/>
+                    <a:blip r:embed="rId14" cstate="print"/>
                     <a:stretch>
                       <a:fillRect/>
                     </a:stretch>
@@ -7480,7 +7593,7 @@
                     <pic:cNvPicPr/>
                   </pic:nvPicPr>
                   <pic:blipFill>
-                    <a:blip r:embed="rId14" cstate="print"/>
+                    <a:blip r:embed="rId15" cstate="print"/>
                     <a:stretch>
                       <a:fillRect/>
                     </a:stretch>
@@ -7625,7 +7738,7 @@
                     <pic:cNvPicPr/>
                   </pic:nvPicPr>
                   <pic:blipFill>
-                    <a:blip r:embed="rId15" cstate="print"/>
+                    <a:blip r:embed="rId16" cstate="print"/>
                     <a:stretch>
                       <a:fillRect/>
                     </a:stretch>
@@ -7777,7 +7890,7 @@
                     <pic:cNvPicPr/>
                   </pic:nvPicPr>
                   <pic:blipFill>
-                    <a:blip r:embed="rId16" cstate="print"/>
+                    <a:blip r:embed="rId17" cstate="print"/>
                     <a:stretch>
                       <a:fillRect/>
                     </a:stretch>
@@ -8004,7 +8117,7 @@
                     <pic:cNvPicPr/>
                   </pic:nvPicPr>
                   <pic:blipFill>
-                    <a:blip r:embed="rId17" cstate="print"/>
+                    <a:blip r:embed="rId18" cstate="print"/>
                     <a:stretch>
                       <a:fillRect/>
                     </a:stretch>
@@ -8160,7 +8273,7 @@
                     <pic:cNvPicPr/>
                   </pic:nvPicPr>
                   <pic:blipFill>
-                    <a:blip r:embed="rId18" cstate="print"/>
+                    <a:blip r:embed="rId19" cstate="print"/>
                     <a:stretch>
                       <a:fillRect/>
                     </a:stretch>
@@ -8189,16 +8302,51 @@
         </w:rPr>
       </w:pPr>
       <w:r>
+        <w:rPr>
+          <w:lang w:val="ru-RU"/>
+        </w:rPr>
         <w:t xml:space="preserve">Рисунок </w:t>
       </w:r>
-      <w:fldSimple w:instr=" SEQ Рисунок \* ARABIC ">
-        <w:r>
-          <w:rPr>
-            <w:noProof/>
-          </w:rPr>
-          <w:t>12</w:t>
-        </w:r>
-      </w:fldSimple>
+      <w:r>
+        <w:fldChar w:fldCharType="begin"/>
+      </w:r>
+      <w:r>
+        <w:rPr>
+          <w:lang w:val="ru-RU"/>
+        </w:rPr>
+        <w:instrText xml:space="preserve"> </w:instrText>
+      </w:r>
+      <w:r>
+        <w:instrText>SEQ</w:instrText>
+      </w:r>
+      <w:r>
+        <w:rPr>
+          <w:lang w:val="ru-RU"/>
+        </w:rPr>
+        <w:instrText xml:space="preserve"> Рисунок \* </w:instrText>
+      </w:r>
+      <w:r>
+        <w:instrText>ARABIC</w:instrText>
+      </w:r>
+      <w:r>
+        <w:rPr>
+          <w:lang w:val="ru-RU"/>
+        </w:rPr>
+        <w:instrText xml:space="preserve"> </w:instrText>
+      </w:r>
+      <w:r>
+        <w:fldChar w:fldCharType="separate"/>
+      </w:r>
+      <w:r>
+        <w:rPr>
+          <w:noProof/>
+          <w:lang w:val="ru-RU"/>
+        </w:rPr>
+        <w:t>12</w:t>
+      </w:r>
+      <w:r>
+        <w:fldChar w:fldCharType="end"/>
+      </w:r>
       <w:r>
         <w:rPr>
           <w:lang w:val="ru-RU"/>
@@ -8229,6 +8377,9 @@
     <w:p>
       <w:pPr>
         <w:pStyle w:val="Heading1"/>
+        <w:rPr>
+          <w:lang w:val="ru-RU"/>
+        </w:rPr>
       </w:pPr>
       <w:r>
         <w:rPr>
@@ -8250,6 +8401,20 @@
           <w:lang w:val="ru-RU"/>
         </w:rPr>
         <w:t>3.1 Служба мониторинга</w:t>
+      </w:r>
+    </w:p>
+    <w:p>
+      <w:pPr>
+        <w:pStyle w:val="Heading3"/>
+        <w:rPr>
+          <w:lang w:val="ru-RU"/>
+        </w:rPr>
+      </w:pPr>
+      <w:r>
+        <w:rPr>
+          <w:lang w:val="ru-RU"/>
+        </w:rPr>
+        <w:t>3.1.1 Общее описание</w:t>
       </w:r>
     </w:p>
     <w:p>
@@ -8346,7 +8511,7 @@
                     <pic:cNvPicPr/>
                   </pic:nvPicPr>
                   <pic:blipFill>
-                    <a:blip r:embed="rId19" cstate="print"/>
+                    <a:blip r:embed="rId20" cstate="print"/>
                     <a:stretch>
                       <a:fillRect/>
                     </a:stretch>
@@ -8375,16 +8540,50 @@
         </w:rPr>
       </w:pPr>
       <w:r>
+        <w:rPr>
+          <w:lang w:val="ru-RU"/>
+        </w:rPr>
         <w:t xml:space="preserve">Рисунок </w:t>
       </w:r>
-      <w:fldSimple w:instr=" SEQ Рисунок \* ARABIC ">
-        <w:r>
-          <w:rPr>
-            <w:noProof/>
-          </w:rPr>
-          <w:t>13</w:t>
-        </w:r>
-      </w:fldSimple>
+      <w:r>
+        <w:fldChar w:fldCharType="begin"/>
+      </w:r>
+      <w:r>
+        <w:rPr>
+          <w:lang w:val="ru-RU"/>
+        </w:rPr>
+        <w:instrText xml:space="preserve"> </w:instrText>
+      </w:r>
+      <w:r>
+        <w:instrText>SEQ</w:instrText>
+      </w:r>
+      <w:r>
+        <w:rPr>
+          <w:lang w:val="ru-RU"/>
+        </w:rPr>
+        <w:instrText xml:space="preserve"> Рисунок \* </w:instrText>
+      </w:r>
+      <w:r>
+        <w:instrText>ARABIC</w:instrText>
+      </w:r>
+      <w:r>
+        <w:rPr>
+          <w:lang w:val="ru-RU"/>
+        </w:rPr>
+        <w:instrText xml:space="preserve"> </w:instrText>
+      </w:r>
+      <w:r>
+        <w:fldChar w:fldCharType="separate"/>
+      </w:r>
+      <w:r>
+        <w:rPr>
+          <w:noProof/>
+        </w:rPr>
+        <w:t>13</w:t>
+      </w:r>
+      <w:r>
+        <w:fldChar w:fldCharType="end"/>
+      </w:r>
       <w:r>
         <w:rPr>
           <w:lang w:val="ru-RU"/>
@@ -8450,14 +8649,8 @@
         <w:rPr>
           <w:lang w:val="ru-RU"/>
         </w:rPr>
-        <w:t xml:space="preserve">транспортной подсистемы, реализующей сетевую модель распределенной системы и включающей в себя механизмы именования </w:t>
-      </w:r>
-      <w:r>
-        <w:rPr>
-          <w:lang w:val="ru-RU"/>
-        </w:rPr>
         <w:lastRenderedPageBreak/>
-        <w:t>объектов, удаленной коммуникации</w:t>
+        <w:t>транспортной подсистемы, реализующей сетевую модель распределенной системы и включающей в себя механизмы именования объектов, удаленной коммуникации</w:t>
       </w:r>
       <w:r>
         <w:rPr>
@@ -8487,13 +8680,6 @@
     </w:p>
     <w:p>
       <w:pPr>
-        <w:rPr>
-          <w:lang w:val="ru-RU"/>
-        </w:rPr>
-      </w:pPr>
-    </w:p>
-    <w:p>
-      <w:pPr>
         <w:pStyle w:val="Heading3"/>
         <w:rPr>
           <w:lang w:val="ru-RU"/>
@@ -8503,7 +8689,692 @@
         <w:rPr>
           <w:lang w:val="ru-RU"/>
         </w:rPr>
-        <w:t>3.1.1 Общее описание</w:t>
+        <w:t>3.1.2 Выбор средств реализации</w:t>
+      </w:r>
+    </w:p>
+    <w:p>
+      <w:pPr>
+        <w:rPr>
+          <w:lang w:val="ru-RU"/>
+        </w:rPr>
+      </w:pPr>
+      <w:r>
+        <w:rPr>
+          <w:lang w:val="ru-RU"/>
+        </w:rPr>
+        <w:t>В процессе выбора средств реализац</w:t>
+      </w:r>
+      <w:r>
+        <w:rPr>
+          <w:lang w:val="ru-RU"/>
+        </w:rPr>
+        <w:t>ии службы мониторинга были рас</w:t>
+      </w:r>
+      <w:r>
+        <w:rPr>
+          <w:lang w:val="ru-RU"/>
+        </w:rPr>
+        <w:t>с</w:t>
+      </w:r>
+      <w:r>
+        <w:rPr>
+          <w:lang w:val="ru-RU"/>
+        </w:rPr>
+        <w:t>мо</w:t>
+      </w:r>
+      <w:r>
+        <w:rPr>
+          <w:lang w:val="ru-RU"/>
+        </w:rPr>
+        <w:t xml:space="preserve">трены попоулярные на сегодняшний день (2011 год) технологии построения распределенных систем. Кроме того, были учтены особенности реализации существующих </w:t>
+      </w:r>
+      <w:r>
+        <w:rPr>
+          <w:lang w:val="ru-RU"/>
+        </w:rPr>
+        <w:t xml:space="preserve">рещшений в области </w:t>
+      </w:r>
+      <w:r>
+        <w:rPr>
+          <w:lang w:val="ru-RU"/>
+        </w:rPr>
+        <w:t xml:space="preserve">мониторинга. Процесс выбора стека технологий опирался в первую очередь </w:t>
+      </w:r>
+      <w:r>
+        <w:rPr>
+          <w:lang w:val="ru-RU"/>
+        </w:rPr>
+        <w:t>на использованный в них подход. Авторами были рассмотрены следующие подходы</w:t>
+      </w:r>
+      <w:r>
+        <w:rPr>
+          <w:lang w:val="ru-RU"/>
+        </w:rPr>
+        <w:t xml:space="preserve"> и технологии</w:t>
+      </w:r>
+      <w:r>
+        <w:rPr>
+          <w:lang w:val="ru-RU"/>
+        </w:rPr>
+        <w:t xml:space="preserve"> к разработке распределенных систем:</w:t>
+      </w:r>
+    </w:p>
+    <w:p>
+      <w:pPr>
+        <w:pStyle w:val="ListParagraph"/>
+        <w:numPr>
+          <w:ilvl w:val="0"/>
+          <w:numId w:val="24"/>
+        </w:numPr>
+        <w:rPr>
+          <w:lang w:val="ru-RU"/>
+        </w:rPr>
+      </w:pPr>
+      <w:r>
+        <w:rPr>
+          <w:lang w:val="ru-RU"/>
+        </w:rPr>
+        <w:t>модель програмирования на распределенной памяти или механизмы передачи сообщений (</w:t>
+      </w:r>
+      <w:r>
+        <w:t>PVM</w:t>
+      </w:r>
+      <w:r>
+        <w:rPr>
+          <w:lang w:val="ru-RU"/>
+        </w:rPr>
+        <w:t xml:space="preserve">, </w:t>
+      </w:r>
+      <w:r>
+        <w:t>MPI</w:t>
+      </w:r>
+      <w:r>
+        <w:rPr>
+          <w:lang w:val="ru-RU"/>
+        </w:rPr>
+        <w:t>)</w:t>
+      </w:r>
+      <w:r>
+        <w:rPr>
+          <w:lang w:val="ru-RU"/>
+        </w:rPr>
+        <w:t>;</w:t>
+      </w:r>
+    </w:p>
+    <w:p>
+      <w:pPr>
+        <w:pStyle w:val="ListParagraph"/>
+        <w:numPr>
+          <w:ilvl w:val="0"/>
+          <w:numId w:val="24"/>
+        </w:numPr>
+        <w:rPr>
+          <w:lang w:val="ru-RU"/>
+        </w:rPr>
+      </w:pPr>
+      <w:r>
+        <w:rPr>
+          <w:lang w:val="ru-RU"/>
+        </w:rPr>
+        <w:t>распределенные системы объектов (</w:t>
+      </w:r>
+      <w:r>
+        <w:t>CORBA</w:t>
+      </w:r>
+      <w:r>
+        <w:rPr>
+          <w:lang w:val="ru-RU"/>
+        </w:rPr>
+        <w:t>)</w:t>
+      </w:r>
+      <w:r>
+        <w:t>;</w:t>
+      </w:r>
+    </w:p>
+    <w:p>
+      <w:pPr>
+        <w:pStyle w:val="ListParagraph"/>
+        <w:numPr>
+          <w:ilvl w:val="0"/>
+          <w:numId w:val="24"/>
+        </w:numPr>
+        <w:rPr>
+          <w:lang w:val="ru-RU"/>
+        </w:rPr>
+      </w:pPr>
+      <w:r>
+        <w:rPr>
+          <w:lang w:val="ru-RU"/>
+        </w:rPr>
+        <w:t xml:space="preserve">нетрадицонные </w:t>
+      </w:r>
+      <w:r>
+        <w:rPr>
+          <w:lang w:val="ru-RU"/>
+        </w:rPr>
+        <w:t xml:space="preserve">языки программирования для распределенных систем </w:t>
+      </w:r>
+      <w:r>
+        <w:rPr>
+          <w:lang w:val="ru-RU"/>
+        </w:rPr>
+        <w:t>(</w:t>
+      </w:r>
+      <w:r>
+        <w:t>Erlang</w:t>
+      </w:r>
+      <w:r>
+        <w:rPr>
+          <w:lang w:val="ru-RU"/>
+        </w:rPr>
+        <w:t>);</w:t>
+      </w:r>
+    </w:p>
+    <w:p>
+      <w:pPr>
+        <w:pStyle w:val="ListParagraph"/>
+        <w:numPr>
+          <w:ilvl w:val="0"/>
+          <w:numId w:val="24"/>
+        </w:numPr>
+        <w:rPr>
+          <w:lang w:val="ru-RU"/>
+        </w:rPr>
+      </w:pPr>
+      <w:r>
+        <w:rPr>
+          <w:lang w:val="ru-RU"/>
+        </w:rPr>
+        <w:t>библиотеки промежуточного слоя (</w:t>
+      </w:r>
+      <w:r>
+        <w:t>middleware</w:t>
+      </w:r>
+      <w:r>
+        <w:rPr>
+          <w:lang w:val="ru-RU"/>
+        </w:rPr>
+        <w:t xml:space="preserve"> </w:t>
+      </w:r>
+      <w:r>
+        <w:t>platform</w:t>
+      </w:r>
+      <w:r>
+        <w:rPr>
+          <w:lang w:val="ru-RU"/>
+        </w:rPr>
+        <w:t xml:space="preserve">) </w:t>
+      </w:r>
+      <w:r>
+        <w:rPr>
+          <w:lang w:val="ru-RU"/>
+        </w:rPr>
+        <w:t>(</w:t>
+      </w:r>
+      <w:r>
+        <w:t>Ice</w:t>
+      </w:r>
+      <w:r>
+        <w:rPr>
+          <w:lang w:val="ru-RU"/>
+        </w:rPr>
+        <w:t xml:space="preserve"> </w:t>
+      </w:r>
+      <w:r>
+        <w:t>ZeroC</w:t>
+      </w:r>
+      <w:r>
+        <w:rPr>
+          <w:lang w:val="ru-RU"/>
+        </w:rPr>
+        <w:t>);</w:t>
+      </w:r>
+    </w:p>
+    <w:p>
+      <w:pPr>
+        <w:rPr>
+          <w:lang w:val="ru-RU"/>
+        </w:rPr>
+      </w:pPr>
+      <w:r>
+        <w:rPr>
+          <w:lang w:val="ru-RU"/>
+        </w:rPr>
+        <w:t xml:space="preserve">В итоге, была выбрана </w:t>
+      </w:r>
+      <w:r>
+        <w:rPr>
+          <w:lang w:val="ru-RU"/>
+        </w:rPr>
+        <w:t>объектно ориентировання платформа</w:t>
+      </w:r>
+      <w:r>
+        <w:rPr>
+          <w:lang w:val="ru-RU"/>
+        </w:rPr>
+        <w:t xml:space="preserve"> среднего слоя </w:t>
+      </w:r>
+      <w:r>
+        <w:t>Ice</w:t>
+      </w:r>
+      <w:r>
+        <w:rPr>
+          <w:lang w:val="ru-RU"/>
+        </w:rPr>
+        <w:t xml:space="preserve"> </w:t>
+      </w:r>
+      <w:r>
+        <w:rPr>
+          <w:lang w:val="ru-RU"/>
+        </w:rPr>
+        <w:t>(</w:t>
+      </w:r>
+      <w:r>
+        <w:t>The</w:t>
+      </w:r>
+      <w:r>
+        <w:rPr>
+          <w:lang w:val="ru-RU"/>
+        </w:rPr>
+        <w:t xml:space="preserve"> </w:t>
+      </w:r>
+      <w:r>
+        <w:t>Internet</w:t>
+      </w:r>
+      <w:r>
+        <w:rPr>
+          <w:lang w:val="ru-RU"/>
+        </w:rPr>
+        <w:t xml:space="preserve"> </w:t>
+      </w:r>
+      <w:r>
+        <w:t>Communication</w:t>
+      </w:r>
+      <w:r>
+        <w:rPr>
+          <w:lang w:val="ru-RU"/>
+        </w:rPr>
+        <w:t xml:space="preserve"> </w:t>
+      </w:r>
+      <w:r>
+        <w:t>Engine</w:t>
+      </w:r>
+      <w:r>
+        <w:rPr>
+          <w:lang w:val="ru-RU"/>
+        </w:rPr>
+        <w:t>)</w:t>
+      </w:r>
+      <w:r>
+        <w:rPr>
+          <w:lang w:val="ru-RU"/>
+        </w:rPr>
+        <w:t xml:space="preserve"> </w:t>
+      </w:r>
+      <w:r>
+        <w:rPr>
+          <w:lang w:val="ru-RU"/>
+        </w:rPr>
+        <w:t xml:space="preserve">от компании </w:t>
+      </w:r>
+      <w:r>
+        <w:t>ZeroC</w:t>
+      </w:r>
+      <w:r>
+        <w:rPr>
+          <w:lang w:val="ru-RU"/>
+        </w:rPr>
+        <w:t xml:space="preserve"> </w:t>
+      </w:r>
+      <w:r>
+        <w:rPr>
+          <w:lang w:val="ru-RU"/>
+        </w:rPr>
+        <w:t xml:space="preserve">в силу доминирующего превосходства над аналогами. </w:t>
+      </w:r>
+      <w:proofErr w:type="gramStart"/>
+      <w:r>
+        <w:t>Ice</w:t>
+      </w:r>
+      <w:r>
+        <w:rPr>
+          <w:lang w:val="ru-RU"/>
+        </w:rPr>
+        <w:t xml:space="preserve"> </w:t>
+      </w:r>
+      <w:r>
+        <w:rPr>
+          <w:lang w:val="ru-RU"/>
+        </w:rPr>
+        <w:t>снабжена инструментами, API и библиотеками для разработки объектно-ориентированных клиент–серверных приложений.</w:t>
+      </w:r>
+      <w:proofErr w:type="gramEnd"/>
+      <w:r>
+        <w:rPr>
+          <w:lang w:val="ru-RU"/>
+        </w:rPr>
+        <w:t xml:space="preserve"> Ice приложения могут быть</w:t>
+      </w:r>
+      <w:r>
+        <w:rPr>
+          <w:lang w:val="ru-RU"/>
+        </w:rPr>
+        <w:t xml:space="preserve"> </w:t>
+      </w:r>
+      <w:r>
+        <w:rPr>
+          <w:lang w:val="ru-RU"/>
+        </w:rPr>
+        <w:t>написаны на различных языках программирования (Java, C++, Python, C#, Ruby),</w:t>
+      </w:r>
+      <w:r>
+        <w:rPr>
+          <w:lang w:val="ru-RU"/>
+        </w:rPr>
+        <w:t xml:space="preserve"> </w:t>
+      </w:r>
+      <w:r>
+        <w:rPr>
+          <w:lang w:val="ru-RU"/>
+        </w:rPr>
+        <w:t>запущены под различными операционными системами (Windows NT, Linux, Mac OS)</w:t>
+      </w:r>
+      <w:r>
+        <w:rPr>
+          <w:lang w:val="ru-RU"/>
+        </w:rPr>
+        <w:t xml:space="preserve"> </w:t>
+      </w:r>
+      <w:r>
+        <w:rPr>
+          <w:lang w:val="ru-RU"/>
+        </w:rPr>
+        <w:t xml:space="preserve">и аппаратными платформами, а также могут </w:t>
+      </w:r>
+      <w:r>
+        <w:rPr>
+          <w:lang w:val="ru-RU"/>
+        </w:rPr>
+        <w:t>взаимодействовать</w:t>
+      </w:r>
+      <w:r>
+        <w:rPr>
+          <w:lang w:val="ru-RU"/>
+        </w:rPr>
+        <w:t xml:space="preserve"> используя разнообразные</w:t>
+      </w:r>
+      <w:r>
+        <w:rPr>
+          <w:lang w:val="ru-RU"/>
+        </w:rPr>
+        <w:t xml:space="preserve"> </w:t>
+      </w:r>
+      <w:r>
+        <w:rPr>
+          <w:lang w:val="ru-RU"/>
+        </w:rPr>
+        <w:t xml:space="preserve">сетевые технологии. В общем </w:t>
+      </w:r>
+      <w:r>
+        <w:rPr>
+          <w:lang w:val="ru-RU"/>
+        </w:rPr>
+        <w:lastRenderedPageBreak/>
+        <w:t>случае Ice позиционируется как инструмент RPC</w:t>
+      </w:r>
+      <w:r>
+        <w:rPr>
+          <w:lang w:val="ru-RU"/>
+        </w:rPr>
+        <w:t xml:space="preserve"> </w:t>
+      </w:r>
+      <w:r>
+        <w:rPr>
+          <w:lang w:val="ru-RU"/>
+        </w:rPr>
+        <w:t>(Remote Procedure Call), который достаточно прозрачно применять на практике.</w:t>
+      </w:r>
+      <w:r>
+        <w:rPr>
+          <w:lang w:val="ru-RU"/>
+        </w:rPr>
+        <w:t xml:space="preserve"> </w:t>
+      </w:r>
+      <w:r>
+        <w:rPr>
+          <w:lang w:val="ru-RU"/>
+        </w:rPr>
+        <w:t>Большое количество компаний по всему миру, таких как Skype, HP, Silicon Graphics</w:t>
+      </w:r>
+      <w:r>
+        <w:rPr>
+          <w:lang w:val="ru-RU"/>
+        </w:rPr>
+        <w:t xml:space="preserve"> </w:t>
+      </w:r>
+      <w:r>
+        <w:rPr>
+          <w:lang w:val="ru-RU"/>
+        </w:rPr>
+        <w:t>используют технологию Ice в своих проектах.</w:t>
+      </w:r>
+    </w:p>
+    <w:p>
+      <w:pPr>
+        <w:rPr>
+          <w:lang w:val="ru-RU"/>
+        </w:rPr>
+      </w:pPr>
+      <w:r>
+        <w:rPr>
+          <w:lang w:val="ru-RU"/>
+        </w:rPr>
+        <w:t xml:space="preserve">Платформа </w:t>
+      </w:r>
+      <w:r>
+        <w:t>Ice</w:t>
+      </w:r>
+      <w:r>
+        <w:rPr>
+          <w:lang w:val="ru-RU"/>
+        </w:rPr>
+        <w:t xml:space="preserve"> </w:t>
+      </w:r>
+      <w:r>
+        <w:rPr>
+          <w:lang w:val="ru-RU"/>
+        </w:rPr>
+        <w:t>обладает следующими особенностями</w:t>
+      </w:r>
+      <w:r>
+        <w:rPr>
+          <w:lang w:val="ru-RU"/>
+        </w:rPr>
+        <w:t xml:space="preserve"> </w:t>
+      </w:r>
+      <w:r>
+        <w:rPr>
+          <w:lang w:val="ru-RU"/>
+        </w:rPr>
+        <w:t>и приемуществами</w:t>
+      </w:r>
+      <w:r>
+        <w:rPr>
+          <w:lang w:val="ru-RU"/>
+        </w:rPr>
+        <w:t>:</w:t>
+      </w:r>
+    </w:p>
+    <w:p>
+      <w:pPr>
+        <w:pStyle w:val="ListParagraph"/>
+        <w:numPr>
+          <w:ilvl w:val="0"/>
+          <w:numId w:val="25"/>
+        </w:numPr>
+        <w:rPr>
+          <w:lang w:val="ru-RU"/>
+        </w:rPr>
+      </w:pPr>
+      <w:r>
+        <w:rPr>
+          <w:lang w:val="ru-RU"/>
+        </w:rPr>
+        <w:t>объектно-ориентированная семантика;</w:t>
+      </w:r>
+    </w:p>
+    <w:p>
+      <w:pPr>
+        <w:pStyle w:val="ListParagraph"/>
+        <w:numPr>
+          <w:ilvl w:val="0"/>
+          <w:numId w:val="25"/>
+        </w:numPr>
+        <w:rPr>
+          <w:lang w:val="ru-RU"/>
+        </w:rPr>
+      </w:pPr>
+      <w:r>
+        <w:rPr>
+          <w:lang w:val="ru-RU"/>
+        </w:rPr>
+        <w:t>поддержка синхронных и асинхронных вызовов;</w:t>
+      </w:r>
+    </w:p>
+    <w:p>
+      <w:pPr>
+        <w:pStyle w:val="ListParagraph"/>
+        <w:numPr>
+          <w:ilvl w:val="0"/>
+          <w:numId w:val="25"/>
+        </w:numPr>
+        <w:rPr>
+          <w:lang w:val="ru-RU"/>
+        </w:rPr>
+      </w:pPr>
+      <w:r>
+        <w:rPr>
+          <w:lang w:val="ru-RU"/>
+        </w:rPr>
+        <w:t>аппаратная независимость;</w:t>
+      </w:r>
+    </w:p>
+    <w:p>
+      <w:pPr>
+        <w:pStyle w:val="ListParagraph"/>
+        <w:numPr>
+          <w:ilvl w:val="0"/>
+          <w:numId w:val="25"/>
+        </w:numPr>
+        <w:rPr>
+          <w:lang w:val="ru-RU"/>
+        </w:rPr>
+      </w:pPr>
+      <w:r>
+        <w:rPr>
+          <w:lang w:val="ru-RU"/>
+        </w:rPr>
+        <w:t>языковая независимость;</w:t>
+      </w:r>
+    </w:p>
+    <w:p>
+      <w:pPr>
+        <w:pStyle w:val="ListParagraph"/>
+        <w:numPr>
+          <w:ilvl w:val="0"/>
+          <w:numId w:val="25"/>
+        </w:numPr>
+        <w:rPr>
+          <w:lang w:val="ru-RU"/>
+        </w:rPr>
+      </w:pPr>
+      <w:r>
+        <w:rPr>
+          <w:lang w:val="ru-RU"/>
+        </w:rPr>
+        <w:t>операционная независимость;</w:t>
+      </w:r>
+    </w:p>
+    <w:p>
+      <w:pPr>
+        <w:pStyle w:val="ListParagraph"/>
+        <w:numPr>
+          <w:ilvl w:val="0"/>
+          <w:numId w:val="25"/>
+        </w:numPr>
+        <w:rPr>
+          <w:lang w:val="ru-RU"/>
+        </w:rPr>
+      </w:pPr>
+      <w:r>
+        <w:rPr>
+          <w:lang w:val="ru-RU"/>
+        </w:rPr>
+        <w:t>безопасность;</w:t>
+      </w:r>
+    </w:p>
+    <w:p>
+      <w:pPr>
+        <w:pStyle w:val="ListParagraph"/>
+        <w:numPr>
+          <w:ilvl w:val="0"/>
+          <w:numId w:val="25"/>
+        </w:numPr>
+        <w:rPr>
+          <w:lang w:val="ru-RU"/>
+        </w:rPr>
+      </w:pPr>
+      <w:r>
+        <w:rPr>
+          <w:lang w:val="ru-RU"/>
+        </w:rPr>
+        <w:t>доступность исходного кода;</w:t>
+      </w:r>
+    </w:p>
+    <w:p>
+      <w:pPr>
+        <w:rPr>
+          <w:lang w:val="ru-RU"/>
+        </w:rPr>
+      </w:pPr>
+      <w:r>
+        <w:rPr>
+          <w:lang w:val="ru-RU"/>
+        </w:rPr>
+        <w:t xml:space="preserve">Кроме того, используемый в </w:t>
+      </w:r>
+      <w:r>
+        <w:t>Ice</w:t>
+      </w:r>
+      <w:r>
+        <w:rPr>
+          <w:lang w:val="ru-RU"/>
+        </w:rPr>
+        <w:t xml:space="preserve"> </w:t>
+      </w:r>
+      <w:r>
+        <w:rPr>
+          <w:lang w:val="ru-RU"/>
+        </w:rPr>
+        <w:t xml:space="preserve">объектно-ориентированный подход позволяет </w:t>
+      </w:r>
+      <w:r>
+        <w:rPr>
+          <w:lang w:val="ru-RU"/>
+        </w:rPr>
+        <w:t>пере</w:t>
+      </w:r>
+      <w:r>
+        <w:rPr>
+          <w:lang w:val="ru-RU"/>
+        </w:rPr>
+        <w:t xml:space="preserve">использовать уже известные шаблоны проектирования </w:t>
+      </w:r>
+      <w:r>
+        <w:rPr>
+          <w:lang w:val="ru-RU"/>
+        </w:rPr>
+        <w:t>параллельных многопоточных систем без каких-либо исключений.</w:t>
       </w:r>
     </w:p>
     <w:p>
@@ -8517,7 +9388,65 @@
         <w:rPr>
           <w:lang w:val="ru-RU"/>
         </w:rPr>
-        <w:t>3.1.2 Выбор средств реализации</w:t>
+        <w:t>3.1.3 Ядро системы</w:t>
+      </w:r>
+    </w:p>
+    <w:p>
+      <w:pPr>
+        <w:pStyle w:val="Heading4"/>
+        <w:rPr>
+          <w:lang w:val="ru-RU"/>
+        </w:rPr>
+      </w:pPr>
+      <w:r>
+        <w:rPr>
+          <w:lang w:val="ru-RU"/>
+        </w:rPr>
+        <w:t>3.1.3.1 Общее описание</w:t>
+      </w:r>
+    </w:p>
+    <w:p>
+      <w:pPr>
+        <w:rPr>
+          <w:lang w:val="ru-RU"/>
+        </w:rPr>
+      </w:pPr>
+      <w:r>
+        <w:rPr>
+          <w:lang w:val="ru-RU"/>
+        </w:rPr>
+        <w:t>Ядро службы мониторинга реализует</w:t>
+      </w:r>
+    </w:p>
+    <w:p>
+      <w:pPr>
+        <w:rPr>
+          <w:lang w:val="ru-RU"/>
+        </w:rPr>
+      </w:pPr>
+      <w:r>
+        <w:rPr>
+          <w:lang w:val="ru-RU"/>
+        </w:rPr>
+        <w:t xml:space="preserve">системы </w:t>
+      </w:r>
+      <w:r>
+        <w:rPr>
+          <w:lang w:val="ru-RU"/>
+        </w:rPr>
+        <w:t xml:space="preserve">реализовано в </w:t>
+      </w:r>
+      <w:r>
+        <w:rPr>
+          <w:lang w:val="ru-RU"/>
+        </w:rPr>
+        <w:t xml:space="preserve">терминах </w:t>
+      </w:r>
+      <w:r>
+        <w:rPr>
+          <w:lang w:val="ru-RU"/>
+        </w:rPr>
+        <w:t>модели «Цикл событий» (Event Loop), смысл которой заключается в бесконечной обработке событий, приходящих системе от внешних клиентов.</w:t>
       </w:r>
     </w:p>
     <w:p>
@@ -8531,7 +9460,54 @@
         <w:rPr>
           <w:lang w:val="ru-RU"/>
         </w:rPr>
-        <w:t>3.1.3 У</w:t>
+        <w:t>3.1.3 Транспортная подсистема</w:t>
+      </w:r>
+    </w:p>
+    <w:p>
+      <w:pPr>
+        <w:pStyle w:val="Heading4"/>
+        <w:rPr>
+          <w:lang w:val="ru-RU"/>
+        </w:rPr>
+      </w:pPr>
+      <w:r>
+        <w:rPr>
+          <w:lang w:val="ru-RU"/>
+        </w:rPr>
+        <w:t>3.1.3.1 Общее описание</w:t>
+      </w:r>
+    </w:p>
+    <w:p>
+      <w:pPr>
+        <w:rPr>
+          <w:lang w:val="ru-RU"/>
+        </w:rPr>
+      </w:pPr>
+    </w:p>
+    <w:p>
+      <w:pPr>
+        <w:pStyle w:val="Heading4"/>
+        <w:rPr>
+          <w:lang w:val="ru-RU"/>
+        </w:rPr>
+      </w:pPr>
+      <w:r>
+        <w:rPr>
+          <w:lang w:val="ru-RU"/>
+        </w:rPr>
+        <w:t>3.1.3</w:t>
+      </w:r>
+      <w:r>
+        <w:rPr>
+          <w:lang w:val="ru-RU"/>
+        </w:rPr>
+        <w:t>.1</w:t>
+      </w:r>
+      <w:r>
+        <w:rPr>
+          <w:lang w:val="ru-RU"/>
+        </w:rPr>
+        <w:t xml:space="preserve"> У</w:t>
       </w:r>
       <w:r>
         <w:rPr>
@@ -8614,6 +9590,7 @@
       </w:r>
       <w:proofErr w:type="gramStart"/>
       <w:r>
+        <w:lastRenderedPageBreak/>
         <w:t>UUID</w:t>
       </w:r>
       <w:r>
@@ -8810,7 +9787,136 @@
         <w:rPr>
           <w:lang w:val="ru-RU"/>
         </w:rPr>
-        <w:t>Использование строкового идентификатора в данной случае оправдано по нескольким причинам. Во-первых, производительность современных вычислительных систем настолько высока, что они одинаково быстро работают как со строками так и числовыми данным. Однако, использование подобного подхода удовлетворяет требованиям к масштабируемости по отношению к размеру системы. Во-вторых, согласно используемой платформе среднего слоя, все данные, передаваемые по каналам связи упаковываются в бинарные последовательности и сжимаются, что позволит снизить объемы сетевого трафика.</w:t>
+        <w:t>Использование строкового идентификатора в данной случае оправдано по нескольким причинам. Во-первых, производительность современных вычислительных систем настолько высока, что они одинаково быстро работают как со строками так и числовыми данным. Однако, использование подобного подхода удовлетворяет требованиям к масштабируемости по отношению к размеру системы. Во-вторых, согласно используемой платформе среднего слоя, все данные, передаваемые по каналам связи упаковываются в бинарные последовател</w:t>
+      </w:r>
+      <w:r>
+        <w:rPr>
+          <w:lang w:val="ru-RU"/>
+        </w:rPr>
+        <w:t>ьности и сжимаются, что позволяет</w:t>
+      </w:r>
+      <w:r>
+        <w:rPr>
+          <w:lang w:val="ru-RU"/>
+        </w:rPr>
+        <w:t xml:space="preserve"> снизить объемы сетевого трафика.</w:t>
+      </w:r>
+    </w:p>
+    <w:p>
+      <w:pPr>
+        <w:pStyle w:val="Heading4"/>
+        <w:rPr>
+          <w:lang w:val="ru-RU"/>
+        </w:rPr>
+      </w:pPr>
+      <w:r>
+        <w:rPr>
+          <w:lang w:val="ru-RU"/>
+        </w:rPr>
+        <w:t>3.1.4 Уникальный идентификатор узла</w:t>
+      </w:r>
+    </w:p>
+    <w:p>
+      <w:pPr>
+        <w:rPr>
+          <w:lang w:val="ru-RU"/>
+        </w:rPr>
+      </w:pPr>
+      <w:r>
+        <w:rPr>
+          <w:lang w:val="ru-RU"/>
+        </w:rPr>
+        <w:t>Для эффективной работы транспортного уровня системы, каждый узел идентифицируется не локальным или физическим адресом а так называемым уникальным идентификатором узла (</w:t>
+      </w:r>
+      <w:r>
+        <w:t>N</w:t>
+      </w:r>
+      <w:r>
+        <w:rPr>
+          <w:lang w:val="ru-RU"/>
+        </w:rPr>
+        <w:t xml:space="preserve">UID). </w:t>
+      </w:r>
+      <w:proofErr w:type="gramStart"/>
+      <w:r>
+        <w:t>N</w:t>
+      </w:r>
+      <w:r>
+        <w:rPr>
+          <w:lang w:val="ru-RU"/>
+        </w:rPr>
+        <w:t>UID</w:t>
+      </w:r>
+      <w:r>
+        <w:rPr>
+          <w:lang w:val="ru-RU"/>
+        </w:rPr>
+        <w:t xml:space="preserve"> состоит из дух частей — </w:t>
+      </w:r>
+      <w:r>
+        <w:rPr>
+          <w:lang w:val="ru-RU"/>
+        </w:rPr>
+        <w:t>домена и идентификатора в домене</w:t>
+      </w:r>
+      <w:r>
+        <w:rPr>
+          <w:lang w:val="ru-RU"/>
+        </w:rPr>
+        <w:t>.</w:t>
+      </w:r>
+      <w:proofErr w:type="gramEnd"/>
+      <w:r>
+        <w:rPr>
+          <w:lang w:val="ru-RU"/>
+        </w:rPr>
+        <w:t xml:space="preserve"> Под доменом распределенной системы мониторинга здесь и далее будем понимать объединенную группу узлов, с запущенными службами мониторинга, способными без каких-либо ограничений взаимодействовать между собой. В некотором смысле домен распределенной системы можно предствлять как домен </w:t>
+      </w:r>
+      <w:r>
+        <w:t>Windows</w:t>
+      </w:r>
+      <w:r>
+        <w:rPr>
+          <w:lang w:val="ru-RU"/>
+        </w:rPr>
+        <w:t>, а узлы распределенной системы как компьютеры в домене.</w:t>
+      </w:r>
+      <w:r>
+        <w:rPr>
+          <w:lang w:val="ru-RU"/>
+        </w:rPr>
+        <w:t xml:space="preserve"> [</w:t>
+      </w:r>
+      <w:r>
+        <w:rPr>
+          <w:lang w:val="ru-RU"/>
+        </w:rPr>
+        <w:t>сслыка</w:t>
+      </w:r>
+      <w:r>
+        <w:rPr>
+          <w:lang w:val="ru-RU"/>
+        </w:rPr>
+        <w:t>]</w:t>
+      </w:r>
+    </w:p>
+    <w:p>
+      <w:pPr>
+        <w:rPr>
+          <w:lang w:val="ru-RU"/>
+        </w:rPr>
+      </w:pPr>
+      <w:r>
+        <w:rPr>
+          <w:lang w:val="ru-RU"/>
+        </w:rPr>
+        <w:t>Уникальный идентификатор узла позволяет избежать коллизий на транспортном уровне, разрывает связь между логическим узлом</w:t>
+      </w:r>
+      <w:r>
+        <w:rPr>
+          <w:lang w:val="ru-RU"/>
+        </w:rPr>
+        <w:t xml:space="preserve"> и его реальным адресом в сети.</w:t>
       </w:r>
     </w:p>
     <w:p>
@@ -8825,51 +9931,126 @@
           <w:lang w:val="ru-RU"/>
         </w:rPr>
         <w:lastRenderedPageBreak/>
-        <w:t>3.1.4 Уникальный идентификатор узла</w:t>
-      </w:r>
-    </w:p>
-    <w:p>
-      <w:pPr>
-        <w:rPr>
-          <w:lang w:val="ru-RU"/>
-        </w:rPr>
-      </w:pPr>
-      <w:r>
-        <w:rPr>
-          <w:lang w:val="ru-RU"/>
-        </w:rPr>
-        <w:t>Для эффективной работы транспортного уровня системы, каждый узел идентифицируется не локальным или физическим адресом а так называемым уникальным идентификатором узла (</w:t>
-      </w:r>
-      <w:r>
-        <w:t>N</w:t>
-      </w:r>
-      <w:r>
-        <w:rPr>
-          <w:lang w:val="ru-RU"/>
-        </w:rPr>
-        <w:t xml:space="preserve">UID). </w:t>
-      </w:r>
-      <w:proofErr w:type="gramStart"/>
-      <w:r>
-        <w:t>N</w:t>
-      </w:r>
-      <w:r>
-        <w:rPr>
-          <w:lang w:val="ru-RU"/>
-        </w:rPr>
-        <w:t>UID</w:t>
-      </w:r>
-      <w:r>
-        <w:rPr>
-          <w:lang w:val="ru-RU"/>
-        </w:rPr>
-        <w:t xml:space="preserve"> состоит из дух частей — </w:t>
-      </w:r>
-      <w:r>
-        <w:rPr>
-          <w:lang w:val="ru-RU"/>
-        </w:rPr>
-        <w:t>домена и идентификатора в домене</w:t>
+        <w:t>3.1.4 Подсистема исполнения</w:t>
+      </w:r>
+    </w:p>
+    <w:p>
+      <w:pPr>
+        <w:pStyle w:val="Heading4"/>
+        <w:rPr>
+          <w:lang w:val="ru-RU"/>
+        </w:rPr>
+      </w:pPr>
+      <w:r>
+        <w:rPr>
+          <w:lang w:val="ru-RU"/>
+        </w:rPr>
+        <w:t>3.1.4.1 Общее описание</w:t>
+      </w:r>
+    </w:p>
+    <w:p>
+      <w:pPr>
+        <w:pStyle w:val="Heading2"/>
+        <w:rPr>
+          <w:lang w:val="ru-RU"/>
+        </w:rPr>
+      </w:pPr>
+      <w:r>
+        <w:rPr>
+          <w:lang w:val="ru-RU"/>
+        </w:rPr>
+        <w:t>3.2 Менеджер модулей</w:t>
+      </w:r>
+    </w:p>
+    <w:p>
+      <w:pPr>
+        <w:pStyle w:val="Heading3"/>
+        <w:rPr>
+          <w:lang w:val="ru-RU"/>
+        </w:rPr>
+      </w:pPr>
+      <w:r>
+        <w:rPr>
+          <w:lang w:val="ru-RU"/>
+        </w:rPr>
+        <w:t>3.2.1 Общее описание</w:t>
+      </w:r>
+    </w:p>
+    <w:p>
+      <w:pPr>
+        <w:pStyle w:val="Heading3"/>
+        <w:rPr>
+          <w:lang w:val="ru-RU"/>
+        </w:rPr>
+      </w:pPr>
+      <w:r>
+        <w:rPr>
+          <w:lang w:val="ru-RU"/>
+        </w:rPr>
+        <w:t>3.2.2 Выбор средств реализации</w:t>
+      </w:r>
+    </w:p>
+    <w:p>
+      <w:pPr>
+        <w:pStyle w:val="Heading3"/>
+        <w:rPr>
+          <w:lang w:val="ru-RU"/>
+        </w:rPr>
+      </w:pPr>
+      <w:r>
+        <w:rPr>
+          <w:lang w:val="ru-RU"/>
+        </w:rPr>
+        <w:t>3.2.3 Уникальный идентификатор модуля</w:t>
+      </w:r>
+    </w:p>
+    <w:p>
+      <w:pPr>
+        <w:rPr>
+          <w:lang w:val="ru-RU"/>
+        </w:rPr>
+      </w:pPr>
+      <w:r>
+        <w:rPr>
+          <w:lang w:val="ru-RU"/>
+        </w:rPr>
+        <w:t>Для идентификаци модуля в рамках распределенной системы используется</w:t>
+      </w:r>
+      <w:r>
+        <w:rPr>
+          <w:lang w:val="ru-RU"/>
+        </w:rPr>
+        <w:t xml:space="preserve"> </w:t>
+      </w:r>
+      <w:r>
+        <w:rPr>
+          <w:lang w:val="ru-RU"/>
+        </w:rPr>
+        <w:t>универсальный уникальный идентификатор (</w:t>
+      </w:r>
+      <w:r>
+        <w:t>UUID</w:t>
+      </w:r>
+      <w:r>
+        <w:rPr>
+          <w:lang w:val="ru-RU"/>
+        </w:rPr>
+        <w:t>)</w:t>
+      </w:r>
+      <w:r>
+        <w:rPr>
+          <w:lang w:val="ru-RU"/>
+        </w:rPr>
+        <w:t xml:space="preserve"> именуемый в дальнейшем уникальный идентификатор модуля (</w:t>
+      </w:r>
+      <w:r>
+        <w:t>MUID</w:t>
+      </w:r>
+      <w:r>
+        <w:rPr>
+          <w:lang w:val="ru-RU"/>
+        </w:rPr>
+        <w:t>)</w:t>
       </w:r>
       <w:r>
         <w:rPr>
@@ -8877,52 +10058,29 @@
         </w:rPr>
         <w:t>.</w:t>
       </w:r>
-      <w:proofErr w:type="gramEnd"/>
-      <w:r>
-        <w:rPr>
-          <w:lang w:val="ru-RU"/>
-        </w:rPr>
-        <w:t xml:space="preserve"> Под доменом распределенной системы мониторинга здесь и далее будем понимать объединенную группу узлов, с запущенными службами мониторинга, способными без каких-либо ограничений взаимодействовать между собой. В некотором смысле домен распределенной системы можно предствлять как домен </w:t>
-      </w:r>
-      <w:r>
-        <w:t>Windows</w:t>
-      </w:r>
-      <w:r>
-        <w:rPr>
-          <w:lang w:val="ru-RU"/>
-        </w:rPr>
-        <w:t>, а узлы распределенной системы как компьютеры в домене.</w:t>
-      </w:r>
-      <w:r>
-        <w:rPr>
-          <w:lang w:val="ru-RU"/>
-        </w:rPr>
-        <w:t xml:space="preserve"> [</w:t>
-      </w:r>
-      <w:r>
-        <w:rPr>
-          <w:lang w:val="ru-RU"/>
-        </w:rPr>
-        <w:t>сслыка</w:t>
-      </w:r>
-      <w:r>
-        <w:rPr>
-          <w:lang w:val="ru-RU"/>
-        </w:rPr>
-        <w:t>]</w:t>
-      </w:r>
-    </w:p>
-    <w:p>
-      <w:pPr>
-        <w:rPr>
-          <w:lang w:val="ru-RU"/>
-        </w:rPr>
-      </w:pPr>
-      <w:r>
-        <w:rPr>
-          <w:lang w:val="ru-RU"/>
-        </w:rPr>
-        <w:t>Уникальный идентификатор узла позволяет избежать коллизий на транспортном уровне, разрывает связь между логическим узлом и его реальным адресом в сети. Кроме того, передача параметров прокси в частной части идентификатора, позволяет управлять инициализацией удаленных интерфейсов со стороны узла-отправителя.</w:t>
+      <w:r>
+        <w:rPr>
+          <w:lang w:val="ru-RU"/>
+        </w:rPr>
+        <w:t xml:space="preserve"> </w:t>
+      </w:r>
+      <w:r>
+        <w:rPr>
+          <w:lang w:val="ru-RU"/>
+        </w:rPr>
+        <w:t>Процедура развертывания модуля на узле, помимо непосредственного сохранения модуля в памяти узла, подразумевает генерацию его уникального идентификатора.</w:t>
+      </w:r>
+      <w:r>
+        <w:rPr>
+          <w:lang w:val="ru-RU"/>
+        </w:rPr>
+        <w:t xml:space="preserve"> </w:t>
+      </w:r>
+      <w:r>
+        <w:rPr>
+          <w:lang w:val="ru-RU"/>
+        </w:rPr>
+        <w:t>Это необходимо для одно ....</w:t>
       </w:r>
     </w:p>
     <w:p>
@@ -8943,122 +10101,6 @@
         <w:rPr>
           <w:lang w:val="ru-RU"/>
         </w:rPr>
-        <w:t>3.2 Менеджер модулей</w:t>
-      </w:r>
-    </w:p>
-    <w:p>
-      <w:pPr>
-        <w:pStyle w:val="Heading3"/>
-        <w:rPr>
-          <w:lang w:val="ru-RU"/>
-        </w:rPr>
-      </w:pPr>
-      <w:r>
-        <w:rPr>
-          <w:lang w:val="ru-RU"/>
-        </w:rPr>
-        <w:t>3.2.1 Общее описание</w:t>
-      </w:r>
-    </w:p>
-    <w:p>
-      <w:pPr>
-        <w:pStyle w:val="Heading3"/>
-        <w:rPr>
-          <w:lang w:val="ru-RU"/>
-        </w:rPr>
-      </w:pPr>
-      <w:r>
-        <w:rPr>
-          <w:lang w:val="ru-RU"/>
-        </w:rPr>
-        <w:t>3.2.2 Выбор средств реализации</w:t>
-      </w:r>
-    </w:p>
-    <w:p>
-      <w:pPr>
-        <w:pStyle w:val="Heading3"/>
-        <w:rPr>
-          <w:lang w:val="ru-RU"/>
-        </w:rPr>
-      </w:pPr>
-      <w:r>
-        <w:rPr>
-          <w:lang w:val="ru-RU"/>
-        </w:rPr>
-        <w:t>3.2.3 Уникальный идентификатор модуля</w:t>
-      </w:r>
-    </w:p>
-    <w:p>
-      <w:pPr>
-        <w:rPr>
-          <w:lang w:val="ru-RU"/>
-        </w:rPr>
-      </w:pPr>
-      <w:r>
-        <w:rPr>
-          <w:lang w:val="ru-RU"/>
-        </w:rPr>
-        <w:t>Для идентификаци модуля в рамках распределенной системы используется</w:t>
-      </w:r>
-      <w:r>
-        <w:rPr>
-          <w:lang w:val="ru-RU"/>
-        </w:rPr>
-        <w:t xml:space="preserve"> </w:t>
-      </w:r>
-      <w:r>
-        <w:rPr>
-          <w:lang w:val="ru-RU"/>
-        </w:rPr>
-        <w:t>универсальный уникальный идентификатор (</w:t>
-      </w:r>
-      <w:r>
-        <w:t>UUID</w:t>
-      </w:r>
-      <w:r>
-        <w:rPr>
-          <w:lang w:val="ru-RU"/>
-        </w:rPr>
-        <w:t>)</w:t>
-      </w:r>
-      <w:r>
-        <w:rPr>
-          <w:lang w:val="ru-RU"/>
-        </w:rPr>
-        <w:t>.</w:t>
-      </w:r>
-      <w:r>
-        <w:rPr>
-          <w:lang w:val="ru-RU"/>
-        </w:rPr>
-        <w:t xml:space="preserve"> </w:t>
-      </w:r>
-      <w:r>
-        <w:rPr>
-          <w:lang w:val="ru-RU"/>
-        </w:rPr>
-        <w:t>Процедура развертывания модуля на узле, помимо непосредственного сохранения модуля в памяти узла, подразумевает генерацию его уникального идентификатора.</w:t>
-      </w:r>
-    </w:p>
-    <w:p>
-      <w:pPr>
-        <w:rPr>
-          <w:lang w:val="ru-RU"/>
-        </w:rPr>
-      </w:pPr>
-    </w:p>
-    <w:p>
-      <w:pPr>
-        <w:pStyle w:val="Heading2"/>
-        <w:rPr>
-          <w:lang w:val="ru-RU"/>
-        </w:rPr>
-      </w:pPr>
-      <w:r>
-        <w:rPr>
-          <w:lang w:val="ru-RU"/>
-        </w:rPr>
-        <w:lastRenderedPageBreak/>
         <w:t>3.3 Прикладной интерфейс програмирования</w:t>
       </w:r>
     </w:p>
@@ -9183,7 +10225,19 @@
         <w:rPr>
           <w:lang w:val="ru-RU"/>
         </w:rPr>
-        <w:t>В виду того, что поект разрабатывался командой из двух человек, были приняты следующие решения</w:t>
+        <w:t>В виду того, что п</w:t>
+      </w:r>
+      <w:r>
+        <w:rPr>
+          <w:lang w:val="ru-RU"/>
+        </w:rPr>
+        <w:t>р</w:t>
+      </w:r>
+      <w:r>
+        <w:rPr>
+          <w:lang w:val="ru-RU"/>
+        </w:rPr>
+        <w:t>оект разрабатывался командой из двух человек, были приняты следующие решения</w:t>
       </w:r>
       <w:r>
         <w:rPr>
@@ -9335,7 +10389,7 @@
         </w:rPr>
         <w:t xml:space="preserve">закрытом списке рассылки – </w:t>
       </w:r>
-      <w:hyperlink r:id="rId20" w:history="1">
+      <w:hyperlink r:id="rId21" w:history="1">
         <w:r>
           <w:rPr>
             <w:rStyle w:val="Hyperlink"/>
@@ -9552,7 +10606,7 @@
         </w:rPr>
         <w:t xml:space="preserve"> вики-движка. Проект доступен по ссылке – </w:t>
       </w:r>
-      <w:hyperlink r:id="rId21" w:history="1">
+      <w:hyperlink r:id="rId22" w:history="1">
         <w:r>
           <w:rPr>
             <w:rStyle w:val="Hyperlink"/>
@@ -9695,7 +10749,6 @@
         <w:rPr>
           <w:lang w:val="ru-RU"/>
         </w:rPr>
-        <w:lastRenderedPageBreak/>
         <w:br w:type="page"/>
       </w:r>
     </w:p>
@@ -13466,7 +14519,7 @@
                     </pic:cNvPicPr>
                   </pic:nvPicPr>
                   <pic:blipFill>
-                    <a:blip r:embed="rId22" cstate="print"/>
+                    <a:blip r:embed="rId23" cstate="print"/>
                     <a:srcRect/>
                     <a:stretch>
                       <a:fillRect/>
@@ -16896,7 +17949,7 @@
                     </pic:cNvPicPr>
                   </pic:nvPicPr>
                   <pic:blipFill>
-                    <a:blip r:embed="rId23" cstate="print"/>
+                    <a:blip r:embed="rId24" cstate="print"/>
                     <a:srcRect/>
                     <a:stretch>
                       <a:fillRect/>
@@ -19405,7 +20458,7 @@
                     </pic:cNvPicPr>
                   </pic:nvPicPr>
                   <pic:blipFill>
-                    <a:blip r:embed="rId24" cstate="print"/>
+                    <a:blip r:embed="rId25" cstate="print"/>
                     <a:srcRect/>
                     <a:stretch>
                       <a:fillRect/>
@@ -19694,7 +20747,7 @@
                     </pic:cNvPicPr>
                   </pic:nvPicPr>
                   <pic:blipFill>
-                    <a:blip r:embed="rId25" cstate="print"/>
+                    <a:blip r:embed="rId26" cstate="print"/>
                     <a:srcRect/>
                     <a:stretch>
                       <a:fillRect/>
@@ -19850,7 +20903,7 @@
                     </pic:cNvPicPr>
                   </pic:nvPicPr>
                   <pic:blipFill>
-                    <a:blip r:embed="rId26" cstate="print"/>
+                    <a:blip r:embed="rId27" cstate="print"/>
                     <a:srcRect/>
                     <a:stretch>
                       <a:fillRect/>
@@ -22100,7 +23153,7 @@
                                 <pic:cNvPicPr/>
                               </pic:nvPicPr>
                               <pic:blipFill>
-                                <a:blip r:embed="rId27">
+                                <a:blip r:embed="rId28">
                                   <a:alphaModFix/>
                                   <a:lum/>
                                 </a:blip>
@@ -22342,7 +23395,7 @@
         </w:rPr>
         <w:t xml:space="preserve">ного или </w:t>
       </w:r>
-      <w:hyperlink r:id="rId28" w:history="1">
+      <w:hyperlink r:id="rId29" w:history="1">
         <w:r>
           <w:rPr>
             <w:lang w:val="ru-RU"/>
@@ -23238,7 +24291,7 @@
                     </pic:cNvPicPr>
                   </pic:nvPicPr>
                   <pic:blipFill>
-                    <a:blip r:embed="rId29" cstate="print"/>
+                    <a:blip r:embed="rId30" cstate="print"/>
                     <a:srcRect/>
                     <a:stretch>
                       <a:fillRect/>
@@ -23744,7 +24797,7 @@
                     </pic:cNvPicPr>
                   </pic:nvPicPr>
                   <pic:blipFill>
-                    <a:blip r:embed="rId29" cstate="print"/>
+                    <a:blip r:embed="rId30" cstate="print"/>
                     <a:srcRect/>
                     <a:stretch>
                       <a:fillRect/>
@@ -23883,7 +24936,7 @@
                     </pic:cNvPicPr>
                   </pic:nvPicPr>
                   <pic:blipFill>
-                    <a:blip r:embed="rId29" cstate="print"/>
+                    <a:blip r:embed="rId30" cstate="print"/>
                     <a:srcRect/>
                     <a:stretch>
                       <a:fillRect/>
@@ -23961,7 +25014,7 @@
                     </pic:cNvPicPr>
                   </pic:nvPicPr>
                   <pic:blipFill>
-                    <a:blip r:embed="rId29" cstate="print"/>
+                    <a:blip r:embed="rId30" cstate="print"/>
                     <a:srcRect/>
                     <a:stretch>
                       <a:fillRect/>
@@ -24025,7 +25078,7 @@
                     </pic:cNvPicPr>
                   </pic:nvPicPr>
                   <pic:blipFill>
-                    <a:blip r:embed="rId29" cstate="print"/>
+                    <a:blip r:embed="rId30" cstate="print"/>
                     <a:srcRect/>
                     <a:stretch>
                       <a:fillRect/>
@@ -24111,7 +25164,7 @@
                     </pic:cNvPicPr>
                   </pic:nvPicPr>
                   <pic:blipFill>
-                    <a:blip r:embed="rId29" cstate="print"/>
+                    <a:blip r:embed="rId30" cstate="print"/>
                     <a:srcRect/>
                     <a:stretch>
                       <a:fillRect/>
@@ -26043,7 +27096,17 @@
                 <w:szCs w:val="20"/>
                 <w:lang w:val="ru-RU"/>
               </w:rPr>
-              <w:t>Размер объекта различения при длительности сосредоточенного внимания</w:t>
+              <w:t xml:space="preserve">Размер объекта различения при длительности сосредоточенного </w:t>
+            </w:r>
+            <w:r>
+              <w:rPr>
+                <w:rFonts w:cs="Times New Roman"/>
+                <w:sz w:val="24"/>
+                <w:szCs w:val="20"/>
+                <w:lang w:val="ru-RU"/>
+              </w:rPr>
+              <w:lastRenderedPageBreak/>
+              <w:t>внимания</w:t>
             </w:r>
           </w:p>
         </w:tc>
@@ -29349,6 +30412,7 @@
         <w:rPr>
           <w:lang w:val="ru-RU"/>
         </w:rPr>
+        <w:lastRenderedPageBreak/>
         <w:t>5 столов из древесностружечной</w:t>
       </w:r>
       <w:r>
@@ -29377,7 +30441,6 @@
         <w:rPr>
           <w:lang w:val="ru-RU"/>
         </w:rPr>
-        <w:lastRenderedPageBreak/>
         <w:t>3 стула в изготовлении которого использовались метал, пластмасса и немного ткани</w:t>
       </w:r>
     </w:p>
@@ -30487,6 +31550,7 @@
         </w:rPr>
       </w:pPr>
       <w:r>
+        <w:lastRenderedPageBreak/>
         <w:t>g</w:t>
       </w:r>
       <w:r>
@@ -30527,56 +31591,161 @@
         <w:rPr>
           <w:lang w:val="ru-RU"/>
         </w:rPr>
+        <w:t>В соответствии с НПБ 105-03 (таблица 4) помещения, в которых удельная пожарная нагрузка состовляет не больше 180 Мдж*м</w:t>
+      </w:r>
+      <w:r>
+        <w:rPr>
+          <w:position w:val="8"/>
+          <w:lang w:val="ru-RU"/>
+        </w:rPr>
+        <w:t>-2</w:t>
+      </w:r>
+      <w:r>
+        <w:rPr>
+          <w:lang w:val="ru-RU"/>
+        </w:rPr>
+        <w:t xml:space="preserve"> равна В4.</w:t>
+      </w:r>
+    </w:p>
+    <w:p>
+      <w:pPr>
+        <w:rPr>
+          <w:lang w:val="ru-RU"/>
+        </w:rPr>
+      </w:pPr>
+      <w:r>
+        <w:rPr>
+          <w:lang w:val="ru-RU"/>
+        </w:rPr>
+        <w:t>Так как площадь этажа между противопожарными стенами 1-го типа, определяемыми по ГОСТ Р 12.3.047-98 таблица У.1, меньше 2000 м</w:t>
+      </w:r>
+      <w:r>
+        <w:rPr>
+          <w:vertAlign w:val="superscript"/>
+          <w:lang w:val="ru-RU"/>
+        </w:rPr>
+        <w:t>2</w:t>
+      </w:r>
+      <w:r>
+        <w:rPr>
+          <w:lang w:val="ru-RU"/>
+        </w:rPr>
+        <w:t xml:space="preserve"> и в соответствии с СНиП 2.08.02-85 степень огнестойкости равна </w:t>
+      </w:r>
+      <w:r>
+        <w:t>III</w:t>
+      </w:r>
+      <w:r>
+        <w:rPr>
+          <w:lang w:val="ru-RU"/>
+        </w:rPr>
+        <w:t>.</w:t>
+      </w:r>
+    </w:p>
+    <w:p>
+      <w:pPr>
+        <w:rPr>
+          <w:szCs w:val="28"/>
+          <w:lang w:val="ru-RU"/>
+        </w:rPr>
+      </w:pPr>
+      <w:r>
+        <w:rPr>
+          <w:szCs w:val="28"/>
+          <w:lang w:val="ru-RU"/>
+        </w:rPr>
+        <w:t>Пожарная профилактика представляет собой комплекс организационных и технических мероприятий, направленных на обеспечение безопасности людей, на предотвращении пожара, ограничение его распространения, а также создание условий для успешного тушения пожара. Для профилактики пожара чрезвычайно важна правильная оценка пожароопасности здания, определение опасных факторов и обоснование способов и средств пожаропредупреждения и защиты.</w:t>
+      </w:r>
+    </w:p>
+    <w:p>
+      <w:pPr>
+        <w:rPr>
+          <w:szCs w:val="28"/>
+          <w:lang w:val="ru-RU"/>
+        </w:rPr>
+      </w:pPr>
+      <w:r>
+        <w:rPr>
+          <w:szCs w:val="28"/>
+          <w:lang w:val="ru-RU"/>
+        </w:rPr>
+        <w:t>Одно из условий обеспечения пожаробезопасности - ликвидация возможных источников воспламенения.</w:t>
+      </w:r>
+    </w:p>
+    <w:p>
+      <w:pPr>
+        <w:rPr>
+          <w:szCs w:val="28"/>
+          <w:lang w:val="ru-RU"/>
+        </w:rPr>
+      </w:pPr>
+      <w:r>
+        <w:rPr>
+          <w:szCs w:val="28"/>
+          <w:lang w:val="ru-RU"/>
+        </w:rPr>
+        <w:t>В лаборатории источниками воспламенения могут быть:</w:t>
+      </w:r>
+    </w:p>
+    <w:p>
+      <w:pPr>
+        <w:rPr>
+          <w:szCs w:val="28"/>
+          <w:lang w:val="ru-RU"/>
+        </w:rPr>
+      </w:pPr>
+      <w:r>
+        <w:rPr>
+          <w:szCs w:val="28"/>
+          <w:lang w:val="ru-RU"/>
+        </w:rPr>
+        <w:t>неисправное электрооборудование, неисправности в электропроводке, электрических розетках и выключателях. Для исключения возникновения пожара по этим причинам необходимо вовремя выявлять и устранять неисправности, проводить плановый осмотр и своевременно устранять все неисправности;</w:t>
+      </w:r>
+    </w:p>
+    <w:p>
+      <w:pPr>
+        <w:rPr>
+          <w:szCs w:val="28"/>
+          <w:lang w:val="ru-RU"/>
+        </w:rPr>
+      </w:pPr>
+      <w:r>
+        <w:rPr>
+          <w:szCs w:val="28"/>
+          <w:lang w:val="ru-RU"/>
+        </w:rPr>
+        <w:t>неисправные электроприборы. Необходимые меры для исключения пожара включают в себя своевременный ремонт электроприборов, качественное исправление поломок, не использование неисправных электроприборов;</w:t>
+      </w:r>
+    </w:p>
+    <w:p>
+      <w:pPr>
+        <w:rPr>
+          <w:szCs w:val="28"/>
+          <w:lang w:val="ru-RU"/>
+        </w:rPr>
+      </w:pPr>
+      <w:r>
+        <w:rPr>
+          <w:szCs w:val="28"/>
+          <w:lang w:val="ru-RU"/>
+        </w:rPr>
+        <w:t>обогревание помещения электронагревательными приборами с открытыми нагревательными элементами. Открытые нагревательные поверхности могут привести к пожару, так как в помещении находятся бумажные документы и справочная литература в виде книг, пособий, а бумага – легковоспламеняющийся предмет. В целях профилактики пожара предлагаю не использовать открытые обогревательные приборы в помещении лаборатории;</w:t>
+      </w:r>
+    </w:p>
+    <w:p>
+      <w:pPr>
+        <w:rPr>
+          <w:szCs w:val="28"/>
+          <w:lang w:val="ru-RU"/>
+        </w:rPr>
+      </w:pPr>
+      <w:r>
+        <w:rPr>
+          <w:szCs w:val="28"/>
+          <w:lang w:val="ru-RU"/>
+        </w:rPr>
         <w:lastRenderedPageBreak/>
-        <w:t>В соответствии с НПБ 105-03 (таблица 4) помещения, в которых удельная пожарная нагрузка состовляет не больше 180 Мдж*м</w:t>
-      </w:r>
-      <w:r>
-        <w:rPr>
-          <w:position w:val="8"/>
-          <w:lang w:val="ru-RU"/>
-        </w:rPr>
-        <w:t>-2</w:t>
-      </w:r>
-      <w:r>
-        <w:rPr>
-          <w:lang w:val="ru-RU"/>
-        </w:rPr>
-        <w:t xml:space="preserve"> равна В4.</w:t>
-      </w:r>
-    </w:p>
-    <w:p>
-      <w:pPr>
-        <w:rPr>
-          <w:lang w:val="ru-RU"/>
-        </w:rPr>
-      </w:pPr>
-      <w:r>
-        <w:rPr>
-          <w:lang w:val="ru-RU"/>
-        </w:rPr>
-        <w:t>Так как площадь этажа между противопожарными стенами 1-го типа, определяемыми по ГОСТ Р 12.3.047-98 таблица У.1, меньше 2000 м</w:t>
-      </w:r>
-      <w:r>
-        <w:rPr>
-          <w:vertAlign w:val="superscript"/>
-          <w:lang w:val="ru-RU"/>
-        </w:rPr>
-        <w:t>2</w:t>
-      </w:r>
-      <w:r>
-        <w:rPr>
-          <w:lang w:val="ru-RU"/>
-        </w:rPr>
-        <w:t xml:space="preserve"> и в соответствии с СНиП 2.08.02-85 степень огнестойкости равна </w:t>
-      </w:r>
-      <w:r>
-        <w:t>III</w:t>
-      </w:r>
-      <w:r>
-        <w:rPr>
-          <w:lang w:val="ru-RU"/>
-        </w:rPr>
-        <w:t>.</w:t>
+        <w:t>короткое замыкание в электропроводке. В целях уменьшения вероятности возникновения пожара вследствие короткого замыкания необходимо, чтобы электропроводка была скрытой.</w:t>
       </w:r>
     </w:p>
     <w:p>
@@ -30591,112 +31760,6 @@
           <w:szCs w:val="28"/>
           <w:lang w:val="ru-RU"/>
         </w:rPr>
-        <w:t>Пожарная профилактика представляет собой комплекс организационных и технических мероприятий, направленных на обеспечение безопасности людей, на предотвращении пожара, ограничение его распространения, а также создание условий для успешного тушения пожара. Для профилактики пожара чрезвычайно важна правильная оценка пожароопасности здания, определение опасных факторов и обоснование способов и средств пожаропредупреждения и защиты.</w:t>
-      </w:r>
-    </w:p>
-    <w:p>
-      <w:pPr>
-        <w:rPr>
-          <w:szCs w:val="28"/>
-          <w:lang w:val="ru-RU"/>
-        </w:rPr>
-      </w:pPr>
-      <w:r>
-        <w:rPr>
-          <w:szCs w:val="28"/>
-          <w:lang w:val="ru-RU"/>
-        </w:rPr>
-        <w:t>Одно из условий обеспечения пожаробезопасности - ликвидация возможных источников воспламенения.</w:t>
-      </w:r>
-    </w:p>
-    <w:p>
-      <w:pPr>
-        <w:rPr>
-          <w:szCs w:val="28"/>
-          <w:lang w:val="ru-RU"/>
-        </w:rPr>
-      </w:pPr>
-      <w:r>
-        <w:rPr>
-          <w:szCs w:val="28"/>
-          <w:lang w:val="ru-RU"/>
-        </w:rPr>
-        <w:t>В лаборатории источниками воспламенения могут быть:</w:t>
-      </w:r>
-    </w:p>
-    <w:p>
-      <w:pPr>
-        <w:rPr>
-          <w:szCs w:val="28"/>
-          <w:lang w:val="ru-RU"/>
-        </w:rPr>
-      </w:pPr>
-      <w:r>
-        <w:rPr>
-          <w:szCs w:val="28"/>
-          <w:lang w:val="ru-RU"/>
-        </w:rPr>
-        <w:t>неисправное электрооборудование, неисправности в электропроводке, электрических розетках и выключателях. Для исключения возникновения пожара по этим причинам необходимо вовремя выявлять и устранять неисправности, проводить плановый осмотр и своевременно устранять все неисправности;</w:t>
-      </w:r>
-    </w:p>
-    <w:p>
-      <w:pPr>
-        <w:rPr>
-          <w:szCs w:val="28"/>
-          <w:lang w:val="ru-RU"/>
-        </w:rPr>
-      </w:pPr>
-      <w:r>
-        <w:rPr>
-          <w:szCs w:val="28"/>
-          <w:lang w:val="ru-RU"/>
-        </w:rPr>
-        <w:t>неисправные электроприборы. Необходимые меры для исключения пожара включают в себя своевременный ремонт электроприборов, качественное исправление поломок, не использование неисправных электроприборов;</w:t>
-      </w:r>
-    </w:p>
-    <w:p>
-      <w:pPr>
-        <w:rPr>
-          <w:szCs w:val="28"/>
-          <w:lang w:val="ru-RU"/>
-        </w:rPr>
-      </w:pPr>
-      <w:r>
-        <w:rPr>
-          <w:szCs w:val="28"/>
-          <w:lang w:val="ru-RU"/>
-        </w:rPr>
-        <w:t>обогревание помещения электронагревательными приборами с открытыми нагревательными элементами. Открытые нагревательные поверхности могут привести к пожару, так как в помещении находятся бумажные документы и справочная литература в виде книг, пособий, а бумага – легковоспламеняющийся предмет. В целях профилактики пожара предлагаю не использовать открытые обогревательные приборы в помещении лаборатории;</w:t>
-      </w:r>
-    </w:p>
-    <w:p>
-      <w:pPr>
-        <w:rPr>
-          <w:szCs w:val="28"/>
-          <w:lang w:val="ru-RU"/>
-        </w:rPr>
-      </w:pPr>
-      <w:r>
-        <w:rPr>
-          <w:szCs w:val="28"/>
-          <w:lang w:val="ru-RU"/>
-        </w:rPr>
-        <w:t>короткое замыкание в электропроводке. В целях уменьшения вероятности возникновения пожара вследствие короткого замыкания необходимо, чтобы электропроводка была скрытой.</w:t>
-      </w:r>
-    </w:p>
-    <w:p>
-      <w:pPr>
-        <w:rPr>
-          <w:szCs w:val="28"/>
-          <w:lang w:val="ru-RU"/>
-        </w:rPr>
-      </w:pPr>
-      <w:r>
-        <w:rPr>
-          <w:szCs w:val="28"/>
-          <w:lang w:val="ru-RU"/>
-        </w:rPr>
-        <w:lastRenderedPageBreak/>
         <w:t>попадание в здание молнии. В летний период во время грозы возможно попадание молнии вследствие чего возможен пожар. Во избежание этого рекомендуется установить на крыше здания молниеотвод;</w:t>
       </w:r>
     </w:p>
@@ -30787,7 +31850,7 @@
                                 <pic:cNvPicPr/>
                               </pic:nvPicPr>
                               <pic:blipFill>
-                                <a:blip r:embed="rId30">
+                                <a:blip r:embed="rId31">
                                   <a:alphaModFix/>
                                   <a:lum/>
                                 </a:blip>
@@ -32726,7 +33789,7 @@
                     <pic:cNvPicPr/>
                   </pic:nvPicPr>
                   <pic:blipFill>
-                    <a:blip r:embed="rId31" cstate="print">
+                    <a:blip r:embed="rId32" cstate="print">
                       <a:alphaModFix/>
                       <a:lum/>
                     </a:blip>
@@ -32929,232 +33992,6 @@
             <wp:effectExtent l="0" t="0" r="0" b="0"/>
             <wp:wrapSquare wrapText="bothSides"/>
             <wp:docPr id="24" name="graphics5"/>
-            <wp:cNvGraphicFramePr/>
-            <a:graphic xmlns:a="http://schemas.openxmlformats.org/drawingml/2006/main">
-              <a:graphicData uri="http://schemas.openxmlformats.org/drawingml/2006/picture">
-                <pic:pic xmlns:pic="http://schemas.openxmlformats.org/drawingml/2006/picture">
-                  <pic:nvPicPr>
-                    <pic:cNvPr id="0" name=""/>
-                    <pic:cNvPicPr/>
-                  </pic:nvPicPr>
-                  <pic:blipFill>
-                    <a:blip r:embed="rId32" cstate="print">
-                      <a:alphaModFix/>
-                      <a:lum/>
-                    </a:blip>
-                    <a:srcRect/>
-                    <a:stretch>
-                      <a:fillRect/>
-                    </a:stretch>
-                  </pic:blipFill>
-                  <pic:spPr>
-                    <a:xfrm>
-                      <a:off x="0" y="0"/>
-                      <a:ext cx="4284329" cy="3126242"/>
-                    </a:xfrm>
-                    <a:prstGeom prst="rect">
-                      <a:avLst/>
-                    </a:prstGeom>
-                  </pic:spPr>
-                </pic:pic>
-              </a:graphicData>
-            </a:graphic>
-          </wp:anchor>
-        </w:drawing>
-      </w:r>
-    </w:p>
-    <w:p>
-      <w:pPr>
-        <w:pStyle w:val="Textbody"/>
-      </w:pPr>
-    </w:p>
-    <w:p>
-      <w:pPr>
-        <w:pStyle w:val="Textbody"/>
-      </w:pPr>
-    </w:p>
-    <w:p>
-      <w:pPr>
-        <w:pStyle w:val="Textbody"/>
-      </w:pPr>
-    </w:p>
-    <w:p>
-      <w:pPr>
-        <w:pStyle w:val="Textbody"/>
-      </w:pPr>
-    </w:p>
-    <w:p>
-      <w:pPr>
-        <w:pStyle w:val="Textbody"/>
-      </w:pPr>
-    </w:p>
-    <w:p>
-      <w:pPr>
-        <w:pStyle w:val="Textbody"/>
-      </w:pPr>
-    </w:p>
-    <w:p>
-      <w:pPr>
-        <w:pStyle w:val="Textbody"/>
-      </w:pPr>
-    </w:p>
-    <w:p>
-      <w:pPr>
-        <w:pStyle w:val="Textbody"/>
-      </w:pPr>
-    </w:p>
-    <w:p>
-      <w:pPr>
-        <w:pStyle w:val="Textbody"/>
-      </w:pPr>
-    </w:p>
-    <w:p>
-      <w:pPr>
-        <w:pStyle w:val="Textbody"/>
-      </w:pPr>
-    </w:p>
-    <w:p>
-      <w:pPr>
-        <w:pStyle w:val="Textbody"/>
-      </w:pPr>
-    </w:p>
-    <w:p>
-      <w:pPr>
-        <w:pStyle w:val="Textbody"/>
-      </w:pPr>
-    </w:p>
-    <w:p>
-      <w:pPr>
-        <w:rPr>
-          <w:lang w:val="ru-RU"/>
-        </w:rPr>
-      </w:pPr>
-      <w:r>
-        <w:rPr>
-          <w:lang w:val="ru-RU"/>
-        </w:rPr>
-        <w:t xml:space="preserve">Скучно сидеть и вглядываться в квадратики и бесконечно бегающие цифры? По данным любого параметра система сможет построить график изменения, причем не за предопределенные </w:t>
-      </w:r>
-      <w:r>
-        <w:rPr>
-          <w:lang w:val="ru-RU"/>
-        </w:rPr>
-        <w:t>и,</w:t>
-      </w:r>
-      <w:r>
-        <w:rPr>
-          <w:lang w:val="ru-RU"/>
-        </w:rPr>
-        <w:t xml:space="preserve"> жестко заданные временные интервалы (вспомните </w:t>
-      </w:r>
-      <w:r>
-        <w:t>mrtg</w:t>
-      </w:r>
-      <w:r>
-        <w:rPr>
-          <w:lang w:val="ru-RU"/>
-        </w:rPr>
-        <w:t>/</w:t>
-      </w:r>
-      <w:r>
-        <w:t>rrdtool</w:t>
-      </w:r>
-      <w:r>
-        <w:rPr>
-          <w:lang w:val="ru-RU"/>
-        </w:rPr>
-        <w:t xml:space="preserve">: </w:t>
-      </w:r>
-      <w:r>
-        <w:t>daily</w:t>
-      </w:r>
-      <w:r>
-        <w:rPr>
-          <w:lang w:val="ru-RU"/>
-        </w:rPr>
-        <w:t xml:space="preserve">, </w:t>
-      </w:r>
-      <w:r>
-        <w:t>weekly</w:t>
-      </w:r>
-      <w:r>
-        <w:rPr>
-          <w:lang w:val="ru-RU"/>
-        </w:rPr>
-        <w:t xml:space="preserve">, </w:t>
-      </w:r>
-      <w:r>
-        <w:t>monthly</w:t>
-      </w:r>
-      <w:r>
-        <w:rPr>
-          <w:lang w:val="ru-RU"/>
-        </w:rPr>
-        <w:t xml:space="preserve">, </w:t>
-      </w:r>
-      <w:r>
-        <w:t>yearly</w:t>
-      </w:r>
-      <w:r>
-        <w:rPr>
-          <w:lang w:val="ru-RU"/>
-        </w:rPr>
-        <w:t>), а за любой промежуток времени с максимальным разрешением. Хотите посмотреть в деталях, как изменялась нагрузка на сервер во время хабраэффекта месяц назад? Пожалуйста, график с разрешением в 30 секун</w:t>
-      </w:r>
-      <w:r>
-        <w:rPr>
-          <w:lang w:val="ru-RU"/>
-        </w:rPr>
-        <w:t>д (</w:t>
-      </w:r>
-      <w:r>
-        <w:rPr>
-          <w:lang w:val="ru-RU"/>
-        </w:rPr>
-        <w:t xml:space="preserve">именно таков интервал опроса по умолчанию) к вашим услугам. Хотите общую картину? Выберите интервал в месяц и посмотрите на среднюю величину, и разброс колебаний до максимума и минимума. Сравнить? Можно создавать сложные графики, отображающие на одном поле несколько параметров, и вы сразу увидите, что пиковые значения </w:t>
-      </w:r>
-      <w:r>
-        <w:t>Load</w:t>
-      </w:r>
-      <w:r>
-        <w:rPr>
-          <w:lang w:val="ru-RU"/>
-        </w:rPr>
-        <w:t xml:space="preserve"> </w:t>
-      </w:r>
-      <w:r>
-        <w:t>Average</w:t>
-      </w:r>
-      <w:r>
-        <w:rPr>
-          <w:lang w:val="ru-RU"/>
-        </w:rPr>
-        <w:t xml:space="preserve"> соответствуют пикам трафика.</w:t>
-      </w:r>
-    </w:p>
-    <w:p>
-      <w:pPr>
-        <w:pStyle w:val="Textbody"/>
-      </w:pPr>
-      <w:r>
-        <w:rPr>
-          <w:noProof/>
-          <w:lang w:eastAsia="ru-RU" w:bidi="ar-SA"/>
-        </w:rPr>
-        <w:lastRenderedPageBreak/>
-        <w:drawing>
-          <wp:anchor distT="0" distB="0" distL="114300" distR="114300" simplePos="0" relativeHeight="251668480" behindDoc="0" locked="0" layoutInCell="1" allowOverlap="1">
-            <wp:simplePos x="0" y="0"/>
-            <wp:positionH relativeFrom="column">
-              <wp:align>center</wp:align>
-            </wp:positionH>
-            <wp:positionV relativeFrom="paragraph">
-              <wp:align>top</wp:align>
-            </wp:positionV>
-            <wp:extent cx="4284329" cy="3126242"/>
-            <wp:effectExtent l="0" t="0" r="0" b="0"/>
-            <wp:wrapSquare wrapText="bothSides"/>
-            <wp:docPr id="25" name="graphics6"/>
             <wp:cNvGraphicFramePr/>
             <a:graphic xmlns:a="http://schemas.openxmlformats.org/drawingml/2006/main">
               <a:graphicData uri="http://schemas.openxmlformats.org/drawingml/2006/picture">
@@ -33259,13 +34096,104 @@
         <w:rPr>
           <w:lang w:val="ru-RU"/>
         </w:rPr>
-        <w:t>Для отображения логической структуры сети можно создавать карты сети, отображающие именно расположение узлов сети и связей между ними. Естественно, состояние узлов (доступен или нет) отображается и на карте.</w:t>
-      </w:r>
-    </w:p>
-    <w:p>
-      <w:pPr>
-        <w:pStyle w:val="Textbody"/>
-      </w:pPr>
+        <w:t xml:space="preserve">Скучно сидеть и вглядываться в квадратики и бесконечно бегающие цифры? По данным любого параметра система сможет построить график изменения, причем не за предопределенные </w:t>
+      </w:r>
+      <w:r>
+        <w:rPr>
+          <w:lang w:val="ru-RU"/>
+        </w:rPr>
+        <w:t>и,</w:t>
+      </w:r>
+      <w:r>
+        <w:rPr>
+          <w:lang w:val="ru-RU"/>
+        </w:rPr>
+        <w:t xml:space="preserve"> жестко заданные временные интервалы (вспомните </w:t>
+      </w:r>
+      <w:r>
+        <w:t>mrtg</w:t>
+      </w:r>
+      <w:r>
+        <w:rPr>
+          <w:lang w:val="ru-RU"/>
+        </w:rPr>
+        <w:t>/</w:t>
+      </w:r>
+      <w:r>
+        <w:t>rrdtool</w:t>
+      </w:r>
+      <w:r>
+        <w:rPr>
+          <w:lang w:val="ru-RU"/>
+        </w:rPr>
+        <w:t xml:space="preserve">: </w:t>
+      </w:r>
+      <w:r>
+        <w:t>daily</w:t>
+      </w:r>
+      <w:r>
+        <w:rPr>
+          <w:lang w:val="ru-RU"/>
+        </w:rPr>
+        <w:t xml:space="preserve">, </w:t>
+      </w:r>
+      <w:r>
+        <w:t>weekly</w:t>
+      </w:r>
+      <w:r>
+        <w:rPr>
+          <w:lang w:val="ru-RU"/>
+        </w:rPr>
+        <w:t xml:space="preserve">, </w:t>
+      </w:r>
+      <w:r>
+        <w:t>monthly</w:t>
+      </w:r>
+      <w:r>
+        <w:rPr>
+          <w:lang w:val="ru-RU"/>
+        </w:rPr>
+        <w:t xml:space="preserve">, </w:t>
+      </w:r>
+      <w:r>
+        <w:t>yearly</w:t>
+      </w:r>
+      <w:r>
+        <w:rPr>
+          <w:lang w:val="ru-RU"/>
+        </w:rPr>
+        <w:t>), а за любой промежуток времени с максимальным разрешением. Хотите посмотреть в деталях, как изменялась нагрузка на сервер во время хабраэффекта месяц назад? Пожалуйста, график с разрешением в 30 секун</w:t>
+      </w:r>
+      <w:r>
+        <w:rPr>
+          <w:lang w:val="ru-RU"/>
+        </w:rPr>
+        <w:t>д (</w:t>
+      </w:r>
+      <w:r>
+        <w:rPr>
+          <w:lang w:val="ru-RU"/>
+        </w:rPr>
+        <w:t xml:space="preserve">именно таков интервал опроса по умолчанию) к вашим услугам. Хотите общую картину? Выберите интервал в месяц и посмотрите на среднюю величину, и разброс колебаний до максимума и минимума. Сравнить? Можно создавать сложные графики, отображающие на одном поле несколько параметров, и вы сразу увидите, что пиковые значения </w:t>
+      </w:r>
+      <w:r>
+        <w:t>Load</w:t>
+      </w:r>
+      <w:r>
+        <w:rPr>
+          <w:lang w:val="ru-RU"/>
+        </w:rPr>
+        <w:t xml:space="preserve"> </w:t>
+      </w:r>
+      <w:r>
+        <w:t>Average</w:t>
+      </w:r>
+      <w:r>
+        <w:rPr>
+          <w:lang w:val="ru-RU"/>
+        </w:rPr>
+        <w:t xml:space="preserve"> соответствуют пикам трафика.</w:t>
+      </w:r>
     </w:p>
     <w:p>
       <w:pPr>
@@ -33276,8 +34204,9 @@
           <w:noProof/>
           <w:lang w:eastAsia="ru-RU" w:bidi="ar-SA"/>
         </w:rPr>
+        <w:lastRenderedPageBreak/>
         <w:drawing>
-          <wp:anchor distT="0" distB="0" distL="114300" distR="114300" simplePos="0" relativeHeight="251669504" behindDoc="0" locked="0" layoutInCell="1" allowOverlap="1">
+          <wp:anchor distT="0" distB="0" distL="114300" distR="114300" simplePos="0" relativeHeight="251668480" behindDoc="0" locked="0" layoutInCell="1" allowOverlap="1">
             <wp:simplePos x="0" y="0"/>
             <wp:positionH relativeFrom="column">
               <wp:align>center</wp:align>
@@ -33288,7 +34217,7 @@
             <wp:extent cx="4284329" cy="3126242"/>
             <wp:effectExtent l="0" t="0" r="0" b="0"/>
             <wp:wrapSquare wrapText="bothSides"/>
-            <wp:docPr id="26" name="graphics7"/>
+            <wp:docPr id="25" name="graphics6"/>
             <wp:cNvGraphicFramePr/>
             <a:graphic xmlns:a="http://schemas.openxmlformats.org/drawingml/2006/main">
               <a:graphicData uri="http://schemas.openxmlformats.org/drawingml/2006/picture">
@@ -33393,6 +34322,140 @@
         <w:rPr>
           <w:lang w:val="ru-RU"/>
         </w:rPr>
+        <w:t>Для отображения логической структуры сети можно создавать карты сети, отображающие именно расположение узлов сети и связей между ними. Естественно, состояние узлов (доступен или нет) отображается и на карте.</w:t>
+      </w:r>
+    </w:p>
+    <w:p>
+      <w:pPr>
+        <w:pStyle w:val="Textbody"/>
+      </w:pPr>
+    </w:p>
+    <w:p>
+      <w:pPr>
+        <w:pStyle w:val="Textbody"/>
+      </w:pPr>
+      <w:r>
+        <w:rPr>
+          <w:noProof/>
+          <w:lang w:eastAsia="ru-RU" w:bidi="ar-SA"/>
+        </w:rPr>
+        <w:drawing>
+          <wp:anchor distT="0" distB="0" distL="114300" distR="114300" simplePos="0" relativeHeight="251669504" behindDoc="0" locked="0" layoutInCell="1" allowOverlap="1">
+            <wp:simplePos x="0" y="0"/>
+            <wp:positionH relativeFrom="column">
+              <wp:align>center</wp:align>
+            </wp:positionH>
+            <wp:positionV relativeFrom="paragraph">
+              <wp:align>top</wp:align>
+            </wp:positionV>
+            <wp:extent cx="4284329" cy="3126242"/>
+            <wp:effectExtent l="0" t="0" r="0" b="0"/>
+            <wp:wrapSquare wrapText="bothSides"/>
+            <wp:docPr id="26" name="graphics7"/>
+            <wp:cNvGraphicFramePr/>
+            <a:graphic xmlns:a="http://schemas.openxmlformats.org/drawingml/2006/main">
+              <a:graphicData uri="http://schemas.openxmlformats.org/drawingml/2006/picture">
+                <pic:pic xmlns:pic="http://schemas.openxmlformats.org/drawingml/2006/picture">
+                  <pic:nvPicPr>
+                    <pic:cNvPr id="0" name=""/>
+                    <pic:cNvPicPr/>
+                  </pic:nvPicPr>
+                  <pic:blipFill>
+                    <a:blip r:embed="rId35" cstate="print">
+                      <a:alphaModFix/>
+                      <a:lum/>
+                    </a:blip>
+                    <a:srcRect/>
+                    <a:stretch>
+                      <a:fillRect/>
+                    </a:stretch>
+                  </pic:blipFill>
+                  <pic:spPr>
+                    <a:xfrm>
+                      <a:off x="0" y="0"/>
+                      <a:ext cx="4284329" cy="3126242"/>
+                    </a:xfrm>
+                    <a:prstGeom prst="rect">
+                      <a:avLst/>
+                    </a:prstGeom>
+                  </pic:spPr>
+                </pic:pic>
+              </a:graphicData>
+            </a:graphic>
+          </wp:anchor>
+        </w:drawing>
+      </w:r>
+    </w:p>
+    <w:p>
+      <w:pPr>
+        <w:pStyle w:val="Textbody"/>
+      </w:pPr>
+    </w:p>
+    <w:p>
+      <w:pPr>
+        <w:pStyle w:val="Textbody"/>
+      </w:pPr>
+    </w:p>
+    <w:p>
+      <w:pPr>
+        <w:pStyle w:val="Textbody"/>
+      </w:pPr>
+    </w:p>
+    <w:p>
+      <w:pPr>
+        <w:pStyle w:val="Textbody"/>
+      </w:pPr>
+    </w:p>
+    <w:p>
+      <w:pPr>
+        <w:pStyle w:val="Textbody"/>
+      </w:pPr>
+    </w:p>
+    <w:p>
+      <w:pPr>
+        <w:pStyle w:val="Textbody"/>
+      </w:pPr>
+    </w:p>
+    <w:p>
+      <w:pPr>
+        <w:pStyle w:val="Textbody"/>
+      </w:pPr>
+    </w:p>
+    <w:p>
+      <w:pPr>
+        <w:pStyle w:val="Textbody"/>
+      </w:pPr>
+    </w:p>
+    <w:p>
+      <w:pPr>
+        <w:pStyle w:val="Textbody"/>
+      </w:pPr>
+    </w:p>
+    <w:p>
+      <w:pPr>
+        <w:pStyle w:val="Textbody"/>
+      </w:pPr>
+    </w:p>
+    <w:p>
+      <w:pPr>
+        <w:pStyle w:val="Textbody"/>
+      </w:pPr>
+    </w:p>
+    <w:p>
+      <w:pPr>
+        <w:pStyle w:val="Textbody"/>
+      </w:pPr>
+    </w:p>
+    <w:p>
+      <w:pPr>
+        <w:rPr>
+          <w:lang w:val="ru-RU"/>
+        </w:rPr>
+      </w:pPr>
+      <w:r>
+        <w:rPr>
+          <w:lang w:val="ru-RU"/>
+        </w:rPr>
         <w:t>Кроме того, для более удобного обзора есть комплексные отчеты, которые позволяют на одном экране просматривать сразу несколько сущностей — графики, данные, триггеры…</w:t>
       </w:r>
     </w:p>
@@ -33433,7 +34496,7 @@
                     <pic:cNvPicPr/>
                   </pic:nvPicPr>
                   <pic:blipFill>
-                    <a:blip r:embed="rId35" cstate="print">
+                    <a:blip r:embed="rId36" cstate="print">
                       <a:alphaModFix/>
                       <a:lum/>
                     </a:blip>
@@ -33555,7 +34618,7 @@
         </w:rPr>
         <w:t xml:space="preserve">, и остальные можете посмотреть именно там — </w:t>
       </w:r>
-      <w:hyperlink r:id="rId36" w:history="1">
+      <w:hyperlink r:id="rId37" w:history="1">
         <w:r>
           <w:t>http</w:t>
         </w:r>
@@ -34648,7 +35711,14 @@
         <w:rPr>
           <w:lang w:val="ru-RU"/>
         </w:rPr>
-        <w:t xml:space="preserve">), язык (русский есть), тема оформления, использование куки для автоматического входа, выход по неактивности, начальный </w:t>
+        <w:t xml:space="preserve">), язык (русский есть), тема оформления, использование куки для автоматического входа, выход по неактивности, </w:t>
+      </w:r>
+      <w:r>
+        <w:rPr>
+          <w:lang w:val="ru-RU"/>
+        </w:rPr>
+        <w:lastRenderedPageBreak/>
+        <w:t xml:space="preserve">начальный </w:t>
       </w:r>
       <w:r>
         <w:t>URL</w:t>
@@ -34657,14 +35727,7 @@
         <w:rPr>
           <w:lang w:val="ru-RU"/>
         </w:rPr>
-        <w:t xml:space="preserve">, интервал обновления экрана. Здесь же можно посмотреть права </w:t>
-      </w:r>
-      <w:r>
-        <w:rPr>
-          <w:lang w:val="ru-RU"/>
-        </w:rPr>
-        <w:lastRenderedPageBreak/>
-        <w:t xml:space="preserve">доступа, определяемые членством в группах. Пользователь может самостоятельно настроить (в профиле): пароль, язык, тему оформления, использование куки для автоматического входа, начальный </w:t>
+        <w:t xml:space="preserve">, интервал обновления экрана. Здесь же можно посмотреть права доступа, определяемые членством в группах. Пользователь может самостоятельно настроить (в профиле): пароль, язык, тему оформления, использование куки для автоматического входа, начальный </w:t>
       </w:r>
       <w:r>
         <w:t>URL</w:t>
@@ -35243,6 +36306,7 @@
               <w:pStyle w:val="TableContents"/>
             </w:pPr>
             <w:r>
+              <w:lastRenderedPageBreak/>
               <w:t>Novell Netware</w:t>
             </w:r>
           </w:p>
@@ -35377,7 +36441,6 @@
               <w:pStyle w:val="TableContents"/>
             </w:pPr>
             <w:r>
-              <w:lastRenderedPageBreak/>
               <w:t>SCO Open Server</w:t>
             </w:r>
           </w:p>
@@ -36515,7 +37578,7 @@
       </w:r>
     </w:p>
     <w:sectPr>
-      <w:footerReference w:type="default" r:id="rId37"/>
+      <w:footerReference w:type="default" r:id="rId38"/>
       <w:pgSz w:w="11906" w:h="16838"/>
       <w:pgMar w:top="851" w:right="851" w:bottom="851" w:left="1134" w:header="709" w:footer="709" w:gutter="0"/>
       <w:cols w:space="708"/>
@@ -36571,7 +37634,7 @@
             <w:rPr>
               <w:noProof/>
             </w:rPr>
-            <w:t>20</w:t>
+            <w:t>18</w:t>
           </w:r>
         </w:fldSimple>
       </w:p>
@@ -38327,6 +39390,119 @@
     </w:lvl>
   </w:abstractNum>
   <w:abstractNum w:abstractNumId="20">
+    <w:nsid w:val="59474EF2"/>
+    <w:multiLevelType w:val="hybridMultilevel"/>
+    <w:tmpl w:val="B2F03062"/>
+    <w:lvl w:ilvl="0" w:tplc="606451E2">
+      <w:start w:val="1"/>
+      <w:numFmt w:val="bullet"/>
+      <w:lvlText w:val=""/>
+      <w:lvlJc w:val="left"/>
+      <w:pPr>
+        <w:ind w:left="1174" w:hanging="360"/>
+      </w:pPr>
+      <w:rPr>
+        <w:rFonts w:ascii="Symbol" w:hAnsi="Symbol" w:hint="default"/>
+      </w:rPr>
+    </w:lvl>
+    <w:lvl w:ilvl="1" w:tplc="04190003" w:tentative="1">
+      <w:start w:val="1"/>
+      <w:numFmt w:val="bullet"/>
+      <w:lvlText w:val="o"/>
+      <w:lvlJc w:val="left"/>
+      <w:pPr>
+        <w:ind w:left="1894" w:hanging="360"/>
+      </w:pPr>
+      <w:rPr>
+        <w:rFonts w:ascii="Courier New" w:hAnsi="Courier New" w:cs="Courier New" w:hint="default"/>
+      </w:rPr>
+    </w:lvl>
+    <w:lvl w:ilvl="2" w:tplc="04190005" w:tentative="1">
+      <w:start w:val="1"/>
+      <w:numFmt w:val="bullet"/>
+      <w:lvlText w:val=""/>
+      <w:lvlJc w:val="left"/>
+      <w:pPr>
+        <w:ind w:left="2614" w:hanging="360"/>
+      </w:pPr>
+      <w:rPr>
+        <w:rFonts w:ascii="Wingdings" w:hAnsi="Wingdings" w:hint="default"/>
+      </w:rPr>
+    </w:lvl>
+    <w:lvl w:ilvl="3" w:tplc="04190001" w:tentative="1">
+      <w:start w:val="1"/>
+      <w:numFmt w:val="bullet"/>
+      <w:lvlText w:val=""/>
+      <w:lvlJc w:val="left"/>
+      <w:pPr>
+        <w:ind w:left="3334" w:hanging="360"/>
+      </w:pPr>
+      <w:rPr>
+        <w:rFonts w:ascii="Symbol" w:hAnsi="Symbol" w:hint="default"/>
+      </w:rPr>
+    </w:lvl>
+    <w:lvl w:ilvl="4" w:tplc="04190003" w:tentative="1">
+      <w:start w:val="1"/>
+      <w:numFmt w:val="bullet"/>
+      <w:lvlText w:val="o"/>
+      <w:lvlJc w:val="left"/>
+      <w:pPr>
+        <w:ind w:left="4054" w:hanging="360"/>
+      </w:pPr>
+      <w:rPr>
+        <w:rFonts w:ascii="Courier New" w:hAnsi="Courier New" w:cs="Courier New" w:hint="default"/>
+      </w:rPr>
+    </w:lvl>
+    <w:lvl w:ilvl="5" w:tplc="04190005" w:tentative="1">
+      <w:start w:val="1"/>
+      <w:numFmt w:val="bullet"/>
+      <w:lvlText w:val=""/>
+      <w:lvlJc w:val="left"/>
+      <w:pPr>
+        <w:ind w:left="4774" w:hanging="360"/>
+      </w:pPr>
+      <w:rPr>
+        <w:rFonts w:ascii="Wingdings" w:hAnsi="Wingdings" w:hint="default"/>
+      </w:rPr>
+    </w:lvl>
+    <w:lvl w:ilvl="6" w:tplc="04190001" w:tentative="1">
+      <w:start w:val="1"/>
+      <w:numFmt w:val="bullet"/>
+      <w:lvlText w:val=""/>
+      <w:lvlJc w:val="left"/>
+      <w:pPr>
+        <w:ind w:left="5494" w:hanging="360"/>
+      </w:pPr>
+      <w:rPr>
+        <w:rFonts w:ascii="Symbol" w:hAnsi="Symbol" w:hint="default"/>
+      </w:rPr>
+    </w:lvl>
+    <w:lvl w:ilvl="7" w:tplc="04190003" w:tentative="1">
+      <w:start w:val="1"/>
+      <w:numFmt w:val="bullet"/>
+      <w:lvlText w:val="o"/>
+      <w:lvlJc w:val="left"/>
+      <w:pPr>
+        <w:ind w:left="6214" w:hanging="360"/>
+      </w:pPr>
+      <w:rPr>
+        <w:rFonts w:ascii="Courier New" w:hAnsi="Courier New" w:cs="Courier New" w:hint="default"/>
+      </w:rPr>
+    </w:lvl>
+    <w:lvl w:ilvl="8" w:tplc="04190005" w:tentative="1">
+      <w:start w:val="1"/>
+      <w:numFmt w:val="bullet"/>
+      <w:lvlText w:val=""/>
+      <w:lvlJc w:val="left"/>
+      <w:pPr>
+        <w:ind w:left="6934" w:hanging="360"/>
+      </w:pPr>
+      <w:rPr>
+        <w:rFonts w:ascii="Wingdings" w:hAnsi="Wingdings" w:hint="default"/>
+      </w:rPr>
+    </w:lvl>
+  </w:abstractNum>
+  <w:abstractNum w:abstractNumId="21">
     <w:nsid w:val="5C7D71C9"/>
     <w:multiLevelType w:val="hybridMultilevel"/>
     <w:tmpl w:val="0000824C"/>
@@ -38412,7 +39588,120 @@
       </w:pPr>
     </w:lvl>
   </w:abstractNum>
-  <w:abstractNum w:abstractNumId="21">
+  <w:abstractNum w:abstractNumId="22">
+    <w:nsid w:val="63AC7A22"/>
+    <w:multiLevelType w:val="hybridMultilevel"/>
+    <w:tmpl w:val="86B8A9EE"/>
+    <w:lvl w:ilvl="0" w:tplc="606451E2">
+      <w:start w:val="1"/>
+      <w:numFmt w:val="bullet"/>
+      <w:lvlText w:val=""/>
+      <w:lvlJc w:val="left"/>
+      <w:pPr>
+        <w:ind w:left="1239" w:hanging="360"/>
+      </w:pPr>
+      <w:rPr>
+        <w:rFonts w:ascii="Symbol" w:hAnsi="Symbol" w:hint="default"/>
+      </w:rPr>
+    </w:lvl>
+    <w:lvl w:ilvl="1" w:tplc="04190003" w:tentative="1">
+      <w:start w:val="1"/>
+      <w:numFmt w:val="bullet"/>
+      <w:lvlText w:val="o"/>
+      <w:lvlJc w:val="left"/>
+      <w:pPr>
+        <w:ind w:left="1440" w:hanging="360"/>
+      </w:pPr>
+      <w:rPr>
+        <w:rFonts w:ascii="Courier New" w:hAnsi="Courier New" w:cs="Courier New" w:hint="default"/>
+      </w:rPr>
+    </w:lvl>
+    <w:lvl w:ilvl="2" w:tplc="04190005" w:tentative="1">
+      <w:start w:val="1"/>
+      <w:numFmt w:val="bullet"/>
+      <w:lvlText w:val=""/>
+      <w:lvlJc w:val="left"/>
+      <w:pPr>
+        <w:ind w:left="2160" w:hanging="360"/>
+      </w:pPr>
+      <w:rPr>
+        <w:rFonts w:ascii="Wingdings" w:hAnsi="Wingdings" w:hint="default"/>
+      </w:rPr>
+    </w:lvl>
+    <w:lvl w:ilvl="3" w:tplc="04190001" w:tentative="1">
+      <w:start w:val="1"/>
+      <w:numFmt w:val="bullet"/>
+      <w:lvlText w:val=""/>
+      <w:lvlJc w:val="left"/>
+      <w:pPr>
+        <w:ind w:left="2880" w:hanging="360"/>
+      </w:pPr>
+      <w:rPr>
+        <w:rFonts w:ascii="Symbol" w:hAnsi="Symbol" w:hint="default"/>
+      </w:rPr>
+    </w:lvl>
+    <w:lvl w:ilvl="4" w:tplc="04190003" w:tentative="1">
+      <w:start w:val="1"/>
+      <w:numFmt w:val="bullet"/>
+      <w:lvlText w:val="o"/>
+      <w:lvlJc w:val="left"/>
+      <w:pPr>
+        <w:ind w:left="3600" w:hanging="360"/>
+      </w:pPr>
+      <w:rPr>
+        <w:rFonts w:ascii="Courier New" w:hAnsi="Courier New" w:cs="Courier New" w:hint="default"/>
+      </w:rPr>
+    </w:lvl>
+    <w:lvl w:ilvl="5" w:tplc="04190005" w:tentative="1">
+      <w:start w:val="1"/>
+      <w:numFmt w:val="bullet"/>
+      <w:lvlText w:val=""/>
+      <w:lvlJc w:val="left"/>
+      <w:pPr>
+        <w:ind w:left="4320" w:hanging="360"/>
+      </w:pPr>
+      <w:rPr>
+        <w:rFonts w:ascii="Wingdings" w:hAnsi="Wingdings" w:hint="default"/>
+      </w:rPr>
+    </w:lvl>
+    <w:lvl w:ilvl="6" w:tplc="04190001" w:tentative="1">
+      <w:start w:val="1"/>
+      <w:numFmt w:val="bullet"/>
+      <w:lvlText w:val=""/>
+      <w:lvlJc w:val="left"/>
+      <w:pPr>
+        <w:ind w:left="5040" w:hanging="360"/>
+      </w:pPr>
+      <w:rPr>
+        <w:rFonts w:ascii="Symbol" w:hAnsi="Symbol" w:hint="default"/>
+      </w:rPr>
+    </w:lvl>
+    <w:lvl w:ilvl="7" w:tplc="04190003" w:tentative="1">
+      <w:start w:val="1"/>
+      <w:numFmt w:val="bullet"/>
+      <w:lvlText w:val="o"/>
+      <w:lvlJc w:val="left"/>
+      <w:pPr>
+        <w:ind w:left="5760" w:hanging="360"/>
+      </w:pPr>
+      <w:rPr>
+        <w:rFonts w:ascii="Courier New" w:hAnsi="Courier New" w:cs="Courier New" w:hint="default"/>
+      </w:rPr>
+    </w:lvl>
+    <w:lvl w:ilvl="8" w:tplc="04190005" w:tentative="1">
+      <w:start w:val="1"/>
+      <w:numFmt w:val="bullet"/>
+      <w:lvlText w:val=""/>
+      <w:lvlJc w:val="left"/>
+      <w:pPr>
+        <w:ind w:left="6480" w:hanging="360"/>
+      </w:pPr>
+      <w:rPr>
+        <w:rFonts w:ascii="Wingdings" w:hAnsi="Wingdings" w:hint="default"/>
+      </w:rPr>
+    </w:lvl>
+  </w:abstractNum>
+  <w:abstractNum w:abstractNumId="23">
     <w:nsid w:val="65F0737F"/>
     <w:multiLevelType w:val="multilevel"/>
     <w:tmpl w:val="1C58C5AC"/>
@@ -38471,7 +39760,7 @@
       <w:lvlJc w:val="left"/>
     </w:lvl>
   </w:abstractNum>
-  <w:abstractNum w:abstractNumId="22">
+  <w:abstractNum w:abstractNumId="24">
     <w:nsid w:val="736707D7"/>
     <w:multiLevelType w:val="multilevel"/>
     <w:tmpl w:val="EFB20880"/>
@@ -38549,7 +39838,7 @@
     </w:lvl>
   </w:abstractNum>
   <w:num w:numId="1">
-    <w:abstractNumId w:val="20"/>
+    <w:abstractNumId w:val="21"/>
   </w:num>
   <w:num w:numId="2">
     <w:abstractNumId w:val="3"/>
@@ -38567,13 +39856,13 @@
     <w:abstractNumId w:val="1"/>
   </w:num>
   <w:num w:numId="7">
-    <w:abstractNumId w:val="21"/>
+    <w:abstractNumId w:val="23"/>
   </w:num>
   <w:num w:numId="8">
     <w:abstractNumId w:val="4"/>
   </w:num>
   <w:num w:numId="9">
-    <w:abstractNumId w:val="22"/>
+    <w:abstractNumId w:val="24"/>
   </w:num>
   <w:num w:numId="10">
     <w:abstractNumId w:val="8"/>
@@ -38616,6 +39905,12 @@
   </w:num>
   <w:num w:numId="23">
     <w:abstractNumId w:val="11"/>
+  </w:num>
+  <w:num w:numId="24">
+    <w:abstractNumId w:val="22"/>
+  </w:num>
+  <w:num w:numId="25">
+    <w:abstractNumId w:val="20"/>
   </w:num>
 </w:numbering>
 </file>
@@ -38799,7 +40094,7 @@
     <w:link w:val="Heading1Char"/>
     <w:uiPriority w:val="9"/>
     <w:qFormat/>
-    <w:rsid w:val="00B45760"/>
+    <w:rsid w:val="004A4979"/>
     <w:pPr>
       <w:keepNext/>
       <w:keepLines/>
@@ -38809,7 +40104,7 @@
     <w:rPr>
       <w:rFonts w:eastAsiaTheme="majorEastAsia" w:cstheme="majorBidi"/>
       <w:bCs/>
-      <w:sz w:val="40"/>
+      <w:sz w:val="44"/>
       <w:szCs w:val="28"/>
     </w:rPr>
   </w:style>
@@ -38821,7 +40116,7 @@
     <w:uiPriority w:val="9"/>
     <w:unhideWhenUsed/>
     <w:qFormat/>
-    <w:rsid w:val="00B45760"/>
+    <w:rsid w:val="004A4979"/>
     <w:pPr>
       <w:keepNext/>
       <w:keepLines/>
@@ -38831,7 +40126,7 @@
     <w:rPr>
       <w:rFonts w:eastAsiaTheme="majorEastAsia" w:cstheme="majorBidi"/>
       <w:bCs/>
-      <w:sz w:val="36"/>
+      <w:sz w:val="40"/>
       <w:szCs w:val="26"/>
     </w:rPr>
   </w:style>
@@ -38843,7 +40138,7 @@
     <w:uiPriority w:val="9"/>
     <w:unhideWhenUsed/>
     <w:qFormat/>
-    <w:rsid w:val="00B45760"/>
+    <w:rsid w:val="004A4979"/>
     <w:pPr>
       <w:keepNext/>
       <w:keepLines/>
@@ -38853,6 +40148,28 @@
     <w:rPr>
       <w:rFonts w:eastAsiaTheme="majorEastAsia" w:cstheme="majorBidi"/>
       <w:bCs/>
+      <w:sz w:val="36"/>
+    </w:rPr>
+  </w:style>
+  <w:style w:type="paragraph" w:styleId="Heading4">
+    <w:name w:val="heading 4"/>
+    <w:basedOn w:val="Normal"/>
+    <w:next w:val="Normal"/>
+    <w:link w:val="Heading4Char"/>
+    <w:uiPriority w:val="9"/>
+    <w:unhideWhenUsed/>
+    <w:qFormat/>
+    <w:rsid w:val="004A4979"/>
+    <w:pPr>
+      <w:keepNext/>
+      <w:keepLines/>
+      <w:spacing w:before="200"/>
+      <w:outlineLvl w:val="3"/>
+    </w:pPr>
+    <w:rPr>
+      <w:rFonts w:eastAsiaTheme="majorEastAsia" w:cstheme="majorBidi"/>
+      <w:bCs/>
+      <w:iCs/>
       <w:sz w:val="32"/>
     </w:rPr>
   </w:style>
@@ -38889,11 +40206,11 @@
     <w:basedOn w:val="DefaultParagraphFont"/>
     <w:link w:val="Heading1"/>
     <w:uiPriority w:val="9"/>
-    <w:rsid w:val="00B45760"/>
+    <w:rsid w:val="004A4979"/>
     <w:rPr>
       <w:rFonts w:ascii="Times New Roman" w:eastAsiaTheme="majorEastAsia" w:hAnsi="Times New Roman" w:cstheme="majorBidi"/>
       <w:bCs/>
-      <w:sz w:val="40"/>
+      <w:sz w:val="44"/>
       <w:szCs w:val="28"/>
       <w:lang w:val="en-US"/>
     </w:rPr>
@@ -38903,11 +40220,11 @@
     <w:basedOn w:val="DefaultParagraphFont"/>
     <w:link w:val="Heading2"/>
     <w:uiPriority w:val="9"/>
-    <w:rsid w:val="00B45760"/>
+    <w:rsid w:val="004A4979"/>
     <w:rPr>
       <w:rFonts w:ascii="Times New Roman" w:eastAsiaTheme="majorEastAsia" w:hAnsi="Times New Roman" w:cstheme="majorBidi"/>
       <w:bCs/>
-      <w:sz w:val="36"/>
+      <w:sz w:val="40"/>
       <w:szCs w:val="26"/>
       <w:lang w:val="en-US"/>
     </w:rPr>
@@ -38917,11 +40234,11 @@
     <w:basedOn w:val="DefaultParagraphFont"/>
     <w:link w:val="Heading3"/>
     <w:uiPriority w:val="9"/>
-    <w:rsid w:val="00B45760"/>
+    <w:rsid w:val="004A4979"/>
     <w:rPr>
       <w:rFonts w:ascii="Times New Roman" w:eastAsiaTheme="majorEastAsia" w:hAnsi="Times New Roman" w:cstheme="majorBidi"/>
       <w:bCs/>
-      <w:sz w:val="32"/>
+      <w:sz w:val="36"/>
       <w:lang w:val="en-US"/>
     </w:rPr>
   </w:style>
@@ -39353,6 +40670,20 @@
       <w:lang w:eastAsia="zh-CN"/>
     </w:rPr>
   </w:style>
+  <w:style w:type="character" w:customStyle="1" w:styleId="Heading4Char">
+    <w:name w:val="Heading 4 Char"/>
+    <w:basedOn w:val="DefaultParagraphFont"/>
+    <w:link w:val="Heading4"/>
+    <w:uiPriority w:val="9"/>
+    <w:rsid w:val="004A4979"/>
+    <w:rPr>
+      <w:rFonts w:ascii="Times New Roman" w:eastAsiaTheme="majorEastAsia" w:hAnsi="Times New Roman" w:cstheme="majorBidi"/>
+      <w:bCs/>
+      <w:iCs/>
+      <w:sz w:val="32"/>
+      <w:lang w:val="en-US"/>
+    </w:rPr>
+  </w:style>
 </w:styles>
 </file>
 
@@ -39644,7 +40975,7 @@
 </file>
 
 <file path=customXml/itemProps1.xml><?xml version="1.0" encoding="utf-8"?>
-<ds:datastoreItem xmlns:ds="http://schemas.openxmlformats.org/officeDocument/2006/customXml" ds:itemID="{33DF671F-2EBC-4E74-8941-EBAD0F7860A6}">
+<ds:datastoreItem xmlns:ds="http://schemas.openxmlformats.org/officeDocument/2006/customXml" ds:itemID="{8270F12B-C6B2-4DE2-915F-EB6715AFFE48}">
   <ds:schemaRefs>
     <ds:schemaRef ds:uri="http://schemas.openxmlformats.org/officeDocument/2006/bibliography"/>
   </ds:schemaRefs>

</xml_diff>

<commit_message>
Still working under text.
</commit_message>
<xml_diff>
--- a/diploma/trunk/doc/main.docx
+++ b/diploma/trunk/doc/main.docx
@@ -8094,6 +8094,13 @@
     </w:p>
     <w:p>
       <w:pPr>
+        <w:rPr>
+          <w:lang w:val="ru-RU"/>
+        </w:rPr>
+      </w:pPr>
+    </w:p>
+    <w:p>
+      <w:pPr>
         <w:keepNext/>
       </w:pPr>
       <w:r>
@@ -8621,7 +8628,7 @@
         <w:pStyle w:val="ListParagraph"/>
         <w:numPr>
           <w:ilvl w:val="0"/>
-          <w:numId w:val="23"/>
+          <w:numId w:val="26"/>
         </w:numPr>
         <w:rPr>
           <w:lang w:val="ru-RU"/>
@@ -8639,7 +8646,7 @@
         <w:pStyle w:val="ListParagraph"/>
         <w:numPr>
           <w:ilvl w:val="0"/>
-          <w:numId w:val="23"/>
+          <w:numId w:val="27"/>
         </w:numPr>
         <w:rPr>
           <w:lang w:val="ru-RU"/>
@@ -8662,7 +8669,7 @@
         <w:rPr>
           <w:lang w:val="ru-RU"/>
         </w:rPr>
-        <w:t xml:space="preserve"> и балансировки нагрузки;</w:t>
+        <w:t xml:space="preserve"> и балансировки нагрузки.</w:t>
       </w:r>
     </w:p>
     <w:p>
@@ -8694,6 +8701,20 @@
     </w:p>
     <w:p>
       <w:pPr>
+        <w:pStyle w:val="Heading4"/>
+        <w:rPr>
+          <w:lang w:val="ru-RU"/>
+        </w:rPr>
+      </w:pPr>
+      <w:r>
+        <w:rPr>
+          <w:lang w:val="ru-RU"/>
+        </w:rPr>
+        <w:t>3.1.2.1 Модель программирования</w:t>
+      </w:r>
+    </w:p>
+    <w:p>
+      <w:pPr>
         <w:rPr>
           <w:lang w:val="ru-RU"/>
         </w:rPr>
@@ -8726,7 +8747,13 @@
         <w:rPr>
           <w:lang w:val="ru-RU"/>
         </w:rPr>
-        <w:t xml:space="preserve">трены попоулярные на сегодняшний день (2011 год) технологии построения распределенных систем. Кроме того, были учтены особенности реализации существующих </w:t>
+        <w:t>трены поп</w:t>
+      </w:r>
+      <w:r>
+        <w:rPr>
+          <w:lang w:val="ru-RU"/>
+        </w:rPr>
+        <w:t xml:space="preserve">улярные на сегодняшний день (2011 год) технологии построения распределенных систем. Кроме того, были учтены особенности реализации существующих </w:t>
       </w:r>
       <w:r>
         <w:rPr>
@@ -9032,7 +9059,12 @@
         </w:rPr>
         <w:t xml:space="preserve">в силу доминирующего превосходства над аналогами. </w:t>
       </w:r>
-      <w:proofErr w:type="gramStart"/>
+      <w:r>
+        <w:rPr>
+          <w:lang w:val="ru-RU"/>
+        </w:rPr>
+        <w:t xml:space="preserve">Платформа </w:t>
+      </w:r>
       <w:r>
         <w:t>Ice</w:t>
       </w:r>
@@ -9046,14 +9078,7 @@
         <w:rPr>
           <w:lang w:val="ru-RU"/>
         </w:rPr>
-        <w:t>снабжена инструментами, API и библиотеками для разработки объектно-ориентированных клиент–серверных приложений.</w:t>
-      </w:r>
-      <w:proofErr w:type="gramEnd"/>
-      <w:r>
-        <w:rPr>
-          <w:lang w:val="ru-RU"/>
-        </w:rPr>
-        <w:t xml:space="preserve"> Ice приложения могут быть</w:t>
+        <w:t>снабжена инструментами, API и библиотеками для разработки объектно-ориентированных клиент–серверных приложений. Ice приложения могут быть</w:t>
       </w:r>
       <w:r>
         <w:rPr>
@@ -9089,7 +9114,14 @@
         <w:rPr>
           <w:lang w:val="ru-RU"/>
         </w:rPr>
-        <w:t xml:space="preserve">и аппаратными платформами, а также могут </w:t>
+        <w:t xml:space="preserve">и аппаратными </w:t>
+      </w:r>
+      <w:r>
+        <w:rPr>
+          <w:lang w:val="ru-RU"/>
+        </w:rPr>
+        <w:lastRenderedPageBreak/>
+        <w:t xml:space="preserve">платформами, а также могут </w:t>
       </w:r>
       <w:r>
         <w:rPr>
@@ -9113,14 +9145,7 @@
         <w:rPr>
           <w:lang w:val="ru-RU"/>
         </w:rPr>
-        <w:t xml:space="preserve">сетевые технологии. В общем </w:t>
-      </w:r>
-      <w:r>
-        <w:rPr>
-          <w:lang w:val="ru-RU"/>
-        </w:rPr>
-        <w:lastRenderedPageBreak/>
-        <w:t>случае Ice позиционируется как инструмент RPC</w:t>
+        <w:t>сетевые технологии. В общем случае Ice позиционируется как инструмент RPC</w:t>
       </w:r>
       <w:r>
         <w:rPr>
@@ -9379,6 +9404,661 @@
     </w:p>
     <w:p>
       <w:pPr>
+        <w:pStyle w:val="Heading4"/>
+        <w:rPr>
+          <w:lang w:val="ru-RU"/>
+        </w:rPr>
+      </w:pPr>
+      <w:r>
+        <w:rPr>
+          <w:lang w:val="ru-RU"/>
+        </w:rPr>
+        <w:t>3.1.2.2 Язык программирования</w:t>
+      </w:r>
+    </w:p>
+    <w:p>
+      <w:pPr>
+        <w:rPr>
+          <w:lang w:val="ru-RU"/>
+        </w:rPr>
+      </w:pPr>
+      <w:r>
+        <w:rPr>
+          <w:lang w:val="ru-RU"/>
+        </w:rPr>
+        <w:t xml:space="preserve">Платформа среднего слоя </w:t>
+      </w:r>
+      <w:r>
+        <w:t>Ice</w:t>
+      </w:r>
+      <w:r>
+        <w:rPr>
+          <w:lang w:val="ru-RU"/>
+        </w:rPr>
+        <w:t xml:space="preserve"> </w:t>
+      </w:r>
+      <w:r>
+        <w:rPr>
+          <w:lang w:val="ru-RU"/>
+        </w:rPr>
+        <w:t>поддерживает почти все соверменные языки программирования, среди которых можно отметить</w:t>
+      </w:r>
+      <w:r>
+        <w:rPr>
+          <w:lang w:val="ru-RU"/>
+        </w:rPr>
+        <w:t xml:space="preserve"> наиболее популярные:</w:t>
+      </w:r>
+    </w:p>
+    <w:p>
+      <w:pPr>
+        <w:pStyle w:val="ListParagraph"/>
+        <w:numPr>
+          <w:ilvl w:val="0"/>
+          <w:numId w:val="29"/>
+        </w:numPr>
+        <w:rPr>
+          <w:lang w:val="ru-RU"/>
+        </w:rPr>
+      </w:pPr>
+      <w:r>
+        <w:rPr>
+          <w:lang w:val="ru-RU"/>
+        </w:rPr>
+        <w:t>нативные (</w:t>
+      </w:r>
+      <w:r>
+        <w:t>C++, Objective C</w:t>
+      </w:r>
+      <w:r>
+        <w:rPr>
+          <w:lang w:val="ru-RU"/>
+        </w:rPr>
+        <w:t>)</w:t>
+      </w:r>
+      <w:r>
+        <w:t>;</w:t>
+      </w:r>
+    </w:p>
+    <w:p>
+      <w:pPr>
+        <w:pStyle w:val="ListParagraph"/>
+        <w:numPr>
+          <w:ilvl w:val="0"/>
+          <w:numId w:val="29"/>
+        </w:numPr>
+        <w:rPr>
+          <w:lang w:val="ru-RU"/>
+        </w:rPr>
+      </w:pPr>
+      <w:r>
+        <w:rPr>
+          <w:lang w:val="ru-RU"/>
+        </w:rPr>
+        <w:t>управляемые (</w:t>
+      </w:r>
+      <w:r>
+        <w:t>Java</w:t>
+      </w:r>
+      <w:r>
+        <w:rPr>
+          <w:lang w:val="ru-RU"/>
+        </w:rPr>
+        <w:t xml:space="preserve">, </w:t>
+      </w:r>
+      <w:r>
+        <w:rPr>
+          <w:lang w:val="ru-RU"/>
+        </w:rPr>
+        <w:t>С</w:t>
+      </w:r>
+      <w:r>
+        <w:rPr>
+          <w:lang w:val="ru-RU"/>
+        </w:rPr>
+        <w:t xml:space="preserve">#, </w:t>
+      </w:r>
+      <w:r>
+        <w:t>VB</w:t>
+      </w:r>
+      <w:r>
+        <w:rPr>
+          <w:lang w:val="ru-RU"/>
+        </w:rPr>
+        <w:t>.</w:t>
+      </w:r>
+      <w:r>
+        <w:t>NET</w:t>
+      </w:r>
+      <w:r>
+        <w:rPr>
+          <w:lang w:val="ru-RU"/>
+        </w:rPr>
+        <w:t>);</w:t>
+      </w:r>
+    </w:p>
+    <w:p>
+      <w:pPr>
+        <w:pStyle w:val="ListParagraph"/>
+        <w:numPr>
+          <w:ilvl w:val="0"/>
+          <w:numId w:val="29"/>
+        </w:numPr>
+        <w:rPr>
+          <w:lang w:val="ru-RU"/>
+        </w:rPr>
+      </w:pPr>
+      <w:r>
+        <w:rPr>
+          <w:lang w:val="ru-RU"/>
+        </w:rPr>
+        <w:t>динамические/интерпретируемые (</w:t>
+      </w:r>
+      <w:r>
+        <w:t>Python</w:t>
+      </w:r>
+      <w:r>
+        <w:rPr>
+          <w:lang w:val="ru-RU"/>
+        </w:rPr>
+        <w:t xml:space="preserve">, </w:t>
+      </w:r>
+      <w:r>
+        <w:t>PHP</w:t>
+      </w:r>
+      <w:r>
+        <w:rPr>
+          <w:lang w:val="ru-RU"/>
+        </w:rPr>
+        <w:t>).</w:t>
+      </w:r>
+    </w:p>
+    <w:p>
+      <w:pPr>
+        <w:rPr>
+          <w:lang w:val="ru-RU"/>
+        </w:rPr>
+      </w:pPr>
+      <w:r>
+        <w:rPr>
+          <w:lang w:val="ru-RU"/>
+        </w:rPr>
+        <w:t xml:space="preserve"> Для выбора наиболее применимого инструмента программирования рассмотрим основыне выдвегаемые к нему требования:</w:t>
+      </w:r>
+    </w:p>
+    <w:p>
+      <w:pPr>
+        <w:pStyle w:val="ListParagraph"/>
+        <w:numPr>
+          <w:ilvl w:val="0"/>
+          <w:numId w:val="28"/>
+        </w:numPr>
+        <w:rPr>
+          <w:lang w:val="ru-RU"/>
+        </w:rPr>
+      </w:pPr>
+      <w:r>
+        <w:rPr>
+          <w:lang w:val="ru-RU"/>
+        </w:rPr>
+        <w:t>достаточно высокая производительность языка или платформы;</w:t>
+      </w:r>
+    </w:p>
+    <w:p>
+      <w:pPr>
+        <w:pStyle w:val="ListParagraph"/>
+        <w:numPr>
+          <w:ilvl w:val="0"/>
+          <w:numId w:val="28"/>
+        </w:numPr>
+        <w:rPr>
+          <w:lang w:val="ru-RU"/>
+        </w:rPr>
+      </w:pPr>
+      <w:r>
+        <w:rPr>
+          <w:lang w:val="ru-RU"/>
+        </w:rPr>
+        <w:t>кросплатформенность;</w:t>
+      </w:r>
+    </w:p>
+    <w:p>
+      <w:pPr>
+        <w:pStyle w:val="ListParagraph"/>
+        <w:numPr>
+          <w:ilvl w:val="0"/>
+          <w:numId w:val="28"/>
+        </w:numPr>
+        <w:rPr>
+          <w:lang w:val="ru-RU"/>
+        </w:rPr>
+      </w:pPr>
+      <w:r>
+        <w:rPr>
+          <w:lang w:val="ru-RU"/>
+        </w:rPr>
+        <w:t>поддержка ООП-семантики;</w:t>
+      </w:r>
+    </w:p>
+    <w:p>
+      <w:pPr>
+        <w:pStyle w:val="ListParagraph"/>
+        <w:numPr>
+          <w:ilvl w:val="0"/>
+          <w:numId w:val="28"/>
+        </w:numPr>
+        <w:rPr>
+          <w:lang w:val="ru-RU"/>
+        </w:rPr>
+      </w:pPr>
+      <w:r>
+        <w:rPr>
+          <w:lang w:val="ru-RU"/>
+        </w:rPr>
+        <w:t>наличие современных и эффективных средств разработки;</w:t>
+      </w:r>
+    </w:p>
+    <w:p>
+      <w:pPr>
+        <w:pStyle w:val="ListParagraph"/>
+        <w:numPr>
+          <w:ilvl w:val="0"/>
+          <w:numId w:val="28"/>
+        </w:numPr>
+        <w:rPr>
+          <w:lang w:val="ru-RU"/>
+        </w:rPr>
+      </w:pPr>
+      <w:r>
+        <w:rPr>
+          <w:lang w:val="ru-RU"/>
+        </w:rPr>
+        <w:t>доступность языка или платформы;</w:t>
+      </w:r>
+    </w:p>
+    <w:p>
+      <w:pPr>
+        <w:pStyle w:val="ListParagraph"/>
+        <w:numPr>
+          <w:ilvl w:val="0"/>
+          <w:numId w:val="28"/>
+        </w:numPr>
+        <w:rPr>
+          <w:lang w:val="ru-RU"/>
+        </w:rPr>
+      </w:pPr>
+      <w:r>
+        <w:rPr>
+          <w:lang w:val="ru-RU"/>
+        </w:rPr>
+        <w:lastRenderedPageBreak/>
+        <w:t>богатая библиотека стандартных модулей и классов.</w:t>
+      </w:r>
+    </w:p>
+    <w:p>
+      <w:pPr>
+        <w:rPr>
+          <w:lang w:val="ru-RU"/>
+        </w:rPr>
+      </w:pPr>
+      <w:r>
+        <w:rPr>
+          <w:lang w:val="ru-RU"/>
+        </w:rPr>
+        <w:t>Кроме того, можно выделить еще один важный критерий</w:t>
+      </w:r>
+      <w:r>
+        <w:rPr>
+          <w:lang w:val="ru-RU"/>
+        </w:rPr>
+        <w:t xml:space="preserve"> выбора</w:t>
+      </w:r>
+      <w:r>
+        <w:rPr>
+          <w:lang w:val="ru-RU"/>
+        </w:rPr>
+        <w:t xml:space="preserve"> – скорость разработки и простота внесения изменений в программный код.</w:t>
+      </w:r>
+    </w:p>
+    <w:p>
+      <w:pPr>
+        <w:rPr>
+          <w:lang w:val="ru-RU"/>
+        </w:rPr>
+      </w:pPr>
+      <w:r>
+        <w:rPr>
+          <w:lang w:val="ru-RU"/>
+        </w:rPr>
+        <w:t xml:space="preserve">Динамически интерпретируемые языки, такие как </w:t>
+      </w:r>
+      <w:r>
+        <w:t>Python</w:t>
+      </w:r>
+      <w:r>
+        <w:rPr>
+          <w:lang w:val="ru-RU"/>
+        </w:rPr>
+        <w:t xml:space="preserve"> </w:t>
+      </w:r>
+      <w:r>
+        <w:rPr>
+          <w:lang w:val="ru-RU"/>
+        </w:rPr>
+        <w:t xml:space="preserve">и </w:t>
+      </w:r>
+      <w:r>
+        <w:t>PHP</w:t>
+      </w:r>
+      <w:r>
+        <w:rPr>
+          <w:lang w:val="ru-RU"/>
+        </w:rPr>
+        <w:t xml:space="preserve"> </w:t>
+      </w:r>
+      <w:r>
+        <w:rPr>
+          <w:lang w:val="ru-RU"/>
+        </w:rPr>
+        <w:t xml:space="preserve">не достаточно удовлетворяют требованиям к производительности. Безусловно современные технологи построения интерпретаторов позволяют им добиватся сравнимой с нативным кодом производительности, однако ядро службы мониторинга является бутылочным горлышком системы и может сущетсвенно влиять на поведение и скорость работы всей системы в целом. Поэтому нами рассмотривались два варианта – языки </w:t>
+      </w:r>
+      <w:r>
+        <w:t>Java</w:t>
+      </w:r>
+      <w:r>
+        <w:rPr>
+          <w:lang w:val="ru-RU"/>
+        </w:rPr>
+        <w:t xml:space="preserve"> </w:t>
+      </w:r>
+      <w:r>
+        <w:rPr>
+          <w:lang w:val="ru-RU"/>
+        </w:rPr>
+        <w:t xml:space="preserve">и С++. </w:t>
+      </w:r>
+      <w:r>
+        <w:rPr>
+          <w:lang w:val="ru-RU"/>
+        </w:rPr>
+        <w:t>Языки на платформе .</w:t>
+      </w:r>
+      <w:r>
+        <w:t>NET</w:t>
+      </w:r>
+      <w:r>
+        <w:rPr>
+          <w:lang w:val="ru-RU"/>
+        </w:rPr>
+        <w:t xml:space="preserve"> не рассматривались из-за отсутствия кросс-платформенной реализации.</w:t>
+      </w:r>
+    </w:p>
+    <w:p>
+      <w:pPr>
+        <w:rPr>
+          <w:lang w:val="ru-RU"/>
+        </w:rPr>
+      </w:pPr>
+      <w:r>
+        <w:rPr>
+          <w:lang w:val="ru-RU"/>
+        </w:rPr>
+        <w:t xml:space="preserve">С одной стороны оба языка предоставляют программисту сравнительно одинаковый набор возможностей (ООП, стандартная библиотека классов и модулей). С другой – программы написанные на </w:t>
+      </w:r>
+      <w:r>
+        <w:t>Java</w:t>
+      </w:r>
+      <w:r>
+        <w:rPr>
+          <w:lang w:val="ru-RU"/>
+        </w:rPr>
+        <w:t xml:space="preserve"> </w:t>
+      </w:r>
+      <w:r>
+        <w:rPr>
+          <w:lang w:val="ru-RU"/>
+        </w:rPr>
+        <w:t xml:space="preserve">и на С++ показывают абсолютно разную, практически несравнимую производительность. </w:t>
+      </w:r>
+    </w:p>
+    <w:p>
+      <w:pPr>
+        <w:rPr>
+          <w:lang w:val="ru-RU"/>
+        </w:rPr>
+      </w:pPr>
+      <w:r>
+        <w:rPr>
+          <w:lang w:val="ru-RU"/>
+        </w:rPr>
+        <w:t xml:space="preserve">В конечном счете нами была выбрана платформа </w:t>
+      </w:r>
+      <w:r>
+        <w:t>Jav</w:t>
+      </w:r>
+      <w:r>
+        <w:rPr>
+          <w:lang w:val="ru-RU"/>
+        </w:rPr>
+        <w:t xml:space="preserve">а. Решаюшим фактором, </w:t>
+      </w:r>
+      <w:r>
+        <w:rPr>
+          <w:lang w:val="ru-RU"/>
+        </w:rPr>
+        <w:t xml:space="preserve">определившим наш выбор стала скорость разработки, которая как известно на </w:t>
+      </w:r>
+      <w:r>
+        <w:t>Java</w:t>
+      </w:r>
+      <w:r>
+        <w:rPr>
+          <w:lang w:val="ru-RU"/>
+        </w:rPr>
+        <w:t xml:space="preserve"> </w:t>
+      </w:r>
+      <w:r>
+        <w:rPr>
+          <w:lang w:val="ru-RU"/>
+        </w:rPr>
+        <w:t xml:space="preserve">значительно выше, чем на </w:t>
+      </w:r>
+      <w:r>
+        <w:t>C</w:t>
+      </w:r>
+      <w:r>
+        <w:rPr>
+          <w:lang w:val="ru-RU"/>
+        </w:rPr>
+        <w:t xml:space="preserve">++. </w:t>
+      </w:r>
+      <w:r>
+        <w:rPr>
+          <w:lang w:val="ru-RU"/>
+        </w:rPr>
+        <w:t xml:space="preserve">Более того, известно, что современные виртиуальные машины платформы </w:t>
+      </w:r>
+      <w:r>
+        <w:t>Java</w:t>
+      </w:r>
+      <w:r>
+        <w:rPr>
+          <w:lang w:val="ru-RU"/>
+        </w:rPr>
+        <w:t xml:space="preserve"> (</w:t>
+      </w:r>
+      <w:r>
+        <w:t>Oracle</w:t>
+      </w:r>
+      <w:r>
+        <w:rPr>
+          <w:lang w:val="ru-RU"/>
+        </w:rPr>
+        <w:t xml:space="preserve"> </w:t>
+      </w:r>
+      <w:r>
+        <w:t>Hotspot</w:t>
+      </w:r>
+      <w:r>
+        <w:rPr>
+          <w:lang w:val="ru-RU"/>
+        </w:rPr>
+        <w:t xml:space="preserve">, </w:t>
+      </w:r>
+      <w:r>
+        <w:t>OpenJDK</w:t>
+      </w:r>
+      <w:r>
+        <w:rPr>
+          <w:lang w:val="ru-RU"/>
+        </w:rPr>
+        <w:t>)</w:t>
+      </w:r>
+      <w:r>
+        <w:rPr>
+          <w:lang w:val="ru-RU"/>
+        </w:rPr>
+        <w:t xml:space="preserve"> со встроенными компиляторами динамического кода</w:t>
+      </w:r>
+      <w:r>
+        <w:rPr>
+          <w:lang w:val="ru-RU"/>
+        </w:rPr>
+        <w:t xml:space="preserve"> (</w:t>
+      </w:r>
+      <w:r>
+        <w:t>JIT</w:t>
+      </w:r>
+      <w:r>
+        <w:rPr>
+          <w:lang w:val="ru-RU"/>
+        </w:rPr>
+        <w:t>)</w:t>
+      </w:r>
+      <w:r>
+        <w:rPr>
+          <w:lang w:val="ru-RU"/>
+        </w:rPr>
+        <w:t xml:space="preserve"> </w:t>
+      </w:r>
+      <w:r>
+        <w:rPr>
+          <w:lang w:val="ru-RU"/>
+        </w:rPr>
+        <w:t>показывают отличную производи</w:t>
+      </w:r>
+      <w:r>
+        <w:rPr>
+          <w:lang w:val="ru-RU"/>
+        </w:rPr>
+        <w:t>тельность, порой превосходящую нативное исполнение</w:t>
+      </w:r>
+      <w:r>
+        <w:rPr>
+          <w:lang w:val="ru-RU"/>
+        </w:rPr>
+        <w:t xml:space="preserve"> </w:t>
+      </w:r>
+      <w:r>
+        <w:rPr>
+          <w:lang w:val="ru-RU"/>
+        </w:rPr>
+        <w:t>не в разы а на порядки. Такой прирост производительности объясняется в первую очередь механизмами динамического профилиров</w:t>
+      </w:r>
+      <w:r>
+        <w:rPr>
+          <w:lang w:val="ru-RU"/>
+        </w:rPr>
+        <w:t>ания и сборки мусора, которые</w:t>
+      </w:r>
+      <w:r>
+        <w:rPr>
+          <w:lang w:val="ru-RU"/>
+        </w:rPr>
+        <w:t xml:space="preserve"> идеологически недоступны в нативных компиляторах.</w:t>
+      </w:r>
+    </w:p>
+    <w:p>
+      <w:pPr>
+        <w:rPr>
+          <w:lang w:val="ru-RU"/>
+        </w:rPr>
+      </w:pPr>
+      <w:r>
+        <w:rPr>
+          <w:lang w:val="ru-RU"/>
+        </w:rPr>
+        <w:t xml:space="preserve">Помимо вышеперечисленного, для </w:t>
+      </w:r>
+      <w:r>
+        <w:t>Java</w:t>
+      </w:r>
+      <w:r>
+        <w:rPr>
+          <w:lang w:val="ru-RU"/>
+        </w:rPr>
+        <w:t xml:space="preserve"> </w:t>
+      </w:r>
+      <w:r>
+        <w:rPr>
+          <w:lang w:val="ru-RU"/>
+        </w:rPr>
+        <w:t>существу</w:t>
+      </w:r>
+      <w:r>
+        <w:rPr>
+          <w:lang w:val="ru-RU"/>
+        </w:rPr>
+        <w:t>е</w:t>
+      </w:r>
+      <w:r>
+        <w:rPr>
+          <w:lang w:val="ru-RU"/>
+        </w:rPr>
+        <w:t>т большое количество удобных и эффекивных сред разработки (</w:t>
+      </w:r>
+      <w:r>
+        <w:t>E</w:t>
+      </w:r>
+      <w:r>
+        <w:rPr>
+          <w:lang w:val="ru-RU"/>
+        </w:rPr>
+        <w:t>с</w:t>
+      </w:r>
+      <w:r>
+        <w:t>lipse</w:t>
+      </w:r>
+      <w:r>
+        <w:rPr>
+          <w:lang w:val="ru-RU"/>
+        </w:rPr>
+        <w:t xml:space="preserve">, </w:t>
+      </w:r>
+      <w:r>
+        <w:t>Netbeans</w:t>
+      </w:r>
+      <w:r>
+        <w:rPr>
+          <w:lang w:val="ru-RU"/>
+        </w:rPr>
+        <w:t xml:space="preserve">), отладки, тестирования, а также свободных </w:t>
+      </w:r>
+      <w:r>
+        <w:rPr>
+          <w:lang w:val="ru-RU"/>
+        </w:rPr>
+        <w:t xml:space="preserve">переносимых </w:t>
+      </w:r>
+      <w:r>
+        <w:rPr>
+          <w:lang w:val="ru-RU"/>
+        </w:rPr>
+        <w:t>библиотек для решения широкого круга прикладных задач.</w:t>
+      </w:r>
+    </w:p>
+    <w:p>
+      <w:pPr>
         <w:pStyle w:val="Heading3"/>
         <w:rPr>
           <w:lang w:val="ru-RU"/>
@@ -9388,6 +10068,7 @@
         <w:rPr>
           <w:lang w:val="ru-RU"/>
         </w:rPr>
+        <w:lastRenderedPageBreak/>
         <w:t>3.1.3 Ядро системы</w:t>
       </w:r>
     </w:p>
@@ -9415,15 +10096,216 @@
         <w:rPr>
           <w:lang w:val="ru-RU"/>
         </w:rPr>
-        <w:t>Ядро службы мониторинга реализует</w:t>
-      </w:r>
-    </w:p>
-    <w:p>
-      <w:pPr>
-        <w:rPr>
-          <w:lang w:val="ru-RU"/>
-        </w:rPr>
-      </w:pPr>
+        <w:t>Ядро службы мониторинга</w:t>
+      </w:r>
+      <w:r>
+        <w:rPr>
+          <w:lang w:val="ru-RU"/>
+        </w:rPr>
+        <w:t xml:space="preserve"> (рисунок 2)</w:t>
+      </w:r>
+      <w:r>
+        <w:rPr>
+          <w:lang w:val="ru-RU"/>
+        </w:rPr>
+        <w:t xml:space="preserve"> реализует</w:t>
+      </w:r>
+      <w:r>
+        <w:rPr>
+          <w:lang w:val="ru-RU"/>
+        </w:rPr>
+        <w:t xml:space="preserve"> базовую</w:t>
+      </w:r>
+      <w:r>
+        <w:rPr>
+          <w:lang w:val="ru-RU"/>
+        </w:rPr>
+        <w:t xml:space="preserve">, динамически расширяемую </w:t>
+      </w:r>
+      <w:r>
+        <w:rPr>
+          <w:lang w:val="ru-RU"/>
+        </w:rPr>
+        <w:t>программную платформу</w:t>
+      </w:r>
+      <w:r>
+        <w:rPr>
+          <w:lang w:val="ru-RU"/>
+        </w:rPr>
+        <w:t>, в рамках которой запускаются и функционируют основные подсистемы службы.</w:t>
+      </w:r>
+      <w:r>
+        <w:rPr>
+          <w:lang w:val="ru-RU"/>
+        </w:rPr>
+        <w:t xml:space="preserve"> </w:t>
+      </w:r>
+      <w:r>
+        <w:rPr>
+          <w:lang w:val="ru-RU"/>
+        </w:rPr>
+        <w:t xml:space="preserve">Кроме того, ядро </w:t>
+      </w:r>
+      <w:r>
+        <w:rPr>
+          <w:lang w:val="ru-RU"/>
+        </w:rPr>
+        <w:t xml:space="preserve">обеспечивает работу </w:t>
+      </w:r>
+      <w:r>
+        <w:rPr>
+          <w:lang w:val="ru-RU"/>
+        </w:rPr>
+        <w:t>загружаемых</w:t>
+      </w:r>
+      <w:r>
+        <w:rPr>
+          <w:lang w:val="ru-RU"/>
+        </w:rPr>
+        <w:t xml:space="preserve"> компонентов</w:t>
+      </w:r>
+      <w:r>
+        <w:rPr>
+          <w:lang w:val="ru-RU"/>
+        </w:rPr>
+        <w:t xml:space="preserve"> службы</w:t>
+      </w:r>
+      <w:r>
+        <w:rPr>
+          <w:lang w:val="ru-RU"/>
+        </w:rPr>
+        <w:t xml:space="preserve">, а также содержит базовые механизмы для </w:t>
+      </w:r>
+      <w:r>
+        <w:rPr>
+          <w:lang w:val="ru-RU"/>
+        </w:rPr>
+        <w:t>их взаимодействи</w:t>
+      </w:r>
+      <w:r>
+        <w:rPr>
+          <w:lang w:val="ru-RU"/>
+        </w:rPr>
+        <w:t>я и синхронизации</w:t>
+      </w:r>
+      <w:r>
+        <w:rPr>
+          <w:lang w:val="ru-RU"/>
+        </w:rPr>
+        <w:t>.</w:t>
+      </w:r>
+    </w:p>
+    <w:p>
+      <w:pPr>
+        <w:rPr>
+          <w:lang w:val="ru-RU"/>
+        </w:rPr>
+      </w:pPr>
+      <w:r>
+        <w:rPr>
+          <w:lang w:val="ru-RU"/>
+        </w:rPr>
+        <w:t>Как уже отмечалось,</w:t>
+      </w:r>
+      <w:r>
+        <w:rPr>
+          <w:lang w:val="ru-RU"/>
+        </w:rPr>
+        <w:t xml:space="preserve"> </w:t>
+      </w:r>
+      <w:r>
+        <w:rPr>
+          <w:lang w:val="ru-RU"/>
+        </w:rPr>
+        <w:t xml:space="preserve">ядро </w:t>
+      </w:r>
+      <w:r>
+        <w:rPr>
+          <w:lang w:val="ru-RU"/>
+        </w:rPr>
+        <w:t>представляет собой динамически расширяемую программную модель, функционал которой может</w:t>
+      </w:r>
+      <w:r>
+        <w:rPr>
+          <w:lang w:val="ru-RU"/>
+        </w:rPr>
+        <w:t xml:space="preserve"> изменяться</w:t>
+      </w:r>
+      <w:r>
+        <w:rPr>
+          <w:lang w:val="ru-RU"/>
+        </w:rPr>
+        <w:t xml:space="preserve"> </w:t>
+      </w:r>
+      <w:r>
+        <w:rPr>
+          <w:lang w:val="ru-RU"/>
+        </w:rPr>
+        <w:t xml:space="preserve">в процессе эксплуатации, </w:t>
+      </w:r>
+      <w:r>
+        <w:rPr>
+          <w:lang w:val="ru-RU"/>
+        </w:rPr>
+        <w:t>посредством загрузки</w:t>
+      </w:r>
+      <w:r>
+        <w:rPr>
+          <w:lang w:val="ru-RU"/>
+        </w:rPr>
+        <w:t xml:space="preserve"> или выгрузки</w:t>
+      </w:r>
+      <w:r>
+        <w:rPr>
+          <w:lang w:val="ru-RU"/>
+        </w:rPr>
+        <w:t xml:space="preserve"> дополнительных компонентов ядра –</w:t>
+      </w:r>
+      <w:r>
+        <w:rPr>
+          <w:lang w:val="ru-RU"/>
+        </w:rPr>
+        <w:t xml:space="preserve"> так называемых</w:t>
+      </w:r>
+      <w:r>
+        <w:rPr>
+          <w:lang w:val="ru-RU"/>
+        </w:rPr>
+        <w:t xml:space="preserve"> драйверов ядра.</w:t>
+      </w:r>
+      <w:r>
+        <w:rPr>
+          <w:lang w:val="ru-RU"/>
+        </w:rPr>
+        <w:t xml:space="preserve"> </w:t>
+      </w:r>
+    </w:p>
+    <w:p>
+      <w:pPr>
+        <w:rPr>
+          <w:lang w:val="ru-RU"/>
+        </w:rPr>
+      </w:pPr>
+    </w:p>
+    <w:p>
+      <w:pPr>
+        <w:rPr>
+          <w:lang w:val="ru-RU"/>
+        </w:rPr>
+      </w:pPr>
+    </w:p>
+    <w:p>
+      <w:pPr>
+        <w:rPr>
+          <w:lang w:val="ru-RU"/>
+        </w:rPr>
+      </w:pPr>
+      <w:r>
+        <w:rPr>
+          <w:lang w:val="ru-RU"/>
+        </w:rPr>
+        <w:t xml:space="preserve">Функионирование ядра </w:t>
+      </w:r>
       <w:r>
         <w:rPr>
           <w:lang w:val="ru-RU"/>
@@ -9446,7 +10328,280 @@
         <w:rPr>
           <w:lang w:val="ru-RU"/>
         </w:rPr>
-        <w:t>модели «Цикл событий» (Event Loop), смысл которой заключается в бесконечной обработке событий, приходящих системе от внешних клиентов.</w:t>
+        <w:t>мо</w:t>
+      </w:r>
+      <w:r>
+        <w:rPr>
+          <w:lang w:val="ru-RU"/>
+        </w:rPr>
+        <w:t>дели «Цикл событий»</w:t>
+      </w:r>
+      <w:r>
+        <w:rPr>
+          <w:lang w:val="ru-RU"/>
+        </w:rPr>
+        <w:t>, смысл которой заключается в бесконечной обработке событий, приходящих системе от внешних клиентов.</w:t>
+      </w:r>
+      <w:r>
+        <w:rPr>
+          <w:lang w:val="ru-RU"/>
+        </w:rPr>
+        <w:t xml:space="preserve"> В качестве внешних клиентов системы выступают драйверы ядра, каждый из которых реализует определенную часть общего поведения и функционала конечной системы. </w:t>
+      </w:r>
+    </w:p>
+    <w:p>
+      <w:pPr>
+        <w:rPr>
+          <w:lang w:val="ru-RU"/>
+        </w:rPr>
+      </w:pPr>
+      <w:r>
+        <w:rPr>
+          <w:lang w:val="ru-RU"/>
+        </w:rPr>
+        <w:t>Взаимодействие драйверов не осуществляется напрямую. Вместо этого используется подход генерации, передачи и обработки специальных событий ядру.</w:t>
+      </w:r>
+      <w:r>
+        <w:rPr>
+          <w:lang w:val="ru-RU"/>
+        </w:rPr>
+        <w:t xml:space="preserve"> </w:t>
+      </w:r>
+      <w:r>
+        <w:rPr>
+          <w:lang w:val="ru-RU"/>
+        </w:rPr>
+        <w:t xml:space="preserve">Событие ядра </w:t>
+      </w:r>
+      <w:r>
+        <w:rPr>
+          <w:lang w:val="ru-RU"/>
+        </w:rPr>
+        <w:t xml:space="preserve">инкапсулирует тип случившейся </w:t>
+      </w:r>
+      <w:r>
+        <w:rPr>
+          <w:lang w:val="ru-RU"/>
+        </w:rPr>
+        <w:t xml:space="preserve">внутрисистемной </w:t>
+      </w:r>
+      <w:r>
+        <w:rPr>
+          <w:lang w:val="ru-RU"/>
+        </w:rPr>
+        <w:t>ситуации и содержит необходимые параметры</w:t>
+      </w:r>
+      <w:r>
+        <w:rPr>
+          <w:lang w:val="ru-RU"/>
+        </w:rPr>
+        <w:t xml:space="preserve"> и структуры</w:t>
+      </w:r>
+      <w:r>
+        <w:rPr>
+          <w:lang w:val="ru-RU"/>
+        </w:rPr>
+        <w:t xml:space="preserve"> для ее корректной обработки.</w:t>
+      </w:r>
+    </w:p>
+    <w:p>
+      <w:pPr>
+        <w:rPr>
+          <w:lang w:val="ru-RU"/>
+        </w:rPr>
+      </w:pPr>
+      <w:r>
+        <w:rPr>
+          <w:lang w:val="ru-RU"/>
+        </w:rPr>
+        <w:t xml:space="preserve">Для обработки событий используются обработчики ядра (Kernel Handlers). Ядро имеет несколько обработчиков, каждый из которых соответствует определенному состоянию ядра.  </w:t>
+      </w:r>
+    </w:p>
+    <w:p>
+      <w:pPr>
+        <w:rPr>
+          <w:lang w:val="ru-RU"/>
+        </w:rPr>
+      </w:pPr>
+      <w:r>
+        <w:rPr>
+          <w:lang w:val="ru-RU"/>
+        </w:rPr>
+        <w:t xml:space="preserve">Помимо модели «Цикл событий», ядро реализует парадигму «Конечный автомат» (Finit State Machine).  Проще говоря, ядро характеризуется своим внутренним состоянием и может переходить из состояния в состояние при обработке некоторого </w:t>
+      </w:r>
+      <w:r>
+        <w:rPr>
+          <w:lang w:val="ru-RU"/>
+        </w:rPr>
+        <w:t xml:space="preserve">внутрисистемного </w:t>
+      </w:r>
+      <w:r>
+        <w:rPr>
+          <w:lang w:val="ru-RU"/>
+        </w:rPr>
+        <w:t>события.</w:t>
+      </w:r>
+    </w:p>
+    <w:p>
+      <w:pPr>
+        <w:rPr>
+          <w:lang w:val="ru-RU"/>
+        </w:rPr>
+      </w:pPr>
+      <w:r>
+        <w:rPr>
+          <w:lang w:val="ru-RU"/>
+        </w:rPr>
+        <w:lastRenderedPageBreak/>
+        <w:t xml:space="preserve">Основная идея </w:t>
+      </w:r>
+      <w:r>
+        <w:rPr>
+          <w:lang w:val="ru-RU"/>
+        </w:rPr>
+        <w:t>предлагаемого подхода для разработки ядра распределенной службы мониторинга заключается в так называемых публичных драйверах. Помимо основных драйверов системы, именуемых в дальнейшем приватными сущетвуют дополнительные драйвера – публичные. Приватные драйвера могут использоваться только тем ядром, в вдресное пространство они загружены, в то время как публичные могу использоваться любыми другими удаленными ядрами, запущенными а гетерогенной среде.</w:t>
+      </w:r>
+    </w:p>
+    <w:p>
+      <w:pPr>
+        <w:rPr>
+          <w:lang w:val="ru-RU"/>
+        </w:rPr>
+      </w:pPr>
+      <w:r>
+        <w:rPr>
+          <w:lang w:val="ru-RU"/>
+        </w:rPr>
+        <w:t xml:space="preserve">Для наделения драйвера ядра публичным поведением достаточно реализовать для него так называемый адаптер драйвера ядра. Адаптер </w:t>
+      </w:r>
+      <w:r>
+        <w:rPr>
+          <w:lang w:val="ru-RU"/>
+        </w:rPr>
+        <w:t xml:space="preserve">драйвера </w:t>
+      </w:r>
+      <w:r>
+        <w:rPr>
+          <w:lang w:val="ru-RU"/>
+        </w:rPr>
+        <w:t xml:space="preserve">ядра предоставляет внешним клиентам </w:t>
+      </w:r>
+      <w:r>
+        <w:t>RPC</w:t>
+      </w:r>
+      <w:r>
+        <w:rPr>
+          <w:lang w:val="ru-RU"/>
+        </w:rPr>
+        <w:t xml:space="preserve"> </w:t>
+      </w:r>
+      <w:r>
+        <w:rPr>
+          <w:lang w:val="ru-RU"/>
+        </w:rPr>
+        <w:t>интерфейс для синхронных и асинхронных вызовов пабличных методов драйвера.</w:t>
+      </w:r>
+      <w:r>
+        <w:rPr>
+          <w:lang w:val="ru-RU"/>
+        </w:rPr>
+        <w:t xml:space="preserve"> Такая модель применяется для взаимодействия служб, запущенных в различных адресных пространствах. </w:t>
+      </w:r>
+    </w:p>
+    <w:p>
+      <w:pPr>
+        <w:rPr>
+          <w:lang w:val="ru-RU"/>
+        </w:rPr>
+      </w:pPr>
+      <w:r>
+        <w:rPr>
+          <w:lang w:val="ru-RU"/>
+        </w:rPr>
+        <w:t>Кроме того, д</w:t>
+      </w:r>
+      <w:r>
+        <w:rPr>
+          <w:lang w:val="ru-RU"/>
+        </w:rPr>
+        <w:t>ля удаленного взаимодействия используются сессии.</w:t>
+      </w:r>
+      <w:r>
+        <w:rPr>
+          <w:lang w:val="ru-RU"/>
+        </w:rPr>
+        <w:t xml:space="preserve"> Сеесия представляет собой набор доступных адаптеров ядра с публичными интерфейсами.</w:t>
+      </w:r>
+      <w:r>
+        <w:rPr>
+          <w:lang w:val="ru-RU"/>
+        </w:rPr>
+        <w:t xml:space="preserve"> Существуют сессии режима ядра и сессии режима пользователя. Сессии режима ядра устанавливаются между удаленными ядрами. Сессии режима пользователя устанавливаются между ядром и панелью управления.</w:t>
+      </w:r>
+    </w:p>
+    <w:p>
+      <w:pPr>
+        <w:rPr>
+          <w:lang w:val="ru-RU"/>
+        </w:rPr>
+      </w:pPr>
+    </w:p>
+    <w:p>
+      <w:pPr>
+        <w:rPr>
+          <w:lang w:val="ru-RU"/>
+        </w:rPr>
+      </w:pPr>
+    </w:p>
+    <w:p>
+      <w:pPr>
+        <w:pStyle w:val="Heading4"/>
+        <w:rPr>
+          <w:lang w:val="ru-RU"/>
+        </w:rPr>
+      </w:pPr>
+      <w:r>
+        <w:rPr>
+          <w:lang w:val="ru-RU"/>
+        </w:rPr>
+        <w:t>3.1.3.4 Заключение</w:t>
+      </w:r>
+    </w:p>
+    <w:p>
+      <w:pPr>
+        <w:rPr>
+          <w:lang w:val="ru-RU"/>
+        </w:rPr>
+      </w:pPr>
+      <w:r>
+        <w:rPr>
+          <w:lang w:val="ru-RU"/>
+        </w:rPr>
+        <w:t xml:space="preserve">Спроектированная и реализованая в результатте проделанной работы программная платформа ядра службы мониторинга удовлетворяет всем заявленным к ней требованиям и может быть использована для реализации на ее </w:t>
+      </w:r>
+      <w:r>
+        <w:rPr>
+          <w:lang w:val="ru-RU"/>
+        </w:rPr>
+        <w:t>основе базовых подсистем службы.</w:t>
+      </w:r>
+      <w:r>
+        <w:rPr>
+          <w:lang w:val="ru-RU"/>
+        </w:rPr>
+        <w:t xml:space="preserve"> </w:t>
+      </w:r>
+      <w:r>
+        <w:rPr>
+          <w:lang w:val="ru-RU"/>
+        </w:rPr>
+        <w:t xml:space="preserve">Кроме того, ядро службы мониторинга реализовано с применением широкоизвестных в ООП моделей и шаблонов проектирования, </w:t>
+      </w:r>
+      <w:r>
+        <w:rPr>
+          <w:lang w:val="ru-RU"/>
+        </w:rPr>
+        <w:t>что позволяет обеспечить легкость его сопровождения и рефакторинга.</w:t>
       </w:r>
     </w:p>
     <w:p>
@@ -9460,6 +10615,7 @@
         <w:rPr>
           <w:lang w:val="ru-RU"/>
         </w:rPr>
+        <w:lastRenderedPageBreak/>
         <w:t>3.1.3 Транспортная подсистема</w:t>
       </w:r>
     </w:p>
@@ -9590,338 +10746,514 @@
       </w:r>
       <w:proofErr w:type="gramStart"/>
       <w:r>
+        <w:t>UUID</w:t>
+      </w:r>
+      <w:r>
+        <w:rPr>
+          <w:lang w:val="ru-RU"/>
+        </w:rPr>
+        <w:t xml:space="preserve"> представляет собой строку из 36-ти символов в формате </w:t>
+      </w:r>
+      <w:r>
+        <w:t>Unicode</w:t>
+      </w:r>
+      <w:r>
+        <w:rPr>
+          <w:lang w:val="ru-RU"/>
+        </w:rPr>
+        <w:t xml:space="preserve"> (например такую — </w:t>
+      </w:r>
+      <w:r>
+        <w:rPr>
+          <w:lang w:val="ru-RU"/>
+        </w:rPr>
+        <w:t>«</w:t>
+      </w:r>
+      <w:r>
+        <w:rPr>
+          <w:lang w:val="ru-RU"/>
+        </w:rPr>
+        <w:t>5029</w:t>
+      </w:r>
+      <w:r>
+        <w:t>a</w:t>
+      </w:r>
+      <w:r>
+        <w:rPr>
+          <w:lang w:val="ru-RU"/>
+        </w:rPr>
+        <w:t>22</w:t>
+      </w:r>
+      <w:r>
+        <w:t>c</w:t>
+      </w:r>
+      <w:r>
+        <w:rPr>
+          <w:lang w:val="ru-RU"/>
+        </w:rPr>
+        <w:t>-</w:t>
+      </w:r>
+      <w:r>
+        <w:t>e</w:t>
+      </w:r>
+      <w:r>
+        <w:rPr>
+          <w:lang w:val="ru-RU"/>
+        </w:rPr>
+        <w:t>333-4</w:t>
+      </w:r>
+      <w:r>
+        <w:t>f</w:t>
+      </w:r>
+      <w:r>
+        <w:rPr>
+          <w:lang w:val="ru-RU"/>
+        </w:rPr>
+        <w:t>87-86</w:t>
+      </w:r>
+      <w:r>
+        <w:t>b</w:t>
+      </w:r>
+      <w:r>
+        <w:rPr>
+          <w:lang w:val="ru-RU"/>
+        </w:rPr>
+        <w:t>1-</w:t>
+      </w:r>
+      <w:r>
+        <w:t>cd</w:t>
+      </w:r>
+      <w:r>
+        <w:rPr>
+          <w:lang w:val="ru-RU"/>
+        </w:rPr>
+        <w:t>5</w:t>
+      </w:r>
+      <w:r>
+        <w:t>e</w:t>
+      </w:r>
+      <w:r>
+        <w:rPr>
+          <w:lang w:val="ru-RU"/>
+        </w:rPr>
+        <w:t>0</w:t>
+      </w:r>
+      <w:r>
+        <w:t>fcce</w:t>
+      </w:r>
+      <w:r>
+        <w:rPr>
+          <w:lang w:val="ru-RU"/>
+        </w:rPr>
+        <w:t>509</w:t>
+      </w:r>
+      <w:r>
+        <w:rPr>
+          <w:lang w:val="ru-RU"/>
+        </w:rPr>
+        <w:t>»).</w:t>
+      </w:r>
+      <w:proofErr w:type="gramEnd"/>
+      <w:r>
+        <w:rPr>
+          <w:lang w:val="ru-RU"/>
+        </w:rPr>
+        <w:t xml:space="preserve"> </w:t>
+      </w:r>
+    </w:p>
+    <w:p>
+      <w:pPr>
+        <w:rPr>
+          <w:lang w:val="ru-RU"/>
+        </w:rPr>
+      </w:pPr>
+      <w:r>
+        <w:rPr>
+          <w:lang w:val="ru-RU"/>
+        </w:rPr>
+        <w:t xml:space="preserve">Стандартная библиотека классов </w:t>
+      </w:r>
+      <w:r>
+        <w:t>Java</w:t>
+      </w:r>
+      <w:r>
+        <w:rPr>
+          <w:lang w:val="ru-RU"/>
+        </w:rPr>
+        <w:t xml:space="preserve">, уже содержит реализацию </w:t>
+      </w:r>
+      <w:r>
+        <w:t>UUID</w:t>
+      </w:r>
+      <w:r>
+        <w:rPr>
+          <w:lang w:val="ru-RU"/>
+        </w:rPr>
+        <w:t xml:space="preserve"> в классе </w:t>
+      </w:r>
+      <w:r>
+        <w:t>java</w:t>
+      </w:r>
+      <w:r>
+        <w:rPr>
+          <w:lang w:val="ru-RU"/>
+        </w:rPr>
+        <w:t>.</w:t>
+      </w:r>
+      <w:r>
+        <w:t>util</w:t>
+      </w:r>
+      <w:r>
+        <w:rPr>
+          <w:lang w:val="ru-RU"/>
+        </w:rPr>
+        <w:t>.</w:t>
+      </w:r>
+      <w:r>
+        <w:t>UUID</w:t>
+      </w:r>
+      <w:r>
+        <w:rPr>
+          <w:lang w:val="ru-RU"/>
+        </w:rPr>
+        <w:t>.</w:t>
+      </w:r>
+    </w:p>
+    <w:p>
+      <w:pPr>
+        <w:rPr>
+          <w:lang w:val="ru-RU"/>
+        </w:rPr>
+      </w:pPr>
+      <w:r>
+        <w:rPr>
+          <w:lang w:val="ru-RU"/>
+        </w:rPr>
+        <w:t>Понятие универсального уникального идентификатора введено для однозначной идентификации узлов распределенной системы, сообщений, модулей мониторинга а так-же любых других сущностей, требующих идентификации в распределенной системе.</w:t>
+      </w:r>
+    </w:p>
+    <w:p>
+      <w:pPr>
+        <w:rPr>
+          <w:lang w:val="ru-RU"/>
+        </w:rPr>
+      </w:pPr>
+      <w:r>
+        <w:rPr>
+          <w:lang w:val="ru-RU"/>
+        </w:rPr>
+        <w:t>Использование строкового идентификатора в данной случае оправдано по нескольким причинам. Во-первых, производительность современных вычислительных систем настолько высока, что они одинаково быстро работают как со строками так и числовыми данным. Однако, использование подобного подхода удовлетворяет требованиям к масштабируемости по отношению к размеру системы. Во-вторых, согласно используемой платформе среднего слоя, все данные, передаваемые по каналам связи упаковываются в бинарные последовател</w:t>
+      </w:r>
+      <w:r>
+        <w:rPr>
+          <w:lang w:val="ru-RU"/>
+        </w:rPr>
+        <w:t>ьности и сжимаются, что позволяет</w:t>
+      </w:r>
+      <w:r>
+        <w:rPr>
+          <w:lang w:val="ru-RU"/>
+        </w:rPr>
+        <w:t xml:space="preserve"> снизить объемы сетевого трафика.</w:t>
+      </w:r>
+    </w:p>
+    <w:p>
+      <w:pPr>
+        <w:pStyle w:val="Heading4"/>
+        <w:rPr>
+          <w:lang w:val="ru-RU"/>
+        </w:rPr>
+      </w:pPr>
+      <w:r>
+        <w:rPr>
+          <w:lang w:val="ru-RU"/>
+        </w:rPr>
+        <w:t>3.1.4 Уникальный идентификатор узла</w:t>
+      </w:r>
+    </w:p>
+    <w:p>
+      <w:pPr>
+        <w:rPr>
+          <w:lang w:val="ru-RU"/>
+        </w:rPr>
+      </w:pPr>
+      <w:r>
+        <w:rPr>
+          <w:lang w:val="ru-RU"/>
+        </w:rPr>
+        <w:t>Для эффективной работы транспортного уровня системы, каждый узел идентифицируется не локальным или физическим адресом а так называемым уникальным идентификатором узла (</w:t>
+      </w:r>
+      <w:r>
+        <w:t>N</w:t>
+      </w:r>
+      <w:r>
+        <w:rPr>
+          <w:lang w:val="ru-RU"/>
+        </w:rPr>
+        <w:t xml:space="preserve">UID). </w:t>
+      </w:r>
+      <w:proofErr w:type="gramStart"/>
+      <w:r>
+        <w:t>N</w:t>
+      </w:r>
+      <w:r>
+        <w:rPr>
+          <w:lang w:val="ru-RU"/>
+        </w:rPr>
+        <w:t>UID</w:t>
+      </w:r>
+      <w:r>
+        <w:rPr>
+          <w:lang w:val="ru-RU"/>
+        </w:rPr>
+        <w:t xml:space="preserve"> состоит из дух частей — </w:t>
+      </w:r>
+      <w:r>
+        <w:rPr>
+          <w:lang w:val="ru-RU"/>
+        </w:rPr>
+        <w:t>домена и идентификатора в домене</w:t>
+      </w:r>
+      <w:r>
+        <w:rPr>
+          <w:lang w:val="ru-RU"/>
+        </w:rPr>
+        <w:t>.</w:t>
+      </w:r>
+      <w:proofErr w:type="gramEnd"/>
+      <w:r>
+        <w:rPr>
+          <w:lang w:val="ru-RU"/>
+        </w:rPr>
+        <w:t xml:space="preserve"> Под доменом распределенной системы мониторинга здесь и далее будем понимать объединенную группу узлов, с </w:t>
+      </w:r>
+      <w:r>
+        <w:rPr>
+          <w:lang w:val="ru-RU"/>
+        </w:rPr>
         <w:lastRenderedPageBreak/>
+        <w:t xml:space="preserve">запущенными службами мониторинга, способными без каких-либо ограничений взаимодействовать между собой. В некотором смысле домен распределенной системы можно предствлять как домен </w:t>
+      </w:r>
+      <w:r>
+        <w:t>Windows</w:t>
+      </w:r>
+      <w:r>
+        <w:rPr>
+          <w:lang w:val="ru-RU"/>
+        </w:rPr>
+        <w:t>, а узлы распределенной системы как компьютеры в домене.</w:t>
+      </w:r>
+      <w:r>
+        <w:rPr>
+          <w:lang w:val="ru-RU"/>
+        </w:rPr>
+        <w:t xml:space="preserve"> [</w:t>
+      </w:r>
+      <w:r>
+        <w:rPr>
+          <w:lang w:val="ru-RU"/>
+        </w:rPr>
+        <w:t>сслыка</w:t>
+      </w:r>
+      <w:r>
+        <w:rPr>
+          <w:lang w:val="ru-RU"/>
+        </w:rPr>
+        <w:t>]</w:t>
+      </w:r>
+    </w:p>
+    <w:p>
+      <w:pPr>
+        <w:rPr>
+          <w:lang w:val="ru-RU"/>
+        </w:rPr>
+      </w:pPr>
+      <w:r>
+        <w:rPr>
+          <w:lang w:val="ru-RU"/>
+        </w:rPr>
+        <w:t>Уникальный идентификатор узла позволяет избежать коллизий на транспортном уровне, разрывает связь между логическим узлом</w:t>
+      </w:r>
+      <w:r>
+        <w:rPr>
+          <w:lang w:val="ru-RU"/>
+        </w:rPr>
+        <w:t xml:space="preserve"> и его реальным адресом в сети.</w:t>
+      </w:r>
+    </w:p>
+    <w:p>
+      <w:pPr>
+        <w:pStyle w:val="Heading3"/>
+        <w:rPr>
+          <w:lang w:val="ru-RU"/>
+        </w:rPr>
+      </w:pPr>
+      <w:r>
+        <w:rPr>
+          <w:lang w:val="ru-RU"/>
+        </w:rPr>
+        <w:t>3.1.4 Подсистема исполнения</w:t>
+      </w:r>
+    </w:p>
+    <w:p>
+      <w:pPr>
+        <w:pStyle w:val="Heading4"/>
+        <w:rPr>
+          <w:lang w:val="ru-RU"/>
+        </w:rPr>
+      </w:pPr>
+      <w:r>
+        <w:rPr>
+          <w:lang w:val="ru-RU"/>
+        </w:rPr>
+        <w:t>3.1.4.1 Общее описание</w:t>
+      </w:r>
+    </w:p>
+    <w:p>
+      <w:pPr>
+        <w:pStyle w:val="Heading2"/>
+        <w:rPr>
+          <w:lang w:val="ru-RU"/>
+        </w:rPr>
+      </w:pPr>
+      <w:r>
+        <w:rPr>
+          <w:lang w:val="ru-RU"/>
+        </w:rPr>
+        <w:t>3.2 Менеджер модулей</w:t>
+      </w:r>
+    </w:p>
+    <w:p>
+      <w:pPr>
+        <w:pStyle w:val="Heading3"/>
+        <w:rPr>
+          <w:lang w:val="ru-RU"/>
+        </w:rPr>
+      </w:pPr>
+      <w:r>
+        <w:rPr>
+          <w:lang w:val="ru-RU"/>
+        </w:rPr>
+        <w:t>3.2.1 Общее описание</w:t>
+      </w:r>
+    </w:p>
+    <w:p>
+      <w:pPr>
+        <w:pStyle w:val="Heading3"/>
+        <w:rPr>
+          <w:lang w:val="ru-RU"/>
+        </w:rPr>
+      </w:pPr>
+      <w:r>
+        <w:rPr>
+          <w:lang w:val="ru-RU"/>
+        </w:rPr>
+        <w:t>3.2.2 Выбор средств реализации</w:t>
+      </w:r>
+    </w:p>
+    <w:p>
+      <w:pPr>
+        <w:pStyle w:val="Heading3"/>
+        <w:rPr>
+          <w:lang w:val="ru-RU"/>
+        </w:rPr>
+      </w:pPr>
+      <w:r>
+        <w:rPr>
+          <w:lang w:val="ru-RU"/>
+        </w:rPr>
+        <w:t>3.2.3 Уникальный идентификатор модуля</w:t>
+      </w:r>
+    </w:p>
+    <w:p>
+      <w:pPr>
+        <w:rPr>
+          <w:lang w:val="ru-RU"/>
+        </w:rPr>
+      </w:pPr>
+      <w:r>
+        <w:rPr>
+          <w:lang w:val="ru-RU"/>
+        </w:rPr>
+        <w:t>Для идентификаци модуля в рамках распределенной системы используется</w:t>
+      </w:r>
+      <w:r>
+        <w:rPr>
+          <w:lang w:val="ru-RU"/>
+        </w:rPr>
+        <w:t xml:space="preserve"> </w:t>
+      </w:r>
+      <w:r>
+        <w:rPr>
+          <w:lang w:val="ru-RU"/>
+        </w:rPr>
+        <w:t>универсальный уникальный идентификатор (</w:t>
+      </w:r>
+      <w:r>
         <w:t>UUID</w:t>
       </w:r>
       <w:r>
         <w:rPr>
           <w:lang w:val="ru-RU"/>
         </w:rPr>
-        <w:t xml:space="preserve"> представляет собой строку из 36-ти символов в формате </w:t>
-      </w:r>
-      <w:r>
-        <w:t>Unicode</w:t>
-      </w:r>
-      <w:r>
-        <w:rPr>
-          <w:lang w:val="ru-RU"/>
-        </w:rPr>
-        <w:t xml:space="preserve"> (например такую — </w:t>
-      </w:r>
-      <w:r>
-        <w:rPr>
-          <w:lang w:val="ru-RU"/>
-        </w:rPr>
-        <w:t>«</w:t>
-      </w:r>
-      <w:r>
-        <w:rPr>
-          <w:lang w:val="ru-RU"/>
-        </w:rPr>
-        <w:t>5029</w:t>
-      </w:r>
-      <w:r>
-        <w:t>a</w:t>
-      </w:r>
-      <w:r>
-        <w:rPr>
-          <w:lang w:val="ru-RU"/>
-        </w:rPr>
-        <w:t>22</w:t>
-      </w:r>
-      <w:r>
-        <w:t>c</w:t>
-      </w:r>
-      <w:r>
-        <w:rPr>
-          <w:lang w:val="ru-RU"/>
-        </w:rPr>
-        <w:t>-</w:t>
-      </w:r>
-      <w:r>
-        <w:t>e</w:t>
-      </w:r>
-      <w:r>
-        <w:rPr>
-          <w:lang w:val="ru-RU"/>
-        </w:rPr>
-        <w:t>333-4</w:t>
-      </w:r>
-      <w:r>
-        <w:t>f</w:t>
-      </w:r>
-      <w:r>
-        <w:rPr>
-          <w:lang w:val="ru-RU"/>
-        </w:rPr>
-        <w:t>87-86</w:t>
-      </w:r>
-      <w:r>
-        <w:t>b</w:t>
-      </w:r>
-      <w:r>
-        <w:rPr>
-          <w:lang w:val="ru-RU"/>
-        </w:rPr>
-        <w:t>1-</w:t>
-      </w:r>
-      <w:r>
-        <w:t>cd</w:t>
-      </w:r>
-      <w:r>
-        <w:rPr>
-          <w:lang w:val="ru-RU"/>
-        </w:rPr>
-        <w:t>5</w:t>
-      </w:r>
-      <w:r>
-        <w:t>e</w:t>
-      </w:r>
-      <w:r>
-        <w:rPr>
-          <w:lang w:val="ru-RU"/>
-        </w:rPr>
-        <w:t>0</w:t>
-      </w:r>
-      <w:r>
-        <w:t>fcce</w:t>
-      </w:r>
-      <w:r>
-        <w:rPr>
-          <w:lang w:val="ru-RU"/>
-        </w:rPr>
-        <w:t>509</w:t>
-      </w:r>
-      <w:r>
-        <w:rPr>
-          <w:lang w:val="ru-RU"/>
-        </w:rPr>
-        <w:t>»).</w:t>
-      </w:r>
-      <w:proofErr w:type="gramEnd"/>
+        <w:t>)</w:t>
+      </w:r>
+      <w:r>
+        <w:rPr>
+          <w:lang w:val="ru-RU"/>
+        </w:rPr>
+        <w:t xml:space="preserve"> именуемый в дальнейшем уникальный идентификатор модуля (</w:t>
+      </w:r>
+      <w:r>
+        <w:t>MUID</w:t>
+      </w:r>
+      <w:r>
+        <w:rPr>
+          <w:lang w:val="ru-RU"/>
+        </w:rPr>
+        <w:t>)</w:t>
+      </w:r>
+      <w:r>
+        <w:rPr>
+          <w:lang w:val="ru-RU"/>
+        </w:rPr>
+        <w:t>.</w:t>
+      </w:r>
       <w:r>
         <w:rPr>
           <w:lang w:val="ru-RU"/>
         </w:rPr>
         <w:t xml:space="preserve"> </w:t>
       </w:r>
-    </w:p>
-    <w:p>
-      <w:pPr>
-        <w:rPr>
-          <w:lang w:val="ru-RU"/>
-        </w:rPr>
-      </w:pPr>
-      <w:r>
-        <w:rPr>
-          <w:lang w:val="ru-RU"/>
-        </w:rPr>
-        <w:t xml:space="preserve">Стандартная библиотека классов </w:t>
-      </w:r>
-      <w:r>
-        <w:t>Java</w:t>
-      </w:r>
-      <w:r>
-        <w:rPr>
-          <w:lang w:val="ru-RU"/>
-        </w:rPr>
-        <w:t xml:space="preserve">, уже содержит реализацию </w:t>
-      </w:r>
-      <w:r>
-        <w:t>UUID</w:t>
-      </w:r>
-      <w:r>
-        <w:rPr>
-          <w:lang w:val="ru-RU"/>
-        </w:rPr>
-        <w:t xml:space="preserve"> в классе </w:t>
-      </w:r>
-      <w:r>
-        <w:t>java</w:t>
-      </w:r>
-      <w:r>
-        <w:rPr>
-          <w:lang w:val="ru-RU"/>
-        </w:rPr>
-        <w:t>.</w:t>
-      </w:r>
-      <w:r>
-        <w:t>util</w:t>
-      </w:r>
-      <w:r>
-        <w:rPr>
-          <w:lang w:val="ru-RU"/>
-        </w:rPr>
-        <w:t>.</w:t>
-      </w:r>
-      <w:r>
-        <w:t>UUID</w:t>
-      </w:r>
-      <w:r>
-        <w:rPr>
-          <w:lang w:val="ru-RU"/>
-        </w:rPr>
-        <w:t>.</w:t>
-      </w:r>
-    </w:p>
-    <w:p>
-      <w:pPr>
-        <w:rPr>
-          <w:lang w:val="ru-RU"/>
-        </w:rPr>
-      </w:pPr>
-      <w:r>
-        <w:rPr>
-          <w:lang w:val="ru-RU"/>
-        </w:rPr>
-        <w:t>Понятие универсального уникального идентификатора введено для однозначной идентификации узлов распределенной системы, сообщений, модулей мониторинга а так-же любых других сущностей, требующих идентификации в распределенной системе.</w:t>
-      </w:r>
-    </w:p>
-    <w:p>
-      <w:pPr>
-        <w:rPr>
-          <w:lang w:val="ru-RU"/>
-        </w:rPr>
-      </w:pPr>
-      <w:r>
-        <w:rPr>
-          <w:lang w:val="ru-RU"/>
-        </w:rPr>
-        <w:t>Использование строкового идентификатора в данной случае оправдано по нескольким причинам. Во-первых, производительность современных вычислительных систем настолько высока, что они одинаково быстро работают как со строками так и числовыми данным. Однако, использование подобного подхода удовлетворяет требованиям к масштабируемости по отношению к размеру системы. Во-вторых, согласно используемой платформе среднего слоя, все данные, передаваемые по каналам связи упаковываются в бинарные последовател</w:t>
-      </w:r>
-      <w:r>
-        <w:rPr>
-          <w:lang w:val="ru-RU"/>
-        </w:rPr>
-        <w:t>ьности и сжимаются, что позволяет</w:t>
-      </w:r>
-      <w:r>
-        <w:rPr>
-          <w:lang w:val="ru-RU"/>
-        </w:rPr>
-        <w:t xml:space="preserve"> снизить объемы сетевого трафика.</w:t>
-      </w:r>
-    </w:p>
-    <w:p>
-      <w:pPr>
-        <w:pStyle w:val="Heading4"/>
-        <w:rPr>
-          <w:lang w:val="ru-RU"/>
-        </w:rPr>
-      </w:pPr>
-      <w:r>
-        <w:rPr>
-          <w:lang w:val="ru-RU"/>
-        </w:rPr>
-        <w:t>3.1.4 Уникальный идентификатор узла</w:t>
-      </w:r>
-    </w:p>
-    <w:p>
-      <w:pPr>
-        <w:rPr>
-          <w:lang w:val="ru-RU"/>
-        </w:rPr>
-      </w:pPr>
-      <w:r>
-        <w:rPr>
-          <w:lang w:val="ru-RU"/>
-        </w:rPr>
-        <w:t>Для эффективной работы транспортного уровня системы, каждый узел идентифицируется не локальным или физическим адресом а так называемым уникальным идентификатором узла (</w:t>
-      </w:r>
-      <w:r>
-        <w:t>N</w:t>
-      </w:r>
-      <w:r>
-        <w:rPr>
-          <w:lang w:val="ru-RU"/>
-        </w:rPr>
-        <w:t xml:space="preserve">UID). </w:t>
-      </w:r>
-      <w:proofErr w:type="gramStart"/>
-      <w:r>
-        <w:t>N</w:t>
-      </w:r>
-      <w:r>
-        <w:rPr>
-          <w:lang w:val="ru-RU"/>
-        </w:rPr>
-        <w:t>UID</w:t>
-      </w:r>
-      <w:r>
-        <w:rPr>
-          <w:lang w:val="ru-RU"/>
-        </w:rPr>
-        <w:t xml:space="preserve"> состоит из дух частей — </w:t>
-      </w:r>
-      <w:r>
-        <w:rPr>
-          <w:lang w:val="ru-RU"/>
-        </w:rPr>
-        <w:t>домена и идентификатора в домене</w:t>
-      </w:r>
-      <w:r>
-        <w:rPr>
-          <w:lang w:val="ru-RU"/>
-        </w:rPr>
-        <w:t>.</w:t>
-      </w:r>
-      <w:proofErr w:type="gramEnd"/>
-      <w:r>
-        <w:rPr>
-          <w:lang w:val="ru-RU"/>
-        </w:rPr>
-        <w:t xml:space="preserve"> Под доменом распределенной системы мониторинга здесь и далее будем понимать объединенную группу узлов, с запущенными службами мониторинга, способными без каких-либо ограничений взаимодействовать между собой. В некотором смысле домен распределенной системы можно предствлять как домен </w:t>
-      </w:r>
-      <w:r>
-        <w:t>Windows</w:t>
-      </w:r>
-      <w:r>
-        <w:rPr>
-          <w:lang w:val="ru-RU"/>
-        </w:rPr>
-        <w:t>, а узлы распределенной системы как компьютеры в домене.</w:t>
-      </w:r>
-      <w:r>
-        <w:rPr>
-          <w:lang w:val="ru-RU"/>
-        </w:rPr>
-        <w:t xml:space="preserve"> [</w:t>
-      </w:r>
-      <w:r>
-        <w:rPr>
-          <w:lang w:val="ru-RU"/>
-        </w:rPr>
-        <w:t>сслыка</w:t>
-      </w:r>
-      <w:r>
-        <w:rPr>
-          <w:lang w:val="ru-RU"/>
-        </w:rPr>
-        <w:t>]</w:t>
-      </w:r>
-    </w:p>
-    <w:p>
-      <w:pPr>
-        <w:rPr>
-          <w:lang w:val="ru-RU"/>
-        </w:rPr>
-      </w:pPr>
-      <w:r>
-        <w:rPr>
-          <w:lang w:val="ru-RU"/>
-        </w:rPr>
-        <w:t>Уникальный идентификатор узла позволяет избежать коллизий на транспортном уровне, разрывает связь между логическим узлом</w:t>
-      </w:r>
-      <w:r>
-        <w:rPr>
-          <w:lang w:val="ru-RU"/>
-        </w:rPr>
-        <w:t xml:space="preserve"> и его реальным адресом в сети.</w:t>
-      </w:r>
-    </w:p>
-    <w:p>
-      <w:pPr>
-        <w:pStyle w:val="Heading3"/>
+      <w:r>
+        <w:rPr>
+          <w:lang w:val="ru-RU"/>
+        </w:rPr>
+        <w:t>Процедура развертывания модуля на узле, помимо непосредственного сохранения модуля в памяти узла, подразумевает генерацию его уникального идентификатора.</w:t>
+      </w:r>
+      <w:r>
+        <w:rPr>
+          <w:lang w:val="ru-RU"/>
+        </w:rPr>
+        <w:t xml:space="preserve"> </w:t>
+      </w:r>
+      <w:r>
+        <w:rPr>
+          <w:lang w:val="ru-RU"/>
+        </w:rPr>
+        <w:t>Это необходимо для одно ....</w:t>
+      </w:r>
+    </w:p>
+    <w:p>
+      <w:pPr>
+        <w:rPr>
+          <w:lang w:val="ru-RU"/>
+        </w:rPr>
+      </w:pPr>
+    </w:p>
+    <w:p>
+      <w:pPr>
+        <w:pStyle w:val="Heading2"/>
         <w:rPr>
           <w:lang w:val="ru-RU"/>
         </w:rPr>
@@ -9931,176 +11263,6 @@
           <w:lang w:val="ru-RU"/>
         </w:rPr>
         <w:lastRenderedPageBreak/>
-        <w:t>3.1.4 Подсистема исполнения</w:t>
-      </w:r>
-    </w:p>
-    <w:p>
-      <w:pPr>
-        <w:pStyle w:val="Heading4"/>
-        <w:rPr>
-          <w:lang w:val="ru-RU"/>
-        </w:rPr>
-      </w:pPr>
-      <w:r>
-        <w:rPr>
-          <w:lang w:val="ru-RU"/>
-        </w:rPr>
-        <w:t>3.1.4.1 Общее описание</w:t>
-      </w:r>
-    </w:p>
-    <w:p>
-      <w:pPr>
-        <w:pStyle w:val="Heading2"/>
-        <w:rPr>
-          <w:lang w:val="ru-RU"/>
-        </w:rPr>
-      </w:pPr>
-      <w:r>
-        <w:rPr>
-          <w:lang w:val="ru-RU"/>
-        </w:rPr>
-        <w:t>3.2 Менеджер модулей</w:t>
-      </w:r>
-    </w:p>
-    <w:p>
-      <w:pPr>
-        <w:pStyle w:val="Heading3"/>
-        <w:rPr>
-          <w:lang w:val="ru-RU"/>
-        </w:rPr>
-      </w:pPr>
-      <w:r>
-        <w:rPr>
-          <w:lang w:val="ru-RU"/>
-        </w:rPr>
-        <w:t>3.2.1 Общее описание</w:t>
-      </w:r>
-    </w:p>
-    <w:p>
-      <w:pPr>
-        <w:pStyle w:val="Heading3"/>
-        <w:rPr>
-          <w:lang w:val="ru-RU"/>
-        </w:rPr>
-      </w:pPr>
-      <w:r>
-        <w:rPr>
-          <w:lang w:val="ru-RU"/>
-        </w:rPr>
-        <w:t>3.2.2 Выбор средств реализации</w:t>
-      </w:r>
-    </w:p>
-    <w:p>
-      <w:pPr>
-        <w:pStyle w:val="Heading3"/>
-        <w:rPr>
-          <w:lang w:val="ru-RU"/>
-        </w:rPr>
-      </w:pPr>
-      <w:r>
-        <w:rPr>
-          <w:lang w:val="ru-RU"/>
-        </w:rPr>
-        <w:t>3.2.3 Уникальный идентификатор модуля</w:t>
-      </w:r>
-    </w:p>
-    <w:p>
-      <w:pPr>
-        <w:rPr>
-          <w:lang w:val="ru-RU"/>
-        </w:rPr>
-      </w:pPr>
-      <w:r>
-        <w:rPr>
-          <w:lang w:val="ru-RU"/>
-        </w:rPr>
-        <w:t>Для идентификаци модуля в рамках распределенной системы используется</w:t>
-      </w:r>
-      <w:r>
-        <w:rPr>
-          <w:lang w:val="ru-RU"/>
-        </w:rPr>
-        <w:t xml:space="preserve"> </w:t>
-      </w:r>
-      <w:r>
-        <w:rPr>
-          <w:lang w:val="ru-RU"/>
-        </w:rPr>
-        <w:t>универсальный уникальный идентификатор (</w:t>
-      </w:r>
-      <w:r>
-        <w:t>UUID</w:t>
-      </w:r>
-      <w:r>
-        <w:rPr>
-          <w:lang w:val="ru-RU"/>
-        </w:rPr>
-        <w:t>)</w:t>
-      </w:r>
-      <w:r>
-        <w:rPr>
-          <w:lang w:val="ru-RU"/>
-        </w:rPr>
-        <w:t xml:space="preserve"> именуемый в дальнейшем уникальный идентификатор модуля (</w:t>
-      </w:r>
-      <w:r>
-        <w:t>MUID</w:t>
-      </w:r>
-      <w:r>
-        <w:rPr>
-          <w:lang w:val="ru-RU"/>
-        </w:rPr>
-        <w:t>)</w:t>
-      </w:r>
-      <w:r>
-        <w:rPr>
-          <w:lang w:val="ru-RU"/>
-        </w:rPr>
-        <w:t>.</w:t>
-      </w:r>
-      <w:r>
-        <w:rPr>
-          <w:lang w:val="ru-RU"/>
-        </w:rPr>
-        <w:t xml:space="preserve"> </w:t>
-      </w:r>
-      <w:r>
-        <w:rPr>
-          <w:lang w:val="ru-RU"/>
-        </w:rPr>
-        <w:t>Процедура развертывания модуля на узле, помимо непосредственного сохранения модуля в памяти узла, подразумевает генерацию его уникального идентификатора.</w:t>
-      </w:r>
-      <w:r>
-        <w:rPr>
-          <w:lang w:val="ru-RU"/>
-        </w:rPr>
-        <w:t xml:space="preserve"> </w:t>
-      </w:r>
-      <w:r>
-        <w:rPr>
-          <w:lang w:val="ru-RU"/>
-        </w:rPr>
-        <w:t>Это необходимо для одно ....</w:t>
-      </w:r>
-    </w:p>
-    <w:p>
-      <w:pPr>
-        <w:rPr>
-          <w:lang w:val="ru-RU"/>
-        </w:rPr>
-      </w:pPr>
-    </w:p>
-    <w:p>
-      <w:pPr>
-        <w:pStyle w:val="Heading2"/>
-        <w:rPr>
-          <w:lang w:val="ru-RU"/>
-        </w:rPr>
-      </w:pPr>
-      <w:r>
-        <w:rPr>
-          <w:lang w:val="ru-RU"/>
-        </w:rPr>
         <w:t>3.3 Прикладной интерфейс програмирования</w:t>
       </w:r>
     </w:p>
@@ -37634,7 +38796,7 @@
             <w:rPr>
               <w:noProof/>
             </w:rPr>
-            <w:t>18</w:t>
+            <w:t>21</w:t>
           </w:r>
         </w:fldSimple>
       </w:p>
@@ -38033,6 +39195,119 @@
     </w:lvl>
   </w:abstractNum>
   <w:abstractNum w:abstractNumId="3">
+    <w:nsid w:val="090D7990"/>
+    <w:multiLevelType w:val="hybridMultilevel"/>
+    <w:tmpl w:val="A1BE80A6"/>
+    <w:lvl w:ilvl="0" w:tplc="606451E2">
+      <w:start w:val="1"/>
+      <w:numFmt w:val="bullet"/>
+      <w:lvlText w:val=""/>
+      <w:lvlJc w:val="left"/>
+      <w:pPr>
+        <w:ind w:left="1174" w:hanging="360"/>
+      </w:pPr>
+      <w:rPr>
+        <w:rFonts w:ascii="Symbol" w:hAnsi="Symbol" w:hint="default"/>
+      </w:rPr>
+    </w:lvl>
+    <w:lvl w:ilvl="1" w:tplc="04190003" w:tentative="1">
+      <w:start w:val="1"/>
+      <w:numFmt w:val="bullet"/>
+      <w:lvlText w:val="o"/>
+      <w:lvlJc w:val="left"/>
+      <w:pPr>
+        <w:ind w:left="1894" w:hanging="360"/>
+      </w:pPr>
+      <w:rPr>
+        <w:rFonts w:ascii="Courier New" w:hAnsi="Courier New" w:cs="Courier New" w:hint="default"/>
+      </w:rPr>
+    </w:lvl>
+    <w:lvl w:ilvl="2" w:tplc="04190005" w:tentative="1">
+      <w:start w:val="1"/>
+      <w:numFmt w:val="bullet"/>
+      <w:lvlText w:val=""/>
+      <w:lvlJc w:val="left"/>
+      <w:pPr>
+        <w:ind w:left="2614" w:hanging="360"/>
+      </w:pPr>
+      <w:rPr>
+        <w:rFonts w:ascii="Wingdings" w:hAnsi="Wingdings" w:hint="default"/>
+      </w:rPr>
+    </w:lvl>
+    <w:lvl w:ilvl="3" w:tplc="04190001" w:tentative="1">
+      <w:start w:val="1"/>
+      <w:numFmt w:val="bullet"/>
+      <w:lvlText w:val=""/>
+      <w:lvlJc w:val="left"/>
+      <w:pPr>
+        <w:ind w:left="3334" w:hanging="360"/>
+      </w:pPr>
+      <w:rPr>
+        <w:rFonts w:ascii="Symbol" w:hAnsi="Symbol" w:hint="default"/>
+      </w:rPr>
+    </w:lvl>
+    <w:lvl w:ilvl="4" w:tplc="04190003" w:tentative="1">
+      <w:start w:val="1"/>
+      <w:numFmt w:val="bullet"/>
+      <w:lvlText w:val="o"/>
+      <w:lvlJc w:val="left"/>
+      <w:pPr>
+        <w:ind w:left="4054" w:hanging="360"/>
+      </w:pPr>
+      <w:rPr>
+        <w:rFonts w:ascii="Courier New" w:hAnsi="Courier New" w:cs="Courier New" w:hint="default"/>
+      </w:rPr>
+    </w:lvl>
+    <w:lvl w:ilvl="5" w:tplc="04190005" w:tentative="1">
+      <w:start w:val="1"/>
+      <w:numFmt w:val="bullet"/>
+      <w:lvlText w:val=""/>
+      <w:lvlJc w:val="left"/>
+      <w:pPr>
+        <w:ind w:left="4774" w:hanging="360"/>
+      </w:pPr>
+      <w:rPr>
+        <w:rFonts w:ascii="Wingdings" w:hAnsi="Wingdings" w:hint="default"/>
+      </w:rPr>
+    </w:lvl>
+    <w:lvl w:ilvl="6" w:tplc="04190001" w:tentative="1">
+      <w:start w:val="1"/>
+      <w:numFmt w:val="bullet"/>
+      <w:lvlText w:val=""/>
+      <w:lvlJc w:val="left"/>
+      <w:pPr>
+        <w:ind w:left="5494" w:hanging="360"/>
+      </w:pPr>
+      <w:rPr>
+        <w:rFonts w:ascii="Symbol" w:hAnsi="Symbol" w:hint="default"/>
+      </w:rPr>
+    </w:lvl>
+    <w:lvl w:ilvl="7" w:tplc="04190003" w:tentative="1">
+      <w:start w:val="1"/>
+      <w:numFmt w:val="bullet"/>
+      <w:lvlText w:val="o"/>
+      <w:lvlJc w:val="left"/>
+      <w:pPr>
+        <w:ind w:left="6214" w:hanging="360"/>
+      </w:pPr>
+      <w:rPr>
+        <w:rFonts w:ascii="Courier New" w:hAnsi="Courier New" w:cs="Courier New" w:hint="default"/>
+      </w:rPr>
+    </w:lvl>
+    <w:lvl w:ilvl="8" w:tplc="04190005" w:tentative="1">
+      <w:start w:val="1"/>
+      <w:numFmt w:val="bullet"/>
+      <w:lvlText w:val=""/>
+      <w:lvlJc w:val="left"/>
+      <w:pPr>
+        <w:ind w:left="6934" w:hanging="360"/>
+      </w:pPr>
+      <w:rPr>
+        <w:rFonts w:ascii="Wingdings" w:hAnsi="Wingdings" w:hint="default"/>
+      </w:rPr>
+    </w:lvl>
+  </w:abstractNum>
+  <w:abstractNum w:abstractNumId="4">
     <w:nsid w:val="20D95B1F"/>
     <w:multiLevelType w:val="hybridMultilevel"/>
     <w:tmpl w:val="FD204438"/>
@@ -38118,7 +39393,7 @@
       </w:pPr>
     </w:lvl>
   </w:abstractNum>
-  <w:abstractNum w:abstractNumId="4">
+  <w:abstractNum w:abstractNumId="5">
     <w:nsid w:val="21322A01"/>
     <w:multiLevelType w:val="multilevel"/>
     <w:tmpl w:val="448AE1AC"/>
@@ -38195,7 +39470,7 @@
       </w:rPr>
     </w:lvl>
   </w:abstractNum>
-  <w:abstractNum w:abstractNumId="5">
+  <w:abstractNum w:abstractNumId="6">
     <w:nsid w:val="223A4767"/>
     <w:multiLevelType w:val="hybridMultilevel"/>
     <w:tmpl w:val="E84C3832"/>
@@ -38281,7 +39556,7 @@
       </w:pPr>
     </w:lvl>
   </w:abstractNum>
-  <w:abstractNum w:abstractNumId="6">
+  <w:abstractNum w:abstractNumId="7">
     <w:nsid w:val="23826A32"/>
     <w:multiLevelType w:val="multilevel"/>
     <w:tmpl w:val="B7664A30"/>
@@ -38358,7 +39633,7 @@
       </w:rPr>
     </w:lvl>
   </w:abstractNum>
-  <w:abstractNum w:abstractNumId="7">
+  <w:abstractNum w:abstractNumId="8">
     <w:nsid w:val="24225A88"/>
     <w:multiLevelType w:val="multilevel"/>
     <w:tmpl w:val="D528F25C"/>
@@ -38435,7 +39710,7 @@
       </w:rPr>
     </w:lvl>
   </w:abstractNum>
-  <w:abstractNum w:abstractNumId="8">
+  <w:abstractNum w:abstractNumId="9">
     <w:nsid w:val="2B4E0FAE"/>
     <w:multiLevelType w:val="multilevel"/>
     <w:tmpl w:val="8A401950"/>
@@ -38494,7 +39769,7 @@
       <w:lvlJc w:val="left"/>
     </w:lvl>
   </w:abstractNum>
-  <w:abstractNum w:abstractNumId="9">
+  <w:abstractNum w:abstractNumId="10">
     <w:nsid w:val="2E257042"/>
     <w:multiLevelType w:val="multilevel"/>
     <w:tmpl w:val="D37846CC"/>
@@ -38571,7 +39846,7 @@
       </w:rPr>
     </w:lvl>
   </w:abstractNum>
-  <w:abstractNum w:abstractNumId="10">
+  <w:abstractNum w:abstractNumId="11">
     <w:nsid w:val="2F1F6CA1"/>
     <w:multiLevelType w:val="multilevel"/>
     <w:tmpl w:val="52EE0F84"/>
@@ -38648,7 +39923,7 @@
       </w:rPr>
     </w:lvl>
   </w:abstractNum>
-  <w:abstractNum w:abstractNumId="11">
+  <w:abstractNum w:abstractNumId="12">
     <w:nsid w:val="2FFB5AD0"/>
     <w:multiLevelType w:val="hybridMultilevel"/>
     <w:tmpl w:val="4322D578"/>
@@ -38761,7 +40036,7 @@
       </w:rPr>
     </w:lvl>
   </w:abstractNum>
-  <w:abstractNum w:abstractNumId="12">
+  <w:abstractNum w:abstractNumId="13">
     <w:nsid w:val="307D6840"/>
     <w:multiLevelType w:val="multilevel"/>
     <w:tmpl w:val="3C284EC8"/>
@@ -38838,7 +40113,7 @@
       </w:rPr>
     </w:lvl>
   </w:abstractNum>
-  <w:abstractNum w:abstractNumId="13">
+  <w:abstractNum w:abstractNumId="14">
     <w:nsid w:val="342A6CCD"/>
     <w:multiLevelType w:val="hybridMultilevel"/>
     <w:tmpl w:val="D7986492"/>
@@ -38927,7 +40202,7 @@
       </w:pPr>
     </w:lvl>
   </w:abstractNum>
-  <w:abstractNum w:abstractNumId="14">
+  <w:abstractNum w:abstractNumId="15">
     <w:nsid w:val="35BF22CE"/>
     <w:multiLevelType w:val="multilevel"/>
     <w:tmpl w:val="E17CF9F8"/>
@@ -39004,7 +40279,120 @@
       </w:rPr>
     </w:lvl>
   </w:abstractNum>
-  <w:abstractNum w:abstractNumId="15">
+  <w:abstractNum w:abstractNumId="16">
+    <w:nsid w:val="37BA24E3"/>
+    <w:multiLevelType w:val="hybridMultilevel"/>
+    <w:tmpl w:val="C4AEC72C"/>
+    <w:lvl w:ilvl="0" w:tplc="606451E2">
+      <w:start w:val="1"/>
+      <w:numFmt w:val="bullet"/>
+      <w:lvlText w:val=""/>
+      <w:lvlJc w:val="left"/>
+      <w:pPr>
+        <w:ind w:left="1174" w:hanging="360"/>
+      </w:pPr>
+      <w:rPr>
+        <w:rFonts w:ascii="Symbol" w:hAnsi="Symbol" w:hint="default"/>
+      </w:rPr>
+    </w:lvl>
+    <w:lvl w:ilvl="1" w:tplc="04190003" w:tentative="1">
+      <w:start w:val="1"/>
+      <w:numFmt w:val="bullet"/>
+      <w:lvlText w:val="o"/>
+      <w:lvlJc w:val="left"/>
+      <w:pPr>
+        <w:ind w:left="1894" w:hanging="360"/>
+      </w:pPr>
+      <w:rPr>
+        <w:rFonts w:ascii="Courier New" w:hAnsi="Courier New" w:cs="Courier New" w:hint="default"/>
+      </w:rPr>
+    </w:lvl>
+    <w:lvl w:ilvl="2" w:tplc="04190005" w:tentative="1">
+      <w:start w:val="1"/>
+      <w:numFmt w:val="bullet"/>
+      <w:lvlText w:val=""/>
+      <w:lvlJc w:val="left"/>
+      <w:pPr>
+        <w:ind w:left="2614" w:hanging="360"/>
+      </w:pPr>
+      <w:rPr>
+        <w:rFonts w:ascii="Wingdings" w:hAnsi="Wingdings" w:hint="default"/>
+      </w:rPr>
+    </w:lvl>
+    <w:lvl w:ilvl="3" w:tplc="04190001" w:tentative="1">
+      <w:start w:val="1"/>
+      <w:numFmt w:val="bullet"/>
+      <w:lvlText w:val=""/>
+      <w:lvlJc w:val="left"/>
+      <w:pPr>
+        <w:ind w:left="3334" w:hanging="360"/>
+      </w:pPr>
+      <w:rPr>
+        <w:rFonts w:ascii="Symbol" w:hAnsi="Symbol" w:hint="default"/>
+      </w:rPr>
+    </w:lvl>
+    <w:lvl w:ilvl="4" w:tplc="04190003" w:tentative="1">
+      <w:start w:val="1"/>
+      <w:numFmt w:val="bullet"/>
+      <w:lvlText w:val="o"/>
+      <w:lvlJc w:val="left"/>
+      <w:pPr>
+        <w:ind w:left="4054" w:hanging="360"/>
+      </w:pPr>
+      <w:rPr>
+        <w:rFonts w:ascii="Courier New" w:hAnsi="Courier New" w:cs="Courier New" w:hint="default"/>
+      </w:rPr>
+    </w:lvl>
+    <w:lvl w:ilvl="5" w:tplc="04190005" w:tentative="1">
+      <w:start w:val="1"/>
+      <w:numFmt w:val="bullet"/>
+      <w:lvlText w:val=""/>
+      <w:lvlJc w:val="left"/>
+      <w:pPr>
+        <w:ind w:left="4774" w:hanging="360"/>
+      </w:pPr>
+      <w:rPr>
+        <w:rFonts w:ascii="Wingdings" w:hAnsi="Wingdings" w:hint="default"/>
+      </w:rPr>
+    </w:lvl>
+    <w:lvl w:ilvl="6" w:tplc="04190001" w:tentative="1">
+      <w:start w:val="1"/>
+      <w:numFmt w:val="bullet"/>
+      <w:lvlText w:val=""/>
+      <w:lvlJc w:val="left"/>
+      <w:pPr>
+        <w:ind w:left="5494" w:hanging="360"/>
+      </w:pPr>
+      <w:rPr>
+        <w:rFonts w:ascii="Symbol" w:hAnsi="Symbol" w:hint="default"/>
+      </w:rPr>
+    </w:lvl>
+    <w:lvl w:ilvl="7" w:tplc="04190003" w:tentative="1">
+      <w:start w:val="1"/>
+      <w:numFmt w:val="bullet"/>
+      <w:lvlText w:val="o"/>
+      <w:lvlJc w:val="left"/>
+      <w:pPr>
+        <w:ind w:left="6214" w:hanging="360"/>
+      </w:pPr>
+      <w:rPr>
+        <w:rFonts w:ascii="Courier New" w:hAnsi="Courier New" w:cs="Courier New" w:hint="default"/>
+      </w:rPr>
+    </w:lvl>
+    <w:lvl w:ilvl="8" w:tplc="04190005" w:tentative="1">
+      <w:start w:val="1"/>
+      <w:numFmt w:val="bullet"/>
+      <w:lvlText w:val=""/>
+      <w:lvlJc w:val="left"/>
+      <w:pPr>
+        <w:ind w:left="6934" w:hanging="360"/>
+      </w:pPr>
+      <w:rPr>
+        <w:rFonts w:ascii="Wingdings" w:hAnsi="Wingdings" w:hint="default"/>
+      </w:rPr>
+    </w:lvl>
+  </w:abstractNum>
+  <w:abstractNum w:abstractNumId="17">
     <w:nsid w:val="3C0712F9"/>
     <w:multiLevelType w:val="multilevel"/>
     <w:tmpl w:val="3912E57C"/>
@@ -39081,7 +40469,7 @@
       </w:rPr>
     </w:lvl>
   </w:abstractNum>
-  <w:abstractNum w:abstractNumId="16">
+  <w:abstractNum w:abstractNumId="18">
     <w:nsid w:val="4C952B96"/>
     <w:multiLevelType w:val="multilevel"/>
     <w:tmpl w:val="92288808"/>
@@ -39158,7 +40546,7 @@
       </w:rPr>
     </w:lvl>
   </w:abstractNum>
-  <w:abstractNum w:abstractNumId="17">
+  <w:abstractNum w:abstractNumId="19">
     <w:nsid w:val="4E432C4C"/>
     <w:multiLevelType w:val="multilevel"/>
     <w:tmpl w:val="2670ED20"/>
@@ -39235,7 +40623,120 @@
       </w:rPr>
     </w:lvl>
   </w:abstractNum>
-  <w:abstractNum w:abstractNumId="18">
+  <w:abstractNum w:abstractNumId="20">
+    <w:nsid w:val="4E804E31"/>
+    <w:multiLevelType w:val="hybridMultilevel"/>
+    <w:tmpl w:val="C97877D8"/>
+    <w:lvl w:ilvl="0" w:tplc="606451E2">
+      <w:start w:val="1"/>
+      <w:numFmt w:val="bullet"/>
+      <w:lvlText w:val=""/>
+      <w:lvlJc w:val="left"/>
+      <w:pPr>
+        <w:ind w:left="1239" w:hanging="360"/>
+      </w:pPr>
+      <w:rPr>
+        <w:rFonts w:ascii="Symbol" w:hAnsi="Symbol" w:hint="default"/>
+      </w:rPr>
+    </w:lvl>
+    <w:lvl w:ilvl="1" w:tplc="04190003" w:tentative="1">
+      <w:start w:val="1"/>
+      <w:numFmt w:val="bullet"/>
+      <w:lvlText w:val="o"/>
+      <w:lvlJc w:val="left"/>
+      <w:pPr>
+        <w:ind w:left="1959" w:hanging="360"/>
+      </w:pPr>
+      <w:rPr>
+        <w:rFonts w:ascii="Courier New" w:hAnsi="Courier New" w:cs="Courier New" w:hint="default"/>
+      </w:rPr>
+    </w:lvl>
+    <w:lvl w:ilvl="2" w:tplc="04190005" w:tentative="1">
+      <w:start w:val="1"/>
+      <w:numFmt w:val="bullet"/>
+      <w:lvlText w:val=""/>
+      <w:lvlJc w:val="left"/>
+      <w:pPr>
+        <w:ind w:left="2679" w:hanging="360"/>
+      </w:pPr>
+      <w:rPr>
+        <w:rFonts w:ascii="Wingdings" w:hAnsi="Wingdings" w:hint="default"/>
+      </w:rPr>
+    </w:lvl>
+    <w:lvl w:ilvl="3" w:tplc="04190001" w:tentative="1">
+      <w:start w:val="1"/>
+      <w:numFmt w:val="bullet"/>
+      <w:lvlText w:val=""/>
+      <w:lvlJc w:val="left"/>
+      <w:pPr>
+        <w:ind w:left="3399" w:hanging="360"/>
+      </w:pPr>
+      <w:rPr>
+        <w:rFonts w:ascii="Symbol" w:hAnsi="Symbol" w:hint="default"/>
+      </w:rPr>
+    </w:lvl>
+    <w:lvl w:ilvl="4" w:tplc="04190003" w:tentative="1">
+      <w:start w:val="1"/>
+      <w:numFmt w:val="bullet"/>
+      <w:lvlText w:val="o"/>
+      <w:lvlJc w:val="left"/>
+      <w:pPr>
+        <w:ind w:left="4119" w:hanging="360"/>
+      </w:pPr>
+      <w:rPr>
+        <w:rFonts w:ascii="Courier New" w:hAnsi="Courier New" w:cs="Courier New" w:hint="default"/>
+      </w:rPr>
+    </w:lvl>
+    <w:lvl w:ilvl="5" w:tplc="04190005" w:tentative="1">
+      <w:start w:val="1"/>
+      <w:numFmt w:val="bullet"/>
+      <w:lvlText w:val=""/>
+      <w:lvlJc w:val="left"/>
+      <w:pPr>
+        <w:ind w:left="4839" w:hanging="360"/>
+      </w:pPr>
+      <w:rPr>
+        <w:rFonts w:ascii="Wingdings" w:hAnsi="Wingdings" w:hint="default"/>
+      </w:rPr>
+    </w:lvl>
+    <w:lvl w:ilvl="6" w:tplc="04190001" w:tentative="1">
+      <w:start w:val="1"/>
+      <w:numFmt w:val="bullet"/>
+      <w:lvlText w:val=""/>
+      <w:lvlJc w:val="left"/>
+      <w:pPr>
+        <w:ind w:left="5559" w:hanging="360"/>
+      </w:pPr>
+      <w:rPr>
+        <w:rFonts w:ascii="Symbol" w:hAnsi="Symbol" w:hint="default"/>
+      </w:rPr>
+    </w:lvl>
+    <w:lvl w:ilvl="7" w:tplc="04190003" w:tentative="1">
+      <w:start w:val="1"/>
+      <w:numFmt w:val="bullet"/>
+      <w:lvlText w:val="o"/>
+      <w:lvlJc w:val="left"/>
+      <w:pPr>
+        <w:ind w:left="6279" w:hanging="360"/>
+      </w:pPr>
+      <w:rPr>
+        <w:rFonts w:ascii="Courier New" w:hAnsi="Courier New" w:cs="Courier New" w:hint="default"/>
+      </w:rPr>
+    </w:lvl>
+    <w:lvl w:ilvl="8" w:tplc="04190005" w:tentative="1">
+      <w:start w:val="1"/>
+      <w:numFmt w:val="bullet"/>
+      <w:lvlText w:val=""/>
+      <w:lvlJc w:val="left"/>
+      <w:pPr>
+        <w:ind w:left="6999" w:hanging="360"/>
+      </w:pPr>
+      <w:rPr>
+        <w:rFonts w:ascii="Wingdings" w:hAnsi="Wingdings" w:hint="default"/>
+      </w:rPr>
+    </w:lvl>
+  </w:abstractNum>
+  <w:abstractNum w:abstractNumId="21">
     <w:nsid w:val="514E5C4F"/>
     <w:multiLevelType w:val="multilevel"/>
     <w:tmpl w:val="25A0C57A"/>
@@ -39312,7 +40813,120 @@
       </w:rPr>
     </w:lvl>
   </w:abstractNum>
-  <w:abstractNum w:abstractNumId="19">
+  <w:abstractNum w:abstractNumId="22">
+    <w:nsid w:val="51892C13"/>
+    <w:multiLevelType w:val="hybridMultilevel"/>
+    <w:tmpl w:val="179ADD7C"/>
+    <w:lvl w:ilvl="0" w:tplc="606451E2">
+      <w:start w:val="1"/>
+      <w:numFmt w:val="bullet"/>
+      <w:lvlText w:val=""/>
+      <w:lvlJc w:val="left"/>
+      <w:pPr>
+        <w:ind w:left="1174" w:hanging="360"/>
+      </w:pPr>
+      <w:rPr>
+        <w:rFonts w:ascii="Symbol" w:hAnsi="Symbol" w:hint="default"/>
+      </w:rPr>
+    </w:lvl>
+    <w:lvl w:ilvl="1" w:tplc="04190003" w:tentative="1">
+      <w:start w:val="1"/>
+      <w:numFmt w:val="bullet"/>
+      <w:lvlText w:val="o"/>
+      <w:lvlJc w:val="left"/>
+      <w:pPr>
+        <w:ind w:left="1894" w:hanging="360"/>
+      </w:pPr>
+      <w:rPr>
+        <w:rFonts w:ascii="Courier New" w:hAnsi="Courier New" w:cs="Courier New" w:hint="default"/>
+      </w:rPr>
+    </w:lvl>
+    <w:lvl w:ilvl="2" w:tplc="04190005" w:tentative="1">
+      <w:start w:val="1"/>
+      <w:numFmt w:val="bullet"/>
+      <w:lvlText w:val=""/>
+      <w:lvlJc w:val="left"/>
+      <w:pPr>
+        <w:ind w:left="2614" w:hanging="360"/>
+      </w:pPr>
+      <w:rPr>
+        <w:rFonts w:ascii="Wingdings" w:hAnsi="Wingdings" w:hint="default"/>
+      </w:rPr>
+    </w:lvl>
+    <w:lvl w:ilvl="3" w:tplc="04190001" w:tentative="1">
+      <w:start w:val="1"/>
+      <w:numFmt w:val="bullet"/>
+      <w:lvlText w:val=""/>
+      <w:lvlJc w:val="left"/>
+      <w:pPr>
+        <w:ind w:left="3334" w:hanging="360"/>
+      </w:pPr>
+      <w:rPr>
+        <w:rFonts w:ascii="Symbol" w:hAnsi="Symbol" w:hint="default"/>
+      </w:rPr>
+    </w:lvl>
+    <w:lvl w:ilvl="4" w:tplc="04190003" w:tentative="1">
+      <w:start w:val="1"/>
+      <w:numFmt w:val="bullet"/>
+      <w:lvlText w:val="o"/>
+      <w:lvlJc w:val="left"/>
+      <w:pPr>
+        <w:ind w:left="4054" w:hanging="360"/>
+      </w:pPr>
+      <w:rPr>
+        <w:rFonts w:ascii="Courier New" w:hAnsi="Courier New" w:cs="Courier New" w:hint="default"/>
+      </w:rPr>
+    </w:lvl>
+    <w:lvl w:ilvl="5" w:tplc="04190005" w:tentative="1">
+      <w:start w:val="1"/>
+      <w:numFmt w:val="bullet"/>
+      <w:lvlText w:val=""/>
+      <w:lvlJc w:val="left"/>
+      <w:pPr>
+        <w:ind w:left="4774" w:hanging="360"/>
+      </w:pPr>
+      <w:rPr>
+        <w:rFonts w:ascii="Wingdings" w:hAnsi="Wingdings" w:hint="default"/>
+      </w:rPr>
+    </w:lvl>
+    <w:lvl w:ilvl="6" w:tplc="04190001" w:tentative="1">
+      <w:start w:val="1"/>
+      <w:numFmt w:val="bullet"/>
+      <w:lvlText w:val=""/>
+      <w:lvlJc w:val="left"/>
+      <w:pPr>
+        <w:ind w:left="5494" w:hanging="360"/>
+      </w:pPr>
+      <w:rPr>
+        <w:rFonts w:ascii="Symbol" w:hAnsi="Symbol" w:hint="default"/>
+      </w:rPr>
+    </w:lvl>
+    <w:lvl w:ilvl="7" w:tplc="04190003" w:tentative="1">
+      <w:start w:val="1"/>
+      <w:numFmt w:val="bullet"/>
+      <w:lvlText w:val="o"/>
+      <w:lvlJc w:val="left"/>
+      <w:pPr>
+        <w:ind w:left="6214" w:hanging="360"/>
+      </w:pPr>
+      <w:rPr>
+        <w:rFonts w:ascii="Courier New" w:hAnsi="Courier New" w:cs="Courier New" w:hint="default"/>
+      </w:rPr>
+    </w:lvl>
+    <w:lvl w:ilvl="8" w:tplc="04190005" w:tentative="1">
+      <w:start w:val="1"/>
+      <w:numFmt w:val="bullet"/>
+      <w:lvlText w:val=""/>
+      <w:lvlJc w:val="left"/>
+      <w:pPr>
+        <w:ind w:left="6934" w:hanging="360"/>
+      </w:pPr>
+      <w:rPr>
+        <w:rFonts w:ascii="Wingdings" w:hAnsi="Wingdings" w:hint="default"/>
+      </w:rPr>
+    </w:lvl>
+  </w:abstractNum>
+  <w:abstractNum w:abstractNumId="23">
     <w:nsid w:val="542A1C6C"/>
     <w:multiLevelType w:val="multilevel"/>
     <w:tmpl w:val="1E8C6904"/>
@@ -39389,7 +41003,7 @@
       </w:rPr>
     </w:lvl>
   </w:abstractNum>
-  <w:abstractNum w:abstractNumId="20">
+  <w:abstractNum w:abstractNumId="24">
     <w:nsid w:val="59474EF2"/>
     <w:multiLevelType w:val="hybridMultilevel"/>
     <w:tmpl w:val="B2F03062"/>
@@ -39502,7 +41116,7 @@
       </w:rPr>
     </w:lvl>
   </w:abstractNum>
-  <w:abstractNum w:abstractNumId="21">
+  <w:abstractNum w:abstractNumId="25">
     <w:nsid w:val="5C7D71C9"/>
     <w:multiLevelType w:val="hybridMultilevel"/>
     <w:tmpl w:val="0000824C"/>
@@ -39588,7 +41202,7 @@
       </w:pPr>
     </w:lvl>
   </w:abstractNum>
-  <w:abstractNum w:abstractNumId="22">
+  <w:abstractNum w:abstractNumId="26">
     <w:nsid w:val="63AC7A22"/>
     <w:multiLevelType w:val="hybridMultilevel"/>
     <w:tmpl w:val="86B8A9EE"/>
@@ -39701,7 +41315,7 @@
       </w:rPr>
     </w:lvl>
   </w:abstractNum>
-  <w:abstractNum w:abstractNumId="23">
+  <w:abstractNum w:abstractNumId="27">
     <w:nsid w:val="65F0737F"/>
     <w:multiLevelType w:val="multilevel"/>
     <w:tmpl w:val="1C58C5AC"/>
@@ -39760,7 +41374,7 @@
       <w:lvlJc w:val="left"/>
     </w:lvl>
   </w:abstractNum>
-  <w:abstractNum w:abstractNumId="24">
+  <w:abstractNum w:abstractNumId="28">
     <w:nsid w:val="736707D7"/>
     <w:multiLevelType w:val="multilevel"/>
     <w:tmpl w:val="EFB20880"/>
@@ -39838,16 +41452,16 @@
     </w:lvl>
   </w:abstractNum>
   <w:num w:numId="1">
-    <w:abstractNumId w:val="21"/>
+    <w:abstractNumId w:val="25"/>
   </w:num>
   <w:num w:numId="2">
-    <w:abstractNumId w:val="3"/>
+    <w:abstractNumId w:val="4"/>
   </w:num>
   <w:num w:numId="3">
-    <w:abstractNumId w:val="5"/>
+    <w:abstractNumId w:val="6"/>
   </w:num>
   <w:num w:numId="4">
-    <w:abstractNumId w:val="13"/>
+    <w:abstractNumId w:val="14"/>
   </w:num>
   <w:num w:numId="5">
     <w:abstractNumId w:val="0"/>
@@ -39856,60 +41470,72 @@
     <w:abstractNumId w:val="1"/>
   </w:num>
   <w:num w:numId="7">
-    <w:abstractNumId w:val="23"/>
+    <w:abstractNumId w:val="27"/>
   </w:num>
   <w:num w:numId="8">
-    <w:abstractNumId w:val="4"/>
+    <w:abstractNumId w:val="5"/>
   </w:num>
   <w:num w:numId="9">
-    <w:abstractNumId w:val="24"/>
+    <w:abstractNumId w:val="28"/>
   </w:num>
   <w:num w:numId="10">
-    <w:abstractNumId w:val="8"/>
+    <w:abstractNumId w:val="9"/>
   </w:num>
   <w:num w:numId="11">
-    <w:abstractNumId w:val="16"/>
+    <w:abstractNumId w:val="18"/>
   </w:num>
   <w:num w:numId="12">
     <w:abstractNumId w:val="2"/>
   </w:num>
   <w:num w:numId="13">
+    <w:abstractNumId w:val="13"/>
+  </w:num>
+  <w:num w:numId="14">
+    <w:abstractNumId w:val="23"/>
+  </w:num>
+  <w:num w:numId="15">
+    <w:abstractNumId w:val="7"/>
+  </w:num>
+  <w:num w:numId="16">
+    <w:abstractNumId w:val="19"/>
+  </w:num>
+  <w:num w:numId="17">
+    <w:abstractNumId w:val="15"/>
+  </w:num>
+  <w:num w:numId="18">
+    <w:abstractNumId w:val="8"/>
+  </w:num>
+  <w:num w:numId="19">
+    <w:abstractNumId w:val="17"/>
+  </w:num>
+  <w:num w:numId="20">
+    <w:abstractNumId w:val="11"/>
+  </w:num>
+  <w:num w:numId="21">
+    <w:abstractNumId w:val="21"/>
+  </w:num>
+  <w:num w:numId="22">
+    <w:abstractNumId w:val="10"/>
+  </w:num>
+  <w:num w:numId="23">
     <w:abstractNumId w:val="12"/>
   </w:num>
-  <w:num w:numId="14">
-    <w:abstractNumId w:val="19"/>
+  <w:num w:numId="24">
+    <w:abstractNumId w:val="26"/>
   </w:num>
-  <w:num w:numId="15">
-    <w:abstractNumId w:val="6"/>
+  <w:num w:numId="25">
+    <w:abstractNumId w:val="24"/>
   </w:num>
-  <w:num w:numId="16">
-    <w:abstractNumId w:val="17"/>
+  <w:num w:numId="26">
+    <w:abstractNumId w:val="16"/>
   </w:num>
-  <w:num w:numId="17">
-    <w:abstractNumId w:val="14"/>
+  <w:num w:numId="27">
+    <w:abstractNumId w:val="3"/>
   </w:num>
-  <w:num w:numId="18">
-    <w:abstractNumId w:val="7"/>
-  </w:num>
-  <w:num w:numId="19">
-    <w:abstractNumId w:val="15"/>
-  </w:num>
-  <w:num w:numId="20">
-    <w:abstractNumId w:val="10"/>
-  </w:num>
-  <w:num w:numId="21">
-    <w:abstractNumId w:val="18"/>
-  </w:num>
-  <w:num w:numId="22">
-    <w:abstractNumId w:val="9"/>
-  </w:num>
-  <w:num w:numId="23">
-    <w:abstractNumId w:val="11"/>
-  </w:num>
-  <w:num w:numId="24">
+  <w:num w:numId="28">
     <w:abstractNumId w:val="22"/>
   </w:num>
-  <w:num w:numId="25">
+  <w:num w:numId="29">
     <w:abstractNumId w:val="20"/>
   </w:num>
 </w:numbering>
@@ -40975,7 +42601,7 @@
 </file>
 
 <file path=customXml/itemProps1.xml><?xml version="1.0" encoding="utf-8"?>
-<ds:datastoreItem xmlns:ds="http://schemas.openxmlformats.org/officeDocument/2006/customXml" ds:itemID="{8270F12B-C6B2-4DE2-915F-EB6715AFFE48}">
+<ds:datastoreItem xmlns:ds="http://schemas.openxmlformats.org/officeDocument/2006/customXml" ds:itemID="{51E50485-50E0-467A-BD66-E26E8C4AAF49}">
   <ds:schemaRefs>
     <ds:schemaRef ds:uri="http://schemas.openxmlformats.org/officeDocument/2006/bibliography"/>
   </ds:schemaRefs>

</xml_diff>

<commit_message>
Still working. Fucking shit.
</commit_message>
<xml_diff>
--- a/diploma/trunk/doc/main.docx
+++ b/diploma/trunk/doc/main.docx
@@ -6922,6 +6922,7 @@
       <w:r>
         <w:rPr>
           <w:noProof/>
+          <w:lang w:val="ru-RU"/>
         </w:rPr>
         <w:t>5</w:t>
       </w:r>
@@ -7179,7 +7180,6 @@
       <w:r>
         <w:rPr>
           <w:noProof/>
-          <w:lang w:val="ru-RU"/>
         </w:rPr>
         <w:t>6</w:t>
       </w:r>
@@ -8347,7 +8347,6 @@
       <w:r>
         <w:rPr>
           <w:noProof/>
-          <w:lang w:val="ru-RU"/>
         </w:rPr>
         <w:t>12</w:t>
       </w:r>
@@ -9876,7 +9875,7 @@
         <w:rPr>
           <w:lang w:val="ru-RU"/>
         </w:rPr>
-        <w:t xml:space="preserve">Более того, известно, что современные виртиуальные машины платформы </w:t>
+        <w:t xml:space="preserve">Более того, современные виртиуальные машины платформы </w:t>
       </w:r>
       <w:r>
         <w:t>Java</w:t>
@@ -10289,10 +10288,110 @@
     </w:p>
     <w:p>
       <w:pPr>
-        <w:rPr>
-          <w:lang w:val="ru-RU"/>
-        </w:rPr>
-      </w:pPr>
+        <w:keepNext/>
+        <w:jc w:val="center"/>
+      </w:pPr>
+      <w:r>
+        <w:rPr>
+          <w:noProof/>
+          <w:lang w:val="ru-RU" w:eastAsia="ru-RU"/>
+        </w:rPr>
+        <w:drawing>
+          <wp:inline distT="0" distB="0" distL="0" distR="0">
+            <wp:extent cx="4972050" cy="3295650"/>
+            <wp:effectExtent l="19050" t="0" r="0" b="0"/>
+            <wp:docPr id="35" name="Picture 34" descr="kernel_arch.png"/>
+            <wp:cNvGraphicFramePr>
+              <a:graphicFrameLocks xmlns:a="http://schemas.openxmlformats.org/drawingml/2006/main" noChangeAspect="1"/>
+            </wp:cNvGraphicFramePr>
+            <a:graphic xmlns:a="http://schemas.openxmlformats.org/drawingml/2006/main">
+              <a:graphicData uri="http://schemas.openxmlformats.org/drawingml/2006/picture">
+                <pic:pic xmlns:pic="http://schemas.openxmlformats.org/drawingml/2006/picture">
+                  <pic:nvPicPr>
+                    <pic:cNvPr id="0" name="kernel_arch.png"/>
+                    <pic:cNvPicPr/>
+                  </pic:nvPicPr>
+                  <pic:blipFill>
+                    <a:blip r:embed="rId21" cstate="print"/>
+                    <a:stretch>
+                      <a:fillRect/>
+                    </a:stretch>
+                  </pic:blipFill>
+                  <pic:spPr>
+                    <a:xfrm>
+                      <a:off x="0" y="0"/>
+                      <a:ext cx="4972050" cy="3295650"/>
+                    </a:xfrm>
+                    <a:prstGeom prst="rect">
+                      <a:avLst/>
+                    </a:prstGeom>
+                  </pic:spPr>
+                </pic:pic>
+              </a:graphicData>
+            </a:graphic>
+          </wp:inline>
+        </w:drawing>
+      </w:r>
+    </w:p>
+    <w:p>
+      <w:pPr>
+        <w:pStyle w:val="Caption"/>
+        <w:rPr>
+          <w:lang w:val="ru-RU"/>
+        </w:rPr>
+      </w:pPr>
+      <w:r>
+        <w:rPr>
+          <w:lang w:val="ru-RU"/>
+        </w:rPr>
+        <w:t xml:space="preserve">Рисунок </w:t>
+      </w:r>
+      <w:r>
+        <w:fldChar w:fldCharType="begin"/>
+      </w:r>
+      <w:r>
+        <w:rPr>
+          <w:lang w:val="ru-RU"/>
+        </w:rPr>
+        <w:instrText xml:space="preserve"> </w:instrText>
+      </w:r>
+      <w:r>
+        <w:instrText>SEQ</w:instrText>
+      </w:r>
+      <w:r>
+        <w:rPr>
+          <w:lang w:val="ru-RU"/>
+        </w:rPr>
+        <w:instrText xml:space="preserve"> Рисунок \* </w:instrText>
+      </w:r>
+      <w:r>
+        <w:instrText>ARABIC</w:instrText>
+      </w:r>
+      <w:r>
+        <w:rPr>
+          <w:lang w:val="ru-RU"/>
+        </w:rPr>
+        <w:instrText xml:space="preserve"> </w:instrText>
+      </w:r>
+      <w:r>
+        <w:fldChar w:fldCharType="separate"/>
+      </w:r>
+      <w:r>
+        <w:rPr>
+          <w:noProof/>
+          <w:lang w:val="ru-RU"/>
+        </w:rPr>
+        <w:t>14</w:t>
+      </w:r>
+      <w:r>
+        <w:fldChar w:fldCharType="end"/>
+      </w:r>
+      <w:r>
+        <w:rPr>
+          <w:lang w:val="ru-RU"/>
+        </w:rPr>
+        <w:t xml:space="preserve"> – Ядро службы мониторинга</w:t>
+      </w:r>
     </w:p>
     <w:p>
       <w:pPr>
@@ -10359,6 +10458,7 @@
         <w:rPr>
           <w:lang w:val="ru-RU"/>
         </w:rPr>
+        <w:lastRenderedPageBreak/>
         <w:t>Взаимодействие драйверов не осуществляется напрямую. Вместо этого используется подход генерации, передачи и обработки специальных событий ядру.</w:t>
       </w:r>
       <w:r>
@@ -10452,42 +10552,496 @@
         <w:rPr>
           <w:lang w:val="ru-RU"/>
         </w:rPr>
+        <w:t xml:space="preserve">Основная идея </w:t>
+      </w:r>
+      <w:r>
+        <w:rPr>
+          <w:lang w:val="ru-RU"/>
+        </w:rPr>
+        <w:t>предлагаемого подхода для разработки ядра распределенной службы мониторинга заключается в так называемых публичных драйверах. Помимо основных драйверов системы, именуемых в дальнейшем приватными сущетвуют дополнительные драйвера – публичные. Приватные драйвера могут использоваться только тем ядром, в вдресное пространство они загружены, в то время как публичные могу использоваться любыми другими удаленными ядрами, запущенными а гетерогенной среде.</w:t>
+      </w:r>
+    </w:p>
+    <w:p>
+      <w:pPr>
+        <w:rPr>
+          <w:lang w:val="ru-RU"/>
+        </w:rPr>
+      </w:pPr>
+      <w:r>
+        <w:rPr>
+          <w:lang w:val="ru-RU"/>
+        </w:rPr>
+        <w:t xml:space="preserve">Для наделения драйвера ядра публичным поведением достаточно реализовать для него так называемый адаптер драйвера ядра. Адаптер </w:t>
+      </w:r>
+      <w:r>
+        <w:rPr>
+          <w:lang w:val="ru-RU"/>
+        </w:rPr>
+        <w:t xml:space="preserve">драйвера </w:t>
+      </w:r>
+      <w:r>
+        <w:rPr>
+          <w:lang w:val="ru-RU"/>
+        </w:rPr>
+        <w:t xml:space="preserve">ядра предоставляет внешним клиентам </w:t>
+      </w:r>
+      <w:r>
+        <w:t>RPC</w:t>
+      </w:r>
+      <w:r>
+        <w:rPr>
+          <w:lang w:val="ru-RU"/>
+        </w:rPr>
+        <w:t xml:space="preserve"> </w:t>
+      </w:r>
+      <w:r>
+        <w:rPr>
+          <w:lang w:val="ru-RU"/>
+        </w:rPr>
+        <w:t>интерфейс для синхронных и асинхронных вызовов пабличных методов драйвера.</w:t>
+      </w:r>
+      <w:r>
+        <w:rPr>
+          <w:lang w:val="ru-RU"/>
+        </w:rPr>
+        <w:t xml:space="preserve"> Такая модель применяется для взаимодействия служб, запущенных в различных адресных пространствах. </w:t>
+      </w:r>
+    </w:p>
+    <w:p>
+      <w:pPr>
+        <w:rPr>
+          <w:lang w:val="ru-RU"/>
+        </w:rPr>
+      </w:pPr>
+      <w:r>
+        <w:rPr>
+          <w:lang w:val="ru-RU"/>
+        </w:rPr>
+        <w:t>Кроме того, д</w:t>
+      </w:r>
+      <w:r>
+        <w:rPr>
+          <w:lang w:val="ru-RU"/>
+        </w:rPr>
+        <w:t>ля удаленного взаимодействия используются сессии.</w:t>
+      </w:r>
+      <w:r>
+        <w:rPr>
+          <w:lang w:val="ru-RU"/>
+        </w:rPr>
+        <w:t xml:space="preserve"> Сес</w:t>
+      </w:r>
+      <w:r>
+        <w:rPr>
+          <w:lang w:val="ru-RU"/>
+        </w:rPr>
+        <w:t>сия представляет собой набор доступных адаптеров ядра с публичными интерфейсами.</w:t>
+      </w:r>
+      <w:r>
+        <w:rPr>
+          <w:lang w:val="ru-RU"/>
+        </w:rPr>
+        <w:t xml:space="preserve"> Существуют сессии режима ядра и сессии режима пользователя. Сессии режима ядра устанавливаются между удаленными ядрами. Сессии режима пользователя устанавливаются между ядром и панелью управления.</w:t>
+      </w:r>
+    </w:p>
+    <w:p>
+      <w:pPr>
+        <w:pStyle w:val="Heading4"/>
+        <w:rPr>
+          <w:lang w:val="ru-RU"/>
+        </w:rPr>
+      </w:pPr>
+      <w:r>
+        <w:rPr>
+          <w:lang w:val="ru-RU"/>
+        </w:rPr>
         <w:lastRenderedPageBreak/>
+        <w:t>3.1.3.2 Архитектура ядра</w:t>
+      </w:r>
+    </w:p>
+    <w:p>
+      <w:pPr>
+        <w:rPr>
+          <w:lang w:val="ru-RU"/>
+        </w:rPr>
+      </w:pPr>
+      <w:r>
+        <w:rPr>
+          <w:lang w:val="ru-RU"/>
+        </w:rPr>
+        <w:t xml:space="preserve">Ядро представляет собой автономный поток исполнения, реализующий модель «Цикла событий». Ядро содержит базовые механизмы и примитивы, необходимые для работы системы, такие как обработка событий, изменение состояния системы, управление драйверами/адаптерами, управление сетевой подсистемой и т.п. </w:t>
+      </w:r>
+    </w:p>
+    <w:p>
+      <w:pPr>
+        <w:rPr>
+          <w:lang w:val="ru-RU"/>
+        </w:rPr>
+      </w:pPr>
+      <w:r>
+        <w:rPr>
+          <w:lang w:val="ru-RU"/>
+        </w:rPr>
+        <w:t xml:space="preserve">Ядро также содержит основные таблицы и кэши системы – таблица подключенных дочерних и родительских узлов, кэш исследованных узлов и т.п. В каждый момент времени ядро находится в определенном состоянии, менять которое способен только его текущий обработчик, который однозначно определяется состоянием. </w:t>
+      </w:r>
+    </w:p>
+    <w:p>
+      <w:pPr>
+        <w:rPr>
+          <w:lang w:val="ru-RU"/>
+        </w:rPr>
+      </w:pPr>
+      <w:r>
+        <w:rPr>
+          <w:lang w:val="ru-RU"/>
+        </w:rPr>
+        <w:t>Ядро управляет двумя основными сетевыми адаптерами системы – первичным и вторичным. Адаптеры ядра используются для реализации транспортного уровня системы – механизма удаленного вызова процедур (RPC).</w:t>
+      </w:r>
+    </w:p>
+    <w:p>
+      <w:pPr>
+        <w:rPr>
+          <w:lang w:val="ru-RU"/>
+        </w:rPr>
+      </w:pPr>
+      <w:r>
+        <w:rPr>
+          <w:lang w:val="ru-RU"/>
+        </w:rPr>
+        <w:t xml:space="preserve">Ядро </w:t>
+      </w:r>
+      <w:r>
+        <w:rPr>
+          <w:lang w:val="ru-RU"/>
+        </w:rPr>
+        <w:t xml:space="preserve">службы мониторинга </w:t>
+      </w:r>
+      <w:r>
+        <w:rPr>
+          <w:lang w:val="ru-RU"/>
+        </w:rPr>
+        <w:t xml:space="preserve">характеризуется </w:t>
+      </w:r>
+      <w:r>
+        <w:rPr>
+          <w:lang w:val="ru-RU"/>
+        </w:rPr>
+        <w:t xml:space="preserve">внутренним непротиворечивым </w:t>
+      </w:r>
+      <w:r>
+        <w:rPr>
+          <w:lang w:val="ru-RU"/>
+        </w:rPr>
+        <w:t>контекстом ядра, который содержит основную информацию о его текущем состоянии:</w:t>
+      </w:r>
+    </w:p>
+    <w:p>
+      <w:pPr>
+        <w:pStyle w:val="ListParagraph"/>
+        <w:numPr>
+          <w:ilvl w:val="0"/>
+          <w:numId w:val="31"/>
+        </w:numPr>
+        <w:tabs>
+          <w:tab w:val="left" w:pos="1560"/>
+        </w:tabs>
+        <w:ind w:left="1560" w:hanging="425"/>
+        <w:rPr>
+          <w:lang w:val="ru-RU"/>
+        </w:rPr>
+      </w:pPr>
+      <w:r>
+        <w:rPr>
+          <w:lang w:val="ru-RU"/>
+        </w:rPr>
+        <w:t>идентификатор ядра</w:t>
+      </w:r>
+      <w:r>
+        <w:rPr>
+          <w:lang w:val="ru-RU"/>
+        </w:rPr>
+        <w:t xml:space="preserve"> </w:t>
+      </w:r>
+      <w:r>
+        <w:rPr>
+          <w:lang w:val="ru-RU"/>
+        </w:rPr>
+        <w:t>– 3</w:t>
+      </w:r>
+      <w:r>
+        <w:rPr>
+          <w:lang w:val="ru-RU"/>
+        </w:rPr>
+        <w:t>2-х байтовая последовательность однозначно идентифицирующая ядро в гетерогенной среде;</w:t>
+      </w:r>
+    </w:p>
+    <w:p>
+      <w:pPr>
+        <w:pStyle w:val="ListParagraph"/>
+        <w:numPr>
+          <w:ilvl w:val="0"/>
+          <w:numId w:val="31"/>
+        </w:numPr>
+        <w:tabs>
+          <w:tab w:val="left" w:pos="1560"/>
+        </w:tabs>
+        <w:ind w:left="1560" w:hanging="425"/>
+        <w:rPr>
+          <w:lang w:val="ru-RU"/>
+        </w:rPr>
+      </w:pPr>
+      <w:r>
+        <w:rPr>
+          <w:lang w:val="ru-RU"/>
+        </w:rPr>
+        <w:t>прокси первичного и вторичного адаптера, необходимые для установления соединения между ядрами, запущенными в различных адресных пространствах;</w:t>
+      </w:r>
+    </w:p>
+    <w:p>
+      <w:pPr>
+        <w:pStyle w:val="ListParagraph"/>
+        <w:numPr>
+          <w:ilvl w:val="0"/>
+          <w:numId w:val="31"/>
+        </w:numPr>
+        <w:tabs>
+          <w:tab w:val="left" w:pos="1560"/>
+        </w:tabs>
+        <w:ind w:left="1560" w:hanging="425"/>
+        <w:rPr>
+          <w:lang w:val="ru-RU"/>
+        </w:rPr>
+      </w:pPr>
+      <w:r>
+        <w:rPr>
+          <w:lang w:val="ru-RU"/>
+        </w:rPr>
+        <w:t>индекс производительности узла</w:t>
+      </w:r>
+      <w:r>
+        <w:rPr>
+          <w:lang w:val="ru-RU"/>
+        </w:rPr>
+        <w:t xml:space="preserve"> – </w:t>
+      </w:r>
+      <w:r>
+        <w:rPr>
+          <w:lang w:val="ru-RU"/>
+        </w:rPr>
+        <w:t>целое положительное число, определяющее текущую производительность узла по некоторой шкале;</w:t>
+      </w:r>
+    </w:p>
+    <w:p>
+      <w:pPr>
+        <w:pStyle w:val="ListParagraph"/>
+        <w:numPr>
+          <w:ilvl w:val="0"/>
+          <w:numId w:val="31"/>
+        </w:numPr>
+        <w:tabs>
+          <w:tab w:val="left" w:pos="1560"/>
+        </w:tabs>
+        <w:ind w:left="1560" w:hanging="425"/>
+        <w:rPr>
+          <w:lang w:val="ru-RU"/>
+        </w:rPr>
+      </w:pPr>
+      <w:r>
+        <w:rPr>
+          <w:lang w:val="ru-RU"/>
+        </w:rPr>
+        <w:t>состояние ядра – текущее состояние ядра;</w:t>
+      </w:r>
+    </w:p>
+    <w:p>
+      <w:pPr>
+        <w:pStyle w:val="ListParagraph"/>
+        <w:numPr>
+          <w:ilvl w:val="0"/>
+          <w:numId w:val="31"/>
+        </w:numPr>
+        <w:tabs>
+          <w:tab w:val="left" w:pos="1560"/>
+        </w:tabs>
+        <w:ind w:left="1560" w:hanging="425"/>
+        <w:rPr>
+          <w:lang w:val="ru-RU"/>
+        </w:rPr>
+      </w:pPr>
+      <w:r>
+        <w:rPr>
+          <w:lang w:val="ru-RU"/>
+        </w:rPr>
+        <w:t>список дочерних подключенных узлов, используемый системой для адекватной оценки производительности всей распределенной системы в целом;</w:t>
+      </w:r>
+    </w:p>
+    <w:p>
+      <w:pPr>
+        <w:pStyle w:val="ListParagraph"/>
+        <w:numPr>
+          <w:ilvl w:val="0"/>
+          <w:numId w:val="31"/>
+        </w:numPr>
+        <w:tabs>
+          <w:tab w:val="left" w:pos="1560"/>
+        </w:tabs>
+        <w:ind w:left="1560" w:hanging="425"/>
+        <w:rPr>
+          <w:lang w:val="ru-RU"/>
+        </w:rPr>
+      </w:pPr>
+      <w:r>
+        <w:rPr>
+          <w:lang w:val="ru-RU"/>
+        </w:rPr>
+        <w:lastRenderedPageBreak/>
+        <w:t>список родительских узлов, используемый испольнительной подсистемой для управления расписанием и запуском модулей мониторинга;</w:t>
+      </w:r>
+    </w:p>
+    <w:p>
+      <w:pPr>
+        <w:pStyle w:val="ListParagraph"/>
+        <w:numPr>
+          <w:ilvl w:val="0"/>
+          <w:numId w:val="31"/>
+        </w:numPr>
+        <w:tabs>
+          <w:tab w:val="left" w:pos="1560"/>
+        </w:tabs>
+        <w:ind w:left="1560" w:hanging="425"/>
+        <w:rPr>
+          <w:lang w:val="ru-RU"/>
+        </w:rPr>
+      </w:pPr>
+      <w:r>
+        <w:rPr>
+          <w:lang w:val="ru-RU"/>
+        </w:rPr>
+        <w:t xml:space="preserve">базовая информация об выичслительном узле (тип операционной системы, имя и </w:t>
+      </w:r>
+      <w:r>
+        <w:t>IP</w:t>
+      </w:r>
+      <w:r>
+        <w:rPr>
+          <w:lang w:val="ru-RU"/>
+        </w:rPr>
+        <w:t>-</w:t>
+      </w:r>
+      <w:r>
+        <w:rPr>
+          <w:lang w:val="ru-RU"/>
+        </w:rPr>
+        <w:t>адрес компьютера в сети).</w:t>
+      </w:r>
+    </w:p>
+    <w:p>
+      <w:pPr>
+        <w:pStyle w:val="Heading4"/>
+        <w:rPr>
+          <w:lang w:val="ru-RU"/>
+        </w:rPr>
+      </w:pPr>
+      <w:r>
+        <w:rPr>
+          <w:lang w:val="ru-RU"/>
+        </w:rPr>
+        <w:t>3.1.3.2 Пул ядра</w:t>
+      </w:r>
+    </w:p>
+    <w:p>
+      <w:pPr>
+        <w:rPr>
+          <w:lang w:val="ru-RU"/>
+        </w:rPr>
+      </w:pPr>
+      <w:r>
+        <w:rPr>
+          <w:lang w:val="ru-RU"/>
+        </w:rPr>
+        <w:t>Поток ядра реализует механизм бесконечной обработки событий, который генерируют ядру драйвера. Со</w:t>
+      </w:r>
+      <w:r>
+        <w:rPr>
+          <w:lang w:val="ru-RU"/>
+        </w:rPr>
+        <w:t xml:space="preserve">бытие при генерации попадает в пул ядра </w:t>
+      </w:r>
+      <w:r>
+        <w:rPr>
+          <w:lang w:val="ru-RU"/>
+        </w:rPr>
+        <w:t xml:space="preserve">- потокобезопасную очередь без планирования. Это значит, что события обрабатываются ядром по принципу </w:t>
+      </w:r>
+      <w:r>
+        <w:t>FIFO</w:t>
+      </w:r>
+      <w:r>
+        <w:rPr>
+          <w:lang w:val="ru-RU"/>
+        </w:rPr>
+        <w:t xml:space="preserve">. </w:t>
+      </w:r>
+      <w:r>
+        <w:rPr>
+          <w:lang w:val="ru-RU"/>
+        </w:rPr>
+        <w:t>Благодаря использованию потокобезопасного пула, ядро имеет особенность «засыпать» при условии, что пул пустой и в текущий момент нет запроса на обработку. Это позволяет экономить ресурсы системы в сетях с небольшой нагрузкой.</w:t>
+      </w:r>
+    </w:p>
+    <w:p>
+      <w:pPr>
+        <w:pStyle w:val="Heading4"/>
+        <w:rPr>
+          <w:lang w:val="ru-RU"/>
+        </w:rPr>
+      </w:pPr>
+      <w:r>
+        <w:rPr>
+          <w:lang w:val="ru-RU"/>
+        </w:rPr>
+        <w:t>3.1.3.7</w:t>
+      </w:r>
+      <w:r>
+        <w:rPr>
+          <w:lang w:val="ru-RU"/>
+        </w:rPr>
+        <w:t xml:space="preserve"> Индекс производительности узла</w:t>
+      </w:r>
+    </w:p>
+    <w:p>
+      <w:pPr>
+        <w:rPr>
+          <w:lang w:val="ru-RU"/>
+        </w:rPr>
+      </w:pPr>
+      <w:r>
+        <w:rPr>
+          <w:lang w:val="ru-RU"/>
+        </w:rPr>
+        <w:t xml:space="preserve">Для численной оценки вычислительных ресурсов узла, на котором запущена служба мониторинга авторами была разработана шкала оценки ресурсов вычислительной системы. </w:t>
+      </w:r>
+    </w:p>
+    <w:p>
+      <w:pPr>
+        <w:rPr>
+          <w:lang w:val="ru-RU"/>
+        </w:rPr>
+      </w:pPr>
+      <w:r>
+        <w:rPr>
+          <w:lang w:val="ru-RU"/>
+        </w:rPr>
         <w:t xml:space="preserve">Основная идея </w:t>
       </w:r>
       <w:r>
         <w:rPr>
           <w:lang w:val="ru-RU"/>
         </w:rPr>
-        <w:t>предлагаемого подхода для разработки ядра распределенной службы мониторинга заключается в так называемых публичных драйверах. Помимо основных драйверов системы, именуемых в дальнейшем приватными сущетвуют дополнительные драйвера – публичные. Приватные драйвера могут использоваться только тем ядром, в вдресное пространство они загружены, в то время как публичные могу использоваться любыми другими удаленными ядрами, запущенными а гетерогенной среде.</w:t>
-      </w:r>
-    </w:p>
-    <w:p>
-      <w:pPr>
-        <w:rPr>
-          <w:lang w:val="ru-RU"/>
-        </w:rPr>
-      </w:pPr>
-      <w:r>
-        <w:rPr>
-          <w:lang w:val="ru-RU"/>
-        </w:rPr>
-        <w:t xml:space="preserve">Для наделения драйвера ядра публичным поведением достаточно реализовать для него так называемый адаптер драйвера ядра. Адаптер </w:t>
-      </w:r>
-      <w:r>
-        <w:rPr>
-          <w:lang w:val="ru-RU"/>
-        </w:rPr>
-        <w:t xml:space="preserve">драйвера </w:t>
-      </w:r>
-      <w:r>
-        <w:rPr>
-          <w:lang w:val="ru-RU"/>
-        </w:rPr>
-        <w:t xml:space="preserve">ядра предоставляет внешним клиентам </w:t>
-      </w:r>
-      <w:r>
-        <w:t>RPC</w:t>
+        <w:t xml:space="preserve">предлагаемой шкалы заключается в нормировании результатов оценки по некоторому базовому значению. В данном случае, мы использовали абсолютный показатель производительности системы с процессором </w:t>
+      </w:r>
+      <w:r>
+        <w:t>Intel</w:t>
       </w:r>
       <w:r>
         <w:rPr>
@@ -10496,62 +11050,87 @@
         <w:t xml:space="preserve"> </w:t>
       </w:r>
       <w:r>
-        <w:rPr>
-          <w:lang w:val="ru-RU"/>
-        </w:rPr>
-        <w:t>интерфейс для синхронных и асинхронных вызовов пабличных методов драйвера.</w:t>
-      </w:r>
-      <w:r>
-        <w:rPr>
-          <w:lang w:val="ru-RU"/>
-        </w:rPr>
-        <w:t xml:space="preserve"> Такая модель применяется для взаимодействия служб, запущенных в различных адресных пространствах. </w:t>
-      </w:r>
-    </w:p>
-    <w:p>
-      <w:pPr>
-        <w:rPr>
-          <w:lang w:val="ru-RU"/>
-        </w:rPr>
-      </w:pPr>
-      <w:r>
-        <w:rPr>
-          <w:lang w:val="ru-RU"/>
-        </w:rPr>
-        <w:t>Кроме того, д</w:t>
-      </w:r>
-      <w:r>
-        <w:rPr>
-          <w:lang w:val="ru-RU"/>
-        </w:rPr>
-        <w:t>ля удаленного взаимодействия используются сессии.</w:t>
-      </w:r>
-      <w:r>
-        <w:rPr>
-          <w:lang w:val="ru-RU"/>
-        </w:rPr>
-        <w:t xml:space="preserve"> Сеесия представляет собой набор доступных адаптеров ядра с публичными интерфейсами.</w:t>
-      </w:r>
-      <w:r>
-        <w:rPr>
-          <w:lang w:val="ru-RU"/>
-        </w:rPr>
-        <w:t xml:space="preserve"> Существуют сессии режима ядра и сессии режима пользователя. Сессии режима ядра устанавливаются между удаленными ядрами. Сессии режима пользователя устанавливаются между ядром и панелью управления.</w:t>
-      </w:r>
-    </w:p>
-    <w:p>
-      <w:pPr>
-        <w:rPr>
-          <w:lang w:val="ru-RU"/>
-        </w:rPr>
-      </w:pPr>
-    </w:p>
-    <w:p>
-      <w:pPr>
-        <w:rPr>
-          <w:lang w:val="ru-RU"/>
-        </w:rPr>
-      </w:pPr>
+        <w:t>Core</w:t>
+      </w:r>
+      <w:r>
+        <w:rPr>
+          <w:lang w:val="ru-RU"/>
+        </w:rPr>
+        <w:t xml:space="preserve"> </w:t>
+      </w:r>
+      <w:r>
+        <w:t>Duo</w:t>
+      </w:r>
+      <w:r>
+        <w:rPr>
+          <w:lang w:val="ru-RU"/>
+        </w:rPr>
+        <w:t xml:space="preserve"> 2300 </w:t>
+      </w:r>
+      <w:r>
+        <w:rPr>
+          <w:lang w:val="ru-RU"/>
+        </w:rPr>
+        <w:t xml:space="preserve">и доступной оперативной памятью 1 Гб. Абсолютная оценка для этой системы составляет </w:t>
+      </w:r>
+      <w:r>
+        <w:t xml:space="preserve">812. </w:t>
+      </w:r>
+    </w:p>
+    <w:p>
+      <w:pPr>
+        <w:rPr>
+          <w:lang w:val="ru-RU"/>
+        </w:rPr>
+      </w:pPr>
+      <w:r>
+        <w:rPr>
+          <w:lang w:val="ru-RU"/>
+        </w:rPr>
+        <w:t>Абсолютная оценка производительности узла  является эвристической величиной и расчитывается по основным ресурсам вычислительной системы – процессору, памяти, доступному дисковому пространству и текущей загруженности системы.</w:t>
+      </w:r>
+    </w:p>
+    <w:p>
+      <w:pPr>
+        <w:rPr>
+          <w:lang w:val="ru-RU"/>
+        </w:rPr>
+      </w:pPr>
+      <w:r>
+        <w:rPr>
+          <w:lang w:val="ru-RU"/>
+        </w:rPr>
+        <w:t xml:space="preserve">Любая оценка производительности узла нормируется на это значение. Фактически индекс производительности отражает во сколько раз исследуемая система производительней базовой. </w:t>
+      </w:r>
+    </w:p>
+    <w:p>
+      <w:pPr>
+        <w:rPr>
+          <w:lang w:val="ru-RU"/>
+        </w:rPr>
+      </w:pPr>
+      <w:r>
+        <w:rPr>
+          <w:lang w:val="ru-RU"/>
+        </w:rPr>
+        <w:lastRenderedPageBreak/>
+        <w:t xml:space="preserve">Аналогичный подход используется в </w:t>
+      </w:r>
+      <w:r>
+        <w:rPr>
+          <w:lang w:val="ru-RU"/>
+        </w:rPr>
+        <w:t xml:space="preserve">тестах оценки производительности компиляторов, виртуальных машин и баз данных </w:t>
+      </w:r>
+      <w:r>
+        <w:t>SPEC</w:t>
+      </w:r>
+      <w:r>
+        <w:rPr>
+          <w:lang w:val="ru-RU"/>
+        </w:rPr>
+        <w:t xml:space="preserve">. </w:t>
+      </w:r>
     </w:p>
     <w:p>
       <w:pPr>
@@ -10615,8 +11194,352 @@
         <w:rPr>
           <w:lang w:val="ru-RU"/>
         </w:rPr>
+        <w:t>3.1.3 Транспортная подсистема</w:t>
+      </w:r>
+    </w:p>
+    <w:p>
+      <w:pPr>
+        <w:pStyle w:val="Heading4"/>
+        <w:rPr>
+          <w:lang w:val="ru-RU"/>
+        </w:rPr>
+      </w:pPr>
+      <w:r>
+        <w:rPr>
+          <w:lang w:val="ru-RU"/>
+        </w:rPr>
+        <w:t>3.1.3.1 Общее описание</w:t>
+      </w:r>
+    </w:p>
+    <w:p>
+      <w:pPr>
+        <w:rPr>
+          <w:lang w:val="ru-RU"/>
+        </w:rPr>
+      </w:pPr>
+    </w:p>
+    <w:p>
+      <w:pPr>
+        <w:pStyle w:val="Heading4"/>
+        <w:rPr>
+          <w:lang w:val="ru-RU"/>
+        </w:rPr>
+      </w:pPr>
+      <w:r>
+        <w:rPr>
+          <w:lang w:val="ru-RU"/>
+        </w:rPr>
+        <w:t>3.1.3</w:t>
+      </w:r>
+      <w:r>
+        <w:rPr>
+          <w:lang w:val="ru-RU"/>
+        </w:rPr>
+        <w:t>.1</w:t>
+      </w:r>
+      <w:r>
+        <w:rPr>
+          <w:lang w:val="ru-RU"/>
+        </w:rPr>
+        <w:t xml:space="preserve"> У</w:t>
+      </w:r>
+      <w:r>
+        <w:rPr>
+          <w:lang w:val="ru-RU"/>
+        </w:rPr>
+        <w:t>ниверсальный</w:t>
+      </w:r>
+      <w:r>
+        <w:rPr>
+          <w:lang w:val="ru-RU"/>
+        </w:rPr>
+        <w:t xml:space="preserve"> </w:t>
+      </w:r>
+      <w:r>
+        <w:rPr>
+          <w:lang w:val="ru-RU"/>
+        </w:rPr>
+        <w:t>у</w:t>
+      </w:r>
+      <w:r>
+        <w:rPr>
+          <w:lang w:val="ru-RU"/>
+        </w:rPr>
+        <w:t>никальный идентификатор (</w:t>
+      </w:r>
+      <w:r>
+        <w:t>UUID</w:t>
+      </w:r>
+      <w:r>
+        <w:rPr>
+          <w:lang w:val="ru-RU"/>
+        </w:rPr>
+        <w:t>)</w:t>
+      </w:r>
+    </w:p>
+    <w:p>
+      <w:pPr>
+        <w:rPr>
+          <w:lang w:val="ru-RU"/>
+        </w:rPr>
+      </w:pPr>
+      <w:r>
+        <w:rPr>
+          <w:lang w:val="ru-RU"/>
+        </w:rPr>
+        <w:t xml:space="preserve">Для однозначной идентификации объектов в рамках системы, авторами </w:t>
+      </w:r>
+      <w:r>
+        <w:rPr>
+          <w:lang w:val="ru-RU"/>
+        </w:rPr>
+        <w:t>использовалось понятие универсального уникального</w:t>
+      </w:r>
+      <w:r>
+        <w:rPr>
+          <w:lang w:val="ru-RU"/>
+        </w:rPr>
+        <w:t xml:space="preserve"> идентификатор</w:t>
+      </w:r>
+      <w:r>
+        <w:rPr>
+          <w:lang w:val="ru-RU"/>
+        </w:rPr>
+        <w:t>а</w:t>
+      </w:r>
+      <w:r>
+        <w:rPr>
+          <w:lang w:val="ru-RU"/>
+        </w:rPr>
+        <w:t xml:space="preserve"> (</w:t>
+      </w:r>
+      <w:r>
+        <w:t>UUID</w:t>
+      </w:r>
+      <w:r>
+        <w:rPr>
+          <w:lang w:val="ru-RU"/>
+        </w:rPr>
+        <w:t xml:space="preserve">).  </w:t>
+      </w:r>
+      <w:proofErr w:type="gramStart"/>
+      <w:r>
+        <w:t>UUID</w:t>
+      </w:r>
+      <w:r>
+        <w:rPr>
+          <w:lang w:val="ru-RU"/>
+        </w:rPr>
+        <w:t xml:space="preserve"> представляет собой строку из 36-ти символов в формате </w:t>
+      </w:r>
+      <w:r>
+        <w:t>Unicode</w:t>
+      </w:r>
+      <w:r>
+        <w:rPr>
+          <w:lang w:val="ru-RU"/>
+        </w:rPr>
+        <w:t xml:space="preserve"> (например такую — </w:t>
+      </w:r>
+      <w:r>
+        <w:rPr>
+          <w:lang w:val="ru-RU"/>
+        </w:rPr>
+        <w:t>«</w:t>
+      </w:r>
+      <w:r>
+        <w:rPr>
+          <w:lang w:val="ru-RU"/>
+        </w:rPr>
+        <w:t>5029</w:t>
+      </w:r>
+      <w:r>
+        <w:t>a</w:t>
+      </w:r>
+      <w:r>
+        <w:rPr>
+          <w:lang w:val="ru-RU"/>
+        </w:rPr>
+        <w:t>22</w:t>
+      </w:r>
+      <w:r>
+        <w:t>c</w:t>
+      </w:r>
+      <w:r>
+        <w:rPr>
+          <w:lang w:val="ru-RU"/>
+        </w:rPr>
+        <w:t>-</w:t>
+      </w:r>
+      <w:r>
+        <w:t>e</w:t>
+      </w:r>
+      <w:r>
+        <w:rPr>
+          <w:lang w:val="ru-RU"/>
+        </w:rPr>
+        <w:t>333-4</w:t>
+      </w:r>
+      <w:r>
+        <w:t>f</w:t>
+      </w:r>
+      <w:r>
+        <w:rPr>
+          <w:lang w:val="ru-RU"/>
+        </w:rPr>
+        <w:t>87-86</w:t>
+      </w:r>
+      <w:r>
+        <w:t>b</w:t>
+      </w:r>
+      <w:r>
+        <w:rPr>
+          <w:lang w:val="ru-RU"/>
+        </w:rPr>
+        <w:t>1-</w:t>
+      </w:r>
+      <w:r>
+        <w:t>cd</w:t>
+      </w:r>
+      <w:r>
+        <w:rPr>
+          <w:lang w:val="ru-RU"/>
+        </w:rPr>
+        <w:t>5</w:t>
+      </w:r>
+      <w:r>
+        <w:t>e</w:t>
+      </w:r>
+      <w:r>
+        <w:rPr>
+          <w:lang w:val="ru-RU"/>
+        </w:rPr>
+        <w:t>0</w:t>
+      </w:r>
+      <w:r>
+        <w:t>fcce</w:t>
+      </w:r>
+      <w:r>
+        <w:rPr>
+          <w:lang w:val="ru-RU"/>
+        </w:rPr>
+        <w:t>509</w:t>
+      </w:r>
+      <w:r>
+        <w:rPr>
+          <w:lang w:val="ru-RU"/>
+        </w:rPr>
+        <w:t>»).</w:t>
+      </w:r>
+      <w:proofErr w:type="gramEnd"/>
+      <w:r>
+        <w:rPr>
+          <w:lang w:val="ru-RU"/>
+        </w:rPr>
+        <w:t xml:space="preserve"> </w:t>
+      </w:r>
+    </w:p>
+    <w:p>
+      <w:pPr>
+        <w:rPr>
+          <w:lang w:val="ru-RU"/>
+        </w:rPr>
+      </w:pPr>
+      <w:r>
+        <w:rPr>
+          <w:lang w:val="ru-RU"/>
+        </w:rPr>
+        <w:t xml:space="preserve">Стандартная библиотека классов </w:t>
+      </w:r>
+      <w:r>
+        <w:t>Java</w:t>
+      </w:r>
+      <w:r>
+        <w:rPr>
+          <w:lang w:val="ru-RU"/>
+        </w:rPr>
+        <w:t xml:space="preserve">, уже содержит реализацию </w:t>
+      </w:r>
+      <w:r>
+        <w:t>UUID</w:t>
+      </w:r>
+      <w:r>
+        <w:rPr>
+          <w:lang w:val="ru-RU"/>
+        </w:rPr>
+        <w:t xml:space="preserve"> в классе </w:t>
+      </w:r>
+      <w:r>
+        <w:t>java</w:t>
+      </w:r>
+      <w:r>
+        <w:rPr>
+          <w:lang w:val="ru-RU"/>
+        </w:rPr>
+        <w:t>.</w:t>
+      </w:r>
+      <w:r>
+        <w:t>util</w:t>
+      </w:r>
+      <w:r>
+        <w:rPr>
+          <w:lang w:val="ru-RU"/>
+        </w:rPr>
+        <w:t>.</w:t>
+      </w:r>
+      <w:r>
+        <w:t>UUID</w:t>
+      </w:r>
+      <w:r>
+        <w:rPr>
+          <w:lang w:val="ru-RU"/>
+        </w:rPr>
+        <w:t>.</w:t>
+      </w:r>
+    </w:p>
+    <w:p>
+      <w:pPr>
+        <w:rPr>
+          <w:lang w:val="ru-RU"/>
+        </w:rPr>
+      </w:pPr>
+      <w:r>
+        <w:rPr>
+          <w:lang w:val="ru-RU"/>
+        </w:rPr>
+        <w:t>Понятие универсального уникального идентификатора введено для однозначной идентификации узлов распределенной системы, сообщений, модулей мониторинга а так-же любых других сущностей, требующих идентификации в распределенной системе.</w:t>
+      </w:r>
+    </w:p>
+    <w:p>
+      <w:pPr>
+        <w:rPr>
+          <w:lang w:val="ru-RU"/>
+        </w:rPr>
+      </w:pPr>
+      <w:r>
+        <w:rPr>
+          <w:lang w:val="ru-RU"/>
+        </w:rPr>
+        <w:t xml:space="preserve">Использование строкового идентификатора в данной случае оправдано по нескольким причинам. Во-первых, производительность современных вычислительных систем настолько высока, что они одинаково быстро работают как со строками так и числовыми данным. Однако, использование подобного </w:t>
+      </w:r>
+      <w:r>
+        <w:rPr>
+          <w:lang w:val="ru-RU"/>
+        </w:rPr>
         <w:lastRenderedPageBreak/>
-        <w:t>3.1.3 Транспортная подсистема</w:t>
+        <w:t>подхода удовлетворяет требованиям к масштабируемости по отношению к размеру системы. Во-вторых, согласно используемой платформе среднего слоя, все данные, передаваемые по каналам связи упаковываются в бинарные последовател</w:t>
+      </w:r>
+      <w:r>
+        <w:rPr>
+          <w:lang w:val="ru-RU"/>
+        </w:rPr>
+        <w:t>ьности и сжимаются, что позволяет</w:t>
+      </w:r>
+      <w:r>
+        <w:rPr>
+          <w:lang w:val="ru-RU"/>
+        </w:rPr>
+        <w:t xml:space="preserve"> снизить объемы сетевого трафика.</w:t>
       </w:r>
     </w:p>
     <w:p>
@@ -10630,15 +11553,129 @@
         <w:rPr>
           <w:lang w:val="ru-RU"/>
         </w:rPr>
-        <w:t>3.1.3.1 Общее описание</w:t>
-      </w:r>
-    </w:p>
-    <w:p>
-      <w:pPr>
-        <w:rPr>
-          <w:lang w:val="ru-RU"/>
-        </w:rPr>
-      </w:pPr>
+        <w:t>3.1.4 Уникальный идентификатор узла</w:t>
+      </w:r>
+    </w:p>
+    <w:p>
+      <w:pPr>
+        <w:rPr>
+          <w:lang w:val="ru-RU"/>
+        </w:rPr>
+      </w:pPr>
+      <w:r>
+        <w:rPr>
+          <w:lang w:val="ru-RU"/>
+        </w:rPr>
+        <w:t>Для эффективной работы транспортного уровня системы, каждый узел идентифицируется не локальным или физическим адресом а так называемым уникальным идентификатором узла (</w:t>
+      </w:r>
+      <w:r>
+        <w:t>N</w:t>
+      </w:r>
+      <w:r>
+        <w:rPr>
+          <w:lang w:val="ru-RU"/>
+        </w:rPr>
+        <w:t xml:space="preserve">UID). </w:t>
+      </w:r>
+      <w:r>
+        <w:rPr>
+          <w:lang w:val="ru-RU"/>
+        </w:rPr>
+        <w:t xml:space="preserve">Идентификатор </w:t>
+      </w:r>
+      <w:r>
+        <w:t>N</w:t>
+      </w:r>
+      <w:r>
+        <w:rPr>
+          <w:lang w:val="ru-RU"/>
+        </w:rPr>
+        <w:t>UID</w:t>
+      </w:r>
+      <w:r>
+        <w:rPr>
+          <w:lang w:val="ru-RU"/>
+        </w:rPr>
+        <w:t xml:space="preserve"> состоит из дух частей — </w:t>
+      </w:r>
+      <w:r>
+        <w:rPr>
+          <w:lang w:val="ru-RU"/>
+        </w:rPr>
+        <w:t>домена и идентификатора в домене</w:t>
+      </w:r>
+      <w:r>
+        <w:rPr>
+          <w:lang w:val="ru-RU"/>
+        </w:rPr>
+        <w:t>.</w:t>
+      </w:r>
+      <w:r>
+        <w:rPr>
+          <w:lang w:val="ru-RU"/>
+        </w:rPr>
+        <w:t xml:space="preserve"> Под доменом распределенной системы мониторинга здесь и далее будем понимать объединенную группу узлов, с запущенными службами мониторинга, способными без каких-либо ограничений взаимодействовать между собой. В некотором смысле домен распределенной системы можно предствлять как домен </w:t>
+      </w:r>
+      <w:r>
+        <w:t>Windows</w:t>
+      </w:r>
+      <w:r>
+        <w:rPr>
+          <w:lang w:val="ru-RU"/>
+        </w:rPr>
+        <w:t>, а узлы распределенной системы как компьютеры в домене.</w:t>
+      </w:r>
+      <w:r>
+        <w:rPr>
+          <w:lang w:val="ru-RU"/>
+        </w:rPr>
+        <w:t xml:space="preserve"> [</w:t>
+      </w:r>
+      <w:r>
+        <w:rPr>
+          <w:lang w:val="ru-RU"/>
+        </w:rPr>
+        <w:t>сслыка</w:t>
+      </w:r>
+      <w:r>
+        <w:rPr>
+          <w:lang w:val="ru-RU"/>
+        </w:rPr>
+        <w:t>]</w:t>
+      </w:r>
+    </w:p>
+    <w:p>
+      <w:pPr>
+        <w:rPr>
+          <w:lang w:val="ru-RU"/>
+        </w:rPr>
+      </w:pPr>
+      <w:r>
+        <w:rPr>
+          <w:lang w:val="ru-RU"/>
+        </w:rPr>
+        <w:t>Уникальный идентификатор узла позволяет избежать коллизий на транспортном уровне, разрывает связь между логическим узлом</w:t>
+      </w:r>
+      <w:r>
+        <w:rPr>
+          <w:lang w:val="ru-RU"/>
+        </w:rPr>
+        <w:t xml:space="preserve"> и его реальным адресом в сети.</w:t>
+      </w:r>
+    </w:p>
+    <w:p>
+      <w:pPr>
+        <w:pStyle w:val="Heading3"/>
+        <w:rPr>
+          <w:lang w:val="ru-RU"/>
+        </w:rPr>
+      </w:pPr>
+      <w:r>
+        <w:rPr>
+          <w:lang w:val="ru-RU"/>
+        </w:rPr>
+        <w:t>3.1.4 Подсистема исполнения</w:t>
+      </w:r>
     </w:p>
     <w:p>
       <w:pPr>
@@ -10651,25 +11688,76 @@
         <w:rPr>
           <w:lang w:val="ru-RU"/>
         </w:rPr>
-        <w:t>3.1.3</w:t>
-      </w:r>
-      <w:r>
-        <w:rPr>
-          <w:lang w:val="ru-RU"/>
-        </w:rPr>
-        <w:t>.1</w:t>
-      </w:r>
-      <w:r>
-        <w:rPr>
-          <w:lang w:val="ru-RU"/>
-        </w:rPr>
-        <w:t xml:space="preserve"> У</w:t>
-      </w:r>
-      <w:r>
-        <w:rPr>
-          <w:lang w:val="ru-RU"/>
-        </w:rPr>
-        <w:t>ниверсальный</w:t>
+        <w:t>3.1.4.1 Общее описание</w:t>
+      </w:r>
+    </w:p>
+    <w:p>
+      <w:pPr>
+        <w:pStyle w:val="Heading2"/>
+        <w:rPr>
+          <w:lang w:val="ru-RU"/>
+        </w:rPr>
+      </w:pPr>
+      <w:r>
+        <w:rPr>
+          <w:lang w:val="ru-RU"/>
+        </w:rPr>
+        <w:t>3.2 Менеджер модулей</w:t>
+      </w:r>
+    </w:p>
+    <w:p>
+      <w:pPr>
+        <w:pStyle w:val="Heading3"/>
+        <w:rPr>
+          <w:lang w:val="ru-RU"/>
+        </w:rPr>
+      </w:pPr>
+      <w:r>
+        <w:rPr>
+          <w:lang w:val="ru-RU"/>
+        </w:rPr>
+        <w:t>3.2.1 Общее описание</w:t>
+      </w:r>
+    </w:p>
+    <w:p>
+      <w:pPr>
+        <w:pStyle w:val="Heading3"/>
+        <w:rPr>
+          <w:lang w:val="ru-RU"/>
+        </w:rPr>
+      </w:pPr>
+      <w:r>
+        <w:rPr>
+          <w:lang w:val="ru-RU"/>
+        </w:rPr>
+        <w:t>3.2.2 Выбор средств реализации</w:t>
+      </w:r>
+    </w:p>
+    <w:p>
+      <w:pPr>
+        <w:pStyle w:val="Heading3"/>
+        <w:rPr>
+          <w:lang w:val="ru-RU"/>
+        </w:rPr>
+      </w:pPr>
+      <w:r>
+        <w:rPr>
+          <w:lang w:val="ru-RU"/>
+        </w:rPr>
+        <w:t>3.2.3 Уникальный идентификатор модуля</w:t>
+      </w:r>
+    </w:p>
+    <w:p>
+      <w:pPr>
+        <w:rPr>
+          <w:lang w:val="ru-RU"/>
+        </w:rPr>
+      </w:pPr>
+      <w:r>
+        <w:rPr>
+          <w:lang w:val="ru-RU"/>
+        </w:rPr>
+        <w:t>Для идентификаци модуля в рамках распределенной системы используется</w:t>
       </w:r>
       <w:r>
         <w:rPr>
@@ -10681,13 +11769,7 @@
         <w:rPr>
           <w:lang w:val="ru-RU"/>
         </w:rPr>
-        <w:t>у</w:t>
-      </w:r>
-      <w:r>
-        <w:rPr>
-          <w:lang w:val="ru-RU"/>
-        </w:rPr>
-        <w:t>никальный идентификатор (</w:t>
+        <w:t>универсальный уникальный идентификатор (</w:t>
       </w:r>
       <w:r>
         <w:t>UUID</w:t>
@@ -10698,416 +11780,65 @@
         </w:rPr>
         <w:t>)</w:t>
       </w:r>
-    </w:p>
-    <w:p>
-      <w:pPr>
-        <w:rPr>
-          <w:lang w:val="ru-RU"/>
-        </w:rPr>
-      </w:pPr>
-      <w:r>
-        <w:rPr>
-          <w:lang w:val="ru-RU"/>
-        </w:rPr>
-        <w:t xml:space="preserve">Для однозначной идентификации объектов в рамках системы, авторами </w:t>
-      </w:r>
-      <w:r>
-        <w:rPr>
-          <w:lang w:val="ru-RU"/>
-        </w:rPr>
-        <w:t>использовалось понятие универсального уникального</w:t>
-      </w:r>
-      <w:r>
-        <w:rPr>
-          <w:lang w:val="ru-RU"/>
-        </w:rPr>
-        <w:t xml:space="preserve"> идентификатор</w:t>
-      </w:r>
-      <w:r>
-        <w:rPr>
-          <w:lang w:val="ru-RU"/>
-        </w:rPr>
-        <w:t>а</w:t>
-      </w:r>
-      <w:r>
-        <w:rPr>
-          <w:lang w:val="ru-RU"/>
-        </w:rPr>
-        <w:t xml:space="preserve"> (</w:t>
-      </w:r>
-      <w:r>
-        <w:t>UUID</w:t>
-      </w:r>
-      <w:r>
-        <w:rPr>
-          <w:lang w:val="ru-RU"/>
-        </w:rPr>
-        <w:t xml:space="preserve">).  </w:t>
-      </w:r>
-      <w:proofErr w:type="gramStart"/>
-      <w:r>
-        <w:t>UUID</w:t>
-      </w:r>
-      <w:r>
-        <w:rPr>
-          <w:lang w:val="ru-RU"/>
-        </w:rPr>
-        <w:t xml:space="preserve"> представляет собой строку из 36-ти символов в формате </w:t>
-      </w:r>
-      <w:r>
-        <w:t>Unicode</w:t>
-      </w:r>
-      <w:r>
-        <w:rPr>
-          <w:lang w:val="ru-RU"/>
-        </w:rPr>
-        <w:t xml:space="preserve"> (например такую — </w:t>
-      </w:r>
-      <w:r>
-        <w:rPr>
-          <w:lang w:val="ru-RU"/>
-        </w:rPr>
-        <w:t>«</w:t>
-      </w:r>
-      <w:r>
-        <w:rPr>
-          <w:lang w:val="ru-RU"/>
-        </w:rPr>
-        <w:t>5029</w:t>
-      </w:r>
-      <w:r>
-        <w:t>a</w:t>
-      </w:r>
-      <w:r>
-        <w:rPr>
-          <w:lang w:val="ru-RU"/>
-        </w:rPr>
-        <w:t>22</w:t>
-      </w:r>
-      <w:r>
-        <w:t>c</w:t>
-      </w:r>
-      <w:r>
-        <w:rPr>
-          <w:lang w:val="ru-RU"/>
-        </w:rPr>
-        <w:t>-</w:t>
-      </w:r>
-      <w:r>
-        <w:t>e</w:t>
-      </w:r>
-      <w:r>
-        <w:rPr>
-          <w:lang w:val="ru-RU"/>
-        </w:rPr>
-        <w:t>333-4</w:t>
-      </w:r>
-      <w:r>
-        <w:t>f</w:t>
-      </w:r>
-      <w:r>
-        <w:rPr>
-          <w:lang w:val="ru-RU"/>
-        </w:rPr>
-        <w:t>87-86</w:t>
-      </w:r>
-      <w:r>
-        <w:t>b</w:t>
-      </w:r>
-      <w:r>
-        <w:rPr>
-          <w:lang w:val="ru-RU"/>
-        </w:rPr>
-        <w:t>1-</w:t>
-      </w:r>
-      <w:r>
-        <w:t>cd</w:t>
-      </w:r>
-      <w:r>
-        <w:rPr>
-          <w:lang w:val="ru-RU"/>
-        </w:rPr>
-        <w:t>5</w:t>
-      </w:r>
-      <w:r>
-        <w:t>e</w:t>
-      </w:r>
-      <w:r>
-        <w:rPr>
-          <w:lang w:val="ru-RU"/>
-        </w:rPr>
-        <w:t>0</w:t>
-      </w:r>
-      <w:r>
-        <w:t>fcce</w:t>
-      </w:r>
-      <w:r>
-        <w:rPr>
-          <w:lang w:val="ru-RU"/>
-        </w:rPr>
-        <w:t>509</w:t>
-      </w:r>
-      <w:r>
-        <w:rPr>
-          <w:lang w:val="ru-RU"/>
-        </w:rPr>
-        <w:t>»).</w:t>
-      </w:r>
-      <w:proofErr w:type="gramEnd"/>
+      <w:r>
+        <w:rPr>
+          <w:lang w:val="ru-RU"/>
+        </w:rPr>
+        <w:t xml:space="preserve"> именуемый в дальнейшем уникальный идентификатор модуля (</w:t>
+      </w:r>
+      <w:r>
+        <w:t>MUID</w:t>
+      </w:r>
+      <w:r>
+        <w:rPr>
+          <w:lang w:val="ru-RU"/>
+        </w:rPr>
+        <w:t>)</w:t>
+      </w:r>
+      <w:r>
+        <w:rPr>
+          <w:lang w:val="ru-RU"/>
+        </w:rPr>
+        <w:t>.</w:t>
+      </w:r>
       <w:r>
         <w:rPr>
           <w:lang w:val="ru-RU"/>
         </w:rPr>
         <w:t xml:space="preserve"> </w:t>
       </w:r>
-    </w:p>
-    <w:p>
-      <w:pPr>
-        <w:rPr>
-          <w:lang w:val="ru-RU"/>
-        </w:rPr>
-      </w:pPr>
-      <w:r>
-        <w:rPr>
-          <w:lang w:val="ru-RU"/>
-        </w:rPr>
-        <w:t xml:space="preserve">Стандартная библиотека классов </w:t>
-      </w:r>
-      <w:r>
-        <w:t>Java</w:t>
-      </w:r>
-      <w:r>
-        <w:rPr>
-          <w:lang w:val="ru-RU"/>
-        </w:rPr>
-        <w:t xml:space="preserve">, уже содержит реализацию </w:t>
-      </w:r>
-      <w:r>
-        <w:t>UUID</w:t>
-      </w:r>
-      <w:r>
-        <w:rPr>
-          <w:lang w:val="ru-RU"/>
-        </w:rPr>
-        <w:t xml:space="preserve"> в классе </w:t>
-      </w:r>
-      <w:r>
-        <w:t>java</w:t>
-      </w:r>
-      <w:r>
-        <w:rPr>
-          <w:lang w:val="ru-RU"/>
-        </w:rPr>
-        <w:t>.</w:t>
-      </w:r>
-      <w:r>
-        <w:t>util</w:t>
-      </w:r>
-      <w:r>
-        <w:rPr>
-          <w:lang w:val="ru-RU"/>
-        </w:rPr>
-        <w:t>.</w:t>
-      </w:r>
-      <w:r>
-        <w:t>UUID</w:t>
-      </w:r>
-      <w:r>
-        <w:rPr>
-          <w:lang w:val="ru-RU"/>
-        </w:rPr>
-        <w:t>.</w:t>
-      </w:r>
-    </w:p>
-    <w:p>
-      <w:pPr>
-        <w:rPr>
-          <w:lang w:val="ru-RU"/>
-        </w:rPr>
-      </w:pPr>
-      <w:r>
-        <w:rPr>
-          <w:lang w:val="ru-RU"/>
-        </w:rPr>
-        <w:t>Понятие универсального уникального идентификатора введено для однозначной идентификации узлов распределенной системы, сообщений, модулей мониторинга а так-же любых других сущностей, требующих идентификации в распределенной системе.</w:t>
-      </w:r>
-    </w:p>
-    <w:p>
-      <w:pPr>
-        <w:rPr>
-          <w:lang w:val="ru-RU"/>
-        </w:rPr>
-      </w:pPr>
-      <w:r>
-        <w:rPr>
-          <w:lang w:val="ru-RU"/>
-        </w:rPr>
-        <w:t>Использование строкового идентификатора в данной случае оправдано по нескольким причинам. Во-первых, производительность современных вычислительных систем настолько высока, что они одинаково быстро работают как со строками так и числовыми данным. Однако, использование подобного подхода удовлетворяет требованиям к масштабируемости по отношению к размеру системы. Во-вторых, согласно используемой платформе среднего слоя, все данные, передаваемые по каналам связи упаковываются в бинарные последовател</w:t>
-      </w:r>
-      <w:r>
-        <w:rPr>
-          <w:lang w:val="ru-RU"/>
-        </w:rPr>
-        <w:t>ьности и сжимаются, что позволяет</w:t>
-      </w:r>
-      <w:r>
-        <w:rPr>
-          <w:lang w:val="ru-RU"/>
-        </w:rPr>
-        <w:t xml:space="preserve"> снизить объемы сетевого трафика.</w:t>
-      </w:r>
-    </w:p>
-    <w:p>
-      <w:pPr>
-        <w:pStyle w:val="Heading4"/>
-        <w:rPr>
-          <w:lang w:val="ru-RU"/>
-        </w:rPr>
-      </w:pPr>
-      <w:r>
-        <w:rPr>
-          <w:lang w:val="ru-RU"/>
-        </w:rPr>
-        <w:t>3.1.4 Уникальный идентификатор узла</w:t>
-      </w:r>
-    </w:p>
-    <w:p>
-      <w:pPr>
-        <w:rPr>
-          <w:lang w:val="ru-RU"/>
-        </w:rPr>
-      </w:pPr>
-      <w:r>
-        <w:rPr>
-          <w:lang w:val="ru-RU"/>
-        </w:rPr>
-        <w:t>Для эффективной работы транспортного уровня системы, каждый узел идентифицируется не локальным или физическим адресом а так называемым уникальным идентификатором узла (</w:t>
-      </w:r>
-      <w:r>
-        <w:t>N</w:t>
-      </w:r>
-      <w:r>
-        <w:rPr>
-          <w:lang w:val="ru-RU"/>
-        </w:rPr>
-        <w:t xml:space="preserve">UID). </w:t>
-      </w:r>
-      <w:proofErr w:type="gramStart"/>
-      <w:r>
-        <w:t>N</w:t>
-      </w:r>
-      <w:r>
-        <w:rPr>
-          <w:lang w:val="ru-RU"/>
-        </w:rPr>
-        <w:t>UID</w:t>
-      </w:r>
-      <w:r>
-        <w:rPr>
-          <w:lang w:val="ru-RU"/>
-        </w:rPr>
-        <w:t xml:space="preserve"> состоит из дух частей — </w:t>
-      </w:r>
-      <w:r>
-        <w:rPr>
-          <w:lang w:val="ru-RU"/>
-        </w:rPr>
-        <w:t>домена и идентификатора в домене</w:t>
-      </w:r>
-      <w:r>
-        <w:rPr>
-          <w:lang w:val="ru-RU"/>
-        </w:rPr>
-        <w:t>.</w:t>
-      </w:r>
-      <w:proofErr w:type="gramEnd"/>
-      <w:r>
-        <w:rPr>
-          <w:lang w:val="ru-RU"/>
-        </w:rPr>
-        <w:t xml:space="preserve"> Под доменом распределенной системы мониторинга здесь и далее будем понимать объединенную группу узлов, с </w:t>
+      <w:r>
+        <w:rPr>
+          <w:lang w:val="ru-RU"/>
+        </w:rPr>
+        <w:t xml:space="preserve">Процедура развертывания модуля на </w:t>
       </w:r>
       <w:r>
         <w:rPr>
           <w:lang w:val="ru-RU"/>
         </w:rPr>
         <w:lastRenderedPageBreak/>
-        <w:t xml:space="preserve">запущенными службами мониторинга, способными без каких-либо ограничений взаимодействовать между собой. В некотором смысле домен распределенной системы можно предствлять как домен </w:t>
-      </w:r>
-      <w:r>
-        <w:t>Windows</w:t>
-      </w:r>
-      <w:r>
-        <w:rPr>
-          <w:lang w:val="ru-RU"/>
-        </w:rPr>
-        <w:t>, а узлы распределенной системы как компьютеры в домене.</w:t>
-      </w:r>
-      <w:r>
-        <w:rPr>
-          <w:lang w:val="ru-RU"/>
-        </w:rPr>
-        <w:t xml:space="preserve"> [</w:t>
-      </w:r>
-      <w:r>
-        <w:rPr>
-          <w:lang w:val="ru-RU"/>
-        </w:rPr>
-        <w:t>сслыка</w:t>
-      </w:r>
-      <w:r>
-        <w:rPr>
-          <w:lang w:val="ru-RU"/>
-        </w:rPr>
-        <w:t>]</w:t>
-      </w:r>
-    </w:p>
-    <w:p>
-      <w:pPr>
-        <w:rPr>
-          <w:lang w:val="ru-RU"/>
-        </w:rPr>
-      </w:pPr>
-      <w:r>
-        <w:rPr>
-          <w:lang w:val="ru-RU"/>
-        </w:rPr>
-        <w:t>Уникальный идентификатор узла позволяет избежать коллизий на транспортном уровне, разрывает связь между логическим узлом</w:t>
-      </w:r>
-      <w:r>
-        <w:rPr>
-          <w:lang w:val="ru-RU"/>
-        </w:rPr>
-        <w:t xml:space="preserve"> и его реальным адресом в сети.</w:t>
-      </w:r>
-    </w:p>
-    <w:p>
-      <w:pPr>
-        <w:pStyle w:val="Heading3"/>
-        <w:rPr>
-          <w:lang w:val="ru-RU"/>
-        </w:rPr>
-      </w:pPr>
-      <w:r>
-        <w:rPr>
-          <w:lang w:val="ru-RU"/>
-        </w:rPr>
-        <w:t>3.1.4 Подсистема исполнения</w:t>
-      </w:r>
-    </w:p>
-    <w:p>
-      <w:pPr>
-        <w:pStyle w:val="Heading4"/>
-        <w:rPr>
-          <w:lang w:val="ru-RU"/>
-        </w:rPr>
-      </w:pPr>
-      <w:r>
-        <w:rPr>
-          <w:lang w:val="ru-RU"/>
-        </w:rPr>
-        <w:t>3.1.4.1 Общее описание</w:t>
-      </w:r>
+        <w:t>узле, помимо непосредственного сохранения модуля в памяти узла, подразумевает генерацию его уникального идентификатора.</w:t>
+      </w:r>
+      <w:r>
+        <w:rPr>
+          <w:lang w:val="ru-RU"/>
+        </w:rPr>
+        <w:t xml:space="preserve"> </w:t>
+      </w:r>
+      <w:r>
+        <w:rPr>
+          <w:lang w:val="ru-RU"/>
+        </w:rPr>
+        <w:t>Это необходимо для одно ....</w:t>
+      </w:r>
+    </w:p>
+    <w:p>
+      <w:pPr>
+        <w:rPr>
+          <w:lang w:val="ru-RU"/>
+        </w:rPr>
+      </w:pPr>
     </w:p>
     <w:p>
       <w:pPr>
@@ -11120,149 +11851,6 @@
         <w:rPr>
           <w:lang w:val="ru-RU"/>
         </w:rPr>
-        <w:t>3.2 Менеджер модулей</w:t>
-      </w:r>
-    </w:p>
-    <w:p>
-      <w:pPr>
-        <w:pStyle w:val="Heading3"/>
-        <w:rPr>
-          <w:lang w:val="ru-RU"/>
-        </w:rPr>
-      </w:pPr>
-      <w:r>
-        <w:rPr>
-          <w:lang w:val="ru-RU"/>
-        </w:rPr>
-        <w:t>3.2.1 Общее описание</w:t>
-      </w:r>
-    </w:p>
-    <w:p>
-      <w:pPr>
-        <w:pStyle w:val="Heading3"/>
-        <w:rPr>
-          <w:lang w:val="ru-RU"/>
-        </w:rPr>
-      </w:pPr>
-      <w:r>
-        <w:rPr>
-          <w:lang w:val="ru-RU"/>
-        </w:rPr>
-        <w:t>3.2.2 Выбор средств реализации</w:t>
-      </w:r>
-    </w:p>
-    <w:p>
-      <w:pPr>
-        <w:pStyle w:val="Heading3"/>
-        <w:rPr>
-          <w:lang w:val="ru-RU"/>
-        </w:rPr>
-      </w:pPr>
-      <w:r>
-        <w:rPr>
-          <w:lang w:val="ru-RU"/>
-        </w:rPr>
-        <w:t>3.2.3 Уникальный идентификатор модуля</w:t>
-      </w:r>
-    </w:p>
-    <w:p>
-      <w:pPr>
-        <w:rPr>
-          <w:lang w:val="ru-RU"/>
-        </w:rPr>
-      </w:pPr>
-      <w:r>
-        <w:rPr>
-          <w:lang w:val="ru-RU"/>
-        </w:rPr>
-        <w:t>Для идентификаци модуля в рамках распределенной системы используется</w:t>
-      </w:r>
-      <w:r>
-        <w:rPr>
-          <w:lang w:val="ru-RU"/>
-        </w:rPr>
-        <w:t xml:space="preserve"> </w:t>
-      </w:r>
-      <w:r>
-        <w:rPr>
-          <w:lang w:val="ru-RU"/>
-        </w:rPr>
-        <w:t>универсальный уникальный идентификатор (</w:t>
-      </w:r>
-      <w:r>
-        <w:t>UUID</w:t>
-      </w:r>
-      <w:r>
-        <w:rPr>
-          <w:lang w:val="ru-RU"/>
-        </w:rPr>
-        <w:t>)</w:t>
-      </w:r>
-      <w:r>
-        <w:rPr>
-          <w:lang w:val="ru-RU"/>
-        </w:rPr>
-        <w:t xml:space="preserve"> именуемый в дальнейшем уникальный идентификатор модуля (</w:t>
-      </w:r>
-      <w:r>
-        <w:t>MUID</w:t>
-      </w:r>
-      <w:r>
-        <w:rPr>
-          <w:lang w:val="ru-RU"/>
-        </w:rPr>
-        <w:t>)</w:t>
-      </w:r>
-      <w:r>
-        <w:rPr>
-          <w:lang w:val="ru-RU"/>
-        </w:rPr>
-        <w:t>.</w:t>
-      </w:r>
-      <w:r>
-        <w:rPr>
-          <w:lang w:val="ru-RU"/>
-        </w:rPr>
-        <w:t xml:space="preserve"> </w:t>
-      </w:r>
-      <w:r>
-        <w:rPr>
-          <w:lang w:val="ru-RU"/>
-        </w:rPr>
-        <w:t>Процедура развертывания модуля на узле, помимо непосредственного сохранения модуля в памяти узла, подразумевает генерацию его уникального идентификатора.</w:t>
-      </w:r>
-      <w:r>
-        <w:rPr>
-          <w:lang w:val="ru-RU"/>
-        </w:rPr>
-        <w:t xml:space="preserve"> </w:t>
-      </w:r>
-      <w:r>
-        <w:rPr>
-          <w:lang w:val="ru-RU"/>
-        </w:rPr>
-        <w:t>Это необходимо для одно ....</w:t>
-      </w:r>
-    </w:p>
-    <w:p>
-      <w:pPr>
-        <w:rPr>
-          <w:lang w:val="ru-RU"/>
-        </w:rPr>
-      </w:pPr>
-    </w:p>
-    <w:p>
-      <w:pPr>
-        <w:pStyle w:val="Heading2"/>
-        <w:rPr>
-          <w:lang w:val="ru-RU"/>
-        </w:rPr>
-      </w:pPr>
-      <w:r>
-        <w:rPr>
-          <w:lang w:val="ru-RU"/>
-        </w:rPr>
-        <w:lastRenderedPageBreak/>
         <w:t>3.3 Прикладной интерфейс програмирования</w:t>
       </w:r>
     </w:p>
@@ -11368,6 +11956,191 @@
           <w:lang w:val="ru-RU"/>
         </w:rPr>
         <w:lastRenderedPageBreak/>
+        <w:t>3.5 Пути развития проекта</w:t>
+      </w:r>
+    </w:p>
+    <w:p>
+      <w:pPr>
+        <w:rPr>
+          <w:lang w:val="ru-RU"/>
+        </w:rPr>
+      </w:pPr>
+      <w:r>
+        <w:rPr>
+          <w:lang w:val="ru-RU"/>
+        </w:rPr>
+        <w:t>Спроектированное и разработанное в рамках дипломного проекта программное обеспечение каркаса распределенной системы мониториннга может быть использованно для построения высоконагруженных систем мониторинга и дисетчеризации на базе распределенных гетороегенных сетей предприятий и частных лиц.</w:t>
+      </w:r>
+    </w:p>
+    <w:p>
+      <w:pPr>
+        <w:rPr>
+          <w:lang w:val="ru-RU"/>
+        </w:rPr>
+      </w:pPr>
+      <w:r>
+        <w:rPr>
+          <w:lang w:val="ru-RU"/>
+        </w:rPr>
+        <w:t xml:space="preserve">В первую очередь проект ориентирован на использование в комерческом секторе для обеспечения </w:t>
+      </w:r>
+      <w:r>
+        <w:rPr>
+          <w:lang w:val="ru-RU"/>
+        </w:rPr>
+        <w:t>отказоустойчивости серверов</w:t>
+      </w:r>
+      <w:r>
+        <w:rPr>
+          <w:lang w:val="ru-RU"/>
+        </w:rPr>
+        <w:t>, рабочих станций</w:t>
+      </w:r>
+      <w:r>
+        <w:rPr>
+          <w:lang w:val="ru-RU"/>
+        </w:rPr>
+        <w:t xml:space="preserve"> и встраиваемых устройств, работающих под большой нагрузкой в режиме 24/7. Однако, простота внедрения и эксплуатации позволяет использовать систему в различных областях без каких-либо исключений.</w:t>
+      </w:r>
+    </w:p>
+    <w:p>
+      <w:pPr>
+        <w:rPr>
+          <w:lang w:val="ru-RU"/>
+        </w:rPr>
+      </w:pPr>
+      <w:r>
+        <w:rPr>
+          <w:lang w:val="ru-RU"/>
+        </w:rPr>
+        <w:t>Можно выделить несколько путей развития проекта:</w:t>
+      </w:r>
+    </w:p>
+    <w:p>
+      <w:pPr>
+        <w:pStyle w:val="ListParagraph"/>
+        <w:numPr>
+          <w:ilvl w:val="0"/>
+          <w:numId w:val="30"/>
+        </w:numPr>
+        <w:rPr>
+          <w:lang w:val="ru-RU"/>
+        </w:rPr>
+      </w:pPr>
+      <w:r>
+        <w:rPr>
+          <w:lang w:val="ru-RU"/>
+        </w:rPr>
+        <w:t>оформление технической документации, спецификаций программного кода;</w:t>
+      </w:r>
+    </w:p>
+    <w:p>
+      <w:pPr>
+        <w:pStyle w:val="ListParagraph"/>
+        <w:numPr>
+          <w:ilvl w:val="0"/>
+          <w:numId w:val="30"/>
+        </w:numPr>
+        <w:rPr>
+          <w:lang w:val="ru-RU"/>
+        </w:rPr>
+      </w:pPr>
+      <w:r>
+        <w:rPr>
+          <w:lang w:val="ru-RU"/>
+        </w:rPr>
+        <w:t>разработка дополнителных модулей мониторинга для решений круга повседневных задач;</w:t>
+      </w:r>
+    </w:p>
+    <w:p>
+      <w:pPr>
+        <w:pStyle w:val="ListParagraph"/>
+        <w:numPr>
+          <w:ilvl w:val="0"/>
+          <w:numId w:val="30"/>
+        </w:numPr>
+        <w:rPr>
+          <w:lang w:val="ru-RU"/>
+        </w:rPr>
+      </w:pPr>
+      <w:r>
+        <w:rPr>
+          <w:lang w:val="ru-RU"/>
+        </w:rPr>
+        <w:t>полномасштабное внедрение и нагрузочное тестирование системы на базе существующей инфраструктуры предприятия, например лаборатории МикроЭВМ АлтГТУ;</w:t>
+      </w:r>
+    </w:p>
+    <w:p>
+      <w:pPr>
+        <w:pStyle w:val="ListParagraph"/>
+        <w:numPr>
+          <w:ilvl w:val="0"/>
+          <w:numId w:val="30"/>
+        </w:numPr>
+        <w:rPr>
+          <w:lang w:val="ru-RU"/>
+        </w:rPr>
+      </w:pPr>
+      <w:r>
+        <w:rPr>
+          <w:lang w:val="ru-RU"/>
+        </w:rPr>
+        <w:t xml:space="preserve">сопровождение системы, </w:t>
+      </w:r>
+      <w:r>
+        <w:rPr>
+          <w:lang w:val="ru-RU"/>
+        </w:rPr>
+        <w:t xml:space="preserve">информационная и техническая </w:t>
+      </w:r>
+      <w:r>
+        <w:rPr>
+          <w:lang w:val="ru-RU"/>
+        </w:rPr>
+        <w:t xml:space="preserve">поддержка </w:t>
+      </w:r>
+      <w:r>
+        <w:rPr>
+          <w:lang w:val="ru-RU"/>
+        </w:rPr>
+        <w:t>пользователей и администраторов.</w:t>
+      </w:r>
+    </w:p>
+    <w:p>
+      <w:pPr>
+        <w:pStyle w:val="ListParagraph"/>
+        <w:ind w:left="1174"/>
+        <w:rPr>
+          <w:lang w:val="ru-RU"/>
+        </w:rPr>
+      </w:pPr>
+    </w:p>
+    <w:p>
+      <w:pPr>
+        <w:pStyle w:val="Heading2"/>
+        <w:rPr>
+          <w:lang w:val="ru-RU"/>
+        </w:rPr>
+      </w:pPr>
+      <w:r>
+        <w:rPr>
+          <w:lang w:val="ru-RU"/>
+        </w:rPr>
+        <w:br w:type="page"/>
+      </w:r>
+    </w:p>
+    <w:p>
+      <w:pPr>
+        <w:pStyle w:val="Heading2"/>
+        <w:rPr>
+          <w:lang w:val="ru-RU"/>
+        </w:rPr>
+      </w:pPr>
+      <w:r>
+        <w:rPr>
+          <w:lang w:val="ru-RU"/>
+        </w:rPr>
+        <w:lastRenderedPageBreak/>
         <w:t>3.5</w:t>
       </w:r>
       <w:r>
@@ -11551,7 +12324,7 @@
         </w:rPr>
         <w:t xml:space="preserve">закрытом списке рассылки – </w:t>
       </w:r>
-      <w:hyperlink r:id="rId21" w:history="1">
+      <w:hyperlink r:id="rId22" w:history="1">
         <w:r>
           <w:rPr>
             <w:rStyle w:val="Hyperlink"/>
@@ -11768,7 +12541,7 @@
         </w:rPr>
         <w:t xml:space="preserve"> вики-движка. Проект доступен по ссылке – </w:t>
       </w:r>
-      <w:hyperlink r:id="rId22" w:history="1">
+      <w:hyperlink r:id="rId23" w:history="1">
         <w:r>
           <w:rPr>
             <w:rStyle w:val="Hyperlink"/>
@@ -15681,7 +16454,7 @@
                     </pic:cNvPicPr>
                   </pic:nvPicPr>
                   <pic:blipFill>
-                    <a:blip r:embed="rId23" cstate="print"/>
+                    <a:blip r:embed="rId24" cstate="print"/>
                     <a:srcRect/>
                     <a:stretch>
                       <a:fillRect/>
@@ -19111,7 +19884,7 @@
                     </pic:cNvPicPr>
                   </pic:nvPicPr>
                   <pic:blipFill>
-                    <a:blip r:embed="rId24" cstate="print"/>
+                    <a:blip r:embed="rId25" cstate="print"/>
                     <a:srcRect/>
                     <a:stretch>
                       <a:fillRect/>
@@ -21620,7 +22393,7 @@
                     </pic:cNvPicPr>
                   </pic:nvPicPr>
                   <pic:blipFill>
-                    <a:blip r:embed="rId25" cstate="print"/>
+                    <a:blip r:embed="rId26" cstate="print"/>
                     <a:srcRect/>
                     <a:stretch>
                       <a:fillRect/>
@@ -21909,7 +22682,7 @@
                     </pic:cNvPicPr>
                   </pic:nvPicPr>
                   <pic:blipFill>
-                    <a:blip r:embed="rId26" cstate="print"/>
+                    <a:blip r:embed="rId27" cstate="print"/>
                     <a:srcRect/>
                     <a:stretch>
                       <a:fillRect/>
@@ -22065,7 +22838,7 @@
                     </pic:cNvPicPr>
                   </pic:nvPicPr>
                   <pic:blipFill>
-                    <a:blip r:embed="rId27" cstate="print"/>
+                    <a:blip r:embed="rId28" cstate="print"/>
                     <a:srcRect/>
                     <a:stretch>
                       <a:fillRect/>
@@ -24315,7 +25088,7 @@
                                 <pic:cNvPicPr/>
                               </pic:nvPicPr>
                               <pic:blipFill>
-                                <a:blip r:embed="rId28">
+                                <a:blip r:embed="rId29">
                                   <a:alphaModFix/>
                                   <a:lum/>
                                 </a:blip>
@@ -24557,7 +25330,7 @@
         </w:rPr>
         <w:t xml:space="preserve">ного или </w:t>
       </w:r>
-      <w:hyperlink r:id="rId29" w:history="1">
+      <w:hyperlink r:id="rId30" w:history="1">
         <w:r>
           <w:rPr>
             <w:lang w:val="ru-RU"/>
@@ -25453,7 +26226,7 @@
                     </pic:cNvPicPr>
                   </pic:nvPicPr>
                   <pic:blipFill>
-                    <a:blip r:embed="rId30" cstate="print"/>
+                    <a:blip r:embed="rId31" cstate="print"/>
                     <a:srcRect/>
                     <a:stretch>
                       <a:fillRect/>
@@ -25959,7 +26732,7 @@
                     </pic:cNvPicPr>
                   </pic:nvPicPr>
                   <pic:blipFill>
-                    <a:blip r:embed="rId30" cstate="print"/>
+                    <a:blip r:embed="rId31" cstate="print"/>
                     <a:srcRect/>
                     <a:stretch>
                       <a:fillRect/>
@@ -26098,7 +26871,7 @@
                     </pic:cNvPicPr>
                   </pic:nvPicPr>
                   <pic:blipFill>
-                    <a:blip r:embed="rId30" cstate="print"/>
+                    <a:blip r:embed="rId31" cstate="print"/>
                     <a:srcRect/>
                     <a:stretch>
                       <a:fillRect/>
@@ -26176,7 +26949,7 @@
                     </pic:cNvPicPr>
                   </pic:nvPicPr>
                   <pic:blipFill>
-                    <a:blip r:embed="rId30" cstate="print"/>
+                    <a:blip r:embed="rId31" cstate="print"/>
                     <a:srcRect/>
                     <a:stretch>
                       <a:fillRect/>
@@ -26240,7 +27013,7 @@
                     </pic:cNvPicPr>
                   </pic:nvPicPr>
                   <pic:blipFill>
-                    <a:blip r:embed="rId30" cstate="print"/>
+                    <a:blip r:embed="rId31" cstate="print"/>
                     <a:srcRect/>
                     <a:stretch>
                       <a:fillRect/>
@@ -26326,7 +27099,7 @@
                     </pic:cNvPicPr>
                   </pic:nvPicPr>
                   <pic:blipFill>
-                    <a:blip r:embed="rId30" cstate="print"/>
+                    <a:blip r:embed="rId31" cstate="print"/>
                     <a:srcRect/>
                     <a:stretch>
                       <a:fillRect/>
@@ -33012,7 +33785,7 @@
                                 <pic:cNvPicPr/>
                               </pic:nvPicPr>
                               <pic:blipFill>
-                                <a:blip r:embed="rId31">
+                                <a:blip r:embed="rId32">
                                   <a:alphaModFix/>
                                   <a:lum/>
                                 </a:blip>
@@ -34951,7 +35724,7 @@
                     <pic:cNvPicPr/>
                   </pic:nvPicPr>
                   <pic:blipFill>
-                    <a:blip r:embed="rId32" cstate="print">
+                    <a:blip r:embed="rId33" cstate="print">
                       <a:alphaModFix/>
                       <a:lum/>
                     </a:blip>
@@ -35154,232 +35927,6 @@
             <wp:effectExtent l="0" t="0" r="0" b="0"/>
             <wp:wrapSquare wrapText="bothSides"/>
             <wp:docPr id="24" name="graphics5"/>
-            <wp:cNvGraphicFramePr/>
-            <a:graphic xmlns:a="http://schemas.openxmlformats.org/drawingml/2006/main">
-              <a:graphicData uri="http://schemas.openxmlformats.org/drawingml/2006/picture">
-                <pic:pic xmlns:pic="http://schemas.openxmlformats.org/drawingml/2006/picture">
-                  <pic:nvPicPr>
-                    <pic:cNvPr id="0" name=""/>
-                    <pic:cNvPicPr/>
-                  </pic:nvPicPr>
-                  <pic:blipFill>
-                    <a:blip r:embed="rId33" cstate="print">
-                      <a:alphaModFix/>
-                      <a:lum/>
-                    </a:blip>
-                    <a:srcRect/>
-                    <a:stretch>
-                      <a:fillRect/>
-                    </a:stretch>
-                  </pic:blipFill>
-                  <pic:spPr>
-                    <a:xfrm>
-                      <a:off x="0" y="0"/>
-                      <a:ext cx="4284329" cy="3126242"/>
-                    </a:xfrm>
-                    <a:prstGeom prst="rect">
-                      <a:avLst/>
-                    </a:prstGeom>
-                  </pic:spPr>
-                </pic:pic>
-              </a:graphicData>
-            </a:graphic>
-          </wp:anchor>
-        </w:drawing>
-      </w:r>
-    </w:p>
-    <w:p>
-      <w:pPr>
-        <w:pStyle w:val="Textbody"/>
-      </w:pPr>
-    </w:p>
-    <w:p>
-      <w:pPr>
-        <w:pStyle w:val="Textbody"/>
-      </w:pPr>
-    </w:p>
-    <w:p>
-      <w:pPr>
-        <w:pStyle w:val="Textbody"/>
-      </w:pPr>
-    </w:p>
-    <w:p>
-      <w:pPr>
-        <w:pStyle w:val="Textbody"/>
-      </w:pPr>
-    </w:p>
-    <w:p>
-      <w:pPr>
-        <w:pStyle w:val="Textbody"/>
-      </w:pPr>
-    </w:p>
-    <w:p>
-      <w:pPr>
-        <w:pStyle w:val="Textbody"/>
-      </w:pPr>
-    </w:p>
-    <w:p>
-      <w:pPr>
-        <w:pStyle w:val="Textbody"/>
-      </w:pPr>
-    </w:p>
-    <w:p>
-      <w:pPr>
-        <w:pStyle w:val="Textbody"/>
-      </w:pPr>
-    </w:p>
-    <w:p>
-      <w:pPr>
-        <w:pStyle w:val="Textbody"/>
-      </w:pPr>
-    </w:p>
-    <w:p>
-      <w:pPr>
-        <w:pStyle w:val="Textbody"/>
-      </w:pPr>
-    </w:p>
-    <w:p>
-      <w:pPr>
-        <w:pStyle w:val="Textbody"/>
-      </w:pPr>
-    </w:p>
-    <w:p>
-      <w:pPr>
-        <w:pStyle w:val="Textbody"/>
-      </w:pPr>
-    </w:p>
-    <w:p>
-      <w:pPr>
-        <w:rPr>
-          <w:lang w:val="ru-RU"/>
-        </w:rPr>
-      </w:pPr>
-      <w:r>
-        <w:rPr>
-          <w:lang w:val="ru-RU"/>
-        </w:rPr>
-        <w:t xml:space="preserve">Скучно сидеть и вглядываться в квадратики и бесконечно бегающие цифры? По данным любого параметра система сможет построить график изменения, причем не за предопределенные </w:t>
-      </w:r>
-      <w:r>
-        <w:rPr>
-          <w:lang w:val="ru-RU"/>
-        </w:rPr>
-        <w:t>и,</w:t>
-      </w:r>
-      <w:r>
-        <w:rPr>
-          <w:lang w:val="ru-RU"/>
-        </w:rPr>
-        <w:t xml:space="preserve"> жестко заданные временные интервалы (вспомните </w:t>
-      </w:r>
-      <w:r>
-        <w:t>mrtg</w:t>
-      </w:r>
-      <w:r>
-        <w:rPr>
-          <w:lang w:val="ru-RU"/>
-        </w:rPr>
-        <w:t>/</w:t>
-      </w:r>
-      <w:r>
-        <w:t>rrdtool</w:t>
-      </w:r>
-      <w:r>
-        <w:rPr>
-          <w:lang w:val="ru-RU"/>
-        </w:rPr>
-        <w:t xml:space="preserve">: </w:t>
-      </w:r>
-      <w:r>
-        <w:t>daily</w:t>
-      </w:r>
-      <w:r>
-        <w:rPr>
-          <w:lang w:val="ru-RU"/>
-        </w:rPr>
-        <w:t xml:space="preserve">, </w:t>
-      </w:r>
-      <w:r>
-        <w:t>weekly</w:t>
-      </w:r>
-      <w:r>
-        <w:rPr>
-          <w:lang w:val="ru-RU"/>
-        </w:rPr>
-        <w:t xml:space="preserve">, </w:t>
-      </w:r>
-      <w:r>
-        <w:t>monthly</w:t>
-      </w:r>
-      <w:r>
-        <w:rPr>
-          <w:lang w:val="ru-RU"/>
-        </w:rPr>
-        <w:t xml:space="preserve">, </w:t>
-      </w:r>
-      <w:r>
-        <w:t>yearly</w:t>
-      </w:r>
-      <w:r>
-        <w:rPr>
-          <w:lang w:val="ru-RU"/>
-        </w:rPr>
-        <w:t>), а за любой промежуток времени с максимальным разрешением. Хотите посмотреть в деталях, как изменялась нагрузка на сервер во время хабраэффекта месяц назад? Пожалуйста, график с разрешением в 30 секун</w:t>
-      </w:r>
-      <w:r>
-        <w:rPr>
-          <w:lang w:val="ru-RU"/>
-        </w:rPr>
-        <w:t>д (</w:t>
-      </w:r>
-      <w:r>
-        <w:rPr>
-          <w:lang w:val="ru-RU"/>
-        </w:rPr>
-        <w:t xml:space="preserve">именно таков интервал опроса по умолчанию) к вашим услугам. Хотите общую картину? Выберите интервал в месяц и посмотрите на среднюю величину, и разброс колебаний до максимума и минимума. Сравнить? Можно создавать сложные графики, отображающие на одном поле несколько параметров, и вы сразу увидите, что пиковые значения </w:t>
-      </w:r>
-      <w:r>
-        <w:t>Load</w:t>
-      </w:r>
-      <w:r>
-        <w:rPr>
-          <w:lang w:val="ru-RU"/>
-        </w:rPr>
-        <w:t xml:space="preserve"> </w:t>
-      </w:r>
-      <w:r>
-        <w:t>Average</w:t>
-      </w:r>
-      <w:r>
-        <w:rPr>
-          <w:lang w:val="ru-RU"/>
-        </w:rPr>
-        <w:t xml:space="preserve"> соответствуют пикам трафика.</w:t>
-      </w:r>
-    </w:p>
-    <w:p>
-      <w:pPr>
-        <w:pStyle w:val="Textbody"/>
-      </w:pPr>
-      <w:r>
-        <w:rPr>
-          <w:noProof/>
-          <w:lang w:eastAsia="ru-RU" w:bidi="ar-SA"/>
-        </w:rPr>
-        <w:lastRenderedPageBreak/>
-        <w:drawing>
-          <wp:anchor distT="0" distB="0" distL="114300" distR="114300" simplePos="0" relativeHeight="251668480" behindDoc="0" locked="0" layoutInCell="1" allowOverlap="1">
-            <wp:simplePos x="0" y="0"/>
-            <wp:positionH relativeFrom="column">
-              <wp:align>center</wp:align>
-            </wp:positionH>
-            <wp:positionV relativeFrom="paragraph">
-              <wp:align>top</wp:align>
-            </wp:positionV>
-            <wp:extent cx="4284329" cy="3126242"/>
-            <wp:effectExtent l="0" t="0" r="0" b="0"/>
-            <wp:wrapSquare wrapText="bothSides"/>
-            <wp:docPr id="25" name="graphics6"/>
             <wp:cNvGraphicFramePr/>
             <a:graphic xmlns:a="http://schemas.openxmlformats.org/drawingml/2006/main">
               <a:graphicData uri="http://schemas.openxmlformats.org/drawingml/2006/picture">
@@ -35484,13 +36031,104 @@
         <w:rPr>
           <w:lang w:val="ru-RU"/>
         </w:rPr>
-        <w:t>Для отображения логической структуры сети можно создавать карты сети, отображающие именно расположение узлов сети и связей между ними. Естественно, состояние узлов (доступен или нет) отображается и на карте.</w:t>
-      </w:r>
-    </w:p>
-    <w:p>
-      <w:pPr>
-        <w:pStyle w:val="Textbody"/>
-      </w:pPr>
+        <w:t xml:space="preserve">Скучно сидеть и вглядываться в квадратики и бесконечно бегающие цифры? По данным любого параметра система сможет построить график изменения, причем не за предопределенные </w:t>
+      </w:r>
+      <w:r>
+        <w:rPr>
+          <w:lang w:val="ru-RU"/>
+        </w:rPr>
+        <w:t>и,</w:t>
+      </w:r>
+      <w:r>
+        <w:rPr>
+          <w:lang w:val="ru-RU"/>
+        </w:rPr>
+        <w:t xml:space="preserve"> жестко заданные временные интервалы (вспомните </w:t>
+      </w:r>
+      <w:r>
+        <w:t>mrtg</w:t>
+      </w:r>
+      <w:r>
+        <w:rPr>
+          <w:lang w:val="ru-RU"/>
+        </w:rPr>
+        <w:t>/</w:t>
+      </w:r>
+      <w:r>
+        <w:t>rrdtool</w:t>
+      </w:r>
+      <w:r>
+        <w:rPr>
+          <w:lang w:val="ru-RU"/>
+        </w:rPr>
+        <w:t xml:space="preserve">: </w:t>
+      </w:r>
+      <w:r>
+        <w:t>daily</w:t>
+      </w:r>
+      <w:r>
+        <w:rPr>
+          <w:lang w:val="ru-RU"/>
+        </w:rPr>
+        <w:t xml:space="preserve">, </w:t>
+      </w:r>
+      <w:r>
+        <w:t>weekly</w:t>
+      </w:r>
+      <w:r>
+        <w:rPr>
+          <w:lang w:val="ru-RU"/>
+        </w:rPr>
+        <w:t xml:space="preserve">, </w:t>
+      </w:r>
+      <w:r>
+        <w:t>monthly</w:t>
+      </w:r>
+      <w:r>
+        <w:rPr>
+          <w:lang w:val="ru-RU"/>
+        </w:rPr>
+        <w:t xml:space="preserve">, </w:t>
+      </w:r>
+      <w:r>
+        <w:t>yearly</w:t>
+      </w:r>
+      <w:r>
+        <w:rPr>
+          <w:lang w:val="ru-RU"/>
+        </w:rPr>
+        <w:t>), а за любой промежуток времени с максимальным разрешением. Хотите посмотреть в деталях, как изменялась нагрузка на сервер во время хабраэффекта месяц назад? Пожалуйста, график с разрешением в 30 секун</w:t>
+      </w:r>
+      <w:r>
+        <w:rPr>
+          <w:lang w:val="ru-RU"/>
+        </w:rPr>
+        <w:t>д (</w:t>
+      </w:r>
+      <w:r>
+        <w:rPr>
+          <w:lang w:val="ru-RU"/>
+        </w:rPr>
+        <w:t xml:space="preserve">именно таков интервал опроса по умолчанию) к вашим услугам. Хотите общую картину? Выберите интервал в месяц и посмотрите на среднюю величину, и разброс колебаний до максимума и минимума. Сравнить? Можно создавать сложные графики, отображающие на одном поле несколько параметров, и вы сразу увидите, что пиковые значения </w:t>
+      </w:r>
+      <w:r>
+        <w:t>Load</w:t>
+      </w:r>
+      <w:r>
+        <w:rPr>
+          <w:lang w:val="ru-RU"/>
+        </w:rPr>
+        <w:t xml:space="preserve"> </w:t>
+      </w:r>
+      <w:r>
+        <w:t>Average</w:t>
+      </w:r>
+      <w:r>
+        <w:rPr>
+          <w:lang w:val="ru-RU"/>
+        </w:rPr>
+        <w:t xml:space="preserve"> соответствуют пикам трафика.</w:t>
+      </w:r>
     </w:p>
     <w:p>
       <w:pPr>
@@ -35501,8 +36139,9 @@
           <w:noProof/>
           <w:lang w:eastAsia="ru-RU" w:bidi="ar-SA"/>
         </w:rPr>
+        <w:lastRenderedPageBreak/>
         <w:drawing>
-          <wp:anchor distT="0" distB="0" distL="114300" distR="114300" simplePos="0" relativeHeight="251669504" behindDoc="0" locked="0" layoutInCell="1" allowOverlap="1">
+          <wp:anchor distT="0" distB="0" distL="114300" distR="114300" simplePos="0" relativeHeight="251668480" behindDoc="0" locked="0" layoutInCell="1" allowOverlap="1">
             <wp:simplePos x="0" y="0"/>
             <wp:positionH relativeFrom="column">
               <wp:align>center</wp:align>
@@ -35513,7 +36152,7 @@
             <wp:extent cx="4284329" cy="3126242"/>
             <wp:effectExtent l="0" t="0" r="0" b="0"/>
             <wp:wrapSquare wrapText="bothSides"/>
-            <wp:docPr id="26" name="graphics7"/>
+            <wp:docPr id="25" name="graphics6"/>
             <wp:cNvGraphicFramePr/>
             <a:graphic xmlns:a="http://schemas.openxmlformats.org/drawingml/2006/main">
               <a:graphicData uri="http://schemas.openxmlformats.org/drawingml/2006/picture">
@@ -35618,6 +36257,140 @@
         <w:rPr>
           <w:lang w:val="ru-RU"/>
         </w:rPr>
+        <w:t>Для отображения логической структуры сети можно создавать карты сети, отображающие именно расположение узлов сети и связей между ними. Естественно, состояние узлов (доступен или нет) отображается и на карте.</w:t>
+      </w:r>
+    </w:p>
+    <w:p>
+      <w:pPr>
+        <w:pStyle w:val="Textbody"/>
+      </w:pPr>
+    </w:p>
+    <w:p>
+      <w:pPr>
+        <w:pStyle w:val="Textbody"/>
+      </w:pPr>
+      <w:r>
+        <w:rPr>
+          <w:noProof/>
+          <w:lang w:eastAsia="ru-RU" w:bidi="ar-SA"/>
+        </w:rPr>
+        <w:drawing>
+          <wp:anchor distT="0" distB="0" distL="114300" distR="114300" simplePos="0" relativeHeight="251669504" behindDoc="0" locked="0" layoutInCell="1" allowOverlap="1">
+            <wp:simplePos x="0" y="0"/>
+            <wp:positionH relativeFrom="column">
+              <wp:align>center</wp:align>
+            </wp:positionH>
+            <wp:positionV relativeFrom="paragraph">
+              <wp:align>top</wp:align>
+            </wp:positionV>
+            <wp:extent cx="4284329" cy="3126242"/>
+            <wp:effectExtent l="0" t="0" r="0" b="0"/>
+            <wp:wrapSquare wrapText="bothSides"/>
+            <wp:docPr id="26" name="graphics7"/>
+            <wp:cNvGraphicFramePr/>
+            <a:graphic xmlns:a="http://schemas.openxmlformats.org/drawingml/2006/main">
+              <a:graphicData uri="http://schemas.openxmlformats.org/drawingml/2006/picture">
+                <pic:pic xmlns:pic="http://schemas.openxmlformats.org/drawingml/2006/picture">
+                  <pic:nvPicPr>
+                    <pic:cNvPr id="0" name=""/>
+                    <pic:cNvPicPr/>
+                  </pic:nvPicPr>
+                  <pic:blipFill>
+                    <a:blip r:embed="rId36" cstate="print">
+                      <a:alphaModFix/>
+                      <a:lum/>
+                    </a:blip>
+                    <a:srcRect/>
+                    <a:stretch>
+                      <a:fillRect/>
+                    </a:stretch>
+                  </pic:blipFill>
+                  <pic:spPr>
+                    <a:xfrm>
+                      <a:off x="0" y="0"/>
+                      <a:ext cx="4284329" cy="3126242"/>
+                    </a:xfrm>
+                    <a:prstGeom prst="rect">
+                      <a:avLst/>
+                    </a:prstGeom>
+                  </pic:spPr>
+                </pic:pic>
+              </a:graphicData>
+            </a:graphic>
+          </wp:anchor>
+        </w:drawing>
+      </w:r>
+    </w:p>
+    <w:p>
+      <w:pPr>
+        <w:pStyle w:val="Textbody"/>
+      </w:pPr>
+    </w:p>
+    <w:p>
+      <w:pPr>
+        <w:pStyle w:val="Textbody"/>
+      </w:pPr>
+    </w:p>
+    <w:p>
+      <w:pPr>
+        <w:pStyle w:val="Textbody"/>
+      </w:pPr>
+    </w:p>
+    <w:p>
+      <w:pPr>
+        <w:pStyle w:val="Textbody"/>
+      </w:pPr>
+    </w:p>
+    <w:p>
+      <w:pPr>
+        <w:pStyle w:val="Textbody"/>
+      </w:pPr>
+    </w:p>
+    <w:p>
+      <w:pPr>
+        <w:pStyle w:val="Textbody"/>
+      </w:pPr>
+    </w:p>
+    <w:p>
+      <w:pPr>
+        <w:pStyle w:val="Textbody"/>
+      </w:pPr>
+    </w:p>
+    <w:p>
+      <w:pPr>
+        <w:pStyle w:val="Textbody"/>
+      </w:pPr>
+    </w:p>
+    <w:p>
+      <w:pPr>
+        <w:pStyle w:val="Textbody"/>
+      </w:pPr>
+    </w:p>
+    <w:p>
+      <w:pPr>
+        <w:pStyle w:val="Textbody"/>
+      </w:pPr>
+    </w:p>
+    <w:p>
+      <w:pPr>
+        <w:pStyle w:val="Textbody"/>
+      </w:pPr>
+    </w:p>
+    <w:p>
+      <w:pPr>
+        <w:pStyle w:val="Textbody"/>
+      </w:pPr>
+    </w:p>
+    <w:p>
+      <w:pPr>
+        <w:rPr>
+          <w:lang w:val="ru-RU"/>
+        </w:rPr>
+      </w:pPr>
+      <w:r>
+        <w:rPr>
+          <w:lang w:val="ru-RU"/>
+        </w:rPr>
         <w:t>Кроме того, для более удобного обзора есть комплексные отчеты, которые позволяют на одном экране просматривать сразу несколько сущностей — графики, данные, триггеры…</w:t>
       </w:r>
     </w:p>
@@ -35658,7 +36431,7 @@
                     <pic:cNvPicPr/>
                   </pic:nvPicPr>
                   <pic:blipFill>
-                    <a:blip r:embed="rId36" cstate="print">
+                    <a:blip r:embed="rId37" cstate="print">
                       <a:alphaModFix/>
                       <a:lum/>
                     </a:blip>
@@ -35780,7 +36553,7 @@
         </w:rPr>
         <w:t xml:space="preserve">, и остальные можете посмотреть именно там — </w:t>
       </w:r>
-      <w:hyperlink r:id="rId37" w:history="1">
+      <w:hyperlink r:id="rId38" w:history="1">
         <w:r>
           <w:t>http</w:t>
         </w:r>
@@ -38740,7 +39513,7 @@
       </w:r>
     </w:p>
     <w:sectPr>
-      <w:footerReference w:type="default" r:id="rId38"/>
+      <w:footerReference w:type="default" r:id="rId39"/>
       <w:pgSz w:w="11906" w:h="16838"/>
       <w:pgMar w:top="851" w:right="851" w:bottom="851" w:left="1134" w:header="709" w:footer="709" w:gutter="0"/>
       <w:cols w:space="708"/>
@@ -38796,7 +39569,7 @@
             <w:rPr>
               <w:noProof/>
             </w:rPr>
-            <w:t>21</w:t>
+            <w:t>27</w:t>
           </w:r>
         </w:fldSimple>
       </w:p>
@@ -40470,6 +41243,232 @@
     </w:lvl>
   </w:abstractNum>
   <w:abstractNum w:abstractNumId="18">
+    <w:nsid w:val="40B82186"/>
+    <w:multiLevelType w:val="hybridMultilevel"/>
+    <w:tmpl w:val="70FAA074"/>
+    <w:lvl w:ilvl="0" w:tplc="606451E2">
+      <w:start w:val="1"/>
+      <w:numFmt w:val="bullet"/>
+      <w:lvlText w:val=""/>
+      <w:lvlJc w:val="left"/>
+      <w:pPr>
+        <w:ind w:left="1230" w:hanging="360"/>
+      </w:pPr>
+      <w:rPr>
+        <w:rFonts w:ascii="Symbol" w:hAnsi="Symbol" w:hint="default"/>
+      </w:rPr>
+    </w:lvl>
+    <w:lvl w:ilvl="1" w:tplc="04190003" w:tentative="1">
+      <w:start w:val="1"/>
+      <w:numFmt w:val="bullet"/>
+      <w:lvlText w:val="o"/>
+      <w:lvlJc w:val="left"/>
+      <w:pPr>
+        <w:ind w:left="1950" w:hanging="360"/>
+      </w:pPr>
+      <w:rPr>
+        <w:rFonts w:ascii="Courier New" w:hAnsi="Courier New" w:cs="Courier New" w:hint="default"/>
+      </w:rPr>
+    </w:lvl>
+    <w:lvl w:ilvl="2" w:tplc="04190005" w:tentative="1">
+      <w:start w:val="1"/>
+      <w:numFmt w:val="bullet"/>
+      <w:lvlText w:val=""/>
+      <w:lvlJc w:val="left"/>
+      <w:pPr>
+        <w:ind w:left="2670" w:hanging="360"/>
+      </w:pPr>
+      <w:rPr>
+        <w:rFonts w:ascii="Wingdings" w:hAnsi="Wingdings" w:hint="default"/>
+      </w:rPr>
+    </w:lvl>
+    <w:lvl w:ilvl="3" w:tplc="04190001" w:tentative="1">
+      <w:start w:val="1"/>
+      <w:numFmt w:val="bullet"/>
+      <w:lvlText w:val=""/>
+      <w:lvlJc w:val="left"/>
+      <w:pPr>
+        <w:ind w:left="3390" w:hanging="360"/>
+      </w:pPr>
+      <w:rPr>
+        <w:rFonts w:ascii="Symbol" w:hAnsi="Symbol" w:hint="default"/>
+      </w:rPr>
+    </w:lvl>
+    <w:lvl w:ilvl="4" w:tplc="04190003" w:tentative="1">
+      <w:start w:val="1"/>
+      <w:numFmt w:val="bullet"/>
+      <w:lvlText w:val="o"/>
+      <w:lvlJc w:val="left"/>
+      <w:pPr>
+        <w:ind w:left="4110" w:hanging="360"/>
+      </w:pPr>
+      <w:rPr>
+        <w:rFonts w:ascii="Courier New" w:hAnsi="Courier New" w:cs="Courier New" w:hint="default"/>
+      </w:rPr>
+    </w:lvl>
+    <w:lvl w:ilvl="5" w:tplc="04190005" w:tentative="1">
+      <w:start w:val="1"/>
+      <w:numFmt w:val="bullet"/>
+      <w:lvlText w:val=""/>
+      <w:lvlJc w:val="left"/>
+      <w:pPr>
+        <w:ind w:left="4830" w:hanging="360"/>
+      </w:pPr>
+      <w:rPr>
+        <w:rFonts w:ascii="Wingdings" w:hAnsi="Wingdings" w:hint="default"/>
+      </w:rPr>
+    </w:lvl>
+    <w:lvl w:ilvl="6" w:tplc="04190001" w:tentative="1">
+      <w:start w:val="1"/>
+      <w:numFmt w:val="bullet"/>
+      <w:lvlText w:val=""/>
+      <w:lvlJc w:val="left"/>
+      <w:pPr>
+        <w:ind w:left="5550" w:hanging="360"/>
+      </w:pPr>
+      <w:rPr>
+        <w:rFonts w:ascii="Symbol" w:hAnsi="Symbol" w:hint="default"/>
+      </w:rPr>
+    </w:lvl>
+    <w:lvl w:ilvl="7" w:tplc="04190003" w:tentative="1">
+      <w:start w:val="1"/>
+      <w:numFmt w:val="bullet"/>
+      <w:lvlText w:val="o"/>
+      <w:lvlJc w:val="left"/>
+      <w:pPr>
+        <w:ind w:left="6270" w:hanging="360"/>
+      </w:pPr>
+      <w:rPr>
+        <w:rFonts w:ascii="Courier New" w:hAnsi="Courier New" w:cs="Courier New" w:hint="default"/>
+      </w:rPr>
+    </w:lvl>
+    <w:lvl w:ilvl="8" w:tplc="04190005" w:tentative="1">
+      <w:start w:val="1"/>
+      <w:numFmt w:val="bullet"/>
+      <w:lvlText w:val=""/>
+      <w:lvlJc w:val="left"/>
+      <w:pPr>
+        <w:ind w:left="6990" w:hanging="360"/>
+      </w:pPr>
+      <w:rPr>
+        <w:rFonts w:ascii="Wingdings" w:hAnsi="Wingdings" w:hint="default"/>
+      </w:rPr>
+    </w:lvl>
+  </w:abstractNum>
+  <w:abstractNum w:abstractNumId="19">
+    <w:nsid w:val="46FE4BC5"/>
+    <w:multiLevelType w:val="hybridMultilevel"/>
+    <w:tmpl w:val="01822F66"/>
+    <w:lvl w:ilvl="0" w:tplc="606451E2">
+      <w:start w:val="1"/>
+      <w:numFmt w:val="bullet"/>
+      <w:lvlText w:val=""/>
+      <w:lvlJc w:val="left"/>
+      <w:pPr>
+        <w:ind w:left="1174" w:hanging="360"/>
+      </w:pPr>
+      <w:rPr>
+        <w:rFonts w:ascii="Symbol" w:hAnsi="Symbol" w:hint="default"/>
+      </w:rPr>
+    </w:lvl>
+    <w:lvl w:ilvl="1" w:tplc="04190003" w:tentative="1">
+      <w:start w:val="1"/>
+      <w:numFmt w:val="bullet"/>
+      <w:lvlText w:val="o"/>
+      <w:lvlJc w:val="left"/>
+      <w:pPr>
+        <w:ind w:left="1894" w:hanging="360"/>
+      </w:pPr>
+      <w:rPr>
+        <w:rFonts w:ascii="Courier New" w:hAnsi="Courier New" w:cs="Courier New" w:hint="default"/>
+      </w:rPr>
+    </w:lvl>
+    <w:lvl w:ilvl="2" w:tplc="04190005" w:tentative="1">
+      <w:start w:val="1"/>
+      <w:numFmt w:val="bullet"/>
+      <w:lvlText w:val=""/>
+      <w:lvlJc w:val="left"/>
+      <w:pPr>
+        <w:ind w:left="2614" w:hanging="360"/>
+      </w:pPr>
+      <w:rPr>
+        <w:rFonts w:ascii="Wingdings" w:hAnsi="Wingdings" w:hint="default"/>
+      </w:rPr>
+    </w:lvl>
+    <w:lvl w:ilvl="3" w:tplc="04190001" w:tentative="1">
+      <w:start w:val="1"/>
+      <w:numFmt w:val="bullet"/>
+      <w:lvlText w:val=""/>
+      <w:lvlJc w:val="left"/>
+      <w:pPr>
+        <w:ind w:left="3334" w:hanging="360"/>
+      </w:pPr>
+      <w:rPr>
+        <w:rFonts w:ascii="Symbol" w:hAnsi="Symbol" w:hint="default"/>
+      </w:rPr>
+    </w:lvl>
+    <w:lvl w:ilvl="4" w:tplc="04190003" w:tentative="1">
+      <w:start w:val="1"/>
+      <w:numFmt w:val="bullet"/>
+      <w:lvlText w:val="o"/>
+      <w:lvlJc w:val="left"/>
+      <w:pPr>
+        <w:ind w:left="4054" w:hanging="360"/>
+      </w:pPr>
+      <w:rPr>
+        <w:rFonts w:ascii="Courier New" w:hAnsi="Courier New" w:cs="Courier New" w:hint="default"/>
+      </w:rPr>
+    </w:lvl>
+    <w:lvl w:ilvl="5" w:tplc="04190005" w:tentative="1">
+      <w:start w:val="1"/>
+      <w:numFmt w:val="bullet"/>
+      <w:lvlText w:val=""/>
+      <w:lvlJc w:val="left"/>
+      <w:pPr>
+        <w:ind w:left="4774" w:hanging="360"/>
+      </w:pPr>
+      <w:rPr>
+        <w:rFonts w:ascii="Wingdings" w:hAnsi="Wingdings" w:hint="default"/>
+      </w:rPr>
+    </w:lvl>
+    <w:lvl w:ilvl="6" w:tplc="04190001" w:tentative="1">
+      <w:start w:val="1"/>
+      <w:numFmt w:val="bullet"/>
+      <w:lvlText w:val=""/>
+      <w:lvlJc w:val="left"/>
+      <w:pPr>
+        <w:ind w:left="5494" w:hanging="360"/>
+      </w:pPr>
+      <w:rPr>
+        <w:rFonts w:ascii="Symbol" w:hAnsi="Symbol" w:hint="default"/>
+      </w:rPr>
+    </w:lvl>
+    <w:lvl w:ilvl="7" w:tplc="04190003" w:tentative="1">
+      <w:start w:val="1"/>
+      <w:numFmt w:val="bullet"/>
+      <w:lvlText w:val="o"/>
+      <w:lvlJc w:val="left"/>
+      <w:pPr>
+        <w:ind w:left="6214" w:hanging="360"/>
+      </w:pPr>
+      <w:rPr>
+        <w:rFonts w:ascii="Courier New" w:hAnsi="Courier New" w:cs="Courier New" w:hint="default"/>
+      </w:rPr>
+    </w:lvl>
+    <w:lvl w:ilvl="8" w:tplc="04190005" w:tentative="1">
+      <w:start w:val="1"/>
+      <w:numFmt w:val="bullet"/>
+      <w:lvlText w:val=""/>
+      <w:lvlJc w:val="left"/>
+      <w:pPr>
+        <w:ind w:left="6934" w:hanging="360"/>
+      </w:pPr>
+      <w:rPr>
+        <w:rFonts w:ascii="Wingdings" w:hAnsi="Wingdings" w:hint="default"/>
+      </w:rPr>
+    </w:lvl>
+  </w:abstractNum>
+  <w:abstractNum w:abstractNumId="20">
     <w:nsid w:val="4C952B96"/>
     <w:multiLevelType w:val="multilevel"/>
     <w:tmpl w:val="92288808"/>
@@ -40546,7 +41545,7 @@
       </w:rPr>
     </w:lvl>
   </w:abstractNum>
-  <w:abstractNum w:abstractNumId="19">
+  <w:abstractNum w:abstractNumId="21">
     <w:nsid w:val="4E432C4C"/>
     <w:multiLevelType w:val="multilevel"/>
     <w:tmpl w:val="2670ED20"/>
@@ -40623,7 +41622,7 @@
       </w:rPr>
     </w:lvl>
   </w:abstractNum>
-  <w:abstractNum w:abstractNumId="20">
+  <w:abstractNum w:abstractNumId="22">
     <w:nsid w:val="4E804E31"/>
     <w:multiLevelType w:val="hybridMultilevel"/>
     <w:tmpl w:val="C97877D8"/>
@@ -40736,7 +41735,7 @@
       </w:rPr>
     </w:lvl>
   </w:abstractNum>
-  <w:abstractNum w:abstractNumId="21">
+  <w:abstractNum w:abstractNumId="23">
     <w:nsid w:val="514E5C4F"/>
     <w:multiLevelType w:val="multilevel"/>
     <w:tmpl w:val="25A0C57A"/>
@@ -40813,7 +41812,7 @@
       </w:rPr>
     </w:lvl>
   </w:abstractNum>
-  <w:abstractNum w:abstractNumId="22">
+  <w:abstractNum w:abstractNumId="24">
     <w:nsid w:val="51892C13"/>
     <w:multiLevelType w:val="hybridMultilevel"/>
     <w:tmpl w:val="179ADD7C"/>
@@ -40926,7 +41925,7 @@
       </w:rPr>
     </w:lvl>
   </w:abstractNum>
-  <w:abstractNum w:abstractNumId="23">
+  <w:abstractNum w:abstractNumId="25">
     <w:nsid w:val="542A1C6C"/>
     <w:multiLevelType w:val="multilevel"/>
     <w:tmpl w:val="1E8C6904"/>
@@ -41003,7 +42002,7 @@
       </w:rPr>
     </w:lvl>
   </w:abstractNum>
-  <w:abstractNum w:abstractNumId="24">
+  <w:abstractNum w:abstractNumId="26">
     <w:nsid w:val="59474EF2"/>
     <w:multiLevelType w:val="hybridMultilevel"/>
     <w:tmpl w:val="B2F03062"/>
@@ -41116,7 +42115,7 @@
       </w:rPr>
     </w:lvl>
   </w:abstractNum>
-  <w:abstractNum w:abstractNumId="25">
+  <w:abstractNum w:abstractNumId="27">
     <w:nsid w:val="5C7D71C9"/>
     <w:multiLevelType w:val="hybridMultilevel"/>
     <w:tmpl w:val="0000824C"/>
@@ -41202,7 +42201,7 @@
       </w:pPr>
     </w:lvl>
   </w:abstractNum>
-  <w:abstractNum w:abstractNumId="26">
+  <w:abstractNum w:abstractNumId="28">
     <w:nsid w:val="63AC7A22"/>
     <w:multiLevelType w:val="hybridMultilevel"/>
     <w:tmpl w:val="86B8A9EE"/>
@@ -41315,7 +42314,7 @@
       </w:rPr>
     </w:lvl>
   </w:abstractNum>
-  <w:abstractNum w:abstractNumId="27">
+  <w:abstractNum w:abstractNumId="29">
     <w:nsid w:val="65F0737F"/>
     <w:multiLevelType w:val="multilevel"/>
     <w:tmpl w:val="1C58C5AC"/>
@@ -41374,7 +42373,7 @@
       <w:lvlJc w:val="left"/>
     </w:lvl>
   </w:abstractNum>
-  <w:abstractNum w:abstractNumId="28">
+  <w:abstractNum w:abstractNumId="30">
     <w:nsid w:val="736707D7"/>
     <w:multiLevelType w:val="multilevel"/>
     <w:tmpl w:val="EFB20880"/>
@@ -41452,7 +42451,7 @@
     </w:lvl>
   </w:abstractNum>
   <w:num w:numId="1">
-    <w:abstractNumId w:val="25"/>
+    <w:abstractNumId w:val="27"/>
   </w:num>
   <w:num w:numId="2">
     <w:abstractNumId w:val="4"/>
@@ -41470,19 +42469,19 @@
     <w:abstractNumId w:val="1"/>
   </w:num>
   <w:num w:numId="7">
-    <w:abstractNumId w:val="27"/>
+    <w:abstractNumId w:val="29"/>
   </w:num>
   <w:num w:numId="8">
     <w:abstractNumId w:val="5"/>
   </w:num>
   <w:num w:numId="9">
-    <w:abstractNumId w:val="28"/>
+    <w:abstractNumId w:val="30"/>
   </w:num>
   <w:num w:numId="10">
     <w:abstractNumId w:val="9"/>
   </w:num>
   <w:num w:numId="11">
-    <w:abstractNumId w:val="18"/>
+    <w:abstractNumId w:val="20"/>
   </w:num>
   <w:num w:numId="12">
     <w:abstractNumId w:val="2"/>
@@ -41491,13 +42490,13 @@
     <w:abstractNumId w:val="13"/>
   </w:num>
   <w:num w:numId="14">
-    <w:abstractNumId w:val="23"/>
+    <w:abstractNumId w:val="25"/>
   </w:num>
   <w:num w:numId="15">
     <w:abstractNumId w:val="7"/>
   </w:num>
   <w:num w:numId="16">
-    <w:abstractNumId w:val="19"/>
+    <w:abstractNumId w:val="21"/>
   </w:num>
   <w:num w:numId="17">
     <w:abstractNumId w:val="15"/>
@@ -41512,7 +42511,7 @@
     <w:abstractNumId w:val="11"/>
   </w:num>
   <w:num w:numId="21">
-    <w:abstractNumId w:val="21"/>
+    <w:abstractNumId w:val="23"/>
   </w:num>
   <w:num w:numId="22">
     <w:abstractNumId w:val="10"/>
@@ -41521,10 +42520,10 @@
     <w:abstractNumId w:val="12"/>
   </w:num>
   <w:num w:numId="24">
-    <w:abstractNumId w:val="26"/>
+    <w:abstractNumId w:val="28"/>
   </w:num>
   <w:num w:numId="25">
-    <w:abstractNumId w:val="24"/>
+    <w:abstractNumId w:val="26"/>
   </w:num>
   <w:num w:numId="26">
     <w:abstractNumId w:val="16"/>
@@ -41533,10 +42532,16 @@
     <w:abstractNumId w:val="3"/>
   </w:num>
   <w:num w:numId="28">
+    <w:abstractNumId w:val="24"/>
+  </w:num>
+  <w:num w:numId="29">
     <w:abstractNumId w:val="22"/>
   </w:num>
-  <w:num w:numId="29">
-    <w:abstractNumId w:val="20"/>
+  <w:num w:numId="30">
+    <w:abstractNumId w:val="19"/>
+  </w:num>
+  <w:num w:numId="31">
+    <w:abstractNumId w:val="18"/>
   </w:num>
 </w:numbering>
 </file>
@@ -42601,7 +43606,7 @@
 </file>
 
 <file path=customXml/itemProps1.xml><?xml version="1.0" encoding="utf-8"?>
-<ds:datastoreItem xmlns:ds="http://schemas.openxmlformats.org/officeDocument/2006/customXml" ds:itemID="{51E50485-50E0-467A-BD66-E26E8C4AAF49}">
+<ds:datastoreItem xmlns:ds="http://schemas.openxmlformats.org/officeDocument/2006/customXml" ds:itemID="{83B4E34A-6EBE-48D2-8639-3CA141AE8A7F}">
   <ds:schemaRefs>
     <ds:schemaRef ds:uri="http://schemas.openxmlformats.org/officeDocument/2006/bibliography"/>
   </ds:schemaRefs>

</xml_diff>

<commit_message>
new pictures and diagramms
</commit_message>
<xml_diff>
--- a/diploma/trunk/doc/main.docx
+++ b/diploma/trunk/doc/main.docx
@@ -10101,7 +10101,13 @@
         <w:rPr>
           <w:lang w:val="ru-RU"/>
         </w:rPr>
-        <w:t xml:space="preserve"> (рисунок 2)</w:t>
+        <w:t xml:space="preserve"> (рисунок 14</w:t>
+      </w:r>
+      <w:r>
+        <w:rPr>
+          <w:lang w:val="ru-RU"/>
+        </w:rPr>
+        <w:t>)</w:t>
       </w:r>
       <w:r>
         <w:rPr>
@@ -10379,7 +10385,6 @@
       <w:r>
         <w:rPr>
           <w:noProof/>
-          <w:lang w:val="ru-RU"/>
         </w:rPr>
         <w:t>14</w:t>
       </w:r>
@@ -10403,7 +10408,19 @@
         <w:rPr>
           <w:lang w:val="ru-RU"/>
         </w:rPr>
-        <w:t xml:space="preserve">Функионирование ядра </w:t>
+        <w:t>Функ</w:t>
+      </w:r>
+      <w:r>
+        <w:rPr>
+          <w:lang w:val="ru-RU"/>
+        </w:rPr>
+        <w:t>ц</w:t>
+      </w:r>
+      <w:r>
+        <w:rPr>
+          <w:lang w:val="ru-RU"/>
+        </w:rPr>
+        <w:t xml:space="preserve">ионирование ядра </w:t>
       </w:r>
       <w:r>
         <w:rPr>
@@ -10514,7 +10531,25 @@
         <w:rPr>
           <w:lang w:val="ru-RU"/>
         </w:rPr>
-        <w:t xml:space="preserve">Для обработки событий используются обработчики ядра (Kernel Handlers). Ядро имеет несколько обработчиков, каждый из которых соответствует определенному состоянию ядра.  </w:t>
+        <w:t>Для обработки событий</w:t>
+      </w:r>
+      <w:r>
+        <w:rPr>
+          <w:lang w:val="ru-RU"/>
+        </w:rPr>
+        <w:t xml:space="preserve"> используются обработчики ядра</w:t>
+      </w:r>
+      <w:r>
+        <w:rPr>
+          <w:lang w:val="ru-RU"/>
+        </w:rPr>
+        <w:t>. Ядро имеет несколько обработчиков, каждый из которых соответствует опре</w:t>
+      </w:r>
+      <w:r>
+        <w:rPr>
+          <w:lang w:val="ru-RU"/>
+        </w:rPr>
+        <w:t xml:space="preserve">деленному состоянию ядра. </w:t>
       </w:r>
     </w:p>
     <w:p>
@@ -10558,20 +10593,80 @@
         <w:rPr>
           <w:lang w:val="ru-RU"/>
         </w:rPr>
-        <w:t>предлагаемого подхода для разработки ядра распределенной службы мониторинга заключается в так называемых публичных драйверах. Помимо основных драйверов системы, именуемых в дальнейшем приватными сущетвуют дополнительные драйвера – публичные. Приватные драйвера могут использоваться только тем ядром, в вдресное пространство они загружены, в то время как публичные могу использоваться любыми другими удаленными ядрами, запущенными а гетерогенной среде.</w:t>
-      </w:r>
-    </w:p>
-    <w:p>
-      <w:pPr>
-        <w:rPr>
-          <w:lang w:val="ru-RU"/>
-        </w:rPr>
-      </w:pPr>
-      <w:r>
-        <w:rPr>
-          <w:lang w:val="ru-RU"/>
-        </w:rPr>
-        <w:t xml:space="preserve">Для наделения драйвера ядра публичным поведением достаточно реализовать для него так называемый адаптер драйвера ядра. Адаптер </w:t>
+        <w:t>предлагаемого подхода для разработки ядра распределенной службы мониторинга заключается в так называемых публичных драйверах. Помимо основных драйверов системы, именуемых в дальнейшем приватными сущетвуют дополните</w:t>
+      </w:r>
+      <w:r>
+        <w:rPr>
+          <w:lang w:val="ru-RU"/>
+        </w:rPr>
+        <w:t>льные драйверы</w:t>
+      </w:r>
+      <w:r>
+        <w:rPr>
+          <w:lang w:val="ru-RU"/>
+        </w:rPr>
+        <w:t xml:space="preserve"> – публичные. Приватные драйвера могут использоваться только тем ядром, в вдресное пространство</w:t>
+      </w:r>
+      <w:r>
+        <w:rPr>
+          <w:lang w:val="ru-RU"/>
+        </w:rPr>
+        <w:t xml:space="preserve"> которого</w:t>
+      </w:r>
+      <w:r>
+        <w:rPr>
+          <w:lang w:val="ru-RU"/>
+        </w:rPr>
+        <w:t xml:space="preserve"> они загружены, в то время как публичные могу использоваться любыми другими удаленными ядрами, запущенными а гетерогенной среде.</w:t>
+      </w:r>
+    </w:p>
+    <w:p>
+      <w:pPr>
+        <w:rPr>
+          <w:lang w:val="ru-RU"/>
+        </w:rPr>
+      </w:pPr>
+      <w:r>
+        <w:rPr>
+          <w:lang w:val="ru-RU"/>
+        </w:rPr>
+        <w:t xml:space="preserve">Для </w:t>
+      </w:r>
+      <w:r>
+        <w:rPr>
+          <w:lang w:val="ru-RU"/>
+        </w:rPr>
+        <w:t>придания</w:t>
+      </w:r>
+      <w:r>
+        <w:rPr>
+          <w:lang w:val="ru-RU"/>
+        </w:rPr>
+        <w:t xml:space="preserve"> драй</w:t>
+      </w:r>
+      <w:r>
+        <w:rPr>
+          <w:lang w:val="ru-RU"/>
+        </w:rPr>
+        <w:t>веру</w:t>
+      </w:r>
+      <w:r>
+        <w:rPr>
+          <w:lang w:val="ru-RU"/>
+        </w:rPr>
+        <w:t xml:space="preserve"> ядра </w:t>
+      </w:r>
+      <w:r>
+        <w:rPr>
+          <w:lang w:val="ru-RU"/>
+        </w:rPr>
+        <w:t>публичности</w:t>
+      </w:r>
+      <w:r>
+        <w:rPr>
+          <w:lang w:val="ru-RU"/>
+        </w:rPr>
+        <w:t xml:space="preserve"> достаточно реализовать для него так называемый адаптер драйвера ядра. Адаптер </w:t>
       </w:r>
       <w:r>
         <w:rPr>
@@ -10598,7 +10693,19 @@
         <w:rPr>
           <w:lang w:val="ru-RU"/>
         </w:rPr>
-        <w:t>интерфейс для синхронных и асинхронных вызовов пабличных методов драйвера.</w:t>
+        <w:t>интерфейс для син</w:t>
+      </w:r>
+      <w:r>
+        <w:rPr>
+          <w:lang w:val="ru-RU"/>
+        </w:rPr>
+        <w:t>хронных и асинхронных вызовов пу</w:t>
+      </w:r>
+      <w:r>
+        <w:rPr>
+          <w:lang w:val="ru-RU"/>
+        </w:rPr>
+        <w:t>бличных методов драйвера.</w:t>
       </w:r>
       <w:r>
         <w:rPr>
@@ -10669,33 +10776,244 @@
         <w:rPr>
           <w:lang w:val="ru-RU"/>
         </w:rPr>
-        <w:t xml:space="preserve">Ядро представляет собой автономный поток исполнения, реализующий модель «Цикла событий». Ядро содержит базовые механизмы и примитивы, необходимые для работы системы, такие как обработка событий, изменение состояния системы, управление драйверами/адаптерами, управление сетевой подсистемой и т.п. </w:t>
-      </w:r>
-    </w:p>
-    <w:p>
-      <w:pPr>
-        <w:rPr>
-          <w:lang w:val="ru-RU"/>
-        </w:rPr>
-      </w:pPr>
-      <w:r>
-        <w:rPr>
-          <w:lang w:val="ru-RU"/>
-        </w:rPr>
-        <w:t xml:space="preserve">Ядро также содержит основные таблицы и кэши системы – таблица подключенных дочерних и родительских узлов, кэш исследованных узлов и т.п. В каждый момент времени ядро находится в определенном состоянии, менять которое способен только его текущий обработчик, который однозначно определяется состоянием. </w:t>
-      </w:r>
-    </w:p>
-    <w:p>
-      <w:pPr>
-        <w:rPr>
-          <w:lang w:val="ru-RU"/>
-        </w:rPr>
-      </w:pPr>
-      <w:r>
-        <w:rPr>
-          <w:lang w:val="ru-RU"/>
-        </w:rPr>
-        <w:t>Ядро управляет двумя основными сетевыми адаптерами системы – первичным и вторичным. Адаптеры ядра используются для реализации транспортного уровня системы – механизма удаленного вызова процедур (RPC).</w:t>
+        <w:t>Ядро представляет собой автономный поток исполнения, реализующий модель «Цикла событий». Ядро содержит базовые механизмы и примитивы, необходимые для работы системы, такие как обработка событий, изменение состояния системы, уп</w:t>
+      </w:r>
+      <w:r>
+        <w:rPr>
+          <w:lang w:val="ru-RU"/>
+        </w:rPr>
+        <w:t xml:space="preserve">равление драйверами/адаптерами и </w:t>
+      </w:r>
+      <w:r>
+        <w:rPr>
+          <w:lang w:val="ru-RU"/>
+        </w:rPr>
+        <w:t>управл</w:t>
+      </w:r>
+      <w:r>
+        <w:rPr>
+          <w:lang w:val="ru-RU"/>
+        </w:rPr>
+        <w:t>ение сетевой подсистемой.</w:t>
+      </w:r>
+    </w:p>
+    <w:p>
+      <w:pPr>
+        <w:rPr>
+          <w:lang w:val="ru-RU"/>
+        </w:rPr>
+      </w:pPr>
+      <w:r>
+        <w:rPr>
+          <w:lang w:val="ru-RU"/>
+        </w:rPr>
+        <w:t>Ядро также содержит основные таблицы и кэши системы</w:t>
+      </w:r>
+      <w:r>
+        <w:rPr>
+          <w:lang w:val="ru-RU"/>
+        </w:rPr>
+        <w:t>:</w:t>
+      </w:r>
+      <w:r>
+        <w:rPr>
+          <w:lang w:val="ru-RU"/>
+        </w:rPr>
+        <w:t xml:space="preserve"> </w:t>
+      </w:r>
+    </w:p>
+    <w:p>
+      <w:pPr>
+        <w:pStyle w:val="ListParagraph"/>
+        <w:numPr>
+          <w:ilvl w:val="0"/>
+          <w:numId w:val="32"/>
+        </w:numPr>
+        <w:rPr>
+          <w:lang w:val="ru-RU"/>
+        </w:rPr>
+      </w:pPr>
+      <w:r>
+        <w:rPr>
+          <w:lang w:val="ru-RU"/>
+        </w:rPr>
+        <w:t>пул событий ядра;</w:t>
+      </w:r>
+    </w:p>
+    <w:p>
+      <w:pPr>
+        <w:pStyle w:val="ListParagraph"/>
+        <w:numPr>
+          <w:ilvl w:val="0"/>
+          <w:numId w:val="32"/>
+        </w:numPr>
+        <w:rPr>
+          <w:lang w:val="ru-RU"/>
+        </w:rPr>
+      </w:pPr>
+      <w:r>
+        <w:rPr>
+          <w:lang w:val="ru-RU"/>
+        </w:rPr>
+        <w:t>таблица подключенных дочерних</w:t>
+      </w:r>
+      <w:r>
+        <w:rPr>
+          <w:lang w:val="ru-RU"/>
+        </w:rPr>
+        <w:t xml:space="preserve"> узлов;</w:t>
+      </w:r>
+    </w:p>
+    <w:p>
+      <w:pPr>
+        <w:pStyle w:val="ListParagraph"/>
+        <w:numPr>
+          <w:ilvl w:val="0"/>
+          <w:numId w:val="32"/>
+        </w:numPr>
+        <w:rPr>
+          <w:lang w:val="ru-RU"/>
+        </w:rPr>
+      </w:pPr>
+      <w:r>
+        <w:rPr>
+          <w:lang w:val="ru-RU"/>
+        </w:rPr>
+        <w:t>таблица подключенных родительских узлов;</w:t>
+      </w:r>
+    </w:p>
+    <w:p>
+      <w:pPr>
+        <w:pStyle w:val="ListParagraph"/>
+        <w:numPr>
+          <w:ilvl w:val="0"/>
+          <w:numId w:val="32"/>
+        </w:numPr>
+        <w:rPr>
+          <w:lang w:val="ru-RU"/>
+        </w:rPr>
+      </w:pPr>
+      <w:r>
+        <w:rPr>
+          <w:lang w:val="ru-RU"/>
+        </w:rPr>
+        <w:t>кэш исследованных узлов</w:t>
+      </w:r>
+      <w:r>
+        <w:rPr>
+          <w:lang w:val="ru-RU"/>
+        </w:rPr>
+        <w:t>;</w:t>
+      </w:r>
+    </w:p>
+    <w:p>
+      <w:pPr>
+        <w:pStyle w:val="ListParagraph"/>
+        <w:numPr>
+          <w:ilvl w:val="0"/>
+          <w:numId w:val="32"/>
+        </w:numPr>
+        <w:rPr>
+          <w:lang w:val="ru-RU"/>
+        </w:rPr>
+      </w:pPr>
+      <w:r>
+        <w:rPr>
+          <w:lang w:val="ru-RU"/>
+        </w:rPr>
+        <w:t>таблица драйверов ядра;</w:t>
+      </w:r>
+    </w:p>
+    <w:p>
+      <w:pPr>
+        <w:pStyle w:val="ListParagraph"/>
+        <w:numPr>
+          <w:ilvl w:val="0"/>
+          <w:numId w:val="32"/>
+        </w:numPr>
+        <w:rPr>
+          <w:lang w:val="ru-RU"/>
+        </w:rPr>
+      </w:pPr>
+      <w:r>
+        <w:rPr>
+          <w:lang w:val="ru-RU"/>
+        </w:rPr>
+        <w:t>таблица адаптеров ядра;</w:t>
+      </w:r>
+    </w:p>
+    <w:p>
+      <w:pPr>
+        <w:pStyle w:val="ListParagraph"/>
+        <w:numPr>
+          <w:ilvl w:val="0"/>
+          <w:numId w:val="32"/>
+        </w:numPr>
+        <w:rPr>
+          <w:lang w:val="ru-RU"/>
+        </w:rPr>
+      </w:pPr>
+      <w:r>
+        <w:rPr>
+          <w:lang w:val="ru-RU"/>
+        </w:rPr>
+        <w:t>таблица фильтров ядра;</w:t>
+      </w:r>
+    </w:p>
+    <w:p>
+      <w:pPr>
+        <w:pStyle w:val="ListParagraph"/>
+        <w:numPr>
+          <w:ilvl w:val="0"/>
+          <w:numId w:val="32"/>
+        </w:numPr>
+        <w:rPr>
+          <w:lang w:val="ru-RU"/>
+        </w:rPr>
+      </w:pPr>
+      <w:r>
+        <w:rPr>
+          <w:lang w:val="ru-RU"/>
+        </w:rPr>
+        <w:t>таблица наблюдателей ядра.</w:t>
+      </w:r>
+    </w:p>
+    <w:p>
+      <w:pPr>
+        <w:rPr>
+          <w:lang w:val="ru-RU"/>
+        </w:rPr>
+      </w:pPr>
+      <w:r>
+        <w:rPr>
+          <w:lang w:val="ru-RU"/>
+        </w:rPr>
+        <w:t xml:space="preserve">В каждый момент времени ядро находится в определенном состоянии, менять которое способен только его текущий обработчик, который однозначно определяется состоянием. </w:t>
+      </w:r>
+    </w:p>
+    <w:p>
+      <w:pPr>
+        <w:rPr>
+          <w:lang w:val="ru-RU"/>
+        </w:rPr>
+      </w:pPr>
+      <w:r>
+        <w:rPr>
+          <w:lang w:val="ru-RU"/>
+        </w:rPr>
+        <w:t xml:space="preserve">Ядро управляет двумя основными сетевыми адаптерами системы – первичным и вторичным. </w:t>
+      </w:r>
+      <w:r>
+        <w:rPr>
+          <w:lang w:val="ru-RU"/>
+        </w:rPr>
+        <w:t>Сетевые а</w:t>
+      </w:r>
+      <w:r>
+        <w:rPr>
+          <w:lang w:val="ru-RU"/>
+        </w:rPr>
+        <w:t>даптеры ядра используются для реализации транспортного уровня системы – механизма удаленного вызова процедур (RPC).</w:t>
       </w:r>
     </w:p>
     <w:p>
@@ -10816,6 +11134,7 @@
         <w:rPr>
           <w:lang w:val="ru-RU"/>
         </w:rPr>
+        <w:lastRenderedPageBreak/>
         <w:t>индекс производительности узла</w:t>
       </w:r>
       <w:r>
@@ -10894,7 +11213,6 @@
         <w:rPr>
           <w:lang w:val="ru-RU"/>
         </w:rPr>
-        <w:lastRenderedPageBreak/>
         <w:t>список родительских узлов, используемый испольнительной подсистемой для управления расписанием и запуском модулей мониторинга;</w:t>
       </w:r>
     </w:p>
@@ -10971,7 +11289,19 @@
         <w:rPr>
           <w:lang w:val="ru-RU"/>
         </w:rPr>
-        <w:t xml:space="preserve">- потокобезопасную очередь без планирования. Это значит, что события обрабатываются ядром по принципу </w:t>
+        <w:t>- потокобезопасную очередь</w:t>
+      </w:r>
+      <w:r>
+        <w:rPr>
+          <w:lang w:val="ru-RU"/>
+        </w:rPr>
+        <w:t xml:space="preserve"> с фильтрацией и </w:t>
+      </w:r>
+      <w:r>
+        <w:rPr>
+          <w:lang w:val="ru-RU"/>
+        </w:rPr>
+        <w:t xml:space="preserve">без планирования. Это значит, что события обрабатываются ядром по принципу </w:t>
       </w:r>
       <w:r>
         <w:t>FIFO</w:t>
@@ -10986,7 +11316,213 @@
         <w:rPr>
           <w:lang w:val="ru-RU"/>
         </w:rPr>
-        <w:t>Благодаря использованию потокобезопасного пула, ядро имеет особенность «засыпать» при условии, что пул пустой и в текущий момент нет запроса на обработку. Это позволяет экономить ресурсы системы в сетях с небольшой нагрузкой.</w:t>
+        <w:t xml:space="preserve">Благодаря использованию потокобезопасного пула, </w:t>
+      </w:r>
+      <w:r>
+        <w:rPr>
+          <w:lang w:val="ru-RU"/>
+        </w:rPr>
+        <w:t>поток ядра</w:t>
+      </w:r>
+      <w:r>
+        <w:rPr>
+          <w:lang w:val="ru-RU"/>
+        </w:rPr>
+        <w:t xml:space="preserve"> имеет особенность «засыпать» при условии, что пул пустой и в текущий момент нет запроса на обработку. Это позволяет экономить ресурсы системы в сетях с небольшой нагрузкой.</w:t>
+      </w:r>
+    </w:p>
+    <w:p>
+      <w:pPr>
+        <w:rPr>
+          <w:lang w:val="ru-RU"/>
+        </w:rPr>
+      </w:pPr>
+      <w:r>
+        <w:rPr>
+          <w:lang w:val="ru-RU"/>
+        </w:rPr>
+        <w:t xml:space="preserve">Перед непросредственной обработкой события происходит этап фильтрации событий ядра. С практической точки зрения, фильтрация представляет собой последовательное применение цепочки фильтров </w:t>
+      </w:r>
+      <w:r>
+        <w:rPr>
+          <w:lang w:val="ru-RU"/>
+        </w:rPr>
+        <w:t>на каждое событие. В результате</w:t>
+      </w:r>
+      <w:r>
+        <w:rPr>
+          <w:lang w:val="ru-RU"/>
+        </w:rPr>
+        <w:t xml:space="preserve"> – событие может быть отфильтровано либо пропущено.</w:t>
+      </w:r>
+    </w:p>
+    <w:p>
+      <w:pPr>
+        <w:rPr>
+          <w:lang w:val="ru-RU"/>
+        </w:rPr>
+      </w:pPr>
+      <w:r>
+        <w:rPr>
+          <w:lang w:val="ru-RU"/>
+        </w:rPr>
+        <w:t>Как было отмечено выше, поток ядра имеет способность «засыпать» при отсутствии событий в пуле. При этом, первое поступивш</w:t>
+      </w:r>
+      <w:r>
+        <w:rPr>
+          <w:lang w:val="ru-RU"/>
+        </w:rPr>
+        <w:t>ее событие в очередь его «разбуд</w:t>
+      </w:r>
+      <w:r>
+        <w:rPr>
+          <w:lang w:val="ru-RU"/>
+        </w:rPr>
+        <w:t>ит» и осовной цикл будет продолжен.</w:t>
+      </w:r>
+    </w:p>
+    <w:p>
+      <w:pPr>
+        <w:rPr>
+          <w:lang w:val="ru-RU"/>
+        </w:rPr>
+      </w:pPr>
+      <w:r>
+        <w:rPr>
+          <w:lang w:val="ru-RU"/>
+        </w:rPr>
+        <w:t>Псевдокод основного цикла потока ядра для обработки пула</w:t>
+      </w:r>
+      <w:r>
+        <w:rPr>
+          <w:lang w:val="ru-RU"/>
+        </w:rPr>
+        <w:t xml:space="preserve"> событий</w:t>
+      </w:r>
+      <w:r>
+        <w:rPr>
+          <w:lang w:val="ru-RU"/>
+        </w:rPr>
+        <w:t xml:space="preserve"> изображен на рисунке</w:t>
+      </w:r>
+      <w:r>
+        <w:rPr>
+          <w:lang w:val="ru-RU"/>
+        </w:rPr>
+        <w:t xml:space="preserve"> 15</w:t>
+      </w:r>
+      <w:r>
+        <w:rPr>
+          <w:lang w:val="ru-RU"/>
+        </w:rPr>
+        <w:t>.</w:t>
+      </w:r>
+    </w:p>
+    <w:p>
+      <w:pPr>
+        <w:keepNext/>
+        <w:jc w:val="center"/>
+      </w:pPr>
+      <w:r>
+        <w:rPr>
+          <w:noProof/>
+          <w:lang w:val="ru-RU" w:eastAsia="ru-RU"/>
+        </w:rPr>
+        <w:lastRenderedPageBreak/>
+        <w:drawing>
+          <wp:inline distT="0" distB="0" distL="0" distR="0">
+            <wp:extent cx="5201376" cy="3505690"/>
+            <wp:effectExtent l="19050" t="0" r="0" b="0"/>
+            <wp:docPr id="37" name="Picture 36" descr="event_loop.png"/>
+            <wp:cNvGraphicFramePr>
+              <a:graphicFrameLocks xmlns:a="http://schemas.openxmlformats.org/drawingml/2006/main" noChangeAspect="1"/>
+            </wp:cNvGraphicFramePr>
+            <a:graphic xmlns:a="http://schemas.openxmlformats.org/drawingml/2006/main">
+              <a:graphicData uri="http://schemas.openxmlformats.org/drawingml/2006/picture">
+                <pic:pic xmlns:pic="http://schemas.openxmlformats.org/drawingml/2006/picture">
+                  <pic:nvPicPr>
+                    <pic:cNvPr id="0" name="event_loop.png"/>
+                    <pic:cNvPicPr/>
+                  </pic:nvPicPr>
+                  <pic:blipFill>
+                    <a:blip r:embed="rId22" cstate="print"/>
+                    <a:stretch>
+                      <a:fillRect/>
+                    </a:stretch>
+                  </pic:blipFill>
+                  <pic:spPr>
+                    <a:xfrm>
+                      <a:off x="0" y="0"/>
+                      <a:ext cx="5201376" cy="3505690"/>
+                    </a:xfrm>
+                    <a:prstGeom prst="rect">
+                      <a:avLst/>
+                    </a:prstGeom>
+                  </pic:spPr>
+                </pic:pic>
+              </a:graphicData>
+            </a:graphic>
+          </wp:inline>
+        </w:drawing>
+      </w:r>
+    </w:p>
+    <w:p>
+      <w:pPr>
+        <w:pStyle w:val="Caption"/>
+        <w:rPr>
+          <w:lang w:val="ru-RU"/>
+        </w:rPr>
+      </w:pPr>
+      <w:r>
+        <w:rPr>
+          <w:lang w:val="ru-RU"/>
+        </w:rPr>
+        <w:t xml:space="preserve">Рисунок </w:t>
+      </w:r>
+      <w:r>
+        <w:fldChar w:fldCharType="begin"/>
+      </w:r>
+      <w:r>
+        <w:rPr>
+          <w:lang w:val="ru-RU"/>
+        </w:rPr>
+        <w:instrText xml:space="preserve"> </w:instrText>
+      </w:r>
+      <w:r>
+        <w:instrText>SEQ</w:instrText>
+      </w:r>
+      <w:r>
+        <w:rPr>
+          <w:lang w:val="ru-RU"/>
+        </w:rPr>
+        <w:instrText xml:space="preserve"> Рисунок \* </w:instrText>
+      </w:r>
+      <w:r>
+        <w:instrText>ARABIC</w:instrText>
+      </w:r>
+      <w:r>
+        <w:rPr>
+          <w:lang w:val="ru-RU"/>
+        </w:rPr>
+        <w:instrText xml:space="preserve"> </w:instrText>
+      </w:r>
+      <w:r>
+        <w:fldChar w:fldCharType="separate"/>
+      </w:r>
+      <w:r>
+        <w:rPr>
+          <w:noProof/>
+        </w:rPr>
+        <w:t>15</w:t>
+      </w:r>
+      <w:r>
+        <w:fldChar w:fldCharType="end"/>
+      </w:r>
+      <w:r>
+        <w:rPr>
+          <w:lang w:val="ru-RU"/>
+        </w:rPr>
+        <w:t xml:space="preserve"> – Псевдокод потока ядра</w:t>
       </w:r>
     </w:p>
     <w:p>
@@ -11000,7 +11536,709 @@
         <w:rPr>
           <w:lang w:val="ru-RU"/>
         </w:rPr>
-        <w:t>3.1.3.7</w:t>
+        <w:t>3.1.3.3 Фильтры пула ядра</w:t>
+      </w:r>
+    </w:p>
+    <w:p>
+      <w:pPr>
+        <w:rPr>
+          <w:lang w:val="ru-RU"/>
+        </w:rPr>
+      </w:pPr>
+      <w:r>
+        <w:rPr>
+          <w:lang w:val="ru-RU"/>
+        </w:rPr>
+        <w:t>Фильтры пула ядра применя</w:t>
+      </w:r>
+      <w:r>
+        <w:rPr>
+          <w:lang w:val="ru-RU"/>
+        </w:rPr>
+        <w:t>ются для исключения определенного класса</w:t>
+      </w:r>
+      <w:r>
+        <w:rPr>
+          <w:lang w:val="ru-RU"/>
+        </w:rPr>
+        <w:t xml:space="preserve"> событий из пула, до </w:t>
+      </w:r>
+      <w:r>
+        <w:rPr>
+          <w:lang w:val="ru-RU"/>
+        </w:rPr>
+        <w:t xml:space="preserve">момента </w:t>
+      </w:r>
+      <w:r>
+        <w:rPr>
+          <w:lang w:val="ru-RU"/>
+        </w:rPr>
+        <w:t xml:space="preserve">их </w:t>
+      </w:r>
+      <w:r>
+        <w:rPr>
+          <w:lang w:val="ru-RU"/>
+        </w:rPr>
+        <w:t>обработки.</w:t>
+      </w:r>
+      <w:r>
+        <w:rPr>
+          <w:lang w:val="ru-RU"/>
+        </w:rPr>
+        <w:t xml:space="preserve"> Фильтры ядра образуют последовательную цепочку, по которой проходит каждое событие из пула. Событие считается отфильтрованным если хотябы один фильтр из цепочки </w:t>
+      </w:r>
+      <w:r>
+        <w:rPr>
+          <w:lang w:val="ru-RU"/>
+        </w:rPr>
+        <w:t>сработал</w:t>
+      </w:r>
+      <w:r>
+        <w:rPr>
+          <w:lang w:val="ru-RU"/>
+        </w:rPr>
+        <w:t>.</w:t>
+      </w:r>
+    </w:p>
+    <w:p>
+      <w:pPr>
+        <w:rPr>
+          <w:lang w:val="ru-RU"/>
+        </w:rPr>
+      </w:pPr>
+      <w:r>
+        <w:rPr>
+          <w:lang w:val="ru-RU"/>
+        </w:rPr>
+        <w:t>В текущей реализации доступно два фильт</w:t>
+      </w:r>
+      <w:r>
+        <w:rPr>
+          <w:lang w:val="ru-RU"/>
+        </w:rPr>
+        <w:t>ра ядра: фильтр переходов и фил</w:t>
+      </w:r>
+      <w:r>
+        <w:rPr>
+          <w:lang w:val="ru-RU"/>
+        </w:rPr>
+        <w:t xml:space="preserve">ьтр </w:t>
+      </w:r>
+      <w:r>
+        <w:t>UDP</w:t>
+      </w:r>
+      <w:r>
+        <w:rPr>
+          <w:lang w:val="ru-RU"/>
+        </w:rPr>
+        <w:t xml:space="preserve"> </w:t>
+      </w:r>
+      <w:r>
+        <w:rPr>
+          <w:lang w:val="ru-RU"/>
+        </w:rPr>
+        <w:t xml:space="preserve">сообщений. </w:t>
+      </w:r>
+      <w:r>
+        <w:rPr>
+          <w:lang w:val="ru-RU"/>
+        </w:rPr>
+        <w:t>Однако, при необходимости реализация дополнительных фильтров потребует от программиста только следование определенному в пакете интерфейсу фильтра.</w:t>
+      </w:r>
+    </w:p>
+    <w:p>
+      <w:pPr>
+        <w:rPr>
+          <w:lang w:val="ru-RU"/>
+        </w:rPr>
+      </w:pPr>
+      <w:r>
+        <w:rPr>
+          <w:lang w:val="ru-RU"/>
+        </w:rPr>
+        <w:t xml:space="preserve">Фильтр переходов </w:t>
+      </w:r>
+      <w:r>
+        <w:rPr>
+          <w:lang w:val="ru-RU"/>
+        </w:rPr>
+        <w:t>ориентирован на фильтрацию сообщений об изменении состояния ядра. Семантика работы фильтра подразумевает удаление из пула всех неразрывных последовательностей событий об изменении состояния ядра кроме последнего.</w:t>
+      </w:r>
+    </w:p>
+    <w:p>
+      <w:pPr>
+        <w:rPr>
+          <w:lang w:val="ru-RU"/>
+        </w:rPr>
+      </w:pPr>
+      <w:r>
+        <w:rPr>
+          <w:lang w:val="ru-RU"/>
+        </w:rPr>
+        <w:t xml:space="preserve">Фильтр </w:t>
+      </w:r>
+      <w:r>
+        <w:t>UDP</w:t>
+      </w:r>
+      <w:r>
+        <w:rPr>
+          <w:lang w:val="ru-RU"/>
+        </w:rPr>
+        <w:t xml:space="preserve"> </w:t>
+      </w:r>
+      <w:r>
+        <w:rPr>
+          <w:lang w:val="ru-RU"/>
+        </w:rPr>
+        <w:t xml:space="preserve">сообщений исключает </w:t>
+      </w:r>
+      <w:r>
+        <w:rPr>
+          <w:lang w:val="ru-RU"/>
+        </w:rPr>
+        <w:t>системные сообщения от удаленных служб</w:t>
+      </w:r>
+      <w:r>
+        <w:rPr>
+          <w:lang w:val="ru-RU"/>
+        </w:rPr>
+        <w:t>, если ядро находится в активном состоянии (см. «»).</w:t>
+      </w:r>
+    </w:p>
+    <w:p>
+      <w:pPr>
+        <w:rPr>
+          <w:lang w:val="ru-RU"/>
+        </w:rPr>
+      </w:pPr>
+      <w:r>
+        <w:rPr>
+          <w:lang w:val="ru-RU"/>
+        </w:rPr>
+        <w:t>Диаграмма классов пакета фильтров ядра рассмотрена на рисунке 16.</w:t>
+      </w:r>
+    </w:p>
+    <w:p>
+      <w:pPr>
+        <w:keepNext/>
+        <w:jc w:val="center"/>
+      </w:pPr>
+      <w:r>
+        <w:rPr>
+          <w:noProof/>
+          <w:lang w:val="ru-RU" w:eastAsia="ru-RU"/>
+        </w:rPr>
+        <w:lastRenderedPageBreak/>
+        <w:drawing>
+          <wp:inline distT="0" distB="0" distL="0" distR="0">
+            <wp:extent cx="5733164" cy="2896939"/>
+            <wp:effectExtent l="19050" t="0" r="886" b="0"/>
+            <wp:docPr id="39" name="Picture 38" descr="filters_cd.png"/>
+            <wp:cNvGraphicFramePr>
+              <a:graphicFrameLocks xmlns:a="http://schemas.openxmlformats.org/drawingml/2006/main" noChangeAspect="1"/>
+            </wp:cNvGraphicFramePr>
+            <a:graphic xmlns:a="http://schemas.openxmlformats.org/drawingml/2006/main">
+              <a:graphicData uri="http://schemas.openxmlformats.org/drawingml/2006/picture">
+                <pic:pic xmlns:pic="http://schemas.openxmlformats.org/drawingml/2006/picture">
+                  <pic:nvPicPr>
+                    <pic:cNvPr id="0" name="filters_cd.png"/>
+                    <pic:cNvPicPr/>
+                  </pic:nvPicPr>
+                  <pic:blipFill>
+                    <a:blip r:embed="rId23" cstate="print"/>
+                    <a:stretch>
+                      <a:fillRect/>
+                    </a:stretch>
+                  </pic:blipFill>
+                  <pic:spPr>
+                    <a:xfrm>
+                      <a:off x="0" y="0"/>
+                      <a:ext cx="5737959" cy="2899362"/>
+                    </a:xfrm>
+                    <a:prstGeom prst="rect">
+                      <a:avLst/>
+                    </a:prstGeom>
+                  </pic:spPr>
+                </pic:pic>
+              </a:graphicData>
+            </a:graphic>
+          </wp:inline>
+        </w:drawing>
+      </w:r>
+    </w:p>
+    <w:p>
+      <w:pPr>
+        <w:pStyle w:val="Caption"/>
+        <w:rPr>
+          <w:lang w:val="ru-RU"/>
+        </w:rPr>
+      </w:pPr>
+      <w:r>
+        <w:rPr>
+          <w:lang w:val="ru-RU"/>
+        </w:rPr>
+        <w:t xml:space="preserve">Рисунок </w:t>
+      </w:r>
+      <w:r>
+        <w:fldChar w:fldCharType="begin"/>
+      </w:r>
+      <w:r>
+        <w:rPr>
+          <w:lang w:val="ru-RU"/>
+        </w:rPr>
+        <w:instrText xml:space="preserve"> </w:instrText>
+      </w:r>
+      <w:r>
+        <w:instrText>SEQ</w:instrText>
+      </w:r>
+      <w:r>
+        <w:rPr>
+          <w:lang w:val="ru-RU"/>
+        </w:rPr>
+        <w:instrText xml:space="preserve"> Рисунок \* </w:instrText>
+      </w:r>
+      <w:r>
+        <w:instrText>ARABIC</w:instrText>
+      </w:r>
+      <w:r>
+        <w:rPr>
+          <w:lang w:val="ru-RU"/>
+        </w:rPr>
+        <w:instrText xml:space="preserve"> </w:instrText>
+      </w:r>
+      <w:r>
+        <w:fldChar w:fldCharType="separate"/>
+      </w:r>
+      <w:r>
+        <w:rPr>
+          <w:noProof/>
+          <w:lang w:val="ru-RU"/>
+        </w:rPr>
+        <w:t>16</w:t>
+      </w:r>
+      <w:r>
+        <w:fldChar w:fldCharType="end"/>
+      </w:r>
+      <w:r>
+        <w:rPr>
+          <w:lang w:val="ru-RU"/>
+        </w:rPr>
+        <w:t xml:space="preserve"> – </w:t>
+      </w:r>
+      <w:r>
+        <w:rPr>
+          <w:lang w:val="ru-RU"/>
+        </w:rPr>
+        <w:t>Диаграмма классов пакета фильтров ядра</w:t>
+      </w:r>
+    </w:p>
+    <w:p>
+      <w:pPr>
+        <w:pStyle w:val="Heading4"/>
+        <w:rPr>
+          <w:lang w:val="ru-RU"/>
+        </w:rPr>
+      </w:pPr>
+      <w:r>
+        <w:rPr>
+          <w:lang w:val="ru-RU"/>
+        </w:rPr>
+        <w:t xml:space="preserve">3.1.3.4 Состояния </w:t>
+      </w:r>
+      <w:r>
+        <w:rPr>
+          <w:lang w:val="ru-RU"/>
+        </w:rPr>
+        <w:t xml:space="preserve">и обработчики </w:t>
+      </w:r>
+      <w:r>
+        <w:rPr>
+          <w:lang w:val="ru-RU"/>
+        </w:rPr>
+        <w:t>ядра</w:t>
+      </w:r>
+    </w:p>
+    <w:p>
+      <w:pPr>
+        <w:rPr>
+          <w:lang w:val="ru-RU"/>
+        </w:rPr>
+      </w:pPr>
+      <w:r>
+        <w:rPr>
+          <w:lang w:val="ru-RU"/>
+        </w:rPr>
+        <w:t xml:space="preserve">Существует пять различных состояний ядра системы – активное (Active State), пассивное (Passive State), сетевое (Online State), автономное (Offline State), неопределенное (Suspense State). Как уже отмечалось, состояние ядра определяет обработчик событий, которым будут обрабатываться события, приходящие ядру из внешней среды. Таким образом, состояние ядра определяет его поведение. </w:t>
+      </w:r>
+    </w:p>
+    <w:p>
+      <w:pPr>
+        <w:rPr>
+          <w:lang w:val="ru-RU"/>
+        </w:rPr>
+      </w:pPr>
+      <w:r>
+        <w:rPr>
+          <w:lang w:val="ru-RU"/>
+        </w:rPr>
+        <w:t>Переход из состояния в состояние осуществляется только при обработке определенного события (рисунок 2). При изменении своего состояния ядро оповещает всех заинтересованных в этом событии драйверов. Такие драйвера реализуют специальный интерфейс, о котором будет сказано ниже.</w:t>
+      </w:r>
+    </w:p>
+    <w:p>
+      <w:pPr>
+        <w:rPr>
+          <w:lang w:val="ru-RU"/>
+        </w:rPr>
+      </w:pPr>
+    </w:p>
+    <w:p>
+      <w:pPr>
+        <w:rPr>
+          <w:lang w:val="ru-RU"/>
+        </w:rPr>
+      </w:pPr>
+    </w:p>
+    <w:p>
+      <w:pPr>
+        <w:rPr>
+          <w:lang w:val="ru-RU"/>
+        </w:rPr>
+      </w:pPr>
+    </w:p>
+    <w:p>
+      <w:pPr>
+        <w:keepNext/>
+        <w:jc w:val="center"/>
+      </w:pPr>
+      <w:r>
+        <w:rPr>
+          <w:noProof/>
+          <w:lang w:val="ru-RU" w:eastAsia="ru-RU"/>
+        </w:rPr>
+        <w:lastRenderedPageBreak/>
+        <w:drawing>
+          <wp:inline distT="0" distB="0" distL="0" distR="0">
+            <wp:extent cx="5902764" cy="3285461"/>
+            <wp:effectExtent l="19050" t="0" r="2736" b="0"/>
+            <wp:docPr id="42" name="Picture 41" descr="handlers_cd.png"/>
+            <wp:cNvGraphicFramePr>
+              <a:graphicFrameLocks xmlns:a="http://schemas.openxmlformats.org/drawingml/2006/main" noChangeAspect="1"/>
+            </wp:cNvGraphicFramePr>
+            <a:graphic xmlns:a="http://schemas.openxmlformats.org/drawingml/2006/main">
+              <a:graphicData uri="http://schemas.openxmlformats.org/drawingml/2006/picture">
+                <pic:pic xmlns:pic="http://schemas.openxmlformats.org/drawingml/2006/picture">
+                  <pic:nvPicPr>
+                    <pic:cNvPr id="0" name="handlers_cd.png"/>
+                    <pic:cNvPicPr/>
+                  </pic:nvPicPr>
+                  <pic:blipFill>
+                    <a:blip r:embed="rId24" cstate="print"/>
+                    <a:stretch>
+                      <a:fillRect/>
+                    </a:stretch>
+                  </pic:blipFill>
+                  <pic:spPr>
+                    <a:xfrm>
+                      <a:off x="0" y="0"/>
+                      <a:ext cx="5901911" cy="3284986"/>
+                    </a:xfrm>
+                    <a:prstGeom prst="rect">
+                      <a:avLst/>
+                    </a:prstGeom>
+                  </pic:spPr>
+                </pic:pic>
+              </a:graphicData>
+            </a:graphic>
+          </wp:inline>
+        </w:drawing>
+      </w:r>
+    </w:p>
+    <w:p>
+      <w:pPr>
+        <w:pStyle w:val="Caption"/>
+        <w:rPr>
+          <w:lang w:val="ru-RU"/>
+        </w:rPr>
+      </w:pPr>
+      <w:r>
+        <w:rPr>
+          <w:lang w:val="ru-RU"/>
+        </w:rPr>
+        <w:t xml:space="preserve">Рисунок </w:t>
+      </w:r>
+      <w:r>
+        <w:fldChar w:fldCharType="begin"/>
+      </w:r>
+      <w:r>
+        <w:rPr>
+          <w:lang w:val="ru-RU"/>
+        </w:rPr>
+        <w:instrText xml:space="preserve"> </w:instrText>
+      </w:r>
+      <w:r>
+        <w:instrText>SEQ</w:instrText>
+      </w:r>
+      <w:r>
+        <w:rPr>
+          <w:lang w:val="ru-RU"/>
+        </w:rPr>
+        <w:instrText xml:space="preserve"> Рисунок \* </w:instrText>
+      </w:r>
+      <w:r>
+        <w:instrText>ARABIC</w:instrText>
+      </w:r>
+      <w:r>
+        <w:rPr>
+          <w:lang w:val="ru-RU"/>
+        </w:rPr>
+        <w:instrText xml:space="preserve"> </w:instrText>
+      </w:r>
+      <w:r>
+        <w:fldChar w:fldCharType="separate"/>
+      </w:r>
+      <w:r>
+        <w:rPr>
+          <w:noProof/>
+          <w:lang w:val="ru-RU"/>
+        </w:rPr>
+        <w:t>17</w:t>
+      </w:r>
+      <w:r>
+        <w:fldChar w:fldCharType="end"/>
+      </w:r>
+      <w:r>
+        <w:rPr>
+          <w:lang w:val="ru-RU"/>
+        </w:rPr>
+        <w:t xml:space="preserve"> – Диаграмма классов пакетов обработчиков и состояний ядра</w:t>
+      </w:r>
+    </w:p>
+    <w:p>
+      <w:pPr>
+        <w:keepNext/>
+        <w:jc w:val="center"/>
+        <w:rPr>
+          <w:lang w:val="ru-RU"/>
+        </w:rPr>
+      </w:pPr>
+    </w:p>
+    <w:p>
+      <w:pPr>
+        <w:keepNext/>
+        <w:jc w:val="center"/>
+        <w:rPr>
+          <w:lang w:val="ru-RU"/>
+        </w:rPr>
+      </w:pPr>
+    </w:p>
+    <w:p>
+      <w:pPr>
+        <w:keepNext/>
+        <w:jc w:val="center"/>
+      </w:pPr>
+      <w:r>
+        <w:rPr>
+          <w:noProof/>
+          <w:lang w:val="ru-RU" w:eastAsia="ru-RU"/>
+        </w:rPr>
+        <w:drawing>
+          <wp:inline distT="0" distB="0" distL="0" distR="0">
+            <wp:extent cx="5734050" cy="2352675"/>
+            <wp:effectExtent l="19050" t="0" r="0" b="0"/>
+            <wp:docPr id="41" name="Picture 40" descr="fsm.png"/>
+            <wp:cNvGraphicFramePr>
+              <a:graphicFrameLocks xmlns:a="http://schemas.openxmlformats.org/drawingml/2006/main" noChangeAspect="1"/>
+            </wp:cNvGraphicFramePr>
+            <a:graphic xmlns:a="http://schemas.openxmlformats.org/drawingml/2006/main">
+              <a:graphicData uri="http://schemas.openxmlformats.org/drawingml/2006/picture">
+                <pic:pic xmlns:pic="http://schemas.openxmlformats.org/drawingml/2006/picture">
+                  <pic:nvPicPr>
+                    <pic:cNvPr id="0" name="fsm.png"/>
+                    <pic:cNvPicPr/>
+                  </pic:nvPicPr>
+                  <pic:blipFill>
+                    <a:blip r:embed="rId25" cstate="print"/>
+                    <a:stretch>
+                      <a:fillRect/>
+                    </a:stretch>
+                  </pic:blipFill>
+                  <pic:spPr>
+                    <a:xfrm>
+                      <a:off x="0" y="0"/>
+                      <a:ext cx="5734050" cy="2352675"/>
+                    </a:xfrm>
+                    <a:prstGeom prst="rect">
+                      <a:avLst/>
+                    </a:prstGeom>
+                  </pic:spPr>
+                </pic:pic>
+              </a:graphicData>
+            </a:graphic>
+          </wp:inline>
+        </w:drawing>
+      </w:r>
+    </w:p>
+    <w:p>
+      <w:pPr>
+        <w:pStyle w:val="Caption"/>
+        <w:rPr>
+          <w:lang w:val="ru-RU"/>
+        </w:rPr>
+      </w:pPr>
+      <w:r>
+        <w:rPr>
+          <w:lang w:val="ru-RU"/>
+        </w:rPr>
+        <w:t xml:space="preserve">Рисунок </w:t>
+      </w:r>
+      <w:r>
+        <w:fldChar w:fldCharType="begin"/>
+      </w:r>
+      <w:r>
+        <w:rPr>
+          <w:lang w:val="ru-RU"/>
+        </w:rPr>
+        <w:instrText xml:space="preserve"> </w:instrText>
+      </w:r>
+      <w:r>
+        <w:instrText>SEQ</w:instrText>
+      </w:r>
+      <w:r>
+        <w:rPr>
+          <w:lang w:val="ru-RU"/>
+        </w:rPr>
+        <w:instrText xml:space="preserve"> Рисунок \* </w:instrText>
+      </w:r>
+      <w:r>
+        <w:instrText>ARABIC</w:instrText>
+      </w:r>
+      <w:r>
+        <w:rPr>
+          <w:lang w:val="ru-RU"/>
+        </w:rPr>
+        <w:instrText xml:space="preserve"> </w:instrText>
+      </w:r>
+      <w:r>
+        <w:fldChar w:fldCharType="separate"/>
+      </w:r>
+      <w:r>
+        <w:rPr>
+          <w:noProof/>
+          <w:lang w:val="ru-RU"/>
+        </w:rPr>
+        <w:t>18</w:t>
+      </w:r>
+      <w:r>
+        <w:fldChar w:fldCharType="end"/>
+      </w:r>
+      <w:r>
+        <w:rPr>
+          <w:lang w:val="ru-RU"/>
+        </w:rPr>
+        <w:t xml:space="preserve"> – </w:t>
+      </w:r>
+      <w:r>
+        <w:rPr>
+          <w:lang w:val="ru-RU"/>
+        </w:rPr>
+        <w:t>Состояния</w:t>
+      </w:r>
+      <w:r>
+        <w:rPr>
+          <w:lang w:val="ru-RU"/>
+        </w:rPr>
+        <w:t xml:space="preserve"> ядра</w:t>
+      </w:r>
+    </w:p>
+    <w:p>
+      <w:pPr>
+        <w:pStyle w:val="Heading4"/>
+        <w:rPr>
+          <w:lang w:val="ru-RU"/>
+        </w:rPr>
+      </w:pPr>
+      <w:r>
+        <w:rPr>
+          <w:lang w:val="ru-RU"/>
+        </w:rPr>
+        <w:lastRenderedPageBreak/>
+        <w:t>3.1.3.5 Наблюдатели ядра</w:t>
+      </w:r>
+    </w:p>
+    <w:p>
+      <w:pPr>
+        <w:pStyle w:val="Heading4"/>
+        <w:rPr>
+          <w:lang w:val="ru-RU"/>
+        </w:rPr>
+      </w:pPr>
+      <w:r>
+        <w:rPr>
+          <w:lang w:val="ru-RU"/>
+        </w:rPr>
+        <w:t>3.1.3.6 Драйверы ядра</w:t>
+      </w:r>
+    </w:p>
+    <w:p>
+      <w:pPr>
+        <w:pStyle w:val="Heading4"/>
+        <w:rPr>
+          <w:lang w:val="ru-RU"/>
+        </w:rPr>
+      </w:pPr>
+      <w:r>
+        <w:rPr>
+          <w:lang w:val="ru-RU"/>
+        </w:rPr>
+        <w:t>3.1.3.7 Адаптеры ядра</w:t>
+      </w:r>
+    </w:p>
+    <w:p>
+      <w:pPr>
+        <w:pStyle w:val="Heading4"/>
+        <w:rPr>
+          <w:lang w:val="ru-RU"/>
+        </w:rPr>
+      </w:pPr>
+      <w:r>
+        <w:rPr>
+          <w:lang w:val="ru-RU"/>
+        </w:rPr>
+        <w:t>3.1.3.8 События ядра</w:t>
+      </w:r>
+    </w:p>
+    <w:p>
+      <w:pPr>
+        <w:pStyle w:val="Heading4"/>
+        <w:rPr>
+          <w:lang w:val="ru-RU"/>
+        </w:rPr>
+      </w:pPr>
+      <w:r>
+        <w:rPr>
+          <w:lang w:val="ru-RU"/>
+        </w:rPr>
+        <w:t>3.1.3.9 Сессии ядра</w:t>
+      </w:r>
+    </w:p>
+    <w:p>
+      <w:pPr>
+        <w:pStyle w:val="Heading4"/>
+        <w:rPr>
+          <w:lang w:val="ru-RU"/>
+        </w:rPr>
+      </w:pPr>
+      <w:r>
+        <w:rPr>
+          <w:lang w:val="ru-RU"/>
+        </w:rPr>
+        <w:t>3.1.3.</w:t>
+      </w:r>
+      <w:r>
+        <w:rPr>
+          <w:lang w:val="ru-RU"/>
+        </w:rPr>
+        <w:t>10</w:t>
       </w:r>
       <w:r>
         <w:rPr>
@@ -11045,6 +12283,13 @@
       </w:r>
       <w:r>
         <w:rPr>
+          <w:rFonts w:cs="Times New Roman"/>
+          <w:lang w:val="ru-RU"/>
+        </w:rPr>
+        <w:t>™</w:t>
+      </w:r>
+      <w:r>
+        <w:rPr>
           <w:lang w:val="ru-RU"/>
         </w:rPr>
         <w:t xml:space="preserve"> </w:t>
@@ -11063,17 +12308,72 @@
       </w:r>
       <w:r>
         <w:rPr>
-          <w:lang w:val="ru-RU"/>
-        </w:rPr>
-        <w:t xml:space="preserve"> 2300 </w:t>
-      </w:r>
-      <w:r>
-        <w:rPr>
-          <w:lang w:val="ru-RU"/>
-        </w:rPr>
-        <w:t xml:space="preserve">и доступной оперативной памятью 1 Гб. Абсолютная оценка для этой системы составляет </w:t>
-      </w:r>
-      <w:r>
+          <w:rFonts w:cs="Times New Roman"/>
+          <w:lang w:val="ru-RU"/>
+        </w:rPr>
+        <w:t>™</w:t>
+      </w:r>
+      <w:r>
+        <w:rPr>
+          <w:lang w:val="ru-RU"/>
+        </w:rPr>
+        <w:t xml:space="preserve"> </w:t>
+      </w:r>
+      <w:r>
+        <w:t>T</w:t>
+      </w:r>
+      <w:r>
+        <w:rPr>
+          <w:lang w:val="ru-RU"/>
+        </w:rPr>
+        <w:t>2300</w:t>
+      </w:r>
+      <w:r>
+        <w:rPr>
+          <w:lang w:val="ru-RU"/>
+        </w:rPr>
+        <w:t xml:space="preserve"> (1.66 </w:t>
+      </w:r>
+      <w:r>
+        <w:rPr>
+          <w:lang w:val="ru-RU"/>
+        </w:rPr>
+        <w:t>ГГц</w:t>
+      </w:r>
+      <w:r>
+        <w:rPr>
+          <w:lang w:val="ru-RU"/>
+        </w:rPr>
+        <w:t>)</w:t>
+      </w:r>
+      <w:r>
+        <w:rPr>
+          <w:lang w:val="ru-RU"/>
+        </w:rPr>
+        <w:t xml:space="preserve">, </w:t>
+      </w:r>
+      <w:r>
+        <w:rPr>
+          <w:lang w:val="ru-RU"/>
+        </w:rPr>
+        <w:t>доступной оперативной памятью 1 Гб</w:t>
+      </w:r>
+      <w:r>
+        <w:rPr>
+          <w:lang w:val="ru-RU"/>
+        </w:rPr>
+        <w:t xml:space="preserve"> и свободным дисковым пространством 80 Гб</w:t>
+      </w:r>
+      <w:r>
+        <w:rPr>
+          <w:lang w:val="ru-RU"/>
+        </w:rPr>
+        <w:t xml:space="preserve">. Абсолютная оценка для этой системы составляет </w:t>
+      </w:r>
+      <w:r>
+        <w:rPr>
+          <w:lang w:val="ru-RU"/>
+        </w:rPr>
         <w:t xml:space="preserve">812. </w:t>
       </w:r>
     </w:p>
@@ -11113,23 +12413,37 @@
         <w:rPr>
           <w:lang w:val="ru-RU"/>
         </w:rPr>
+        <w:t xml:space="preserve">Аналогичный подход используется в </w:t>
+      </w:r>
+      <w:r>
+        <w:rPr>
+          <w:lang w:val="ru-RU"/>
+        </w:rPr>
+        <w:t xml:space="preserve">тестах оценки производительности компиляторов, виртуальных машин и баз данных </w:t>
+      </w:r>
+      <w:r>
+        <w:t>SPEC</w:t>
+      </w:r>
+      <w:r>
+        <w:rPr>
+          <w:lang w:val="ru-RU"/>
+        </w:rPr>
+        <w:t xml:space="preserve">. </w:t>
+      </w:r>
+    </w:p>
+    <w:p>
+      <w:pPr>
+        <w:pStyle w:val="Heading4"/>
+        <w:rPr>
+          <w:lang w:val="ru-RU"/>
+        </w:rPr>
+      </w:pPr>
+      <w:r>
+        <w:rPr>
+          <w:lang w:val="ru-RU"/>
+        </w:rPr>
         <w:lastRenderedPageBreak/>
-        <w:t xml:space="preserve">Аналогичный подход используется в </w:t>
-      </w:r>
-      <w:r>
-        <w:rPr>
-          <w:lang w:val="ru-RU"/>
-        </w:rPr>
-        <w:t xml:space="preserve">тестах оценки производительности компиляторов, виртуальных машин и баз данных </w:t>
-      </w:r>
-      <w:r>
-        <w:t>SPEC</w:t>
-      </w:r>
-      <w:r>
-        <w:rPr>
-          <w:lang w:val="ru-RU"/>
-        </w:rPr>
-        <w:t xml:space="preserve">. </w:t>
+        <w:t>3.1.3.11 Поведение ядра</w:t>
       </w:r>
     </w:p>
     <w:p>
@@ -11143,7 +12457,13 @@
         <w:rPr>
           <w:lang w:val="ru-RU"/>
         </w:rPr>
-        <w:t>3.1.3.4 Заключение</w:t>
+        <w:t>3.1.3.12</w:t>
+      </w:r>
+      <w:r>
+        <w:rPr>
+          <w:lang w:val="ru-RU"/>
+        </w:rPr>
+        <w:t xml:space="preserve"> Заключение</w:t>
       </w:r>
     </w:p>
     <w:p>
@@ -11520,14 +12840,14 @@
         <w:rPr>
           <w:lang w:val="ru-RU"/>
         </w:rPr>
-        <w:t xml:space="preserve">Использование строкового идентификатора в данной случае оправдано по нескольким причинам. Во-первых, производительность современных вычислительных систем настолько высока, что они одинаково быстро работают как со строками так и числовыми данным. Однако, использование подобного </w:t>
+        <w:t xml:space="preserve">Использование строкового идентификатора в данной случае оправдано по нескольким причинам. Во-первых, производительность современных вычислительных систем настолько высока, что они одинаково быстро работают как со строками так и числовыми данным. Однако, использование подобного подхода удовлетворяет требованиям к масштабируемости по отношению к </w:t>
       </w:r>
       <w:r>
         <w:rPr>
           <w:lang w:val="ru-RU"/>
         </w:rPr>
         <w:lastRenderedPageBreak/>
-        <w:t>подхода удовлетворяет требованиям к масштабируемости по отношению к размеру системы. Во-вторых, согласно используемой платформе среднего слоя, все данные, передаваемые по каналам связи упаковываются в бинарные последовател</w:t>
+        <w:t>размеру системы. Во-вторых, согласно используемой платформе среднего слоя, все данные, передаваемые по каналам связи упаковываются в бинарные последовател</w:t>
       </w:r>
       <w:r>
         <w:rPr>
@@ -11811,14 +13131,14 @@
         <w:rPr>
           <w:lang w:val="ru-RU"/>
         </w:rPr>
-        <w:t xml:space="preserve">Процедура развертывания модуля на </w:t>
+        <w:t xml:space="preserve">Процедура развертывания модуля на узле, помимо непосредственного сохранения модуля в памяти узла, </w:t>
       </w:r>
       <w:r>
         <w:rPr>
           <w:lang w:val="ru-RU"/>
         </w:rPr>
         <w:lastRenderedPageBreak/>
-        <w:t>узле, помимо непосредственного сохранения модуля в памяти узла, подразумевает генерацию его уникального идентификатора.</w:t>
+        <w:t>подразумевает генерацию его уникального идентификатора.</w:t>
       </w:r>
       <w:r>
         <w:rPr>
@@ -12324,7 +13644,7 @@
         </w:rPr>
         <w:t xml:space="preserve">закрытом списке рассылки – </w:t>
       </w:r>
-      <w:hyperlink r:id="rId22" w:history="1">
+      <w:hyperlink r:id="rId26" w:history="1">
         <w:r>
           <w:rPr>
             <w:rStyle w:val="Hyperlink"/>
@@ -12541,7 +13861,7 @@
         </w:rPr>
         <w:t xml:space="preserve"> вики-движка. Проект доступен по ссылке – </w:t>
       </w:r>
-      <w:hyperlink r:id="rId23" w:history="1">
+      <w:hyperlink r:id="rId27" w:history="1">
         <w:r>
           <w:rPr>
             <w:rStyle w:val="Hyperlink"/>
@@ -16454,7 +17774,7 @@
                     </pic:cNvPicPr>
                   </pic:nvPicPr>
                   <pic:blipFill>
-                    <a:blip r:embed="rId24" cstate="print"/>
+                    <a:blip r:embed="rId28" cstate="print"/>
                     <a:srcRect/>
                     <a:stretch>
                       <a:fillRect/>
@@ -19884,7 +21204,7 @@
                     </pic:cNvPicPr>
                   </pic:nvPicPr>
                   <pic:blipFill>
-                    <a:blip r:embed="rId25" cstate="print"/>
+                    <a:blip r:embed="rId29" cstate="print"/>
                     <a:srcRect/>
                     <a:stretch>
                       <a:fillRect/>
@@ -22393,7 +23713,7 @@
                     </pic:cNvPicPr>
                   </pic:nvPicPr>
                   <pic:blipFill>
-                    <a:blip r:embed="rId26" cstate="print"/>
+                    <a:blip r:embed="rId30" cstate="print"/>
                     <a:srcRect/>
                     <a:stretch>
                       <a:fillRect/>
@@ -22682,7 +24002,7 @@
                     </pic:cNvPicPr>
                   </pic:nvPicPr>
                   <pic:blipFill>
-                    <a:blip r:embed="rId27" cstate="print"/>
+                    <a:blip r:embed="rId31" cstate="print"/>
                     <a:srcRect/>
                     <a:stretch>
                       <a:fillRect/>
@@ -22838,7 +24158,7 @@
                     </pic:cNvPicPr>
                   </pic:nvPicPr>
                   <pic:blipFill>
-                    <a:blip r:embed="rId28" cstate="print"/>
+                    <a:blip r:embed="rId32" cstate="print"/>
                     <a:srcRect/>
                     <a:stretch>
                       <a:fillRect/>
@@ -25088,7 +26408,7 @@
                                 <pic:cNvPicPr/>
                               </pic:nvPicPr>
                               <pic:blipFill>
-                                <a:blip r:embed="rId29">
+                                <a:blip r:embed="rId33">
                                   <a:alphaModFix/>
                                   <a:lum/>
                                 </a:blip>
@@ -25330,7 +26650,7 @@
         </w:rPr>
         <w:t xml:space="preserve">ного или </w:t>
       </w:r>
-      <w:hyperlink r:id="rId30" w:history="1">
+      <w:hyperlink r:id="rId34" w:history="1">
         <w:r>
           <w:rPr>
             <w:lang w:val="ru-RU"/>
@@ -26226,7 +27546,7 @@
                     </pic:cNvPicPr>
                   </pic:nvPicPr>
                   <pic:blipFill>
-                    <a:blip r:embed="rId31" cstate="print"/>
+                    <a:blip r:embed="rId35" cstate="print"/>
                     <a:srcRect/>
                     <a:stretch>
                       <a:fillRect/>
@@ -26732,7 +28052,7 @@
                     </pic:cNvPicPr>
                   </pic:nvPicPr>
                   <pic:blipFill>
-                    <a:blip r:embed="rId31" cstate="print"/>
+                    <a:blip r:embed="rId35" cstate="print"/>
                     <a:srcRect/>
                     <a:stretch>
                       <a:fillRect/>
@@ -26871,7 +28191,7 @@
                     </pic:cNvPicPr>
                   </pic:nvPicPr>
                   <pic:blipFill>
-                    <a:blip r:embed="rId31" cstate="print"/>
+                    <a:blip r:embed="rId35" cstate="print"/>
                     <a:srcRect/>
                     <a:stretch>
                       <a:fillRect/>
@@ -26949,7 +28269,7 @@
                     </pic:cNvPicPr>
                   </pic:nvPicPr>
                   <pic:blipFill>
-                    <a:blip r:embed="rId31" cstate="print"/>
+                    <a:blip r:embed="rId35" cstate="print"/>
                     <a:srcRect/>
                     <a:stretch>
                       <a:fillRect/>
@@ -27013,7 +28333,7 @@
                     </pic:cNvPicPr>
                   </pic:nvPicPr>
                   <pic:blipFill>
-                    <a:blip r:embed="rId31" cstate="print"/>
+                    <a:blip r:embed="rId35" cstate="print"/>
                     <a:srcRect/>
                     <a:stretch>
                       <a:fillRect/>
@@ -27099,7 +28419,7 @@
                     </pic:cNvPicPr>
                   </pic:nvPicPr>
                   <pic:blipFill>
-                    <a:blip r:embed="rId31" cstate="print"/>
+                    <a:blip r:embed="rId35" cstate="print"/>
                     <a:srcRect/>
                     <a:stretch>
                       <a:fillRect/>
@@ -33785,7 +35105,7 @@
                                 <pic:cNvPicPr/>
                               </pic:nvPicPr>
                               <pic:blipFill>
-                                <a:blip r:embed="rId32">
+                                <a:blip r:embed="rId36">
                                   <a:alphaModFix/>
                                   <a:lum/>
                                 </a:blip>
@@ -35724,7 +37044,7 @@
                     <pic:cNvPicPr/>
                   </pic:nvPicPr>
                   <pic:blipFill>
-                    <a:blip r:embed="rId33" cstate="print">
+                    <a:blip r:embed="rId37" cstate="print">
                       <a:alphaModFix/>
                       <a:lum/>
                     </a:blip>
@@ -35936,7 +37256,7 @@
                     <pic:cNvPicPr/>
                   </pic:nvPicPr>
                   <pic:blipFill>
-                    <a:blip r:embed="rId34" cstate="print">
+                    <a:blip r:embed="rId38" cstate="print">
                       <a:alphaModFix/>
                       <a:lum/>
                     </a:blip>
@@ -36162,7 +37482,7 @@
                     <pic:cNvPicPr/>
                   </pic:nvPicPr>
                   <pic:blipFill>
-                    <a:blip r:embed="rId35" cstate="print">
+                    <a:blip r:embed="rId39" cstate="print">
                       <a:alphaModFix/>
                       <a:lum/>
                     </a:blip>
@@ -36296,7 +37616,7 @@
                     <pic:cNvPicPr/>
                   </pic:nvPicPr>
                   <pic:blipFill>
-                    <a:blip r:embed="rId36" cstate="print">
+                    <a:blip r:embed="rId40" cstate="print">
                       <a:alphaModFix/>
                       <a:lum/>
                     </a:blip>
@@ -36431,7 +37751,7 @@
                     <pic:cNvPicPr/>
                   </pic:nvPicPr>
                   <pic:blipFill>
-                    <a:blip r:embed="rId37" cstate="print">
+                    <a:blip r:embed="rId41" cstate="print">
                       <a:alphaModFix/>
                       <a:lum/>
                     </a:blip>
@@ -36553,7 +37873,7 @@
         </w:rPr>
         <w:t xml:space="preserve">, и остальные можете посмотреть именно там — </w:t>
       </w:r>
-      <w:hyperlink r:id="rId38" w:history="1">
+      <w:hyperlink r:id="rId42" w:history="1">
         <w:r>
           <w:t>http</w:t>
         </w:r>
@@ -39513,7 +40833,7 @@
       </w:r>
     </w:p>
     <w:sectPr>
-      <w:footerReference w:type="default" r:id="rId39"/>
+      <w:footerReference w:type="default" r:id="rId43"/>
       <w:pgSz w:w="11906" w:h="16838"/>
       <w:pgMar w:top="851" w:right="851" w:bottom="851" w:left="1134" w:header="709" w:footer="709" w:gutter="0"/>
       <w:cols w:space="708"/>
@@ -39569,7 +40889,7 @@
             <w:rPr>
               <w:noProof/>
             </w:rPr>
-            <w:t>27</w:t>
+            <w:t>34</w:t>
           </w:r>
         </w:fldSimple>
       </w:p>
@@ -40244,6 +41564,119 @@
     </w:lvl>
   </w:abstractNum>
   <w:abstractNum w:abstractNumId="6">
+    <w:nsid w:val="219A4AD7"/>
+    <w:multiLevelType w:val="hybridMultilevel"/>
+    <w:tmpl w:val="E1540E10"/>
+    <w:lvl w:ilvl="0" w:tplc="606451E2">
+      <w:start w:val="1"/>
+      <w:numFmt w:val="bullet"/>
+      <w:lvlText w:val=""/>
+      <w:lvlJc w:val="left"/>
+      <w:pPr>
+        <w:ind w:left="1174" w:hanging="360"/>
+      </w:pPr>
+      <w:rPr>
+        <w:rFonts w:ascii="Symbol" w:hAnsi="Symbol" w:hint="default"/>
+      </w:rPr>
+    </w:lvl>
+    <w:lvl w:ilvl="1" w:tplc="04190003" w:tentative="1">
+      <w:start w:val="1"/>
+      <w:numFmt w:val="bullet"/>
+      <w:lvlText w:val="o"/>
+      <w:lvlJc w:val="left"/>
+      <w:pPr>
+        <w:ind w:left="1894" w:hanging="360"/>
+      </w:pPr>
+      <w:rPr>
+        <w:rFonts w:ascii="Courier New" w:hAnsi="Courier New" w:cs="Courier New" w:hint="default"/>
+      </w:rPr>
+    </w:lvl>
+    <w:lvl w:ilvl="2" w:tplc="04190005" w:tentative="1">
+      <w:start w:val="1"/>
+      <w:numFmt w:val="bullet"/>
+      <w:lvlText w:val=""/>
+      <w:lvlJc w:val="left"/>
+      <w:pPr>
+        <w:ind w:left="2614" w:hanging="360"/>
+      </w:pPr>
+      <w:rPr>
+        <w:rFonts w:ascii="Wingdings" w:hAnsi="Wingdings" w:hint="default"/>
+      </w:rPr>
+    </w:lvl>
+    <w:lvl w:ilvl="3" w:tplc="04190001" w:tentative="1">
+      <w:start w:val="1"/>
+      <w:numFmt w:val="bullet"/>
+      <w:lvlText w:val=""/>
+      <w:lvlJc w:val="left"/>
+      <w:pPr>
+        <w:ind w:left="3334" w:hanging="360"/>
+      </w:pPr>
+      <w:rPr>
+        <w:rFonts w:ascii="Symbol" w:hAnsi="Symbol" w:hint="default"/>
+      </w:rPr>
+    </w:lvl>
+    <w:lvl w:ilvl="4" w:tplc="04190003" w:tentative="1">
+      <w:start w:val="1"/>
+      <w:numFmt w:val="bullet"/>
+      <w:lvlText w:val="o"/>
+      <w:lvlJc w:val="left"/>
+      <w:pPr>
+        <w:ind w:left="4054" w:hanging="360"/>
+      </w:pPr>
+      <w:rPr>
+        <w:rFonts w:ascii="Courier New" w:hAnsi="Courier New" w:cs="Courier New" w:hint="default"/>
+      </w:rPr>
+    </w:lvl>
+    <w:lvl w:ilvl="5" w:tplc="04190005" w:tentative="1">
+      <w:start w:val="1"/>
+      <w:numFmt w:val="bullet"/>
+      <w:lvlText w:val=""/>
+      <w:lvlJc w:val="left"/>
+      <w:pPr>
+        <w:ind w:left="4774" w:hanging="360"/>
+      </w:pPr>
+      <w:rPr>
+        <w:rFonts w:ascii="Wingdings" w:hAnsi="Wingdings" w:hint="default"/>
+      </w:rPr>
+    </w:lvl>
+    <w:lvl w:ilvl="6" w:tplc="04190001" w:tentative="1">
+      <w:start w:val="1"/>
+      <w:numFmt w:val="bullet"/>
+      <w:lvlText w:val=""/>
+      <w:lvlJc w:val="left"/>
+      <w:pPr>
+        <w:ind w:left="5494" w:hanging="360"/>
+      </w:pPr>
+      <w:rPr>
+        <w:rFonts w:ascii="Symbol" w:hAnsi="Symbol" w:hint="default"/>
+      </w:rPr>
+    </w:lvl>
+    <w:lvl w:ilvl="7" w:tplc="04190003" w:tentative="1">
+      <w:start w:val="1"/>
+      <w:numFmt w:val="bullet"/>
+      <w:lvlText w:val="o"/>
+      <w:lvlJc w:val="left"/>
+      <w:pPr>
+        <w:ind w:left="6214" w:hanging="360"/>
+      </w:pPr>
+      <w:rPr>
+        <w:rFonts w:ascii="Courier New" w:hAnsi="Courier New" w:cs="Courier New" w:hint="default"/>
+      </w:rPr>
+    </w:lvl>
+    <w:lvl w:ilvl="8" w:tplc="04190005" w:tentative="1">
+      <w:start w:val="1"/>
+      <w:numFmt w:val="bullet"/>
+      <w:lvlText w:val=""/>
+      <w:lvlJc w:val="left"/>
+      <w:pPr>
+        <w:ind w:left="6934" w:hanging="360"/>
+      </w:pPr>
+      <w:rPr>
+        <w:rFonts w:ascii="Wingdings" w:hAnsi="Wingdings" w:hint="default"/>
+      </w:rPr>
+    </w:lvl>
+  </w:abstractNum>
+  <w:abstractNum w:abstractNumId="7">
     <w:nsid w:val="223A4767"/>
     <w:multiLevelType w:val="hybridMultilevel"/>
     <w:tmpl w:val="E84C3832"/>
@@ -40329,7 +41762,7 @@
       </w:pPr>
     </w:lvl>
   </w:abstractNum>
-  <w:abstractNum w:abstractNumId="7">
+  <w:abstractNum w:abstractNumId="8">
     <w:nsid w:val="23826A32"/>
     <w:multiLevelType w:val="multilevel"/>
     <w:tmpl w:val="B7664A30"/>
@@ -40406,7 +41839,7 @@
       </w:rPr>
     </w:lvl>
   </w:abstractNum>
-  <w:abstractNum w:abstractNumId="8">
+  <w:abstractNum w:abstractNumId="9">
     <w:nsid w:val="24225A88"/>
     <w:multiLevelType w:val="multilevel"/>
     <w:tmpl w:val="D528F25C"/>
@@ -40483,7 +41916,7 @@
       </w:rPr>
     </w:lvl>
   </w:abstractNum>
-  <w:abstractNum w:abstractNumId="9">
+  <w:abstractNum w:abstractNumId="10">
     <w:nsid w:val="2B4E0FAE"/>
     <w:multiLevelType w:val="multilevel"/>
     <w:tmpl w:val="8A401950"/>
@@ -40542,7 +41975,7 @@
       <w:lvlJc w:val="left"/>
     </w:lvl>
   </w:abstractNum>
-  <w:abstractNum w:abstractNumId="10">
+  <w:abstractNum w:abstractNumId="11">
     <w:nsid w:val="2E257042"/>
     <w:multiLevelType w:val="multilevel"/>
     <w:tmpl w:val="D37846CC"/>
@@ -40619,7 +42052,7 @@
       </w:rPr>
     </w:lvl>
   </w:abstractNum>
-  <w:abstractNum w:abstractNumId="11">
+  <w:abstractNum w:abstractNumId="12">
     <w:nsid w:val="2F1F6CA1"/>
     <w:multiLevelType w:val="multilevel"/>
     <w:tmpl w:val="52EE0F84"/>
@@ -40696,7 +42129,7 @@
       </w:rPr>
     </w:lvl>
   </w:abstractNum>
-  <w:abstractNum w:abstractNumId="12">
+  <w:abstractNum w:abstractNumId="13">
     <w:nsid w:val="2FFB5AD0"/>
     <w:multiLevelType w:val="hybridMultilevel"/>
     <w:tmpl w:val="4322D578"/>
@@ -40809,7 +42242,7 @@
       </w:rPr>
     </w:lvl>
   </w:abstractNum>
-  <w:abstractNum w:abstractNumId="13">
+  <w:abstractNum w:abstractNumId="14">
     <w:nsid w:val="307D6840"/>
     <w:multiLevelType w:val="multilevel"/>
     <w:tmpl w:val="3C284EC8"/>
@@ -40886,7 +42319,7 @@
       </w:rPr>
     </w:lvl>
   </w:abstractNum>
-  <w:abstractNum w:abstractNumId="14">
+  <w:abstractNum w:abstractNumId="15">
     <w:nsid w:val="342A6CCD"/>
     <w:multiLevelType w:val="hybridMultilevel"/>
     <w:tmpl w:val="D7986492"/>
@@ -40975,7 +42408,7 @@
       </w:pPr>
     </w:lvl>
   </w:abstractNum>
-  <w:abstractNum w:abstractNumId="15">
+  <w:abstractNum w:abstractNumId="16">
     <w:nsid w:val="35BF22CE"/>
     <w:multiLevelType w:val="multilevel"/>
     <w:tmpl w:val="E17CF9F8"/>
@@ -41052,7 +42485,7 @@
       </w:rPr>
     </w:lvl>
   </w:abstractNum>
-  <w:abstractNum w:abstractNumId="16">
+  <w:abstractNum w:abstractNumId="17">
     <w:nsid w:val="37BA24E3"/>
     <w:multiLevelType w:val="hybridMultilevel"/>
     <w:tmpl w:val="C4AEC72C"/>
@@ -41165,7 +42598,7 @@
       </w:rPr>
     </w:lvl>
   </w:abstractNum>
-  <w:abstractNum w:abstractNumId="17">
+  <w:abstractNum w:abstractNumId="18">
     <w:nsid w:val="3C0712F9"/>
     <w:multiLevelType w:val="multilevel"/>
     <w:tmpl w:val="3912E57C"/>
@@ -41242,7 +42675,7 @@
       </w:rPr>
     </w:lvl>
   </w:abstractNum>
-  <w:abstractNum w:abstractNumId="18">
+  <w:abstractNum w:abstractNumId="19">
     <w:nsid w:val="40B82186"/>
     <w:multiLevelType w:val="hybridMultilevel"/>
     <w:tmpl w:val="70FAA074"/>
@@ -41252,7 +42685,7 @@
       <w:lvlText w:val=""/>
       <w:lvlJc w:val="left"/>
       <w:pPr>
-        <w:ind w:left="1230" w:hanging="360"/>
+        <w:ind w:left="-3759" w:hanging="360"/>
       </w:pPr>
       <w:rPr>
         <w:rFonts w:ascii="Symbol" w:hAnsi="Symbol" w:hint="default"/>
@@ -41264,7 +42697,7 @@
       <w:lvlText w:val="o"/>
       <w:lvlJc w:val="left"/>
       <w:pPr>
-        <w:ind w:left="1950" w:hanging="360"/>
+        <w:ind w:left="-3039" w:hanging="360"/>
       </w:pPr>
       <w:rPr>
         <w:rFonts w:ascii="Courier New" w:hAnsi="Courier New" w:cs="Courier New" w:hint="default"/>
@@ -41276,7 +42709,7 @@
       <w:lvlText w:val=""/>
       <w:lvlJc w:val="left"/>
       <w:pPr>
-        <w:ind w:left="2670" w:hanging="360"/>
+        <w:ind w:left="-2319" w:hanging="360"/>
       </w:pPr>
       <w:rPr>
         <w:rFonts w:ascii="Wingdings" w:hAnsi="Wingdings" w:hint="default"/>
@@ -41288,7 +42721,7 @@
       <w:lvlText w:val=""/>
       <w:lvlJc w:val="left"/>
       <w:pPr>
-        <w:ind w:left="3390" w:hanging="360"/>
+        <w:ind w:left="-1599" w:hanging="360"/>
       </w:pPr>
       <w:rPr>
         <w:rFonts w:ascii="Symbol" w:hAnsi="Symbol" w:hint="default"/>
@@ -41300,7 +42733,7 @@
       <w:lvlText w:val="o"/>
       <w:lvlJc w:val="left"/>
       <w:pPr>
-        <w:ind w:left="4110" w:hanging="360"/>
+        <w:ind w:left="-879" w:hanging="360"/>
       </w:pPr>
       <w:rPr>
         <w:rFonts w:ascii="Courier New" w:hAnsi="Courier New" w:cs="Courier New" w:hint="default"/>
@@ -41312,7 +42745,7 @@
       <w:lvlText w:val=""/>
       <w:lvlJc w:val="left"/>
       <w:pPr>
-        <w:ind w:left="4830" w:hanging="360"/>
+        <w:ind w:left="-159" w:hanging="360"/>
       </w:pPr>
       <w:rPr>
         <w:rFonts w:ascii="Wingdings" w:hAnsi="Wingdings" w:hint="default"/>
@@ -41324,7 +42757,7 @@
       <w:lvlText w:val=""/>
       <w:lvlJc w:val="left"/>
       <w:pPr>
-        <w:ind w:left="5550" w:hanging="360"/>
+        <w:ind w:left="561" w:hanging="360"/>
       </w:pPr>
       <w:rPr>
         <w:rFonts w:ascii="Symbol" w:hAnsi="Symbol" w:hint="default"/>
@@ -41336,7 +42769,7 @@
       <w:lvlText w:val="o"/>
       <w:lvlJc w:val="left"/>
       <w:pPr>
-        <w:ind w:left="6270" w:hanging="360"/>
+        <w:ind w:left="1281" w:hanging="360"/>
       </w:pPr>
       <w:rPr>
         <w:rFonts w:ascii="Courier New" w:hAnsi="Courier New" w:cs="Courier New" w:hint="default"/>
@@ -41348,14 +42781,14 @@
       <w:lvlText w:val=""/>
       <w:lvlJc w:val="left"/>
       <w:pPr>
-        <w:ind w:left="6990" w:hanging="360"/>
+        <w:ind w:left="2001" w:hanging="360"/>
       </w:pPr>
       <w:rPr>
         <w:rFonts w:ascii="Wingdings" w:hAnsi="Wingdings" w:hint="default"/>
       </w:rPr>
     </w:lvl>
   </w:abstractNum>
-  <w:abstractNum w:abstractNumId="19">
+  <w:abstractNum w:abstractNumId="20">
     <w:nsid w:val="46FE4BC5"/>
     <w:multiLevelType w:val="hybridMultilevel"/>
     <w:tmpl w:val="01822F66"/>
@@ -41468,7 +42901,7 @@
       </w:rPr>
     </w:lvl>
   </w:abstractNum>
-  <w:abstractNum w:abstractNumId="20">
+  <w:abstractNum w:abstractNumId="21">
     <w:nsid w:val="4C952B96"/>
     <w:multiLevelType w:val="multilevel"/>
     <w:tmpl w:val="92288808"/>
@@ -41545,7 +42978,7 @@
       </w:rPr>
     </w:lvl>
   </w:abstractNum>
-  <w:abstractNum w:abstractNumId="21">
+  <w:abstractNum w:abstractNumId="22">
     <w:nsid w:val="4E432C4C"/>
     <w:multiLevelType w:val="multilevel"/>
     <w:tmpl w:val="2670ED20"/>
@@ -41622,7 +43055,7 @@
       </w:rPr>
     </w:lvl>
   </w:abstractNum>
-  <w:abstractNum w:abstractNumId="22">
+  <w:abstractNum w:abstractNumId="23">
     <w:nsid w:val="4E804E31"/>
     <w:multiLevelType w:val="hybridMultilevel"/>
     <w:tmpl w:val="C97877D8"/>
@@ -41735,7 +43168,7 @@
       </w:rPr>
     </w:lvl>
   </w:abstractNum>
-  <w:abstractNum w:abstractNumId="23">
+  <w:abstractNum w:abstractNumId="24">
     <w:nsid w:val="514E5C4F"/>
     <w:multiLevelType w:val="multilevel"/>
     <w:tmpl w:val="25A0C57A"/>
@@ -41812,7 +43245,7 @@
       </w:rPr>
     </w:lvl>
   </w:abstractNum>
-  <w:abstractNum w:abstractNumId="24">
+  <w:abstractNum w:abstractNumId="25">
     <w:nsid w:val="51892C13"/>
     <w:multiLevelType w:val="hybridMultilevel"/>
     <w:tmpl w:val="179ADD7C"/>
@@ -41925,7 +43358,7 @@
       </w:rPr>
     </w:lvl>
   </w:abstractNum>
-  <w:abstractNum w:abstractNumId="25">
+  <w:abstractNum w:abstractNumId="26">
     <w:nsid w:val="542A1C6C"/>
     <w:multiLevelType w:val="multilevel"/>
     <w:tmpl w:val="1E8C6904"/>
@@ -42002,7 +43435,7 @@
       </w:rPr>
     </w:lvl>
   </w:abstractNum>
-  <w:abstractNum w:abstractNumId="26">
+  <w:abstractNum w:abstractNumId="27">
     <w:nsid w:val="59474EF2"/>
     <w:multiLevelType w:val="hybridMultilevel"/>
     <w:tmpl w:val="B2F03062"/>
@@ -42115,7 +43548,7 @@
       </w:rPr>
     </w:lvl>
   </w:abstractNum>
-  <w:abstractNum w:abstractNumId="27">
+  <w:abstractNum w:abstractNumId="28">
     <w:nsid w:val="5C7D71C9"/>
     <w:multiLevelType w:val="hybridMultilevel"/>
     <w:tmpl w:val="0000824C"/>
@@ -42201,7 +43634,7 @@
       </w:pPr>
     </w:lvl>
   </w:abstractNum>
-  <w:abstractNum w:abstractNumId="28">
+  <w:abstractNum w:abstractNumId="29">
     <w:nsid w:val="63AC7A22"/>
     <w:multiLevelType w:val="hybridMultilevel"/>
     <w:tmpl w:val="86B8A9EE"/>
@@ -42314,7 +43747,7 @@
       </w:rPr>
     </w:lvl>
   </w:abstractNum>
-  <w:abstractNum w:abstractNumId="29">
+  <w:abstractNum w:abstractNumId="30">
     <w:nsid w:val="65F0737F"/>
     <w:multiLevelType w:val="multilevel"/>
     <w:tmpl w:val="1C58C5AC"/>
@@ -42373,7 +43806,7 @@
       <w:lvlJc w:val="left"/>
     </w:lvl>
   </w:abstractNum>
-  <w:abstractNum w:abstractNumId="30">
+  <w:abstractNum w:abstractNumId="31">
     <w:nsid w:val="736707D7"/>
     <w:multiLevelType w:val="multilevel"/>
     <w:tmpl w:val="EFB20880"/>
@@ -42451,16 +43884,16 @@
     </w:lvl>
   </w:abstractNum>
   <w:num w:numId="1">
-    <w:abstractNumId w:val="27"/>
+    <w:abstractNumId w:val="28"/>
   </w:num>
   <w:num w:numId="2">
     <w:abstractNumId w:val="4"/>
   </w:num>
   <w:num w:numId="3">
-    <w:abstractNumId w:val="6"/>
+    <w:abstractNumId w:val="7"/>
   </w:num>
   <w:num w:numId="4">
-    <w:abstractNumId w:val="14"/>
+    <w:abstractNumId w:val="15"/>
   </w:num>
   <w:num w:numId="5">
     <w:abstractNumId w:val="0"/>
@@ -42469,79 +43902,82 @@
     <w:abstractNumId w:val="1"/>
   </w:num>
   <w:num w:numId="7">
-    <w:abstractNumId w:val="29"/>
+    <w:abstractNumId w:val="30"/>
   </w:num>
   <w:num w:numId="8">
     <w:abstractNumId w:val="5"/>
   </w:num>
   <w:num w:numId="9">
-    <w:abstractNumId w:val="30"/>
+    <w:abstractNumId w:val="31"/>
   </w:num>
   <w:num w:numId="10">
-    <w:abstractNumId w:val="9"/>
+    <w:abstractNumId w:val="10"/>
   </w:num>
   <w:num w:numId="11">
-    <w:abstractNumId w:val="20"/>
+    <w:abstractNumId w:val="21"/>
   </w:num>
   <w:num w:numId="12">
     <w:abstractNumId w:val="2"/>
   </w:num>
   <w:num w:numId="13">
+    <w:abstractNumId w:val="14"/>
+  </w:num>
+  <w:num w:numId="14">
+    <w:abstractNumId w:val="26"/>
+  </w:num>
+  <w:num w:numId="15">
+    <w:abstractNumId w:val="8"/>
+  </w:num>
+  <w:num w:numId="16">
+    <w:abstractNumId w:val="22"/>
+  </w:num>
+  <w:num w:numId="17">
+    <w:abstractNumId w:val="16"/>
+  </w:num>
+  <w:num w:numId="18">
+    <w:abstractNumId w:val="9"/>
+  </w:num>
+  <w:num w:numId="19">
+    <w:abstractNumId w:val="18"/>
+  </w:num>
+  <w:num w:numId="20">
+    <w:abstractNumId w:val="12"/>
+  </w:num>
+  <w:num w:numId="21">
+    <w:abstractNumId w:val="24"/>
+  </w:num>
+  <w:num w:numId="22">
+    <w:abstractNumId w:val="11"/>
+  </w:num>
+  <w:num w:numId="23">
     <w:abstractNumId w:val="13"/>
   </w:num>
-  <w:num w:numId="14">
-    <w:abstractNumId w:val="25"/>
-  </w:num>
-  <w:num w:numId="15">
-    <w:abstractNumId w:val="7"/>
-  </w:num>
-  <w:num w:numId="16">
-    <w:abstractNumId w:val="21"/>
-  </w:num>
-  <w:num w:numId="17">
-    <w:abstractNumId w:val="15"/>
-  </w:num>
-  <w:num w:numId="18">
-    <w:abstractNumId w:val="8"/>
-  </w:num>
-  <w:num w:numId="19">
-    <w:abstractNumId w:val="17"/>
-  </w:num>
-  <w:num w:numId="20">
-    <w:abstractNumId w:val="11"/>
-  </w:num>
-  <w:num w:numId="21">
-    <w:abstractNumId w:val="23"/>
-  </w:num>
-  <w:num w:numId="22">
-    <w:abstractNumId w:val="10"/>
-  </w:num>
-  <w:num w:numId="23">
-    <w:abstractNumId w:val="12"/>
-  </w:num>
   <w:num w:numId="24">
-    <w:abstractNumId w:val="28"/>
+    <w:abstractNumId w:val="29"/>
   </w:num>
   <w:num w:numId="25">
-    <w:abstractNumId w:val="26"/>
+    <w:abstractNumId w:val="27"/>
   </w:num>
   <w:num w:numId="26">
-    <w:abstractNumId w:val="16"/>
+    <w:abstractNumId w:val="17"/>
   </w:num>
   <w:num w:numId="27">
     <w:abstractNumId w:val="3"/>
   </w:num>
   <w:num w:numId="28">
-    <w:abstractNumId w:val="24"/>
+    <w:abstractNumId w:val="25"/>
   </w:num>
   <w:num w:numId="29">
-    <w:abstractNumId w:val="22"/>
+    <w:abstractNumId w:val="23"/>
   </w:num>
   <w:num w:numId="30">
+    <w:abstractNumId w:val="20"/>
+  </w:num>
+  <w:num w:numId="31">
     <w:abstractNumId w:val="19"/>
   </w:num>
-  <w:num w:numId="31">
-    <w:abstractNumId w:val="18"/>
+  <w:num w:numId="32">
+    <w:abstractNumId w:val="6"/>
   </w:num>
 </w:numbering>
 </file>
@@ -43606,7 +45042,7 @@
 </file>
 
 <file path=customXml/itemProps1.xml><?xml version="1.0" encoding="utf-8"?>
-<ds:datastoreItem xmlns:ds="http://schemas.openxmlformats.org/officeDocument/2006/customXml" ds:itemID="{83B4E34A-6EBE-48D2-8639-3CA141AE8A7F}">
+<ds:datastoreItem xmlns:ds="http://schemas.openxmlformats.org/officeDocument/2006/customXml" ds:itemID="{40AD32B4-91C6-46CC-8B9F-BA43CA7F5E65}">
   <ds:schemaRefs>
     <ds:schemaRef ds:uri="http://schemas.openxmlformats.org/officeDocument/2006/bibliography"/>
   </ds:schemaRefs>

</xml_diff>

<commit_message>
Still working :( Wanna sleep.
</commit_message>
<xml_diff>
--- a/diploma/trunk/doc/main.docx
+++ b/diploma/trunk/doc/main.docx
@@ -9392,6 +9392,8 @@
           <w:lang w:val="ru-RU"/>
         </w:rPr>
       </w:pPr>
+      <w:bookmarkStart w:id="17" w:name="OLE_LINK5"/>
+      <w:bookmarkStart w:id="18" w:name="OLE_LINK6"/>
       <w:r>
         <w:rPr>
           <w:lang w:val="ru-RU"/>
@@ -9435,6 +9437,8 @@
         <w:t>.</w:t>
       </w:r>
     </w:p>
+    <w:bookmarkEnd w:id="17"/>
+    <w:bookmarkEnd w:id="18"/>
     <w:p>
       <w:pPr>
         <w:rPr>
@@ -9646,14 +9650,14 @@
           <w:lang w:val="ru-RU"/>
         </w:rPr>
       </w:pPr>
-      <w:bookmarkStart w:id="17" w:name="_Toc293941706"/>
+      <w:bookmarkStart w:id="19" w:name="_Toc293941706"/>
       <w:r>
         <w:rPr>
           <w:lang w:val="ru-RU"/>
         </w:rPr>
         <w:t>2.2 Модуль мониторинга</w:t>
       </w:r>
-      <w:bookmarkEnd w:id="17"/>
+      <w:bookmarkEnd w:id="19"/>
     </w:p>
     <w:p>
       <w:pPr>
@@ -9875,14 +9879,14 @@
           <w:lang w:val="ru-RU"/>
         </w:rPr>
       </w:pPr>
-      <w:bookmarkStart w:id="18" w:name="_Toc293941707"/>
+      <w:bookmarkStart w:id="20" w:name="_Toc293941707"/>
       <w:r>
         <w:rPr>
           <w:lang w:val="ru-RU"/>
         </w:rPr>
         <w:t>2.3 Система исполнения</w:t>
       </w:r>
-      <w:bookmarkEnd w:id="18"/>
+      <w:bookmarkEnd w:id="20"/>
     </w:p>
     <w:p>
       <w:pPr>
@@ -10020,14 +10024,14 @@
           <w:lang w:val="ru-RU"/>
         </w:rPr>
       </w:pPr>
-      <w:bookmarkStart w:id="19" w:name="_Toc293941708"/>
+      <w:bookmarkStart w:id="21" w:name="_Toc293941708"/>
       <w:r>
         <w:rPr>
           <w:lang w:val="ru-RU"/>
         </w:rPr>
         <w:t>2.4 Код каркаса</w:t>
       </w:r>
-      <w:bookmarkEnd w:id="19"/>
+      <w:bookmarkEnd w:id="21"/>
     </w:p>
     <w:p>
       <w:pPr>
@@ -10242,7 +10246,7 @@
           <w:lang w:val="ru-RU"/>
         </w:rPr>
       </w:pPr>
-      <w:bookmarkStart w:id="20" w:name="_Toc293941709"/>
+      <w:bookmarkStart w:id="22" w:name="_Toc293941709"/>
       <w:r>
         <w:rPr>
           <w:lang w:val="ru-RU"/>
@@ -10250,7 +10254,7 @@
         <w:lastRenderedPageBreak/>
         <w:t>2.5 Прикладной интерфейс программирования</w:t>
       </w:r>
-      <w:bookmarkEnd w:id="20"/>
+      <w:bookmarkEnd w:id="22"/>
     </w:p>
     <w:p>
       <w:pPr>
@@ -10360,14 +10364,14 @@
           <w:lang w:val="ru-RU"/>
         </w:rPr>
       </w:pPr>
-      <w:bookmarkStart w:id="21" w:name="_Toc293941710"/>
+      <w:bookmarkStart w:id="23" w:name="_Toc293941710"/>
       <w:r>
         <w:rPr>
           <w:lang w:val="ru-RU"/>
         </w:rPr>
         <w:t>2.6 Состояние распределенной системы мониторинга</w:t>
       </w:r>
-      <w:bookmarkEnd w:id="21"/>
+      <w:bookmarkEnd w:id="23"/>
     </w:p>
     <w:p>
       <w:pPr>
@@ -10842,7 +10846,7 @@
           <w:lang w:val="ru-RU"/>
         </w:rPr>
       </w:pPr>
-      <w:bookmarkStart w:id="22" w:name="_Toc293941711"/>
+      <w:bookmarkStart w:id="24" w:name="_Toc293941711"/>
       <w:r>
         <w:rPr>
           <w:lang w:val="ru-RU"/>
@@ -10850,7 +10854,7 @@
         <w:lastRenderedPageBreak/>
         <w:t>3 Описание реализации</w:t>
       </w:r>
-      <w:bookmarkEnd w:id="22"/>
+      <w:bookmarkEnd w:id="24"/>
     </w:p>
     <w:p>
       <w:pPr>
@@ -10859,14 +10863,14 @@
           <w:lang w:val="ru-RU"/>
         </w:rPr>
       </w:pPr>
-      <w:bookmarkStart w:id="23" w:name="_Toc293941712"/>
+      <w:bookmarkStart w:id="25" w:name="_Toc293941712"/>
       <w:r>
         <w:rPr>
           <w:lang w:val="ru-RU"/>
         </w:rPr>
         <w:t>3.1 Служба мониторинга</w:t>
       </w:r>
-      <w:bookmarkEnd w:id="23"/>
+      <w:bookmarkEnd w:id="25"/>
     </w:p>
     <w:p>
       <w:pPr>
@@ -10875,14 +10879,14 @@
           <w:lang w:val="ru-RU"/>
         </w:rPr>
       </w:pPr>
-      <w:bookmarkStart w:id="24" w:name="_Toc293941713"/>
+      <w:bookmarkStart w:id="26" w:name="_Toc293941713"/>
       <w:r>
         <w:rPr>
           <w:lang w:val="ru-RU"/>
         </w:rPr>
         <w:t>3.1.1 Общее описание</w:t>
       </w:r>
-      <w:bookmarkEnd w:id="24"/>
+      <w:bookmarkEnd w:id="26"/>
     </w:p>
     <w:p>
       <w:pPr>
@@ -11127,14 +11131,14 @@
           <w:lang w:val="ru-RU"/>
         </w:rPr>
       </w:pPr>
-      <w:bookmarkStart w:id="25" w:name="_Toc293941714"/>
+      <w:bookmarkStart w:id="27" w:name="_Toc293941714"/>
       <w:r>
         <w:rPr>
           <w:lang w:val="ru-RU"/>
         </w:rPr>
         <w:t>3.1.2 Выбор средств реализации</w:t>
       </w:r>
-      <w:bookmarkEnd w:id="25"/>
+      <w:bookmarkEnd w:id="27"/>
     </w:p>
     <w:p>
       <w:pPr>
@@ -13419,14 +13423,14 @@
           <w:lang w:val="ru-RU"/>
         </w:rPr>
       </w:pPr>
-      <w:bookmarkStart w:id="26" w:name="_Toc293941715"/>
+      <w:bookmarkStart w:id="28" w:name="_Toc293941715"/>
       <w:r>
         <w:rPr>
           <w:lang w:val="ru-RU"/>
         </w:rPr>
         <w:t>3.1.3 Ядро системы</w:t>
       </w:r>
-      <w:bookmarkEnd w:id="26"/>
+      <w:bookmarkEnd w:id="28"/>
     </w:p>
     <w:p>
       <w:pPr>
@@ -13942,7 +13946,19 @@
           <w:lang w:val="ru-RU"/>
         </w:rPr>
         <w:lastRenderedPageBreak/>
-        <w:t>использоваться только тем ядром, в вдресное пространство</w:t>
+        <w:t>испо</w:t>
+      </w:r>
+      <w:r>
+        <w:rPr>
+          <w:lang w:val="ru-RU"/>
+        </w:rPr>
+        <w:t>льзоваться только тем ядром, в а</w:t>
+      </w:r>
+      <w:r>
+        <w:rPr>
+          <w:lang w:val="ru-RU"/>
+        </w:rPr>
+        <w:t>дресное пространство</w:t>
       </w:r>
       <w:r>
         <w:rPr>
@@ -21507,14 +21523,14 @@
           <w:lang w:val="ru-RU"/>
         </w:rPr>
       </w:pPr>
-      <w:bookmarkStart w:id="27" w:name="_Toc293941716"/>
+      <w:bookmarkStart w:id="29" w:name="_Toc293941716"/>
       <w:r>
         <w:rPr>
           <w:lang w:val="ru-RU"/>
         </w:rPr>
         <w:t>3.1.3 Транспортная подсистема</w:t>
       </w:r>
-      <w:bookmarkEnd w:id="27"/>
+      <w:bookmarkEnd w:id="29"/>
     </w:p>
     <w:p>
       <w:pPr>
@@ -21528,6 +21544,359 @@
           <w:lang w:val="ru-RU"/>
         </w:rPr>
         <w:t>3.1.3.1 Общее описание</w:t>
+      </w:r>
+    </w:p>
+    <w:p>
+      <w:pPr>
+        <w:rPr>
+          <w:lang w:val="ru-RU"/>
+        </w:rPr>
+      </w:pPr>
+      <w:r>
+        <w:rPr>
+          <w:lang w:val="ru-RU"/>
+        </w:rPr>
+        <w:t>Транспортная подсистема</w:t>
+      </w:r>
+      <w:r>
+        <w:rPr>
+          <w:lang w:val="ru-RU"/>
+        </w:rPr>
+        <w:t xml:space="preserve"> (см. рисунок 3.17)</w:t>
+      </w:r>
+      <w:r>
+        <w:rPr>
+          <w:lang w:val="ru-RU"/>
+        </w:rPr>
+        <w:t xml:space="preserve"> службы мониторинга реализует основную часть механзмов и примитивов модели распределенного взаимодействия между узлами. Транспортная подсистема </w:t>
+      </w:r>
+      <w:r>
+        <w:rPr>
+          <w:lang w:val="ru-RU"/>
+        </w:rPr>
+        <w:t xml:space="preserve">представляет собой совокупность </w:t>
+      </w:r>
+      <w:r>
+        <w:rPr>
+          <w:lang w:val="ru-RU"/>
+        </w:rPr>
+        <w:t>следующих логических компонент:</w:t>
+      </w:r>
+    </w:p>
+    <w:p>
+      <w:pPr>
+        <w:pStyle w:val="ListParagraph"/>
+        <w:numPr>
+          <w:ilvl w:val="0"/>
+          <w:numId w:val="36"/>
+        </w:numPr>
+        <w:rPr>
+          <w:lang w:val="ru-RU"/>
+        </w:rPr>
+      </w:pPr>
+      <w:r>
+        <w:rPr>
+          <w:lang w:val="ru-RU"/>
+        </w:rPr>
+        <w:t>ядра;</w:t>
+      </w:r>
+    </w:p>
+    <w:p>
+      <w:pPr>
+        <w:pStyle w:val="ListParagraph"/>
+        <w:numPr>
+          <w:ilvl w:val="0"/>
+          <w:numId w:val="36"/>
+        </w:numPr>
+        <w:rPr>
+          <w:lang w:val="ru-RU"/>
+        </w:rPr>
+      </w:pPr>
+      <w:r>
+        <w:rPr>
+          <w:lang w:val="ru-RU"/>
+        </w:rPr>
+        <w:t>драйверов транспортного уровня</w:t>
+      </w:r>
+      <w:r>
+        <w:rPr>
+          <w:lang w:val="ru-RU"/>
+        </w:rPr>
+        <w:t>;</w:t>
+      </w:r>
+    </w:p>
+    <w:p>
+      <w:pPr>
+        <w:pStyle w:val="ListParagraph"/>
+        <w:numPr>
+          <w:ilvl w:val="0"/>
+          <w:numId w:val="36"/>
+        </w:numPr>
+        <w:rPr>
+          <w:lang w:val="ru-RU"/>
+        </w:rPr>
+      </w:pPr>
+      <w:r>
+        <w:rPr>
+          <w:lang w:val="ru-RU"/>
+        </w:rPr>
+        <w:t>менеджера сессий;</w:t>
+      </w:r>
+    </w:p>
+    <w:p>
+      <w:pPr>
+        <w:pStyle w:val="ListParagraph"/>
+        <w:numPr>
+          <w:ilvl w:val="0"/>
+          <w:numId w:val="36"/>
+        </w:numPr>
+        <w:rPr>
+          <w:lang w:val="ru-RU"/>
+        </w:rPr>
+      </w:pPr>
+      <w:r>
+        <w:rPr>
+          <w:lang w:val="ru-RU"/>
+        </w:rPr>
+        <w:t>многопоточн</w:t>
+      </w:r>
+      <w:r>
+        <w:rPr>
+          <w:lang w:val="ru-RU"/>
+        </w:rPr>
+        <w:t>ых</w:t>
+      </w:r>
+      <w:r>
+        <w:rPr>
+          <w:lang w:val="ru-RU"/>
+        </w:rPr>
+        <w:t xml:space="preserve"> </w:t>
+      </w:r>
+      <w:r>
+        <w:rPr>
+          <w:lang w:val="ru-RU"/>
+        </w:rPr>
+        <w:t xml:space="preserve">и </w:t>
+      </w:r>
+      <w:r>
+        <w:rPr>
+          <w:lang w:val="ru-RU"/>
+        </w:rPr>
+        <w:t>распределенны</w:t>
+      </w:r>
+      <w:r>
+        <w:rPr>
+          <w:lang w:val="ru-RU"/>
+        </w:rPr>
+        <w:t>х</w:t>
+      </w:r>
+      <w:r>
+        <w:rPr>
+          <w:lang w:val="ru-RU"/>
+        </w:rPr>
+        <w:t xml:space="preserve"> алгоритм</w:t>
+      </w:r>
+      <w:r>
+        <w:rPr>
+          <w:lang w:val="ru-RU"/>
+        </w:rPr>
+        <w:t>ов.</w:t>
+      </w:r>
+    </w:p>
+    <w:p>
+      <w:pPr>
+        <w:rPr>
+          <w:lang w:val="ru-RU"/>
+        </w:rPr>
+      </w:pPr>
+      <w:r>
+        <w:rPr>
+          <w:lang w:val="ru-RU"/>
+        </w:rPr>
+        <w:t>Транспортная подсистема реализует следующий функционал службы мониторинга:</w:t>
+      </w:r>
+    </w:p>
+    <w:p>
+      <w:pPr>
+        <w:pStyle w:val="ListParagraph"/>
+        <w:numPr>
+          <w:ilvl w:val="0"/>
+          <w:numId w:val="35"/>
+        </w:numPr>
+        <w:rPr>
+          <w:lang w:val="ru-RU"/>
+        </w:rPr>
+      </w:pPr>
+      <w:r>
+        <w:rPr>
+          <w:lang w:val="ru-RU"/>
+        </w:rPr>
+        <w:t>управление удаленным сессиями;</w:t>
+      </w:r>
+    </w:p>
+    <w:p>
+      <w:pPr>
+        <w:pStyle w:val="ListParagraph"/>
+        <w:numPr>
+          <w:ilvl w:val="0"/>
+          <w:numId w:val="35"/>
+        </w:numPr>
+        <w:rPr>
+          <w:lang w:val="ru-RU"/>
+        </w:rPr>
+      </w:pPr>
+      <w:r>
+        <w:rPr>
+          <w:lang w:val="ru-RU"/>
+        </w:rPr>
+        <w:t>мониторинг сетевой активности;</w:t>
+      </w:r>
+    </w:p>
+    <w:p>
+      <w:pPr>
+        <w:pStyle w:val="ListParagraph"/>
+        <w:numPr>
+          <w:ilvl w:val="0"/>
+          <w:numId w:val="35"/>
+        </w:numPr>
+        <w:rPr>
+          <w:lang w:val="ru-RU"/>
+        </w:rPr>
+      </w:pPr>
+      <w:r>
+        <w:rPr>
+          <w:lang w:val="ru-RU"/>
+        </w:rPr>
+        <w:t>именование объектов;</w:t>
+      </w:r>
+    </w:p>
+    <w:p>
+      <w:pPr>
+        <w:pStyle w:val="ListParagraph"/>
+        <w:numPr>
+          <w:ilvl w:val="0"/>
+          <w:numId w:val="35"/>
+        </w:numPr>
+        <w:rPr>
+          <w:lang w:val="ru-RU"/>
+        </w:rPr>
+      </w:pPr>
+      <w:r>
+        <w:rPr>
+          <w:lang w:val="ru-RU"/>
+        </w:rPr>
+        <w:lastRenderedPageBreak/>
+        <w:t>адресация;</w:t>
+      </w:r>
+    </w:p>
+    <w:p>
+      <w:pPr>
+        <w:pStyle w:val="ListParagraph"/>
+        <w:numPr>
+          <w:ilvl w:val="0"/>
+          <w:numId w:val="35"/>
+        </w:numPr>
+        <w:rPr>
+          <w:lang w:val="ru-RU"/>
+        </w:rPr>
+      </w:pPr>
+      <w:r>
+        <w:rPr>
+          <w:lang w:val="ru-RU"/>
+        </w:rPr>
+        <w:t>балансировка нагрузки;</w:t>
+      </w:r>
+    </w:p>
+    <w:p>
+      <w:pPr>
+        <w:pStyle w:val="ListParagraph"/>
+        <w:numPr>
+          <w:ilvl w:val="0"/>
+          <w:numId w:val="35"/>
+        </w:numPr>
+        <w:rPr>
+          <w:lang w:val="ru-RU"/>
+        </w:rPr>
+      </w:pPr>
+      <w:r>
+        <w:rPr>
+          <w:lang w:val="ru-RU"/>
+        </w:rPr>
+        <w:t>выбор лидера.</w:t>
+      </w:r>
+    </w:p>
+    <w:p>
+      <w:pPr>
+        <w:rPr>
+          <w:lang w:val="ru-RU"/>
+        </w:rPr>
+      </w:pPr>
+    </w:p>
+    <w:p>
+      <w:pPr>
+        <w:keepNext/>
+        <w:jc w:val="center"/>
+      </w:pPr>
+      <w:r>
+        <w:rPr>
+          <w:noProof/>
+          <w:lang w:val="ru-RU" w:eastAsia="ru-RU"/>
+        </w:rPr>
+        <w:drawing>
+          <wp:inline distT="0" distB="0" distL="0" distR="0">
+            <wp:extent cx="5343525" cy="3771900"/>
+            <wp:effectExtent l="19050" t="0" r="9525" b="0"/>
+            <wp:docPr id="56" name="Picture 55" descr="transport.png"/>
+            <wp:cNvGraphicFramePr>
+              <a:graphicFrameLocks xmlns:a="http://schemas.openxmlformats.org/drawingml/2006/main" noChangeAspect="1"/>
+            </wp:cNvGraphicFramePr>
+            <a:graphic xmlns:a="http://schemas.openxmlformats.org/drawingml/2006/main">
+              <a:graphicData uri="http://schemas.openxmlformats.org/drawingml/2006/picture">
+                <pic:pic xmlns:pic="http://schemas.openxmlformats.org/drawingml/2006/picture">
+                  <pic:nvPicPr>
+                    <pic:cNvPr id="0" name="transport.png"/>
+                    <pic:cNvPicPr/>
+                  </pic:nvPicPr>
+                  <pic:blipFill>
+                    <a:blip r:embed="rId36" cstate="print"/>
+                    <a:stretch>
+                      <a:fillRect/>
+                    </a:stretch>
+                  </pic:blipFill>
+                  <pic:spPr>
+                    <a:xfrm>
+                      <a:off x="0" y="0"/>
+                      <a:ext cx="5343525" cy="3771900"/>
+                    </a:xfrm>
+                    <a:prstGeom prst="rect">
+                      <a:avLst/>
+                    </a:prstGeom>
+                  </pic:spPr>
+                </pic:pic>
+              </a:graphicData>
+            </a:graphic>
+          </wp:inline>
+        </w:drawing>
+      </w:r>
+    </w:p>
+    <w:p>
+      <w:pPr>
+        <w:pStyle w:val="Caption"/>
+        <w:rPr>
+          <w:lang w:val="ru-RU"/>
+        </w:rPr>
+      </w:pPr>
+      <w:r>
+        <w:rPr>
+          <w:lang w:val="ru-RU"/>
+        </w:rPr>
+        <w:t xml:space="preserve">Рисунок 3.17 – </w:t>
+      </w:r>
+      <w:r>
+        <w:rPr>
+          <w:lang w:val="ru-RU"/>
+        </w:rPr>
+        <w:t>Транспортная подсистема</w:t>
       </w:r>
     </w:p>
     <w:p>
@@ -22066,11 +22435,18 @@
         </w:rPr>
         <w:t>.</w:t>
       </w:r>
-      <w:r>
-        <w:rPr>
-          <w:lang w:val="ru-RU"/>
-        </w:rPr>
-        <w:t xml:space="preserve"> ......</w:t>
+    </w:p>
+    <w:p>
+      <w:pPr>
+        <w:rPr>
+          <w:lang w:val="ru-RU"/>
+        </w:rPr>
+      </w:pPr>
+      <w:r>
+        <w:rPr>
+          <w:lang w:val="ru-RU"/>
+        </w:rPr>
+        <w:t>Рассмотрим работу алгоритма на формальном примере (см. рисунок 3.18).</w:t>
       </w:r>
     </w:p>
     <w:p>
@@ -22140,6 +22516,12 @@
           <w:lang w:val="ru-RU"/>
         </w:rPr>
       </w:pPr>
+      <w:r>
+        <w:rPr>
+          <w:lang w:val="ru-RU"/>
+        </w:rPr>
+        <w:t>3.1.3.6 Заключение</w:t>
+      </w:r>
     </w:p>
     <w:p>
       <w:pPr>
@@ -22148,14 +22530,14 @@
           <w:lang w:val="ru-RU"/>
         </w:rPr>
       </w:pPr>
-      <w:bookmarkStart w:id="28" w:name="_Toc293941717"/>
+      <w:bookmarkStart w:id="30" w:name="_Toc293941717"/>
       <w:r>
         <w:rPr>
           <w:lang w:val="ru-RU"/>
         </w:rPr>
         <w:t>3.1.4 Подсистема исполнения</w:t>
       </w:r>
-      <w:bookmarkEnd w:id="28"/>
+      <w:bookmarkEnd w:id="30"/>
     </w:p>
     <w:p>
       <w:pPr>
@@ -22182,7 +22564,7 @@
         <w:rPr>
           <w:lang w:val="ru-RU"/>
         </w:rPr>
-        <w:t>3.1.4.2 Планировщик подсистемы исполнения</w:t>
+        <w:t>3.1.4.2 Расписание запусков модулей</w:t>
       </w:r>
     </w:p>
     <w:p>
@@ -22192,6 +22574,46 @@
           <w:lang w:val="ru-RU"/>
         </w:rPr>
       </w:pPr>
+      <w:r>
+        <w:rPr>
+          <w:lang w:val="ru-RU"/>
+        </w:rPr>
+        <w:t>3.1.4.3</w:t>
+      </w:r>
+      <w:r>
+        <w:rPr>
+          <w:lang w:val="ru-RU"/>
+        </w:rPr>
+        <w:t xml:space="preserve"> Планировщик подсистемы исполнения</w:t>
+      </w:r>
+    </w:p>
+    <w:p>
+      <w:pPr>
+        <w:pStyle w:val="Heading4"/>
+        <w:rPr>
+          <w:lang w:val="ru-RU"/>
+        </w:rPr>
+      </w:pPr>
+      <w:r>
+        <w:rPr>
+          <w:lang w:val="ru-RU"/>
+        </w:rPr>
+        <w:t>3.1.4.4 Развертывание модулей</w:t>
+      </w:r>
+    </w:p>
+    <w:p>
+      <w:pPr>
+        <w:pStyle w:val="Heading4"/>
+        <w:rPr>
+          <w:lang w:val="ru-RU"/>
+        </w:rPr>
+      </w:pPr>
+      <w:r>
+        <w:rPr>
+          <w:lang w:val="ru-RU"/>
+        </w:rPr>
+        <w:t>3.1.4.5 Заключение</w:t>
+      </w:r>
     </w:p>
     <w:p>
       <w:pPr>
@@ -22200,14 +22622,14 @@
           <w:lang w:val="ru-RU"/>
         </w:rPr>
       </w:pPr>
-      <w:bookmarkStart w:id="29" w:name="_Toc293941718"/>
+      <w:bookmarkStart w:id="31" w:name="_Toc293941718"/>
       <w:r>
         <w:rPr>
           <w:lang w:val="ru-RU"/>
         </w:rPr>
         <w:t>3.2 Менеджер модулей</w:t>
       </w:r>
-      <w:bookmarkEnd w:id="29"/>
+      <w:bookmarkEnd w:id="31"/>
     </w:p>
     <w:p>
       <w:pPr>
@@ -22216,14 +22638,14 @@
           <w:lang w:val="ru-RU"/>
         </w:rPr>
       </w:pPr>
-      <w:bookmarkStart w:id="30" w:name="_Toc293941719"/>
+      <w:bookmarkStart w:id="32" w:name="_Toc293941719"/>
       <w:r>
         <w:rPr>
           <w:lang w:val="ru-RU"/>
         </w:rPr>
         <w:t>3.2.1 Общее описание</w:t>
       </w:r>
-      <w:bookmarkEnd w:id="30"/>
+      <w:bookmarkEnd w:id="32"/>
     </w:p>
     <w:p>
       <w:pPr>
@@ -22232,14 +22654,14 @@
           <w:lang w:val="ru-RU"/>
         </w:rPr>
       </w:pPr>
-      <w:bookmarkStart w:id="31" w:name="_Toc293941720"/>
+      <w:bookmarkStart w:id="33" w:name="_Toc293941720"/>
       <w:r>
         <w:rPr>
           <w:lang w:val="ru-RU"/>
         </w:rPr>
         <w:t>3.2.2 Выбор средств реализации</w:t>
       </w:r>
-      <w:bookmarkEnd w:id="31"/>
+      <w:bookmarkEnd w:id="33"/>
     </w:p>
     <w:p>
       <w:pPr>
@@ -22248,14 +22670,14 @@
           <w:lang w:val="ru-RU"/>
         </w:rPr>
       </w:pPr>
-      <w:bookmarkStart w:id="32" w:name="_Toc293941721"/>
+      <w:bookmarkStart w:id="34" w:name="_Toc293941721"/>
       <w:r>
         <w:rPr>
           <w:lang w:val="ru-RU"/>
         </w:rPr>
         <w:t>3.2.3 Уникальный идентификатор модуля</w:t>
       </w:r>
-      <w:bookmarkEnd w:id="32"/>
+      <w:bookmarkEnd w:id="34"/>
     </w:p>
     <w:p>
       <w:pPr>
@@ -22350,15 +22772,14 @@
           <w:lang w:val="ru-RU"/>
         </w:rPr>
       </w:pPr>
-      <w:bookmarkStart w:id="33" w:name="_Toc293941722"/>
-      <w:r>
-        <w:rPr>
-          <w:lang w:val="ru-RU"/>
-        </w:rPr>
-        <w:lastRenderedPageBreak/>
+      <w:bookmarkStart w:id="35" w:name="_Toc293941722"/>
+      <w:r>
+        <w:rPr>
+          <w:lang w:val="ru-RU"/>
+        </w:rPr>
         <w:t>3.3 Прикладной интерфейс програмирования</w:t>
       </w:r>
-      <w:bookmarkEnd w:id="33"/>
+      <w:bookmarkEnd w:id="35"/>
     </w:p>
     <w:p>
       <w:pPr>
@@ -22367,14 +22788,14 @@
           <w:lang w:val="ru-RU"/>
         </w:rPr>
       </w:pPr>
-      <w:bookmarkStart w:id="34" w:name="_Toc293941723"/>
+      <w:bookmarkStart w:id="36" w:name="_Toc293941723"/>
       <w:r>
         <w:rPr>
           <w:lang w:val="ru-RU"/>
         </w:rPr>
         <w:t>3.3.1 Общее описание</w:t>
       </w:r>
-      <w:bookmarkEnd w:id="34"/>
+      <w:bookmarkEnd w:id="36"/>
     </w:p>
     <w:p>
       <w:pPr>
@@ -22383,14 +22804,14 @@
           <w:lang w:val="ru-RU"/>
         </w:rPr>
       </w:pPr>
-      <w:bookmarkStart w:id="35" w:name="_Toc293941724"/>
+      <w:bookmarkStart w:id="37" w:name="_Toc293941724"/>
       <w:r>
         <w:rPr>
           <w:lang w:val="ru-RU"/>
         </w:rPr>
         <w:t>3.3.2 Выбор средств реализации</w:t>
       </w:r>
-      <w:bookmarkEnd w:id="35"/>
+      <w:bookmarkEnd w:id="37"/>
     </w:p>
     <w:p>
       <w:pPr>
@@ -22399,14 +22820,14 @@
           <w:lang w:val="ru-RU"/>
         </w:rPr>
       </w:pPr>
-      <w:bookmarkStart w:id="36" w:name="_Toc293941725"/>
+      <w:bookmarkStart w:id="38" w:name="_Toc293941725"/>
       <w:r>
         <w:rPr>
           <w:lang w:val="ru-RU"/>
         </w:rPr>
         <w:t>3.4 Панель управления</w:t>
       </w:r>
-      <w:bookmarkEnd w:id="36"/>
+      <w:bookmarkEnd w:id="38"/>
     </w:p>
     <w:p>
       <w:pPr>
@@ -22415,14 +22836,14 @@
           <w:lang w:val="ru-RU"/>
         </w:rPr>
       </w:pPr>
-      <w:bookmarkStart w:id="37" w:name="_Toc293941726"/>
+      <w:bookmarkStart w:id="39" w:name="_Toc293941726"/>
       <w:r>
         <w:rPr>
           <w:lang w:val="ru-RU"/>
         </w:rPr>
         <w:t>3.4.1 Общее описание</w:t>
       </w:r>
-      <w:bookmarkEnd w:id="37"/>
+      <w:bookmarkEnd w:id="39"/>
     </w:p>
     <w:p>
       <w:pPr>
@@ -22431,14 +22852,14 @@
           <w:lang w:val="ru-RU"/>
         </w:rPr>
       </w:pPr>
-      <w:bookmarkStart w:id="38" w:name="_Toc293941727"/>
+      <w:bookmarkStart w:id="40" w:name="_Toc293941727"/>
       <w:r>
         <w:rPr>
           <w:lang w:val="ru-RU"/>
         </w:rPr>
         <w:t>3.4.2 Выбор средств реализации</w:t>
       </w:r>
-      <w:bookmarkEnd w:id="38"/>
+      <w:bookmarkEnd w:id="40"/>
     </w:p>
     <w:p>
       <w:pPr>
@@ -22467,7 +22888,7 @@
           <w:lang w:val="ru-RU"/>
         </w:rPr>
       </w:pPr>
-      <w:bookmarkStart w:id="39" w:name="_Toc293941729"/>
+      <w:bookmarkStart w:id="41" w:name="_Toc293941729"/>
       <w:r>
         <w:rPr>
           <w:lang w:val="ru-RU"/>
@@ -22481,7 +22902,7 @@
         </w:rPr>
         <w:t xml:space="preserve"> Описание организации совместной работы</w:t>
       </w:r>
-      <w:bookmarkEnd w:id="39"/>
+      <w:bookmarkEnd w:id="41"/>
     </w:p>
     <w:p>
       <w:pPr>
@@ -22521,7 +22942,7 @@
           <w:lang w:val="ru-RU"/>
         </w:rPr>
       </w:pPr>
-      <w:bookmarkStart w:id="40" w:name="_Toc293941730"/>
+      <w:bookmarkStart w:id="42" w:name="_Toc293941730"/>
       <w:r>
         <w:rPr>
           <w:lang w:val="ru-RU"/>
@@ -22561,7 +22982,7 @@
         </w:rPr>
         <w:t>)</w:t>
       </w:r>
-      <w:bookmarkEnd w:id="40"/>
+      <w:bookmarkEnd w:id="42"/>
     </w:p>
     <w:p>
       <w:pPr>
@@ -22616,7 +23037,7 @@
           <w:lang w:val="ru-RU"/>
         </w:rPr>
       </w:pPr>
-      <w:bookmarkStart w:id="41" w:name="_Toc293941731"/>
+      <w:bookmarkStart w:id="43" w:name="_Toc293941731"/>
       <w:r>
         <w:rPr>
           <w:lang w:val="ru-RU"/>
@@ -22665,7 +23086,7 @@
         </w:rPr>
         <w:t>)</w:t>
       </w:r>
-      <w:bookmarkEnd w:id="41"/>
+      <w:bookmarkEnd w:id="43"/>
     </w:p>
     <w:p>
       <w:pPr>
@@ -22721,7 +23142,7 @@
         </w:rPr>
         <w:t xml:space="preserve">закрытом списке рассылки – </w:t>
       </w:r>
-      <w:hyperlink r:id="rId36" w:history="1">
+      <w:hyperlink r:id="rId37" w:history="1">
         <w:r>
           <w:rPr>
             <w:rStyle w:val="Hyperlink"/>
@@ -22823,7 +23244,7 @@
           <w:lang w:val="ru-RU"/>
         </w:rPr>
       </w:pPr>
-      <w:bookmarkStart w:id="42" w:name="_Toc293941732"/>
+      <w:bookmarkStart w:id="44" w:name="_Toc293941732"/>
       <w:r>
         <w:rPr>
           <w:lang w:val="ru-RU"/>
@@ -22893,7 +23314,7 @@
         </w:rPr>
         <w:t>)</w:t>
       </w:r>
-      <w:bookmarkEnd w:id="42"/>
+      <w:bookmarkEnd w:id="44"/>
     </w:p>
     <w:p>
       <w:pPr>
@@ -22940,7 +23361,7 @@
         </w:rPr>
         <w:t xml:space="preserve"> вики-движка. Проект доступен по ссылке – </w:t>
       </w:r>
-      <w:hyperlink r:id="rId37" w:history="1">
+      <w:hyperlink r:id="rId38" w:history="1">
         <w:r>
           <w:rPr>
             <w:rStyle w:val="Hyperlink"/>
@@ -23093,7 +23514,7 @@
           <w:lang w:val="ru-RU"/>
         </w:rPr>
       </w:pPr>
-      <w:bookmarkStart w:id="43" w:name="_Toc293941733"/>
+      <w:bookmarkStart w:id="45" w:name="_Toc293941733"/>
       <w:r>
         <w:rPr>
           <w:lang w:val="ru-RU"/>
@@ -23107,7 +23528,7 @@
         </w:rPr>
         <w:t>Организационно-экономический раздел</w:t>
       </w:r>
-      <w:bookmarkEnd w:id="43"/>
+      <w:bookmarkEnd w:id="45"/>
     </w:p>
     <w:p>
       <w:pPr>
@@ -23116,14 +23537,14 @@
           <w:lang w:val="ru-RU"/>
         </w:rPr>
       </w:pPr>
-      <w:bookmarkStart w:id="44" w:name="_Toc293941734"/>
+      <w:bookmarkStart w:id="46" w:name="_Toc293941734"/>
       <w:r>
         <w:rPr>
           <w:lang w:val="ru-RU"/>
         </w:rPr>
         <w:t>2.1 Расчет затрат на этапе проектирования</w:t>
       </w:r>
-      <w:bookmarkEnd w:id="44"/>
+      <w:bookmarkEnd w:id="46"/>
     </w:p>
     <w:p>
       <w:pPr>
@@ -26854,7 +27275,7 @@
                     </pic:cNvPicPr>
                   </pic:nvPicPr>
                   <pic:blipFill>
-                    <a:blip r:embed="rId38" cstate="print"/>
+                    <a:blip r:embed="rId39" cstate="print"/>
                     <a:srcRect/>
                     <a:stretch>
                       <a:fillRect/>
@@ -27896,14 +28317,14 @@
           <w:lang w:val="ru-RU"/>
         </w:rPr>
       </w:pPr>
-      <w:bookmarkStart w:id="45" w:name="_Toc293941735"/>
+      <w:bookmarkStart w:id="47" w:name="_Toc293941735"/>
       <w:r>
         <w:rPr>
           <w:lang w:val="ru-RU"/>
         </w:rPr>
         <w:t>2.2 Выбор базы сравнения</w:t>
       </w:r>
-      <w:bookmarkEnd w:id="45"/>
+      <w:bookmarkEnd w:id="47"/>
     </w:p>
     <w:p>
       <w:pPr>
@@ -30131,7 +30552,7 @@
           <w:lang w:val="ru-RU"/>
         </w:rPr>
       </w:pPr>
-      <w:bookmarkStart w:id="46" w:name="_Toc293941736"/>
+      <w:bookmarkStart w:id="48" w:name="_Toc293941736"/>
       <w:r>
         <w:rPr>
           <w:lang w:val="ru-RU"/>
@@ -30144,7 +30565,7 @@
         </w:rPr>
         <w:t>3 Сравнительный анализ затрат в ходе эксплуатации программного продукта и аналога</w:t>
       </w:r>
-      <w:bookmarkEnd w:id="46"/>
+      <w:bookmarkEnd w:id="48"/>
     </w:p>
     <w:p>
       <w:pPr>
@@ -30284,7 +30705,7 @@
                     </pic:cNvPicPr>
                   </pic:nvPicPr>
                   <pic:blipFill>
-                    <a:blip r:embed="rId39" cstate="print"/>
+                    <a:blip r:embed="rId40" cstate="print"/>
                     <a:srcRect/>
                     <a:stretch>
                       <a:fillRect/>
@@ -32696,7 +33117,7 @@
           <w:lang w:val="ru-RU"/>
         </w:rPr>
       </w:pPr>
-      <w:bookmarkStart w:id="47" w:name="_Toc293941737"/>
+      <w:bookmarkStart w:id="49" w:name="_Toc293941737"/>
       <w:r>
         <w:rPr>
           <w:lang w:val="ru-RU"/>
@@ -32709,7 +33130,7 @@
         </w:rPr>
         <w:t>4 Расчет экономии от увеличения производительности труда пользователя</w:t>
       </w:r>
-      <w:bookmarkEnd w:id="47"/>
+      <w:bookmarkEnd w:id="49"/>
       <w:r>
         <w:rPr>
           <w:lang w:val="ru-RU"/>
@@ -32793,7 +33214,7 @@
                     </pic:cNvPicPr>
                   </pic:nvPicPr>
                   <pic:blipFill>
-                    <a:blip r:embed="rId40" cstate="print"/>
+                    <a:blip r:embed="rId41" cstate="print"/>
                     <a:srcRect/>
                     <a:stretch>
                       <a:fillRect/>
@@ -33082,7 +33503,7 @@
                     </pic:cNvPicPr>
                   </pic:nvPicPr>
                   <pic:blipFill>
-                    <a:blip r:embed="rId41" cstate="print"/>
+                    <a:blip r:embed="rId42" cstate="print"/>
                     <a:srcRect/>
                     <a:stretch>
                       <a:fillRect/>
@@ -33238,7 +33659,7 @@
                     </pic:cNvPicPr>
                   </pic:nvPicPr>
                   <pic:blipFill>
-                    <a:blip r:embed="rId42" cstate="print"/>
+                    <a:blip r:embed="rId43" cstate="print"/>
                     <a:srcRect/>
                     <a:stretch>
                       <a:fillRect/>
@@ -33334,7 +33755,7 @@
           <w:lang w:val="ru-RU"/>
         </w:rPr>
       </w:pPr>
-      <w:bookmarkStart w:id="48" w:name="_Toc293941738"/>
+      <w:bookmarkStart w:id="50" w:name="_Toc293941738"/>
       <w:r>
         <w:rPr>
           <w:lang w:val="ru-RU"/>
@@ -33347,7 +33768,7 @@
         </w:rPr>
         <w:t>Ожидаемый экономический эффект и срок окупаемости капитальных затрат</w:t>
       </w:r>
-      <w:bookmarkEnd w:id="48"/>
+      <w:bookmarkEnd w:id="50"/>
     </w:p>
     <w:p>
       <w:pPr>
@@ -35325,7 +35746,7 @@
           <w:lang w:val="ru-RU"/>
         </w:rPr>
       </w:pPr>
-      <w:bookmarkStart w:id="49" w:name="_Toc293941739"/>
+      <w:bookmarkStart w:id="51" w:name="_Toc293941739"/>
       <w:r>
         <w:rPr>
           <w:lang w:val="ru-RU"/>
@@ -35333,7 +35754,7 @@
         <w:lastRenderedPageBreak/>
         <w:t>3 Охрана труда и окружающей среды</w:t>
       </w:r>
-      <w:bookmarkEnd w:id="49"/>
+      <w:bookmarkEnd w:id="51"/>
     </w:p>
     <w:p>
       <w:pPr>
@@ -35367,7 +35788,7 @@
           <w:lang w:val="ru-RU"/>
         </w:rPr>
       </w:pPr>
-      <w:bookmarkStart w:id="50" w:name="_Toc293941740"/>
+      <w:bookmarkStart w:id="52" w:name="_Toc293941740"/>
       <w:r>
         <w:rPr>
           <w:lang w:val="ru-RU"/>
@@ -35380,7 +35801,7 @@
         </w:rPr>
         <w:t>.1 Аттестация рабочего места программиста</w:t>
       </w:r>
-      <w:bookmarkEnd w:id="50"/>
+      <w:bookmarkEnd w:id="52"/>
     </w:p>
     <w:p>
       <w:pPr>
@@ -35488,7 +35909,7 @@
                                 <pic:cNvPicPr/>
                               </pic:nvPicPr>
                               <pic:blipFill>
-                                <a:blip r:embed="rId43">
+                                <a:blip r:embed="rId44">
                                   <a:alphaModFix/>
                                   <a:lum/>
                                 </a:blip>
@@ -35554,7 +35975,7 @@
           <w:lang w:val="ru-RU"/>
         </w:rPr>
       </w:pPr>
-      <w:bookmarkStart w:id="51" w:name="_Toc293941741"/>
+      <w:bookmarkStart w:id="53" w:name="_Toc293941741"/>
       <w:r>
         <w:rPr>
           <w:lang w:val="ru-RU"/>
@@ -35567,7 +35988,7 @@
         </w:rPr>
         <w:t>.1.1 Шум.</w:t>
       </w:r>
-      <w:bookmarkEnd w:id="51"/>
+      <w:bookmarkEnd w:id="53"/>
     </w:p>
     <w:p>
       <w:pPr>
@@ -35730,7 +36151,7 @@
         </w:rPr>
         <w:t xml:space="preserve">ного или </w:t>
       </w:r>
-      <w:hyperlink r:id="rId44" w:history="1">
+      <w:hyperlink r:id="rId45" w:history="1">
         <w:r>
           <w:rPr>
             <w:lang w:val="ru-RU"/>
@@ -36488,7 +36909,7 @@
           <w:lang w:val="ru-RU"/>
         </w:rPr>
       </w:pPr>
-      <w:bookmarkStart w:id="52" w:name="_Toc293941742"/>
+      <w:bookmarkStart w:id="54" w:name="_Toc293941742"/>
       <w:r>
         <w:rPr>
           <w:lang w:val="ru-RU"/>
@@ -36501,7 +36922,7 @@
         </w:rPr>
         <w:t>.1.2 Искусственная освещенность.</w:t>
       </w:r>
-      <w:bookmarkEnd w:id="52"/>
+      <w:bookmarkEnd w:id="54"/>
     </w:p>
     <w:p>
       <w:pPr>
@@ -36626,7 +37047,7 @@
                     </pic:cNvPicPr>
                   </pic:nvPicPr>
                   <pic:blipFill>
-                    <a:blip r:embed="rId45" cstate="print"/>
+                    <a:blip r:embed="rId46" cstate="print"/>
                     <a:srcRect/>
                     <a:stretch>
                       <a:fillRect/>
@@ -37132,7 +37553,7 @@
                     </pic:cNvPicPr>
                   </pic:nvPicPr>
                   <pic:blipFill>
-                    <a:blip r:embed="rId45" cstate="print"/>
+                    <a:blip r:embed="rId46" cstate="print"/>
                     <a:srcRect/>
                     <a:stretch>
                       <a:fillRect/>
@@ -37271,7 +37692,7 @@
                     </pic:cNvPicPr>
                   </pic:nvPicPr>
                   <pic:blipFill>
-                    <a:blip r:embed="rId45" cstate="print"/>
+                    <a:blip r:embed="rId46" cstate="print"/>
                     <a:srcRect/>
                     <a:stretch>
                       <a:fillRect/>
@@ -37349,7 +37770,7 @@
                     </pic:cNvPicPr>
                   </pic:nvPicPr>
                   <pic:blipFill>
-                    <a:blip r:embed="rId45" cstate="print"/>
+                    <a:blip r:embed="rId46" cstate="print"/>
                     <a:srcRect/>
                     <a:stretch>
                       <a:fillRect/>
@@ -37413,7 +37834,7 @@
                     </pic:cNvPicPr>
                   </pic:nvPicPr>
                   <pic:blipFill>
-                    <a:blip r:embed="rId45" cstate="print"/>
+                    <a:blip r:embed="rId46" cstate="print"/>
                     <a:srcRect/>
                     <a:stretch>
                       <a:fillRect/>
@@ -37499,7 +37920,7 @@
                     </pic:cNvPicPr>
                   </pic:nvPicPr>
                   <pic:blipFill>
-                    <a:blip r:embed="rId45" cstate="print"/>
+                    <a:blip r:embed="rId46" cstate="print"/>
                     <a:srcRect/>
                     <a:stretch>
                       <a:fillRect/>
@@ -37656,7 +38077,7 @@
           <w:lang w:val="ru-RU"/>
         </w:rPr>
       </w:pPr>
-      <w:bookmarkStart w:id="53" w:name="_Toc293941743"/>
+      <w:bookmarkStart w:id="55" w:name="_Toc293941743"/>
       <w:r>
         <w:rPr>
           <w:lang w:val="ru-RU"/>
@@ -37669,7 +38090,7 @@
         </w:rPr>
         <w:t>.1.3 Неионизирующие электромагнитные поля и излучения</w:t>
       </w:r>
-      <w:bookmarkEnd w:id="53"/>
+      <w:bookmarkEnd w:id="55"/>
     </w:p>
     <w:p>
       <w:pPr>
@@ -37775,7 +38196,7 @@
           <w:lang w:val="ru-RU"/>
         </w:rPr>
       </w:pPr>
-      <w:bookmarkStart w:id="54" w:name="_Toc293941744"/>
+      <w:bookmarkStart w:id="56" w:name="_Toc293941744"/>
       <w:r>
         <w:rPr>
           <w:lang w:val="ru-RU"/>
@@ -37788,7 +38209,7 @@
         </w:rPr>
         <w:t>.1.4 Напряженность трудового процесса</w:t>
       </w:r>
-      <w:bookmarkEnd w:id="54"/>
+      <w:bookmarkEnd w:id="56"/>
     </w:p>
     <w:p>
       <w:pPr>
@@ -42684,7 +43105,7 @@
           <w:lang w:val="ru-RU"/>
         </w:rPr>
       </w:pPr>
-      <w:bookmarkStart w:id="55" w:name="_Toc293941745"/>
+      <w:bookmarkStart w:id="57" w:name="_Toc293941745"/>
       <w:r>
         <w:rPr>
           <w:lang w:val="ru-RU"/>
@@ -42697,7 +43118,7 @@
         </w:rPr>
         <w:t xml:space="preserve"> Взрывопожаробезопасность</w:t>
       </w:r>
-      <w:bookmarkEnd w:id="55"/>
+      <w:bookmarkEnd w:id="57"/>
     </w:p>
     <w:p>
       <w:pPr>
@@ -44185,7 +44606,7 @@
                                 <pic:cNvPicPr/>
                               </pic:nvPicPr>
                               <pic:blipFill>
-                                <a:blip r:embed="rId46">
+                                <a:blip r:embed="rId47">
                                   <a:alphaModFix/>
                                   <a:lum/>
                                 </a:blip>
@@ -44223,14 +44644,14 @@
           </v:shape>
         </w:pict>
       </w:r>
-      <w:bookmarkStart w:id="56" w:name="_Toc293941746"/>
+      <w:bookmarkStart w:id="58" w:name="_Toc293941746"/>
       <w:r>
         <w:rPr>
           <w:lang w:val="ru-RU"/>
         </w:rPr>
         <w:t>3.1.6 Электробезопасность</w:t>
       </w:r>
-      <w:bookmarkEnd w:id="56"/>
+      <w:bookmarkEnd w:id="58"/>
     </w:p>
     <w:p>
       <w:pPr>
@@ -44382,14 +44803,14 @@
           <w:lang w:val="ru-RU"/>
         </w:rPr>
       </w:pPr>
-      <w:bookmarkStart w:id="57" w:name="_Toc293941747"/>
+      <w:bookmarkStart w:id="59" w:name="_Toc293941747"/>
       <w:r>
         <w:rPr>
           <w:lang w:val="ru-RU"/>
         </w:rPr>
         <w:t>3.1.7 Травмобезопасность</w:t>
       </w:r>
-      <w:bookmarkEnd w:id="57"/>
+      <w:bookmarkEnd w:id="59"/>
     </w:p>
     <w:p>
       <w:pPr>
@@ -44677,7 +45098,7 @@
           <w:lang w:val="ru-RU"/>
         </w:rPr>
       </w:pPr>
-      <w:bookmarkStart w:id="58" w:name="_Toc293941748"/>
+      <w:bookmarkStart w:id="60" w:name="_Toc293941748"/>
       <w:r>
         <w:rPr>
           <w:lang w:val="ru-RU"/>
@@ -44715,7 +45136,7 @@
         </w:rPr>
         <w:t>ышения производительности труда</w:t>
       </w:r>
-      <w:bookmarkEnd w:id="58"/>
+      <w:bookmarkEnd w:id="60"/>
     </w:p>
     <w:p>
       <w:pPr>
@@ -44724,9 +45145,9 @@
           <w:lang w:val="ru-RU"/>
         </w:rPr>
       </w:pPr>
-      <w:bookmarkStart w:id="59" w:name="__RefHeading__14139_1424267958"/>
-      <w:bookmarkStart w:id="60" w:name="_Toc293941749"/>
-      <w:bookmarkEnd w:id="59"/>
+      <w:bookmarkStart w:id="61" w:name="__RefHeading__14139_1424267958"/>
+      <w:bookmarkStart w:id="62" w:name="_Toc293941749"/>
+      <w:bookmarkEnd w:id="61"/>
       <w:r>
         <w:rPr>
           <w:lang w:val="ru-RU"/>
@@ -44742,7 +45163,7 @@
       <w:r>
         <w:t>Zabbix</w:t>
       </w:r>
-      <w:bookmarkEnd w:id="60"/>
+      <w:bookmarkEnd w:id="62"/>
     </w:p>
     <w:p>
       <w:pPr>
@@ -44785,16 +45206,16 @@
           <w:lang w:val="ru-RU"/>
         </w:rPr>
       </w:pPr>
-      <w:bookmarkStart w:id="61" w:name="__RefHeading__14141_1424267958"/>
-      <w:bookmarkStart w:id="62" w:name="_Toc293941750"/>
-      <w:bookmarkEnd w:id="61"/>
+      <w:bookmarkStart w:id="63" w:name="__RefHeading__14141_1424267958"/>
+      <w:bookmarkStart w:id="64" w:name="_Toc293941750"/>
+      <w:bookmarkEnd w:id="63"/>
       <w:r>
         <w:rPr>
           <w:lang w:val="ru-RU"/>
         </w:rPr>
         <w:t>3.2.1.1 Общие сведения</w:t>
       </w:r>
-      <w:bookmarkEnd w:id="62"/>
+      <w:bookmarkEnd w:id="64"/>
     </w:p>
     <w:p>
       <w:pPr>
@@ -45682,9 +46103,9 @@
           <w:lang w:val="ru-RU"/>
         </w:rPr>
       </w:pPr>
-      <w:bookmarkStart w:id="63" w:name="__RefHeading__14143_1424267958"/>
-      <w:bookmarkStart w:id="64" w:name="_Toc293941751"/>
-      <w:bookmarkEnd w:id="63"/>
+      <w:bookmarkStart w:id="65" w:name="__RefHeading__14143_1424267958"/>
+      <w:bookmarkStart w:id="66" w:name="_Toc293941751"/>
+      <w:bookmarkEnd w:id="65"/>
       <w:r>
         <w:rPr>
           <w:lang w:val="ru-RU"/>
@@ -45692,7 +46113,7 @@
         <w:lastRenderedPageBreak/>
         <w:t>3.2.1.2 Описание основных функций</w:t>
       </w:r>
-      <w:bookmarkEnd w:id="64"/>
+      <w:bookmarkEnd w:id="66"/>
     </w:p>
     <w:p>
       <w:pPr>
@@ -46124,7 +46545,7 @@
                     <pic:cNvPicPr/>
                   </pic:nvPicPr>
                   <pic:blipFill>
-                    <a:blip r:embed="rId47" cstate="print">
+                    <a:blip r:embed="rId48" cstate="print">
                       <a:alphaModFix/>
                       <a:lum/>
                     </a:blip>
@@ -46327,232 +46748,6 @@
             <wp:effectExtent l="0" t="0" r="0" b="0"/>
             <wp:wrapSquare wrapText="bothSides"/>
             <wp:docPr id="24" name="graphics5"/>
-            <wp:cNvGraphicFramePr/>
-            <a:graphic xmlns:a="http://schemas.openxmlformats.org/drawingml/2006/main">
-              <a:graphicData uri="http://schemas.openxmlformats.org/drawingml/2006/picture">
-                <pic:pic xmlns:pic="http://schemas.openxmlformats.org/drawingml/2006/picture">
-                  <pic:nvPicPr>
-                    <pic:cNvPr id="0" name=""/>
-                    <pic:cNvPicPr/>
-                  </pic:nvPicPr>
-                  <pic:blipFill>
-                    <a:blip r:embed="rId48" cstate="print">
-                      <a:alphaModFix/>
-                      <a:lum/>
-                    </a:blip>
-                    <a:srcRect/>
-                    <a:stretch>
-                      <a:fillRect/>
-                    </a:stretch>
-                  </pic:blipFill>
-                  <pic:spPr>
-                    <a:xfrm>
-                      <a:off x="0" y="0"/>
-                      <a:ext cx="4284329" cy="3126242"/>
-                    </a:xfrm>
-                    <a:prstGeom prst="rect">
-                      <a:avLst/>
-                    </a:prstGeom>
-                  </pic:spPr>
-                </pic:pic>
-              </a:graphicData>
-            </a:graphic>
-          </wp:anchor>
-        </w:drawing>
-      </w:r>
-    </w:p>
-    <w:p>
-      <w:pPr>
-        <w:pStyle w:val="Textbody"/>
-      </w:pPr>
-    </w:p>
-    <w:p>
-      <w:pPr>
-        <w:pStyle w:val="Textbody"/>
-      </w:pPr>
-    </w:p>
-    <w:p>
-      <w:pPr>
-        <w:pStyle w:val="Textbody"/>
-      </w:pPr>
-    </w:p>
-    <w:p>
-      <w:pPr>
-        <w:pStyle w:val="Textbody"/>
-      </w:pPr>
-    </w:p>
-    <w:p>
-      <w:pPr>
-        <w:pStyle w:val="Textbody"/>
-      </w:pPr>
-    </w:p>
-    <w:p>
-      <w:pPr>
-        <w:pStyle w:val="Textbody"/>
-      </w:pPr>
-    </w:p>
-    <w:p>
-      <w:pPr>
-        <w:pStyle w:val="Textbody"/>
-      </w:pPr>
-    </w:p>
-    <w:p>
-      <w:pPr>
-        <w:pStyle w:val="Textbody"/>
-      </w:pPr>
-    </w:p>
-    <w:p>
-      <w:pPr>
-        <w:pStyle w:val="Textbody"/>
-      </w:pPr>
-    </w:p>
-    <w:p>
-      <w:pPr>
-        <w:pStyle w:val="Textbody"/>
-      </w:pPr>
-    </w:p>
-    <w:p>
-      <w:pPr>
-        <w:pStyle w:val="Textbody"/>
-      </w:pPr>
-    </w:p>
-    <w:p>
-      <w:pPr>
-        <w:pStyle w:val="Textbody"/>
-      </w:pPr>
-    </w:p>
-    <w:p>
-      <w:pPr>
-        <w:rPr>
-          <w:lang w:val="ru-RU"/>
-        </w:rPr>
-      </w:pPr>
-      <w:r>
-        <w:rPr>
-          <w:lang w:val="ru-RU"/>
-        </w:rPr>
-        <w:t xml:space="preserve">Скучно сидеть и вглядываться в квадратики и бесконечно бегающие цифры? По данным любого параметра система сможет построить график изменения, причем не за предопределенные </w:t>
-      </w:r>
-      <w:r>
-        <w:rPr>
-          <w:lang w:val="ru-RU"/>
-        </w:rPr>
-        <w:t>и,</w:t>
-      </w:r>
-      <w:r>
-        <w:rPr>
-          <w:lang w:val="ru-RU"/>
-        </w:rPr>
-        <w:t xml:space="preserve"> жестко заданные временные интервалы (вспомните </w:t>
-      </w:r>
-      <w:r>
-        <w:t>mrtg</w:t>
-      </w:r>
-      <w:r>
-        <w:rPr>
-          <w:lang w:val="ru-RU"/>
-        </w:rPr>
-        <w:t>/</w:t>
-      </w:r>
-      <w:r>
-        <w:t>rrdtool</w:t>
-      </w:r>
-      <w:r>
-        <w:rPr>
-          <w:lang w:val="ru-RU"/>
-        </w:rPr>
-        <w:t xml:space="preserve">: </w:t>
-      </w:r>
-      <w:r>
-        <w:t>daily</w:t>
-      </w:r>
-      <w:r>
-        <w:rPr>
-          <w:lang w:val="ru-RU"/>
-        </w:rPr>
-        <w:t xml:space="preserve">, </w:t>
-      </w:r>
-      <w:r>
-        <w:t>weekly</w:t>
-      </w:r>
-      <w:r>
-        <w:rPr>
-          <w:lang w:val="ru-RU"/>
-        </w:rPr>
-        <w:t xml:space="preserve">, </w:t>
-      </w:r>
-      <w:r>
-        <w:t>monthly</w:t>
-      </w:r>
-      <w:r>
-        <w:rPr>
-          <w:lang w:val="ru-RU"/>
-        </w:rPr>
-        <w:t xml:space="preserve">, </w:t>
-      </w:r>
-      <w:r>
-        <w:t>yearly</w:t>
-      </w:r>
-      <w:r>
-        <w:rPr>
-          <w:lang w:val="ru-RU"/>
-        </w:rPr>
-        <w:t>), а за любой промежуток времени с максимальным разрешением. Хотите посмотреть в деталях, как изменялась нагрузка на сервер во время хабраэффекта месяц назад? Пожалуйста, график с разрешением в 30 секун</w:t>
-      </w:r>
-      <w:r>
-        <w:rPr>
-          <w:lang w:val="ru-RU"/>
-        </w:rPr>
-        <w:t>д (</w:t>
-      </w:r>
-      <w:r>
-        <w:rPr>
-          <w:lang w:val="ru-RU"/>
-        </w:rPr>
-        <w:t xml:space="preserve">именно таков интервал опроса по умолчанию) к вашим услугам. Хотите общую картину? Выберите интервал в месяц и посмотрите на среднюю величину, и разброс колебаний до максимума и минимума. Сравнить? Можно создавать сложные графики, отображающие на одном поле несколько параметров, и вы сразу увидите, что пиковые значения </w:t>
-      </w:r>
-      <w:r>
-        <w:t>Load</w:t>
-      </w:r>
-      <w:r>
-        <w:rPr>
-          <w:lang w:val="ru-RU"/>
-        </w:rPr>
-        <w:t xml:space="preserve"> </w:t>
-      </w:r>
-      <w:r>
-        <w:t>Average</w:t>
-      </w:r>
-      <w:r>
-        <w:rPr>
-          <w:lang w:val="ru-RU"/>
-        </w:rPr>
-        <w:t xml:space="preserve"> соответствуют пикам трафика.</w:t>
-      </w:r>
-    </w:p>
-    <w:p>
-      <w:pPr>
-        <w:pStyle w:val="Textbody"/>
-      </w:pPr>
-      <w:r>
-        <w:rPr>
-          <w:noProof/>
-          <w:lang w:eastAsia="ru-RU" w:bidi="ar-SA"/>
-        </w:rPr>
-        <w:lastRenderedPageBreak/>
-        <w:drawing>
-          <wp:anchor distT="0" distB="0" distL="114300" distR="114300" simplePos="0" relativeHeight="251668480" behindDoc="0" locked="0" layoutInCell="1" allowOverlap="1">
-            <wp:simplePos x="0" y="0"/>
-            <wp:positionH relativeFrom="column">
-              <wp:align>center</wp:align>
-            </wp:positionH>
-            <wp:positionV relativeFrom="paragraph">
-              <wp:align>top</wp:align>
-            </wp:positionV>
-            <wp:extent cx="4284329" cy="3126242"/>
-            <wp:effectExtent l="0" t="0" r="0" b="0"/>
-            <wp:wrapSquare wrapText="bothSides"/>
-            <wp:docPr id="25" name="graphics6"/>
             <wp:cNvGraphicFramePr/>
             <a:graphic xmlns:a="http://schemas.openxmlformats.org/drawingml/2006/main">
               <a:graphicData uri="http://schemas.openxmlformats.org/drawingml/2006/picture">
@@ -46657,13 +46852,104 @@
         <w:rPr>
           <w:lang w:val="ru-RU"/>
         </w:rPr>
-        <w:t>Для отображения логической структуры сети можно создавать карты сети, отображающие именно расположение узлов сети и связей между ними. Естественно, состояние узлов (доступен или нет) отображается и на карте.</w:t>
-      </w:r>
-    </w:p>
-    <w:p>
-      <w:pPr>
-        <w:pStyle w:val="Textbody"/>
-      </w:pPr>
+        <w:t xml:space="preserve">Скучно сидеть и вглядываться в квадратики и бесконечно бегающие цифры? По данным любого параметра система сможет построить график изменения, причем не за предопределенные </w:t>
+      </w:r>
+      <w:r>
+        <w:rPr>
+          <w:lang w:val="ru-RU"/>
+        </w:rPr>
+        <w:t>и,</w:t>
+      </w:r>
+      <w:r>
+        <w:rPr>
+          <w:lang w:val="ru-RU"/>
+        </w:rPr>
+        <w:t xml:space="preserve"> жестко заданные временные интервалы (вспомните </w:t>
+      </w:r>
+      <w:r>
+        <w:t>mrtg</w:t>
+      </w:r>
+      <w:r>
+        <w:rPr>
+          <w:lang w:val="ru-RU"/>
+        </w:rPr>
+        <w:t>/</w:t>
+      </w:r>
+      <w:r>
+        <w:t>rrdtool</w:t>
+      </w:r>
+      <w:r>
+        <w:rPr>
+          <w:lang w:val="ru-RU"/>
+        </w:rPr>
+        <w:t xml:space="preserve">: </w:t>
+      </w:r>
+      <w:r>
+        <w:t>daily</w:t>
+      </w:r>
+      <w:r>
+        <w:rPr>
+          <w:lang w:val="ru-RU"/>
+        </w:rPr>
+        <w:t xml:space="preserve">, </w:t>
+      </w:r>
+      <w:r>
+        <w:t>weekly</w:t>
+      </w:r>
+      <w:r>
+        <w:rPr>
+          <w:lang w:val="ru-RU"/>
+        </w:rPr>
+        <w:t xml:space="preserve">, </w:t>
+      </w:r>
+      <w:r>
+        <w:t>monthly</w:t>
+      </w:r>
+      <w:r>
+        <w:rPr>
+          <w:lang w:val="ru-RU"/>
+        </w:rPr>
+        <w:t xml:space="preserve">, </w:t>
+      </w:r>
+      <w:r>
+        <w:t>yearly</w:t>
+      </w:r>
+      <w:r>
+        <w:rPr>
+          <w:lang w:val="ru-RU"/>
+        </w:rPr>
+        <w:t>), а за любой промежуток времени с максимальным разрешением. Хотите посмотреть в деталях, как изменялась нагрузка на сервер во время хабраэффекта месяц назад? Пожалуйста, график с разрешением в 30 секун</w:t>
+      </w:r>
+      <w:r>
+        <w:rPr>
+          <w:lang w:val="ru-RU"/>
+        </w:rPr>
+        <w:t>д (</w:t>
+      </w:r>
+      <w:r>
+        <w:rPr>
+          <w:lang w:val="ru-RU"/>
+        </w:rPr>
+        <w:t xml:space="preserve">именно таков интервал опроса по умолчанию) к вашим услугам. Хотите общую картину? Выберите интервал в месяц и посмотрите на среднюю величину, и разброс колебаний до максимума и минимума. Сравнить? Можно создавать сложные графики, отображающие на одном поле несколько параметров, и вы сразу увидите, что пиковые значения </w:t>
+      </w:r>
+      <w:r>
+        <w:t>Load</w:t>
+      </w:r>
+      <w:r>
+        <w:rPr>
+          <w:lang w:val="ru-RU"/>
+        </w:rPr>
+        <w:t xml:space="preserve"> </w:t>
+      </w:r>
+      <w:r>
+        <w:t>Average</w:t>
+      </w:r>
+      <w:r>
+        <w:rPr>
+          <w:lang w:val="ru-RU"/>
+        </w:rPr>
+        <w:t xml:space="preserve"> соответствуют пикам трафика.</w:t>
+      </w:r>
     </w:p>
     <w:p>
       <w:pPr>
@@ -46674,8 +46960,9 @@
           <w:noProof/>
           <w:lang w:eastAsia="ru-RU" w:bidi="ar-SA"/>
         </w:rPr>
+        <w:lastRenderedPageBreak/>
         <w:drawing>
-          <wp:anchor distT="0" distB="0" distL="114300" distR="114300" simplePos="0" relativeHeight="251669504" behindDoc="0" locked="0" layoutInCell="1" allowOverlap="1">
+          <wp:anchor distT="0" distB="0" distL="114300" distR="114300" simplePos="0" relativeHeight="251668480" behindDoc="0" locked="0" layoutInCell="1" allowOverlap="1">
             <wp:simplePos x="0" y="0"/>
             <wp:positionH relativeFrom="column">
               <wp:align>center</wp:align>
@@ -46686,7 +46973,7 @@
             <wp:extent cx="4284329" cy="3126242"/>
             <wp:effectExtent l="0" t="0" r="0" b="0"/>
             <wp:wrapSquare wrapText="bothSides"/>
-            <wp:docPr id="26" name="graphics7"/>
+            <wp:docPr id="25" name="graphics6"/>
             <wp:cNvGraphicFramePr/>
             <a:graphic xmlns:a="http://schemas.openxmlformats.org/drawingml/2006/main">
               <a:graphicData uri="http://schemas.openxmlformats.org/drawingml/2006/picture">
@@ -46791,6 +47078,140 @@
         <w:rPr>
           <w:lang w:val="ru-RU"/>
         </w:rPr>
+        <w:t>Для отображения логической структуры сети можно создавать карты сети, отображающие именно расположение узлов сети и связей между ними. Естественно, состояние узлов (доступен или нет) отображается и на карте.</w:t>
+      </w:r>
+    </w:p>
+    <w:p>
+      <w:pPr>
+        <w:pStyle w:val="Textbody"/>
+      </w:pPr>
+    </w:p>
+    <w:p>
+      <w:pPr>
+        <w:pStyle w:val="Textbody"/>
+      </w:pPr>
+      <w:r>
+        <w:rPr>
+          <w:noProof/>
+          <w:lang w:eastAsia="ru-RU" w:bidi="ar-SA"/>
+        </w:rPr>
+        <w:drawing>
+          <wp:anchor distT="0" distB="0" distL="114300" distR="114300" simplePos="0" relativeHeight="251669504" behindDoc="0" locked="0" layoutInCell="1" allowOverlap="1">
+            <wp:simplePos x="0" y="0"/>
+            <wp:positionH relativeFrom="column">
+              <wp:align>center</wp:align>
+            </wp:positionH>
+            <wp:positionV relativeFrom="paragraph">
+              <wp:align>top</wp:align>
+            </wp:positionV>
+            <wp:extent cx="4284329" cy="3126242"/>
+            <wp:effectExtent l="0" t="0" r="0" b="0"/>
+            <wp:wrapSquare wrapText="bothSides"/>
+            <wp:docPr id="26" name="graphics7"/>
+            <wp:cNvGraphicFramePr/>
+            <a:graphic xmlns:a="http://schemas.openxmlformats.org/drawingml/2006/main">
+              <a:graphicData uri="http://schemas.openxmlformats.org/drawingml/2006/picture">
+                <pic:pic xmlns:pic="http://schemas.openxmlformats.org/drawingml/2006/picture">
+                  <pic:nvPicPr>
+                    <pic:cNvPr id="0" name=""/>
+                    <pic:cNvPicPr/>
+                  </pic:nvPicPr>
+                  <pic:blipFill>
+                    <a:blip r:embed="rId51" cstate="print">
+                      <a:alphaModFix/>
+                      <a:lum/>
+                    </a:blip>
+                    <a:srcRect/>
+                    <a:stretch>
+                      <a:fillRect/>
+                    </a:stretch>
+                  </pic:blipFill>
+                  <pic:spPr>
+                    <a:xfrm>
+                      <a:off x="0" y="0"/>
+                      <a:ext cx="4284329" cy="3126242"/>
+                    </a:xfrm>
+                    <a:prstGeom prst="rect">
+                      <a:avLst/>
+                    </a:prstGeom>
+                  </pic:spPr>
+                </pic:pic>
+              </a:graphicData>
+            </a:graphic>
+          </wp:anchor>
+        </w:drawing>
+      </w:r>
+    </w:p>
+    <w:p>
+      <w:pPr>
+        <w:pStyle w:val="Textbody"/>
+      </w:pPr>
+    </w:p>
+    <w:p>
+      <w:pPr>
+        <w:pStyle w:val="Textbody"/>
+      </w:pPr>
+    </w:p>
+    <w:p>
+      <w:pPr>
+        <w:pStyle w:val="Textbody"/>
+      </w:pPr>
+    </w:p>
+    <w:p>
+      <w:pPr>
+        <w:pStyle w:val="Textbody"/>
+      </w:pPr>
+    </w:p>
+    <w:p>
+      <w:pPr>
+        <w:pStyle w:val="Textbody"/>
+      </w:pPr>
+    </w:p>
+    <w:p>
+      <w:pPr>
+        <w:pStyle w:val="Textbody"/>
+      </w:pPr>
+    </w:p>
+    <w:p>
+      <w:pPr>
+        <w:pStyle w:val="Textbody"/>
+      </w:pPr>
+    </w:p>
+    <w:p>
+      <w:pPr>
+        <w:pStyle w:val="Textbody"/>
+      </w:pPr>
+    </w:p>
+    <w:p>
+      <w:pPr>
+        <w:pStyle w:val="Textbody"/>
+      </w:pPr>
+    </w:p>
+    <w:p>
+      <w:pPr>
+        <w:pStyle w:val="Textbody"/>
+      </w:pPr>
+    </w:p>
+    <w:p>
+      <w:pPr>
+        <w:pStyle w:val="Textbody"/>
+      </w:pPr>
+    </w:p>
+    <w:p>
+      <w:pPr>
+        <w:pStyle w:val="Textbody"/>
+      </w:pPr>
+    </w:p>
+    <w:p>
+      <w:pPr>
+        <w:rPr>
+          <w:lang w:val="ru-RU"/>
+        </w:rPr>
+      </w:pPr>
+      <w:r>
+        <w:rPr>
+          <w:lang w:val="ru-RU"/>
+        </w:rPr>
         <w:t>Кроме того, для более удобного обзора есть комплексные отчеты, которые позволяют на одном экране просматривать сразу несколько сущностей — графики, данные, триггеры…</w:t>
       </w:r>
     </w:p>
@@ -46831,7 +47252,7 @@
                     <pic:cNvPicPr/>
                   </pic:nvPicPr>
                   <pic:blipFill>
-                    <a:blip r:embed="rId51" cstate="print">
+                    <a:blip r:embed="rId52" cstate="print">
                       <a:alphaModFix/>
                       <a:lum/>
                     </a:blip>
@@ -46953,7 +47374,7 @@
         </w:rPr>
         <w:t xml:space="preserve">, и остальные можете посмотреть именно там — </w:t>
       </w:r>
-      <w:hyperlink r:id="rId52" w:history="1">
+      <w:hyperlink r:id="rId53" w:history="1">
         <w:r>
           <w:t>http</w:t>
         </w:r>
@@ -47011,16 +47432,16 @@
           <w:lang w:val="ru-RU"/>
         </w:rPr>
       </w:pPr>
-      <w:bookmarkStart w:id="65" w:name="__RefHeading__14145_1424267958"/>
-      <w:bookmarkStart w:id="66" w:name="_Toc293941752"/>
-      <w:bookmarkEnd w:id="65"/>
+      <w:bookmarkStart w:id="67" w:name="__RefHeading__14145_1424267958"/>
+      <w:bookmarkStart w:id="68" w:name="_Toc293941752"/>
+      <w:bookmarkEnd w:id="67"/>
       <w:r>
         <w:rPr>
           <w:lang w:val="ru-RU"/>
         </w:rPr>
         <w:t>3.2.1.3 Удобство взаимодействия с пользователем</w:t>
       </w:r>
-      <w:bookmarkEnd w:id="66"/>
+      <w:bookmarkEnd w:id="68"/>
     </w:p>
     <w:p>
       <w:pPr>
@@ -47874,7 +48295,7 @@
           <w:lang w:val="ru-RU"/>
         </w:rPr>
       </w:pPr>
-      <w:bookmarkStart w:id="67" w:name="_Toc293941753"/>
+      <w:bookmarkStart w:id="69" w:name="_Toc293941753"/>
       <w:r>
         <w:rPr>
           <w:lang w:val="ru-RU"/>
@@ -47887,7 +48308,7 @@
         </w:rPr>
         <w:t>.2.1.4 Повышение производительности управление пользователями</w:t>
       </w:r>
-      <w:bookmarkEnd w:id="67"/>
+      <w:bookmarkEnd w:id="69"/>
     </w:p>
     <w:p>
       <w:pPr>
@@ -48191,21 +48612,21 @@
       <w:pPr>
         <w:pStyle w:val="Heading3"/>
       </w:pPr>
-      <w:bookmarkStart w:id="68" w:name="__RefHeading__14147_1424267958"/>
-      <w:bookmarkStart w:id="69" w:name="_Toc293941754"/>
-      <w:bookmarkEnd w:id="68"/>
+      <w:bookmarkStart w:id="70" w:name="__RefHeading__14147_1424267958"/>
+      <w:bookmarkStart w:id="71" w:name="_Toc293941754"/>
+      <w:bookmarkEnd w:id="70"/>
       <w:r>
         <w:t>3</w:t>
       </w:r>
       <w:r>
         <w:t xml:space="preserve">.2.1.5 </w:t>
       </w:r>
-      <w:bookmarkStart w:id="70" w:name=".D0.9F.D0.BE.D0.B4.D0.B4.D0.B5.D1.80.D0."/>
-      <w:bookmarkEnd w:id="70"/>
+      <w:bookmarkStart w:id="72" w:name=".D0.9F.D0.BE.D0.B4.D0.B4.D0.B5.D1.80.D0."/>
+      <w:bookmarkEnd w:id="72"/>
       <w:r>
         <w:t>Поддерживаемые платформы</w:t>
       </w:r>
-      <w:bookmarkEnd w:id="69"/>
+      <w:bookmarkEnd w:id="71"/>
     </w:p>
     <w:tbl>
       <w:tblPr>
@@ -49046,20 +49467,20 @@
       <w:pPr>
         <w:pStyle w:val="Heading2"/>
       </w:pPr>
-      <w:bookmarkStart w:id="71" w:name="__RefHeading__14149_1424267958"/>
-      <w:bookmarkStart w:id="72" w:name="__RefHeading__14157_1424267958"/>
-      <w:bookmarkStart w:id="73" w:name="__RefHeading__14173_1424267958"/>
-      <w:bookmarkStart w:id="74" w:name="_Toc293941755"/>
-      <w:bookmarkEnd w:id="71"/>
-      <w:bookmarkEnd w:id="72"/>
+      <w:bookmarkStart w:id="73" w:name="__RefHeading__14149_1424267958"/>
+      <w:bookmarkStart w:id="74" w:name="__RefHeading__14157_1424267958"/>
+      <w:bookmarkStart w:id="75" w:name="__RefHeading__14173_1424267958"/>
+      <w:bookmarkStart w:id="76" w:name="_Toc293941755"/>
       <w:bookmarkEnd w:id="73"/>
+      <w:bookmarkEnd w:id="74"/>
+      <w:bookmarkEnd w:id="75"/>
       <w:r>
         <w:t>3.2.2</w:t>
       </w:r>
       <w:r>
         <w:t xml:space="preserve"> Превосходство над аналогами</w:t>
       </w:r>
-      <w:bookmarkEnd w:id="74"/>
+      <w:bookmarkEnd w:id="76"/>
     </w:p>
     <w:p>
       <w:pPr>
@@ -49167,8 +49588,8 @@
           <w:lang w:val="ru-RU"/>
         </w:rPr>
       </w:pPr>
-      <w:bookmarkStart w:id="75" w:name="__RefHeading__18887_1424267958"/>
-      <w:bookmarkEnd w:id="75"/>
+      <w:bookmarkStart w:id="77" w:name="__RefHeading__18887_1424267958"/>
+      <w:bookmarkEnd w:id="77"/>
       <w:r>
         <w:rPr>
           <w:lang w:val="ru-RU"/>
@@ -49208,8 +49629,8 @@
           <w:lang w:val="ru-RU"/>
         </w:rPr>
       </w:pPr>
-      <w:bookmarkStart w:id="76" w:name="__RefHeading__18889_1424267958"/>
-      <w:bookmarkEnd w:id="76"/>
+      <w:bookmarkStart w:id="78" w:name="__RefHeading__18889_1424267958"/>
+      <w:bookmarkEnd w:id="78"/>
       <w:r>
         <w:rPr>
           <w:lang w:val="ru-RU"/>
@@ -49223,8 +49644,8 @@
           <w:lang w:val="ru-RU"/>
         </w:rPr>
       </w:pPr>
-      <w:bookmarkStart w:id="77" w:name="__RefHeading__18891_1424267958"/>
-      <w:bookmarkEnd w:id="77"/>
+      <w:bookmarkStart w:id="79" w:name="__RefHeading__18891_1424267958"/>
+      <w:bookmarkEnd w:id="79"/>
       <w:r>
         <w:rPr>
           <w:lang w:val="ru-RU"/>
@@ -49314,9 +49735,9 @@
           <w:lang w:val="ru-RU"/>
         </w:rPr>
       </w:pPr>
-      <w:bookmarkStart w:id="78" w:name="__RefHeading__1861_2034459866"/>
-      <w:bookmarkStart w:id="79" w:name="_Toc293941756"/>
-      <w:bookmarkEnd w:id="78"/>
+      <w:bookmarkStart w:id="80" w:name="__RefHeading__1861_2034459866"/>
+      <w:bookmarkStart w:id="81" w:name="_Toc293941756"/>
+      <w:bookmarkEnd w:id="80"/>
       <w:r>
         <w:rPr>
           <w:lang w:val="ru-RU"/>
@@ -49342,7 +49763,7 @@
         </w:rPr>
         <w:t xml:space="preserve"> Выводы</w:t>
       </w:r>
-      <w:bookmarkEnd w:id="79"/>
+      <w:bookmarkEnd w:id="81"/>
     </w:p>
     <w:p>
       <w:pPr>
@@ -49464,7 +49885,7 @@
           <w:lang w:val="ru-RU"/>
         </w:rPr>
       </w:pPr>
-      <w:bookmarkStart w:id="80" w:name="_Toc293941757"/>
+      <w:bookmarkStart w:id="82" w:name="_Toc293941757"/>
       <w:r>
         <w:rPr>
           <w:lang w:val="ru-RU"/>
@@ -49791,12 +50212,14 @@
           <w:lang w:val="ru-RU"/>
         </w:rPr>
       </w:pPr>
+      <w:bookmarkStart w:id="83" w:name="OLE_LINK7"/>
       <w:r>
         <w:rPr>
           <w:lang w:val="ru-RU"/>
         </w:rPr>
         <w:t>полномасштабное внедрение и нагрузочное тестирование системы на базе существующей инфраструктуры предприятия, например лаборатории МикроЭВМ АлтГТУ;</w:t>
       </w:r>
+      <w:bookmarkEnd w:id="83"/>
     </w:p>
     <w:p>
       <w:pPr>
@@ -49862,7 +50285,7 @@
         <w:lastRenderedPageBreak/>
         <w:t>Список использованных источников</w:t>
       </w:r>
-      <w:bookmarkEnd w:id="80"/>
+      <w:bookmarkEnd w:id="82"/>
     </w:p>
     <w:p>
       <w:pPr>
@@ -50303,7 +50726,7 @@
       </w:r>
     </w:p>
     <w:sectPr>
-      <w:footerReference w:type="default" r:id="rId53"/>
+      <w:footerReference w:type="default" r:id="rId54"/>
       <w:pgSz w:w="11906" w:h="16838"/>
       <w:pgMar w:top="851" w:right="851" w:bottom="851" w:left="1134" w:header="709" w:footer="709" w:gutter="0"/>
       <w:cols w:space="708"/>
@@ -50359,7 +50782,7 @@
             <w:rPr>
               <w:noProof/>
             </w:rPr>
-            <w:t>51</w:t>
+            <w:t>53</w:t>
           </w:r>
         </w:fldSimple>
       </w:p>
@@ -51048,6 +51471,95 @@
     </w:lvl>
   </w:abstractNum>
   <w:abstractNum w:abstractNumId="7">
+    <w:nsid w:val="1A456D8B"/>
+    <w:multiLevelType w:val="hybridMultilevel"/>
+    <w:tmpl w:val="63D8B5BA"/>
+    <w:lvl w:ilvl="0" w:tplc="7E667168">
+      <w:start w:val="1"/>
+      <w:numFmt w:val="russianLower"/>
+      <w:lvlText w:val="%1)"/>
+      <w:lvlJc w:val="left"/>
+      <w:pPr>
+        <w:ind w:left="1068" w:hanging="360"/>
+      </w:pPr>
+      <w:rPr>
+        <w:rFonts w:hint="default"/>
+      </w:rPr>
+    </w:lvl>
+    <w:lvl w:ilvl="1" w:tplc="04190019" w:tentative="1">
+      <w:start w:val="1"/>
+      <w:numFmt w:val="lowerLetter"/>
+      <w:lvlText w:val="%2."/>
+      <w:lvlJc w:val="left"/>
+      <w:pPr>
+        <w:ind w:left="1788" w:hanging="360"/>
+      </w:pPr>
+    </w:lvl>
+    <w:lvl w:ilvl="2" w:tplc="0419001B" w:tentative="1">
+      <w:start w:val="1"/>
+      <w:numFmt w:val="lowerRoman"/>
+      <w:lvlText w:val="%3."/>
+      <w:lvlJc w:val="right"/>
+      <w:pPr>
+        <w:ind w:left="2508" w:hanging="180"/>
+      </w:pPr>
+    </w:lvl>
+    <w:lvl w:ilvl="3" w:tplc="0419000F" w:tentative="1">
+      <w:start w:val="1"/>
+      <w:numFmt w:val="decimal"/>
+      <w:lvlText w:val="%4."/>
+      <w:lvlJc w:val="left"/>
+      <w:pPr>
+        <w:ind w:left="3228" w:hanging="360"/>
+      </w:pPr>
+    </w:lvl>
+    <w:lvl w:ilvl="4" w:tplc="04190019" w:tentative="1">
+      <w:start w:val="1"/>
+      <w:numFmt w:val="lowerLetter"/>
+      <w:lvlText w:val="%5."/>
+      <w:lvlJc w:val="left"/>
+      <w:pPr>
+        <w:ind w:left="3948" w:hanging="360"/>
+      </w:pPr>
+    </w:lvl>
+    <w:lvl w:ilvl="5" w:tplc="0419001B" w:tentative="1">
+      <w:start w:val="1"/>
+      <w:numFmt w:val="lowerRoman"/>
+      <w:lvlText w:val="%6."/>
+      <w:lvlJc w:val="right"/>
+      <w:pPr>
+        <w:ind w:left="4668" w:hanging="180"/>
+      </w:pPr>
+    </w:lvl>
+    <w:lvl w:ilvl="6" w:tplc="0419000F" w:tentative="1">
+      <w:start w:val="1"/>
+      <w:numFmt w:val="decimal"/>
+      <w:lvlText w:val="%7."/>
+      <w:lvlJc w:val="left"/>
+      <w:pPr>
+        <w:ind w:left="5388" w:hanging="360"/>
+      </w:pPr>
+    </w:lvl>
+    <w:lvl w:ilvl="7" w:tplc="04190019" w:tentative="1">
+      <w:start w:val="1"/>
+      <w:numFmt w:val="lowerLetter"/>
+      <w:lvlText w:val="%8."/>
+      <w:lvlJc w:val="left"/>
+      <w:pPr>
+        <w:ind w:left="6108" w:hanging="360"/>
+      </w:pPr>
+    </w:lvl>
+    <w:lvl w:ilvl="8" w:tplc="0419001B" w:tentative="1">
+      <w:start w:val="1"/>
+      <w:numFmt w:val="lowerRoman"/>
+      <w:lvlText w:val="%9."/>
+      <w:lvlJc w:val="right"/>
+      <w:pPr>
+        <w:ind w:left="6828" w:hanging="180"/>
+      </w:pPr>
+    </w:lvl>
+  </w:abstractNum>
+  <w:abstractNum w:abstractNumId="8">
     <w:nsid w:val="1B414B44"/>
     <w:multiLevelType w:val="hybridMultilevel"/>
     <w:tmpl w:val="6BE0D27A"/>
@@ -51160,7 +51672,7 @@
       </w:rPr>
     </w:lvl>
   </w:abstractNum>
-  <w:abstractNum w:abstractNumId="8">
+  <w:abstractNum w:abstractNumId="9">
     <w:nsid w:val="209B2323"/>
     <w:multiLevelType w:val="hybridMultilevel"/>
     <w:tmpl w:val="466E3A6E"/>
@@ -51249,7 +51761,7 @@
       </w:pPr>
     </w:lvl>
   </w:abstractNum>
-  <w:abstractNum w:abstractNumId="9">
+  <w:abstractNum w:abstractNumId="10">
     <w:nsid w:val="232742F9"/>
     <w:multiLevelType w:val="hybridMultilevel"/>
     <w:tmpl w:val="0FF6A76A"/>
@@ -51338,7 +51850,7 @@
       </w:pPr>
     </w:lvl>
   </w:abstractNum>
-  <w:abstractNum w:abstractNumId="10">
+  <w:abstractNum w:abstractNumId="11">
     <w:nsid w:val="236A4187"/>
     <w:multiLevelType w:val="hybridMultilevel"/>
     <w:tmpl w:val="4888006A"/>
@@ -51427,7 +51939,7 @@
       </w:pPr>
     </w:lvl>
   </w:abstractNum>
-  <w:abstractNum w:abstractNumId="11">
+  <w:abstractNum w:abstractNumId="12">
     <w:nsid w:val="255F659D"/>
     <w:multiLevelType w:val="hybridMultilevel"/>
     <w:tmpl w:val="29FC2544"/>
@@ -51516,7 +52028,7 @@
       </w:pPr>
     </w:lvl>
   </w:abstractNum>
-  <w:abstractNum w:abstractNumId="12">
+  <w:abstractNum w:abstractNumId="13">
     <w:nsid w:val="342A6CCD"/>
     <w:multiLevelType w:val="hybridMultilevel"/>
     <w:tmpl w:val="D7986492"/>
@@ -51605,7 +52117,7 @@
       </w:pPr>
     </w:lvl>
   </w:abstractNum>
-  <w:abstractNum w:abstractNumId="13">
+  <w:abstractNum w:abstractNumId="14">
     <w:nsid w:val="37BA24E3"/>
     <w:multiLevelType w:val="hybridMultilevel"/>
     <w:tmpl w:val="C4AEC72C"/>
@@ -51718,7 +52230,7 @@
       </w:rPr>
     </w:lvl>
   </w:abstractNum>
-  <w:abstractNum w:abstractNumId="14">
+  <w:abstractNum w:abstractNumId="15">
     <w:nsid w:val="39507E11"/>
     <w:multiLevelType w:val="hybridMultilevel"/>
     <w:tmpl w:val="4184C1D4"/>
@@ -51831,7 +52343,7 @@
       </w:rPr>
     </w:lvl>
   </w:abstractNum>
-  <w:abstractNum w:abstractNumId="15">
+  <w:abstractNum w:abstractNumId="16">
     <w:nsid w:val="39D01375"/>
     <w:multiLevelType w:val="hybridMultilevel"/>
     <w:tmpl w:val="5C06D83A"/>
@@ -51920,7 +52432,7 @@
       </w:pPr>
     </w:lvl>
   </w:abstractNum>
-  <w:abstractNum w:abstractNumId="16">
+  <w:abstractNum w:abstractNumId="17">
     <w:nsid w:val="425D2AD6"/>
     <w:multiLevelType w:val="hybridMultilevel"/>
     <w:tmpl w:val="32741658"/>
@@ -52009,7 +52521,96 @@
       </w:pPr>
     </w:lvl>
   </w:abstractNum>
-  <w:abstractNum w:abstractNumId="17">
+  <w:abstractNum w:abstractNumId="18">
+    <w:nsid w:val="46340935"/>
+    <w:multiLevelType w:val="hybridMultilevel"/>
+    <w:tmpl w:val="F33A97D0"/>
+    <w:lvl w:ilvl="0" w:tplc="7E667168">
+      <w:start w:val="1"/>
+      <w:numFmt w:val="russianLower"/>
+      <w:lvlText w:val="%1)"/>
+      <w:lvlJc w:val="left"/>
+      <w:pPr>
+        <w:ind w:left="1068" w:hanging="360"/>
+      </w:pPr>
+      <w:rPr>
+        <w:rFonts w:hint="default"/>
+      </w:rPr>
+    </w:lvl>
+    <w:lvl w:ilvl="1" w:tplc="04190019" w:tentative="1">
+      <w:start w:val="1"/>
+      <w:numFmt w:val="lowerLetter"/>
+      <w:lvlText w:val="%2."/>
+      <w:lvlJc w:val="left"/>
+      <w:pPr>
+        <w:ind w:left="1788" w:hanging="360"/>
+      </w:pPr>
+    </w:lvl>
+    <w:lvl w:ilvl="2" w:tplc="0419001B" w:tentative="1">
+      <w:start w:val="1"/>
+      <w:numFmt w:val="lowerRoman"/>
+      <w:lvlText w:val="%3."/>
+      <w:lvlJc w:val="right"/>
+      <w:pPr>
+        <w:ind w:left="2508" w:hanging="180"/>
+      </w:pPr>
+    </w:lvl>
+    <w:lvl w:ilvl="3" w:tplc="0419000F" w:tentative="1">
+      <w:start w:val="1"/>
+      <w:numFmt w:val="decimal"/>
+      <w:lvlText w:val="%4."/>
+      <w:lvlJc w:val="left"/>
+      <w:pPr>
+        <w:ind w:left="3228" w:hanging="360"/>
+      </w:pPr>
+    </w:lvl>
+    <w:lvl w:ilvl="4" w:tplc="04190019" w:tentative="1">
+      <w:start w:val="1"/>
+      <w:numFmt w:val="lowerLetter"/>
+      <w:lvlText w:val="%5."/>
+      <w:lvlJc w:val="left"/>
+      <w:pPr>
+        <w:ind w:left="3948" w:hanging="360"/>
+      </w:pPr>
+    </w:lvl>
+    <w:lvl w:ilvl="5" w:tplc="0419001B" w:tentative="1">
+      <w:start w:val="1"/>
+      <w:numFmt w:val="lowerRoman"/>
+      <w:lvlText w:val="%6."/>
+      <w:lvlJc w:val="right"/>
+      <w:pPr>
+        <w:ind w:left="4668" w:hanging="180"/>
+      </w:pPr>
+    </w:lvl>
+    <w:lvl w:ilvl="6" w:tplc="0419000F" w:tentative="1">
+      <w:start w:val="1"/>
+      <w:numFmt w:val="decimal"/>
+      <w:lvlText w:val="%7."/>
+      <w:lvlJc w:val="left"/>
+      <w:pPr>
+        <w:ind w:left="5388" w:hanging="360"/>
+      </w:pPr>
+    </w:lvl>
+    <w:lvl w:ilvl="7" w:tplc="04190019" w:tentative="1">
+      <w:start w:val="1"/>
+      <w:numFmt w:val="lowerLetter"/>
+      <w:lvlText w:val="%8."/>
+      <w:lvlJc w:val="left"/>
+      <w:pPr>
+        <w:ind w:left="6108" w:hanging="360"/>
+      </w:pPr>
+    </w:lvl>
+    <w:lvl w:ilvl="8" w:tplc="0419001B" w:tentative="1">
+      <w:start w:val="1"/>
+      <w:numFmt w:val="lowerRoman"/>
+      <w:lvlText w:val="%9."/>
+      <w:lvlJc w:val="right"/>
+      <w:pPr>
+        <w:ind w:left="6828" w:hanging="180"/>
+      </w:pPr>
+    </w:lvl>
+  </w:abstractNum>
+  <w:abstractNum w:abstractNumId="19">
     <w:nsid w:val="46FE4BC5"/>
     <w:multiLevelType w:val="hybridMultilevel"/>
     <w:tmpl w:val="01822F66"/>
@@ -52122,7 +52723,7 @@
       </w:rPr>
     </w:lvl>
   </w:abstractNum>
-  <w:abstractNum w:abstractNumId="18">
+  <w:abstractNum w:abstractNumId="20">
     <w:nsid w:val="4E804E31"/>
     <w:multiLevelType w:val="hybridMultilevel"/>
     <w:tmpl w:val="C97877D8"/>
@@ -52235,7 +52836,7 @@
       </w:rPr>
     </w:lvl>
   </w:abstractNum>
-  <w:abstractNum w:abstractNumId="19">
+  <w:abstractNum w:abstractNumId="21">
     <w:nsid w:val="4EA12F1A"/>
     <w:multiLevelType w:val="hybridMultilevel"/>
     <w:tmpl w:val="63727F86"/>
@@ -52324,7 +52925,7 @@
       </w:pPr>
     </w:lvl>
   </w:abstractNum>
-  <w:abstractNum w:abstractNumId="20">
+  <w:abstractNum w:abstractNumId="22">
     <w:nsid w:val="51892C13"/>
     <w:multiLevelType w:val="hybridMultilevel"/>
     <w:tmpl w:val="179ADD7C"/>
@@ -52437,7 +53038,7 @@
       </w:rPr>
     </w:lvl>
   </w:abstractNum>
-  <w:abstractNum w:abstractNumId="21">
+  <w:abstractNum w:abstractNumId="23">
     <w:nsid w:val="558B6E8C"/>
     <w:multiLevelType w:val="hybridMultilevel"/>
     <w:tmpl w:val="78CEF2E6"/>
@@ -52526,7 +53127,7 @@
       </w:pPr>
     </w:lvl>
   </w:abstractNum>
-  <w:abstractNum w:abstractNumId="22">
+  <w:abstractNum w:abstractNumId="24">
     <w:nsid w:val="59474EF2"/>
     <w:multiLevelType w:val="hybridMultilevel"/>
     <w:tmpl w:val="B2F03062"/>
@@ -52639,7 +53240,7 @@
       </w:rPr>
     </w:lvl>
   </w:abstractNum>
-  <w:abstractNum w:abstractNumId="23">
+  <w:abstractNum w:abstractNumId="25">
     <w:nsid w:val="5972359A"/>
     <w:multiLevelType w:val="hybridMultilevel"/>
     <w:tmpl w:val="16B475BE"/>
@@ -52728,7 +53329,7 @@
       </w:pPr>
     </w:lvl>
   </w:abstractNum>
-  <w:abstractNum w:abstractNumId="24">
+  <w:abstractNum w:abstractNumId="26">
     <w:nsid w:val="63AC7A22"/>
     <w:multiLevelType w:val="hybridMultilevel"/>
     <w:tmpl w:val="86B8A9EE"/>
@@ -52841,7 +53442,7 @@
       </w:rPr>
     </w:lvl>
   </w:abstractNum>
-  <w:abstractNum w:abstractNumId="25">
+  <w:abstractNum w:abstractNumId="27">
     <w:nsid w:val="6834531D"/>
     <w:multiLevelType w:val="hybridMultilevel"/>
     <w:tmpl w:val="8EBE771A"/>
@@ -52930,7 +53531,7 @@
       </w:pPr>
     </w:lvl>
   </w:abstractNum>
-  <w:abstractNum w:abstractNumId="26">
+  <w:abstractNum w:abstractNumId="28">
     <w:nsid w:val="6D175353"/>
     <w:multiLevelType w:val="hybridMultilevel"/>
     <w:tmpl w:val="E16C753C"/>
@@ -53019,7 +53620,7 @@
       </w:pPr>
     </w:lvl>
   </w:abstractNum>
-  <w:abstractNum w:abstractNumId="27">
+  <w:abstractNum w:abstractNumId="29">
     <w:nsid w:val="76B42AC2"/>
     <w:multiLevelType w:val="hybridMultilevel"/>
     <w:tmpl w:val="1A6AB8E4"/>
@@ -53132,7 +53733,7 @@
       </w:rPr>
     </w:lvl>
   </w:abstractNum>
-  <w:abstractNum w:abstractNumId="28">
+  <w:abstractNum w:abstractNumId="30">
     <w:nsid w:val="78D60697"/>
     <w:multiLevelType w:val="hybridMultilevel"/>
     <w:tmpl w:val="2020D9D2"/>
@@ -53221,7 +53822,7 @@
       </w:pPr>
     </w:lvl>
   </w:abstractNum>
-  <w:abstractNum w:abstractNumId="29">
+  <w:abstractNum w:abstractNumId="31">
     <w:nsid w:val="7D76618B"/>
     <w:multiLevelType w:val="hybridMultilevel"/>
     <w:tmpl w:val="B306786E"/>
@@ -53310,7 +53911,7 @@
       </w:pPr>
     </w:lvl>
   </w:abstractNum>
-  <w:abstractNum w:abstractNumId="30">
+  <w:abstractNum w:abstractNumId="32">
     <w:nsid w:val="7DD7782E"/>
     <w:multiLevelType w:val="hybridMultilevel"/>
     <w:tmpl w:val="93F0DDF2"/>
@@ -53423,7 +54024,7 @@
       </w:rPr>
     </w:lvl>
   </w:abstractNum>
-  <w:abstractNum w:abstractNumId="31">
+  <w:abstractNum w:abstractNumId="33">
     <w:nsid w:val="7E6A6B55"/>
     <w:multiLevelType w:val="hybridMultilevel"/>
     <w:tmpl w:val="1C926D8A"/>
@@ -53512,7 +54113,7 @@
       </w:pPr>
     </w:lvl>
   </w:abstractNum>
-  <w:abstractNum w:abstractNumId="32">
+  <w:abstractNum w:abstractNumId="34">
     <w:nsid w:val="7FB766A8"/>
     <w:multiLevelType w:val="hybridMultilevel"/>
     <w:tmpl w:val="AD2AC1E6"/>
@@ -53625,7 +54226,7 @@
       </w:rPr>
     </w:lvl>
   </w:abstractNum>
-  <w:abstractNum w:abstractNumId="33">
+  <w:abstractNum w:abstractNumId="35">
     <w:nsid w:val="7FC15B5C"/>
     <w:multiLevelType w:val="hybridMultilevel"/>
     <w:tmpl w:val="3328F260"/>
@@ -53715,108 +54316,114 @@
     </w:lvl>
   </w:abstractNum>
   <w:num w:numId="1">
-    <w:abstractNumId w:val="12"/>
+    <w:abstractNumId w:val="13"/>
   </w:num>
   <w:num w:numId="2">
+    <w:abstractNumId w:val="26"/>
+  </w:num>
+  <w:num w:numId="3">
     <w:abstractNumId w:val="24"/>
   </w:num>
-  <w:num w:numId="3">
-    <w:abstractNumId w:val="22"/>
-  </w:num>
   <w:num w:numId="4">
-    <w:abstractNumId w:val="13"/>
+    <w:abstractNumId w:val="14"/>
   </w:num>
   <w:num w:numId="5">
     <w:abstractNumId w:val="1"/>
   </w:num>
   <w:num w:numId="6">
+    <w:abstractNumId w:val="22"/>
+  </w:num>
+  <w:num w:numId="7">
     <w:abstractNumId w:val="20"/>
   </w:num>
-  <w:num w:numId="7">
-    <w:abstractNumId w:val="18"/>
+  <w:num w:numId="8">
+    <w:abstractNumId w:val="19"/>
   </w:num>
-  <w:num w:numId="8">
+  <w:num w:numId="9">
+    <w:abstractNumId w:val="33"/>
+  </w:num>
+  <w:num w:numId="10">
     <w:abstractNumId w:val="17"/>
   </w:num>
-  <w:num w:numId="9">
-    <w:abstractNumId w:val="31"/>
-  </w:num>
-  <w:num w:numId="10">
-    <w:abstractNumId w:val="16"/>
-  </w:num>
   <w:num w:numId="11">
-    <w:abstractNumId w:val="14"/>
+    <w:abstractNumId w:val="15"/>
   </w:num>
   <w:num w:numId="12">
-    <w:abstractNumId w:val="28"/>
+    <w:abstractNumId w:val="30"/>
   </w:num>
   <w:num w:numId="13">
     <w:abstractNumId w:val="3"/>
   </w:num>
   <w:num w:numId="14">
-    <w:abstractNumId w:val="21"/>
+    <w:abstractNumId w:val="23"/>
   </w:num>
   <w:num w:numId="15">
-    <w:abstractNumId w:val="7"/>
+    <w:abstractNumId w:val="8"/>
   </w:num>
   <w:num w:numId="16">
-    <w:abstractNumId w:val="27"/>
+    <w:abstractNumId w:val="29"/>
   </w:num>
   <w:num w:numId="17">
     <w:abstractNumId w:val="2"/>
   </w:num>
   <w:num w:numId="18">
-    <w:abstractNumId w:val="30"/>
+    <w:abstractNumId w:val="32"/>
   </w:num>
   <w:num w:numId="19">
-    <w:abstractNumId w:val="32"/>
+    <w:abstractNumId w:val="34"/>
   </w:num>
   <w:num w:numId="20">
-    <w:abstractNumId w:val="26"/>
+    <w:abstractNumId w:val="28"/>
   </w:num>
   <w:num w:numId="21">
     <w:abstractNumId w:val="5"/>
   </w:num>
   <w:num w:numId="22">
-    <w:abstractNumId w:val="11"/>
+    <w:abstractNumId w:val="12"/>
   </w:num>
   <w:num w:numId="23">
-    <w:abstractNumId w:val="25"/>
+    <w:abstractNumId w:val="27"/>
   </w:num>
   <w:num w:numId="24">
     <w:abstractNumId w:val="6"/>
   </w:num>
   <w:num w:numId="25">
-    <w:abstractNumId w:val="23"/>
+    <w:abstractNumId w:val="25"/>
   </w:num>
   <w:num w:numId="26">
-    <w:abstractNumId w:val="10"/>
+    <w:abstractNumId w:val="11"/>
   </w:num>
   <w:num w:numId="27">
     <w:abstractNumId w:val="4"/>
   </w:num>
   <w:num w:numId="28">
-    <w:abstractNumId w:val="15"/>
+    <w:abstractNumId w:val="16"/>
   </w:num>
   <w:num w:numId="29">
-    <w:abstractNumId w:val="9"/>
+    <w:abstractNumId w:val="10"/>
   </w:num>
   <w:num w:numId="30">
-    <w:abstractNumId w:val="33"/>
+    <w:abstractNumId w:val="35"/>
   </w:num>
   <w:num w:numId="31">
     <w:abstractNumId w:val="0"/>
   </w:num>
   <w:num w:numId="32">
-    <w:abstractNumId w:val="8"/>
+    <w:abstractNumId w:val="9"/>
   </w:num>
   <w:num w:numId="33">
-    <w:abstractNumId w:val="29"/>
+    <w:abstractNumId w:val="31"/>
   </w:num>
   <w:num w:numId="34">
-    <w:abstractNumId w:val="19"/>
+    <w:abstractNumId w:val="21"/>
   </w:num>
-  <w:numIdMacAtCleanup w:val="34"/>
+  <w:num w:numId="35">
+    <w:abstractNumId w:val="7"/>
+  </w:num>
+  <w:num w:numId="36">
+    <w:abstractNumId w:val="18"/>
+  </w:num>
+  <w:numIdMacAtCleanup w:val="36"/>
 </w:numbering>
 </file>
 
@@ -54906,7 +55513,7 @@
 </file>
 
 <file path=customXml/itemProps1.xml><?xml version="1.0" encoding="utf-8"?>
-<ds:datastoreItem xmlns:ds="http://schemas.openxmlformats.org/officeDocument/2006/customXml" ds:itemID="{26093BC0-D206-49F9-97F8-E5A246A51361}">
+<ds:datastoreItem xmlns:ds="http://schemas.openxmlformats.org/officeDocument/2006/customXml" ds:itemID="{4026FBC2-5528-4374-97DC-EB486260B72B}">
   <ds:schemaRefs>
     <ds:schemaRef ds:uri="http://schemas.openxmlformats.org/officeDocument/2006/bibliography"/>
   </ds:schemaRefs>

</xml_diff>

<commit_message>
Solve some problems, refactoring and redesign main.docx, add pictures for SnoopyCP
</commit_message>
<xml_diff>
--- a/diploma/trunk/doc/main.docx
+++ b/diploma/trunk/doc/main.docx
@@ -5683,6 +5683,7 @@
     <w:p>
       <w:pPr>
         <w:keepNext/>
+        <w:ind w:firstLine="0"/>
         <w:jc w:val="center"/>
       </w:pPr>
       <w:r>
@@ -5730,6 +5731,7 @@
     <w:p>
       <w:pPr>
         <w:pStyle w:val="ad"/>
+        <w:ind w:firstLine="0"/>
         <w:rPr>
           <w:lang w:val="ru-RU"/>
         </w:rPr>
@@ -6670,6 +6672,12 @@
         <w:rPr>
           <w:lang w:val="ru-RU"/>
         </w:rPr>
+        <w:t>ы</w:t>
+      </w:r>
+      <w:r>
+        <w:rPr>
+          <w:lang w:val="ru-RU"/>
+        </w:rPr>
         <w:t xml:space="preserve"> </w:t>
       </w:r>
       <w:r>
@@ -7315,6 +7323,7 @@
     <w:p>
       <w:pPr>
         <w:keepNext/>
+        <w:ind w:firstLine="0"/>
         <w:jc w:val="center"/>
       </w:pPr>
       <w:r>
@@ -7324,9 +7333,9 @@
         </w:rPr>
         <w:drawing>
           <wp:inline distT="0" distB="0" distL="0" distR="0">
-            <wp:extent cx="4714875" cy="2362200"/>
-            <wp:effectExtent l="19050" t="0" r="9525" b="0"/>
-            <wp:docPr id="3" name="Picture 1" descr="classify.png"/>
+            <wp:extent cx="4705350" cy="2352675"/>
+            <wp:effectExtent l="19050" t="0" r="0" b="0"/>
+            <wp:docPr id="11" name="Рисунок 10" descr="classify-2.png"/>
             <wp:cNvGraphicFramePr>
               <a:graphicFrameLocks xmlns:a="http://schemas.openxmlformats.org/drawingml/2006/main" noChangeAspect="1"/>
             </wp:cNvGraphicFramePr>
@@ -7334,11 +7343,11 @@
               <a:graphicData uri="http://schemas.openxmlformats.org/drawingml/2006/picture">
                 <pic:pic xmlns:pic="http://schemas.openxmlformats.org/drawingml/2006/picture">
                   <pic:nvPicPr>
-                    <pic:cNvPr id="0" name="classify.png"/>
+                    <pic:cNvPr id="0" name="classify-2.png"/>
                     <pic:cNvPicPr/>
                   </pic:nvPicPr>
                   <pic:blipFill>
-                    <a:blip r:embed="rId10" cstate="print"/>
+                    <a:blip r:embed="rId10"/>
                     <a:stretch>
                       <a:fillRect/>
                     </a:stretch>
@@ -7346,7 +7355,7 @@
                   <pic:spPr>
                     <a:xfrm>
                       <a:off x="0" y="0"/>
-                      <a:ext cx="4714875" cy="2362200"/>
+                      <a:ext cx="4705350" cy="2352675"/>
                     </a:xfrm>
                     <a:prstGeom prst="rect">
                       <a:avLst/>
@@ -7362,6 +7371,7 @@
     <w:p>
       <w:pPr>
         <w:pStyle w:val="ad"/>
+        <w:ind w:firstLine="0"/>
         <w:rPr>
           <w:lang w:val="ru-RU"/>
         </w:rPr>
@@ -7945,7 +7955,20 @@
         <w:rPr>
           <w:lang w:val="ru-RU"/>
         </w:rPr>
-        <w:t>Под отказоустойчивостью понимают способность технической системы</w:t>
+        <w:t xml:space="preserve">Под </w:t>
+      </w:r>
+      <w:r>
+        <w:rPr>
+          <w:i/>
+          <w:lang w:val="ru-RU"/>
+        </w:rPr>
+        <w:t>отказоустойчивостью</w:t>
+      </w:r>
+      <w:r>
+        <w:rPr>
+          <w:lang w:val="ru-RU"/>
+        </w:rPr>
+        <w:t xml:space="preserve"> понимают способность технической системы</w:t>
       </w:r>
       <w:r>
         <w:rPr>
@@ -8094,9 +8117,16 @@
       </w:pPr>
       <w:r>
         <w:rPr>
-          <w:lang w:val="ru-RU"/>
-        </w:rPr>
-        <w:t xml:space="preserve">Масштабируемость </w:t>
+          <w:i/>
+          <w:lang w:val="ru-RU"/>
+        </w:rPr>
+        <w:t>Масштабируемость</w:t>
+      </w:r>
+      <w:r>
+        <w:rPr>
+          <w:lang w:val="ru-RU"/>
+        </w:rPr>
+        <w:t xml:space="preserve"> </w:t>
       </w:r>
       <w:r>
         <w:rPr>
@@ -9483,6 +9513,7 @@
           <w:ilvl w:val="0"/>
           <w:numId w:val="21"/>
         </w:numPr>
+        <w:ind w:left="1418"/>
         <w:rPr>
           <w:lang w:val="ru-RU"/>
         </w:rPr>
@@ -9501,6 +9532,7 @@
           <w:ilvl w:val="0"/>
           <w:numId w:val="21"/>
         </w:numPr>
+        <w:ind w:left="1418"/>
         <w:rPr>
           <w:lang w:val="ru-RU"/>
         </w:rPr>
@@ -9519,6 +9551,7 @@
           <w:ilvl w:val="0"/>
           <w:numId w:val="21"/>
         </w:numPr>
+        <w:ind w:left="1418"/>
         <w:rPr>
           <w:lang w:val="ru-RU"/>
         </w:rPr>
@@ -9538,6 +9571,7 @@
           <w:ilvl w:val="0"/>
           <w:numId w:val="21"/>
         </w:numPr>
+        <w:ind w:left="1418"/>
         <w:rPr>
           <w:lang w:val="ru-RU"/>
         </w:rPr>
@@ -9889,10 +9923,17 @@
       </w:pPr>
       <w:r>
         <w:rPr>
+          <w:i/>
           <w:lang w:val="ru-RU"/>
         </w:rPr>
         <w:lastRenderedPageBreak/>
-        <w:t>Задача мониторинга представляет собой шаблонную проблему получения и анализа некоторой информации о состоянии удаленного узла.</w:t>
+        <w:t>Задача мониторинга</w:t>
+      </w:r>
+      <w:r>
+        <w:rPr>
+          <w:lang w:val="ru-RU"/>
+        </w:rPr>
+        <w:t xml:space="preserve"> представляет собой шаблонную проблему получения и анализа некоторой информации о состоянии удаленного узла.</w:t>
       </w:r>
     </w:p>
     <w:p>
@@ -10017,6 +10058,7 @@
           <w:ilvl w:val="0"/>
           <w:numId w:val="20"/>
         </w:numPr>
+        <w:ind w:left="1418"/>
         <w:rPr>
           <w:lang w:val="ru-RU"/>
         </w:rPr>
@@ -10035,6 +10077,7 @@
           <w:ilvl w:val="0"/>
           <w:numId w:val="20"/>
         </w:numPr>
+        <w:ind w:left="1418"/>
         <w:rPr>
           <w:lang w:val="ru-RU"/>
         </w:rPr>
@@ -10053,6 +10096,7 @@
           <w:ilvl w:val="0"/>
           <w:numId w:val="20"/>
         </w:numPr>
+        <w:ind w:left="1418"/>
         <w:rPr>
           <w:lang w:val="ru-RU"/>
         </w:rPr>
@@ -10071,6 +10115,7 @@
           <w:ilvl w:val="0"/>
           <w:numId w:val="20"/>
         </w:numPr>
+        <w:ind w:left="1418"/>
         <w:rPr>
           <w:lang w:val="ru-RU"/>
         </w:rPr>
@@ -10089,6 +10134,7 @@
           <w:ilvl w:val="0"/>
           <w:numId w:val="20"/>
         </w:numPr>
+        <w:ind w:left="1418"/>
         <w:rPr>
           <w:lang w:val="ru-RU"/>
         </w:rPr>
@@ -10409,6 +10455,7 @@
           <w:ilvl w:val="0"/>
           <w:numId w:val="22"/>
         </w:numPr>
+        <w:ind w:left="1418"/>
         <w:rPr>
           <w:lang w:val="ru-RU"/>
         </w:rPr>
@@ -10433,6 +10480,7 @@
           <w:ilvl w:val="0"/>
           <w:numId w:val="22"/>
         </w:numPr>
+        <w:ind w:left="1418"/>
         <w:rPr>
           <w:lang w:val="ru-RU"/>
         </w:rPr>
@@ -10457,6 +10505,7 @@
           <w:ilvl w:val="0"/>
           <w:numId w:val="22"/>
         </w:numPr>
+        <w:ind w:left="1418"/>
         <w:rPr>
           <w:lang w:val="ru-RU"/>
         </w:rPr>
@@ -10481,6 +10530,7 @@
           <w:ilvl w:val="0"/>
           <w:numId w:val="22"/>
         </w:numPr>
+        <w:ind w:left="1418"/>
         <w:rPr>
           <w:lang w:val="ru-RU"/>
         </w:rPr>
@@ -10628,6 +10678,7 @@
     <w:p>
       <w:pPr>
         <w:keepNext/>
+        <w:ind w:firstLine="0"/>
         <w:jc w:val="center"/>
       </w:pPr>
       <w:r>
@@ -10637,9 +10688,9 @@
         </w:rPr>
         <w:drawing>
           <wp:inline distT="0" distB="0" distL="0" distR="0">
-            <wp:extent cx="1209675" cy="1457325"/>
+            <wp:extent cx="4505325" cy="1495425"/>
             <wp:effectExtent l="19050" t="0" r="9525" b="0"/>
-            <wp:docPr id="28" name="Picture 27" descr="api.png"/>
+            <wp:docPr id="5" name="Рисунок 4" descr="api-2.png"/>
             <wp:cNvGraphicFramePr>
               <a:graphicFrameLocks xmlns:a="http://schemas.openxmlformats.org/drawingml/2006/main" noChangeAspect="1"/>
             </wp:cNvGraphicFramePr>
@@ -10647,11 +10698,11 @@
               <a:graphicData uri="http://schemas.openxmlformats.org/drawingml/2006/picture">
                 <pic:pic xmlns:pic="http://schemas.openxmlformats.org/drawingml/2006/picture">
                   <pic:nvPicPr>
-                    <pic:cNvPr id="0" name="api.png"/>
+                    <pic:cNvPr id="0" name="api-2.png"/>
                     <pic:cNvPicPr/>
                   </pic:nvPicPr>
                   <pic:blipFill>
-                    <a:blip r:embed="rId17" cstate="print"/>
+                    <a:blip r:embed="rId17"/>
                     <a:stretch>
                       <a:fillRect/>
                     </a:stretch>
@@ -10659,7 +10710,7 @@
                   <pic:spPr>
                     <a:xfrm>
                       <a:off x="0" y="0"/>
-                      <a:ext cx="1209675" cy="1457325"/>
+                      <a:ext cx="4505325" cy="1495425"/>
                     </a:xfrm>
                     <a:prstGeom prst="rect">
                       <a:avLst/>
@@ -10675,6 +10726,7 @@
     <w:p>
       <w:pPr>
         <w:pStyle w:val="ad"/>
+        <w:ind w:firstLine="0"/>
         <w:rPr>
           <w:lang w:val="ru-RU"/>
         </w:rPr>
@@ -10786,6 +10838,7 @@
           <w:ilvl w:val="0"/>
           <w:numId w:val="19"/>
         </w:numPr>
+        <w:ind w:left="1418"/>
         <w:rPr>
           <w:lang w:val="ru-RU"/>
         </w:rPr>
@@ -10816,6 +10869,7 @@
           <w:ilvl w:val="0"/>
           <w:numId w:val="19"/>
         </w:numPr>
+        <w:ind w:left="1418"/>
         <w:rPr>
           <w:lang w:val="ru-RU"/>
         </w:rPr>
@@ -10846,6 +10900,7 @@
           <w:ilvl w:val="0"/>
           <w:numId w:val="19"/>
         </w:numPr>
+        <w:ind w:left="1418"/>
         <w:rPr>
           <w:lang w:val="ru-RU"/>
         </w:rPr>
@@ -10998,7 +11053,13 @@
         <w:rPr>
           <w:lang w:val="ru-RU"/>
         </w:rPr>
-        <w:t xml:space="preserve">оль нагрузки на узел играет индекс производительности  — </w:t>
+        <w:t>оль нагрузку</w:t>
+      </w:r>
+      <w:r>
+        <w:rPr>
+          <w:lang w:val="ru-RU"/>
+        </w:rPr>
+        <w:t xml:space="preserve"> на узел играет индекс производительности  — </w:t>
       </w:r>
       <w:r>
         <w:rPr>
@@ -11107,6 +11168,7 @@
     <w:p>
       <w:pPr>
         <w:keepNext/>
+        <w:ind w:firstLine="0"/>
         <w:jc w:val="center"/>
       </w:pPr>
       <w:r>
@@ -11117,9 +11179,9 @@
         <w:lastRenderedPageBreak/>
         <w:drawing>
           <wp:inline distT="0" distB="0" distL="0" distR="0">
-            <wp:extent cx="2295525" cy="3067050"/>
+            <wp:extent cx="5057775" cy="1838325"/>
             <wp:effectExtent l="19050" t="0" r="9525" b="0"/>
-            <wp:docPr id="30" name="Picture 29" descr="effective.png"/>
+            <wp:docPr id="8" name="Рисунок 7" descr="effective-2.png"/>
             <wp:cNvGraphicFramePr>
               <a:graphicFrameLocks xmlns:a="http://schemas.openxmlformats.org/drawingml/2006/main" noChangeAspect="1"/>
             </wp:cNvGraphicFramePr>
@@ -11127,11 +11189,11 @@
               <a:graphicData uri="http://schemas.openxmlformats.org/drawingml/2006/picture">
                 <pic:pic xmlns:pic="http://schemas.openxmlformats.org/drawingml/2006/picture">
                   <pic:nvPicPr>
-                    <pic:cNvPr id="0" name="effective.png"/>
+                    <pic:cNvPr id="0" name="effective-2.png"/>
                     <pic:cNvPicPr/>
                   </pic:nvPicPr>
                   <pic:blipFill>
-                    <a:blip r:embed="rId19" cstate="print"/>
+                    <a:blip r:embed="rId19"/>
                     <a:stretch>
                       <a:fillRect/>
                     </a:stretch>
@@ -11139,7 +11201,7 @@
                   <pic:spPr>
                     <a:xfrm>
                       <a:off x="0" y="0"/>
-                      <a:ext cx="2295525" cy="3067050"/>
+                      <a:ext cx="5057775" cy="1838325"/>
                     </a:xfrm>
                     <a:prstGeom prst="rect">
                       <a:avLst/>
@@ -11155,6 +11217,7 @@
     <w:p>
       <w:pPr>
         <w:pStyle w:val="ad"/>
+        <w:ind w:firstLine="0"/>
         <w:rPr>
           <w:lang w:val="ru-RU"/>
         </w:rPr>
@@ -11360,6 +11423,7 @@
     <w:p>
       <w:pPr>
         <w:keepNext/>
+        <w:ind w:firstLine="0"/>
         <w:jc w:val="center"/>
       </w:pPr>
       <w:r>
@@ -11407,6 +11471,7 @@
     <w:p>
       <w:pPr>
         <w:pStyle w:val="ad"/>
+        <w:ind w:firstLine="0"/>
         <w:rPr>
           <w:lang w:val="ru-RU"/>
         </w:rPr>
@@ -11468,7 +11533,7 @@
           <w:ilvl w:val="0"/>
           <w:numId w:val="4"/>
         </w:numPr>
-        <w:ind w:left="1068"/>
+        <w:ind w:left="1418"/>
         <w:rPr>
           <w:lang w:val="ru-RU"/>
         </w:rPr>
@@ -11488,7 +11553,7 @@
           <w:ilvl w:val="0"/>
           <w:numId w:val="5"/>
         </w:numPr>
-        <w:ind w:left="1068"/>
+        <w:ind w:left="1418"/>
         <w:rPr>
           <w:lang w:val="ru-RU"/>
         </w:rPr>
@@ -11695,6 +11760,7 @@
           <w:ilvl w:val="0"/>
           <w:numId w:val="2"/>
         </w:numPr>
+        <w:ind w:left="1418"/>
         <w:rPr>
           <w:lang w:val="ru-RU"/>
         </w:rPr>
@@ -11749,6 +11815,7 @@
           <w:ilvl w:val="0"/>
           <w:numId w:val="2"/>
         </w:numPr>
+        <w:ind w:left="1418"/>
         <w:rPr>
           <w:lang w:val="ru-RU"/>
         </w:rPr>
@@ -11779,6 +11846,7 @@
           <w:ilvl w:val="0"/>
           <w:numId w:val="2"/>
         </w:numPr>
+        <w:ind w:left="1418"/>
         <w:rPr>
           <w:lang w:val="ru-RU"/>
         </w:rPr>
@@ -11818,6 +11886,7 @@
           <w:ilvl w:val="0"/>
           <w:numId w:val="2"/>
         </w:numPr>
+        <w:ind w:left="1418"/>
         <w:rPr>
           <w:lang w:val="ru-RU"/>
         </w:rPr>
@@ -12025,7 +12094,14 @@
         <w:rPr>
           <w:lang w:val="ru-RU"/>
         </w:rPr>
-        <w:t xml:space="preserve">написаны на различных языках программирования (Java, C++, Python, C#, Ruby),запущены под различными операционными системами (Windows NT, Linux, </w:t>
+        <w:t xml:space="preserve">написаны на различных языках программирования (Java, C++, Python, C#, Ruby),запущены под </w:t>
+      </w:r>
+      <w:r>
+        <w:rPr>
+          <w:lang w:val="ru-RU"/>
+        </w:rPr>
+        <w:lastRenderedPageBreak/>
+        <w:t xml:space="preserve">различными операционными системами (Windows NT, Linux, </w:t>
       </w:r>
       <w:r>
         <w:rPr>
@@ -12049,14 +12125,7 @@
         <w:rPr>
           <w:lang w:val="ru-RU"/>
         </w:rPr>
-        <w:t xml:space="preserve">и </w:t>
-      </w:r>
-      <w:r>
-        <w:rPr>
-          <w:lang w:val="ru-RU"/>
-        </w:rPr>
-        <w:lastRenderedPageBreak/>
-        <w:t xml:space="preserve">аппаратными платформами, а также могут </w:t>
+        <w:t xml:space="preserve">и аппаратными платформами, а также могут </w:t>
       </w:r>
       <w:r>
         <w:rPr>
@@ -12175,7 +12244,7 @@
           <w:ilvl w:val="0"/>
           <w:numId w:val="3"/>
         </w:numPr>
-        <w:ind w:left="1276"/>
+        <w:ind w:left="1418"/>
         <w:rPr>
           <w:lang w:val="ru-RU"/>
         </w:rPr>
@@ -12194,7 +12263,7 @@
           <w:ilvl w:val="0"/>
           <w:numId w:val="3"/>
         </w:numPr>
-        <w:ind w:left="1276"/>
+        <w:ind w:left="1418"/>
         <w:rPr>
           <w:lang w:val="ru-RU"/>
         </w:rPr>
@@ -12213,7 +12282,7 @@
           <w:ilvl w:val="0"/>
           <w:numId w:val="3"/>
         </w:numPr>
-        <w:ind w:left="1276"/>
+        <w:ind w:left="1418"/>
         <w:rPr>
           <w:lang w:val="ru-RU"/>
         </w:rPr>
@@ -12232,7 +12301,7 @@
           <w:ilvl w:val="0"/>
           <w:numId w:val="3"/>
         </w:numPr>
-        <w:ind w:left="1276"/>
+        <w:ind w:left="1418"/>
         <w:rPr>
           <w:lang w:val="ru-RU"/>
         </w:rPr>
@@ -12251,7 +12320,7 @@
           <w:ilvl w:val="0"/>
           <w:numId w:val="3"/>
         </w:numPr>
-        <w:ind w:left="1276"/>
+        <w:ind w:left="1418"/>
         <w:rPr>
           <w:lang w:val="ru-RU"/>
         </w:rPr>
@@ -12270,7 +12339,7 @@
           <w:ilvl w:val="0"/>
           <w:numId w:val="3"/>
         </w:numPr>
-        <w:ind w:left="1276"/>
+        <w:ind w:left="1418"/>
         <w:rPr>
           <w:lang w:val="ru-RU"/>
         </w:rPr>
@@ -12289,7 +12358,7 @@
           <w:ilvl w:val="0"/>
           <w:numId w:val="3"/>
         </w:numPr>
-        <w:ind w:left="1276"/>
+        <w:ind w:left="1418"/>
         <w:rPr>
           <w:lang w:val="ru-RU"/>
         </w:rPr>
@@ -12517,6 +12586,7 @@
           <w:ilvl w:val="0"/>
           <w:numId w:val="13"/>
         </w:numPr>
+        <w:ind w:left="1418"/>
         <w:rPr>
           <w:lang w:val="ru-RU"/>
         </w:rPr>
@@ -12547,6 +12617,7 @@
           <w:ilvl w:val="0"/>
           <w:numId w:val="13"/>
         </w:numPr>
+        <w:ind w:left="1418"/>
         <w:rPr>
           <w:lang w:val="ru-RU"/>
         </w:rPr>
@@ -12676,6 +12747,7 @@
           <w:ilvl w:val="0"/>
           <w:numId w:val="11"/>
         </w:numPr>
+        <w:ind w:left="1418"/>
         <w:rPr>
           <w:lang w:val="ru-RU"/>
         </w:rPr>
@@ -12694,6 +12766,7 @@
           <w:ilvl w:val="0"/>
           <w:numId w:val="11"/>
         </w:numPr>
+        <w:ind w:left="1418"/>
         <w:rPr>
           <w:lang w:val="ru-RU"/>
         </w:rPr>
@@ -12712,6 +12785,7 @@
           <w:ilvl w:val="0"/>
           <w:numId w:val="11"/>
         </w:numPr>
+        <w:ind w:left="1418"/>
         <w:rPr>
           <w:lang w:val="ru-RU"/>
         </w:rPr>
@@ -12730,6 +12804,7 @@
           <w:ilvl w:val="0"/>
           <w:numId w:val="11"/>
         </w:numPr>
+        <w:ind w:left="1418"/>
         <w:rPr>
           <w:lang w:val="ru-RU"/>
         </w:rPr>
@@ -12748,6 +12823,7 @@
           <w:ilvl w:val="0"/>
           <w:numId w:val="11"/>
         </w:numPr>
+        <w:ind w:left="1418"/>
         <w:rPr>
           <w:lang w:val="ru-RU"/>
         </w:rPr>
@@ -12790,6 +12866,7 @@
           <w:ilvl w:val="0"/>
           <w:numId w:val="11"/>
         </w:numPr>
+        <w:ind w:left="1418"/>
         <w:rPr>
           <w:lang w:val="ru-RU"/>
         </w:rPr>
@@ -12929,6 +13006,7 @@
           <w:ilvl w:val="0"/>
           <w:numId w:val="12"/>
         </w:numPr>
+        <w:ind w:left="1418"/>
         <w:rPr>
           <w:lang w:val="ru-RU"/>
         </w:rPr>
@@ -12956,6 +13034,7 @@
           <w:ilvl w:val="0"/>
           <w:numId w:val="12"/>
         </w:numPr>
+        <w:ind w:left="1418"/>
         <w:rPr>
           <w:lang w:val="ru-RU"/>
         </w:rPr>
@@ -12974,6 +13053,7 @@
           <w:ilvl w:val="0"/>
           <w:numId w:val="12"/>
         </w:numPr>
+        <w:ind w:left="1418"/>
         <w:rPr>
           <w:lang w:val="ru-RU"/>
         </w:rPr>
@@ -13001,6 +13081,7 @@
           <w:ilvl w:val="0"/>
           <w:numId w:val="12"/>
         </w:numPr>
+        <w:ind w:left="1418"/>
         <w:rPr>
           <w:lang w:val="ru-RU"/>
         </w:rPr>
@@ -13034,6 +13115,7 @@
           <w:ilvl w:val="0"/>
           <w:numId w:val="12"/>
         </w:numPr>
+        <w:ind w:left="1418"/>
         <w:rPr>
           <w:lang w:val="ru-RU"/>
         </w:rPr>
@@ -13052,6 +13134,7 @@
           <w:ilvl w:val="0"/>
           <w:numId w:val="12"/>
         </w:numPr>
+        <w:ind w:left="1418"/>
         <w:rPr>
           <w:lang w:val="ru-RU"/>
         </w:rPr>
@@ -13098,6 +13181,7 @@
           <w:ilvl w:val="0"/>
           <w:numId w:val="14"/>
         </w:numPr>
+        <w:ind w:left="1418"/>
         <w:rPr>
           <w:lang w:val="ru-RU"/>
         </w:rPr>
@@ -13129,6 +13213,7 @@
           <w:ilvl w:val="0"/>
           <w:numId w:val="14"/>
         </w:numPr>
+        <w:ind w:left="1418"/>
         <w:rPr>
           <w:lang w:val="ru-RU"/>
         </w:rPr>
@@ -13147,6 +13232,7 @@
           <w:ilvl w:val="0"/>
           <w:numId w:val="14"/>
         </w:numPr>
+        <w:ind w:left="1418"/>
         <w:rPr>
           <w:lang w:val="ru-RU"/>
         </w:rPr>
@@ -13218,6 +13304,7 @@
           <w:ilvl w:val="0"/>
           <w:numId w:val="15"/>
         </w:numPr>
+        <w:ind w:left="1418"/>
         <w:rPr>
           <w:lang w:val="ru-RU"/>
         </w:rPr>
@@ -13248,6 +13335,7 @@
           <w:ilvl w:val="0"/>
           <w:numId w:val="15"/>
         </w:numPr>
+        <w:ind w:left="1418"/>
         <w:rPr>
           <w:lang w:val="ru-RU"/>
         </w:rPr>
@@ -13284,6 +13372,7 @@
           <w:ilvl w:val="0"/>
           <w:numId w:val="15"/>
         </w:numPr>
+        <w:ind w:left="1418"/>
         <w:rPr>
           <w:lang w:val="ru-RU"/>
         </w:rPr>
@@ -13327,6 +13416,7 @@
           <w:ilvl w:val="0"/>
           <w:numId w:val="16"/>
         </w:numPr>
+        <w:ind w:left="1418"/>
         <w:rPr>
           <w:lang w:val="ru-RU"/>
         </w:rPr>
@@ -13345,6 +13435,7 @@
           <w:ilvl w:val="0"/>
           <w:numId w:val="16"/>
         </w:numPr>
+        <w:ind w:left="1418"/>
         <w:rPr>
           <w:lang w:val="ru-RU"/>
         </w:rPr>
@@ -13573,6 +13664,7 @@
           <w:ilvl w:val="0"/>
           <w:numId w:val="7"/>
         </w:numPr>
+        <w:ind w:left="1418"/>
         <w:rPr>
           <w:lang w:val="ru-RU"/>
         </w:rPr>
@@ -13603,6 +13695,7 @@
           <w:ilvl w:val="0"/>
           <w:numId w:val="7"/>
         </w:numPr>
+        <w:ind w:left="1418"/>
         <w:rPr>
           <w:lang w:val="ru-RU"/>
         </w:rPr>
@@ -13660,6 +13753,7 @@
           <w:ilvl w:val="0"/>
           <w:numId w:val="7"/>
         </w:numPr>
+        <w:ind w:left="1418"/>
         <w:rPr>
           <w:lang w:val="ru-RU"/>
         </w:rPr>
@@ -13721,6 +13815,7 @@
           <w:ilvl w:val="0"/>
           <w:numId w:val="6"/>
         </w:numPr>
+        <w:ind w:left="1418"/>
         <w:rPr>
           <w:lang w:val="ru-RU"/>
         </w:rPr>
@@ -13739,6 +13834,7 @@
           <w:ilvl w:val="0"/>
           <w:numId w:val="6"/>
         </w:numPr>
+        <w:ind w:left="1418"/>
         <w:rPr>
           <w:lang w:val="ru-RU"/>
         </w:rPr>
@@ -13763,6 +13859,7 @@
           <w:ilvl w:val="0"/>
           <w:numId w:val="6"/>
         </w:numPr>
+        <w:ind w:left="1418"/>
         <w:rPr>
           <w:lang w:val="ru-RU"/>
         </w:rPr>
@@ -13781,6 +13878,7 @@
           <w:ilvl w:val="0"/>
           <w:numId w:val="6"/>
         </w:numPr>
+        <w:ind w:left="1418"/>
         <w:rPr>
           <w:lang w:val="ru-RU"/>
         </w:rPr>
@@ -13799,6 +13897,7 @@
           <w:ilvl w:val="0"/>
           <w:numId w:val="6"/>
         </w:numPr>
+        <w:ind w:left="1418"/>
         <w:rPr>
           <w:lang w:val="ru-RU"/>
         </w:rPr>
@@ -13817,6 +13916,7 @@
           <w:ilvl w:val="0"/>
           <w:numId w:val="6"/>
         </w:numPr>
+        <w:ind w:left="1418"/>
         <w:rPr>
           <w:lang w:val="ru-RU"/>
         </w:rPr>
@@ -14512,7 +14612,20 @@
         <w:rPr>
           <w:lang w:val="ru-RU"/>
         </w:rPr>
-        <w:t xml:space="preserve"> драйверов ядра.</w:t>
+        <w:t xml:space="preserve"> </w:t>
+      </w:r>
+      <w:r>
+        <w:rPr>
+          <w:i/>
+          <w:lang w:val="ru-RU"/>
+        </w:rPr>
+        <w:t>драйверов ядра</w:t>
+      </w:r>
+      <w:r>
+        <w:rPr>
+          <w:lang w:val="ru-RU"/>
+        </w:rPr>
+        <w:t>.</w:t>
       </w:r>
     </w:p>
     <w:p>
@@ -15072,6 +15185,7 @@
           <w:ilvl w:val="0"/>
           <w:numId w:val="18"/>
         </w:numPr>
+        <w:ind w:left="1418"/>
         <w:rPr>
           <w:lang w:val="ru-RU"/>
         </w:rPr>
@@ -15090,6 +15204,7 @@
           <w:ilvl w:val="0"/>
           <w:numId w:val="18"/>
         </w:numPr>
+        <w:ind w:left="1418"/>
         <w:rPr>
           <w:lang w:val="ru-RU"/>
         </w:rPr>
@@ -15114,6 +15229,7 @@
           <w:ilvl w:val="0"/>
           <w:numId w:val="18"/>
         </w:numPr>
+        <w:ind w:left="1418"/>
         <w:rPr>
           <w:lang w:val="ru-RU"/>
         </w:rPr>
@@ -15132,6 +15248,7 @@
           <w:ilvl w:val="0"/>
           <w:numId w:val="18"/>
         </w:numPr>
+        <w:ind w:left="1418"/>
         <w:rPr>
           <w:lang w:val="ru-RU"/>
         </w:rPr>
@@ -15156,6 +15273,7 @@
           <w:ilvl w:val="0"/>
           <w:numId w:val="18"/>
         </w:numPr>
+        <w:ind w:left="1418"/>
         <w:rPr>
           <w:lang w:val="ru-RU"/>
         </w:rPr>
@@ -15174,6 +15292,7 @@
           <w:ilvl w:val="0"/>
           <w:numId w:val="18"/>
         </w:numPr>
+        <w:ind w:left="1418"/>
         <w:rPr>
           <w:lang w:val="ru-RU"/>
         </w:rPr>
@@ -15192,6 +15311,7 @@
           <w:ilvl w:val="0"/>
           <w:numId w:val="18"/>
         </w:numPr>
+        <w:ind w:left="1418"/>
         <w:rPr>
           <w:lang w:val="ru-RU"/>
         </w:rPr>
@@ -15210,6 +15330,7 @@
           <w:ilvl w:val="0"/>
           <w:numId w:val="18"/>
         </w:numPr>
+        <w:ind w:left="1418"/>
         <w:rPr>
           <w:lang w:val="ru-RU"/>
         </w:rPr>
@@ -15319,6 +15440,7 @@
         <w:tabs>
           <w:tab w:val="left" w:pos="1560"/>
         </w:tabs>
+        <w:ind w:left="1418"/>
         <w:rPr>
           <w:lang w:val="ru-RU"/>
         </w:rPr>
@@ -15333,7 +15455,7 @@
         <w:rPr>
           <w:lang w:val="ru-RU"/>
         </w:rPr>
-        <w:t>последовательность</w:t>
+        <w:t>последовательность,</w:t>
       </w:r>
       <w:r>
         <w:rPr>
@@ -15364,6 +15486,7 @@
         <w:tabs>
           <w:tab w:val="left" w:pos="1560"/>
         </w:tabs>
+        <w:ind w:left="1418"/>
         <w:rPr>
           <w:lang w:val="ru-RU"/>
         </w:rPr>
@@ -15391,6 +15514,7 @@
         <w:tabs>
           <w:tab w:val="left" w:pos="1560"/>
         </w:tabs>
+        <w:ind w:left="1418"/>
         <w:rPr>
           <w:lang w:val="ru-RU"/>
         </w:rPr>
@@ -15412,6 +15536,7 @@
         <w:tabs>
           <w:tab w:val="left" w:pos="1560"/>
         </w:tabs>
+        <w:ind w:left="1418"/>
         <w:rPr>
           <w:lang w:val="ru-RU"/>
         </w:rPr>
@@ -15433,6 +15558,7 @@
         <w:tabs>
           <w:tab w:val="left" w:pos="1560"/>
         </w:tabs>
+        <w:ind w:left="1418"/>
         <w:rPr>
           <w:lang w:val="ru-RU"/>
         </w:rPr>
@@ -15454,6 +15580,7 @@
         <w:tabs>
           <w:tab w:val="left" w:pos="1560"/>
         </w:tabs>
+        <w:ind w:left="1418"/>
         <w:rPr>
           <w:lang w:val="ru-RU"/>
         </w:rPr>
@@ -15487,6 +15614,7 @@
         <w:tabs>
           <w:tab w:val="left" w:pos="1560"/>
         </w:tabs>
+        <w:ind w:left="1418"/>
         <w:rPr>
           <w:lang w:val="ru-RU"/>
         </w:rPr>
@@ -15645,6 +15773,7 @@
           <w:ilvl w:val="0"/>
           <w:numId w:val="23"/>
         </w:numPr>
+        <w:ind w:left="1418"/>
         <w:rPr>
           <w:lang w:val="ru-RU"/>
         </w:rPr>
@@ -15675,6 +15804,7 @@
           <w:ilvl w:val="0"/>
           <w:numId w:val="23"/>
         </w:numPr>
+        <w:ind w:left="1418"/>
         <w:rPr>
           <w:lang w:val="ru-RU"/>
         </w:rPr>
@@ -15706,6 +15836,7 @@
           <w:ilvl w:val="0"/>
           <w:numId w:val="24"/>
         </w:numPr>
+        <w:ind w:left="1418"/>
         <w:rPr>
           <w:lang w:val="ru-RU"/>
         </w:rPr>
@@ -15724,6 +15855,7 @@
           <w:ilvl w:val="0"/>
           <w:numId w:val="24"/>
         </w:numPr>
+        <w:ind w:left="1418"/>
         <w:rPr>
           <w:lang w:val="ru-RU"/>
         </w:rPr>
@@ -15748,6 +15880,7 @@
           <w:ilvl w:val="0"/>
           <w:numId w:val="24"/>
         </w:numPr>
+        <w:ind w:left="1418"/>
         <w:rPr>
           <w:lang w:val="ru-RU"/>
         </w:rPr>
@@ -15766,6 +15899,7 @@
           <w:ilvl w:val="0"/>
           <w:numId w:val="24"/>
         </w:numPr>
+        <w:ind w:left="1418"/>
         <w:rPr>
           <w:lang w:val="ru-RU"/>
         </w:rPr>
@@ -15790,6 +15924,7 @@
           <w:ilvl w:val="0"/>
           <w:numId w:val="24"/>
         </w:numPr>
+        <w:ind w:left="1418"/>
         <w:rPr>
           <w:lang w:val="ru-RU"/>
         </w:rPr>
@@ -15857,6 +15992,7 @@
           <w:ilvl w:val="0"/>
           <w:numId w:val="25"/>
         </w:numPr>
+        <w:ind w:left="1418"/>
         <w:rPr>
           <w:lang w:val="ru-RU"/>
         </w:rPr>
@@ -15893,6 +16029,7 @@
           <w:ilvl w:val="0"/>
           <w:numId w:val="25"/>
         </w:numPr>
+        <w:ind w:left="1418"/>
         <w:rPr>
           <w:lang w:val="ru-RU"/>
         </w:rPr>
@@ -15911,6 +16048,7 @@
           <w:ilvl w:val="0"/>
           <w:numId w:val="25"/>
         </w:numPr>
+        <w:ind w:left="1418"/>
         <w:rPr>
           <w:lang w:val="ru-RU"/>
         </w:rPr>
@@ -16530,6 +16668,7 @@
           <w:ilvl w:val="0"/>
           <w:numId w:val="10"/>
         </w:numPr>
+        <w:ind w:left="1418"/>
         <w:rPr>
           <w:lang w:val="ru-RU"/>
         </w:rPr>
@@ -16557,6 +16696,7 @@
           <w:ilvl w:val="0"/>
           <w:numId w:val="10"/>
         </w:numPr>
+        <w:ind w:left="1418"/>
         <w:rPr>
           <w:lang w:val="ru-RU"/>
         </w:rPr>
@@ -17006,6 +17146,7 @@
           <w:ilvl w:val="0"/>
           <w:numId w:val="9"/>
         </w:numPr>
+        <w:ind w:left="1418"/>
         <w:rPr>
           <w:lang w:val="ru-RU"/>
         </w:rPr>
@@ -17045,6 +17186,7 @@
           <w:ilvl w:val="0"/>
           <w:numId w:val="9"/>
         </w:numPr>
+        <w:ind w:left="1418"/>
         <w:rPr>
           <w:lang w:val="ru-RU"/>
         </w:rPr>
@@ -17078,6 +17220,7 @@
           <w:ilvl w:val="0"/>
           <w:numId w:val="9"/>
         </w:numPr>
+        <w:ind w:left="1418"/>
         <w:rPr>
           <w:lang w:val="ru-RU"/>
         </w:rPr>
@@ -17117,6 +17260,7 @@
           <w:ilvl w:val="0"/>
           <w:numId w:val="9"/>
         </w:numPr>
+        <w:ind w:left="1418"/>
         <w:rPr>
           <w:lang w:val="ru-RU"/>
         </w:rPr>
@@ -17150,6 +17294,7 @@
           <w:ilvl w:val="0"/>
           <w:numId w:val="9"/>
         </w:numPr>
+        <w:ind w:left="1418"/>
         <w:rPr>
           <w:lang w:val="ru-RU"/>
         </w:rPr>
@@ -17834,6 +17979,7 @@
           <w:ilvl w:val="0"/>
           <w:numId w:val="26"/>
         </w:numPr>
+        <w:ind w:left="1418"/>
         <w:rPr>
           <w:lang w:val="ru-RU"/>
         </w:rPr>
@@ -17873,6 +18019,7 @@
           <w:ilvl w:val="0"/>
           <w:numId w:val="26"/>
         </w:numPr>
+        <w:ind w:left="1418"/>
         <w:rPr>
           <w:lang w:val="ru-RU"/>
         </w:rPr>
@@ -18102,6 +18249,7 @@
           <w:ilvl w:val="0"/>
           <w:numId w:val="28"/>
         </w:numPr>
+        <w:ind w:left="1418"/>
         <w:rPr>
           <w:lang w:val="ru-RU"/>
         </w:rPr>
@@ -18120,6 +18268,7 @@
           <w:ilvl w:val="0"/>
           <w:numId w:val="28"/>
         </w:numPr>
+        <w:ind w:left="1418"/>
         <w:rPr>
           <w:lang w:val="ru-RU"/>
         </w:rPr>
@@ -18138,6 +18287,7 @@
           <w:ilvl w:val="0"/>
           <w:numId w:val="28"/>
         </w:numPr>
+        <w:ind w:left="1418"/>
         <w:rPr>
           <w:lang w:val="ru-RU"/>
         </w:rPr>
@@ -27053,13 +27203,19 @@
         <w:rPr>
           <w:lang w:val="ru-RU"/>
         </w:rPr>
+        <w:t xml:space="preserve"> </w:t>
+      </w:r>
+      <w:r>
+        <w:rPr>
+          <w:lang w:val="ru-RU"/>
+        </w:rPr>
         <w:t>(</w:t>
       </w:r>
       <w:r>
         <w:rPr>
           <w:lang w:val="ru-RU"/>
         </w:rPr>
-        <w:t>см. рисунок 3.18</w:t>
+        <w:t>рисунок 3.18</w:t>
       </w:r>
       <w:r>
         <w:rPr>
@@ -55895,7 +56051,7 @@
             <w:rPr>
               <w:noProof/>
             </w:rPr>
-            <w:t>109</w:t>
+            <w:t>11</w:t>
           </w:r>
         </w:fldSimple>
       </w:p>

</xml_diff>

<commit_message>
commit by Vladimir Kostukov, pics modified by me
</commit_message>
<xml_diff>
--- a/diploma/trunk/doc/main.docx
+++ b/diploma/trunk/doc/main.docx
@@ -5397,25 +5397,31 @@
         <w:rPr>
           <w:lang w:val="ru-RU"/>
         </w:rPr>
-        <w:t xml:space="preserve">-серверных систем и рассмотрена </w:t>
-      </w:r>
-      <w:r>
-        <w:rPr>
-          <w:lang w:val="ru-RU"/>
-        </w:rPr>
-        <w:t>реализация</w:t>
-      </w:r>
-      <w:r>
-        <w:rPr>
-          <w:lang w:val="ru-RU"/>
-        </w:rPr>
-        <w:t xml:space="preserve"> каркаса распределенной системы мониторинга</w:t>
-      </w:r>
-      <w:r>
-        <w:rPr>
-          <w:lang w:val="ru-RU"/>
-        </w:rPr>
-        <w:t xml:space="preserve"> с точки зрения современных технологий программирования.</w:t>
+        <w:t>-серверных систем</w:t>
+      </w:r>
+      <w:r>
+        <w:rPr>
+          <w:lang w:val="ru-RU"/>
+        </w:rPr>
+        <w:t>. В основе предлагаемой архитектуры лежат механизмы разработки и исполнения допо</w:t>
+      </w:r>
+      <w:r>
+        <w:rPr>
+          <w:lang w:val="ru-RU"/>
+        </w:rPr>
+        <w:t>лнительных модулей,</w:t>
+      </w:r>
+      <w:r>
+        <w:rPr>
+          <w:lang w:val="ru-RU"/>
+        </w:rPr>
+        <w:t xml:space="preserve"> а также возможности</w:t>
+      </w:r>
+      <w:r>
+        <w:rPr>
+          <w:lang w:val="ru-RU"/>
+        </w:rPr>
+        <w:t xml:space="preserve"> и свойства</w:t>
       </w:r>
       <w:r>
         <w:rPr>
@@ -5427,35 +5433,185 @@
         <w:rPr>
           <w:lang w:val="ru-RU"/>
         </w:rPr>
-        <w:t>Основополагающая идея предлагаемого подхода заключается в использовании механизма разработки и исполнения дополнительных модулей в процессе решения задач мониторинга, а также свойств распределенных систем в процессе эксплуатации.</w:t>
-      </w:r>
-    </w:p>
-    <w:p>
-      <w:pPr>
-        <w:rPr>
-          <w:lang w:val="ru-RU"/>
-        </w:rPr>
-      </w:pPr>
-    </w:p>
-    <w:p>
-      <w:pPr>
-        <w:spacing w:after="200" w:line="276" w:lineRule="auto"/>
-        <w:ind w:firstLine="0"/>
-        <w:jc w:val="left"/>
-        <w:rPr>
-          <w:rFonts w:eastAsiaTheme="majorEastAsia" w:cstheme="majorBidi"/>
-          <w:bCs/>
-          <w:sz w:val="40"/>
-          <w:szCs w:val="28"/>
-          <w:lang w:val="ru-RU"/>
-        </w:rPr>
-      </w:pPr>
-      <w:r>
-        <w:rPr>
-          <w:lang w:val="ru-RU"/>
-        </w:rPr>
-        <w:br w:type="page"/>
-      </w:r>
+        <w:t xml:space="preserve">отказоустойчивых </w:t>
+      </w:r>
+      <w:r>
+        <w:rPr>
+          <w:lang w:val="ru-RU"/>
+        </w:rPr>
+        <w:t>рас</w:t>
+      </w:r>
+      <w:r>
+        <w:rPr>
+          <w:lang w:val="ru-RU"/>
+        </w:rPr>
+        <w:t>пределенных систем.</w:t>
+      </w:r>
+      <w:r>
+        <w:rPr>
+          <w:lang w:val="ru-RU"/>
+        </w:rPr>
+        <w:t xml:space="preserve"> </w:t>
+      </w:r>
+    </w:p>
+    <w:p>
+      <w:pPr>
+        <w:rPr>
+          <w:lang w:val="ru-RU"/>
+        </w:rPr>
+      </w:pPr>
+      <w:r>
+        <w:rPr>
+          <w:lang w:val="ru-RU"/>
+        </w:rPr>
+        <w:t>Наконец, в</w:t>
+      </w:r>
+      <w:r>
+        <w:rPr>
+          <w:lang w:val="ru-RU"/>
+        </w:rPr>
+        <w:t xml:space="preserve"> </w:t>
+      </w:r>
+      <w:r>
+        <w:rPr>
+          <w:lang w:val="ru-RU"/>
+        </w:rPr>
+        <w:t xml:space="preserve">работе </w:t>
+      </w:r>
+      <w:r>
+        <w:rPr>
+          <w:lang w:val="ru-RU"/>
+        </w:rPr>
+        <w:t>подробно описана</w:t>
+      </w:r>
+      <w:r>
+        <w:rPr>
+          <w:lang w:val="ru-RU"/>
+        </w:rPr>
+        <w:t xml:space="preserve"> </w:t>
+      </w:r>
+      <w:r>
+        <w:rPr>
+          <w:lang w:val="ru-RU"/>
+        </w:rPr>
+        <w:t xml:space="preserve">спроектированная </w:t>
+      </w:r>
+      <w:r>
+        <w:rPr>
+          <w:lang w:val="ru-RU"/>
+        </w:rPr>
+        <w:t xml:space="preserve">архитектура каркаса </w:t>
+      </w:r>
+      <w:r>
+        <w:rPr>
+          <w:lang w:val="ru-RU"/>
+        </w:rPr>
+        <w:t xml:space="preserve">мультиплатформенной </w:t>
+      </w:r>
+      <w:r>
+        <w:rPr>
+          <w:lang w:val="ru-RU"/>
+        </w:rPr>
+        <w:t>распределенной системы мониторинга</w:t>
+      </w:r>
+      <w:r>
+        <w:rPr>
+          <w:lang w:val="ru-RU"/>
+        </w:rPr>
+        <w:t xml:space="preserve"> и рассмотренна </w:t>
+      </w:r>
+      <w:r>
+        <w:rPr>
+          <w:lang w:val="ru-RU"/>
+        </w:rPr>
+        <w:t xml:space="preserve"> </w:t>
+      </w:r>
+      <w:r>
+        <w:rPr>
+          <w:lang w:val="ru-RU"/>
+        </w:rPr>
+        <w:t>её реализация</w:t>
+      </w:r>
+      <w:r>
+        <w:rPr>
+          <w:lang w:val="ru-RU"/>
+        </w:rPr>
+        <w:t xml:space="preserve"> </w:t>
+      </w:r>
+      <w:r>
+        <w:rPr>
+          <w:lang w:val="ru-RU"/>
+        </w:rPr>
+        <w:t>с точки зрения современ</w:t>
+      </w:r>
+      <w:r>
+        <w:rPr>
+          <w:lang w:val="ru-RU"/>
+        </w:rPr>
+        <w:t>ных технологий программирования распределенных систем</w:t>
+      </w:r>
+      <w:r>
+        <w:rPr>
+          <w:lang w:val="ru-RU"/>
+        </w:rPr>
+        <w:t xml:space="preserve"> </w:t>
+      </w:r>
+      <w:r>
+        <w:rPr>
+          <w:lang w:val="ru-RU"/>
+        </w:rPr>
+        <w:t>–</w:t>
+      </w:r>
+      <w:r>
+        <w:rPr>
+          <w:lang w:val="ru-RU"/>
+        </w:rPr>
+        <w:t xml:space="preserve"> высокоуровневых языков и </w:t>
+      </w:r>
+      <w:r>
+        <w:rPr>
+          <w:lang w:val="ru-RU"/>
+        </w:rPr>
+        <w:t>библиотек среднего слоя.</w:t>
+      </w:r>
+    </w:p>
+    <w:p>
+      <w:pPr>
+        <w:rPr>
+          <w:lang w:val="ru-RU"/>
+        </w:rPr>
+      </w:pPr>
+      <w:r>
+        <w:rPr>
+          <w:lang w:val="ru-RU"/>
+        </w:rPr>
+        <w:t xml:space="preserve">Итогом работы является </w:t>
+      </w:r>
+      <w:r>
+        <w:rPr>
+          <w:lang w:val="ru-RU"/>
+        </w:rPr>
+        <w:t>каркас распределенной системы мониторига, который представляет собой программный комплекс, состоящий из службы мониторинга, менеджера модулей, интерфейса программирования модулей и п</w:t>
+      </w:r>
+      <w:r>
+        <w:rPr>
+          <w:lang w:val="ru-RU"/>
+        </w:rPr>
+        <w:t>а</w:t>
+      </w:r>
+      <w:r>
+        <w:rPr>
+          <w:lang w:val="ru-RU"/>
+        </w:rPr>
+        <w:t>нели управления.</w:t>
+      </w:r>
+    </w:p>
+    <w:p>
+      <w:pPr>
+        <w:rPr>
+          <w:lang w:val="ru-RU"/>
+        </w:rPr>
+      </w:pPr>
     </w:p>
     <w:p>
       <w:pPr>
@@ -5483,22 +5639,275 @@
     <w:p>
       <w:pPr>
         <w:pStyle w:val="2"/>
-        <w:rPr>
-          <w:lang w:val="ru-RU"/>
-        </w:rPr>
-      </w:pPr>
+        <w:numPr>
+          <w:ilvl w:val="1"/>
+          <w:numId w:val="49"/>
+        </w:numPr>
+        <w:rPr>
+          <w:lang w:val="ru-RU"/>
+        </w:rPr>
+      </w:pPr>
+      <w:r>
+        <w:rPr>
+          <w:lang w:val="ru-RU"/>
+        </w:rPr>
+        <w:t>Введение</w:t>
+      </w:r>
+    </w:p>
+    <w:p>
+      <w:pPr>
+        <w:rPr>
+          <w:lang w:val="ru-RU"/>
+        </w:rPr>
+      </w:pPr>
+      <w:r>
+        <w:rPr>
+          <w:lang w:val="ru-RU"/>
+        </w:rPr>
+        <w:t>П</w:t>
+      </w:r>
+      <w:r>
+        <w:rPr>
+          <w:lang w:val="ru-RU"/>
+        </w:rPr>
+        <w:t>онятие систем мониторига</w:t>
+      </w:r>
+      <w:r>
+        <w:rPr>
+          <w:lang w:val="ru-RU"/>
+        </w:rPr>
+        <w:t xml:space="preserve"> впервые</w:t>
+      </w:r>
+      <w:r>
+        <w:rPr>
+          <w:lang w:val="ru-RU"/>
+        </w:rPr>
+        <w:t xml:space="preserve"> было рассмотрено</w:t>
+      </w:r>
+      <w:r>
+        <w:rPr>
+          <w:lang w:val="ru-RU"/>
+        </w:rPr>
+        <w:t xml:space="preserve"> в начале 80-х годов </w:t>
+      </w:r>
+      <w:r>
+        <w:t>XX</w:t>
+      </w:r>
+      <w:r>
+        <w:t>I</w:t>
+      </w:r>
+      <w:r>
+        <w:rPr>
+          <w:lang w:val="ru-RU"/>
+        </w:rPr>
+        <w:t xml:space="preserve"> века, </w:t>
+      </w:r>
+      <w:r>
+        <w:rPr>
+          <w:lang w:val="ru-RU"/>
+        </w:rPr>
+        <w:t>в период становления</w:t>
+      </w:r>
+      <w:r>
+        <w:rPr>
+          <w:lang w:val="ru-RU"/>
+        </w:rPr>
+        <w:t xml:space="preserve"> и популяризации</w:t>
+      </w:r>
+      <w:r>
+        <w:rPr>
+          <w:lang w:val="ru-RU"/>
+        </w:rPr>
+        <w:t xml:space="preserve"> сетевых операционных систем</w:t>
+      </w:r>
+      <w:r>
+        <w:rPr>
+          <w:lang w:val="ru-RU"/>
+        </w:rPr>
+        <w:t>.</w:t>
+      </w:r>
       <w:bookmarkStart w:id="2" w:name="_Toc295500086"/>
       <w:r>
         <w:rPr>
           <w:lang w:val="ru-RU"/>
         </w:rPr>
+        <w:t xml:space="preserve"> В это</w:t>
+      </w:r>
+      <w:r>
+        <w:rPr>
+          <w:lang w:val="ru-RU"/>
+        </w:rPr>
+        <w:t xml:space="preserve"> </w:t>
+      </w:r>
+      <w:r>
+        <w:rPr>
+          <w:lang w:val="ru-RU"/>
+        </w:rPr>
+        <w:t xml:space="preserve">время, </w:t>
+      </w:r>
+      <w:r>
+        <w:rPr>
+          <w:lang w:val="ru-RU"/>
+        </w:rPr>
+        <w:t xml:space="preserve">системы представляли собой унифицированные инструменты сетевого администратора, необходимые и пригодные для обнаружения </w:t>
+      </w:r>
+      <w:r>
+        <w:rPr>
+          <w:lang w:val="ru-RU"/>
+        </w:rPr>
+        <w:t>отказа обарудования или построения примитивной статистики использования ресурсов.</w:t>
+      </w:r>
+    </w:p>
+    <w:p>
+      <w:pPr>
+        <w:rPr>
+          <w:lang w:val="ru-RU"/>
+        </w:rPr>
+      </w:pPr>
+      <w:r>
+        <w:rPr>
+          <w:lang w:val="ru-RU"/>
+        </w:rPr>
+        <w:t>В настоящее время, системы монитори</w:t>
+      </w:r>
+      <w:r>
+        <w:rPr>
+          <w:lang w:val="ru-RU"/>
+        </w:rPr>
+        <w:t>нга являются одним из самых насы</w:t>
+      </w:r>
+      <w:r>
+        <w:rPr>
+          <w:lang w:val="ru-RU"/>
+        </w:rPr>
+        <w:t xml:space="preserve">щенных классов программных систем </w:t>
+      </w:r>
+      <w:r>
+        <w:rPr>
+          <w:lang w:val="ru-RU"/>
+        </w:rPr>
+        <w:t>[</w:t>
+      </w:r>
+      <w:r>
+        <w:t>link</w:t>
+      </w:r>
+      <w:r>
+        <w:rPr>
+          <w:lang w:val="ru-RU"/>
+        </w:rPr>
+        <w:t>], предоставляющих пользователю широчайших нобор возможностей</w:t>
+      </w:r>
+      <w:r>
+        <w:rPr>
+          <w:lang w:val="ru-RU"/>
+        </w:rPr>
+        <w:t xml:space="preserve">, </w:t>
+      </w:r>
+      <w:r>
+        <w:rPr>
+          <w:lang w:val="ru-RU"/>
+        </w:rPr>
+        <w:t>ориентированны</w:t>
+      </w:r>
+      <w:r>
+        <w:rPr>
+          <w:lang w:val="ru-RU"/>
+        </w:rPr>
+        <w:t xml:space="preserve">х на различные задачи и среды эксплуатации. </w:t>
+      </w:r>
+    </w:p>
+    <w:p>
+      <w:pPr>
+        <w:rPr>
+          <w:lang w:val="ru-RU"/>
+        </w:rPr>
+      </w:pPr>
+      <w:r>
+        <w:rPr>
+          <w:lang w:val="ru-RU"/>
+        </w:rPr>
+        <w:t>Системы мониторига, как класс программных систем за почти полувековую историю эволюционировали из примитивных инструментов администратора до универсальных коробочных решений промышленного уровня.</w:t>
+      </w:r>
+    </w:p>
+    <w:p>
+      <w:pPr>
+        <w:rPr>
+          <w:lang w:val="ru-RU"/>
+        </w:rPr>
+      </w:pPr>
+      <w:r>
+        <w:rPr>
+          <w:lang w:val="ru-RU"/>
+        </w:rPr>
+        <w:t>Несмотря на</w:t>
+      </w:r>
+      <w:r>
+        <w:rPr>
+          <w:lang w:val="ru-RU"/>
+        </w:rPr>
+        <w:t xml:space="preserve"> </w:t>
+      </w:r>
+      <w:r>
+        <w:rPr>
+          <w:lang w:val="ru-RU"/>
+        </w:rPr>
+        <w:t>достаточную насыщенность рынка, новые инструменты мониторинга</w:t>
+      </w:r>
+      <w:r>
+        <w:rPr>
+          <w:lang w:val="ru-RU"/>
+        </w:rPr>
+        <w:t>, совмещающие в себе современные подходы</w:t>
+      </w:r>
+      <w:r>
+        <w:rPr>
+          <w:lang w:val="ru-RU"/>
+        </w:rPr>
+        <w:t xml:space="preserve"> и методологии программирования,</w:t>
+      </w:r>
+      <w:r>
+        <w:rPr>
+          <w:lang w:val="ru-RU"/>
+        </w:rPr>
+        <w:t xml:space="preserve"> продолжают </w:t>
+      </w:r>
+      <w:r>
+        <w:rPr>
+          <w:lang w:val="ru-RU"/>
+        </w:rPr>
+        <w:t>появляться, определяя новые вектора развития класса</w:t>
+      </w:r>
+      <w:r>
+        <w:rPr>
+          <w:lang w:val="ru-RU"/>
+        </w:rPr>
+        <w:t xml:space="preserve"> систем</w:t>
+      </w:r>
+      <w:r>
+        <w:rPr>
+          <w:lang w:val="ru-RU"/>
+        </w:rPr>
+        <w:t xml:space="preserve"> в целом.</w:t>
+      </w:r>
+    </w:p>
+    <w:p>
+      <w:pPr>
+        <w:pStyle w:val="2"/>
+        <w:rPr>
+          <w:lang w:val="ru-RU"/>
+        </w:rPr>
+      </w:pPr>
+      <w:r>
+        <w:rPr>
+          <w:lang w:val="ru-RU"/>
+        </w:rPr>
         <w:t>1.</w:t>
       </w:r>
       <w:r>
         <w:rPr>
           <w:lang w:val="ru-RU"/>
         </w:rPr>
-        <w:t>1</w:t>
+        <w:t>2</w:t>
       </w:r>
       <w:r>
         <w:rPr>
@@ -5640,6 +6049,7 @@
         <w:rPr>
           <w:lang w:val="ru-RU"/>
         </w:rPr>
+        <w:lastRenderedPageBreak/>
         <w:t>Базовая теоретическая модель описывается с помощью понятий</w:t>
       </w:r>
       <w:r>
@@ -5862,7 +6272,6 @@
           <w:i/>
           <w:lang w:val="ru-RU"/>
         </w:rPr>
-        <w:lastRenderedPageBreak/>
         <w:t>Агент</w:t>
       </w:r>
       <w:r>
@@ -5987,7 +6396,13 @@
         <w:rPr>
           <w:lang w:val="ru-RU"/>
         </w:rPr>
-        <w:t xml:space="preserve">1.2 </w:t>
+        <w:t>1.3</w:t>
+      </w:r>
+      <w:r>
+        <w:rPr>
+          <w:lang w:val="ru-RU"/>
+        </w:rPr>
+        <w:t xml:space="preserve"> </w:t>
       </w:r>
       <w:r>
         <w:rPr>
@@ -6127,7 +6542,14 @@
         <w:rPr>
           <w:lang w:val="ru-RU"/>
         </w:rPr>
-        <w:t xml:space="preserve">будет выглядеть как композиция </w:t>
+        <w:t xml:space="preserve">будет </w:t>
+      </w:r>
+      <w:r>
+        <w:rPr>
+          <w:lang w:val="ru-RU"/>
+        </w:rPr>
+        <w:lastRenderedPageBreak/>
+        <w:t xml:space="preserve">выглядеть как композиция </w:t>
       </w:r>
       <w:r>
         <w:rPr>
@@ -6218,7 +6640,7 @@
                     <pic:cNvPicPr/>
                   </pic:nvPicPr>
                   <pic:blipFill>
-                    <a:blip r:embed="rId9"/>
+                    <a:blip r:embed="rId9" cstate="print"/>
                     <a:stretch>
                       <a:fillRect/>
                     </a:stretch>
@@ -6306,7 +6728,13 @@
         <w:rPr>
           <w:lang w:val="ru-RU"/>
         </w:rPr>
-        <w:t>1.2.1 Сбор данных</w:t>
+        <w:t>1.3</w:t>
+      </w:r>
+      <w:r>
+        <w:rPr>
+          <w:lang w:val="ru-RU"/>
+        </w:rPr>
+        <w:t>.1 Сбор данных</w:t>
       </w:r>
       <w:bookmarkEnd w:id="4"/>
     </w:p>
@@ -6470,51 +6898,191 @@
         <w:rPr>
           <w:lang w:val="ru-RU"/>
         </w:rPr>
+        <w:t>необ</w:t>
+      </w:r>
+      <w:r>
+        <w:rPr>
+          <w:lang w:val="ru-RU"/>
+        </w:rPr>
+        <w:t xml:space="preserve">ходимые данные путем пересылки оповещений об </w:t>
+      </w:r>
+      <w:r>
+        <w:rPr>
+          <w:lang w:val="ru-RU"/>
+        </w:rPr>
+        <w:t>изменении</w:t>
+      </w:r>
+      <w:r>
+        <w:rPr>
+          <w:lang w:val="ru-RU"/>
+        </w:rPr>
+        <w:t xml:space="preserve"> своего внутреннего состояния.</w:t>
+      </w:r>
+    </w:p>
+    <w:p>
+      <w:pPr>
+        <w:rPr>
+          <w:lang w:val="ru-RU"/>
+        </w:rPr>
+      </w:pPr>
+      <w:r>
+        <w:rPr>
+          <w:lang w:val="ru-RU"/>
+        </w:rPr>
+        <w:t xml:space="preserve">С технической точки зрения двусторонний метод является </w:t>
+      </w:r>
+      <w:r>
+        <w:rPr>
+          <w:lang w:val="ru-RU"/>
+        </w:rPr>
+        <w:t xml:space="preserve">более предпочтительным при построении систем мониторинга, т.к. требует меньших затрат на реализацию и </w:t>
+      </w:r>
+      <w:r>
+        <w:rPr>
+          <w:lang w:val="ru-RU"/>
+        </w:rPr>
+        <w:t>максимально использует возможности исследуемой операционной среды. В свою очередь, односторонний метод</w:t>
+      </w:r>
+      <w:r>
+        <w:rPr>
+          <w:lang w:val="ru-RU"/>
+        </w:rPr>
+        <w:t xml:space="preserve"> </w:t>
+      </w:r>
+      <w:r>
+        <w:rPr>
+          <w:lang w:val="ru-RU"/>
+        </w:rPr>
+        <w:t>предоставляет больше возможностей по наращиванию функционала конечной системы.</w:t>
+      </w:r>
+    </w:p>
+    <w:p>
+      <w:pPr>
+        <w:rPr>
+          <w:lang w:val="ru-RU"/>
+        </w:rPr>
+      </w:pPr>
+      <w:r>
+        <w:rPr>
+          <w:lang w:val="ru-RU"/>
+        </w:rPr>
+        <w:t>На практике</w:t>
+      </w:r>
+      <w:r>
+        <w:rPr>
+          <w:lang w:val="ru-RU"/>
+        </w:rPr>
+        <w:t xml:space="preserve"> чаще всего исп</w:t>
+      </w:r>
+      <w:r>
+        <w:rPr>
+          <w:lang w:val="ru-RU"/>
+        </w:rPr>
+        <w:t>ользуется комбинированный метод сбора данных</w:t>
+      </w:r>
+      <w:r>
+        <w:rPr>
+          <w:lang w:val="ru-RU"/>
+        </w:rPr>
+        <w:t>, который объединяет в себе ос</w:t>
+      </w:r>
+      <w:r>
+        <w:rPr>
+          <w:lang w:val="ru-RU"/>
+        </w:rPr>
+        <w:t>обенности</w:t>
+      </w:r>
+      <w:r>
+        <w:rPr>
+          <w:lang w:val="ru-RU"/>
+        </w:rPr>
+        <w:t xml:space="preserve"> двух подходов</w:t>
+      </w:r>
+      <w:r>
+        <w:rPr>
+          <w:lang w:val="ru-RU"/>
+        </w:rPr>
+        <w:t xml:space="preserve"> </w:t>
+      </w:r>
+      <w:r>
+        <w:rPr>
+          <w:lang w:val="ru-RU"/>
+        </w:rPr>
+        <w:t>– одностороннего и двустороннего.</w:t>
+      </w:r>
+      <w:r>
+        <w:rPr>
+          <w:lang w:val="ru-RU"/>
+        </w:rPr>
+        <w:t xml:space="preserve"> </w:t>
+      </w:r>
+      <w:r>
+        <w:rPr>
+          <w:lang w:val="ru-RU"/>
+        </w:rPr>
+        <w:t xml:space="preserve">Комбинированный метод сбора данных характеризуется использованием </w:t>
+      </w:r>
+      <w:r>
+        <w:rPr>
+          <w:lang w:val="ru-RU"/>
+        </w:rPr>
+        <w:t>там,</w:t>
+      </w:r>
+      <w:r>
+        <w:rPr>
+          <w:lang w:val="ru-RU"/>
+        </w:rPr>
+        <w:t xml:space="preserve"> где это возможно</w:t>
+      </w:r>
+      <w:r>
+        <w:rPr>
+          <w:lang w:val="ru-RU"/>
+        </w:rPr>
+        <w:t>,</w:t>
+      </w:r>
+      <w:r>
+        <w:rPr>
+          <w:lang w:val="ru-RU"/>
+        </w:rPr>
+        <w:t xml:space="preserve"> двустороннего подхода и одностороннего во всех остальных случаях.</w:t>
+      </w:r>
+    </w:p>
+    <w:p>
+      <w:pPr>
+        <w:rPr>
+          <w:lang w:val="ru-RU"/>
+        </w:rPr>
+      </w:pPr>
+      <w:r>
+        <w:rPr>
+          <w:lang w:val="ru-RU"/>
+        </w:rPr>
         <w:lastRenderedPageBreak/>
-        <w:t>необ</w:t>
-      </w:r>
-      <w:r>
-        <w:rPr>
-          <w:lang w:val="ru-RU"/>
-        </w:rPr>
-        <w:t xml:space="preserve">ходимые данные путем пересылки оповещений об </w:t>
-      </w:r>
-      <w:r>
-        <w:rPr>
-          <w:lang w:val="ru-RU"/>
-        </w:rPr>
-        <w:t>изменении</w:t>
-      </w:r>
-      <w:r>
-        <w:rPr>
-          <w:lang w:val="ru-RU"/>
-        </w:rPr>
-        <w:t xml:space="preserve"> своего внутреннего состояния.</w:t>
-      </w:r>
-    </w:p>
-    <w:p>
-      <w:pPr>
-        <w:rPr>
-          <w:lang w:val="ru-RU"/>
-        </w:rPr>
-      </w:pPr>
-      <w:r>
-        <w:rPr>
-          <w:lang w:val="ru-RU"/>
-        </w:rPr>
-        <w:t xml:space="preserve">С технической точки зрения двусторонний метод является </w:t>
-      </w:r>
-      <w:r>
-        <w:rPr>
-          <w:lang w:val="ru-RU"/>
-        </w:rPr>
-        <w:t xml:space="preserve">более предпочтительным при построении систем мониторинга, т.к. требует меньших затрат на реализацию и </w:t>
-      </w:r>
-      <w:r>
-        <w:rPr>
-          <w:lang w:val="ru-RU"/>
-        </w:rPr>
-        <w:t>максимально использует возможности исследуемой операционной среды. В свою очередь, односторонний метод</w:t>
+        <w:t>Подсистем</w:t>
+      </w:r>
+      <w:r>
+        <w:rPr>
+          <w:lang w:val="ru-RU"/>
+        </w:rPr>
+        <w:t>у</w:t>
+      </w:r>
+      <w:r>
+        <w:rPr>
+          <w:lang w:val="ru-RU"/>
+        </w:rPr>
+        <w:t xml:space="preserve"> сбора </w:t>
+      </w:r>
+      <w:r>
+        <w:rPr>
+          <w:lang w:val="ru-RU"/>
+        </w:rPr>
+        <w:t xml:space="preserve">данных </w:t>
+      </w:r>
+      <w:r>
+        <w:rPr>
+          <w:lang w:val="ru-RU"/>
+        </w:rPr>
+        <w:t>разделяют между собой</w:t>
       </w:r>
       <w:r>
         <w:rPr>
@@ -6526,50 +7094,13 @@
         <w:rPr>
           <w:lang w:val="ru-RU"/>
         </w:rPr>
-        <w:t>предоставляет больше возможностей по наращиванию функционала конечной системы.</w:t>
-      </w:r>
-    </w:p>
-    <w:p>
-      <w:pPr>
-        <w:rPr>
-          <w:lang w:val="ru-RU"/>
-        </w:rPr>
-      </w:pPr>
-      <w:r>
-        <w:rPr>
-          <w:lang w:val="ru-RU"/>
-        </w:rPr>
-        <w:t>На практике</w:t>
-      </w:r>
-      <w:r>
-        <w:rPr>
-          <w:lang w:val="ru-RU"/>
-        </w:rPr>
-        <w:t xml:space="preserve"> чаще всего исп</w:t>
-      </w:r>
-      <w:r>
-        <w:rPr>
-          <w:lang w:val="ru-RU"/>
-        </w:rPr>
-        <w:t>ользуется комбинированный метод сбора данных</w:t>
-      </w:r>
-      <w:r>
-        <w:rPr>
-          <w:lang w:val="ru-RU"/>
-        </w:rPr>
-        <w:t>, который объединяет в себе ос</w:t>
-      </w:r>
-      <w:r>
-        <w:rPr>
-          <w:lang w:val="ru-RU"/>
-        </w:rPr>
-        <w:t>обенности</w:t>
-      </w:r>
-      <w:r>
-        <w:rPr>
-          <w:lang w:val="ru-RU"/>
-        </w:rPr>
-        <w:t xml:space="preserve"> двух подходов</w:t>
+        <w:t>агент</w:t>
+      </w:r>
+      <w:r>
+        <w:rPr>
+          <w:lang w:val="ru-RU"/>
+        </w:rPr>
+        <w:t>ы</w:t>
       </w:r>
       <w:r>
         <w:rPr>
@@ -6581,7 +7112,126 @@
         <w:rPr>
           <w:lang w:val="ru-RU"/>
         </w:rPr>
-        <w:t>– одностороннего и двустороннего.</w:t>
+        <w:t>и сервер мониторинга. Вс</w:t>
+      </w:r>
+      <w:r>
+        <w:rPr>
+          <w:lang w:val="ru-RU"/>
+        </w:rPr>
+        <w:t>е остальные рассмотренные подси</w:t>
+      </w:r>
+      <w:r>
+        <w:rPr>
+          <w:lang w:val="ru-RU"/>
+        </w:rPr>
+        <w:t xml:space="preserve">стемы </w:t>
+      </w:r>
+      <w:r>
+        <w:rPr>
+          <w:lang w:val="ru-RU"/>
+        </w:rPr>
+        <w:t>относятся</w:t>
+      </w:r>
+      <w:r>
+        <w:rPr>
+          <w:lang w:val="ru-RU"/>
+        </w:rPr>
+        <w:t xml:space="preserve"> только</w:t>
+      </w:r>
+      <w:r>
+        <w:rPr>
+          <w:lang w:val="ru-RU"/>
+        </w:rPr>
+        <w:t xml:space="preserve"> к</w:t>
+      </w:r>
+      <w:r>
+        <w:rPr>
+          <w:lang w:val="ru-RU"/>
+        </w:rPr>
+        <w:t xml:space="preserve"> сервер</w:t>
+      </w:r>
+      <w:r>
+        <w:rPr>
+          <w:lang w:val="ru-RU"/>
+        </w:rPr>
+        <w:t>у</w:t>
+      </w:r>
+      <w:r>
+        <w:rPr>
+          <w:lang w:val="ru-RU"/>
+        </w:rPr>
+        <w:t xml:space="preserve"> мониторинга.</w:t>
+      </w:r>
+    </w:p>
+    <w:p>
+      <w:pPr>
+        <w:pStyle w:val="3"/>
+        <w:rPr>
+          <w:lang w:val="ru-RU"/>
+        </w:rPr>
+      </w:pPr>
+      <w:bookmarkStart w:id="5" w:name="_Toc295500089"/>
+      <w:r>
+        <w:rPr>
+          <w:lang w:val="ru-RU"/>
+        </w:rPr>
+        <w:t>1.3</w:t>
+      </w:r>
+      <w:r>
+        <w:rPr>
+          <w:lang w:val="ru-RU"/>
+        </w:rPr>
+        <w:t>.2 Хранение данных</w:t>
+      </w:r>
+      <w:bookmarkEnd w:id="5"/>
+    </w:p>
+    <w:p>
+      <w:pPr>
+        <w:rPr>
+          <w:lang w:val="ru-RU"/>
+        </w:rPr>
+      </w:pPr>
+      <w:r>
+        <w:rPr>
+          <w:lang w:val="ru-RU"/>
+        </w:rPr>
+        <w:t>Хранение данных, полученных в результате процессов мо</w:t>
+      </w:r>
+      <w:r>
+        <w:rPr>
+          <w:lang w:val="ru-RU"/>
+        </w:rPr>
+        <w:t>ниторинга, может быть организова</w:t>
+      </w:r>
+      <w:r>
+        <w:rPr>
+          <w:lang w:val="ru-RU"/>
+        </w:rPr>
+        <w:t xml:space="preserve">но как с использованием средств баз </w:t>
+      </w:r>
+      <w:r>
+        <w:rPr>
+          <w:lang w:val="ru-RU"/>
+        </w:rPr>
+        <w:t>данных,</w:t>
+      </w:r>
+      <w:r>
+        <w:rPr>
+          <w:lang w:val="ru-RU"/>
+        </w:rPr>
+        <w:t xml:space="preserve"> так и на базе </w:t>
+      </w:r>
+      <w:r>
+        <w:rPr>
+          <w:lang w:val="ru-RU"/>
+        </w:rPr>
+        <w:t xml:space="preserve">простых </w:t>
+      </w:r>
+      <w:r>
+        <w:rPr>
+          <w:lang w:val="ru-RU"/>
+        </w:rPr>
+        <w:t>плоских файлов.</w:t>
       </w:r>
       <w:r>
         <w:rPr>
@@ -6593,68 +7243,224 @@
         <w:rPr>
           <w:lang w:val="ru-RU"/>
         </w:rPr>
-        <w:t xml:space="preserve">Комбинированный метод сбора данных характеризуется использованием </w:t>
-      </w:r>
-      <w:r>
-        <w:rPr>
-          <w:lang w:val="ru-RU"/>
-        </w:rPr>
-        <w:t>там,</w:t>
-      </w:r>
-      <w:r>
-        <w:rPr>
-          <w:lang w:val="ru-RU"/>
-        </w:rPr>
-        <w:t xml:space="preserve"> где это возможно</w:t>
-      </w:r>
-      <w:r>
-        <w:rPr>
-          <w:lang w:val="ru-RU"/>
-        </w:rPr>
-        <w:t>,</w:t>
-      </w:r>
-      <w:r>
-        <w:rPr>
-          <w:lang w:val="ru-RU"/>
-        </w:rPr>
-        <w:t xml:space="preserve"> двустороннего подхода и одностороннего во всех остальных случаях.</w:t>
-      </w:r>
-    </w:p>
-    <w:p>
-      <w:pPr>
-        <w:rPr>
-          <w:lang w:val="ru-RU"/>
-        </w:rPr>
-      </w:pPr>
-      <w:r>
-        <w:rPr>
-          <w:lang w:val="ru-RU"/>
-        </w:rPr>
-        <w:t>Подсистем</w:t>
-      </w:r>
-      <w:r>
-        <w:rPr>
-          <w:lang w:val="ru-RU"/>
-        </w:rPr>
-        <w:t>у</w:t>
-      </w:r>
-      <w:r>
-        <w:rPr>
-          <w:lang w:val="ru-RU"/>
-        </w:rPr>
-        <w:t xml:space="preserve"> сбора </w:t>
-      </w:r>
-      <w:r>
-        <w:rPr>
-          <w:lang w:val="ru-RU"/>
-        </w:rPr>
-        <w:t xml:space="preserve">данных </w:t>
-      </w:r>
-      <w:r>
-        <w:rPr>
-          <w:lang w:val="ru-RU"/>
-        </w:rPr>
-        <w:t>разделяют между собой</w:t>
+        <w:t xml:space="preserve">Существуют также «задаче-ориентированные» варианты хранилищ, например распределенные высоконагруженные кеши, облачные не реляционные базы данных и т.п. </w:t>
+      </w:r>
+      <w:r>
+        <w:rPr>
+          <w:lang w:val="ru-RU"/>
+        </w:rPr>
+        <w:t xml:space="preserve">Таким </w:t>
+      </w:r>
+      <w:r>
+        <w:rPr>
+          <w:lang w:val="ru-RU"/>
+        </w:rPr>
+        <w:t>образом,</w:t>
+      </w:r>
+      <w:r>
+        <w:rPr>
+          <w:lang w:val="ru-RU"/>
+        </w:rPr>
+        <w:t xml:space="preserve"> варианты хранения данных можно </w:t>
+      </w:r>
+      <w:r>
+        <w:rPr>
+          <w:lang w:val="ru-RU"/>
+        </w:rPr>
+        <w:t>охарактеризовать</w:t>
+      </w:r>
+      <w:r>
+        <w:rPr>
+          <w:lang w:val="ru-RU"/>
+        </w:rPr>
+        <w:t xml:space="preserve"> как централизованные и децентрализованные.</w:t>
+      </w:r>
+    </w:p>
+    <w:p>
+      <w:pPr>
+        <w:rPr>
+          <w:lang w:val="ru-RU"/>
+        </w:rPr>
+      </w:pPr>
+      <w:r>
+        <w:rPr>
+          <w:lang w:val="ru-RU"/>
+        </w:rPr>
+        <w:t xml:space="preserve">Очевидно, что децентрализованные или распределенные </w:t>
+      </w:r>
+      <w:r>
+        <w:rPr>
+          <w:lang w:val="ru-RU"/>
+        </w:rPr>
+        <w:t>варианты</w:t>
+      </w:r>
+      <w:r>
+        <w:rPr>
+          <w:lang w:val="ru-RU"/>
+        </w:rPr>
+        <w:t xml:space="preserve"> хранения обладают большей </w:t>
+      </w:r>
+      <w:r>
+        <w:rPr>
+          <w:lang w:val="ru-RU"/>
+        </w:rPr>
+        <w:t>отказоустойчивостью</w:t>
+      </w:r>
+      <w:r>
+        <w:rPr>
+          <w:lang w:val="ru-RU"/>
+        </w:rPr>
+        <w:t xml:space="preserve"> взамен сложности реализации и сопровождения.</w:t>
+      </w:r>
+    </w:p>
+    <w:p>
+      <w:pPr>
+        <w:rPr>
+          <w:lang w:val="ru-RU"/>
+        </w:rPr>
+      </w:pPr>
+      <w:r>
+        <w:rPr>
+          <w:lang w:val="ru-RU"/>
+        </w:rPr>
+        <w:t>Подсистема хранения данных должна удовлетворять требованиям</w:t>
+      </w:r>
+      <w:r>
+        <w:rPr>
+          <w:lang w:val="ru-RU"/>
+        </w:rPr>
+        <w:t xml:space="preserve">к </w:t>
+      </w:r>
+      <w:r>
+        <w:rPr>
+          <w:lang w:val="ru-RU"/>
+        </w:rPr>
+        <w:t>целостности</w:t>
+      </w:r>
+      <w:r>
+        <w:rPr>
+          <w:lang w:val="ru-RU"/>
+        </w:rPr>
+        <w:t xml:space="preserve">, </w:t>
+      </w:r>
+      <w:r>
+        <w:rPr>
+          <w:lang w:val="ru-RU"/>
+        </w:rPr>
+        <w:t>доступности</w:t>
+      </w:r>
+      <w:r>
+        <w:rPr>
+          <w:lang w:val="ru-RU"/>
+        </w:rPr>
+        <w:t xml:space="preserve"> и безопасности</w:t>
+      </w:r>
+      <w:r>
+        <w:rPr>
+          <w:lang w:val="ru-RU"/>
+        </w:rPr>
+        <w:t xml:space="preserve"> данных</w:t>
+      </w:r>
+      <w:r>
+        <w:rPr>
+          <w:lang w:val="ru-RU"/>
+        </w:rPr>
+        <w:t>, а также к производительности примитивных операций ввода вывода.</w:t>
+      </w:r>
+    </w:p>
+    <w:p>
+      <w:pPr>
+        <w:pStyle w:val="3"/>
+        <w:rPr>
+          <w:lang w:val="ru-RU"/>
+        </w:rPr>
+      </w:pPr>
+      <w:bookmarkStart w:id="6" w:name="_Toc295500090"/>
+      <w:r>
+        <w:rPr>
+          <w:lang w:val="ru-RU"/>
+        </w:rPr>
+        <w:t>1.3</w:t>
+      </w:r>
+      <w:r>
+        <w:rPr>
+          <w:lang w:val="ru-RU"/>
+        </w:rPr>
+        <w:t>.3 Анализ данных</w:t>
+      </w:r>
+      <w:bookmarkEnd w:id="6"/>
+    </w:p>
+    <w:p>
+      <w:pPr>
+        <w:rPr>
+          <w:lang w:val="ru-RU"/>
+        </w:rPr>
+      </w:pPr>
+      <w:r>
+        <w:rPr>
+          <w:lang w:val="ru-RU"/>
+        </w:rPr>
+        <w:t xml:space="preserve">Анализ, оценка и принятие решений могут происходить непосредственно в реальном времени, как реакция на многократное возникновение нештатной ситуации. </w:t>
+      </w:r>
+    </w:p>
+    <w:p>
+      <w:pPr>
+        <w:rPr>
+          <w:lang w:val="ru-RU"/>
+        </w:rPr>
+      </w:pPr>
+      <w:r>
+        <w:rPr>
+          <w:lang w:val="ru-RU"/>
+        </w:rPr>
+        <w:t xml:space="preserve">Анализ </w:t>
+      </w:r>
+      <w:r>
+        <w:rPr>
+          <w:lang w:val="ru-RU"/>
+        </w:rPr>
+        <w:t xml:space="preserve">данных мониторинга </w:t>
+      </w:r>
+      <w:r>
+        <w:rPr>
+          <w:lang w:val="ru-RU"/>
+        </w:rPr>
+        <w:t>позволяет выявить тенденции нежелательных ситуаций.</w:t>
+      </w:r>
+    </w:p>
+    <w:p>
+      <w:pPr>
+        <w:pStyle w:val="3"/>
+        <w:rPr>
+          <w:lang w:val="ru-RU"/>
+        </w:rPr>
+      </w:pPr>
+      <w:bookmarkStart w:id="7" w:name="_Toc295500091"/>
+      <w:r>
+        <w:rPr>
+          <w:lang w:val="ru-RU"/>
+        </w:rPr>
+        <w:t>1.3</w:t>
+      </w:r>
+      <w:r>
+        <w:rPr>
+          <w:lang w:val="ru-RU"/>
+        </w:rPr>
+        <w:t>.4 Отчетность</w:t>
+      </w:r>
+      <w:bookmarkEnd w:id="7"/>
+    </w:p>
+    <w:p>
+      <w:pPr>
+        <w:rPr>
+          <w:lang w:val="ru-RU"/>
+        </w:rPr>
+      </w:pPr>
+      <w:r>
+        <w:rPr>
+          <w:lang w:val="ru-RU"/>
+        </w:rPr>
+        <w:t>Отчеты позволяют визуализировать и кластеризовать данные мониторинга в удобочитаемой форме, пригодной для анализа и просмотра пользователем.</w:t>
       </w:r>
       <w:r>
         <w:rPr>
@@ -6666,13 +7472,130 @@
         <w:rPr>
           <w:lang w:val="ru-RU"/>
         </w:rPr>
-        <w:t>агент</w:t>
-      </w:r>
-      <w:r>
-        <w:rPr>
-          <w:lang w:val="ru-RU"/>
-        </w:rPr>
-        <w:t>ы</w:t>
+        <w:t>Подсистема генерации отчетов позволяет представить данные в виде информации, которую можно распечатать или сохранить в одном из поддерживаемых электронных форматах.</w:t>
+      </w:r>
+    </w:p>
+    <w:p>
+      <w:pPr>
+        <w:pStyle w:val="3"/>
+        <w:rPr>
+          <w:lang w:val="ru-RU"/>
+        </w:rPr>
+      </w:pPr>
+      <w:bookmarkStart w:id="8" w:name="_Toc295500092"/>
+      <w:r>
+        <w:rPr>
+          <w:lang w:val="ru-RU"/>
+        </w:rPr>
+        <w:lastRenderedPageBreak/>
+        <w:t>1.3</w:t>
+      </w:r>
+      <w:r>
+        <w:rPr>
+          <w:lang w:val="ru-RU"/>
+        </w:rPr>
+        <w:t>.5 Оповещения</w:t>
+      </w:r>
+      <w:bookmarkEnd w:id="8"/>
+    </w:p>
+    <w:p>
+      <w:pPr>
+        <w:rPr>
+          <w:lang w:val="ru-RU"/>
+        </w:rPr>
+      </w:pPr>
+      <w:r>
+        <w:rPr>
+          <w:lang w:val="ru-RU"/>
+        </w:rPr>
+        <w:t xml:space="preserve">Подсистема оповещений реализует набор инструментов и механизмов </w:t>
+      </w:r>
+      <w:r>
+        <w:rPr>
+          <w:lang w:val="ru-RU"/>
+        </w:rPr>
+        <w:t xml:space="preserve">оповещения </w:t>
+      </w:r>
+      <w:r>
+        <w:rPr>
+          <w:lang w:val="ru-RU"/>
+        </w:rPr>
+        <w:t>заинтересованных</w:t>
+      </w:r>
+      <w:r>
+        <w:rPr>
+          <w:lang w:val="ru-RU"/>
+        </w:rPr>
+        <w:t xml:space="preserve"> исследователей о возникновении </w:t>
+      </w:r>
+      <w:r>
+        <w:rPr>
+          <w:lang w:val="ru-RU"/>
+        </w:rPr>
+        <w:t>исключительных</w:t>
+      </w:r>
+      <w:r>
+        <w:rPr>
+          <w:lang w:val="ru-RU"/>
+        </w:rPr>
+        <w:t xml:space="preserve"> ситуаций в исследуемой системе. </w:t>
+      </w:r>
+      <w:r>
+        <w:rPr>
+          <w:lang w:val="ru-RU"/>
+        </w:rPr>
+        <w:t xml:space="preserve">Под исключительными понимаются </w:t>
+      </w:r>
+      <w:r>
+        <w:rPr>
+          <w:lang w:val="ru-RU"/>
+        </w:rPr>
+        <w:t>ситуации,</w:t>
+      </w:r>
+      <w:r>
+        <w:rPr>
+          <w:lang w:val="ru-RU"/>
+        </w:rPr>
+        <w:t xml:space="preserve"> приводящие к сбою в работоспособности</w:t>
+      </w:r>
+      <w:r>
+        <w:rPr>
+          <w:lang w:val="ru-RU"/>
+        </w:rPr>
+        <w:t xml:space="preserve"> или отказу</w:t>
+      </w:r>
+      <w:r>
+        <w:rPr>
+          <w:lang w:val="ru-RU"/>
+        </w:rPr>
+        <w:t xml:space="preserve"> аппаратной или программной части системы</w:t>
+      </w:r>
+      <w:r>
+        <w:rPr>
+          <w:lang w:val="ru-RU"/>
+        </w:rPr>
+        <w:t>.</w:t>
+      </w:r>
+    </w:p>
+    <w:p>
+      <w:pPr>
+        <w:pStyle w:val="3"/>
+        <w:rPr>
+          <w:lang w:val="ru-RU"/>
+        </w:rPr>
+      </w:pPr>
+      <w:bookmarkStart w:id="9" w:name="_Toc295500093"/>
+      <w:r>
+        <w:rPr>
+          <w:lang w:val="ru-RU"/>
+        </w:rPr>
+        <w:t>1.3</w:t>
+      </w:r>
+      <w:r>
+        <w:rPr>
+          <w:lang w:val="ru-RU"/>
+        </w:rPr>
+        <w:t>.6</w:t>
       </w:r>
       <w:r>
         <w:rPr>
@@ -6684,471 +7607,6 @@
         <w:rPr>
           <w:lang w:val="ru-RU"/>
         </w:rPr>
-        <w:t>и сервер мониторинга. Вс</w:t>
-      </w:r>
-      <w:r>
-        <w:rPr>
-          <w:lang w:val="ru-RU"/>
-        </w:rPr>
-        <w:t>е остальные рассмотренные подси</w:t>
-      </w:r>
-      <w:r>
-        <w:rPr>
-          <w:lang w:val="ru-RU"/>
-        </w:rPr>
-        <w:t xml:space="preserve">стемы </w:t>
-      </w:r>
-      <w:r>
-        <w:rPr>
-          <w:lang w:val="ru-RU"/>
-        </w:rPr>
-        <w:t>относятся</w:t>
-      </w:r>
-      <w:r>
-        <w:rPr>
-          <w:lang w:val="ru-RU"/>
-        </w:rPr>
-        <w:t xml:space="preserve"> только</w:t>
-      </w:r>
-      <w:r>
-        <w:rPr>
-          <w:lang w:val="ru-RU"/>
-        </w:rPr>
-        <w:t xml:space="preserve"> к</w:t>
-      </w:r>
-      <w:r>
-        <w:rPr>
-          <w:lang w:val="ru-RU"/>
-        </w:rPr>
-        <w:t xml:space="preserve"> сервер</w:t>
-      </w:r>
-      <w:r>
-        <w:rPr>
-          <w:lang w:val="ru-RU"/>
-        </w:rPr>
-        <w:t>у</w:t>
-      </w:r>
-      <w:r>
-        <w:rPr>
-          <w:lang w:val="ru-RU"/>
-        </w:rPr>
-        <w:t xml:space="preserve"> мониторинга.</w:t>
-      </w:r>
-    </w:p>
-    <w:p>
-      <w:pPr>
-        <w:pStyle w:val="3"/>
-        <w:rPr>
-          <w:lang w:val="ru-RU"/>
-        </w:rPr>
-      </w:pPr>
-      <w:bookmarkStart w:id="5" w:name="_Toc295500089"/>
-      <w:r>
-        <w:rPr>
-          <w:lang w:val="ru-RU"/>
-        </w:rPr>
-        <w:t>1.2.2 Хранение данных</w:t>
-      </w:r>
-      <w:bookmarkEnd w:id="5"/>
-    </w:p>
-    <w:p>
-      <w:pPr>
-        <w:rPr>
-          <w:lang w:val="ru-RU"/>
-        </w:rPr>
-      </w:pPr>
-      <w:r>
-        <w:rPr>
-          <w:lang w:val="ru-RU"/>
-        </w:rPr>
-        <w:t>Хранение данных, полученных в результате процессов мо</w:t>
-      </w:r>
-      <w:r>
-        <w:rPr>
-          <w:lang w:val="ru-RU"/>
-        </w:rPr>
-        <w:t>ниторинга, может быть организова</w:t>
-      </w:r>
-      <w:r>
-        <w:rPr>
-          <w:lang w:val="ru-RU"/>
-        </w:rPr>
-        <w:t xml:space="preserve">но как с использованием средств баз </w:t>
-      </w:r>
-      <w:r>
-        <w:rPr>
-          <w:lang w:val="ru-RU"/>
-        </w:rPr>
-        <w:t>данных,</w:t>
-      </w:r>
-      <w:r>
-        <w:rPr>
-          <w:lang w:val="ru-RU"/>
-        </w:rPr>
-        <w:t xml:space="preserve"> так и на базе </w:t>
-      </w:r>
-      <w:r>
-        <w:rPr>
-          <w:lang w:val="ru-RU"/>
-        </w:rPr>
-        <w:t xml:space="preserve">простых </w:t>
-      </w:r>
-      <w:r>
-        <w:rPr>
-          <w:lang w:val="ru-RU"/>
-        </w:rPr>
-        <w:t>плоских файлов.</w:t>
-      </w:r>
-      <w:r>
-        <w:rPr>
-          <w:lang w:val="ru-RU"/>
-        </w:rPr>
-        <w:t xml:space="preserve"> </w:t>
-      </w:r>
-      <w:r>
-        <w:rPr>
-          <w:lang w:val="ru-RU"/>
-        </w:rPr>
-        <w:t xml:space="preserve">Существуют также «задаче-ориентированные» варианты хранилищ, например распределенные высоконагруженные кеши, облачные не реляционные базы данных и т.п. </w:t>
-      </w:r>
-      <w:r>
-        <w:rPr>
-          <w:lang w:val="ru-RU"/>
-        </w:rPr>
-        <w:t xml:space="preserve">Таким </w:t>
-      </w:r>
-      <w:r>
-        <w:rPr>
-          <w:lang w:val="ru-RU"/>
-        </w:rPr>
-        <w:t>образом,</w:t>
-      </w:r>
-      <w:r>
-        <w:rPr>
-          <w:lang w:val="ru-RU"/>
-        </w:rPr>
-        <w:t xml:space="preserve"> варианты хранения данных можно </w:t>
-      </w:r>
-      <w:r>
-        <w:rPr>
-          <w:lang w:val="ru-RU"/>
-        </w:rPr>
-        <w:t>охарактеризовать</w:t>
-      </w:r>
-      <w:r>
-        <w:rPr>
-          <w:lang w:val="ru-RU"/>
-        </w:rPr>
-        <w:t xml:space="preserve"> как централизованные и децентрализованные.</w:t>
-      </w:r>
-    </w:p>
-    <w:p>
-      <w:pPr>
-        <w:rPr>
-          <w:lang w:val="ru-RU"/>
-        </w:rPr>
-      </w:pPr>
-      <w:r>
-        <w:rPr>
-          <w:lang w:val="ru-RU"/>
-        </w:rPr>
-        <w:t xml:space="preserve">Очевидно, что децентрализованные или распределенные </w:t>
-      </w:r>
-      <w:r>
-        <w:rPr>
-          <w:lang w:val="ru-RU"/>
-        </w:rPr>
-        <w:t>варианты</w:t>
-      </w:r>
-      <w:r>
-        <w:rPr>
-          <w:lang w:val="ru-RU"/>
-        </w:rPr>
-        <w:t xml:space="preserve"> хранения обладают большей </w:t>
-      </w:r>
-      <w:r>
-        <w:rPr>
-          <w:lang w:val="ru-RU"/>
-        </w:rPr>
-        <w:t>отказоустойчивостью</w:t>
-      </w:r>
-      <w:r>
-        <w:rPr>
-          <w:lang w:val="ru-RU"/>
-        </w:rPr>
-        <w:t xml:space="preserve"> взамен сложности реализации и сопровождения.</w:t>
-      </w:r>
-    </w:p>
-    <w:p>
-      <w:pPr>
-        <w:rPr>
-          <w:lang w:val="ru-RU"/>
-        </w:rPr>
-      </w:pPr>
-      <w:r>
-        <w:rPr>
-          <w:lang w:val="ru-RU"/>
-        </w:rPr>
-        <w:t>Подсистема хранения данных должна удовлетворять требованиям</w:t>
-      </w:r>
-      <w:r>
-        <w:rPr>
-          <w:lang w:val="ru-RU"/>
-        </w:rPr>
-        <w:t xml:space="preserve">к </w:t>
-      </w:r>
-      <w:r>
-        <w:rPr>
-          <w:lang w:val="ru-RU"/>
-        </w:rPr>
-        <w:t>целостности</w:t>
-      </w:r>
-      <w:r>
-        <w:rPr>
-          <w:lang w:val="ru-RU"/>
-        </w:rPr>
-        <w:t xml:space="preserve">, </w:t>
-      </w:r>
-      <w:r>
-        <w:rPr>
-          <w:lang w:val="ru-RU"/>
-        </w:rPr>
-        <w:t>доступности</w:t>
-      </w:r>
-      <w:r>
-        <w:rPr>
-          <w:lang w:val="ru-RU"/>
-        </w:rPr>
-        <w:t xml:space="preserve"> и безопасности</w:t>
-      </w:r>
-      <w:r>
-        <w:rPr>
-          <w:lang w:val="ru-RU"/>
-        </w:rPr>
-        <w:t xml:space="preserve"> данных</w:t>
-      </w:r>
-      <w:r>
-        <w:rPr>
-          <w:lang w:val="ru-RU"/>
-        </w:rPr>
-        <w:t>, а также к производительности примитивных операций ввода вывода.</w:t>
-      </w:r>
-    </w:p>
-    <w:p>
-      <w:pPr>
-        <w:pStyle w:val="3"/>
-        <w:rPr>
-          <w:lang w:val="ru-RU"/>
-        </w:rPr>
-      </w:pPr>
-      <w:bookmarkStart w:id="6" w:name="_Toc295500090"/>
-      <w:r>
-        <w:rPr>
-          <w:lang w:val="ru-RU"/>
-        </w:rPr>
-        <w:lastRenderedPageBreak/>
-        <w:t>1.2.3 Анализ данных</w:t>
-      </w:r>
-      <w:bookmarkEnd w:id="6"/>
-    </w:p>
-    <w:p>
-      <w:pPr>
-        <w:rPr>
-          <w:lang w:val="ru-RU"/>
-        </w:rPr>
-      </w:pPr>
-      <w:r>
-        <w:rPr>
-          <w:lang w:val="ru-RU"/>
-        </w:rPr>
-        <w:t xml:space="preserve">Анализ, оценка и принятие решений могут происходить непосредственно в реальном времени, как реакция на многократное возникновение нештатной ситуации. </w:t>
-      </w:r>
-    </w:p>
-    <w:p>
-      <w:pPr>
-        <w:rPr>
-          <w:lang w:val="ru-RU"/>
-        </w:rPr>
-      </w:pPr>
-      <w:r>
-        <w:rPr>
-          <w:lang w:val="ru-RU"/>
-        </w:rPr>
-        <w:t xml:space="preserve">Анализ </w:t>
-      </w:r>
-      <w:r>
-        <w:rPr>
-          <w:lang w:val="ru-RU"/>
-        </w:rPr>
-        <w:t xml:space="preserve">данных мониторинга </w:t>
-      </w:r>
-      <w:r>
-        <w:rPr>
-          <w:lang w:val="ru-RU"/>
-        </w:rPr>
-        <w:t>позволяет выявить тенденции нежелательных ситуаций.</w:t>
-      </w:r>
-    </w:p>
-    <w:p>
-      <w:pPr>
-        <w:pStyle w:val="3"/>
-        <w:rPr>
-          <w:lang w:val="ru-RU"/>
-        </w:rPr>
-      </w:pPr>
-      <w:bookmarkStart w:id="7" w:name="_Toc295500091"/>
-      <w:r>
-        <w:rPr>
-          <w:lang w:val="ru-RU"/>
-        </w:rPr>
-        <w:t>1.2.4 Отчетность</w:t>
-      </w:r>
-      <w:bookmarkEnd w:id="7"/>
-    </w:p>
-    <w:p>
-      <w:pPr>
-        <w:rPr>
-          <w:lang w:val="ru-RU"/>
-        </w:rPr>
-      </w:pPr>
-      <w:r>
-        <w:rPr>
-          <w:lang w:val="ru-RU"/>
-        </w:rPr>
-        <w:t>Отчеты позволяют визуализировать и кластеризовать данные мониторинга в удобочитаемой форме, пригодной для анализа и просмотра пользователем.</w:t>
-      </w:r>
-      <w:r>
-        <w:rPr>
-          <w:lang w:val="ru-RU"/>
-        </w:rPr>
-        <w:t xml:space="preserve"> </w:t>
-      </w:r>
-      <w:r>
-        <w:rPr>
-          <w:lang w:val="ru-RU"/>
-        </w:rPr>
-        <w:t>Подсистема генерации отчетов позволяет представить данные в виде информации, которую можно распечатать или сохранить в одном из поддерживаемых электронных форматах.</w:t>
-      </w:r>
-    </w:p>
-    <w:p>
-      <w:pPr>
-        <w:pStyle w:val="3"/>
-        <w:rPr>
-          <w:lang w:val="ru-RU"/>
-        </w:rPr>
-      </w:pPr>
-      <w:bookmarkStart w:id="8" w:name="_Toc295500092"/>
-      <w:r>
-        <w:rPr>
-          <w:lang w:val="ru-RU"/>
-        </w:rPr>
-        <w:t>1.2.5 Оповещения</w:t>
-      </w:r>
-      <w:bookmarkEnd w:id="8"/>
-    </w:p>
-    <w:p>
-      <w:pPr>
-        <w:rPr>
-          <w:lang w:val="ru-RU"/>
-        </w:rPr>
-      </w:pPr>
-      <w:r>
-        <w:rPr>
-          <w:lang w:val="ru-RU"/>
-        </w:rPr>
-        <w:t xml:space="preserve">Подсистема оповещений реализует набор инструментов и механизмов </w:t>
-      </w:r>
-      <w:r>
-        <w:rPr>
-          <w:lang w:val="ru-RU"/>
-        </w:rPr>
-        <w:t xml:space="preserve">оповещения </w:t>
-      </w:r>
-      <w:r>
-        <w:rPr>
-          <w:lang w:val="ru-RU"/>
-        </w:rPr>
-        <w:t>заинтересованных</w:t>
-      </w:r>
-      <w:r>
-        <w:rPr>
-          <w:lang w:val="ru-RU"/>
-        </w:rPr>
-        <w:t xml:space="preserve"> исследователей о возникновении </w:t>
-      </w:r>
-      <w:r>
-        <w:rPr>
-          <w:lang w:val="ru-RU"/>
-        </w:rPr>
-        <w:t>исключительных</w:t>
-      </w:r>
-      <w:r>
-        <w:rPr>
-          <w:lang w:val="ru-RU"/>
-        </w:rPr>
-        <w:t xml:space="preserve"> ситуаций в исследуемой системе. </w:t>
-      </w:r>
-      <w:r>
-        <w:rPr>
-          <w:lang w:val="ru-RU"/>
-        </w:rPr>
-        <w:t xml:space="preserve">Под исключительными понимаются </w:t>
-      </w:r>
-      <w:r>
-        <w:rPr>
-          <w:lang w:val="ru-RU"/>
-        </w:rPr>
-        <w:t>ситуации,</w:t>
-      </w:r>
-      <w:r>
-        <w:rPr>
-          <w:lang w:val="ru-RU"/>
-        </w:rPr>
-        <w:t xml:space="preserve"> приводящие к сбою в работоспособности</w:t>
-      </w:r>
-      <w:r>
-        <w:rPr>
-          <w:lang w:val="ru-RU"/>
-        </w:rPr>
-        <w:t xml:space="preserve"> или отказу</w:t>
-      </w:r>
-      <w:r>
-        <w:rPr>
-          <w:lang w:val="ru-RU"/>
-        </w:rPr>
-        <w:t xml:space="preserve"> аппаратной или программной части системы</w:t>
-      </w:r>
-      <w:r>
-        <w:rPr>
-          <w:lang w:val="ru-RU"/>
-        </w:rPr>
-        <w:t>.</w:t>
-      </w:r>
-    </w:p>
-    <w:p>
-      <w:pPr>
-        <w:pStyle w:val="3"/>
-        <w:rPr>
-          <w:lang w:val="ru-RU"/>
-        </w:rPr>
-      </w:pPr>
-      <w:bookmarkStart w:id="9" w:name="_Toc295500093"/>
-      <w:r>
-        <w:rPr>
-          <w:lang w:val="ru-RU"/>
-        </w:rPr>
-        <w:t>1.2.6</w:t>
-      </w:r>
-      <w:r>
-        <w:rPr>
-          <w:lang w:val="ru-RU"/>
-        </w:rPr>
-        <w:t xml:space="preserve"> </w:t>
-      </w:r>
-      <w:r>
-        <w:rPr>
-          <w:lang w:val="ru-RU"/>
-        </w:rPr>
         <w:t>Диспетчер</w:t>
       </w:r>
       <w:r>
@@ -7277,8 +7735,13 @@
         <w:rPr>
           <w:lang w:val="ru-RU"/>
         </w:rPr>
-        <w:lastRenderedPageBreak/>
-        <w:t>1.3 Классификация систем мониторинга</w:t>
+        <w:t>1.4</w:t>
+      </w:r>
+      <w:r>
+        <w:rPr>
+          <w:lang w:val="ru-RU"/>
+        </w:rPr>
+        <w:t xml:space="preserve"> Классификация систем мониторинга</w:t>
       </w:r>
       <w:bookmarkEnd w:id="10"/>
     </w:p>
@@ -7331,6 +7794,7 @@
           <w:noProof/>
           <w:lang w:val="ru-RU" w:eastAsia="ru-RU"/>
         </w:rPr>
+        <w:lastRenderedPageBreak/>
         <w:drawing>
           <wp:inline distT="0" distB="0" distL="0" distR="0">
             <wp:extent cx="4705350" cy="2352675"/>
@@ -7347,7 +7811,7 @@
                     <pic:cNvPicPr/>
                   </pic:nvPicPr>
                   <pic:blipFill>
-                    <a:blip r:embed="rId10"/>
+                    <a:blip r:embed="rId10" cstate="print"/>
                     <a:stretch>
                       <a:fillRect/>
                     </a:stretch>
@@ -7534,21 +7998,27 @@
         <w:rPr>
           <w:lang w:val="ru-RU"/>
         </w:rPr>
+        <w:t>С точки зрения функционала системы можно выделить системы с расширяемым и нерасширяемым функционалом.</w:t>
+      </w:r>
+    </w:p>
+    <w:p>
+      <w:pPr>
+        <w:rPr>
+          <w:lang w:val="ru-RU"/>
+        </w:rPr>
+      </w:pPr>
+      <w:r>
+        <w:rPr>
+          <w:lang w:val="ru-RU"/>
+        </w:rPr>
+        <w:t xml:space="preserve">Будем считать, что система мониторинга является системой с расширяемым функционалом, если в её коробочной поставке есть штатные средства и инструменты, позволяющие динамически наращивать функционал </w:t>
+      </w:r>
+      <w:r>
+        <w:rPr>
+          <w:lang w:val="ru-RU"/>
+        </w:rPr>
         <w:lastRenderedPageBreak/>
-        <w:t>С точки зрения функционала системы можно выделить системы с расширяемым и нерасширяемым функционалом.</w:t>
-      </w:r>
-    </w:p>
-    <w:p>
-      <w:pPr>
-        <w:rPr>
-          <w:lang w:val="ru-RU"/>
-        </w:rPr>
-      </w:pPr>
-      <w:r>
-        <w:rPr>
-          <w:lang w:val="ru-RU"/>
-        </w:rPr>
-        <w:t>Будем считать, что система мониторинга является системой с расширяемым функционалом, если в её коробочной поставке есть штатные средства и инструменты, позволяющие динамически наращивать функционал целевой системы. Как правило, подобные инструменты динамического расширения функционала реализованы в виде механизмов разработки и исполнения дополнительных модулей или плагинов системы мониторинга.</w:t>
+        <w:t>целевой системы. Как правило, подобные инструменты динамического расширения функционала реализованы в виде механизмов разработки и исполнения дополнительных модулей или плагинов системы мониторинга.</w:t>
       </w:r>
       <w:r>
         <w:rPr>
@@ -7709,7 +8179,7 @@
         <w:rPr>
           <w:lang w:val="ru-RU"/>
         </w:rPr>
-        <w:t>4</w:t>
+        <w:t>5</w:t>
       </w:r>
       <w:r>
         <w:rPr>
@@ -7923,100 +8393,100 @@
         <w:rPr>
           <w:lang w:val="ru-RU"/>
         </w:rPr>
-        <w:t xml:space="preserve">требованиями </w:t>
+        <w:t>требованиями понимаются требования законов государства, лицензионных</w:t>
+      </w:r>
+      <w:r>
+        <w:rPr>
+          <w:lang w:val="ru-RU"/>
+        </w:rPr>
+        <w:t xml:space="preserve"> </w:t>
+      </w:r>
+      <w:r>
+        <w:rPr>
+          <w:lang w:val="ru-RU"/>
+        </w:rPr>
+        <w:t>соглашений, корпоративных уставов.</w:t>
+      </w:r>
+    </w:p>
+    <w:p>
+      <w:pPr>
+        <w:rPr>
+          <w:lang w:val="ru-RU"/>
+        </w:rPr>
+      </w:pPr>
+      <w:r>
+        <w:rPr>
+          <w:lang w:val="ru-RU"/>
+        </w:rPr>
+        <w:t xml:space="preserve">Под </w:t>
+      </w:r>
+      <w:r>
+        <w:rPr>
+          <w:i/>
+          <w:lang w:val="ru-RU"/>
+        </w:rPr>
+        <w:t>отказоустойчивостью</w:t>
+      </w:r>
+      <w:r>
+        <w:rPr>
+          <w:lang w:val="ru-RU"/>
+        </w:rPr>
+        <w:t xml:space="preserve"> понимают способность технической системы</w:t>
+      </w:r>
+      <w:r>
+        <w:rPr>
+          <w:lang w:val="ru-RU"/>
+        </w:rPr>
+        <w:t xml:space="preserve"> </w:t>
+      </w:r>
+      <w:r>
+        <w:rPr>
+          <w:lang w:val="ru-RU"/>
+        </w:rPr>
+        <w:t>сохранять работоспособность и правильно функционировать после отказа</w:t>
+      </w:r>
+      <w:r>
+        <w:rPr>
+          <w:lang w:val="ru-RU"/>
+        </w:rPr>
+        <w:t xml:space="preserve"> </w:t>
+      </w:r>
+      <w:r>
+        <w:rPr>
+          <w:lang w:val="ru-RU"/>
+        </w:rPr>
+        <w:t>некоторых ее компонентов, возможно основ</w:t>
+      </w:r>
+      <w:r>
+        <w:rPr>
+          <w:lang w:val="ru-RU"/>
+        </w:rPr>
+        <w:t>ных</w:t>
+      </w:r>
+      <w:r>
+        <w:rPr>
+          <w:lang w:val="ru-RU"/>
+        </w:rPr>
+        <w:t>.</w:t>
+      </w:r>
+      <w:r>
+        <w:rPr>
+          <w:lang w:val="ru-RU"/>
+        </w:rPr>
+        <w:t xml:space="preserve"> </w:t>
+      </w:r>
+      <w:r>
+        <w:rPr>
+          <w:lang w:val="ru-RU"/>
+        </w:rPr>
+        <w:t xml:space="preserve">Применительно к системам </w:t>
       </w:r>
       <w:r>
         <w:rPr>
           <w:lang w:val="ru-RU"/>
         </w:rPr>
         <w:lastRenderedPageBreak/>
-        <w:t>понимаются требования законов государства, лицензионных</w:t>
-      </w:r>
-      <w:r>
-        <w:rPr>
-          <w:lang w:val="ru-RU"/>
-        </w:rPr>
-        <w:t xml:space="preserve"> </w:t>
-      </w:r>
-      <w:r>
-        <w:rPr>
-          <w:lang w:val="ru-RU"/>
-        </w:rPr>
-        <w:t>соглашений, корпоративных уставов.</w:t>
-      </w:r>
-    </w:p>
-    <w:p>
-      <w:pPr>
-        <w:rPr>
-          <w:lang w:val="ru-RU"/>
-        </w:rPr>
-      </w:pPr>
-      <w:r>
-        <w:rPr>
-          <w:lang w:val="ru-RU"/>
-        </w:rPr>
-        <w:t xml:space="preserve">Под </w:t>
-      </w:r>
-      <w:r>
-        <w:rPr>
-          <w:i/>
-          <w:lang w:val="ru-RU"/>
-        </w:rPr>
-        <w:t>отказоустойчивостью</w:t>
-      </w:r>
-      <w:r>
-        <w:rPr>
-          <w:lang w:val="ru-RU"/>
-        </w:rPr>
-        <w:t xml:space="preserve"> понимают способность технической системы</w:t>
-      </w:r>
-      <w:r>
-        <w:rPr>
-          <w:lang w:val="ru-RU"/>
-        </w:rPr>
-        <w:t xml:space="preserve"> </w:t>
-      </w:r>
-      <w:r>
-        <w:rPr>
-          <w:lang w:val="ru-RU"/>
-        </w:rPr>
-        <w:t>сохранять работоспособность и правильно функционировать после отказа</w:t>
-      </w:r>
-      <w:r>
-        <w:rPr>
-          <w:lang w:val="ru-RU"/>
-        </w:rPr>
-        <w:t xml:space="preserve"> </w:t>
-      </w:r>
-      <w:r>
-        <w:rPr>
-          <w:lang w:val="ru-RU"/>
-        </w:rPr>
-        <w:t>некоторых ее компонентов, возможно основ</w:t>
-      </w:r>
-      <w:r>
-        <w:rPr>
-          <w:lang w:val="ru-RU"/>
-        </w:rPr>
-        <w:t>ных</w:t>
-      </w:r>
-      <w:r>
-        <w:rPr>
-          <w:lang w:val="ru-RU"/>
-        </w:rPr>
-        <w:t>.</w:t>
-      </w:r>
-      <w:r>
-        <w:rPr>
-          <w:lang w:val="ru-RU"/>
-        </w:rPr>
-        <w:t xml:space="preserve"> </w:t>
-      </w:r>
-      <w:r>
-        <w:rPr>
-          <w:lang w:val="ru-RU"/>
-        </w:rPr>
-        <w:t xml:space="preserve">Применительно к системам мониторинга можно дать следующее определение понятию отказоустойчивости. Система мониторинга называется </w:t>
+        <w:t xml:space="preserve">мониторинга можно дать следующее определение понятию отказоустойчивости. Система мониторинга называется </w:t>
       </w:r>
       <w:r>
         <w:rPr>
@@ -8368,662 +8838,661 @@
         <w:rPr>
           <w:lang w:val="ru-RU"/>
         </w:rPr>
+        <w:t>1.</w:t>
+      </w:r>
+      <w:r>
+        <w:rPr>
+          <w:lang w:val="ru-RU"/>
+        </w:rPr>
+        <w:t>6</w:t>
+      </w:r>
+      <w:r>
+        <w:rPr>
+          <w:lang w:val="ru-RU"/>
+        </w:rPr>
+        <w:t xml:space="preserve"> Проблемы </w:t>
+      </w:r>
+      <w:r>
+        <w:rPr>
+          <w:lang w:val="ru-RU"/>
+        </w:rPr>
+        <w:t>эксплуатации систем мониторинга</w:t>
+      </w:r>
+      <w:bookmarkEnd w:id="12"/>
+    </w:p>
+    <w:p>
+      <w:pPr>
+        <w:rPr>
+          <w:lang w:val="ru-RU"/>
+        </w:rPr>
+      </w:pPr>
+      <w:r>
+        <w:rPr>
+          <w:lang w:val="ru-RU"/>
+        </w:rPr>
+        <w:t>Основная причина п</w:t>
+      </w:r>
+      <w:r>
+        <w:rPr>
+          <w:lang w:val="ru-RU"/>
+        </w:rPr>
+        <w:t xml:space="preserve">роблем эксплуатации существующих решений в сфере мониторинга </w:t>
+      </w:r>
+      <w:r>
+        <w:rPr>
+          <w:lang w:val="ru-RU"/>
+        </w:rPr>
+        <w:t>заключаются в</w:t>
+      </w:r>
+      <w:r>
+        <w:rPr>
+          <w:lang w:val="ru-RU"/>
+        </w:rPr>
+        <w:t xml:space="preserve"> неспособности </w:t>
+      </w:r>
+      <w:r>
+        <w:rPr>
+          <w:lang w:val="ru-RU"/>
+        </w:rPr>
+        <w:t>последних удовлетворять требованиям к современным системам мониторинга</w:t>
+      </w:r>
+      <w:r>
+        <w:rPr>
+          <w:lang w:val="ru-RU"/>
+        </w:rPr>
+        <w:t xml:space="preserve"> (раздел 1.4)</w:t>
+      </w:r>
+      <w:r>
+        <w:rPr>
+          <w:lang w:val="ru-RU"/>
+        </w:rPr>
+        <w:t>.</w:t>
+      </w:r>
+      <w:r>
+        <w:rPr>
+          <w:lang w:val="ru-RU"/>
+        </w:rPr>
+        <w:t xml:space="preserve"> При этом наиболее важным является не столько разовое удовлетворение предъявляемым требованиям, сколько наличие в системе потенциала для в</w:t>
+      </w:r>
+      <w:r>
+        <w:rPr>
+          <w:lang w:val="ru-RU"/>
+        </w:rPr>
+        <w:t>озможной ее адаптации к динамике</w:t>
+      </w:r>
+      <w:r>
+        <w:rPr>
+          <w:lang w:val="ru-RU"/>
+        </w:rPr>
+        <w:t xml:space="preserve"> этих требований.</w:t>
+      </w:r>
+    </w:p>
+    <w:p>
+      <w:pPr>
+        <w:rPr>
+          <w:lang w:val="ru-RU"/>
+        </w:rPr>
+      </w:pPr>
+      <w:r>
+        <w:rPr>
+          <w:lang w:val="ru-RU"/>
+        </w:rPr>
         <w:lastRenderedPageBreak/>
+        <w:t xml:space="preserve">Проблема расширения функционала систем </w:t>
+      </w:r>
+      <w:r>
+        <w:rPr>
+          <w:lang w:val="ru-RU"/>
+        </w:rPr>
+        <w:t>мониторинга</w:t>
+      </w:r>
+      <w:r>
+        <w:rPr>
+          <w:lang w:val="ru-RU"/>
+        </w:rPr>
+        <w:t xml:space="preserve"> была разрешена в системах с поддержкой динамич</w:t>
+      </w:r>
+      <w:r>
+        <w:rPr>
+          <w:lang w:val="ru-RU"/>
+        </w:rPr>
+        <w:t>еской загруз</w:t>
+      </w:r>
+      <w:r>
+        <w:rPr>
+          <w:lang w:val="ru-RU"/>
+        </w:rPr>
+        <w:t xml:space="preserve">ки модулей, например в системах </w:t>
+      </w:r>
+      <w:r>
+        <w:t>Zabbix</w:t>
+      </w:r>
+      <w:r>
+        <w:rPr>
+          <w:lang w:val="ru-RU"/>
+        </w:rPr>
+        <w:t xml:space="preserve"> </w:t>
+      </w:r>
+      <w:r>
+        <w:rPr>
+          <w:lang w:val="ru-RU"/>
+        </w:rPr>
+        <w:t>и</w:t>
+      </w:r>
+      <w:r>
+        <w:rPr>
+          <w:lang w:val="ru-RU"/>
+        </w:rPr>
+        <w:t xml:space="preserve"> </w:t>
+      </w:r>
+      <w:r>
+        <w:t>Nagios</w:t>
+      </w:r>
+      <w:r>
+        <w:rPr>
+          <w:lang w:val="ru-RU"/>
+        </w:rPr>
+        <w:t>, о</w:t>
+      </w:r>
+      <w:r>
+        <w:rPr>
+          <w:lang w:val="ru-RU"/>
+        </w:rPr>
+        <w:t xml:space="preserve">днако </w:t>
+      </w:r>
+      <w:r>
+        <w:rPr>
+          <w:lang w:val="ru-RU"/>
+        </w:rPr>
+        <w:t>остается акту</w:t>
+      </w:r>
+      <w:r>
+        <w:rPr>
+          <w:lang w:val="ru-RU"/>
+        </w:rPr>
+        <w:t xml:space="preserve">альной для нерасширяемых систем, в частном случае для решений на базе </w:t>
+      </w:r>
+      <w:r>
+        <w:t>Ganglia</w:t>
+      </w:r>
+      <w:r>
+        <w:rPr>
+          <w:lang w:val="ru-RU"/>
+        </w:rPr>
+        <w:t xml:space="preserve">. </w:t>
+      </w:r>
+      <w:r>
+        <w:rPr>
+          <w:lang w:val="ru-RU"/>
+        </w:rPr>
+        <w:t xml:space="preserve">С другой стороны, данная проблема может трактоваться не только как наличие или отсутствие </w:t>
+      </w:r>
+      <w:r>
+        <w:rPr>
+          <w:lang w:val="ru-RU"/>
+        </w:rPr>
+        <w:t>соответствующих</w:t>
+      </w:r>
+      <w:r>
+        <w:rPr>
+          <w:lang w:val="ru-RU"/>
+        </w:rPr>
+        <w:t xml:space="preserve"> механизмов наращивания </w:t>
+      </w:r>
+      <w:r>
+        <w:rPr>
+          <w:lang w:val="ru-RU"/>
+        </w:rPr>
+        <w:t>функционала,</w:t>
+      </w:r>
+      <w:r>
+        <w:rPr>
+          <w:lang w:val="ru-RU"/>
+        </w:rPr>
+        <w:t xml:space="preserve"> но и как уровень их применимости и возможностей. Тогда можно говорить о недостаточной гибкости существующих решений в плане средств расширения </w:t>
+      </w:r>
+      <w:r>
+        <w:rPr>
+          <w:lang w:val="ru-RU"/>
+        </w:rPr>
+        <w:t>функционала</w:t>
+      </w:r>
+      <w:r>
+        <w:rPr>
+          <w:lang w:val="ru-RU"/>
+        </w:rPr>
+        <w:t xml:space="preserve">, как </w:t>
+      </w:r>
+      <w:r>
+        <w:rPr>
+          <w:lang w:val="ru-RU"/>
+        </w:rPr>
+        <w:t>например,</w:t>
+      </w:r>
+      <w:r>
+        <w:rPr>
+          <w:lang w:val="ru-RU"/>
+        </w:rPr>
+        <w:t xml:space="preserve"> в системах </w:t>
+      </w:r>
+      <w:r>
+        <w:t>Zabbix</w:t>
+      </w:r>
+      <w:r>
+        <w:rPr>
+          <w:lang w:val="ru-RU"/>
+        </w:rPr>
+        <w:t xml:space="preserve"> и</w:t>
+      </w:r>
+      <w:r>
+        <w:rPr>
+          <w:lang w:val="ru-RU"/>
+        </w:rPr>
+        <w:t xml:space="preserve"> </w:t>
+      </w:r>
+      <w:r>
+        <w:t>Nagios</w:t>
+      </w:r>
+      <w:r>
+        <w:rPr>
+          <w:lang w:val="ru-RU"/>
+        </w:rPr>
+        <w:t>,</w:t>
+      </w:r>
+      <w:r>
+        <w:rPr>
+          <w:lang w:val="ru-RU"/>
+        </w:rPr>
+        <w:t xml:space="preserve"> </w:t>
+      </w:r>
+      <w:r>
+        <w:rPr>
+          <w:lang w:val="ru-RU"/>
+        </w:rPr>
+        <w:t>где</w:t>
+      </w:r>
+      <w:r>
+        <w:rPr>
+          <w:lang w:val="ru-RU"/>
+        </w:rPr>
+        <w:t xml:space="preserve"> </w:t>
+      </w:r>
+      <w:r>
+        <w:rPr>
+          <w:lang w:val="ru-RU"/>
+        </w:rPr>
+        <w:t>в качестве подобного инструмента используется модель с запуском исполняемых файлов сопровождаемым перехватом стандартных потоков ввода/вывода операционной среды.</w:t>
+      </w:r>
+    </w:p>
+    <w:p>
+      <w:pPr>
+        <w:rPr>
+          <w:lang w:val="ru-RU"/>
+        </w:rPr>
+      </w:pPr>
+      <w:r>
+        <w:rPr>
+          <w:lang w:val="ru-RU"/>
+        </w:rPr>
+        <w:t xml:space="preserve">Проблема </w:t>
+      </w:r>
+      <w:r>
+        <w:rPr>
+          <w:lang w:val="ru-RU"/>
+        </w:rPr>
+        <w:t>отказоустойчивости</w:t>
+      </w:r>
+      <w:r>
+        <w:rPr>
+          <w:lang w:val="ru-RU"/>
+        </w:rPr>
+        <w:t xml:space="preserve"> характерна только для</w:t>
+      </w:r>
+      <w:r>
+        <w:rPr>
+          <w:lang w:val="ru-RU"/>
+        </w:rPr>
+        <w:t xml:space="preserve"> класса клиент-серверных систем</w:t>
+      </w:r>
+      <w:r>
+        <w:rPr>
+          <w:lang w:val="ru-RU"/>
+        </w:rPr>
+        <w:t>.</w:t>
+      </w:r>
+      <w:r>
+        <w:rPr>
+          <w:lang w:val="ru-RU"/>
+        </w:rPr>
+        <w:t xml:space="preserve"> </w:t>
+      </w:r>
+      <w:r>
+        <w:rPr>
+          <w:lang w:val="ru-RU"/>
+        </w:rPr>
+        <w:t>В</w:t>
+      </w:r>
+      <w:r>
+        <w:rPr>
+          <w:lang w:val="ru-RU"/>
+        </w:rPr>
+        <w:t xml:space="preserve"> р</w:t>
+      </w:r>
+      <w:r>
+        <w:rPr>
+          <w:lang w:val="ru-RU"/>
+        </w:rPr>
+        <w:t xml:space="preserve">аспределенных системах она </w:t>
+      </w:r>
+      <w:r>
+        <w:rPr>
+          <w:lang w:val="ru-RU"/>
+        </w:rPr>
+        <w:t>решается</w:t>
+      </w:r>
+      <w:r>
+        <w:rPr>
+          <w:lang w:val="ru-RU"/>
+        </w:rPr>
+        <w:t xml:space="preserve"> на уровне </w:t>
+      </w:r>
+      <w:r>
+        <w:rPr>
+          <w:lang w:val="ru-RU"/>
+        </w:rPr>
+        <w:t>теоретической</w:t>
+      </w:r>
+      <w:r>
+        <w:rPr>
+          <w:lang w:val="ru-RU"/>
+        </w:rPr>
+        <w:t xml:space="preserve"> модели за счет использования методов избыточности, репликации и </w:t>
+      </w:r>
+      <w:r>
+        <w:rPr>
+          <w:lang w:val="ru-RU"/>
+        </w:rPr>
+        <w:t>сериализуемости</w:t>
+      </w:r>
+      <w:r>
+        <w:rPr>
+          <w:lang w:val="ru-RU"/>
+        </w:rPr>
+        <w:t xml:space="preserve"> [1]</w:t>
+      </w:r>
+      <w:r>
+        <w:rPr>
+          <w:lang w:val="ru-RU"/>
+        </w:rPr>
+        <w:t>.</w:t>
+      </w:r>
+      <w:r>
+        <w:rPr>
+          <w:lang w:val="ru-RU"/>
+        </w:rPr>
+        <w:t xml:space="preserve"> Система </w:t>
+      </w:r>
+      <w:r>
+        <w:rPr>
+          <w:lang w:val="ru-RU"/>
+        </w:rPr>
+        <w:t>мониторинга</w:t>
+      </w:r>
+      <w:r>
+        <w:rPr>
+          <w:lang w:val="ru-RU"/>
+        </w:rPr>
+        <w:t xml:space="preserve"> кластеров и гридов </w:t>
+      </w:r>
+      <w:r>
+        <w:t>Ganglia</w:t>
+      </w:r>
+      <w:r>
+        <w:rPr>
+          <w:lang w:val="ru-RU"/>
+        </w:rPr>
+        <w:t xml:space="preserve"> </w:t>
+      </w:r>
+      <w:r>
+        <w:rPr>
+          <w:lang w:val="ru-RU"/>
+        </w:rPr>
+        <w:t>является хорошим примером действительно распределенной системы.</w:t>
+      </w:r>
+    </w:p>
+    <w:p>
+      <w:pPr>
+        <w:rPr>
+          <w:lang w:val="ru-RU"/>
+        </w:rPr>
+      </w:pPr>
+      <w:r>
+        <w:rPr>
+          <w:lang w:val="ru-RU"/>
+        </w:rPr>
+        <w:t>Проблема масштабируемости</w:t>
+      </w:r>
+      <w:r>
+        <w:rPr>
+          <w:lang w:val="ru-RU"/>
+        </w:rPr>
+        <w:t xml:space="preserve"> системы</w:t>
+      </w:r>
+      <w:r>
+        <w:rPr>
+          <w:lang w:val="ru-RU"/>
+        </w:rPr>
+        <w:t xml:space="preserve"> </w:t>
+      </w:r>
+      <w:r>
+        <w:rPr>
+          <w:lang w:val="ru-RU"/>
+        </w:rPr>
+        <w:t xml:space="preserve">по отношению к ее размеру </w:t>
+      </w:r>
+      <w:r>
+        <w:rPr>
+          <w:lang w:val="ru-RU"/>
+        </w:rPr>
+        <w:t>также актуальна только для клиент-серверных систем.</w:t>
+      </w:r>
+      <w:r>
+        <w:rPr>
+          <w:lang w:val="ru-RU"/>
+        </w:rPr>
+        <w:t xml:space="preserve"> В распределенных системах</w:t>
+      </w:r>
+      <w:r>
+        <w:rPr>
+          <w:lang w:val="ru-RU"/>
+        </w:rPr>
+        <w:t xml:space="preserve"> </w:t>
+      </w:r>
+      <w:r>
+        <w:rPr>
+          <w:lang w:val="ru-RU"/>
+        </w:rPr>
+        <w:t>мониторинга</w:t>
+      </w:r>
+      <w:r>
+        <w:rPr>
+          <w:lang w:val="ru-RU"/>
+        </w:rPr>
+        <w:t xml:space="preserve"> стоимость подключениях новых </w:t>
+      </w:r>
+      <w:r>
+        <w:rPr>
+          <w:lang w:val="ru-RU"/>
+        </w:rPr>
+        <w:t xml:space="preserve">вычислительных </w:t>
+      </w:r>
+      <w:r>
+        <w:rPr>
+          <w:lang w:val="ru-RU"/>
+        </w:rPr>
+        <w:t>узлов</w:t>
+      </w:r>
+      <w:r>
+        <w:rPr>
+          <w:lang w:val="ru-RU"/>
+        </w:rPr>
+        <w:t xml:space="preserve"> </w:t>
+      </w:r>
+      <w:r>
+        <w:rPr>
+          <w:lang w:val="ru-RU"/>
+        </w:rPr>
+        <w:t xml:space="preserve">для системы в целом </w:t>
+      </w:r>
+      <w:r>
+        <w:rPr>
+          <w:lang w:val="ru-RU"/>
+        </w:rPr>
+        <w:t>равна нулю</w:t>
+      </w:r>
+      <w:r>
+        <w:rPr>
+          <w:lang w:val="ru-RU"/>
+        </w:rPr>
+        <w:t xml:space="preserve"> благодаря использованию механизмов балансировки </w:t>
+      </w:r>
+      <w:r>
+        <w:rPr>
+          <w:lang w:val="ru-RU"/>
+        </w:rPr>
+        <w:t>нагрузки,</w:t>
+      </w:r>
+      <w:r>
+        <w:rPr>
+          <w:lang w:val="ru-RU"/>
+        </w:rPr>
+        <w:t xml:space="preserve"> а также сокрытию времени ожидания</w:t>
+      </w:r>
+      <w:r>
+        <w:rPr>
+          <w:lang w:val="ru-RU"/>
+        </w:rPr>
+        <w:t xml:space="preserve"> </w:t>
+      </w:r>
+      <w:r>
+        <w:rPr>
+          <w:lang w:val="ru-RU"/>
+        </w:rPr>
+        <w:t>связи</w:t>
+      </w:r>
+      <w:r>
+        <w:rPr>
+          <w:lang w:val="ru-RU"/>
+        </w:rPr>
+        <w:t xml:space="preserve">. </w:t>
+      </w:r>
+      <w:r>
+        <w:rPr>
+          <w:lang w:val="ru-RU"/>
+        </w:rPr>
+        <w:t xml:space="preserve">Так при построении </w:t>
+      </w:r>
+      <w:r>
+        <w:rPr>
+          <w:lang w:val="ru-RU"/>
+        </w:rPr>
+        <w:t xml:space="preserve">системы мониторинга на базе решения </w:t>
+      </w:r>
+      <w:r>
+        <w:t>Ganglia</w:t>
+      </w:r>
+      <w:r>
+        <w:rPr>
+          <w:lang w:val="ru-RU"/>
+        </w:rPr>
+        <w:t xml:space="preserve"> </w:t>
+      </w:r>
+      <w:r>
+        <w:rPr>
+          <w:lang w:val="ru-RU"/>
+        </w:rPr>
+        <w:t xml:space="preserve">можно не заботиться о </w:t>
+      </w:r>
+      <w:r>
+        <w:rPr>
+          <w:lang w:val="ru-RU"/>
+        </w:rPr>
+        <w:t>теоретическом</w:t>
+      </w:r>
+      <w:r>
+        <w:rPr>
+          <w:lang w:val="ru-RU"/>
+        </w:rPr>
+        <w:t xml:space="preserve"> пре</w:t>
+      </w:r>
+      <w:r>
+        <w:rPr>
+          <w:lang w:val="ru-RU"/>
+        </w:rPr>
+        <w:t>деле количества подключаемых к систем</w:t>
+      </w:r>
+      <w:r>
+        <w:rPr>
+          <w:lang w:val="ru-RU"/>
+        </w:rPr>
+        <w:t>е</w:t>
+      </w:r>
+      <w:r>
+        <w:rPr>
+          <w:lang w:val="ru-RU"/>
+        </w:rPr>
+        <w:t xml:space="preserve"> устройств. В противоположность этому, в технической документации</w:t>
+      </w:r>
+      <w:r>
+        <w:rPr>
+          <w:lang w:val="ru-RU"/>
+        </w:rPr>
+        <w:t xml:space="preserve"> клиент-серверные решения </w:t>
+      </w:r>
+      <w:r>
+        <w:t>Zabbix</w:t>
+      </w:r>
+      <w:r>
+        <w:rPr>
+          <w:lang w:val="ru-RU"/>
+        </w:rPr>
+        <w:t xml:space="preserve"> и </w:t>
+      </w:r>
+      <w:r>
+        <w:t>Nagios</w:t>
+      </w:r>
+      <w:r>
+        <w:rPr>
+          <w:lang w:val="ru-RU"/>
+        </w:rPr>
+        <w:t xml:space="preserve"> определено</w:t>
+      </w:r>
+      <w:r>
+        <w:rPr>
+          <w:lang w:val="ru-RU"/>
+        </w:rPr>
+        <w:t xml:space="preserve"> максимальное количество обслуживаемых устройств. </w:t>
+      </w:r>
+    </w:p>
+    <w:p>
+      <w:pPr>
+        <w:pStyle w:val="2"/>
+        <w:rPr>
+          <w:lang w:val="ru-RU"/>
+        </w:rPr>
+      </w:pPr>
+      <w:bookmarkStart w:id="13" w:name="_Toc295500097"/>
+      <w:r>
+        <w:rPr>
+          <w:lang w:val="ru-RU"/>
+        </w:rPr>
         <w:t>1.</w:t>
       </w:r>
       <w:r>
         <w:rPr>
           <w:lang w:val="ru-RU"/>
         </w:rPr>
-        <w:t>5</w:t>
-      </w:r>
-      <w:r>
-        <w:rPr>
-          <w:lang w:val="ru-RU"/>
-        </w:rPr>
-        <w:t xml:space="preserve"> Проблемы </w:t>
-      </w:r>
-      <w:r>
-        <w:rPr>
-          <w:lang w:val="ru-RU"/>
-        </w:rPr>
-        <w:t>эксплуатации систем мониторинга</w:t>
-      </w:r>
-      <w:bookmarkEnd w:id="12"/>
-    </w:p>
-    <w:p>
-      <w:pPr>
-        <w:rPr>
-          <w:lang w:val="ru-RU"/>
-        </w:rPr>
-      </w:pPr>
-      <w:r>
-        <w:rPr>
-          <w:lang w:val="ru-RU"/>
-        </w:rPr>
-        <w:t>Основная причина п</w:t>
-      </w:r>
-      <w:r>
-        <w:rPr>
-          <w:lang w:val="ru-RU"/>
-        </w:rPr>
-        <w:t xml:space="preserve">роблем эксплуатации существующих решений в сфере мониторинга </w:t>
-      </w:r>
-      <w:r>
-        <w:rPr>
-          <w:lang w:val="ru-RU"/>
-        </w:rPr>
-        <w:t>заключаются в</w:t>
-      </w:r>
-      <w:r>
-        <w:rPr>
-          <w:lang w:val="ru-RU"/>
-        </w:rPr>
-        <w:t xml:space="preserve"> неспособности </w:t>
-      </w:r>
-      <w:r>
-        <w:rPr>
-          <w:lang w:val="ru-RU"/>
-        </w:rPr>
-        <w:t>последних удовлетворять требованиям к современным системам мониторинга</w:t>
-      </w:r>
-      <w:r>
-        <w:rPr>
-          <w:lang w:val="ru-RU"/>
-        </w:rPr>
-        <w:t xml:space="preserve"> (раздел 1.4)</w:t>
-      </w:r>
-      <w:r>
-        <w:rPr>
-          <w:lang w:val="ru-RU"/>
-        </w:rPr>
-        <w:t>.</w:t>
-      </w:r>
-      <w:r>
-        <w:rPr>
-          <w:lang w:val="ru-RU"/>
-        </w:rPr>
-        <w:t xml:space="preserve"> При этом наиболее важным является не столько разовое удовлетворение предъявляемым требованиям, сколько наличие в системе потенциала для в</w:t>
-      </w:r>
-      <w:r>
-        <w:rPr>
-          <w:lang w:val="ru-RU"/>
-        </w:rPr>
-        <w:t>озможной ее адаптации к динамике</w:t>
-      </w:r>
-      <w:r>
-        <w:rPr>
-          <w:lang w:val="ru-RU"/>
-        </w:rPr>
-        <w:t xml:space="preserve"> этих требований.</w:t>
-      </w:r>
-    </w:p>
-    <w:p>
-      <w:pPr>
-        <w:rPr>
-          <w:lang w:val="ru-RU"/>
-        </w:rPr>
-      </w:pPr>
-      <w:r>
-        <w:rPr>
-          <w:lang w:val="ru-RU"/>
-        </w:rPr>
-        <w:t xml:space="preserve">Проблема расширения функционала систем </w:t>
-      </w:r>
-      <w:r>
-        <w:rPr>
-          <w:lang w:val="ru-RU"/>
-        </w:rPr>
-        <w:t>мониторинга</w:t>
-      </w:r>
-      <w:r>
-        <w:rPr>
-          <w:lang w:val="ru-RU"/>
-        </w:rPr>
-        <w:t xml:space="preserve"> была разрешена в системах с поддержкой динамич</w:t>
-      </w:r>
-      <w:r>
-        <w:rPr>
-          <w:lang w:val="ru-RU"/>
-        </w:rPr>
-        <w:t>еской загруз</w:t>
-      </w:r>
-      <w:r>
-        <w:rPr>
-          <w:lang w:val="ru-RU"/>
-        </w:rPr>
-        <w:t xml:space="preserve">ки модулей, например в системах </w:t>
-      </w:r>
-      <w:r>
-        <w:t>Zabbix</w:t>
-      </w:r>
-      <w:r>
-        <w:rPr>
-          <w:lang w:val="ru-RU"/>
-        </w:rPr>
-        <w:t xml:space="preserve"> </w:t>
-      </w:r>
-      <w:r>
-        <w:rPr>
-          <w:lang w:val="ru-RU"/>
-        </w:rPr>
-        <w:t>и</w:t>
-      </w:r>
-      <w:r>
-        <w:rPr>
-          <w:lang w:val="ru-RU"/>
-        </w:rPr>
-        <w:t xml:space="preserve"> </w:t>
-      </w:r>
-      <w:r>
-        <w:t>Nagios</w:t>
-      </w:r>
-      <w:r>
-        <w:rPr>
-          <w:lang w:val="ru-RU"/>
-        </w:rPr>
-        <w:t>, о</w:t>
-      </w:r>
-      <w:r>
-        <w:rPr>
-          <w:lang w:val="ru-RU"/>
-        </w:rPr>
-        <w:t xml:space="preserve">днако </w:t>
-      </w:r>
-      <w:r>
-        <w:rPr>
-          <w:lang w:val="ru-RU"/>
-        </w:rPr>
-        <w:t>остается акту</w:t>
-      </w:r>
-      <w:r>
-        <w:rPr>
-          <w:lang w:val="ru-RU"/>
-        </w:rPr>
-        <w:t xml:space="preserve">альной для нерасширяемых систем, в частном случае для решений на базе </w:t>
-      </w:r>
-      <w:r>
-        <w:t>Ganglia</w:t>
-      </w:r>
-      <w:r>
-        <w:rPr>
-          <w:lang w:val="ru-RU"/>
-        </w:rPr>
-        <w:t xml:space="preserve">. </w:t>
-      </w:r>
-      <w:r>
-        <w:rPr>
-          <w:lang w:val="ru-RU"/>
-        </w:rPr>
-        <w:t xml:space="preserve">С другой стороны, данная проблема может трактоваться не только как наличие или отсутствие </w:t>
-      </w:r>
-      <w:r>
-        <w:rPr>
-          <w:lang w:val="ru-RU"/>
-        </w:rPr>
-        <w:t>соответствующих</w:t>
-      </w:r>
-      <w:r>
-        <w:rPr>
-          <w:lang w:val="ru-RU"/>
-        </w:rPr>
-        <w:t xml:space="preserve"> механизмов наращивания </w:t>
-      </w:r>
-      <w:r>
-        <w:rPr>
-          <w:lang w:val="ru-RU"/>
-        </w:rPr>
-        <w:t>функционала,</w:t>
-      </w:r>
-      <w:r>
-        <w:rPr>
-          <w:lang w:val="ru-RU"/>
-        </w:rPr>
-        <w:t xml:space="preserve"> но и как уровень их применимости и возможностей. Тогда можно говорить о недостаточной гибкости существующих решений в плане средств расширения </w:t>
-      </w:r>
-      <w:r>
-        <w:rPr>
-          <w:lang w:val="ru-RU"/>
-        </w:rPr>
-        <w:t>функционала</w:t>
-      </w:r>
-      <w:r>
-        <w:rPr>
-          <w:lang w:val="ru-RU"/>
-        </w:rPr>
-        <w:t xml:space="preserve">, как </w:t>
-      </w:r>
-      <w:r>
-        <w:rPr>
-          <w:lang w:val="ru-RU"/>
-        </w:rPr>
-        <w:t>например,</w:t>
-      </w:r>
-      <w:r>
-        <w:rPr>
-          <w:lang w:val="ru-RU"/>
-        </w:rPr>
-        <w:t xml:space="preserve"> в системах </w:t>
-      </w:r>
-      <w:r>
-        <w:t>Zabbix</w:t>
-      </w:r>
-      <w:r>
-        <w:rPr>
-          <w:lang w:val="ru-RU"/>
-        </w:rPr>
-        <w:t xml:space="preserve"> и</w:t>
-      </w:r>
-      <w:r>
-        <w:rPr>
-          <w:lang w:val="ru-RU"/>
-        </w:rPr>
-        <w:t xml:space="preserve"> </w:t>
-      </w:r>
-      <w:r>
-        <w:t>Nagios</w:t>
-      </w:r>
-      <w:r>
-        <w:rPr>
-          <w:lang w:val="ru-RU"/>
-        </w:rPr>
-        <w:t>,</w:t>
-      </w:r>
-      <w:r>
-        <w:rPr>
-          <w:lang w:val="ru-RU"/>
-        </w:rPr>
-        <w:t xml:space="preserve"> </w:t>
-      </w:r>
-      <w:r>
-        <w:rPr>
-          <w:lang w:val="ru-RU"/>
-        </w:rPr>
-        <w:t>где</w:t>
-      </w:r>
-      <w:r>
-        <w:rPr>
-          <w:lang w:val="ru-RU"/>
-        </w:rPr>
-        <w:t xml:space="preserve"> </w:t>
-      </w:r>
-      <w:r>
-        <w:rPr>
-          <w:lang w:val="ru-RU"/>
-        </w:rPr>
-        <w:t>в качестве подобного инструмента используется модель с запуском исполняемых файлов сопровождаемым перехватом стандартных потоков ввода/вывода операционной среды.</w:t>
-      </w:r>
-    </w:p>
-    <w:p>
-      <w:pPr>
-        <w:rPr>
-          <w:lang w:val="ru-RU"/>
-        </w:rPr>
-      </w:pPr>
-      <w:r>
-        <w:rPr>
-          <w:lang w:val="ru-RU"/>
-        </w:rPr>
-        <w:t xml:space="preserve">Проблема </w:t>
-      </w:r>
-      <w:r>
-        <w:rPr>
-          <w:lang w:val="ru-RU"/>
-        </w:rPr>
-        <w:t>отказоустойчивости</w:t>
-      </w:r>
-      <w:r>
-        <w:rPr>
-          <w:lang w:val="ru-RU"/>
-        </w:rPr>
-        <w:t xml:space="preserve"> характерна только для</w:t>
-      </w:r>
-      <w:r>
-        <w:rPr>
-          <w:lang w:val="ru-RU"/>
-        </w:rPr>
-        <w:t xml:space="preserve"> класса клиент-серверных систем</w:t>
-      </w:r>
-      <w:r>
-        <w:rPr>
-          <w:lang w:val="ru-RU"/>
-        </w:rPr>
-        <w:t>.</w:t>
-      </w:r>
-      <w:r>
-        <w:rPr>
-          <w:lang w:val="ru-RU"/>
-        </w:rPr>
-        <w:t xml:space="preserve"> </w:t>
-      </w:r>
-      <w:r>
-        <w:rPr>
-          <w:lang w:val="ru-RU"/>
-        </w:rPr>
-        <w:t>В</w:t>
-      </w:r>
-      <w:r>
-        <w:rPr>
-          <w:lang w:val="ru-RU"/>
-        </w:rPr>
-        <w:t xml:space="preserve"> р</w:t>
-      </w:r>
-      <w:r>
-        <w:rPr>
-          <w:lang w:val="ru-RU"/>
-        </w:rPr>
-        <w:t xml:space="preserve">аспределенных системах она </w:t>
-      </w:r>
-      <w:r>
-        <w:rPr>
-          <w:lang w:val="ru-RU"/>
-        </w:rPr>
-        <w:t>решается</w:t>
-      </w:r>
-      <w:r>
-        <w:rPr>
-          <w:lang w:val="ru-RU"/>
-        </w:rPr>
-        <w:t xml:space="preserve"> на уровне </w:t>
-      </w:r>
-      <w:r>
-        <w:rPr>
-          <w:lang w:val="ru-RU"/>
-        </w:rPr>
-        <w:t>теоретической</w:t>
-      </w:r>
-      <w:r>
-        <w:rPr>
-          <w:lang w:val="ru-RU"/>
-        </w:rPr>
-        <w:t xml:space="preserve"> модели за счет использования методов избыточности, репликации и </w:t>
-      </w:r>
-      <w:r>
-        <w:rPr>
-          <w:lang w:val="ru-RU"/>
-        </w:rPr>
-        <w:t>сериализуемости</w:t>
-      </w:r>
-      <w:r>
-        <w:rPr>
-          <w:lang w:val="ru-RU"/>
-        </w:rPr>
-        <w:t xml:space="preserve"> [1]</w:t>
-      </w:r>
-      <w:r>
-        <w:rPr>
-          <w:lang w:val="ru-RU"/>
-        </w:rPr>
-        <w:t>.</w:t>
-      </w:r>
-      <w:r>
-        <w:rPr>
-          <w:lang w:val="ru-RU"/>
-        </w:rPr>
-        <w:t xml:space="preserve"> Система </w:t>
-      </w:r>
-      <w:r>
-        <w:rPr>
-          <w:lang w:val="ru-RU"/>
-        </w:rPr>
-        <w:t>мониторинга</w:t>
-      </w:r>
-      <w:r>
-        <w:rPr>
-          <w:lang w:val="ru-RU"/>
-        </w:rPr>
-        <w:t xml:space="preserve"> кластеров и гридов </w:t>
-      </w:r>
-      <w:r>
-        <w:t>Ganglia</w:t>
-      </w:r>
-      <w:r>
-        <w:rPr>
-          <w:lang w:val="ru-RU"/>
-        </w:rPr>
-        <w:t xml:space="preserve"> </w:t>
-      </w:r>
-      <w:r>
-        <w:rPr>
-          <w:lang w:val="ru-RU"/>
-        </w:rPr>
-        <w:t>является хорошим примером действительно распределенной системы.</w:t>
-      </w:r>
-    </w:p>
-    <w:p>
-      <w:pPr>
-        <w:rPr>
-          <w:lang w:val="ru-RU"/>
-        </w:rPr>
-      </w:pPr>
-      <w:r>
-        <w:rPr>
-          <w:lang w:val="ru-RU"/>
-        </w:rPr>
-        <w:t>Проблема масштабируемости</w:t>
-      </w:r>
-      <w:r>
-        <w:rPr>
-          <w:lang w:val="ru-RU"/>
-        </w:rPr>
-        <w:t xml:space="preserve"> системы</w:t>
-      </w:r>
-      <w:r>
-        <w:rPr>
-          <w:lang w:val="ru-RU"/>
-        </w:rPr>
-        <w:t xml:space="preserve"> </w:t>
-      </w:r>
-      <w:r>
-        <w:rPr>
-          <w:lang w:val="ru-RU"/>
-        </w:rPr>
-        <w:t xml:space="preserve">по отношению к ее размеру </w:t>
-      </w:r>
-      <w:r>
-        <w:rPr>
-          <w:lang w:val="ru-RU"/>
-        </w:rPr>
-        <w:t>также актуальна только для клиент-серверных систем.</w:t>
-      </w:r>
-      <w:r>
-        <w:rPr>
-          <w:lang w:val="ru-RU"/>
-        </w:rPr>
-        <w:t xml:space="preserve"> В распределенных системах</w:t>
-      </w:r>
-      <w:r>
-        <w:rPr>
-          <w:lang w:val="ru-RU"/>
-        </w:rPr>
-        <w:t xml:space="preserve"> </w:t>
-      </w:r>
-      <w:r>
-        <w:rPr>
-          <w:lang w:val="ru-RU"/>
-        </w:rPr>
-        <w:t>мониторинга</w:t>
-      </w:r>
-      <w:r>
-        <w:rPr>
-          <w:lang w:val="ru-RU"/>
-        </w:rPr>
-        <w:t xml:space="preserve"> стоимость подключениях новых </w:t>
-      </w:r>
-      <w:r>
-        <w:rPr>
-          <w:lang w:val="ru-RU"/>
-        </w:rPr>
-        <w:t xml:space="preserve">вычислительных </w:t>
-      </w:r>
-      <w:r>
-        <w:rPr>
-          <w:lang w:val="ru-RU"/>
-        </w:rPr>
-        <w:t>узлов</w:t>
-      </w:r>
-      <w:r>
-        <w:rPr>
-          <w:lang w:val="ru-RU"/>
-        </w:rPr>
-        <w:t xml:space="preserve"> </w:t>
-      </w:r>
-      <w:r>
-        <w:rPr>
-          <w:lang w:val="ru-RU"/>
-        </w:rPr>
-        <w:t xml:space="preserve">для системы в целом </w:t>
-      </w:r>
-      <w:r>
-        <w:rPr>
-          <w:lang w:val="ru-RU"/>
-        </w:rPr>
-        <w:t>равна нулю</w:t>
-      </w:r>
-      <w:r>
-        <w:rPr>
-          <w:lang w:val="ru-RU"/>
-        </w:rPr>
-        <w:t xml:space="preserve"> благодаря использованию механизмов балансировки </w:t>
-      </w:r>
-      <w:r>
-        <w:rPr>
-          <w:lang w:val="ru-RU"/>
-        </w:rPr>
-        <w:t>нагрузки,</w:t>
-      </w:r>
-      <w:r>
-        <w:rPr>
-          <w:lang w:val="ru-RU"/>
-        </w:rPr>
-        <w:t xml:space="preserve"> а также сокрытию времени ожидания</w:t>
-      </w:r>
-      <w:r>
-        <w:rPr>
-          <w:lang w:val="ru-RU"/>
-        </w:rPr>
-        <w:t xml:space="preserve"> </w:t>
-      </w:r>
-      <w:r>
-        <w:rPr>
-          <w:lang w:val="ru-RU"/>
-        </w:rPr>
-        <w:t>связи</w:t>
-      </w:r>
-      <w:r>
-        <w:rPr>
-          <w:lang w:val="ru-RU"/>
-        </w:rPr>
-        <w:t xml:space="preserve">. </w:t>
-      </w:r>
-      <w:r>
-        <w:rPr>
-          <w:lang w:val="ru-RU"/>
-        </w:rPr>
-        <w:t xml:space="preserve">Так при построении </w:t>
-      </w:r>
-      <w:r>
-        <w:rPr>
-          <w:lang w:val="ru-RU"/>
-        </w:rPr>
-        <w:t xml:space="preserve">системы мониторинга на базе решения </w:t>
-      </w:r>
-      <w:r>
-        <w:t>Ganglia</w:t>
-      </w:r>
-      <w:r>
-        <w:rPr>
-          <w:lang w:val="ru-RU"/>
-        </w:rPr>
-        <w:t xml:space="preserve"> </w:t>
-      </w:r>
-      <w:r>
-        <w:rPr>
-          <w:lang w:val="ru-RU"/>
-        </w:rPr>
-        <w:t xml:space="preserve">можно не заботиться о </w:t>
-      </w:r>
-      <w:r>
-        <w:rPr>
-          <w:lang w:val="ru-RU"/>
-        </w:rPr>
-        <w:lastRenderedPageBreak/>
-        <w:t>теоретическом</w:t>
-      </w:r>
-      <w:r>
-        <w:rPr>
-          <w:lang w:val="ru-RU"/>
-        </w:rPr>
-        <w:t xml:space="preserve"> пре</w:t>
-      </w:r>
-      <w:r>
-        <w:rPr>
-          <w:lang w:val="ru-RU"/>
-        </w:rPr>
-        <w:t>деле количества подключаемых к систем</w:t>
-      </w:r>
-      <w:r>
-        <w:rPr>
-          <w:lang w:val="ru-RU"/>
-        </w:rPr>
-        <w:t>е</w:t>
-      </w:r>
-      <w:r>
-        <w:rPr>
-          <w:lang w:val="ru-RU"/>
-        </w:rPr>
-        <w:t xml:space="preserve"> устройств. В противоположность этому, в технической документации</w:t>
-      </w:r>
-      <w:r>
-        <w:rPr>
-          <w:lang w:val="ru-RU"/>
-        </w:rPr>
-        <w:t xml:space="preserve"> клиент-серверные решения </w:t>
-      </w:r>
-      <w:r>
-        <w:t>Zabbix</w:t>
-      </w:r>
-      <w:r>
-        <w:rPr>
-          <w:lang w:val="ru-RU"/>
-        </w:rPr>
-        <w:t xml:space="preserve"> и </w:t>
-      </w:r>
-      <w:r>
-        <w:t>Nagios</w:t>
-      </w:r>
-      <w:r>
-        <w:rPr>
-          <w:lang w:val="ru-RU"/>
-        </w:rPr>
-        <w:t xml:space="preserve"> определено</w:t>
-      </w:r>
-      <w:r>
-        <w:rPr>
-          <w:lang w:val="ru-RU"/>
-        </w:rPr>
-        <w:t xml:space="preserve"> максимальное количество обслуживаемых устройств. </w:t>
-      </w:r>
-    </w:p>
-    <w:p>
-      <w:pPr>
-        <w:pStyle w:val="2"/>
-        <w:rPr>
-          <w:lang w:val="ru-RU"/>
-        </w:rPr>
-      </w:pPr>
-      <w:bookmarkStart w:id="13" w:name="_Toc295500097"/>
-      <w:r>
-        <w:rPr>
-          <w:lang w:val="ru-RU"/>
-        </w:rPr>
-        <w:t>1.</w:t>
-      </w:r>
-      <w:r>
-        <w:rPr>
-          <w:lang w:val="ru-RU"/>
-        </w:rPr>
-        <w:t>6</w:t>
+        <w:t>7</w:t>
       </w:r>
       <w:r>
         <w:rPr>
@@ -9047,7 +9516,14 @@
         <w:rPr>
           <w:lang w:val="ru-RU"/>
         </w:rPr>
-        <w:t>Согласно приведенным выше рассуждениям можно сделать вывод о том, что основополагающая проблема эксплуатации современных систем мониторинга заключается в отсутствии на рынке целого класса комбинированных систем, одновременно объединяющих в себе преимущества как распределенных, так и  расширяемых систем мониторинга. Кроме того, современные тенденции развития облачных и кластерных решений в области суперкомпьютерных технологий</w:t>
+        <w:t xml:space="preserve">Согласно приведенным выше рассуждениям можно сделать вывод о том, что основополагающая проблема эксплуатации современных систем мониторинга </w:t>
+      </w:r>
+      <w:r>
+        <w:rPr>
+          <w:lang w:val="ru-RU"/>
+        </w:rPr>
+        <w:lastRenderedPageBreak/>
+        <w:t>заключается в отсутствии на рынке целого класса комбинированных систем, одновременно объединяющих в себе преимущества как распределенных, так и  расширяемых систем мониторинга. Кроме того, современные тенденции развития облачных и кластерных решений в области суперкомпьютерных технологий</w:t>
       </w:r>
       <w:r>
         <w:rPr>
@@ -9162,31 +9638,33 @@
       <w:pPr>
         <w:pStyle w:val="1"/>
         <w:rPr>
+          <w:sz w:val="43"/>
+          <w:szCs w:val="43"/>
           <w:lang w:val="ru-RU"/>
         </w:rPr>
       </w:pPr>
       <w:bookmarkStart w:id="14" w:name="_Toc295500098"/>
       <w:r>
         <w:rPr>
+          <w:sz w:val="43"/>
+          <w:szCs w:val="43"/>
           <w:lang w:val="ru-RU"/>
         </w:rPr>
         <w:lastRenderedPageBreak/>
-        <w:t>2</w:t>
-      </w:r>
-      <w:r>
-        <w:rPr>
-          <w:lang w:val="ru-RU"/>
-        </w:rPr>
-        <w:t xml:space="preserve"> </w:t>
-      </w:r>
-      <w:r>
-        <w:rPr>
+        <w:t xml:space="preserve">2 </w:t>
+      </w:r>
+      <w:r>
+        <w:rPr>
+          <w:sz w:val="43"/>
+          <w:szCs w:val="43"/>
           <w:lang w:val="ru-RU"/>
         </w:rPr>
         <w:t>М</w:t>
       </w:r>
       <w:r>
         <w:rPr>
+          <w:sz w:val="43"/>
+          <w:szCs w:val="43"/>
           <w:lang w:val="ru-RU"/>
         </w:rPr>
         <w:t>одель распределенной системы мониторинга</w:t>
@@ -9304,6 +9782,8 @@
     <w:p>
       <w:pPr>
         <w:keepNext/>
+        <w:ind w:firstLine="0"/>
+        <w:jc w:val="center"/>
       </w:pPr>
       <w:r>
         <w:rPr>
@@ -9350,6 +9830,7 @@
     <w:p>
       <w:pPr>
         <w:pStyle w:val="ad"/>
+        <w:ind w:firstLine="0"/>
         <w:rPr>
           <w:lang w:val="ru-RU"/>
         </w:rPr>
@@ -9389,6 +9870,7 @@
     <w:p>
       <w:pPr>
         <w:pStyle w:val="2"/>
+        <w:ind w:firstLine="0"/>
         <w:jc w:val="center"/>
       </w:pPr>
       <w:r>
@@ -9436,6 +9918,7 @@
     <w:p>
       <w:pPr>
         <w:pStyle w:val="ad"/>
+        <w:ind w:firstLine="0"/>
         <w:rPr>
           <w:lang w:val="ru-RU"/>
         </w:rPr>
@@ -9560,7 +10043,6 @@
         <w:rPr>
           <w:lang w:val="ru-RU"/>
         </w:rPr>
-        <w:lastRenderedPageBreak/>
         <w:t>хранилище данных;</w:t>
       </w:r>
     </w:p>
@@ -9580,6 +10062,7 @@
         <w:rPr>
           <w:lang w:val="ru-RU"/>
         </w:rPr>
+        <w:lastRenderedPageBreak/>
         <w:t>задача мониторинга.</w:t>
       </w:r>
     </w:p>
@@ -9766,6 +10249,7 @@
     <w:p>
       <w:pPr>
         <w:keepNext/>
+        <w:ind w:firstLine="0"/>
         <w:jc w:val="center"/>
       </w:pPr>
       <w:r>
@@ -9813,6 +10297,7 @@
     <w:p>
       <w:pPr>
         <w:pStyle w:val="ad"/>
+        <w:ind w:firstLine="0"/>
         <w:rPr>
           <w:lang w:val="ru-RU"/>
         </w:rPr>
@@ -9926,26 +10411,26 @@
           <w:i/>
           <w:lang w:val="ru-RU"/>
         </w:rPr>
+        <w:t>Задача мониторинга</w:t>
+      </w:r>
+      <w:r>
+        <w:rPr>
+          <w:lang w:val="ru-RU"/>
+        </w:rPr>
+        <w:t xml:space="preserve"> представляет собой шаблонную проблему получения и анализа некоторой информации о состоянии удаленного узла.</w:t>
+      </w:r>
+    </w:p>
+    <w:p>
+      <w:pPr>
+        <w:rPr>
+          <w:lang w:val="ru-RU"/>
+        </w:rPr>
+      </w:pPr>
+      <w:r>
+        <w:rPr>
+          <w:lang w:val="ru-RU"/>
+        </w:rPr>
         <w:lastRenderedPageBreak/>
-        <w:t>Задача мониторинга</w:t>
-      </w:r>
-      <w:r>
-        <w:rPr>
-          <w:lang w:val="ru-RU"/>
-        </w:rPr>
-        <w:t xml:space="preserve"> представляет собой шаблонную проблему получения и анализа некоторой информации о состоянии удаленного узла.</w:t>
-      </w:r>
-    </w:p>
-    <w:p>
-      <w:pPr>
-        <w:rPr>
-          <w:lang w:val="ru-RU"/>
-        </w:rPr>
-      </w:pPr>
-      <w:r>
-        <w:rPr>
-          <w:lang w:val="ru-RU"/>
-        </w:rPr>
         <w:t>Можно ввести отношение между целью</w:t>
       </w:r>
       <w:r>
@@ -10149,6 +10634,7 @@
     <w:p>
       <w:pPr>
         <w:keepNext/>
+        <w:ind w:firstLine="0"/>
         <w:jc w:val="center"/>
       </w:pPr>
       <w:r>
@@ -10196,6 +10682,7 @@
     <w:p>
       <w:pPr>
         <w:pStyle w:val="ad"/>
+        <w:ind w:firstLine="0"/>
         <w:rPr>
           <w:lang w:val="ru-RU"/>
         </w:rPr>
@@ -10276,20 +10763,20 @@
         <w:rPr>
           <w:lang w:val="ru-RU"/>
         </w:rPr>
-        <w:t xml:space="preserve">) реализует генерацию кода каркаса и исполнение модулей мониторинга с использованием </w:t>
+        <w:t xml:space="preserve">) реализует генерацию кода каркаса и исполнение модулей мониторинга с использованием ресурсов операционной среды, а также является промежуточным слоем между модулем мониторинга и агентом, в рамках которого он запускается. </w:t>
+      </w:r>
+      <w:r>
+        <w:rPr>
+          <w:lang w:val="ru-RU"/>
+        </w:rPr>
+        <w:t xml:space="preserve">Данный слой </w:t>
       </w:r>
       <w:r>
         <w:rPr>
           <w:lang w:val="ru-RU"/>
         </w:rPr>
         <w:lastRenderedPageBreak/>
-        <w:t xml:space="preserve">ресурсов операционной среды, а также является промежуточным слоем между модулем мониторинга и агентом, в рамках которого он запускается. </w:t>
-      </w:r>
-      <w:r>
-        <w:rPr>
-          <w:lang w:val="ru-RU"/>
-        </w:rPr>
-        <w:t xml:space="preserve">Данный слой позволяет разрабатывать модули без учета специфики физического расположения </w:t>
+        <w:t xml:space="preserve">позволяет разрабатывать модули без учета специфики физического расположения </w:t>
       </w:r>
       <w:r>
         <w:rPr>
@@ -10319,6 +10806,7 @@
     <w:p>
       <w:pPr>
         <w:keepNext/>
+        <w:ind w:firstLine="0"/>
         <w:jc w:val="center"/>
       </w:pPr>
       <w:r>
@@ -10366,6 +10854,7 @@
     <w:p>
       <w:pPr>
         <w:pStyle w:val="ad"/>
+        <w:ind w:firstLine="0"/>
         <w:rPr>
           <w:lang w:val="ru-RU"/>
         </w:rPr>
@@ -10551,6 +11040,7 @@
     <w:p>
       <w:pPr>
         <w:keepNext/>
+        <w:ind w:firstLine="0"/>
         <w:jc w:val="center"/>
       </w:pPr>
       <w:r>
@@ -10599,6 +11089,7 @@
     <w:p>
       <w:pPr>
         <w:pStyle w:val="ad"/>
+        <w:ind w:firstLine="0"/>
         <w:rPr>
           <w:lang w:val="ru-RU"/>
         </w:rPr>
@@ -10702,7 +11193,7 @@
                     <pic:cNvPicPr/>
                   </pic:nvPicPr>
                   <pic:blipFill>
-                    <a:blip r:embed="rId17"/>
+                    <a:blip r:embed="rId17" cstate="print"/>
                     <a:stretch>
                       <a:fillRect/>
                     </a:stretch>
@@ -10983,7 +11474,7 @@
                     <pic:cNvPicPr/>
                   </pic:nvPicPr>
                   <pic:blipFill>
-                    <a:blip r:embed="rId18"/>
+                    <a:blip r:embed="rId18" cstate="print"/>
                     <a:stretch>
                       <a:fillRect/>
                     </a:stretch>
@@ -11193,7 +11684,7 @@
                     <pic:cNvPicPr/>
                   </pic:nvPicPr>
                   <pic:blipFill>
-                    <a:blip r:embed="rId19"/>
+                    <a:blip r:embed="rId19" cstate="print"/>
                     <a:stretch>
                       <a:fillRect/>
                     </a:stretch>
@@ -18857,6 +19348,7 @@
           <w:ilvl w:val="0"/>
           <w:numId w:val="31"/>
         </w:numPr>
+        <w:ind w:left="1418"/>
         <w:rPr>
           <w:lang w:val="ru-RU"/>
         </w:rPr>
@@ -18887,6 +19379,7 @@
           <w:ilvl w:val="0"/>
           <w:numId w:val="31"/>
         </w:numPr>
+        <w:ind w:left="1418"/>
         <w:rPr>
           <w:lang w:val="ru-RU"/>
         </w:rPr>
@@ -18917,6 +19410,7 @@
           <w:ilvl w:val="0"/>
           <w:numId w:val="31"/>
         </w:numPr>
+        <w:ind w:left="1418"/>
         <w:rPr>
           <w:lang w:val="ru-RU"/>
         </w:rPr>
@@ -19000,6 +19494,7 @@
     <w:p>
       <w:pPr>
         <w:keepNext/>
+        <w:ind w:firstLine="0"/>
         <w:jc w:val="center"/>
       </w:pPr>
       <w:r>
@@ -19047,6 +19542,7 @@
     <w:p>
       <w:pPr>
         <w:pStyle w:val="ad"/>
+        <w:ind w:firstLine="0"/>
         <w:rPr>
           <w:lang w:val="ru-RU"/>
         </w:rPr>
@@ -23409,6 +23905,13 @@
         <w:t>™</w:t>
       </w:r>
       <w:r>
+        <w:rPr>
+          <w:rFonts w:cs="Times New Roman"/>
+          <w:lang w:val="ru-RU"/>
+        </w:rPr>
+        <w:t xml:space="preserve"> </w:t>
+      </w:r>
+      <w:r>
         <w:t>CoreDuo</w:t>
       </w:r>
       <w:r>
@@ -23419,6 +23922,13 @@
         <w:t>™</w:t>
       </w:r>
       <w:r>
+        <w:rPr>
+          <w:rFonts w:cs="Times New Roman"/>
+          <w:lang w:val="ru-RU"/>
+        </w:rPr>
+        <w:t xml:space="preserve"> </w:t>
+      </w:r>
+      <w:r>
         <w:t>T</w:t>
       </w:r>
       <w:r>
@@ -23455,14 +23965,14 @@
         <w:rPr>
           <w:lang w:val="ru-RU"/>
         </w:rPr>
-        <w:t xml:space="preserve">доступной оперативной памятью </w:t>
+        <w:t xml:space="preserve">доступной оперативной </w:t>
       </w:r>
       <w:r>
         <w:rPr>
           <w:lang w:val="ru-RU"/>
         </w:rPr>
         <w:lastRenderedPageBreak/>
-        <w:t>1 Гб</w:t>
+        <w:t>памятью 1 Гб</w:t>
       </w:r>
       <w:r>
         <w:rPr>
@@ -24823,20 +25333,52 @@
         <w:rPr>
           <w:lang w:val="ru-RU"/>
         </w:rPr>
-        <w:t xml:space="preserve"> Это означает, что на практике распределенная система всегда образует полный мультиграф. Это необходимо для поддержания таких свойств распределенной системы, как репликация, переносимость и масштабируемость. Построение мультиграфа, достигается за счет посылки специальных служебных сообщений от каждого узла – каждому. В случае с использованием широковещательных протоколов эту операцию можно унифицировать.</w:t>
-      </w:r>
-    </w:p>
-    <w:p>
-      <w:pPr>
-        <w:rPr>
-          <w:lang w:val="ru-RU"/>
-        </w:rPr>
-      </w:pPr>
-      <w:r>
-        <w:rPr>
-          <w:lang w:val="ru-RU"/>
-        </w:rPr>
-        <w:t>Рассмотри алгоритм выбора лидера:</w:t>
+        <w:t xml:space="preserve"> </w:t>
+      </w:r>
+    </w:p>
+    <w:p>
+      <w:pPr>
+        <w:rPr>
+          <w:lang w:val="ru-RU"/>
+        </w:rPr>
+      </w:pPr>
+      <w:r>
+        <w:rPr>
+          <w:lang w:val="ru-RU"/>
+        </w:rPr>
+        <w:t>Н</w:t>
+      </w:r>
+      <w:r>
+        <w:rPr>
+          <w:lang w:val="ru-RU"/>
+        </w:rPr>
+        <w:t>а практике распределенная система всегда образует полный мультиграф. Это необходимо для поддержания таких свойств распределенной системы, как репликация, переносимость и масштабируемость. Построение мультиграфа, достигается за счет посылки специальных служебных сообщений от каждого узла – каждому. В случае с использованием широковещательных протоколов эту операцию можно унифицировать.</w:t>
+      </w:r>
+    </w:p>
+    <w:p>
+      <w:pPr>
+        <w:rPr>
+          <w:lang w:val="ru-RU"/>
+        </w:rPr>
+      </w:pPr>
+      <w:r>
+        <w:rPr>
+          <w:lang w:val="ru-RU"/>
+        </w:rPr>
+        <w:lastRenderedPageBreak/>
+        <w:t>Рассмотри</w:t>
+      </w:r>
+      <w:r>
+        <w:rPr>
+          <w:lang w:val="ru-RU"/>
+        </w:rPr>
+        <w:t>м</w:t>
+      </w:r>
+      <w:r>
+        <w:rPr>
+          <w:lang w:val="ru-RU"/>
+        </w:rPr>
+        <w:t xml:space="preserve"> алгоритм выбора лидера:</w:t>
       </w:r>
     </w:p>
     <w:p>
@@ -24855,7 +25397,6 @@
         <w:rPr>
           <w:lang w:val="ru-RU"/>
         </w:rPr>
-        <w:lastRenderedPageBreak/>
         <w:t>каждый узел отправляет широковещательный запрос в распределенную систему, содержащий свой индекс производительности;</w:t>
       </w:r>
     </w:p>
@@ -25007,99 +25548,6 @@
     </w:p>
     <w:p>
       <w:pPr>
-        <w:rPr>
-          <w:lang w:val="ru-RU"/>
-        </w:rPr>
-      </w:pPr>
-      <w:r>
-        <w:rPr>
-          <w:lang w:val="ru-RU"/>
-        </w:rPr>
-        <w:t>Пример работы приведен на рисунке 3.17.</w:t>
-      </w:r>
-    </w:p>
-    <w:p>
-      <w:pPr>
-        <w:keepNext/>
-        <w:jc w:val="center"/>
-      </w:pPr>
-      <w:r>
-        <w:rPr>
-          <w:noProof/>
-          <w:lang w:val="ru-RU" w:eastAsia="ru-RU"/>
-        </w:rPr>
-        <w:lastRenderedPageBreak/>
-        <w:drawing>
-          <wp:inline distT="0" distB="0" distL="0" distR="0">
-            <wp:extent cx="2324100" cy="2181225"/>
-            <wp:effectExtent l="19050" t="0" r="0" b="0"/>
-            <wp:docPr id="19" name="Picture 18" descr="algo.png"/>
-            <wp:cNvGraphicFramePr>
-              <a:graphicFrameLocks xmlns:a="http://schemas.openxmlformats.org/drawingml/2006/main" noChangeAspect="1"/>
-            </wp:cNvGraphicFramePr>
-            <a:graphic xmlns:a="http://schemas.openxmlformats.org/drawingml/2006/main">
-              <a:graphicData uri="http://schemas.openxmlformats.org/drawingml/2006/picture">
-                <pic:pic xmlns:pic="http://schemas.openxmlformats.org/drawingml/2006/picture">
-                  <pic:nvPicPr>
-                    <pic:cNvPr id="0" name="algo.png"/>
-                    <pic:cNvPicPr/>
-                  </pic:nvPicPr>
-                  <pic:blipFill>
-                    <a:blip r:embed="rId37" cstate="print"/>
-                    <a:stretch>
-                      <a:fillRect/>
-                    </a:stretch>
-                  </pic:blipFill>
-                  <pic:spPr>
-                    <a:xfrm>
-                      <a:off x="0" y="0"/>
-                      <a:ext cx="2324100" cy="2181225"/>
-                    </a:xfrm>
-                    <a:prstGeom prst="rect">
-                      <a:avLst/>
-                    </a:prstGeom>
-                  </pic:spPr>
-                </pic:pic>
-              </a:graphicData>
-            </a:graphic>
-          </wp:inline>
-        </w:drawing>
-      </w:r>
-    </w:p>
-    <w:p>
-      <w:pPr>
-        <w:pStyle w:val="ad"/>
-        <w:rPr>
-          <w:lang w:val="ru-RU"/>
-        </w:rPr>
-      </w:pPr>
-      <w:r>
-        <w:rPr>
-          <w:lang w:val="ru-RU"/>
-        </w:rPr>
-        <w:t>Рисунок 3.1</w:t>
-      </w:r>
-      <w:r>
-        <w:rPr>
-          <w:lang w:val="ru-RU"/>
-        </w:rPr>
-        <w:t>7</w:t>
-      </w:r>
-      <w:r>
-        <w:rPr>
-          <w:lang w:val="ru-RU"/>
-        </w:rPr>
-        <w:t xml:space="preserve"> – </w:t>
-      </w:r>
-      <w:r>
-        <w:rPr>
-          <w:lang w:val="ru-RU"/>
-        </w:rPr>
-        <w:t>Пример работы алгоритма</w:t>
-      </w:r>
-    </w:p>
-    <w:p>
-      <w:pPr>
         <w:pStyle w:val="4"/>
         <w:rPr>
           <w:lang w:val="ru-RU"/>
@@ -25229,6 +25677,7 @@
         <w:rPr>
           <w:lang w:val="ru-RU"/>
         </w:rPr>
+        <w:lastRenderedPageBreak/>
         <w:t>индексом производительности узла;</w:t>
       </w:r>
     </w:p>
@@ -25391,7 +25840,6 @@
         <w:rPr>
           <w:lang w:val="ru-RU"/>
         </w:rPr>
-        <w:lastRenderedPageBreak/>
         <w:t xml:space="preserve">Таким образом, в распределенной системе каждый отдельно взятый модуль имеет представление </w:t>
       </w:r>
       <w:r>
@@ -25525,26 +25973,25 @@
         <w:rPr>
           <w:lang w:val="ru-RU"/>
         </w:rPr>
-        <w:t>При неявном подходе, система балансируется автоматически в процессе выбора лидера. Данный подход использовался при реализации механизмов балансировки.</w:t>
-      </w:r>
-    </w:p>
-    <w:p>
-      <w:pPr>
-        <w:rPr>
-          <w:lang w:val="ru-RU"/>
-        </w:rPr>
-      </w:pPr>
-      <w:r>
-        <w:rPr>
-          <w:lang w:val="ru-RU"/>
-        </w:rPr>
-        <w:t xml:space="preserve">В данном случае использовался неявный подход к балансировке. </w:t>
-      </w:r>
-      <w:r>
-        <w:rPr>
-          <w:lang w:val="ru-RU"/>
-        </w:rPr>
-        <w:t>Кроме того, если в системе произойдет внешний сбой, снова будет запущен алгоритм выбора лидера и система перебалансируется.</w:t>
+        <w:t>При неявном подходе, система балансируется автоматически в процессе выбора лидера. Данный подход использовался</w:t>
+      </w:r>
+      <w:r>
+        <w:rPr>
+          <w:lang w:val="ru-RU"/>
+        </w:rPr>
+        <w:t xml:space="preserve"> авторами</w:t>
+      </w:r>
+      <w:r>
+        <w:rPr>
+          <w:lang w:val="ru-RU"/>
+        </w:rPr>
+        <w:t xml:space="preserve"> при реализации</w:t>
+      </w:r>
+      <w:r>
+        <w:rPr>
+          <w:lang w:val="ru-RU"/>
+        </w:rPr>
+        <w:t xml:space="preserve"> данной системы.</w:t>
       </w:r>
     </w:p>
     <w:p>
@@ -27256,7 +27703,7 @@
                     <pic:cNvPicPr/>
                   </pic:nvPicPr>
                   <pic:blipFill>
-                    <a:blip r:embed="rId38"/>
+                    <a:blip r:embed="rId37" cstate="print"/>
                     <a:stretch>
                       <a:fillRect/>
                     </a:stretch>
@@ -27829,7 +28276,7 @@
         </w:rPr>
         <w:t xml:space="preserve">закрытом списке рассылки – </w:t>
       </w:r>
-      <w:hyperlink r:id="rId39" w:history="1">
+      <w:hyperlink r:id="rId38" w:history="1">
         <w:r>
           <w:rPr>
             <w:rStyle w:val="a9"/>
@@ -27943,6 +28390,12 @@
         <w:rPr>
           <w:lang w:val="ru-RU"/>
         </w:rPr>
+        <w:t xml:space="preserve"> </w:t>
+      </w:r>
+      <w:r>
+        <w:rPr>
+          <w:lang w:val="ru-RU"/>
+        </w:rPr>
         <w:t>Хостинг</w:t>
       </w:r>
       <w:r>
@@ -28043,7 +28496,7 @@
         </w:rPr>
         <w:t xml:space="preserve"> вики-движка. Проект доступен по ссылке – </w:t>
       </w:r>
-      <w:hyperlink r:id="rId40" w:history="1">
+      <w:hyperlink r:id="rId39" w:history="1">
         <w:r>
           <w:rPr>
             <w:rStyle w:val="a9"/>
@@ -39210,7 +39663,7 @@
                     </pic:cNvPicPr>
                   </pic:nvPicPr>
                   <pic:blipFill>
-                    <a:blip r:embed="rId41" cstate="print"/>
+                    <a:blip r:embed="rId40" cstate="print"/>
                     <a:srcRect/>
                     <a:stretch>
                       <a:fillRect/>
@@ -41725,7 +42178,7 @@
                                 <pic:cNvPicPr/>
                               </pic:nvPicPr>
                               <pic:blipFill>
-                                <a:blip r:embed="rId42">
+                                <a:blip r:embed="rId41">
                                   <a:alphaModFix/>
                                   <a:lum/>
                                 </a:blip>
@@ -41985,7 +42438,7 @@
         </w:rPr>
         <w:t xml:space="preserve">ного или </w:t>
       </w:r>
-      <w:hyperlink r:id="rId43" w:history="1">
+      <w:hyperlink r:id="rId42" w:history="1">
         <w:r>
           <w:rPr>
             <w:lang w:val="ru-RU"/>
@@ -49765,7 +50218,7 @@
                                 <pic:cNvPicPr/>
                               </pic:nvPicPr>
                               <pic:blipFill>
-                                <a:blip r:embed="rId44">
+                                <a:blip r:embed="rId43">
                                   <a:alphaModFix/>
                                   <a:lum/>
                                 </a:blip>
@@ -51761,7 +52214,7 @@
                     <pic:cNvPicPr/>
                   </pic:nvPicPr>
                   <pic:blipFill>
-                    <a:blip r:embed="rId45" cstate="print">
+                    <a:blip r:embed="rId44" cstate="print">
                       <a:alphaModFix/>
                       <a:lum/>
                     </a:blip>
@@ -52016,7 +52469,7 @@
                     <pic:cNvPicPr/>
                   </pic:nvPicPr>
                   <pic:blipFill>
-                    <a:blip r:embed="rId46" cstate="print">
+                    <a:blip r:embed="rId45" cstate="print">
                       <a:alphaModFix/>
                       <a:lum/>
                     </a:blip>
@@ -52214,7 +52667,7 @@
                     <pic:cNvPicPr/>
                   </pic:nvPicPr>
                   <pic:blipFill>
-                    <a:blip r:embed="rId47" cstate="print">
+                    <a:blip r:embed="rId46" cstate="print">
                       <a:alphaModFix/>
                       <a:lum/>
                     </a:blip>
@@ -52377,7 +52830,7 @@
                     <pic:cNvPicPr/>
                   </pic:nvPicPr>
                   <pic:blipFill>
-                    <a:blip r:embed="rId48" cstate="print">
+                    <a:blip r:embed="rId47" cstate="print">
                       <a:alphaModFix/>
                       <a:lum/>
                     </a:blip>
@@ -52573,7 +53026,7 @@
                     <pic:cNvPicPr/>
                   </pic:nvPicPr>
                   <pic:blipFill>
-                    <a:blip r:embed="rId49" cstate="print">
+                    <a:blip r:embed="rId48" cstate="print">
                       <a:alphaModFix/>
                       <a:lum/>
                     </a:blip>
@@ -55993,8 +56446,8 @@
       </w:r>
     </w:p>
     <w:sectPr>
-      <w:headerReference w:type="default" r:id="rId50"/>
-      <w:footerReference w:type="default" r:id="rId51"/>
+      <w:headerReference w:type="default" r:id="rId49"/>
+      <w:footerReference w:type="default" r:id="rId50"/>
       <w:pgSz w:w="11906" w:h="16838"/>
       <w:pgMar w:top="851" w:right="851" w:bottom="851" w:left="1134" w:header="709" w:footer="709" w:gutter="0"/>
       <w:pgNumType w:start="3"/>
@@ -56051,7 +56504,7 @@
             <w:rPr>
               <w:noProof/>
             </w:rPr>
-            <w:t>11</w:t>
+            <w:t>62</w:t>
           </w:r>
         </w:fldSimple>
       </w:p>
@@ -57178,6 +57631,119 @@
     </w:lvl>
   </w:abstractNum>
   <w:abstractNum w:abstractNumId="11">
+    <w:nsid w:val="1BC920A3"/>
+    <w:multiLevelType w:val="multilevel"/>
+    <w:tmpl w:val="716C9454"/>
+    <w:lvl w:ilvl="0">
+      <w:start w:val="1"/>
+      <w:numFmt w:val="decimal"/>
+      <w:lvlText w:val="%1"/>
+      <w:lvlJc w:val="left"/>
+      <w:pPr>
+        <w:ind w:left="630" w:hanging="630"/>
+      </w:pPr>
+      <w:rPr>
+        <w:rFonts w:hint="default"/>
+      </w:rPr>
+    </w:lvl>
+    <w:lvl w:ilvl="1">
+      <w:start w:val="1"/>
+      <w:numFmt w:val="decimal"/>
+      <w:lvlText w:val="%1.%2"/>
+      <w:lvlJc w:val="left"/>
+      <w:pPr>
+        <w:ind w:left="1481" w:hanging="630"/>
+      </w:pPr>
+      <w:rPr>
+        <w:rFonts w:hint="default"/>
+      </w:rPr>
+    </w:lvl>
+    <w:lvl w:ilvl="2">
+      <w:start w:val="1"/>
+      <w:numFmt w:val="decimal"/>
+      <w:lvlText w:val="%1.%2.%3"/>
+      <w:lvlJc w:val="left"/>
+      <w:pPr>
+        <w:ind w:left="2422" w:hanging="720"/>
+      </w:pPr>
+      <w:rPr>
+        <w:rFonts w:hint="default"/>
+      </w:rPr>
+    </w:lvl>
+    <w:lvl w:ilvl="3">
+      <w:start w:val="1"/>
+      <w:numFmt w:val="decimal"/>
+      <w:lvlText w:val="%1.%2.%3.%4"/>
+      <w:lvlJc w:val="left"/>
+      <w:pPr>
+        <w:ind w:left="3633" w:hanging="1080"/>
+      </w:pPr>
+      <w:rPr>
+        <w:rFonts w:hint="default"/>
+      </w:rPr>
+    </w:lvl>
+    <w:lvl w:ilvl="4">
+      <w:start w:val="1"/>
+      <w:numFmt w:val="decimal"/>
+      <w:lvlText w:val="%1.%2.%3.%4.%5"/>
+      <w:lvlJc w:val="left"/>
+      <w:pPr>
+        <w:ind w:left="4484" w:hanging="1080"/>
+      </w:pPr>
+      <w:rPr>
+        <w:rFonts w:hint="default"/>
+      </w:rPr>
+    </w:lvl>
+    <w:lvl w:ilvl="5">
+      <w:start w:val="1"/>
+      <w:numFmt w:val="decimal"/>
+      <w:lvlText w:val="%1.%2.%3.%4.%5.%6"/>
+      <w:lvlJc w:val="left"/>
+      <w:pPr>
+        <w:ind w:left="5695" w:hanging="1440"/>
+      </w:pPr>
+      <w:rPr>
+        <w:rFonts w:hint="default"/>
+      </w:rPr>
+    </w:lvl>
+    <w:lvl w:ilvl="6">
+      <w:start w:val="1"/>
+      <w:numFmt w:val="decimal"/>
+      <w:lvlText w:val="%1.%2.%3.%4.%5.%6.%7"/>
+      <w:lvlJc w:val="left"/>
+      <w:pPr>
+        <w:ind w:left="6546" w:hanging="1440"/>
+      </w:pPr>
+      <w:rPr>
+        <w:rFonts w:hint="default"/>
+      </w:rPr>
+    </w:lvl>
+    <w:lvl w:ilvl="7">
+      <w:start w:val="1"/>
+      <w:numFmt w:val="decimal"/>
+      <w:lvlText w:val="%1.%2.%3.%4.%5.%6.%7.%8"/>
+      <w:lvlJc w:val="left"/>
+      <w:pPr>
+        <w:ind w:left="7757" w:hanging="1800"/>
+      </w:pPr>
+      <w:rPr>
+        <w:rFonts w:hint="default"/>
+      </w:rPr>
+    </w:lvl>
+    <w:lvl w:ilvl="8">
+      <w:start w:val="1"/>
+      <w:numFmt w:val="decimal"/>
+      <w:lvlText w:val="%1.%2.%3.%4.%5.%6.%7.%8.%9"/>
+      <w:lvlJc w:val="left"/>
+      <w:pPr>
+        <w:ind w:left="8968" w:hanging="2160"/>
+      </w:pPr>
+      <w:rPr>
+        <w:rFonts w:hint="default"/>
+      </w:rPr>
+    </w:lvl>
+  </w:abstractNum>
+  <w:abstractNum w:abstractNumId="12">
     <w:nsid w:val="209B2323"/>
     <w:multiLevelType w:val="hybridMultilevel"/>
     <w:tmpl w:val="466E3A6E"/>
@@ -57266,7 +57832,7 @@
       </w:pPr>
     </w:lvl>
   </w:abstractNum>
-  <w:abstractNum w:abstractNumId="12">
+  <w:abstractNum w:abstractNumId="13">
     <w:nsid w:val="232742F9"/>
     <w:multiLevelType w:val="hybridMultilevel"/>
     <w:tmpl w:val="0FF6A76A"/>
@@ -57355,7 +57921,7 @@
       </w:pPr>
     </w:lvl>
   </w:abstractNum>
-  <w:abstractNum w:abstractNumId="13">
+  <w:abstractNum w:abstractNumId="14">
     <w:nsid w:val="236A4187"/>
     <w:multiLevelType w:val="hybridMultilevel"/>
     <w:tmpl w:val="4888006A"/>
@@ -57444,7 +58010,7 @@
       </w:pPr>
     </w:lvl>
   </w:abstractNum>
-  <w:abstractNum w:abstractNumId="14">
+  <w:abstractNum w:abstractNumId="15">
     <w:nsid w:val="255F659D"/>
     <w:multiLevelType w:val="hybridMultilevel"/>
     <w:tmpl w:val="29FC2544"/>
@@ -57533,7 +58099,7 @@
       </w:pPr>
     </w:lvl>
   </w:abstractNum>
-  <w:abstractNum w:abstractNumId="15">
+  <w:abstractNum w:abstractNumId="16">
     <w:nsid w:val="342A6CCD"/>
     <w:multiLevelType w:val="hybridMultilevel"/>
     <w:tmpl w:val="D7986492"/>
@@ -57622,7 +58188,7 @@
       </w:pPr>
     </w:lvl>
   </w:abstractNum>
-  <w:abstractNum w:abstractNumId="16">
+  <w:abstractNum w:abstractNumId="17">
     <w:nsid w:val="37BA24E3"/>
     <w:multiLevelType w:val="hybridMultilevel"/>
     <w:tmpl w:val="C4AEC72C"/>
@@ -57735,7 +58301,7 @@
       </w:rPr>
     </w:lvl>
   </w:abstractNum>
-  <w:abstractNum w:abstractNumId="17">
+  <w:abstractNum w:abstractNumId="18">
     <w:nsid w:val="39507E11"/>
     <w:multiLevelType w:val="hybridMultilevel"/>
     <w:tmpl w:val="4184C1D4"/>
@@ -57848,7 +58414,7 @@
       </w:rPr>
     </w:lvl>
   </w:abstractNum>
-  <w:abstractNum w:abstractNumId="18">
+  <w:abstractNum w:abstractNumId="19">
     <w:nsid w:val="39D01375"/>
     <w:multiLevelType w:val="hybridMultilevel"/>
     <w:tmpl w:val="5C06D83A"/>
@@ -57937,7 +58503,7 @@
       </w:pPr>
     </w:lvl>
   </w:abstractNum>
-  <w:abstractNum w:abstractNumId="19">
+  <w:abstractNum w:abstractNumId="20">
     <w:nsid w:val="425D2AD6"/>
     <w:multiLevelType w:val="hybridMultilevel"/>
     <w:tmpl w:val="32741658"/>
@@ -58026,7 +58592,7 @@
       </w:pPr>
     </w:lvl>
   </w:abstractNum>
-  <w:abstractNum w:abstractNumId="20">
+  <w:abstractNum w:abstractNumId="21">
     <w:nsid w:val="46340935"/>
     <w:multiLevelType w:val="hybridMultilevel"/>
     <w:tmpl w:val="F33A97D0"/>
@@ -58115,7 +58681,7 @@
       </w:pPr>
     </w:lvl>
   </w:abstractNum>
-  <w:abstractNum w:abstractNumId="21">
+  <w:abstractNum w:abstractNumId="22">
     <w:nsid w:val="46FE4BC5"/>
     <w:multiLevelType w:val="hybridMultilevel"/>
     <w:tmpl w:val="01822F66"/>
@@ -58228,7 +58794,7 @@
       </w:rPr>
     </w:lvl>
   </w:abstractNum>
-  <w:abstractNum w:abstractNumId="22">
+  <w:abstractNum w:abstractNumId="23">
     <w:nsid w:val="4E804E31"/>
     <w:multiLevelType w:val="hybridMultilevel"/>
     <w:tmpl w:val="C97877D8"/>
@@ -58341,7 +58907,7 @@
       </w:rPr>
     </w:lvl>
   </w:abstractNum>
-  <w:abstractNum w:abstractNumId="23">
+  <w:abstractNum w:abstractNumId="24">
     <w:nsid w:val="4EA12F1A"/>
     <w:multiLevelType w:val="hybridMultilevel"/>
     <w:tmpl w:val="63727F86"/>
@@ -58430,7 +58996,7 @@
       </w:pPr>
     </w:lvl>
   </w:abstractNum>
-  <w:abstractNum w:abstractNumId="24">
+  <w:abstractNum w:abstractNumId="25">
     <w:nsid w:val="51892C13"/>
     <w:multiLevelType w:val="hybridMultilevel"/>
     <w:tmpl w:val="179ADD7C"/>
@@ -58543,7 +59109,7 @@
       </w:rPr>
     </w:lvl>
   </w:abstractNum>
-  <w:abstractNum w:abstractNumId="25">
+  <w:abstractNum w:abstractNumId="26">
     <w:nsid w:val="52AD7AEA"/>
     <w:multiLevelType w:val="hybridMultilevel"/>
     <w:tmpl w:val="484E6A5A"/>
@@ -58656,7 +59222,7 @@
       </w:rPr>
     </w:lvl>
   </w:abstractNum>
-  <w:abstractNum w:abstractNumId="26">
+  <w:abstractNum w:abstractNumId="27">
     <w:nsid w:val="548F2AE9"/>
     <w:multiLevelType w:val="hybridMultilevel"/>
     <w:tmpl w:val="EB8AAA50"/>
@@ -58748,7 +59314,7 @@
       </w:pPr>
     </w:lvl>
   </w:abstractNum>
-  <w:abstractNum w:abstractNumId="27">
+  <w:abstractNum w:abstractNumId="28">
     <w:nsid w:val="558B6E8C"/>
     <w:multiLevelType w:val="hybridMultilevel"/>
     <w:tmpl w:val="78CEF2E6"/>
@@ -58837,7 +59403,7 @@
       </w:pPr>
     </w:lvl>
   </w:abstractNum>
-  <w:abstractNum w:abstractNumId="28">
+  <w:abstractNum w:abstractNumId="29">
     <w:nsid w:val="59474EF2"/>
     <w:multiLevelType w:val="hybridMultilevel"/>
     <w:tmpl w:val="B2F03062"/>
@@ -58950,7 +59516,7 @@
       </w:rPr>
     </w:lvl>
   </w:abstractNum>
-  <w:abstractNum w:abstractNumId="29">
+  <w:abstractNum w:abstractNumId="30">
     <w:nsid w:val="5972359A"/>
     <w:multiLevelType w:val="hybridMultilevel"/>
     <w:tmpl w:val="16B475BE"/>
@@ -59039,7 +59605,7 @@
       </w:pPr>
     </w:lvl>
   </w:abstractNum>
-  <w:abstractNum w:abstractNumId="30">
+  <w:abstractNum w:abstractNumId="31">
     <w:nsid w:val="5E5B1861"/>
     <w:multiLevelType w:val="hybridMultilevel"/>
     <w:tmpl w:val="CA12B808"/>
@@ -59152,7 +59718,7 @@
       </w:rPr>
     </w:lvl>
   </w:abstractNum>
-  <w:abstractNum w:abstractNumId="31">
+  <w:abstractNum w:abstractNumId="32">
     <w:nsid w:val="620C2CD2"/>
     <w:multiLevelType w:val="hybridMultilevel"/>
     <w:tmpl w:val="59382D96"/>
@@ -59265,7 +59831,7 @@
       </w:rPr>
     </w:lvl>
   </w:abstractNum>
-  <w:abstractNum w:abstractNumId="32">
+  <w:abstractNum w:abstractNumId="33">
     <w:nsid w:val="63AC7A22"/>
     <w:multiLevelType w:val="hybridMultilevel"/>
     <w:tmpl w:val="86B8A9EE"/>
@@ -59378,7 +59944,7 @@
       </w:rPr>
     </w:lvl>
   </w:abstractNum>
-  <w:abstractNum w:abstractNumId="33">
+  <w:abstractNum w:abstractNumId="34">
     <w:nsid w:val="67197326"/>
     <w:multiLevelType w:val="hybridMultilevel"/>
     <w:tmpl w:val="13527672"/>
@@ -59467,7 +60033,7 @@
       </w:pPr>
     </w:lvl>
   </w:abstractNum>
-  <w:abstractNum w:abstractNumId="34">
+  <w:abstractNum w:abstractNumId="35">
     <w:nsid w:val="67724A7C"/>
     <w:multiLevelType w:val="hybridMultilevel"/>
     <w:tmpl w:val="6758FB00"/>
@@ -59580,7 +60146,7 @@
       </w:rPr>
     </w:lvl>
   </w:abstractNum>
-  <w:abstractNum w:abstractNumId="35">
+  <w:abstractNum w:abstractNumId="36">
     <w:nsid w:val="6834531D"/>
     <w:multiLevelType w:val="hybridMultilevel"/>
     <w:tmpl w:val="8EBE771A"/>
@@ -59669,7 +60235,7 @@
       </w:pPr>
     </w:lvl>
   </w:abstractNum>
-  <w:abstractNum w:abstractNumId="36">
+  <w:abstractNum w:abstractNumId="37">
     <w:nsid w:val="6A9A7748"/>
     <w:multiLevelType w:val="hybridMultilevel"/>
     <w:tmpl w:val="BBCC1760"/>
@@ -59782,7 +60348,7 @@
       </w:rPr>
     </w:lvl>
   </w:abstractNum>
-  <w:abstractNum w:abstractNumId="37">
+  <w:abstractNum w:abstractNumId="38">
     <w:nsid w:val="6D175353"/>
     <w:multiLevelType w:val="hybridMultilevel"/>
     <w:tmpl w:val="E16C753C"/>
@@ -59871,7 +60437,7 @@
       </w:pPr>
     </w:lvl>
   </w:abstractNum>
-  <w:abstractNum w:abstractNumId="38">
+  <w:abstractNum w:abstractNumId="39">
     <w:nsid w:val="704A272F"/>
     <w:multiLevelType w:val="hybridMultilevel"/>
     <w:tmpl w:val="CD9A01D2"/>
@@ -59984,7 +60550,7 @@
       </w:rPr>
     </w:lvl>
   </w:abstractNum>
-  <w:abstractNum w:abstractNumId="39">
+  <w:abstractNum w:abstractNumId="40">
     <w:nsid w:val="75CE1E4A"/>
     <w:multiLevelType w:val="hybridMultilevel"/>
     <w:tmpl w:val="B31008F4"/>
@@ -60097,7 +60663,7 @@
       </w:rPr>
     </w:lvl>
   </w:abstractNum>
-  <w:abstractNum w:abstractNumId="40">
+  <w:abstractNum w:abstractNumId="41">
     <w:nsid w:val="76B42AC2"/>
     <w:multiLevelType w:val="hybridMultilevel"/>
     <w:tmpl w:val="1A6AB8E4"/>
@@ -60210,7 +60776,7 @@
       </w:rPr>
     </w:lvl>
   </w:abstractNum>
-  <w:abstractNum w:abstractNumId="41">
+  <w:abstractNum w:abstractNumId="42">
     <w:nsid w:val="78D60697"/>
     <w:multiLevelType w:val="hybridMultilevel"/>
     <w:tmpl w:val="2020D9D2"/>
@@ -60299,7 +60865,7 @@
       </w:pPr>
     </w:lvl>
   </w:abstractNum>
-  <w:abstractNum w:abstractNumId="42">
+  <w:abstractNum w:abstractNumId="43">
     <w:nsid w:val="7D76618B"/>
     <w:multiLevelType w:val="hybridMultilevel"/>
     <w:tmpl w:val="B306786E"/>
@@ -60388,7 +60954,7 @@
       </w:pPr>
     </w:lvl>
   </w:abstractNum>
-  <w:abstractNum w:abstractNumId="43">
+  <w:abstractNum w:abstractNumId="44">
     <w:nsid w:val="7DC37017"/>
     <w:multiLevelType w:val="hybridMultilevel"/>
     <w:tmpl w:val="EA763130"/>
@@ -60477,7 +61043,7 @@
       </w:pPr>
     </w:lvl>
   </w:abstractNum>
-  <w:abstractNum w:abstractNumId="44">
+  <w:abstractNum w:abstractNumId="45">
     <w:nsid w:val="7DD7782E"/>
     <w:multiLevelType w:val="hybridMultilevel"/>
     <w:tmpl w:val="93F0DDF2"/>
@@ -60590,7 +61156,7 @@
       </w:rPr>
     </w:lvl>
   </w:abstractNum>
-  <w:abstractNum w:abstractNumId="45">
+  <w:abstractNum w:abstractNumId="46">
     <w:nsid w:val="7E6A6B55"/>
     <w:multiLevelType w:val="hybridMultilevel"/>
     <w:tmpl w:val="1C926D8A"/>
@@ -60679,7 +61245,7 @@
       </w:pPr>
     </w:lvl>
   </w:abstractNum>
-  <w:abstractNum w:abstractNumId="46">
+  <w:abstractNum w:abstractNumId="47">
     <w:nsid w:val="7FB766A8"/>
     <w:multiLevelType w:val="hybridMultilevel"/>
     <w:tmpl w:val="AD2AC1E6"/>
@@ -60792,7 +61358,7 @@
       </w:rPr>
     </w:lvl>
   </w:abstractNum>
-  <w:abstractNum w:abstractNumId="47">
+  <w:abstractNum w:abstractNumId="48">
     <w:nsid w:val="7FC15B5C"/>
     <w:multiLevelType w:val="hybridMultilevel"/>
     <w:tmpl w:val="3328F260"/>
@@ -60882,148 +61448,151 @@
     </w:lvl>
   </w:abstractNum>
   <w:num w:numId="1">
-    <w:abstractNumId w:val="15"/>
+    <w:abstractNumId w:val="16"/>
   </w:num>
   <w:num w:numId="2">
-    <w:abstractNumId w:val="32"/>
+    <w:abstractNumId w:val="33"/>
   </w:num>
   <w:num w:numId="3">
-    <w:abstractNumId w:val="28"/>
+    <w:abstractNumId w:val="29"/>
   </w:num>
   <w:num w:numId="4">
-    <w:abstractNumId w:val="16"/>
+    <w:abstractNumId w:val="17"/>
   </w:num>
   <w:num w:numId="5">
     <w:abstractNumId w:val="3"/>
   </w:num>
   <w:num w:numId="6">
-    <w:abstractNumId w:val="24"/>
+    <w:abstractNumId w:val="25"/>
   </w:num>
   <w:num w:numId="7">
+    <w:abstractNumId w:val="23"/>
+  </w:num>
+  <w:num w:numId="8">
     <w:abstractNumId w:val="22"/>
   </w:num>
-  <w:num w:numId="8">
-    <w:abstractNumId w:val="21"/>
-  </w:num>
   <w:num w:numId="9">
-    <w:abstractNumId w:val="45"/>
+    <w:abstractNumId w:val="46"/>
   </w:num>
   <w:num w:numId="10">
-    <w:abstractNumId w:val="19"/>
+    <w:abstractNumId w:val="20"/>
   </w:num>
   <w:num w:numId="11">
-    <w:abstractNumId w:val="17"/>
+    <w:abstractNumId w:val="18"/>
   </w:num>
   <w:num w:numId="12">
-    <w:abstractNumId w:val="41"/>
+    <w:abstractNumId w:val="42"/>
   </w:num>
   <w:num w:numId="13">
     <w:abstractNumId w:val="5"/>
   </w:num>
   <w:num w:numId="14">
-    <w:abstractNumId w:val="27"/>
+    <w:abstractNumId w:val="28"/>
   </w:num>
   <w:num w:numId="15">
     <w:abstractNumId w:val="10"/>
   </w:num>
   <w:num w:numId="16">
-    <w:abstractNumId w:val="40"/>
+    <w:abstractNumId w:val="41"/>
   </w:num>
   <w:num w:numId="17">
     <w:abstractNumId w:val="4"/>
   </w:num>
   <w:num w:numId="18">
-    <w:abstractNumId w:val="44"/>
+    <w:abstractNumId w:val="45"/>
   </w:num>
   <w:num w:numId="19">
-    <w:abstractNumId w:val="46"/>
+    <w:abstractNumId w:val="47"/>
   </w:num>
   <w:num w:numId="20">
-    <w:abstractNumId w:val="37"/>
+    <w:abstractNumId w:val="38"/>
   </w:num>
   <w:num w:numId="21">
     <w:abstractNumId w:val="7"/>
   </w:num>
   <w:num w:numId="22">
-    <w:abstractNumId w:val="14"/>
+    <w:abstractNumId w:val="15"/>
   </w:num>
   <w:num w:numId="23">
-    <w:abstractNumId w:val="35"/>
+    <w:abstractNumId w:val="36"/>
   </w:num>
   <w:num w:numId="24">
     <w:abstractNumId w:val="8"/>
   </w:num>
   <w:num w:numId="25">
-    <w:abstractNumId w:val="29"/>
+    <w:abstractNumId w:val="30"/>
   </w:num>
   <w:num w:numId="26">
-    <w:abstractNumId w:val="13"/>
+    <w:abstractNumId w:val="14"/>
   </w:num>
   <w:num w:numId="27">
     <w:abstractNumId w:val="6"/>
   </w:num>
   <w:num w:numId="28">
-    <w:abstractNumId w:val="18"/>
+    <w:abstractNumId w:val="19"/>
   </w:num>
   <w:num w:numId="29">
-    <w:abstractNumId w:val="12"/>
+    <w:abstractNumId w:val="13"/>
   </w:num>
   <w:num w:numId="30">
-    <w:abstractNumId w:val="47"/>
+    <w:abstractNumId w:val="48"/>
   </w:num>
   <w:num w:numId="31">
     <w:abstractNumId w:val="0"/>
   </w:num>
   <w:num w:numId="32">
-    <w:abstractNumId w:val="11"/>
+    <w:abstractNumId w:val="12"/>
   </w:num>
   <w:num w:numId="33">
-    <w:abstractNumId w:val="42"/>
+    <w:abstractNumId w:val="43"/>
   </w:num>
   <w:num w:numId="34">
-    <w:abstractNumId w:val="23"/>
+    <w:abstractNumId w:val="24"/>
   </w:num>
   <w:num w:numId="35">
     <w:abstractNumId w:val="9"/>
   </w:num>
   <w:num w:numId="36">
-    <w:abstractNumId w:val="20"/>
+    <w:abstractNumId w:val="21"/>
   </w:num>
   <w:num w:numId="37">
-    <w:abstractNumId w:val="33"/>
+    <w:abstractNumId w:val="34"/>
   </w:num>
   <w:num w:numId="38">
-    <w:abstractNumId w:val="26"/>
+    <w:abstractNumId w:val="27"/>
   </w:num>
   <w:num w:numId="39">
-    <w:abstractNumId w:val="43"/>
+    <w:abstractNumId w:val="44"/>
   </w:num>
   <w:num w:numId="40">
-    <w:abstractNumId w:val="36"/>
+    <w:abstractNumId w:val="37"/>
   </w:num>
   <w:num w:numId="41">
     <w:abstractNumId w:val="2"/>
   </w:num>
   <w:num w:numId="42">
-    <w:abstractNumId w:val="25"/>
+    <w:abstractNumId w:val="26"/>
   </w:num>
   <w:num w:numId="43">
-    <w:abstractNumId w:val="39"/>
+    <w:abstractNumId w:val="40"/>
   </w:num>
   <w:num w:numId="44">
     <w:abstractNumId w:val="1"/>
   </w:num>
   <w:num w:numId="45">
-    <w:abstractNumId w:val="34"/>
+    <w:abstractNumId w:val="35"/>
   </w:num>
   <w:num w:numId="46">
-    <w:abstractNumId w:val="30"/>
+    <w:abstractNumId w:val="31"/>
   </w:num>
   <w:num w:numId="47">
-    <w:abstractNumId w:val="38"/>
+    <w:abstractNumId w:val="39"/>
   </w:num>
   <w:num w:numId="48">
-    <w:abstractNumId w:val="31"/>
+    <w:abstractNumId w:val="32"/>
+  </w:num>
+  <w:num w:numId="49">
+    <w:abstractNumId w:val="11"/>
   </w:num>
   <w:numIdMacAtCleanup w:val="36"/>
 </w:numbering>
@@ -62318,7 +62887,7 @@
 </file>
 
 <file path=customXml/itemProps1.xml><?xml version="1.0" encoding="utf-8"?>
-<ds:datastoreItem xmlns:ds="http://schemas.openxmlformats.org/officeDocument/2006/customXml" ds:itemID="{9FBB934D-11CE-427E-B9B5-67E707D7111B}">
+<ds:datastoreItem xmlns:ds="http://schemas.openxmlformats.org/officeDocument/2006/customXml" ds:itemID="{14B1059C-86A2-412F-ACCD-FFDC27643CD8}">
   <ds:schemaRefs>
     <ds:schemaRef ds:uri="http://schemas.openxmlformats.org/officeDocument/2006/bibliography"/>
   </ds:schemaRefs>

</xml_diff>

<commit_message>
problem with image resolved
</commit_message>
<xml_diff>
--- a/diploma/trunk/doc/main.docx
+++ b/diploma/trunk/doc/main.docx
@@ -8157,9 +8157,9 @@
         <w:lastRenderedPageBreak/>
         <w:drawing>
           <wp:inline distT="0" distB="0" distL="0" distR="0">
-            <wp:extent cx="4705350" cy="2352675"/>
-            <wp:effectExtent l="19050" t="0" r="0" b="0"/>
-            <wp:docPr id="11" name="Рисунок 10" descr="classify-2.png"/>
+            <wp:extent cx="4714875" cy="2362200"/>
+            <wp:effectExtent l="19050" t="0" r="9525" b="0"/>
+            <wp:docPr id="2" name="Picture 1" descr="classify.png"/>
             <wp:cNvGraphicFramePr>
               <a:graphicFrameLocks xmlns:a="http://schemas.openxmlformats.org/drawingml/2006/main" noChangeAspect="1"/>
             </wp:cNvGraphicFramePr>
@@ -8167,7 +8167,7 @@
               <a:graphicData uri="http://schemas.openxmlformats.org/drawingml/2006/picture">
                 <pic:pic xmlns:pic="http://schemas.openxmlformats.org/drawingml/2006/picture">
                   <pic:nvPicPr>
-                    <pic:cNvPr id="0" name="classify-2.png"/>
+                    <pic:cNvPr id="0" name="classify.png"/>
                     <pic:cNvPicPr/>
                   </pic:nvPicPr>
                   <pic:blipFill>
@@ -8179,7 +8179,7 @@
                   <pic:spPr>
                     <a:xfrm>
                       <a:off x="0" y="0"/>
-                      <a:ext cx="4705350" cy="2352675"/>
+                      <a:ext cx="4714875" cy="2362200"/>
                     </a:xfrm>
                     <a:prstGeom prst="rect">
                       <a:avLst/>
@@ -8378,7 +8378,19 @@
           <w:lang w:val="ru-RU"/>
         </w:rPr>
         <w:lastRenderedPageBreak/>
-        <w:t>целевой системы. Как правило, подобные инструменты динамического расширения функционала реализованы в виде механизмов разработки и исполнения дополнительных модулей или плагинов системы мониторинга.</w:t>
+        <w:t>целевой системы. Как правило, подобные инструменты динамического расширения функционала реализованы в виде механизмов разработки и исполнения дополнительных модулей или плагинов системы мониторинга</w:t>
+      </w:r>
+      <w:r>
+        <w:rPr>
+          <w:lang w:val="ru-RU"/>
+        </w:rPr>
+        <w:t xml:space="preserve"> на каком-либо языке программирования</w:t>
+      </w:r>
+      <w:r>
+        <w:rPr>
+          <w:lang w:val="ru-RU"/>
+        </w:rPr>
+        <w:t>.</w:t>
       </w:r>
       <w:r>
         <w:rPr>
@@ -56864,7 +56876,7 @@
             <w:rPr>
               <w:noProof/>
             </w:rPr>
-            <w:t>13</w:t>
+            <w:t>15</w:t>
           </w:r>
         </w:fldSimple>
       </w:p>
@@ -63431,7 +63443,7 @@
 </file>
 
 <file path=customXml/itemProps1.xml><?xml version="1.0" encoding="utf-8"?>
-<ds:datastoreItem xmlns:ds="http://schemas.openxmlformats.org/officeDocument/2006/customXml" ds:itemID="{72068BAA-CBAC-4F29-84EF-F4E68CCB7607}">
+<ds:datastoreItem xmlns:ds="http://schemas.openxmlformats.org/officeDocument/2006/customXml" ds:itemID="{BE940DF6-98DA-4735-B49C-2F2AB7E0B05D}">
   <ds:schemaRefs>
     <ds:schemaRef ds:uri="http://schemas.openxmlformats.org/officeDocument/2006/bibliography"/>
   </ds:schemaRefs>

</xml_diff>

<commit_message>
image about features removed. Fucking shit.
</commit_message>
<xml_diff>
--- a/diploma/trunk/doc/main.docx
+++ b/diploma/trunk/doc/main.docx
@@ -10123,195 +10123,25 @@
         <w:rPr>
           <w:lang w:val="ru-RU"/>
         </w:rPr>
-        <w:t>ния задач мониторинга (рисунок 2.1</w:t>
-      </w:r>
-      <w:r>
-        <w:rPr>
-          <w:lang w:val="ru-RU"/>
-        </w:rPr>
-        <w:t xml:space="preserve">), а также свойств распределенных систем в </w:t>
-      </w:r>
-      <w:r>
-        <w:rPr>
-          <w:lang w:val="ru-RU"/>
-        </w:rPr>
-        <w:t>процессе эксплуатации (рисунок 2.2</w:t>
-      </w:r>
-      <w:r>
-        <w:rPr>
-          <w:lang w:val="ru-RU"/>
-        </w:rPr>
-        <w:t>).</w:t>
-      </w:r>
-    </w:p>
-    <w:p>
-      <w:pPr>
-        <w:rPr>
-          <w:lang w:val="ru-RU"/>
-        </w:rPr>
-      </w:pPr>
-    </w:p>
-    <w:p>
-      <w:pPr>
-        <w:keepNext/>
-        <w:ind w:firstLine="0"/>
-        <w:jc w:val="center"/>
-      </w:pPr>
-      <w:r>
-        <w:rPr>
-          <w:noProof/>
-          <w:lang w:val="ru-RU" w:eastAsia="ru-RU"/>
-        </w:rPr>
-        <w:drawing>
-          <wp:inline distT="0" distB="0" distL="0" distR="0">
-            <wp:extent cx="5276850" cy="1066800"/>
-            <wp:effectExtent l="19050" t="0" r="0" b="0"/>
-            <wp:docPr id="10" name="Picture 9" descr="module_fich.png"/>
-            <wp:cNvGraphicFramePr>
-              <a:graphicFrameLocks xmlns:a="http://schemas.openxmlformats.org/drawingml/2006/main" noChangeAspect="1"/>
-            </wp:cNvGraphicFramePr>
-            <a:graphic xmlns:a="http://schemas.openxmlformats.org/drawingml/2006/main">
-              <a:graphicData uri="http://schemas.openxmlformats.org/drawingml/2006/picture">
-                <pic:pic xmlns:pic="http://schemas.openxmlformats.org/drawingml/2006/picture">
-                  <pic:nvPicPr>
-                    <pic:cNvPr id="0" name="module_fich.png"/>
-                    <pic:cNvPicPr/>
-                  </pic:nvPicPr>
-                  <pic:blipFill>
-                    <a:blip r:embed="rId11" cstate="print"/>
-                    <a:stretch>
-                      <a:fillRect/>
-                    </a:stretch>
-                  </pic:blipFill>
-                  <pic:spPr>
-                    <a:xfrm>
-                      <a:off x="0" y="0"/>
-                      <a:ext cx="5276850" cy="1066800"/>
-                    </a:xfrm>
-                    <a:prstGeom prst="rect">
-                      <a:avLst/>
-                    </a:prstGeom>
-                  </pic:spPr>
-                </pic:pic>
-              </a:graphicData>
-            </a:graphic>
-          </wp:inline>
-        </w:drawing>
-      </w:r>
-    </w:p>
-    <w:p>
-      <w:pPr>
-        <w:pStyle w:val="Caption"/>
-        <w:ind w:firstLine="0"/>
-        <w:rPr>
-          <w:lang w:val="ru-RU"/>
-        </w:rPr>
-      </w:pPr>
-      <w:r>
-        <w:t xml:space="preserve">Рисунок </w:t>
-      </w:r>
-      <w:r>
-        <w:rPr>
-          <w:lang w:val="ru-RU"/>
-        </w:rPr>
-        <w:t>2.1</w:t>
-      </w:r>
-      <w:r>
-        <w:rPr>
-          <w:lang w:val="ru-RU"/>
-        </w:rPr>
-        <w:t xml:space="preserve"> – </w:t>
-      </w:r>
-      <w:r>
-        <w:rPr>
-          <w:noProof/>
-          <w:lang w:val="ru-RU"/>
-        </w:rPr>
-        <w:t>Использование модулей</w:t>
-      </w:r>
-    </w:p>
-    <w:p>
-      <w:pPr>
-        <w:pStyle w:val="Heading2"/>
-        <w:jc w:val="center"/>
-        <w:rPr>
-          <w:lang w:val="ru-RU"/>
-        </w:rPr>
-      </w:pPr>
-    </w:p>
-    <w:p>
-      <w:pPr>
-        <w:pStyle w:val="Heading2"/>
-        <w:ind w:firstLine="0"/>
-        <w:jc w:val="center"/>
-      </w:pPr>
-      <w:r>
-        <w:rPr>
-          <w:noProof/>
-          <w:lang w:val="ru-RU" w:eastAsia="ru-RU"/>
-        </w:rPr>
-        <w:drawing>
-          <wp:inline distT="0" distB="0" distL="0" distR="0">
-            <wp:extent cx="3238500" cy="1390650"/>
-            <wp:effectExtent l="0" t="0" r="0" b="0"/>
-            <wp:docPr id="18" name="Picture 17" descr="arch_fich.png"/>
-            <wp:cNvGraphicFramePr>
-              <a:graphicFrameLocks xmlns:a="http://schemas.openxmlformats.org/drawingml/2006/main" noChangeAspect="1"/>
-            </wp:cNvGraphicFramePr>
-            <a:graphic xmlns:a="http://schemas.openxmlformats.org/drawingml/2006/main">
-              <a:graphicData uri="http://schemas.openxmlformats.org/drawingml/2006/picture">
-                <pic:pic xmlns:pic="http://schemas.openxmlformats.org/drawingml/2006/picture">
-                  <pic:nvPicPr>
-                    <pic:cNvPr id="0" name="arch_fich.png"/>
-                    <pic:cNvPicPr/>
-                  </pic:nvPicPr>
-                  <pic:blipFill>
-                    <a:blip r:embed="rId12" cstate="print"/>
-                    <a:stretch>
-                      <a:fillRect/>
-                    </a:stretch>
-                  </pic:blipFill>
-                  <pic:spPr>
-                    <a:xfrm>
-                      <a:off x="0" y="0"/>
-                      <a:ext cx="3238500" cy="1390650"/>
-                    </a:xfrm>
-                    <a:prstGeom prst="rect">
-                      <a:avLst/>
-                    </a:prstGeom>
-                  </pic:spPr>
-                </pic:pic>
-              </a:graphicData>
-            </a:graphic>
-          </wp:inline>
-        </w:drawing>
-      </w:r>
-    </w:p>
-    <w:p>
-      <w:pPr>
-        <w:pStyle w:val="Caption"/>
-        <w:ind w:firstLine="0"/>
-        <w:rPr>
-          <w:lang w:val="ru-RU"/>
-        </w:rPr>
-      </w:pPr>
-      <w:r>
-        <w:rPr>
-          <w:lang w:val="ru-RU"/>
-        </w:rPr>
-        <w:t xml:space="preserve">Рисунок </w:t>
-      </w:r>
-      <w:r>
-        <w:rPr>
-          <w:lang w:val="ru-RU"/>
-        </w:rPr>
-        <w:t>2.2</w:t>
-      </w:r>
-      <w:r>
-        <w:rPr>
-          <w:lang w:val="ru-RU"/>
-        </w:rPr>
-        <w:t xml:space="preserve"> – Использование свойств распределенных систем </w:t>
+        <w:t>ния задач мониторинга</w:t>
+      </w:r>
+      <w:r>
+        <w:rPr>
+          <w:lang w:val="ru-RU"/>
+        </w:rPr>
+        <w:t xml:space="preserve">, а также свойств распределенных систем в </w:t>
+      </w:r>
+      <w:r>
+        <w:rPr>
+          <w:lang w:val="ru-RU"/>
+        </w:rPr>
+        <w:t>процессе эксплуатации</w:t>
+      </w:r>
+      <w:r>
+        <w:rPr>
+          <w:lang w:val="ru-RU"/>
+        </w:rPr>
+        <w:t>.</w:t>
       </w:r>
     </w:p>
     <w:p>
@@ -10434,7 +10264,6 @@
         <w:rPr>
           <w:lang w:val="ru-RU"/>
         </w:rPr>
-        <w:lastRenderedPageBreak/>
         <w:t>задача мониторинга.</w:t>
       </w:r>
     </w:p>
@@ -10629,6 +10458,7 @@
           <w:noProof/>
           <w:lang w:val="ru-RU" w:eastAsia="ru-RU"/>
         </w:rPr>
+        <w:lastRenderedPageBreak/>
         <w:drawing>
           <wp:inline distT="0" distB="0" distL="0" distR="0">
             <wp:extent cx="5486400" cy="3105150"/>
@@ -10645,7 +10475,7 @@
                     <pic:cNvPicPr/>
                   </pic:nvPicPr>
                   <pic:blipFill>
-                    <a:blip r:embed="rId13" cstate="print"/>
+                    <a:blip r:embed="rId11" cstate="print"/>
                     <a:stretch>
                       <a:fillRect/>
                     </a:stretch>
@@ -10802,7 +10632,6 @@
         <w:rPr>
           <w:lang w:val="ru-RU"/>
         </w:rPr>
-        <w:lastRenderedPageBreak/>
         <w:t>Можно ввести отношение между целью</w:t>
       </w:r>
       <w:r>
@@ -10981,6 +10810,7 @@
         <w:rPr>
           <w:lang w:val="ru-RU"/>
         </w:rPr>
+        <w:lastRenderedPageBreak/>
         <w:t>интерфейсом, задающим правила исполнения модуля;</w:t>
       </w:r>
     </w:p>
@@ -11030,7 +10860,7 @@
                     <pic:cNvPicPr/>
                   </pic:nvPicPr>
                   <pic:blipFill>
-                    <a:blip r:embed="rId14" cstate="print"/>
+                    <a:blip r:embed="rId12" cstate="print"/>
                     <a:stretch>
                       <a:fillRect/>
                     </a:stretch>
@@ -11141,14 +10971,7 @@
         <w:rPr>
           <w:lang w:val="ru-RU"/>
         </w:rPr>
-        <w:t xml:space="preserve">Данный слой </w:t>
-      </w:r>
-      <w:r>
-        <w:rPr>
-          <w:lang w:val="ru-RU"/>
-        </w:rPr>
-        <w:lastRenderedPageBreak/>
-        <w:t xml:space="preserve">позволяет разрабатывать модули без учета специфики физического расположения </w:t>
+        <w:t xml:space="preserve">Данный слой позволяет разрабатывать модули без учета специфики физического расположения </w:t>
       </w:r>
       <w:r>
         <w:rPr>
@@ -11202,7 +11025,7 @@
                     <pic:cNvPicPr/>
                   </pic:nvPicPr>
                   <pic:blipFill>
-                    <a:blip r:embed="rId15" cstate="print"/>
+                    <a:blip r:embed="rId13" cstate="print"/>
                     <a:stretch>
                       <a:fillRect/>
                     </a:stretch>
@@ -11262,6 +11085,7 @@
         <w:rPr>
           <w:lang w:val="ru-RU"/>
         </w:rPr>
+        <w:lastRenderedPageBreak/>
         <w:t>2.4 Код каркаса</w:t>
       </w:r>
       <w:bookmarkEnd w:id="21"/>
@@ -11420,7 +11244,6 @@
           <w:noProof/>
           <w:lang w:val="ru-RU" w:eastAsia="ru-RU"/>
         </w:rPr>
-        <w:lastRenderedPageBreak/>
         <w:drawing>
           <wp:inline distT="0" distB="0" distL="0" distR="0">
             <wp:extent cx="2200275" cy="3152775"/>
@@ -11437,7 +11260,7 @@
                     <pic:cNvPicPr/>
                   </pic:nvPicPr>
                   <pic:blipFill>
-                    <a:blip r:embed="rId16" cstate="print"/>
+                    <a:blip r:embed="rId14" cstate="print"/>
                     <a:stretch>
                       <a:fillRect/>
                     </a:stretch>
@@ -11535,7 +11358,14 @@
         <w:rPr>
           <w:lang w:val="ru-RU"/>
         </w:rPr>
-        <w:t xml:space="preserve"> является промежуточным слоем между модулем мониторинга и операционной средой, в которой он запущен. API призван сосредоточить программиста на решаемой задаче мониторинга, скрыв от него подробности реализации сложных моментов, таких как распределенная коммуникация с сервером, маршализация/демаршализация параметров и возвращаемого результата модуля, системные вызовы операционной системы.</w:t>
+        <w:t xml:space="preserve"> является промежуточным слоем между модулем мониторинга и операционной средой, в которой он запущен. API призван сосредоточить программиста на решаемой задаче мониторинга, скрыв от него подробности реализации сложных моментов, таких как распределенная коммуникация с сервером, </w:t>
+      </w:r>
+      <w:r>
+        <w:rPr>
+          <w:lang w:val="ru-RU"/>
+        </w:rPr>
+        <w:lastRenderedPageBreak/>
+        <w:t>маршализация/демаршализация параметров и возвращаемого результата модуля, системные вызовы операционной системы.</w:t>
       </w:r>
     </w:p>
     <w:p>
@@ -11565,7 +11395,7 @@
                     <pic:cNvPicPr/>
                   </pic:nvPicPr>
                   <pic:blipFill>
-                    <a:blip r:embed="rId17" cstate="print"/>
+                    <a:blip r:embed="rId15" cstate="print"/>
                     <a:stretch>
                       <a:fillRect/>
                     </a:stretch>
@@ -11634,7 +11464,6 @@
         <w:rPr>
           <w:lang w:val="ru-RU"/>
         </w:rPr>
-        <w:lastRenderedPageBreak/>
         <w:t>2.6 Состояние распределенной системы мониторинга</w:t>
       </w:r>
       <w:bookmarkEnd w:id="23"/>
@@ -11829,7 +11658,6 @@
           <w:noProof/>
           <w:lang w:val="ru-RU" w:eastAsia="ru-RU"/>
         </w:rPr>
-        <w:lastRenderedPageBreak/>
         <w:drawing>
           <wp:inline distT="0" distB="0" distL="0" distR="0">
             <wp:extent cx="6115050" cy="4591050"/>
@@ -11846,7 +11674,7 @@
                     <pic:cNvPicPr/>
                   </pic:nvPicPr>
                   <pic:blipFill>
-                    <a:blip r:embed="rId18" cstate="print"/>
+                    <a:blip r:embed="rId16" cstate="print"/>
                     <a:stretch>
                       <a:fillRect/>
                     </a:stretch>
@@ -12056,7 +11884,7 @@
                     <pic:cNvPicPr/>
                   </pic:nvPicPr>
                   <pic:blipFill>
-                    <a:blip r:embed="rId19" cstate="print"/>
+                    <a:blip r:embed="rId17" cstate="print"/>
                     <a:stretch>
                       <a:fillRect/>
                     </a:stretch>
@@ -12310,7 +12138,7 @@
                     <pic:cNvPicPr/>
                   </pic:nvPicPr>
                   <pic:blipFill>
-                    <a:blip r:embed="rId20" cstate="print"/>
+                    <a:blip r:embed="rId18" cstate="print"/>
                     <a:stretch>
                       <a:fillRect/>
                     </a:stretch>
@@ -15593,7 +15421,7 @@
                     <pic:cNvPicPr/>
                   </pic:nvPicPr>
                   <pic:blipFill>
-                    <a:blip r:embed="rId21" cstate="print"/>
+                    <a:blip r:embed="rId19" cstate="print"/>
                     <a:stretch>
                       <a:fillRect/>
                     </a:stretch>
@@ -17216,7 +17044,7 @@
                     <pic:cNvPicPr/>
                   </pic:nvPicPr>
                   <pic:blipFill>
-                    <a:blip r:embed="rId22" cstate="print"/>
+                    <a:blip r:embed="rId20" cstate="print"/>
                     <a:stretch>
                       <a:fillRect/>
                     </a:stretch>
@@ -17861,7 +17689,7 @@
                     <pic:cNvPicPr/>
                   </pic:nvPicPr>
                   <pic:blipFill>
-                    <a:blip r:embed="rId23" cstate="print"/>
+                    <a:blip r:embed="rId21" cstate="print"/>
                     <a:stretch>
                       <a:fillRect/>
                     </a:stretch>
@@ -18377,7 +18205,7 @@
                     <pic:cNvPicPr/>
                   </pic:nvPicPr>
                   <pic:blipFill>
-                    <a:blip r:embed="rId24" cstate="print"/>
+                    <a:blip r:embed="rId22" cstate="print"/>
                     <a:stretch>
                       <a:fillRect/>
                     </a:stretch>
@@ -18613,7 +18441,7 @@
                     <pic:cNvPicPr/>
                   </pic:nvPicPr>
                   <pic:blipFill>
-                    <a:blip r:embed="rId25" cstate="print"/>
+                    <a:blip r:embed="rId23" cstate="print"/>
                     <a:stretch>
                       <a:fillRect/>
                     </a:stretch>
@@ -19532,7 +19360,7 @@
                     <pic:cNvPicPr/>
                   </pic:nvPicPr>
                   <pic:blipFill>
-                    <a:blip r:embed="rId26" cstate="print"/>
+                    <a:blip r:embed="rId24" cstate="print"/>
                     <a:stretch>
                       <a:fillRect/>
                     </a:stretch>
@@ -19890,7 +19718,7 @@
                     <pic:cNvPicPr/>
                   </pic:nvPicPr>
                   <pic:blipFill>
-                    <a:blip r:embed="rId27" cstate="print"/>
+                    <a:blip r:embed="rId25" cstate="print"/>
                     <a:stretch>
                       <a:fillRect/>
                     </a:stretch>
@@ -20016,7 +19844,7 @@
                     <pic:cNvPicPr/>
                   </pic:nvPicPr>
                   <pic:blipFill>
-                    <a:blip r:embed="rId28" cstate="print"/>
+                    <a:blip r:embed="rId26" cstate="print"/>
                     <a:stretch>
                       <a:fillRect/>
                     </a:stretch>
@@ -20124,7 +19952,7 @@
                     <pic:cNvPicPr/>
                   </pic:nvPicPr>
                   <pic:blipFill>
-                    <a:blip r:embed="rId29" cstate="print"/>
+                    <a:blip r:embed="rId27" cstate="print"/>
                     <a:stretch>
                       <a:fillRect/>
                     </a:stretch>
@@ -20286,7 +20114,7 @@
                     <pic:cNvPicPr/>
                   </pic:nvPicPr>
                   <pic:blipFill>
-                    <a:blip r:embed="rId30" cstate="print"/>
+                    <a:blip r:embed="rId28" cstate="print"/>
                     <a:stretch>
                       <a:fillRect/>
                     </a:stretch>
@@ -21777,7 +21605,7 @@
                     <pic:cNvPicPr/>
                   </pic:nvPicPr>
                   <pic:blipFill>
-                    <a:blip r:embed="rId31" cstate="print"/>
+                    <a:blip r:embed="rId29" cstate="print"/>
                     <a:stretch>
                       <a:fillRect/>
                     </a:stretch>
@@ -22263,7 +22091,7 @@
                     <pic:cNvPicPr/>
                   </pic:nvPicPr>
                   <pic:blipFill>
-                    <a:blip r:embed="rId32" cstate="print"/>
+                    <a:blip r:embed="rId30" cstate="print"/>
                     <a:stretch>
                       <a:fillRect/>
                     </a:stretch>
@@ -22437,7 +22265,7 @@
                     <pic:cNvPicPr/>
                   </pic:nvPicPr>
                   <pic:blipFill>
-                    <a:blip r:embed="rId33" cstate="print"/>
+                    <a:blip r:embed="rId31" cstate="print"/>
                     <a:stretch>
                       <a:fillRect/>
                     </a:stretch>
@@ -23996,7 +23824,7 @@
                     <pic:cNvPicPr/>
                   </pic:nvPicPr>
                   <pic:blipFill>
-                    <a:blip r:embed="rId34" cstate="print"/>
+                    <a:blip r:embed="rId32" cstate="print"/>
                     <a:stretch>
                       <a:fillRect/>
                     </a:stretch>
@@ -24143,7 +23971,7 @@
                     <pic:cNvPicPr/>
                   </pic:nvPicPr>
                   <pic:blipFill>
-                    <a:blip r:embed="rId35" cstate="print"/>
+                    <a:blip r:embed="rId33" cstate="print"/>
                     <a:stretch>
                       <a:fillRect/>
                     </a:stretch>
@@ -24989,7 +24817,7 @@
                     <pic:cNvPicPr/>
                   </pic:nvPicPr>
                   <pic:blipFill>
-                    <a:blip r:embed="rId36" cstate="print"/>
+                    <a:blip r:embed="rId34" cstate="print"/>
                     <a:stretch>
                       <a:fillRect/>
                     </a:stretch>
@@ -28075,7 +27903,7 @@
                     <pic:cNvPicPr/>
                   </pic:nvPicPr>
                   <pic:blipFill>
-                    <a:blip r:embed="rId37" cstate="print"/>
+                    <a:blip r:embed="rId35" cstate="print"/>
                     <a:stretch>
                       <a:fillRect/>
                     </a:stretch>
@@ -28648,7 +28476,7 @@
         </w:rPr>
         <w:t xml:space="preserve">закрытом списке рассылки – </w:t>
       </w:r>
-      <w:hyperlink r:id="rId38" w:history="1">
+      <w:hyperlink r:id="rId36" w:history="1">
         <w:r>
           <w:rPr>
             <w:rStyle w:val="Hyperlink"/>
@@ -28868,7 +28696,7 @@
         </w:rPr>
         <w:t xml:space="preserve"> вики-движка. Проект доступен по ссылке – </w:t>
       </w:r>
-      <w:hyperlink r:id="rId39" w:history="1">
+      <w:hyperlink r:id="rId37" w:history="1">
         <w:r>
           <w:rPr>
             <w:rStyle w:val="Hyperlink"/>
@@ -40035,7 +39863,7 @@
                     </pic:cNvPicPr>
                   </pic:nvPicPr>
                   <pic:blipFill>
-                    <a:blip r:embed="rId40" cstate="print"/>
+                    <a:blip r:embed="rId38" cstate="print"/>
                     <a:srcRect/>
                     <a:stretch>
                       <a:fillRect/>
@@ -42550,7 +42378,7 @@
                                 <pic:cNvPicPr/>
                               </pic:nvPicPr>
                               <pic:blipFill>
-                                <a:blip r:embed="rId41">
+                                <a:blip r:embed="rId39">
                                   <a:alphaModFix/>
                                   <a:lum/>
                                 </a:blip>
@@ -42810,7 +42638,7 @@
         </w:rPr>
         <w:t xml:space="preserve">ного или </w:t>
       </w:r>
-      <w:hyperlink r:id="rId42" w:history="1">
+      <w:hyperlink r:id="rId40" w:history="1">
         <w:r>
           <w:rPr>
             <w:lang w:val="ru-RU"/>
@@ -50590,7 +50418,7 @@
                                 <pic:cNvPicPr/>
                               </pic:nvPicPr>
                               <pic:blipFill>
-                                <a:blip r:embed="rId43">
+                                <a:blip r:embed="rId41">
                                   <a:alphaModFix/>
                                   <a:lum/>
                                 </a:blip>
@@ -52586,7 +52414,7 @@
                     <pic:cNvPicPr/>
                   </pic:nvPicPr>
                   <pic:blipFill>
-                    <a:blip r:embed="rId44" cstate="print">
+                    <a:blip r:embed="rId42" cstate="print">
                       <a:alphaModFix/>
                       <a:lum/>
                     </a:blip>
@@ -52841,7 +52669,7 @@
                     <pic:cNvPicPr/>
                   </pic:nvPicPr>
                   <pic:blipFill>
-                    <a:blip r:embed="rId45" cstate="print">
+                    <a:blip r:embed="rId43" cstate="print">
                       <a:alphaModFix/>
                       <a:lum/>
                     </a:blip>
@@ -53039,7 +52867,7 @@
                     <pic:cNvPicPr/>
                   </pic:nvPicPr>
                   <pic:blipFill>
-                    <a:blip r:embed="rId46" cstate="print">
+                    <a:blip r:embed="rId44" cstate="print">
                       <a:alphaModFix/>
                       <a:lum/>
                     </a:blip>
@@ -53202,7 +53030,7 @@
                     <pic:cNvPicPr/>
                   </pic:nvPicPr>
                   <pic:blipFill>
-                    <a:blip r:embed="rId47" cstate="print">
+                    <a:blip r:embed="rId45" cstate="print">
                       <a:alphaModFix/>
                       <a:lum/>
                     </a:blip>
@@ -53398,7 +53226,7 @@
                     <pic:cNvPicPr/>
                   </pic:nvPicPr>
                   <pic:blipFill>
-                    <a:blip r:embed="rId48" cstate="print">
+                    <a:blip r:embed="rId46" cstate="print">
                       <a:alphaModFix/>
                       <a:lum/>
                     </a:blip>
@@ -56818,8 +56646,8 @@
       </w:r>
     </w:p>
     <w:sectPr>
-      <w:headerReference w:type="default" r:id="rId49"/>
-      <w:footerReference w:type="default" r:id="rId50"/>
+      <w:headerReference w:type="default" r:id="rId47"/>
+      <w:footerReference w:type="default" r:id="rId48"/>
       <w:pgSz w:w="11906" w:h="16838"/>
       <w:pgMar w:top="851" w:right="851" w:bottom="851" w:left="1134" w:header="709" w:footer="709" w:gutter="0"/>
       <w:pgNumType w:start="3"/>
@@ -56876,7 +56704,7 @@
             <w:rPr>
               <w:noProof/>
             </w:rPr>
-            <w:t>15</w:t>
+            <w:t>16</w:t>
           </w:r>
         </w:fldSimple>
       </w:p>
@@ -63443,7 +63271,7 @@
 </file>
 
 <file path=customXml/itemProps1.xml><?xml version="1.0" encoding="utf-8"?>
-<ds:datastoreItem xmlns:ds="http://schemas.openxmlformats.org/officeDocument/2006/customXml" ds:itemID="{BE940DF6-98DA-4735-B49C-2F2AB7E0B05D}">
+<ds:datastoreItem xmlns:ds="http://schemas.openxmlformats.org/officeDocument/2006/customXml" ds:itemID="{A6310BAF-CBA8-4FAF-A112-3AB6B9CDFD31}">
   <ds:schemaRefs>
     <ds:schemaRef ds:uri="http://schemas.openxmlformats.org/officeDocument/2006/bibliography"/>
   </ds:schemaRefs>

</xml_diff>

<commit_message>
1-st part clear now
</commit_message>
<xml_diff>
--- a/diploma/trunk/doc/main.docx
+++ b/diploma/trunk/doc/main.docx
@@ -11098,7 +11098,19 @@
         <w:rPr>
           <w:lang w:val="ru-RU"/>
         </w:rPr>
-        <w:t xml:space="preserve">) реализует генерацию кода каркаса и исполнение модулей мониторинга с использованием ресурсов операционной среды, а также является промежуточным слоем между модулем мониторинга и агентом, в рамках которого он запускается. </w:t>
+        <w:t xml:space="preserve">) реализует генерацию кода каркаса и исполнение модулей мониторинга с использованием ресурсов операционной среды, а также является промежуточным слоем между модулем мониторинга и </w:t>
+      </w:r>
+      <w:r>
+        <w:rPr>
+          <w:lang w:val="ru-RU"/>
+        </w:rPr>
+        <w:t>службой, в рамках которой</w:t>
+      </w:r>
+      <w:r>
+        <w:rPr>
+          <w:lang w:val="ru-RU"/>
+        </w:rPr>
+        <w:t xml:space="preserve"> он запускается. </w:t>
       </w:r>
       <w:r>
         <w:rPr>
@@ -11129,6 +11141,25 @@
           <w:lang w:val="ru-RU"/>
         </w:rPr>
         <w:t>.</w:t>
+      </w:r>
+    </w:p>
+    <w:p>
+      <w:pPr>
+        <w:rPr>
+          <w:lang w:val="ru-RU"/>
+        </w:rPr>
+      </w:pPr>
+      <w:r>
+        <w:rPr>
+          <w:lang w:val="ru-RU"/>
+        </w:rPr>
+        <w:t>Система исполнения является определяющей компонентой в модели службы мониторинга и от ее реализации зависит эффективность и применимость системы в целом. Кроме того, система исполнения является платформенно-зависимой частью системы и должна разрабатываться под определенный набор операционных и аппаратных платформ.</w:t>
+      </w:r>
+      <w:r>
+        <w:rPr>
+          <w:lang w:val="ru-RU"/>
+        </w:rPr>
+        <w:tab/>
       </w:r>
     </w:p>
     <w:p>
@@ -11365,6 +11396,12 @@
         </w:rPr>
         <w:t xml:space="preserve"> параметров и ожиданием возвращаемого результата.</w:t>
       </w:r>
+      <w:r>
+        <w:rPr>
+          <w:lang w:val="ru-RU"/>
+        </w:rPr>
+        <w:t xml:space="preserve"> </w:t>
+      </w:r>
     </w:p>
     <w:p>
       <w:pPr>
@@ -11379,9 +11416,9 @@
         </w:rPr>
         <w:drawing>
           <wp:inline distT="0" distB="0" distL="0" distR="0">
-            <wp:extent cx="2200275" cy="3152775"/>
-            <wp:effectExtent l="19050" t="0" r="9525" b="0"/>
-            <wp:docPr id="22" name="Picture 21" descr="skeletone_code.png"/>
+            <wp:extent cx="3647462" cy="3902148"/>
+            <wp:effectExtent l="19050" t="0" r="0" b="0"/>
+            <wp:docPr id="11" name="Picture 10" descr="skeletone_code.png"/>
             <wp:cNvGraphicFramePr>
               <a:graphicFrameLocks xmlns:a="http://schemas.openxmlformats.org/drawingml/2006/main" noChangeAspect="1"/>
             </wp:cNvGraphicFramePr>
@@ -11401,7 +11438,7 @@
                   <pic:spPr>
                     <a:xfrm>
                       <a:off x="0" y="0"/>
-                      <a:ext cx="2200275" cy="3152775"/>
+                      <a:ext cx="3650431" cy="3905324"/>
                     </a:xfrm>
                     <a:prstGeom prst="rect">
                       <a:avLst/>
@@ -56838,7 +56875,7 @@
             <w:rPr>
               <w:noProof/>
             </w:rPr>
-            <w:t>21</w:t>
+            <w:t>22</w:t>
           </w:r>
         </w:fldSimple>
       </w:p>
@@ -63521,7 +63558,7 @@
 </file>
 
 <file path=customXml/itemProps1.xml><?xml version="1.0" encoding="utf-8"?>
-<ds:datastoreItem xmlns:ds="http://schemas.openxmlformats.org/officeDocument/2006/customXml" ds:itemID="{FE7E8526-984A-449A-A446-930EEED607C5}">
+<ds:datastoreItem xmlns:ds="http://schemas.openxmlformats.org/officeDocument/2006/customXml" ds:itemID="{9668CE84-31D8-4087-B641-6F462F79CB3F}">
   <ds:schemaRefs>
     <ds:schemaRef ds:uri="http://schemas.openxmlformats.org/officeDocument/2006/bibliography"/>
   </ds:schemaRefs>

</xml_diff>

<commit_message>
I was still resolving problems;
</commit_message>
<xml_diff>
--- a/diploma/trunk/doc/main.docx
+++ b/diploma/trunk/doc/main.docx
@@ -13355,49 +13355,6 @@
         </w:rPr>
         <w:t>.</w:t>
       </w:r>
-    </w:p>
-    <w:p>
-      <w:pPr>
-        <w:rPr>
-          <w:lang w:val="ru-RU"/>
-        </w:rPr>
-      </w:pPr>
-      <w:r>
-        <w:rPr>
-          <w:lang w:val="ru-RU"/>
-        </w:rPr>
-        <w:t>Пожалуй,</w:t>
-      </w:r>
-      <w:r>
-        <w:rPr>
-          <w:lang w:val="ru-RU"/>
-        </w:rPr>
-        <w:t xml:space="preserve"> любая технология обзаводится собственным словарем терминов. Ice нестала исключением. Однако новые </w:t>
-      </w:r>
-      <w:r>
-        <w:rPr>
-          <w:lang w:val="ru-RU"/>
-        </w:rPr>
-        <w:t>термины,</w:t>
-      </w:r>
-      <w:r>
-        <w:rPr>
-          <w:lang w:val="ru-RU"/>
-        </w:rPr>
-        <w:t xml:space="preserve"> так или </w:t>
-      </w:r>
-      <w:r>
-        <w:rPr>
-          <w:lang w:val="ru-RU"/>
-        </w:rPr>
-        <w:t>иначе,</w:t>
-      </w:r>
-      <w:r>
-        <w:rPr>
-          <w:lang w:val="ru-RU"/>
-        </w:rPr>
-        <w:t xml:space="preserve"> перекликаются с</w:t>
-      </w:r>
       <w:r>
         <w:rPr>
           <w:lang w:val="ru-RU"/>
@@ -13408,13 +13365,20 @@
         <w:rPr>
           <w:lang w:val="ru-RU"/>
         </w:rPr>
-        <w:t>привычным и обыденным обоснованием.</w:t>
-      </w:r>
-      <w:r>
-        <w:rPr>
-          <w:lang w:val="ru-RU"/>
-        </w:rPr>
-        <w:t xml:space="preserve"> Можно выделить два вида </w:t>
+        <w:t>Основные термины модели программирования трактуются с помощью типовых понятий из теории по клиент-серверным системам.</w:t>
+      </w:r>
+    </w:p>
+    <w:p>
+      <w:pPr>
+        <w:rPr>
+          <w:lang w:val="ru-RU"/>
+        </w:rPr>
+      </w:pPr>
+      <w:r>
+        <w:rPr>
+          <w:lang w:val="ru-RU"/>
+        </w:rPr>
+        <w:t xml:space="preserve">Можно выделить два вида </w:t>
       </w:r>
       <w:r>
         <w:rPr>
@@ -15241,7 +15205,19 @@
         <w:rPr>
           <w:lang w:val="ru-RU"/>
         </w:rPr>
-        <w:t xml:space="preserve"> нельзя отвергать тот факт, что участники проекта при выборе языковой платформы основывались на прошлый опыт разработки программных систем, где чаще всего применялась платформа </w:t>
+        <w:t xml:space="preserve"> нельзя отвергать тот факт, что участники проекта при выборе языковой платформы основывались на </w:t>
+      </w:r>
+      <w:r>
+        <w:rPr>
+          <w:lang w:val="ru-RU"/>
+        </w:rPr>
+        <w:t xml:space="preserve">собственный </w:t>
+      </w:r>
+      <w:r>
+        <w:rPr>
+          <w:lang w:val="ru-RU"/>
+        </w:rPr>
+        <w:t xml:space="preserve">опыт разработки программных систем, где чаще всего применялась платформа </w:t>
       </w:r>
       <w:r>
         <w:t>Java</w:t>
@@ -16221,13 +16197,31 @@
         <w:rPr>
           <w:lang w:val="ru-RU"/>
         </w:rPr>
-        <w:t xml:space="preserve"> Кроме того, изменение любых внутренних структур ядра доступно только потоку ядра. </w:t>
-      </w:r>
-      <w:r>
-        <w:rPr>
-          <w:lang w:val="ru-RU"/>
-        </w:rPr>
-        <w:t>В противном случае, генерируется внутреннее исключение ядра.</w:t>
+        <w:t xml:space="preserve"> Кроме того, изменение любых внутренних с</w:t>
+      </w:r>
+      <w:r>
+        <w:rPr>
+          <w:lang w:val="ru-RU"/>
+        </w:rPr>
+        <w:t>труктур ядра разрешено</w:t>
+      </w:r>
+      <w:r>
+        <w:rPr>
+          <w:lang w:val="ru-RU"/>
+        </w:rPr>
+        <w:t xml:space="preserve"> только потоку ядра. </w:t>
+      </w:r>
+      <w:r>
+        <w:rPr>
+          <w:lang w:val="ru-RU"/>
+        </w:rPr>
+        <w:t xml:space="preserve">В противном случае – при попытке несанкционированного изменения состояния любым внешним потоком, </w:t>
+      </w:r>
+      <w:r>
+        <w:rPr>
+          <w:lang w:val="ru-RU"/>
+        </w:rPr>
+        <w:t>генерируется внутреннее исключение ядра.</w:t>
       </w:r>
     </w:p>
     <w:p>
@@ -16485,6 +16479,7 @@
         <w:rPr>
           <w:lang w:val="ru-RU"/>
         </w:rPr>
+        <w:lastRenderedPageBreak/>
         <w:t xml:space="preserve">базовая информация </w:t>
       </w:r>
       <w:r>
@@ -16532,8 +16527,13 @@
         <w:rPr>
           <w:lang w:val="ru-RU"/>
         </w:rPr>
-        <w:lastRenderedPageBreak/>
-        <w:t>3.1.3.2 Исключения ядра</w:t>
+        <w:t>3.1.3.3</w:t>
+      </w:r>
+      <w:r>
+        <w:rPr>
+          <w:lang w:val="ru-RU"/>
+        </w:rPr>
+        <w:t xml:space="preserve"> Исключения ядра</w:t>
       </w:r>
     </w:p>
     <w:p>
@@ -16820,7 +16820,19 @@
         <w:rPr>
           <w:lang w:val="ru-RU"/>
         </w:rPr>
+        <w:t xml:space="preserve">см. </w:t>
+      </w:r>
+      <w:r>
+        <w:rPr>
+          <w:lang w:val="ru-RU"/>
+        </w:rPr>
         <w:t>раздел</w:t>
+      </w:r>
+      <w:r>
+        <w:rPr>
+          <w:lang w:val="ru-RU"/>
+        </w:rPr>
+        <w:t xml:space="preserve"> «3.1.3.10 События ядра»</w:t>
       </w:r>
       <w:r>
         <w:rPr>
@@ -16988,7 +17000,8 @@
         <w:rPr>
           <w:lang w:val="ru-RU"/>
         </w:rPr>
-        <w:t>3.1.3.3</w:t>
+        <w:lastRenderedPageBreak/>
+        <w:t>3.1.3.4</w:t>
       </w:r>
       <w:r>
         <w:rPr>
@@ -17031,14 +17044,7 @@
         <w:rPr>
           <w:lang w:val="ru-RU"/>
         </w:rPr>
-        <w:t xml:space="preserve">без планирования. Это значит, что </w:t>
-      </w:r>
-      <w:r>
-        <w:rPr>
-          <w:lang w:val="ru-RU"/>
-        </w:rPr>
-        <w:lastRenderedPageBreak/>
-        <w:t xml:space="preserve">события обрабатываются ядром по принципу </w:t>
+        <w:t xml:space="preserve">без планирования. Это значит, что события обрабатываются ядром по принципу </w:t>
       </w:r>
       <w:r>
         <w:t>FIFO</w:t>
@@ -17178,13 +17184,6 @@
         </w:rPr>
         <w:t>.</w:t>
       </w:r>
-    </w:p>
-    <w:p>
-      <w:pPr>
-        <w:rPr>
-          <w:lang w:val="ru-RU"/>
-        </w:rPr>
-      </w:pPr>
     </w:p>
     <w:p>
       <w:pPr>
@@ -17275,7 +17274,7 @@
           <w:lang w:val="ru-RU"/>
         </w:rPr>
         <w:lastRenderedPageBreak/>
-        <w:t>3.1.3.4</w:t>
+        <w:t>3.1.3.5</w:t>
       </w:r>
       <w:r>
         <w:rPr>
@@ -17925,7 +17924,7 @@
         <w:rPr>
           <w:lang w:val="ru-RU"/>
         </w:rPr>
-        <w:t>3.1.3.5</w:t>
+        <w:t>3.1.3.6</w:t>
       </w:r>
       <w:r>
         <w:rPr>
@@ -18689,7 +18688,7 @@
         <w:rPr>
           <w:lang w:val="ru-RU"/>
         </w:rPr>
-        <w:t>3.1.3.6</w:t>
+        <w:t>3.1.3.7</w:t>
       </w:r>
       <w:r>
         <w:rPr>
@@ -18984,7 +18983,7 @@
         <w:rPr>
           <w:lang w:val="ru-RU"/>
         </w:rPr>
-        <w:t>3.1.3.7</w:t>
+        <w:t>3.1.3.8</w:t>
       </w:r>
       <w:r>
         <w:rPr>
@@ -21551,7 +21550,7 @@
         <w:rPr>
           <w:lang w:val="ru-RU"/>
         </w:rPr>
-        <w:t>.1.3.8</w:t>
+        <w:t>.1.3.9</w:t>
       </w:r>
       <w:r>
         <w:rPr>
@@ -22051,7 +22050,13 @@
         <w:rPr>
           <w:lang w:val="ru-RU"/>
         </w:rPr>
-        <w:t>3.1.3.9</w:t>
+        <w:t>3.</w:t>
+      </w:r>
+      <w:r>
+        <w:rPr>
+          <w:lang w:val="ru-RU"/>
+        </w:rPr>
+        <w:t>1.3.10</w:t>
       </w:r>
       <w:r>
         <w:rPr>
@@ -23775,7 +23780,7 @@
         <w:rPr>
           <w:lang w:val="ru-RU"/>
         </w:rPr>
-        <w:t>3.1.3.10</w:t>
+        <w:t>3.1.3.11</w:t>
       </w:r>
       <w:r>
         <w:rPr>
@@ -24213,7 +24218,7 @@
         <w:rPr>
           <w:lang w:val="ru-RU"/>
         </w:rPr>
-        <w:t>11</w:t>
+        <w:t>12</w:t>
       </w:r>
       <w:r>
         <w:rPr>
@@ -24456,7 +24461,7 @@
         <w:rPr>
           <w:lang w:val="ru-RU"/>
         </w:rPr>
-        <w:t>3.1.3.12</w:t>
+        <w:t>3.1.3.13</w:t>
       </w:r>
       <w:r>
         <w:rPr>
@@ -56875,7 +56880,7 @@
             <w:rPr>
               <w:noProof/>
             </w:rPr>
-            <w:t>22</w:t>
+            <w:t>37</w:t>
           </w:r>
         </w:fldSimple>
       </w:p>
@@ -63558,7 +63563,7 @@
 </file>
 
 <file path=customXml/itemProps1.xml><?xml version="1.0" encoding="utf-8"?>
-<ds:datastoreItem xmlns:ds="http://schemas.openxmlformats.org/officeDocument/2006/customXml" ds:itemID="{9668CE84-31D8-4087-B641-6F462F79CB3F}">
+<ds:datastoreItem xmlns:ds="http://schemas.openxmlformats.org/officeDocument/2006/customXml" ds:itemID="{C25420DB-4A1C-4CB1-81CD-35178245EB32}">
   <ds:schemaRefs>
     <ds:schemaRef ds:uri="http://schemas.openxmlformats.org/officeDocument/2006/bibliography"/>
   </ds:schemaRefs>

</xml_diff>

<commit_message>
Chupa-Chups problem has resolved.
</commit_message>
<xml_diff>
--- a/diploma/trunk/doc/main.docx
+++ b/diploma/trunk/doc/main.docx
@@ -15536,13 +15536,6 @@
     </w:p>
     <w:p>
       <w:pPr>
-        <w:rPr>
-          <w:lang w:val="ru-RU"/>
-        </w:rPr>
-      </w:pPr>
-    </w:p>
-    <w:p>
-      <w:pPr>
         <w:keepNext/>
         <w:ind w:firstLine="0"/>
         <w:jc w:val="center"/>
@@ -15554,9 +15547,9 @@
         </w:rPr>
         <w:drawing>
           <wp:inline distT="0" distB="0" distL="0" distR="0">
-            <wp:extent cx="4972050" cy="3295650"/>
-            <wp:effectExtent l="19050" t="0" r="0" b="0"/>
-            <wp:docPr id="35" name="Picture 34" descr="kernel_arch.png"/>
+            <wp:extent cx="5210175" cy="3295650"/>
+            <wp:effectExtent l="0" t="0" r="9525" b="0"/>
+            <wp:docPr id="12" name="Picture 11" descr="kernel_arch.png"/>
             <wp:cNvGraphicFramePr>
               <a:graphicFrameLocks xmlns:a="http://schemas.openxmlformats.org/drawingml/2006/main" noChangeAspect="1"/>
             </wp:cNvGraphicFramePr>
@@ -15576,7 +15569,7 @@
                   <pic:spPr>
                     <a:xfrm>
                       <a:off x="0" y="0"/>
-                      <a:ext cx="4972050" cy="3295650"/>
+                      <a:ext cx="5210175" cy="3295650"/>
                     </a:xfrm>
                     <a:prstGeom prst="rect">
                       <a:avLst/>
@@ -15755,20 +15748,20 @@
         <w:rPr>
           <w:lang w:val="ru-RU"/>
         </w:rPr>
-        <w:t xml:space="preserve">предлагаемого подхода для разработки ядра распределенной службы мониторинга заключается в так называемых публичных </w:t>
+        <w:t xml:space="preserve">предлагаемого подхода для разработки ядра распределенной службы мониторинга заключается в так называемых публичных драйверах. </w:t>
+      </w:r>
+      <w:r>
+        <w:rPr>
+          <w:lang w:val="ru-RU"/>
+        </w:rPr>
+        <w:t xml:space="preserve">Помимо основных драйверов системы, именуемых в дальнейшем </w:t>
       </w:r>
       <w:r>
         <w:rPr>
           <w:lang w:val="ru-RU"/>
         </w:rPr>
         <w:lastRenderedPageBreak/>
-        <w:t xml:space="preserve">драйверах. </w:t>
-      </w:r>
-      <w:r>
-        <w:rPr>
-          <w:lang w:val="ru-RU"/>
-        </w:rPr>
-        <w:t>Помимо основных драйверов системы, именуемых в дальнейшем приватными, существуют дополнительные драйверы – публичные. Приватные драйвера могут использоваться только тем ядром, в адресное пространство которого они загружены, в то время как публичные могу</w:t>
+        <w:t>приватными, существуют дополнительные драйверы – публичные. Приватные драйвера могут использоваться только тем ядром, в адресное пространство которого они загружены, в то время как публичные могу</w:t>
       </w:r>
       <w:r>
         <w:rPr>
@@ -16177,20 +16170,20 @@
         <w:rPr>
           <w:lang w:val="ru-RU"/>
         </w:rPr>
+        <w:t>таблица наблюдателей ядра.</w:t>
+      </w:r>
+    </w:p>
+    <w:p>
+      <w:pPr>
+        <w:rPr>
+          <w:lang w:val="ru-RU"/>
+        </w:rPr>
+      </w:pPr>
+      <w:r>
+        <w:rPr>
+          <w:lang w:val="ru-RU"/>
+        </w:rPr>
         <w:lastRenderedPageBreak/>
-        <w:t>таблица наблюдателей ядра.</w:t>
-      </w:r>
-    </w:p>
-    <w:p>
-      <w:pPr>
-        <w:rPr>
-          <w:lang w:val="ru-RU"/>
-        </w:rPr>
-      </w:pPr>
-      <w:r>
-        <w:rPr>
-          <w:lang w:val="ru-RU"/>
-        </w:rPr>
         <w:t>В каждый момент времени ядро находится в определенном состоянии, менять которое способен только его текущий обработчик, который однозначно определяется состоянием.</w:t>
       </w:r>
       <w:r>
@@ -16479,54 +16472,54 @@
         <w:rPr>
           <w:lang w:val="ru-RU"/>
         </w:rPr>
+        <w:t xml:space="preserve">базовая информация </w:t>
+      </w:r>
+      <w:r>
+        <w:rPr>
+          <w:lang w:val="ru-RU"/>
+        </w:rPr>
+        <w:t>о</w:t>
+      </w:r>
+      <w:r>
+        <w:rPr>
+          <w:lang w:val="ru-RU"/>
+        </w:rPr>
+        <w:t xml:space="preserve"> </w:t>
+      </w:r>
+      <w:r>
+        <w:rPr>
+          <w:lang w:val="ru-RU"/>
+        </w:rPr>
+        <w:t>вычислительном</w:t>
+      </w:r>
+      <w:r>
+        <w:rPr>
+          <w:lang w:val="ru-RU"/>
+        </w:rPr>
+        <w:t xml:space="preserve"> узле (тип операционной системы, имя и </w:t>
+      </w:r>
+      <w:r>
+        <w:t>IP</w:t>
+      </w:r>
+      <w:r>
+        <w:rPr>
+          <w:lang w:val="ru-RU"/>
+        </w:rPr>
+        <w:t>-адрес компьютера в сети).</w:t>
+      </w:r>
+    </w:p>
+    <w:p>
+      <w:pPr>
+        <w:pStyle w:val="Heading4"/>
+        <w:rPr>
+          <w:lang w:val="ru-RU"/>
+        </w:rPr>
+      </w:pPr>
+      <w:r>
+        <w:rPr>
+          <w:lang w:val="ru-RU"/>
+        </w:rPr>
         <w:lastRenderedPageBreak/>
-        <w:t xml:space="preserve">базовая информация </w:t>
-      </w:r>
-      <w:r>
-        <w:rPr>
-          <w:lang w:val="ru-RU"/>
-        </w:rPr>
-        <w:t>о</w:t>
-      </w:r>
-      <w:r>
-        <w:rPr>
-          <w:lang w:val="ru-RU"/>
-        </w:rPr>
-        <w:t xml:space="preserve"> </w:t>
-      </w:r>
-      <w:r>
-        <w:rPr>
-          <w:lang w:val="ru-RU"/>
-        </w:rPr>
-        <w:t>вычислительном</w:t>
-      </w:r>
-      <w:r>
-        <w:rPr>
-          <w:lang w:val="ru-RU"/>
-        </w:rPr>
-        <w:t xml:space="preserve"> узле (тип операционной системы, имя и </w:t>
-      </w:r>
-      <w:r>
-        <w:t>IP</w:t>
-      </w:r>
-      <w:r>
-        <w:rPr>
-          <w:lang w:val="ru-RU"/>
-        </w:rPr>
-        <w:t>-адрес компьютера в сети).</w:t>
-      </w:r>
-    </w:p>
-    <w:p>
-      <w:pPr>
-        <w:pStyle w:val="Heading4"/>
-        <w:rPr>
-          <w:lang w:val="ru-RU"/>
-        </w:rPr>
-      </w:pPr>
-      <w:r>
-        <w:rPr>
-          <w:lang w:val="ru-RU"/>
-        </w:rPr>
         <w:t>3.1.3.3</w:t>
       </w:r>
       <w:r>
@@ -17000,51 +16993,57 @@
         <w:rPr>
           <w:lang w:val="ru-RU"/>
         </w:rPr>
+        <w:t>3.1.3.4</w:t>
+      </w:r>
+      <w:r>
+        <w:rPr>
+          <w:lang w:val="ru-RU"/>
+        </w:rPr>
+        <w:t xml:space="preserve"> Пул ядра</w:t>
+      </w:r>
+    </w:p>
+    <w:p>
+      <w:pPr>
+        <w:rPr>
+          <w:lang w:val="ru-RU"/>
+        </w:rPr>
+      </w:pPr>
+      <w:r>
+        <w:rPr>
+          <w:lang w:val="ru-RU"/>
+        </w:rPr>
+        <w:t>Поток ядра реализует механизм бесконечной обработки событий, который генерируют ядру драйвера. Со</w:t>
+      </w:r>
+      <w:r>
+        <w:rPr>
+          <w:lang w:val="ru-RU"/>
+        </w:rPr>
+        <w:t xml:space="preserve">бытие при генерации попадает в пул ядра </w:t>
+      </w:r>
+      <w:r>
+        <w:rPr>
+          <w:lang w:val="ru-RU"/>
+        </w:rPr>
+        <w:t>- потокобезопасную очередь</w:t>
+      </w:r>
+      <w:r>
+        <w:rPr>
+          <w:lang w:val="ru-RU"/>
+        </w:rPr>
+        <w:t xml:space="preserve"> с фильтрацией и </w:t>
+      </w:r>
+      <w:r>
+        <w:rPr>
+          <w:lang w:val="ru-RU"/>
+        </w:rPr>
+        <w:t xml:space="preserve">без планирования. Это значит, что </w:t>
+      </w:r>
+      <w:r>
+        <w:rPr>
+          <w:lang w:val="ru-RU"/>
+        </w:rPr>
         <w:lastRenderedPageBreak/>
-        <w:t>3.1.3.4</w:t>
-      </w:r>
-      <w:r>
-        <w:rPr>
-          <w:lang w:val="ru-RU"/>
-        </w:rPr>
-        <w:t xml:space="preserve"> Пул ядра</w:t>
-      </w:r>
-    </w:p>
-    <w:p>
-      <w:pPr>
-        <w:rPr>
-          <w:lang w:val="ru-RU"/>
-        </w:rPr>
-      </w:pPr>
-      <w:r>
-        <w:rPr>
-          <w:lang w:val="ru-RU"/>
-        </w:rPr>
-        <w:t>Поток ядра реализует механизм бесконечной обработки событий, который генерируют ядру драйвера. Со</w:t>
-      </w:r>
-      <w:r>
-        <w:rPr>
-          <w:lang w:val="ru-RU"/>
-        </w:rPr>
-        <w:t xml:space="preserve">бытие при генерации попадает в пул ядра </w:t>
-      </w:r>
-      <w:r>
-        <w:rPr>
-          <w:lang w:val="ru-RU"/>
-        </w:rPr>
-        <w:t>- потокобезопасную очередь</w:t>
-      </w:r>
-      <w:r>
-        <w:rPr>
-          <w:lang w:val="ru-RU"/>
-        </w:rPr>
-        <w:t xml:space="preserve"> с фильтрацией и </w:t>
-      </w:r>
-      <w:r>
-        <w:rPr>
-          <w:lang w:val="ru-RU"/>
-        </w:rPr>
-        <w:t xml:space="preserve">без планирования. Это значит, что события обрабатываются ядром по принципу </w:t>
+        <w:t xml:space="preserve">события обрабатываются ядром по принципу </w:t>
       </w:r>
       <w:r>
         <w:t>FIFO</w:t>
@@ -17273,27 +17272,33 @@
         <w:rPr>
           <w:lang w:val="ru-RU"/>
         </w:rPr>
+        <w:t>3.1.3.5</w:t>
+      </w:r>
+      <w:r>
+        <w:rPr>
+          <w:lang w:val="ru-RU"/>
+        </w:rPr>
+        <w:t xml:space="preserve"> Фильтры пула ядра</w:t>
+      </w:r>
+    </w:p>
+    <w:p>
+      <w:pPr>
+        <w:rPr>
+          <w:lang w:val="ru-RU"/>
+        </w:rPr>
+      </w:pPr>
+      <w:r>
+        <w:rPr>
+          <w:lang w:val="ru-RU"/>
+        </w:rPr>
+        <w:t xml:space="preserve">При проектировании модели поведения ядра стало ясно, что прямая реализация классической модели обработки событий имеет свои определенные </w:t>
+      </w:r>
+      <w:r>
+        <w:rPr>
+          <w:lang w:val="ru-RU"/>
+        </w:rPr>
         <w:lastRenderedPageBreak/>
-        <w:t>3.1.3.5</w:t>
-      </w:r>
-      <w:r>
-        <w:rPr>
-          <w:lang w:val="ru-RU"/>
-        </w:rPr>
-        <w:t xml:space="preserve"> Фильтры пула ядра</w:t>
-      </w:r>
-    </w:p>
-    <w:p>
-      <w:pPr>
-        <w:rPr>
-          <w:lang w:val="ru-RU"/>
-        </w:rPr>
-      </w:pPr>
-      <w:r>
-        <w:rPr>
-          <w:lang w:val="ru-RU"/>
-        </w:rPr>
-        <w:t>При проектировании модели поведения ядра стало ясно, что прямая реализация классической модели обработки событий имеет свои определенные недостатки и требует формальных доработок</w:t>
+        <w:t>недостатки и требует формальных доработок</w:t>
       </w:r>
       <w:r>
         <w:rPr>
@@ -17777,20 +17782,26 @@
         <w:rPr>
           <w:lang w:val="ru-RU"/>
         </w:rPr>
+        <w:t xml:space="preserve">Реализация механизмов фильтрации пула событий позволило внести определенную ясность и предсказуемость в поведение ядра. В </w:t>
+      </w:r>
+      <w:r>
+        <w:rPr>
+          <w:lang w:val="ru-RU"/>
+        </w:rPr>
+        <w:t>частности</w:t>
+      </w:r>
+      <w:r>
+        <w:rPr>
+          <w:lang w:val="ru-RU"/>
+        </w:rPr>
+        <w:t xml:space="preserve">, </w:t>
+      </w:r>
+      <w:r>
+        <w:rPr>
+          <w:lang w:val="ru-RU"/>
+        </w:rPr>
         <w:lastRenderedPageBreak/>
-        <w:t xml:space="preserve">Реализация механизмов фильтрации пула событий позволило внести определенную ясность и предсказуемость в поведение ядра. В </w:t>
-      </w:r>
-      <w:r>
-        <w:rPr>
-          <w:lang w:val="ru-RU"/>
-        </w:rPr>
-        <w:t>частности</w:t>
-      </w:r>
-      <w:r>
-        <w:rPr>
-          <w:lang w:val="ru-RU"/>
-        </w:rPr>
-        <w:t>, наи</w:t>
+        <w:t>наи</w:t>
       </w:r>
       <w:r>
         <w:rPr>
@@ -18235,56 +18246,62 @@
         <w:rPr>
           <w:lang w:val="ru-RU"/>
         </w:rPr>
+        <w:t>С точки зрения реализации, и состояние и обработчик ядра представляются шаблоном проектирования «Состояние</w:t>
+      </w:r>
+      <w:r>
+        <w:rPr>
+          <w:lang w:val="ru-RU"/>
+        </w:rPr>
+        <w:t>/</w:t>
+      </w:r>
+      <w:r>
+        <w:t>State</w:t>
+      </w:r>
+      <w:r>
+        <w:rPr>
+          <w:lang w:val="ru-RU"/>
+        </w:rPr>
+        <w:t xml:space="preserve">» </w:t>
+      </w:r>
+      <w:r>
+        <w:rPr>
+          <w:lang w:val="ru-RU"/>
+        </w:rPr>
+        <w:t>[</w:t>
+      </w:r>
+      <w:r>
+        <w:t>link</w:t>
+      </w:r>
+      <w:r>
+        <w:rPr>
+          <w:lang w:val="ru-RU"/>
+        </w:rPr>
+        <w:t>]</w:t>
+      </w:r>
+      <w:r>
+        <w:rPr>
+          <w:lang w:val="ru-RU"/>
+        </w:rPr>
+        <w:t xml:space="preserve"> (рисунок 3.5)</w:t>
+      </w:r>
+      <w:r>
+        <w:rPr>
+          <w:lang w:val="ru-RU"/>
+        </w:rPr>
+        <w:t>.</w:t>
+      </w:r>
+      <w:r>
+        <w:rPr>
+          <w:lang w:val="ru-RU"/>
+        </w:rPr>
+        <w:t xml:space="preserve"> </w:t>
+      </w:r>
+      <w:r>
+        <w:rPr>
+          <w:lang w:val="ru-RU"/>
+        </w:rPr>
         <w:lastRenderedPageBreak/>
-        <w:t>С точки зрения реализации, и состояние и обработчик ядра представляются шаблоном проектирования «Состояние</w:t>
-      </w:r>
-      <w:r>
-        <w:rPr>
-          <w:lang w:val="ru-RU"/>
-        </w:rPr>
-        <w:t>/</w:t>
-      </w:r>
-      <w:r>
-        <w:t>State</w:t>
-      </w:r>
-      <w:r>
-        <w:rPr>
-          <w:lang w:val="ru-RU"/>
-        </w:rPr>
-        <w:t xml:space="preserve">» </w:t>
-      </w:r>
-      <w:r>
-        <w:rPr>
-          <w:lang w:val="ru-RU"/>
-        </w:rPr>
-        <w:t>[</w:t>
-      </w:r>
-      <w:r>
-        <w:t>link</w:t>
-      </w:r>
-      <w:r>
-        <w:rPr>
-          <w:lang w:val="ru-RU"/>
-        </w:rPr>
-        <w:t>]</w:t>
-      </w:r>
-      <w:r>
-        <w:rPr>
-          <w:lang w:val="ru-RU"/>
-        </w:rPr>
-        <w:t xml:space="preserve"> (рисунок 3.5)</w:t>
-      </w:r>
-      <w:r>
-        <w:rPr>
-          <w:lang w:val="ru-RU"/>
-        </w:rPr>
-        <w:t>.</w:t>
-      </w:r>
-      <w:r>
-        <w:rPr>
-          <w:lang w:val="ru-RU"/>
-        </w:rPr>
-        <w:t xml:space="preserve"> При этом оба интерфейса содержат лишь по одному</w:t>
+        <w:t>При этом оба интерфейса содержат лишь по одному</w:t>
       </w:r>
       <w:r>
         <w:rPr>
@@ -21478,61 +21495,6 @@
         </w:tc>
       </w:tr>
     </w:tbl>
-    <w:p>
-      <w:pPr>
-        <w:rPr>
-          <w:lang w:val="ru-RU"/>
-        </w:rPr>
-      </w:pPr>
-      <w:r>
-        <w:rPr>
-          <w:lang w:val="ru-RU"/>
-        </w:rPr>
-        <w:t>Как уже было  отмечено выше, драйверы ядра не взаимодействуют</w:t>
-      </w:r>
-      <w:r>
-        <w:rPr>
-          <w:lang w:val="ru-RU"/>
-        </w:rPr>
-        <w:t xml:space="preserve"> между собой </w:t>
-      </w:r>
-      <w:r>
-        <w:rPr>
-          <w:lang w:val="ru-RU"/>
-        </w:rPr>
-        <w:t xml:space="preserve">напрямую. Вместо этого используется </w:t>
-      </w:r>
-      <w:r>
-        <w:rPr>
-          <w:lang w:val="ru-RU"/>
-        </w:rPr>
-        <w:t xml:space="preserve">архитектурный </w:t>
-      </w:r>
-      <w:r>
-        <w:rPr>
-          <w:lang w:val="ru-RU"/>
-        </w:rPr>
-        <w:t xml:space="preserve">подход генерации и обработки </w:t>
-      </w:r>
-      <w:r>
-        <w:rPr>
-          <w:lang w:val="ru-RU"/>
-        </w:rPr>
-        <w:t xml:space="preserve">внутрисистемных </w:t>
-      </w:r>
-      <w:r>
-        <w:rPr>
-          <w:lang w:val="ru-RU"/>
-        </w:rPr>
-        <w:t>событий. Подробнее о событиях, генерируемых драйверами можно прочитать в разделе</w:t>
-      </w:r>
-      <w:r>
-        <w:rPr>
-          <w:lang w:val="ru-RU"/>
-        </w:rPr>
-        <w:t xml:space="preserve"> 3.1.3.9 «События ядра».</w:t>
-      </w:r>
-    </w:p>
     <w:p>
       <w:pPr>
         <w:pStyle w:val="Heading4"/>
@@ -22117,7 +22079,34 @@
         <w:rPr>
           <w:lang w:val="ru-RU"/>
         </w:rPr>
-        <w:t xml:space="preserve"> «Низкая связность» и «Высокое зацепление» в процессе</w:t>
+        <w:t xml:space="preserve"> «Низкая связность» и «Высокое зацепление»</w:t>
+      </w:r>
+      <w:r>
+        <w:rPr>
+          <w:lang w:val="ru-RU"/>
+        </w:rPr>
+        <w:t xml:space="preserve"> </w:t>
+      </w:r>
+      <w:r>
+        <w:rPr>
+          <w:lang w:val="ru-RU"/>
+        </w:rPr>
+        <w:t>[</w:t>
+      </w:r>
+      <w:r>
+        <w:t>link</w:t>
+      </w:r>
+      <w:r>
+        <w:rPr>
+          <w:lang w:val="ru-RU"/>
+        </w:rPr>
+        <w:t>]</w:t>
+      </w:r>
+      <w:r>
+        <w:rPr>
+          <w:lang w:val="ru-RU"/>
+        </w:rPr>
+        <w:t xml:space="preserve"> в процессе</w:t>
       </w:r>
       <w:r>
         <w:rPr>
@@ -24979,9 +24968,9 @@
         <w:lastRenderedPageBreak/>
         <w:drawing>
           <wp:inline distT="0" distB="0" distL="0" distR="0">
-            <wp:extent cx="5343525" cy="3771900"/>
-            <wp:effectExtent l="19050" t="0" r="9525" b="0"/>
-            <wp:docPr id="56" name="Picture 55" descr="transport.png"/>
+            <wp:extent cx="5619750" cy="3771900"/>
+            <wp:effectExtent l="19050" t="0" r="0" b="0"/>
+            <wp:docPr id="13" name="Picture 12" descr="transport.png"/>
             <wp:cNvGraphicFramePr>
               <a:graphicFrameLocks xmlns:a="http://schemas.openxmlformats.org/drawingml/2006/main" noChangeAspect="1"/>
             </wp:cNvGraphicFramePr>
@@ -25001,7 +24990,7 @@
                   <pic:spPr>
                     <a:xfrm>
                       <a:off x="0" y="0"/>
-                      <a:ext cx="5343525" cy="3771900"/>
+                      <a:ext cx="5619750" cy="3771900"/>
                     </a:xfrm>
                     <a:prstGeom prst="rect">
                       <a:avLst/>
@@ -25564,7 +25553,13 @@
         <w:rPr>
           <w:lang w:val="ru-RU"/>
         </w:rPr>
-        <w:t>, а узлы распределенной системы как компьютеры в домене.</w:t>
+        <w:t xml:space="preserve">, а узлы распределенной </w:t>
+      </w:r>
+      <w:r>
+        <w:rPr>
+          <w:lang w:val="ru-RU"/>
+        </w:rPr>
+        <w:t>системы как компьютеры в домене</w:t>
       </w:r>
       <w:r>
         <w:rPr>
@@ -25573,10 +25568,7 @@
         <w:t xml:space="preserve"> [</w:t>
       </w:r>
       <w:r>
-        <w:rPr>
-          <w:lang w:val="ru-RU"/>
-        </w:rPr>
-        <w:t>ссылка</w:t>
+        <w:t>link</w:t>
       </w:r>
       <w:r>
         <w:rPr>
@@ -25584,6 +25576,12 @@
         </w:rPr>
         <w:t>]</w:t>
       </w:r>
+      <w:r>
+        <w:rPr>
+          <w:lang w:val="ru-RU"/>
+        </w:rPr>
+        <w:t>.</w:t>
+      </w:r>
     </w:p>
     <w:p>
       <w:pPr>
@@ -25641,6 +25639,9 @@
           <w:lang w:val="ru-RU"/>
         </w:rPr>
         <w:t xml:space="preserve"> Чанди-Робертса</w:t>
+      </w:r>
+      <w:r>
+        <w:t xml:space="preserve"> </w:t>
       </w:r>
       <w:r>
         <w:rPr>
@@ -56880,7 +56881,7 @@
             <w:rPr>
               <w:noProof/>
             </w:rPr>
-            <w:t>37</w:t>
+            <w:t>61</w:t>
           </w:r>
         </w:fldSimple>
       </w:p>
@@ -63563,7 +63564,7 @@
 </file>
 
 <file path=customXml/itemProps1.xml><?xml version="1.0" encoding="utf-8"?>
-<ds:datastoreItem xmlns:ds="http://schemas.openxmlformats.org/officeDocument/2006/customXml" ds:itemID="{C25420DB-4A1C-4CB1-81CD-35178245EB32}">
+<ds:datastoreItem xmlns:ds="http://schemas.openxmlformats.org/officeDocument/2006/customXml" ds:itemID="{D4F248A3-B497-4978-8BF0-48C70E2C7595}">
   <ds:schemaRefs>
     <ds:schemaRef ds:uri="http://schemas.openxmlformats.org/officeDocument/2006/bibliography"/>
   </ds:schemaRefs>

</xml_diff>

<commit_message>
New item was add in text.
</commit_message>
<xml_diff>
--- a/diploma/trunk/doc/main.docx
+++ b/diploma/trunk/doc/main.docx
@@ -13289,7 +13289,13 @@
         <w:rPr>
           <w:lang w:val="ru-RU"/>
         </w:rPr>
-        <w:t xml:space="preserve">3.1.3.2 </w:t>
+        <w:t>3.1.2</w:t>
+      </w:r>
+      <w:r>
+        <w:rPr>
+          <w:lang w:val="ru-RU"/>
+        </w:rPr>
+        <w:t xml:space="preserve">.2 </w:t>
       </w:r>
       <w:r>
         <w:rPr>
@@ -24605,7 +24611,13 @@
         <w:rPr>
           <w:lang w:val="ru-RU"/>
         </w:rPr>
-        <w:t>3.1.3 Транспортная подсистема</w:t>
+        <w:t>3.1.4</w:t>
+      </w:r>
+      <w:r>
+        <w:rPr>
+          <w:lang w:val="ru-RU"/>
+        </w:rPr>
+        <w:t xml:space="preserve"> Транспортная подсистема</w:t>
       </w:r>
       <w:bookmarkEnd w:id="29"/>
     </w:p>
@@ -24620,7 +24632,13 @@
         <w:rPr>
           <w:lang w:val="ru-RU"/>
         </w:rPr>
-        <w:t>3.1.3.1 Общее описание</w:t>
+        <w:t>3.1.4</w:t>
+      </w:r>
+      <w:r>
+        <w:rPr>
+          <w:lang w:val="ru-RU"/>
+        </w:rPr>
+        <w:t>.1 Общее описание</w:t>
       </w:r>
     </w:p>
     <w:p>
@@ -25047,13 +25065,7 @@
         <w:rPr>
           <w:lang w:val="ru-RU"/>
         </w:rPr>
-        <w:t>3.1.3</w:t>
-      </w:r>
-      <w:r>
-        <w:rPr>
-          <w:lang w:val="ru-RU"/>
-        </w:rPr>
-        <w:t>.1</w:t>
+        <w:t>3.1.4.2</w:t>
       </w:r>
       <w:r>
         <w:rPr>
@@ -25429,13 +25441,19 @@
         <w:rPr>
           <w:lang w:val="ru-RU"/>
         </w:rPr>
-        <w:t>3.</w:t>
-      </w:r>
-      <w:r>
-        <w:rPr>
-          <w:lang w:val="ru-RU"/>
-        </w:rPr>
-        <w:t>2</w:t>
+        <w:t>4</w:t>
+      </w:r>
+      <w:r>
+        <w:rPr>
+          <w:lang w:val="ru-RU"/>
+        </w:rPr>
+        <w:t>.</w:t>
+      </w:r>
+      <w:r>
+        <w:rPr>
+          <w:lang w:val="ru-RU"/>
+        </w:rPr>
+        <w:t>3</w:t>
       </w:r>
       <w:r>
         <w:rPr>
@@ -25613,7 +25631,13 @@
         <w:rPr>
           <w:lang w:val="ru-RU"/>
         </w:rPr>
-        <w:t>3.1.3.3 Алгоритм выбора лидера</w:t>
+        <w:t>3.1.4.4</w:t>
+      </w:r>
+      <w:r>
+        <w:rPr>
+          <w:lang w:val="ru-RU"/>
+        </w:rPr>
+        <w:t xml:space="preserve"> Алгоритм выбора лидера</w:t>
       </w:r>
     </w:p>
     <w:p>
@@ -25641,6 +25665,9 @@
         <w:t xml:space="preserve"> Чанди-Робертса</w:t>
       </w:r>
       <w:r>
+        <w:rPr>
+          <w:lang w:val="ru-RU"/>
+        </w:rPr>
         <w:t xml:space="preserve"> </w:t>
       </w:r>
       <w:r>
@@ -25934,7 +25961,13 @@
         <w:rPr>
           <w:lang w:val="ru-RU"/>
         </w:rPr>
-        <w:t>3.1.3.4 Обнаружение узлов</w:t>
+        <w:t>3.1.4.5</w:t>
+      </w:r>
+      <w:r>
+        <w:rPr>
+          <w:lang w:val="ru-RU"/>
+        </w:rPr>
+        <w:t xml:space="preserve"> Обнаружение узлов</w:t>
       </w:r>
     </w:p>
     <w:p>
@@ -26255,7 +26288,192 @@
         <w:rPr>
           <w:lang w:val="ru-RU"/>
         </w:rPr>
-        <w:t>3.1.3.5 Сессии транспортной подсистемы</w:t>
+        <w:t>3.1.4.5</w:t>
+      </w:r>
+      <w:r>
+        <w:rPr>
+          <w:lang w:val="ru-RU"/>
+        </w:rPr>
+        <w:t xml:space="preserve"> Сессии транспортной подсистемы</w:t>
+      </w:r>
+    </w:p>
+    <w:p>
+      <w:pPr>
+        <w:rPr>
+          <w:lang w:val="ru-RU"/>
+        </w:rPr>
+      </w:pPr>
+      <w:r>
+        <w:rPr>
+          <w:lang w:val="ru-RU"/>
+        </w:rPr>
+        <w:t>Сессии режима ядра и сессии режима пользователя (см. раздел «3.1.3.11 Сессии ядра») образуют множество сессий транспортной подсистемы, которые хрянятся в так называемых таблицах дочерних и родительских узлов</w:t>
+      </w:r>
+      <w:r>
+        <w:rPr>
+          <w:lang w:val="ru-RU"/>
+        </w:rPr>
+        <w:t xml:space="preserve"> ядра службы.</w:t>
+      </w:r>
+    </w:p>
+    <w:p>
+      <w:pPr>
+        <w:rPr>
+          <w:lang w:val="ru-RU"/>
+        </w:rPr>
+      </w:pPr>
+      <w:r>
+        <w:rPr>
+          <w:lang w:val="ru-RU"/>
+        </w:rPr>
+        <w:t>Для обеспечения отказоустойчивости системы, а также для реализации поддержки механизмов автоматической балансировки</w:t>
+      </w:r>
+      <w:r>
+        <w:rPr>
+          <w:lang w:val="ru-RU"/>
+        </w:rPr>
+        <w:t xml:space="preserve"> нагрузки</w:t>
+      </w:r>
+      <w:r>
+        <w:rPr>
+          <w:lang w:val="ru-RU"/>
+        </w:rPr>
+        <w:t xml:space="preserve"> атворами был спроектирован</w:t>
+      </w:r>
+      <w:r>
+        <w:rPr>
+          <w:lang w:val="ru-RU"/>
+        </w:rPr>
+        <w:t xml:space="preserve"> специальный драйвер ядра – «</w:t>
+      </w:r>
+      <w:r>
+        <w:t>Aliver</w:t>
+      </w:r>
+      <w:r>
+        <w:rPr>
+          <w:lang w:val="ru-RU"/>
+        </w:rPr>
+        <w:t>»</w:t>
+      </w:r>
+      <w:r>
+        <w:rPr>
+          <w:lang w:val="ru-RU"/>
+        </w:rPr>
+        <w:t xml:space="preserve"> (</w:t>
+      </w:r>
+      <w:r>
+        <w:rPr>
+          <w:lang w:val="ru-RU"/>
+        </w:rPr>
+        <w:t>см. раздел «3.1.3.8 Драйверы ядра»</w:t>
+      </w:r>
+      <w:r>
+        <w:rPr>
+          <w:lang w:val="ru-RU"/>
+        </w:rPr>
+        <w:t>)</w:t>
+      </w:r>
+      <w:r>
+        <w:rPr>
+          <w:lang w:val="ru-RU"/>
+        </w:rPr>
+        <w:t>, который храктеризуется самостоятельным потоком исполнения.</w:t>
+      </w:r>
+    </w:p>
+    <w:p>
+      <w:pPr>
+        <w:rPr>
+          <w:lang w:val="ru-RU"/>
+        </w:rPr>
+      </w:pPr>
+      <w:r>
+        <w:rPr>
+          <w:lang w:val="ru-RU"/>
+        </w:rPr>
+        <w:lastRenderedPageBreak/>
+        <w:t>Для проверки достпуности сессий авторами использовались существующие в платформе среднего слоя механизмы</w:t>
+      </w:r>
+      <w:r>
+        <w:rPr>
+          <w:lang w:val="ru-RU"/>
+        </w:rPr>
+        <w:t xml:space="preserve"> обмена мета-пкетами между распределенными обеъетами и прокси.</w:t>
+      </w:r>
+    </w:p>
+    <w:p>
+      <w:pPr>
+        <w:rPr>
+          <w:lang w:val="ru-RU"/>
+        </w:rPr>
+      </w:pPr>
+      <w:r>
+        <w:rPr>
+          <w:lang w:val="ru-RU"/>
+        </w:rPr>
+        <w:t>При обнаружении сессии, фактическое соединение через которую стало недоступным, драйвер «</w:t>
+      </w:r>
+      <w:r>
+        <w:t>Aliver</w:t>
+      </w:r>
+      <w:r>
+        <w:rPr>
+          <w:lang w:val="ru-RU"/>
+        </w:rPr>
+        <w:t>»</w:t>
+      </w:r>
+      <w:r>
+        <w:rPr>
+          <w:lang w:val="ru-RU"/>
+        </w:rPr>
+        <w:t xml:space="preserve"> </w:t>
+      </w:r>
+      <w:r>
+        <w:rPr>
+          <w:lang w:val="ru-RU"/>
+        </w:rPr>
+        <w:t>генерирует ядру события «</w:t>
+      </w:r>
+      <w:r>
+        <w:t>ParentNodeDied</w:t>
+      </w:r>
+      <w:r>
+        <w:rPr>
+          <w:lang w:val="ru-RU"/>
+        </w:rPr>
+        <w:t>»</w:t>
+      </w:r>
+      <w:r>
+        <w:rPr>
+          <w:lang w:val="ru-RU"/>
+        </w:rPr>
+        <w:t xml:space="preserve"> </w:t>
+      </w:r>
+      <w:r>
+        <w:rPr>
+          <w:lang w:val="ru-RU"/>
+        </w:rPr>
+        <w:t>или «</w:t>
+      </w:r>
+      <w:r>
+        <w:t>ChildNodeDied</w:t>
+      </w:r>
+      <w:r>
+        <w:rPr>
+          <w:lang w:val="ru-RU"/>
+        </w:rPr>
+        <w:t>», взависимости от типа сессии. Обработка ядром этого события приводит либо к смене его внтуреннего состояния (см. раздел «</w:t>
+      </w:r>
+      <w:r>
+        <w:rPr>
+          <w:lang w:val="ru-RU"/>
+        </w:rPr>
+        <w:t>3.1.3.6 Состояния и обработчики ядра</w:t>
+      </w:r>
+      <w:r>
+        <w:rPr>
+          <w:lang w:val="ru-RU"/>
+        </w:rPr>
+        <w:t>») либо к балансировке нагрузки.</w:t>
       </w:r>
     </w:p>
     <w:p>
@@ -26269,13 +26487,19 @@
         <w:rPr>
           <w:lang w:val="ru-RU"/>
         </w:rPr>
-        <w:t>3.1.3.</w:t>
-      </w:r>
-      <w:r>
-        <w:rPr>
-          <w:lang w:val="ru-RU"/>
-        </w:rPr>
-        <w:t>6</w:t>
+        <w:t>3.1.4</w:t>
+      </w:r>
+      <w:r>
+        <w:rPr>
+          <w:lang w:val="ru-RU"/>
+        </w:rPr>
+        <w:t>.</w:t>
+      </w:r>
+      <w:r>
+        <w:rPr>
+          <w:lang w:val="ru-RU"/>
+        </w:rPr>
+        <w:t>7</w:t>
       </w:r>
       <w:r>
         <w:rPr>
@@ -26384,7 +26608,13 @@
           <w:lang w:val="ru-RU"/>
         </w:rPr>
         <w:lastRenderedPageBreak/>
-        <w:t>3.1.4 Подсистема исполнения</w:t>
+        <w:t>3.1.5</w:t>
+      </w:r>
+      <w:r>
+        <w:rPr>
+          <w:lang w:val="ru-RU"/>
+        </w:rPr>
+        <w:t xml:space="preserve"> Подсистема исполнения</w:t>
       </w:r>
       <w:bookmarkEnd w:id="30"/>
     </w:p>
@@ -26399,7 +26629,13 @@
         <w:rPr>
           <w:lang w:val="ru-RU"/>
         </w:rPr>
-        <w:t>3.1.4.1 Общее описание</w:t>
+        <w:t>3.1.5</w:t>
+      </w:r>
+      <w:r>
+        <w:rPr>
+          <w:lang w:val="ru-RU"/>
+        </w:rPr>
+        <w:t>.1 Общее описание</w:t>
       </w:r>
     </w:p>
     <w:p>
@@ -26413,7 +26649,13 @@
         <w:rPr>
           <w:lang w:val="ru-RU"/>
         </w:rPr>
-        <w:t>3.1.4.2 Расписание запусков модулей</w:t>
+        <w:t>3.1.5</w:t>
+      </w:r>
+      <w:r>
+        <w:rPr>
+          <w:lang w:val="ru-RU"/>
+        </w:rPr>
+        <w:t>.2 Расписание запусков модулей</w:t>
       </w:r>
     </w:p>
     <w:p>
@@ -26427,7 +26669,13 @@
         <w:rPr>
           <w:lang w:val="ru-RU"/>
         </w:rPr>
-        <w:t>3.1.4.3</w:t>
+        <w:t>3.1.5</w:t>
+      </w:r>
+      <w:r>
+        <w:rPr>
+          <w:lang w:val="ru-RU"/>
+        </w:rPr>
+        <w:t>.3</w:t>
       </w:r>
       <w:r>
         <w:rPr>
@@ -26447,7 +26695,13 @@
         <w:rPr>
           <w:lang w:val="ru-RU"/>
         </w:rPr>
-        <w:t>3.1.4.4 Развертывание модулей</w:t>
+        <w:t>3.1.5</w:t>
+      </w:r>
+      <w:r>
+        <w:rPr>
+          <w:lang w:val="ru-RU"/>
+        </w:rPr>
+        <w:t>.4 Развертывание модулей</w:t>
       </w:r>
     </w:p>
     <w:p>
@@ -63564,7 +63818,7 @@
 </file>
 
 <file path=customXml/itemProps1.xml><?xml version="1.0" encoding="utf-8"?>
-<ds:datastoreItem xmlns:ds="http://schemas.openxmlformats.org/officeDocument/2006/customXml" ds:itemID="{D4F248A3-B497-4978-8BF0-48C70E2C7595}">
+<ds:datastoreItem xmlns:ds="http://schemas.openxmlformats.org/officeDocument/2006/customXml" ds:itemID="{67EDFAC8-6AB7-4F48-80A9-D1849E0DF9FC}">
   <ds:schemaRefs>
     <ds:schemaRef ds:uri="http://schemas.openxmlformats.org/officeDocument/2006/bibliography"/>
   </ds:schemaRefs>

</xml_diff>

<commit_message>
Yeah. It seams to me, that its done.
</commit_message>
<xml_diff>
--- a/diploma/trunk/doc/main.docx
+++ b/diploma/trunk/doc/main.docx
@@ -24433,7 +24433,7 @@
         <w:drawing>
           <wp:inline distT="0" distB="0" distL="0" distR="0">
             <wp:extent cx="5153745" cy="4448796"/>
-            <wp:effectExtent l="19050" t="0" r="8805" b="0"/>
+            <wp:effectExtent l="190500" t="152400" r="180255" b="142254"/>
             <wp:docPr id="55" name="Picture 54" descr="session_code.png"/>
             <wp:cNvGraphicFramePr>
               <a:graphicFrameLocks xmlns:a="http://schemas.openxmlformats.org/drawingml/2006/main" noChangeAspect="1"/>
@@ -24459,6 +24459,16 @@
                     <a:prstGeom prst="rect">
                       <a:avLst/>
                     </a:prstGeom>
+                    <a:ln>
+                      <a:noFill/>
+                    </a:ln>
+                    <a:effectLst>
+                      <a:outerShdw blurRad="190500" algn="tl" rotWithShape="0">
+                        <a:srgbClr val="000000">
+                          <a:alpha val="70000"/>
+                        </a:srgbClr>
+                      </a:outerShdw>
+                    </a:effectLst>
                   </pic:spPr>
                 </pic:pic>
               </a:graphicData>
@@ -24567,7 +24577,14 @@
         <w:rPr>
           <w:lang w:val="ru-RU"/>
         </w:rPr>
-        <w:t xml:space="preserve">предлагаемой шкалы заключается в нормировании результатов оценки по некоторому базовому значению. В данном случае мы использовали абсолютный показатель производительности системы с процессором </w:t>
+        <w:t xml:space="preserve">предлагаемой шкалы заключается в нормировании результатов оценки по некоторому базовому значению. В данном случае мы использовали абсолютный показатель производительности системы с </w:t>
+      </w:r>
+      <w:r>
+        <w:rPr>
+          <w:lang w:val="ru-RU"/>
+        </w:rPr>
+        <w:lastRenderedPageBreak/>
+        <w:t xml:space="preserve">процессором </w:t>
       </w:r>
       <w:r>
         <w:t>Intel</w:t>
@@ -24640,14 +24657,7 @@
         <w:rPr>
           <w:lang w:val="ru-RU"/>
         </w:rPr>
-        <w:t xml:space="preserve">доступной оперативной </w:t>
-      </w:r>
-      <w:r>
-        <w:rPr>
-          <w:lang w:val="ru-RU"/>
-        </w:rPr>
-        <w:lastRenderedPageBreak/>
-        <w:t>памятью 1 Гб</w:t>
+        <w:t>доступной оперативной памятью 1 Гб</w:t>
       </w:r>
       <w:r>
         <w:rPr>
@@ -27188,25 +27198,6 @@
     </w:p>
     <w:p>
       <w:pPr>
-        <w:rPr>
-          <w:lang w:val="ru-RU"/>
-        </w:rPr>
-      </w:pPr>
-      <w:r>
-        <w:rPr>
-          <w:lang w:val="ru-RU"/>
-        </w:rPr>
-        <w:t>Подсистема исполнения службы мониторинга является определяющей компонентой системы с точки зрения</w:t>
-      </w:r>
-      <w:r>
-        <w:rPr>
-          <w:lang w:val="ru-RU"/>
-        </w:rPr>
-        <w:t xml:space="preserve"> функционала системы мониторинга.</w:t>
-      </w:r>
-    </w:p>
-    <w:p>
-      <w:pPr>
         <w:pStyle w:val="Heading4"/>
         <w:rPr>
           <w:lang w:val="ru-RU"/>
@@ -27297,20 +27288,20 @@
         <w:rPr>
           <w:lang w:val="ru-RU"/>
         </w:rPr>
+        <w:t>Кроме того, существует возможность принудительного запуска, который инициализируется пользователем через панель управления.</w:t>
+      </w:r>
+    </w:p>
+    <w:p>
+      <w:pPr>
+        <w:rPr>
+          <w:lang w:val="ru-RU"/>
+        </w:rPr>
+      </w:pPr>
+      <w:r>
+        <w:rPr>
+          <w:lang w:val="ru-RU"/>
+        </w:rPr>
         <w:lastRenderedPageBreak/>
-        <w:t>Кроме того, существует возможность принудительного запуска, который инициализируется пользователем через панель управления.</w:t>
-      </w:r>
-    </w:p>
-    <w:p>
-      <w:pPr>
-        <w:rPr>
-          <w:lang w:val="ru-RU"/>
-        </w:rPr>
-      </w:pPr>
-      <w:r>
-        <w:rPr>
-          <w:lang w:val="ru-RU"/>
-        </w:rPr>
         <w:t>Расписание запусков модулей должно сохранянться в энерегонезависимую память и иметь возможно восстанавливаться после сбоев или перезагрузок службы мониторинга.</w:t>
       </w:r>
     </w:p>
@@ -27751,6 +27742,235 @@
           <w:lang w:val="ru-RU"/>
         </w:rPr>
       </w:pPr>
+      <w:r>
+        <w:rPr>
+          <w:lang w:val="ru-RU"/>
+        </w:rPr>
+        <w:t>Менеджер модулей</w:t>
+      </w:r>
+      <w:r>
+        <w:rPr>
+          <w:lang w:val="ru-RU"/>
+        </w:rPr>
+        <w:t xml:space="preserve"> (см. рисунок 3.18)</w:t>
+      </w:r>
+      <w:r>
+        <w:rPr>
+          <w:lang w:val="ru-RU"/>
+        </w:rPr>
+        <w:t xml:space="preserve"> представляет собой обособленное приложение, взаимодействующ</w:t>
+      </w:r>
+      <w:r>
+        <w:rPr>
+          <w:lang w:val="ru-RU"/>
+        </w:rPr>
+        <w:t>ее со службой мониторинга через</w:t>
+      </w:r>
+      <w:r>
+        <w:rPr>
+          <w:lang w:val="ru-RU"/>
+        </w:rPr>
+        <w:t xml:space="preserve"> </w:t>
+      </w:r>
+      <w:r>
+        <w:rPr>
+          <w:lang w:val="ru-RU"/>
+        </w:rPr>
+        <w:t xml:space="preserve">удаленные </w:t>
+      </w:r>
+      <w:r>
+        <w:t>RPC</w:t>
+      </w:r>
+      <w:r>
+        <w:rPr>
+          <w:lang w:val="ru-RU"/>
+        </w:rPr>
+        <w:t>-</w:t>
+      </w:r>
+      <w:r>
+        <w:rPr>
+          <w:lang w:val="ru-RU"/>
+        </w:rPr>
+        <w:t>сессии</w:t>
+      </w:r>
+      <w:r>
+        <w:rPr>
+          <w:lang w:val="ru-RU"/>
+        </w:rPr>
+        <w:t xml:space="preserve">. </w:t>
+      </w:r>
+      <w:r>
+        <w:rPr>
+          <w:lang w:val="ru-RU"/>
+        </w:rPr>
+        <w:t>Служба и соотвествующей ей менеджер модулей должны быть запущены на одном узле распределенной ситемы мониторинга.</w:t>
+      </w:r>
+    </w:p>
+    <w:p>
+      <w:pPr>
+        <w:keepNext/>
+        <w:jc w:val="center"/>
+      </w:pPr>
+      <w:r>
+        <w:rPr>
+          <w:noProof/>
+          <w:lang w:val="ru-RU" w:eastAsia="ru-RU"/>
+        </w:rPr>
+        <w:drawing>
+          <wp:inline distT="0" distB="0" distL="0" distR="0">
+            <wp:extent cx="5248275" cy="2333625"/>
+            <wp:effectExtent l="19050" t="0" r="9525" b="0"/>
+            <wp:docPr id="30" name="Picture 29" descr="snoopymm.png"/>
+            <wp:cNvGraphicFramePr>
+              <a:graphicFrameLocks xmlns:a="http://schemas.openxmlformats.org/drawingml/2006/main" noChangeAspect="1"/>
+            </wp:cNvGraphicFramePr>
+            <a:graphic xmlns:a="http://schemas.openxmlformats.org/drawingml/2006/main">
+              <a:graphicData uri="http://schemas.openxmlformats.org/drawingml/2006/picture">
+                <pic:pic xmlns:pic="http://schemas.openxmlformats.org/drawingml/2006/picture">
+                  <pic:nvPicPr>
+                    <pic:cNvPr id="0" name="snoopymm.png"/>
+                    <pic:cNvPicPr/>
+                  </pic:nvPicPr>
+                  <pic:blipFill>
+                    <a:blip r:embed="rId36" cstate="print"/>
+                    <a:stretch>
+                      <a:fillRect/>
+                    </a:stretch>
+                  </pic:blipFill>
+                  <pic:spPr>
+                    <a:xfrm>
+                      <a:off x="0" y="0"/>
+                      <a:ext cx="5248275" cy="2333625"/>
+                    </a:xfrm>
+                    <a:prstGeom prst="rect">
+                      <a:avLst/>
+                    </a:prstGeom>
+                  </pic:spPr>
+                </pic:pic>
+              </a:graphicData>
+            </a:graphic>
+          </wp:inline>
+        </w:drawing>
+      </w:r>
+    </w:p>
+    <w:p>
+      <w:pPr>
+        <w:pStyle w:val="Caption"/>
+        <w:rPr>
+          <w:lang w:val="ru-RU"/>
+        </w:rPr>
+      </w:pPr>
+      <w:r>
+        <w:rPr>
+          <w:lang w:val="ru-RU"/>
+        </w:rPr>
+        <w:t xml:space="preserve">Рисунок 3.18 </w:t>
+      </w:r>
+      <w:r>
+        <w:rPr>
+          <w:lang w:val="ru-RU"/>
+        </w:rPr>
+        <w:t>–</w:t>
+      </w:r>
+      <w:r>
+        <w:rPr>
+          <w:lang w:val="ru-RU"/>
+        </w:rPr>
+        <w:t xml:space="preserve"> </w:t>
+      </w:r>
+      <w:r>
+        <w:rPr>
+          <w:lang w:val="ru-RU"/>
+        </w:rPr>
+        <w:t>Менеджер модулей</w:t>
+      </w:r>
+    </w:p>
+    <w:p>
+      <w:pPr>
+        <w:rPr>
+          <w:lang w:val="ru-RU"/>
+        </w:rPr>
+      </w:pPr>
+      <w:r>
+        <w:rPr>
+          <w:lang w:val="ru-RU"/>
+        </w:rPr>
+        <w:t>Менеджер модулей реализует следующий функционал распределенной системы мониторинга:</w:t>
+      </w:r>
+    </w:p>
+    <w:p>
+      <w:pPr>
+        <w:pStyle w:val="ListParagraph"/>
+        <w:numPr>
+          <w:ilvl w:val="0"/>
+          <w:numId w:val="67"/>
+        </w:numPr>
+        <w:rPr>
+          <w:lang w:val="ru-RU"/>
+        </w:rPr>
+      </w:pPr>
+      <w:r>
+        <w:rPr>
+          <w:lang w:val="ru-RU"/>
+        </w:rPr>
+        <w:t>генерация кода каркаса модулей;</w:t>
+      </w:r>
+    </w:p>
+    <w:p>
+      <w:pPr>
+        <w:pStyle w:val="ListParagraph"/>
+        <w:numPr>
+          <w:ilvl w:val="0"/>
+          <w:numId w:val="67"/>
+        </w:numPr>
+        <w:rPr>
+          <w:lang w:val="ru-RU"/>
+        </w:rPr>
+      </w:pPr>
+      <w:r>
+        <w:rPr>
+          <w:lang w:val="ru-RU"/>
+        </w:rPr>
+        <w:t>исполнение модулей мониторинга в операционной среде;</w:t>
+      </w:r>
+    </w:p>
+    <w:p>
+      <w:pPr>
+        <w:pStyle w:val="ListParagraph"/>
+        <w:numPr>
+          <w:ilvl w:val="0"/>
+          <w:numId w:val="67"/>
+        </w:numPr>
+        <w:rPr>
+          <w:lang w:val="ru-RU"/>
+        </w:rPr>
+      </w:pPr>
+      <w:r>
+        <w:rPr>
+          <w:lang w:val="ru-RU"/>
+        </w:rPr>
+        <w:lastRenderedPageBreak/>
+        <w:t>выполнение низкоуровневых файловых операций при работе с модулями.</w:t>
+      </w:r>
+    </w:p>
+    <w:p>
+      <w:pPr>
+        <w:rPr>
+          <w:lang w:val="ru-RU"/>
+        </w:rPr>
+      </w:pPr>
+      <w:r>
+        <w:rPr>
+          <w:lang w:val="ru-RU"/>
+        </w:rPr>
+        <w:t>Авторами было решено разделить операции при работе с модулями на низкоуровневые и низкоуровневые. Например, развертываение модуля инициализируется службой мониторинга, подсистемой исполнения и обрабатывается как низкоуровневая файловая операция модулем мониторинга.</w:t>
+      </w:r>
+      <w:r>
+        <w:rPr>
+          <w:lang w:val="ru-RU"/>
+        </w:rPr>
+        <w:t xml:space="preserve"> </w:t>
+      </w:r>
     </w:p>
     <w:p>
       <w:pPr>
@@ -27773,7 +27993,25 @@
         <w:rPr>
           <w:lang w:val="ru-RU"/>
         </w:rPr>
-        <w:t xml:space="preserve">При выборе средств реализации менеджера модулей, авторы в первую очередь ориентировались на языки и средства выбранные для реализации интерфейса программирования модулей (см. раздел «3.2.3 Выбор средств реализации»). Это обусловлено возможностью динамического исполнения кода в интерпретируемых языках программирования, таких как </w:t>
+        <w:t>При выборе средств реализации менеджера модулей, авторы в первую очередь ориентировались на языки и средства выбранные для реализации интерфейса программ</w:t>
+      </w:r>
+      <w:r>
+        <w:rPr>
+          <w:lang w:val="ru-RU"/>
+        </w:rPr>
+        <w:t>ирования модулей (см. раздел «3</w:t>
+      </w:r>
+      <w:r>
+        <w:rPr>
+          <w:lang w:val="ru-RU"/>
+        </w:rPr>
+        <w:t>.3</w:t>
+      </w:r>
+      <w:r>
+        <w:rPr>
+          <w:lang w:val="ru-RU"/>
+        </w:rPr>
+        <w:t xml:space="preserve">.3 Выбор средств реализации»). Это обусловлено возможностью динамического исполнения кода в интерпретируемых языках программирования, таких как </w:t>
       </w:r>
       <w:r>
         <w:t>Python</w:t>
@@ -27894,17 +28132,108 @@
         <w:rPr>
           <w:lang w:val="ru-RU"/>
         </w:rPr>
-        <w:t xml:space="preserve"> именуемый в </w:t>
-      </w:r>
+        <w:t xml:space="preserve"> именуемый в дальнейшем уникальный идентификатор модуля (</w:t>
+      </w:r>
+      <w:r>
+        <w:t>MUID</w:t>
+      </w:r>
+      <w:r>
+        <w:rPr>
+          <w:lang w:val="ru-RU"/>
+        </w:rPr>
+        <w:t>)</w:t>
+      </w:r>
+      <w:r>
+        <w:rPr>
+          <w:lang w:val="ru-RU"/>
+        </w:rPr>
+        <w:t>.</w:t>
+      </w:r>
+      <w:r>
+        <w:rPr>
+          <w:lang w:val="ru-RU"/>
+        </w:rPr>
+        <w:t xml:space="preserve"> </w:t>
+      </w:r>
+      <w:r>
+        <w:rPr>
+          <w:lang w:val="ru-RU"/>
+        </w:rPr>
+        <w:t>Процедура развертывания модуля на узле, помимо непосредственного сохранения модуля в памяти узла, подразумевает генерацию его уникального идентификатора.</w:t>
+      </w:r>
+    </w:p>
+    <w:p>
+      <w:pPr>
+        <w:pStyle w:val="Heading2"/>
+        <w:rPr>
+          <w:lang w:val="ru-RU"/>
+        </w:rPr>
+      </w:pPr>
+      <w:bookmarkStart w:id="36" w:name="_Toc295764099"/>
       <w:r>
         <w:rPr>
           <w:lang w:val="ru-RU"/>
         </w:rPr>
         <w:lastRenderedPageBreak/>
-        <w:t>дальнейшем уникальный идентификатор модуля (</w:t>
-      </w:r>
-      <w:r>
-        <w:t>MUID</w:t>
+        <w:t>3.3 Прикладной инт</w:t>
+      </w:r>
+      <w:r>
+        <w:rPr>
+          <w:lang w:val="ru-RU"/>
+        </w:rPr>
+        <w:t xml:space="preserve">рфейс </w:t>
+      </w:r>
+      <w:r>
+        <w:rPr>
+          <w:lang w:val="ru-RU"/>
+        </w:rPr>
+        <w:t>программирования</w:t>
+      </w:r>
+      <w:bookmarkEnd w:id="36"/>
+    </w:p>
+    <w:p>
+      <w:pPr>
+        <w:pStyle w:val="Heading3"/>
+        <w:rPr>
+          <w:lang w:val="ru-RU"/>
+        </w:rPr>
+      </w:pPr>
+      <w:bookmarkStart w:id="37" w:name="_Toc295764100"/>
+      <w:r>
+        <w:rPr>
+          <w:lang w:val="ru-RU"/>
+        </w:rPr>
+        <w:t>3.3.1 Общее описание</w:t>
+      </w:r>
+      <w:bookmarkEnd w:id="37"/>
+    </w:p>
+    <w:p>
+      <w:r>
+        <w:rPr>
+          <w:lang w:val="ru-RU"/>
+        </w:rPr>
+        <w:t xml:space="preserve">Прикладной интерфейс программирования позволяет разрабатывать модули мониторинга на основе унифицированного каркаса исходного кода модуля. В текущей реализации </w:t>
+      </w:r>
+      <w:r>
+        <w:rPr>
+          <w:lang w:val="ru-RU"/>
+        </w:rPr>
+        <w:t>интерфейс программирования модулей представляется каркасом с одим публичным методом – «</w:t>
+      </w:r>
+      <w:r>
+        <w:t>invoke</w:t>
+      </w:r>
+      <w:r>
+        <w:rPr>
+          <w:lang w:val="ru-RU"/>
+        </w:rPr>
+        <w:t>(</w:t>
+      </w:r>
+      <w:r>
+        <w:rPr>
+          <w:lang w:val="ru-RU"/>
+        </w:rPr>
+        <w:t>..</w:t>
       </w:r>
       <w:r>
         <w:rPr>
@@ -27916,109 +28245,19 @@
         <w:rPr>
           <w:lang w:val="ru-RU"/>
         </w:rPr>
-        <w:t>.</w:t>
-      </w:r>
-      <w:r>
-        <w:rPr>
-          <w:lang w:val="ru-RU"/>
-        </w:rPr>
-        <w:t xml:space="preserve"> </w:t>
-      </w:r>
-      <w:r>
-        <w:rPr>
-          <w:lang w:val="ru-RU"/>
-        </w:rPr>
-        <w:t>Процедура развертывания модуля на узле, помимо непосредственного сохранения модуля в памяти узла, подразумевает генерацию его уникального идентификатора.</w:t>
-      </w:r>
-    </w:p>
-    <w:p>
-      <w:pPr>
-        <w:pStyle w:val="Heading2"/>
-        <w:rPr>
-          <w:lang w:val="ru-RU"/>
-        </w:rPr>
-      </w:pPr>
-      <w:bookmarkStart w:id="36" w:name="_Toc295764099"/>
-      <w:r>
-        <w:rPr>
-          <w:lang w:val="ru-RU"/>
-        </w:rPr>
-        <w:t>3.3 Прикладной инт</w:t>
-      </w:r>
-      <w:r>
-        <w:rPr>
-          <w:lang w:val="ru-RU"/>
-        </w:rPr>
-        <w:t xml:space="preserve">рфейс </w:t>
-      </w:r>
-      <w:r>
-        <w:rPr>
-          <w:lang w:val="ru-RU"/>
-        </w:rPr>
-        <w:t>программирования</w:t>
-      </w:r>
-      <w:bookmarkEnd w:id="36"/>
-    </w:p>
-    <w:p>
-      <w:pPr>
-        <w:pStyle w:val="Heading3"/>
-        <w:rPr>
-          <w:lang w:val="ru-RU"/>
-        </w:rPr>
-      </w:pPr>
-      <w:bookmarkStart w:id="37" w:name="_Toc295764100"/>
-      <w:r>
-        <w:rPr>
-          <w:lang w:val="ru-RU"/>
-        </w:rPr>
-        <w:t>3.3.1 Общее описание</w:t>
-      </w:r>
-      <w:bookmarkEnd w:id="37"/>
-    </w:p>
-    <w:p>
-      <w:pPr>
-        <w:rPr>
-          <w:lang w:val="ru-RU"/>
-        </w:rPr>
-      </w:pPr>
-      <w:r>
-        <w:rPr>
-          <w:lang w:val="ru-RU"/>
-        </w:rPr>
-        <w:t xml:space="preserve">Прикладной интерфейс программирования позволяет разрабатывать модули мониторинга на основе унифицированного каркаса исходного кода модуля. В текущей реализации </w:t>
-      </w:r>
-      <w:r>
-        <w:rPr>
-          <w:lang w:val="ru-RU"/>
-        </w:rPr>
-        <w:t>интерфейс программирования модулей представляется каркасом с одим публичным методом – «</w:t>
-      </w:r>
-      <w:r>
-        <w:t>invoke</w:t>
-      </w:r>
-      <w:r>
-        <w:rPr>
-          <w:lang w:val="ru-RU"/>
-        </w:rPr>
-        <w:t>(</w:t>
-      </w:r>
-      <w:r>
-        <w:rPr>
-          <w:lang w:val="ru-RU"/>
-        </w:rPr>
-        <w:t>..</w:t>
-      </w:r>
-      <w:r>
-        <w:rPr>
-          <w:lang w:val="ru-RU"/>
-        </w:rPr>
-        <w:t>)</w:t>
-      </w:r>
-      <w:r>
-        <w:rPr>
-          <w:lang w:val="ru-RU"/>
-        </w:rPr>
-        <w:t>» (см. рисунок 3.18).</w:t>
+        <w:t>» (см. рисунок 3.1</w:t>
+      </w:r>
+      <w:r>
+        <w:rPr>
+          <w:lang w:val="ru-RU"/>
+        </w:rPr>
+        <w:t>9</w:t>
+      </w:r>
+      <w:r>
+        <w:rPr>
+          <w:lang w:val="ru-RU"/>
+        </w:rPr>
+        <w:t>).</w:t>
       </w:r>
       <w:r>
         <w:rPr>
@@ -28055,8 +28294,8 @@
         <w:drawing>
           <wp:inline distT="0" distB="0" distL="0" distR="0">
             <wp:extent cx="5229955" cy="971686"/>
-            <wp:effectExtent l="19050" t="0" r="8795" b="0"/>
-            <wp:docPr id="22" name="Picture 21" descr="api-code.png"/>
+            <wp:effectExtent l="190500" t="152400" r="180245" b="133214"/>
+            <wp:docPr id="28" name="Picture 27" descr="api-code.png"/>
             <wp:cNvGraphicFramePr>
               <a:graphicFrameLocks xmlns:a="http://schemas.openxmlformats.org/drawingml/2006/main" noChangeAspect="1"/>
             </wp:cNvGraphicFramePr>
@@ -28068,7 +28307,7 @@
                     <pic:cNvPicPr/>
                   </pic:nvPicPr>
                   <pic:blipFill>
-                    <a:blip r:embed="rId36" cstate="print"/>
+                    <a:blip r:embed="rId37" cstate="print"/>
                     <a:stretch>
                       <a:fillRect/>
                     </a:stretch>
@@ -28081,6 +28320,16 @@
                     <a:prstGeom prst="rect">
                       <a:avLst/>
                     </a:prstGeom>
+                    <a:ln>
+                      <a:noFill/>
+                    </a:ln>
+                    <a:effectLst>
+                      <a:outerShdw blurRad="190500" algn="tl" rotWithShape="0">
+                        <a:srgbClr val="000000">
+                          <a:alpha val="70000"/>
+                        </a:srgbClr>
+                      </a:outerShdw>
+                    </a:effectLst>
                   </pic:spPr>
                 </pic:pic>
               </a:graphicData>
@@ -28100,7 +28349,19 @@
         <w:rPr>
           <w:lang w:val="ru-RU"/>
         </w:rPr>
-        <w:t xml:space="preserve">Рисунок 3.18 </w:t>
+        <w:t xml:space="preserve">Рисунок </w:t>
+      </w:r>
+      <w:r>
+        <w:rPr>
+          <w:lang w:val="ru-RU"/>
+        </w:rPr>
+        <w:t>3.19</w:t>
+      </w:r>
+      <w:r>
+        <w:rPr>
+          <w:lang w:val="ru-RU"/>
+        </w:rPr>
+        <w:t xml:space="preserve"> </w:t>
       </w:r>
       <w:r>
         <w:rPr>
@@ -28270,8 +28531,19 @@
         <w:rPr>
           <w:lang w:val="ru-RU"/>
         </w:rPr>
-        <w:lastRenderedPageBreak/>
-        <w:t xml:space="preserve">ориентированность на различные задачи (не тольк на </w:t>
+        <w:t>ориентированность на различные задачи (не тольк</w:t>
+      </w:r>
+      <w:r>
+        <w:rPr>
+          <w:lang w:val="ru-RU"/>
+        </w:rPr>
+        <w:t>о</w:t>
+      </w:r>
+      <w:r>
+        <w:rPr>
+          <w:lang w:val="ru-RU"/>
+        </w:rPr>
+        <w:t xml:space="preserve"> </w:t>
       </w:r>
       <w:r>
         <w:t>WEB</w:t>
@@ -28322,7 +28594,8 @@
         <w:rPr>
           <w:lang w:val="ru-RU"/>
         </w:rPr>
-        <w:t>широкое распространение в сфере администрирования и автоматизации рутиных процессов администраторов сетей;</w:t>
+        <w:lastRenderedPageBreak/>
+        <w:t>широкое распространение в сфере администрирования и автоматизации рутиных процессов;</w:t>
       </w:r>
     </w:p>
     <w:p>
@@ -28442,7 +28715,7 @@
                     <pic:cNvPicPr/>
                   </pic:nvPicPr>
                   <pic:blipFill>
-                    <a:blip r:embed="rId37" cstate="print"/>
+                    <a:blip r:embed="rId38" cstate="print"/>
                     <a:stretch>
                       <a:fillRect/>
                     </a:stretch>
@@ -28497,7 +28770,6 @@
           <w:szCs w:val="28"/>
           <w:lang w:val="ru-RU"/>
         </w:rPr>
-        <w:lastRenderedPageBreak/>
         <w:t xml:space="preserve">Само приложение обладает большой мобильностью, вследствие отсутствия необходимости установки на жесткий диск компьютера и того, что оно написано на кроссплатформенном языке программирования </w:t>
       </w:r>
       <w:r>
@@ -28513,7 +28785,16 @@
           <w:szCs w:val="28"/>
           <w:lang w:val="ru-RU"/>
         </w:rPr>
-        <w:t xml:space="preserve">. Конечно, для функционирования программа требует, чтобы на компьютере должна быть установлена виртуальная машина </w:t>
+        <w:t xml:space="preserve">. Конечно, для </w:t>
+      </w:r>
+      <w:r>
+        <w:rPr>
+          <w:rFonts w:cs="Times New Roman"/>
+          <w:szCs w:val="28"/>
+          <w:lang w:val="ru-RU"/>
+        </w:rPr>
+        <w:lastRenderedPageBreak/>
+        <w:t xml:space="preserve">функционирования программа требует, чтобы на компьютере должна быть установлена виртуальная машина </w:t>
       </w:r>
       <w:r>
         <w:rPr>
@@ -28612,7 +28893,7 @@
         </w:rPr>
         <w:t> </w:t>
       </w:r>
-      <w:hyperlink r:id="rId38" w:tooltip="Модель данных" w:history="1">
+      <w:hyperlink r:id="rId39" w:tooltip="Модель данных" w:history="1">
         <w:r>
           <w:rPr>
             <w:rFonts w:cs="Times New Roman"/>
@@ -28637,7 +28918,7 @@
         </w:rPr>
         <w:t> </w:t>
       </w:r>
-      <w:hyperlink r:id="rId39" w:tooltip="Пользовательский интерфейс" w:history="1">
+      <w:hyperlink r:id="rId40" w:tooltip="Пользовательский интерфейс" w:history="1">
         <w:r>
           <w:rPr>
             <w:rFonts w:cs="Times New Roman"/>
@@ -28706,7 +28987,7 @@
                     <pic:cNvPicPr/>
                   </pic:nvPicPr>
                   <pic:blipFill>
-                    <a:blip r:embed="rId40" cstate="print"/>
+                    <a:blip r:embed="rId41" cstate="print"/>
                     <a:stretch>
                       <a:fillRect/>
                     </a:stretch>
@@ -28836,7 +29117,7 @@
         </w:rPr>
         <w:t> </w:t>
       </w:r>
-      <w:hyperlink r:id="rId41" w:tooltip="Доменный объект" w:history="1">
+      <w:hyperlink r:id="rId42" w:tooltip="Доменный объект" w:history="1">
         <w:r>
           <w:rPr>
             <w:rFonts w:cs="Times New Roman"/>
@@ -31259,7 +31540,7 @@
         </w:rPr>
         <w:t> </w:t>
       </w:r>
-      <w:hyperlink r:id="rId42" w:tooltip="Шаблон проектирования" w:history="1">
+      <w:hyperlink r:id="rId43" w:tooltip="Шаблон проектирования" w:history="1">
         <w:r>
           <w:rPr>
             <w:rFonts w:cs="Times New Roman"/>
@@ -31671,7 +31952,7 @@
         </w:rPr>
         <w:t> </w:t>
       </w:r>
-      <w:hyperlink r:id="rId43" w:tooltip="Abstract Window Toolkit" w:history="1">
+      <w:hyperlink r:id="rId44" w:tooltip="Abstract Window Toolkit" w:history="1">
         <w:r>
           <w:rPr>
             <w:rFonts w:cs="Times New Roman"/>
@@ -31855,7 +32136,7 @@
                     <pic:cNvPicPr/>
                   </pic:nvPicPr>
                   <pic:blipFill>
-                    <a:blip r:embed="rId44" cstate="print"/>
+                    <a:blip r:embed="rId45" cstate="print"/>
                     <a:stretch>
                       <a:fillRect/>
                     </a:stretch>
@@ -32672,7 +32953,7 @@
                     <pic:cNvPicPr/>
                   </pic:nvPicPr>
                   <pic:blipFill>
-                    <a:blip r:embed="rId45" cstate="print"/>
+                    <a:blip r:embed="rId46" cstate="print"/>
                     <a:stretch>
                       <a:fillRect/>
                     </a:stretch>
@@ -32982,7 +33263,7 @@
                     <pic:cNvPicPr/>
                   </pic:nvPicPr>
                   <pic:blipFill>
-                    <a:blip r:embed="rId46" cstate="print"/>
+                    <a:blip r:embed="rId47" cstate="print"/>
                     <a:stretch>
                       <a:fillRect/>
                     </a:stretch>
@@ -33277,7 +33558,7 @@
         </w:rPr>
         <w:t xml:space="preserve">закрытом списке рассылки – </w:t>
       </w:r>
-      <w:hyperlink r:id="rId47" w:history="1">
+      <w:hyperlink r:id="rId48" w:history="1">
         <w:r>
           <w:rPr>
             <w:rStyle w:val="Hyperlink"/>
@@ -33497,7 +33778,7 @@
         </w:rPr>
         <w:t xml:space="preserve"> вики-движка. Проект доступен по ссылке – </w:t>
       </w:r>
-      <w:hyperlink r:id="rId48" w:history="1">
+      <w:hyperlink r:id="rId49" w:history="1">
         <w:r>
           <w:rPr>
             <w:rStyle w:val="Hyperlink"/>
@@ -44664,7 +44945,7 @@
                     </pic:cNvPicPr>
                   </pic:nvPicPr>
                   <pic:blipFill>
-                    <a:blip r:embed="rId49" cstate="print"/>
+                    <a:blip r:embed="rId50" cstate="print"/>
                     <a:srcRect/>
                     <a:stretch>
                       <a:fillRect/>
@@ -47179,7 +47460,7 @@
                                 <pic:cNvPicPr/>
                               </pic:nvPicPr>
                               <pic:blipFill>
-                                <a:blip r:embed="rId50">
+                                <a:blip r:embed="rId51">
                                   <a:alphaModFix/>
                                   <a:lum/>
                                 </a:blip>
@@ -47439,7 +47720,7 @@
         </w:rPr>
         <w:t xml:space="preserve">ного или </w:t>
       </w:r>
-      <w:hyperlink r:id="rId51" w:history="1">
+      <w:hyperlink r:id="rId52" w:history="1">
         <w:r>
           <w:rPr>
             <w:lang w:val="ru-RU"/>
@@ -55219,7 +55500,7 @@
                                 <pic:cNvPicPr/>
                               </pic:nvPicPr>
                               <pic:blipFill>
-                                <a:blip r:embed="rId52">
+                                <a:blip r:embed="rId53">
                                   <a:alphaModFix/>
                                   <a:lum/>
                                 </a:blip>
@@ -57215,7 +57496,7 @@
                     <pic:cNvPicPr/>
                   </pic:nvPicPr>
                   <pic:blipFill>
-                    <a:blip r:embed="rId53" cstate="print">
+                    <a:blip r:embed="rId54" cstate="print">
                       <a:alphaModFix/>
                       <a:lum/>
                     </a:blip>
@@ -57470,7 +57751,7 @@
                     <pic:cNvPicPr/>
                   </pic:nvPicPr>
                   <pic:blipFill>
-                    <a:blip r:embed="rId54" cstate="print">
+                    <a:blip r:embed="rId55" cstate="print">
                       <a:alphaModFix/>
                       <a:lum/>
                     </a:blip>
@@ -57668,7 +57949,7 @@
                     <pic:cNvPicPr/>
                   </pic:nvPicPr>
                   <pic:blipFill>
-                    <a:blip r:embed="rId55" cstate="print">
+                    <a:blip r:embed="rId56" cstate="print">
                       <a:alphaModFix/>
                       <a:lum/>
                     </a:blip>
@@ -57831,7 +58112,7 @@
                     <pic:cNvPicPr/>
                   </pic:nvPicPr>
                   <pic:blipFill>
-                    <a:blip r:embed="rId56" cstate="print">
+                    <a:blip r:embed="rId57" cstate="print">
                       <a:alphaModFix/>
                       <a:lum/>
                     </a:blip>
@@ -58027,7 +58308,7 @@
                     <pic:cNvPicPr/>
                   </pic:nvPicPr>
                   <pic:blipFill>
-                    <a:blip r:embed="rId57" cstate="print">
+                    <a:blip r:embed="rId58" cstate="print">
                       <a:alphaModFix/>
                       <a:lum/>
                     </a:blip>
@@ -61447,8 +61728,8 @@
       </w:r>
     </w:p>
     <w:sectPr>
-      <w:headerReference w:type="default" r:id="rId58"/>
-      <w:footerReference w:type="default" r:id="rId59"/>
+      <w:headerReference w:type="default" r:id="rId59"/>
+      <w:footerReference w:type="default" r:id="rId60"/>
       <w:pgSz w:w="11906" w:h="16838"/>
       <w:pgMar w:top="851" w:right="851" w:bottom="851" w:left="1134" w:header="709" w:footer="709" w:gutter="0"/>
       <w:pgNumType w:start="3"/>
@@ -61505,7 +61786,7 @@
             <w:rPr>
               <w:noProof/>
             </w:rPr>
-            <w:t>64</w:t>
+            <w:t>67</w:t>
           </w:r>
         </w:fldSimple>
       </w:p>
@@ -63454,102 +63735,16 @@
     </w:lvl>
   </w:abstractNum>
   <w:abstractNum w:abstractNumId="20">
-    <w:nsid w:val="314D0131"/>
+    <w:nsid w:val="2C573247"/>
     <w:multiLevelType w:val="hybridMultilevel"/>
-    <w:tmpl w:val="A8FA30C4"/>
-    <w:lvl w:ilvl="0" w:tplc="0419000F">
+    <w:tmpl w:val="11623662"/>
+    <w:lvl w:ilvl="0" w:tplc="7E667168">
       <w:start w:val="1"/>
-      <w:numFmt w:val="decimal"/>
-      <w:lvlText w:val="%1."/>
+      <w:numFmt w:val="russianLower"/>
+      <w:lvlText w:val="%1)"/>
       <w:lvlJc w:val="left"/>
       <w:pPr>
         <w:ind w:left="1571" w:hanging="360"/>
-      </w:pPr>
-    </w:lvl>
-    <w:lvl w:ilvl="1" w:tplc="04190019" w:tentative="1">
-      <w:start w:val="1"/>
-      <w:numFmt w:val="lowerLetter"/>
-      <w:lvlText w:val="%2."/>
-      <w:lvlJc w:val="left"/>
-      <w:pPr>
-        <w:ind w:left="2291" w:hanging="360"/>
-      </w:pPr>
-    </w:lvl>
-    <w:lvl w:ilvl="2" w:tplc="0419001B" w:tentative="1">
-      <w:start w:val="1"/>
-      <w:numFmt w:val="lowerRoman"/>
-      <w:lvlText w:val="%3."/>
-      <w:lvlJc w:val="right"/>
-      <w:pPr>
-        <w:ind w:left="3011" w:hanging="180"/>
-      </w:pPr>
-    </w:lvl>
-    <w:lvl w:ilvl="3" w:tplc="0419000F" w:tentative="1">
-      <w:start w:val="1"/>
-      <w:numFmt w:val="decimal"/>
-      <w:lvlText w:val="%4."/>
-      <w:lvlJc w:val="left"/>
-      <w:pPr>
-        <w:ind w:left="3731" w:hanging="360"/>
-      </w:pPr>
-    </w:lvl>
-    <w:lvl w:ilvl="4" w:tplc="04190019" w:tentative="1">
-      <w:start w:val="1"/>
-      <w:numFmt w:val="lowerLetter"/>
-      <w:lvlText w:val="%5."/>
-      <w:lvlJc w:val="left"/>
-      <w:pPr>
-        <w:ind w:left="4451" w:hanging="360"/>
-      </w:pPr>
-    </w:lvl>
-    <w:lvl w:ilvl="5" w:tplc="0419001B" w:tentative="1">
-      <w:start w:val="1"/>
-      <w:numFmt w:val="lowerRoman"/>
-      <w:lvlText w:val="%6."/>
-      <w:lvlJc w:val="right"/>
-      <w:pPr>
-        <w:ind w:left="5171" w:hanging="180"/>
-      </w:pPr>
-    </w:lvl>
-    <w:lvl w:ilvl="6" w:tplc="0419000F" w:tentative="1">
-      <w:start w:val="1"/>
-      <w:numFmt w:val="decimal"/>
-      <w:lvlText w:val="%7."/>
-      <w:lvlJc w:val="left"/>
-      <w:pPr>
-        <w:ind w:left="5891" w:hanging="360"/>
-      </w:pPr>
-    </w:lvl>
-    <w:lvl w:ilvl="7" w:tplc="04190019" w:tentative="1">
-      <w:start w:val="1"/>
-      <w:numFmt w:val="lowerLetter"/>
-      <w:lvlText w:val="%8."/>
-      <w:lvlJc w:val="left"/>
-      <w:pPr>
-        <w:ind w:left="6611" w:hanging="360"/>
-      </w:pPr>
-    </w:lvl>
-    <w:lvl w:ilvl="8" w:tplc="0419001B" w:tentative="1">
-      <w:start w:val="1"/>
-      <w:numFmt w:val="lowerRoman"/>
-      <w:lvlText w:val="%9."/>
-      <w:lvlJc w:val="right"/>
-      <w:pPr>
-        <w:ind w:left="7331" w:hanging="180"/>
-      </w:pPr>
-    </w:lvl>
-  </w:abstractNum>
-  <w:abstractNum w:abstractNumId="21">
-    <w:nsid w:val="342A6CCD"/>
-    <w:multiLevelType w:val="hybridMultilevel"/>
-    <w:tmpl w:val="D7986492"/>
-    <w:lvl w:ilvl="0" w:tplc="D8001A3C">
-      <w:start w:val="1"/>
-      <w:numFmt w:val="decimal"/>
-      <w:lvlText w:val="%1."/>
-      <w:lvlJc w:val="left"/>
-      <w:pPr>
-        <w:ind w:left="814" w:hanging="360"/>
       </w:pPr>
       <w:rPr>
         <w:rFonts w:hint="default"/>
@@ -63561,7 +63756,7 @@
       <w:lvlText w:val="%2."/>
       <w:lvlJc w:val="left"/>
       <w:pPr>
-        <w:ind w:left="1534" w:hanging="360"/>
+        <w:ind w:left="2291" w:hanging="360"/>
       </w:pPr>
     </w:lvl>
     <w:lvl w:ilvl="2" w:tplc="0419001B" w:tentative="1">
@@ -63570,7 +63765,7 @@
       <w:lvlText w:val="%3."/>
       <w:lvlJc w:val="right"/>
       <w:pPr>
-        <w:ind w:left="2254" w:hanging="180"/>
+        <w:ind w:left="3011" w:hanging="180"/>
       </w:pPr>
     </w:lvl>
     <w:lvl w:ilvl="3" w:tplc="0419000F" w:tentative="1">
@@ -63579,7 +63774,7 @@
       <w:lvlText w:val="%4."/>
       <w:lvlJc w:val="left"/>
       <w:pPr>
-        <w:ind w:left="2974" w:hanging="360"/>
+        <w:ind w:left="3731" w:hanging="360"/>
       </w:pPr>
     </w:lvl>
     <w:lvl w:ilvl="4" w:tplc="04190019" w:tentative="1">
@@ -63588,7 +63783,7 @@
       <w:lvlText w:val="%5."/>
       <w:lvlJc w:val="left"/>
       <w:pPr>
-        <w:ind w:left="3694" w:hanging="360"/>
+        <w:ind w:left="4451" w:hanging="360"/>
       </w:pPr>
     </w:lvl>
     <w:lvl w:ilvl="5" w:tplc="0419001B" w:tentative="1">
@@ -63597,7 +63792,7 @@
       <w:lvlText w:val="%6."/>
       <w:lvlJc w:val="right"/>
       <w:pPr>
-        <w:ind w:left="4414" w:hanging="180"/>
+        <w:ind w:left="5171" w:hanging="180"/>
       </w:pPr>
     </w:lvl>
     <w:lvl w:ilvl="6" w:tplc="0419000F" w:tentative="1">
@@ -63606,7 +63801,7 @@
       <w:lvlText w:val="%7."/>
       <w:lvlJc w:val="left"/>
       <w:pPr>
-        <w:ind w:left="5134" w:hanging="360"/>
+        <w:ind w:left="5891" w:hanging="360"/>
       </w:pPr>
     </w:lvl>
     <w:lvl w:ilvl="7" w:tplc="04190019" w:tentative="1">
@@ -63615,7 +63810,7 @@
       <w:lvlText w:val="%8."/>
       <w:lvlJc w:val="left"/>
       <w:pPr>
-        <w:ind w:left="5854" w:hanging="360"/>
+        <w:ind w:left="6611" w:hanging="360"/>
       </w:pPr>
     </w:lvl>
     <w:lvl w:ilvl="8" w:tplc="0419001B" w:tentative="1">
@@ -63624,11 +63819,275 @@
       <w:lvlText w:val="%9."/>
       <w:lvlJc w:val="right"/>
       <w:pPr>
-        <w:ind w:left="6574" w:hanging="180"/>
+        <w:ind w:left="7331" w:hanging="180"/>
+      </w:pPr>
+    </w:lvl>
+  </w:abstractNum>
+  <w:abstractNum w:abstractNumId="21">
+    <w:nsid w:val="2EC3185B"/>
+    <w:multiLevelType w:val="hybridMultilevel"/>
+    <w:tmpl w:val="0430123C"/>
+    <w:lvl w:ilvl="0" w:tplc="7E667168">
+      <w:start w:val="1"/>
+      <w:numFmt w:val="russianLower"/>
+      <w:lvlText w:val="%1)"/>
+      <w:lvlJc w:val="left"/>
+      <w:pPr>
+        <w:ind w:left="1571" w:hanging="360"/>
+      </w:pPr>
+      <w:rPr>
+        <w:rFonts w:hint="default"/>
+      </w:rPr>
+    </w:lvl>
+    <w:lvl w:ilvl="1" w:tplc="04190019" w:tentative="1">
+      <w:start w:val="1"/>
+      <w:numFmt w:val="lowerLetter"/>
+      <w:lvlText w:val="%2."/>
+      <w:lvlJc w:val="left"/>
+      <w:pPr>
+        <w:ind w:left="2291" w:hanging="360"/>
+      </w:pPr>
+    </w:lvl>
+    <w:lvl w:ilvl="2" w:tplc="0419001B" w:tentative="1">
+      <w:start w:val="1"/>
+      <w:numFmt w:val="lowerRoman"/>
+      <w:lvlText w:val="%3."/>
+      <w:lvlJc w:val="right"/>
+      <w:pPr>
+        <w:ind w:left="3011" w:hanging="180"/>
+      </w:pPr>
+    </w:lvl>
+    <w:lvl w:ilvl="3" w:tplc="0419000F" w:tentative="1">
+      <w:start w:val="1"/>
+      <w:numFmt w:val="decimal"/>
+      <w:lvlText w:val="%4."/>
+      <w:lvlJc w:val="left"/>
+      <w:pPr>
+        <w:ind w:left="3731" w:hanging="360"/>
+      </w:pPr>
+    </w:lvl>
+    <w:lvl w:ilvl="4" w:tplc="04190019" w:tentative="1">
+      <w:start w:val="1"/>
+      <w:numFmt w:val="lowerLetter"/>
+      <w:lvlText w:val="%5."/>
+      <w:lvlJc w:val="left"/>
+      <w:pPr>
+        <w:ind w:left="4451" w:hanging="360"/>
+      </w:pPr>
+    </w:lvl>
+    <w:lvl w:ilvl="5" w:tplc="0419001B" w:tentative="1">
+      <w:start w:val="1"/>
+      <w:numFmt w:val="lowerRoman"/>
+      <w:lvlText w:val="%6."/>
+      <w:lvlJc w:val="right"/>
+      <w:pPr>
+        <w:ind w:left="5171" w:hanging="180"/>
+      </w:pPr>
+    </w:lvl>
+    <w:lvl w:ilvl="6" w:tplc="0419000F" w:tentative="1">
+      <w:start w:val="1"/>
+      <w:numFmt w:val="decimal"/>
+      <w:lvlText w:val="%7."/>
+      <w:lvlJc w:val="left"/>
+      <w:pPr>
+        <w:ind w:left="5891" w:hanging="360"/>
+      </w:pPr>
+    </w:lvl>
+    <w:lvl w:ilvl="7" w:tplc="04190019" w:tentative="1">
+      <w:start w:val="1"/>
+      <w:numFmt w:val="lowerLetter"/>
+      <w:lvlText w:val="%8."/>
+      <w:lvlJc w:val="left"/>
+      <w:pPr>
+        <w:ind w:left="6611" w:hanging="360"/>
+      </w:pPr>
+    </w:lvl>
+    <w:lvl w:ilvl="8" w:tplc="0419001B" w:tentative="1">
+      <w:start w:val="1"/>
+      <w:numFmt w:val="lowerRoman"/>
+      <w:lvlText w:val="%9."/>
+      <w:lvlJc w:val="right"/>
+      <w:pPr>
+        <w:ind w:left="7331" w:hanging="180"/>
       </w:pPr>
     </w:lvl>
   </w:abstractNum>
   <w:abstractNum w:abstractNumId="22">
+    <w:nsid w:val="314D0131"/>
+    <w:multiLevelType w:val="hybridMultilevel"/>
+    <w:tmpl w:val="A8FA30C4"/>
+    <w:lvl w:ilvl="0" w:tplc="0419000F">
+      <w:start w:val="1"/>
+      <w:numFmt w:val="decimal"/>
+      <w:lvlText w:val="%1."/>
+      <w:lvlJc w:val="left"/>
+      <w:pPr>
+        <w:ind w:left="1571" w:hanging="360"/>
+      </w:pPr>
+    </w:lvl>
+    <w:lvl w:ilvl="1" w:tplc="04190019" w:tentative="1">
+      <w:start w:val="1"/>
+      <w:numFmt w:val="lowerLetter"/>
+      <w:lvlText w:val="%2."/>
+      <w:lvlJc w:val="left"/>
+      <w:pPr>
+        <w:ind w:left="2291" w:hanging="360"/>
+      </w:pPr>
+    </w:lvl>
+    <w:lvl w:ilvl="2" w:tplc="0419001B" w:tentative="1">
+      <w:start w:val="1"/>
+      <w:numFmt w:val="lowerRoman"/>
+      <w:lvlText w:val="%3."/>
+      <w:lvlJc w:val="right"/>
+      <w:pPr>
+        <w:ind w:left="3011" w:hanging="180"/>
+      </w:pPr>
+    </w:lvl>
+    <w:lvl w:ilvl="3" w:tplc="0419000F" w:tentative="1">
+      <w:start w:val="1"/>
+      <w:numFmt w:val="decimal"/>
+      <w:lvlText w:val="%4."/>
+      <w:lvlJc w:val="left"/>
+      <w:pPr>
+        <w:ind w:left="3731" w:hanging="360"/>
+      </w:pPr>
+    </w:lvl>
+    <w:lvl w:ilvl="4" w:tplc="04190019" w:tentative="1">
+      <w:start w:val="1"/>
+      <w:numFmt w:val="lowerLetter"/>
+      <w:lvlText w:val="%5."/>
+      <w:lvlJc w:val="left"/>
+      <w:pPr>
+        <w:ind w:left="4451" w:hanging="360"/>
+      </w:pPr>
+    </w:lvl>
+    <w:lvl w:ilvl="5" w:tplc="0419001B" w:tentative="1">
+      <w:start w:val="1"/>
+      <w:numFmt w:val="lowerRoman"/>
+      <w:lvlText w:val="%6."/>
+      <w:lvlJc w:val="right"/>
+      <w:pPr>
+        <w:ind w:left="5171" w:hanging="180"/>
+      </w:pPr>
+    </w:lvl>
+    <w:lvl w:ilvl="6" w:tplc="0419000F" w:tentative="1">
+      <w:start w:val="1"/>
+      <w:numFmt w:val="decimal"/>
+      <w:lvlText w:val="%7."/>
+      <w:lvlJc w:val="left"/>
+      <w:pPr>
+        <w:ind w:left="5891" w:hanging="360"/>
+      </w:pPr>
+    </w:lvl>
+    <w:lvl w:ilvl="7" w:tplc="04190019" w:tentative="1">
+      <w:start w:val="1"/>
+      <w:numFmt w:val="lowerLetter"/>
+      <w:lvlText w:val="%8."/>
+      <w:lvlJc w:val="left"/>
+      <w:pPr>
+        <w:ind w:left="6611" w:hanging="360"/>
+      </w:pPr>
+    </w:lvl>
+    <w:lvl w:ilvl="8" w:tplc="0419001B" w:tentative="1">
+      <w:start w:val="1"/>
+      <w:numFmt w:val="lowerRoman"/>
+      <w:lvlText w:val="%9."/>
+      <w:lvlJc w:val="right"/>
+      <w:pPr>
+        <w:ind w:left="7331" w:hanging="180"/>
+      </w:pPr>
+    </w:lvl>
+  </w:abstractNum>
+  <w:abstractNum w:abstractNumId="23">
+    <w:nsid w:val="342A6CCD"/>
+    <w:multiLevelType w:val="hybridMultilevel"/>
+    <w:tmpl w:val="D7986492"/>
+    <w:lvl w:ilvl="0" w:tplc="D8001A3C">
+      <w:start w:val="1"/>
+      <w:numFmt w:val="decimal"/>
+      <w:lvlText w:val="%1."/>
+      <w:lvlJc w:val="left"/>
+      <w:pPr>
+        <w:ind w:left="814" w:hanging="360"/>
+      </w:pPr>
+      <w:rPr>
+        <w:rFonts w:hint="default"/>
+      </w:rPr>
+    </w:lvl>
+    <w:lvl w:ilvl="1" w:tplc="04190019" w:tentative="1">
+      <w:start w:val="1"/>
+      <w:numFmt w:val="lowerLetter"/>
+      <w:lvlText w:val="%2."/>
+      <w:lvlJc w:val="left"/>
+      <w:pPr>
+        <w:ind w:left="1534" w:hanging="360"/>
+      </w:pPr>
+    </w:lvl>
+    <w:lvl w:ilvl="2" w:tplc="0419001B" w:tentative="1">
+      <w:start w:val="1"/>
+      <w:numFmt w:val="lowerRoman"/>
+      <w:lvlText w:val="%3."/>
+      <w:lvlJc w:val="right"/>
+      <w:pPr>
+        <w:ind w:left="2254" w:hanging="180"/>
+      </w:pPr>
+    </w:lvl>
+    <w:lvl w:ilvl="3" w:tplc="0419000F" w:tentative="1">
+      <w:start w:val="1"/>
+      <w:numFmt w:val="decimal"/>
+      <w:lvlText w:val="%4."/>
+      <w:lvlJc w:val="left"/>
+      <w:pPr>
+        <w:ind w:left="2974" w:hanging="360"/>
+      </w:pPr>
+    </w:lvl>
+    <w:lvl w:ilvl="4" w:tplc="04190019" w:tentative="1">
+      <w:start w:val="1"/>
+      <w:numFmt w:val="lowerLetter"/>
+      <w:lvlText w:val="%5."/>
+      <w:lvlJc w:val="left"/>
+      <w:pPr>
+        <w:ind w:left="3694" w:hanging="360"/>
+      </w:pPr>
+    </w:lvl>
+    <w:lvl w:ilvl="5" w:tplc="0419001B" w:tentative="1">
+      <w:start w:val="1"/>
+      <w:numFmt w:val="lowerRoman"/>
+      <w:lvlText w:val="%6."/>
+      <w:lvlJc w:val="right"/>
+      <w:pPr>
+        <w:ind w:left="4414" w:hanging="180"/>
+      </w:pPr>
+    </w:lvl>
+    <w:lvl w:ilvl="6" w:tplc="0419000F" w:tentative="1">
+      <w:start w:val="1"/>
+      <w:numFmt w:val="decimal"/>
+      <w:lvlText w:val="%7."/>
+      <w:lvlJc w:val="left"/>
+      <w:pPr>
+        <w:ind w:left="5134" w:hanging="360"/>
+      </w:pPr>
+    </w:lvl>
+    <w:lvl w:ilvl="7" w:tplc="04190019" w:tentative="1">
+      <w:start w:val="1"/>
+      <w:numFmt w:val="lowerLetter"/>
+      <w:lvlText w:val="%8."/>
+      <w:lvlJc w:val="left"/>
+      <w:pPr>
+        <w:ind w:left="5854" w:hanging="360"/>
+      </w:pPr>
+    </w:lvl>
+    <w:lvl w:ilvl="8" w:tplc="0419001B" w:tentative="1">
+      <w:start w:val="1"/>
+      <w:numFmt w:val="lowerRoman"/>
+      <w:lvlText w:val="%9."/>
+      <w:lvlJc w:val="right"/>
+      <w:pPr>
+        <w:ind w:left="6574" w:hanging="180"/>
+      </w:pPr>
+    </w:lvl>
+  </w:abstractNum>
+  <w:abstractNum w:abstractNumId="24">
     <w:nsid w:val="37BA24E3"/>
     <w:multiLevelType w:val="hybridMultilevel"/>
     <w:tmpl w:val="C4AEC72C"/>
@@ -63741,7 +64200,7 @@
       </w:rPr>
     </w:lvl>
   </w:abstractNum>
-  <w:abstractNum w:abstractNumId="23">
+  <w:abstractNum w:abstractNumId="25">
     <w:nsid w:val="39507E11"/>
     <w:multiLevelType w:val="hybridMultilevel"/>
     <w:tmpl w:val="4184C1D4"/>
@@ -63854,7 +64313,7 @@
       </w:rPr>
     </w:lvl>
   </w:abstractNum>
-  <w:abstractNum w:abstractNumId="24">
+  <w:abstractNum w:abstractNumId="26">
     <w:nsid w:val="39D01375"/>
     <w:multiLevelType w:val="hybridMultilevel"/>
     <w:tmpl w:val="5C06D83A"/>
@@ -63943,7 +64402,7 @@
       </w:pPr>
     </w:lvl>
   </w:abstractNum>
-  <w:abstractNum w:abstractNumId="25">
+  <w:abstractNum w:abstractNumId="27">
     <w:nsid w:val="425D2AD6"/>
     <w:multiLevelType w:val="hybridMultilevel"/>
     <w:tmpl w:val="32741658"/>
@@ -64032,7 +64491,7 @@
       </w:pPr>
     </w:lvl>
   </w:abstractNum>
-  <w:abstractNum w:abstractNumId="26">
+  <w:abstractNum w:abstractNumId="28">
     <w:nsid w:val="42B25AC6"/>
     <w:multiLevelType w:val="hybridMultilevel"/>
     <w:tmpl w:val="70665FC2"/>
@@ -64145,7 +64604,7 @@
       </w:rPr>
     </w:lvl>
   </w:abstractNum>
-  <w:abstractNum w:abstractNumId="27">
+  <w:abstractNum w:abstractNumId="29">
     <w:nsid w:val="46340935"/>
     <w:multiLevelType w:val="hybridMultilevel"/>
     <w:tmpl w:val="F33A97D0"/>
@@ -64234,7 +64693,7 @@
       </w:pPr>
     </w:lvl>
   </w:abstractNum>
-  <w:abstractNum w:abstractNumId="28">
+  <w:abstractNum w:abstractNumId="30">
     <w:nsid w:val="46FE4BC5"/>
     <w:multiLevelType w:val="hybridMultilevel"/>
     <w:tmpl w:val="01822F66"/>
@@ -64347,7 +64806,7 @@
       </w:rPr>
     </w:lvl>
   </w:abstractNum>
-  <w:abstractNum w:abstractNumId="29">
+  <w:abstractNum w:abstractNumId="31">
     <w:nsid w:val="487B5FA8"/>
     <w:multiLevelType w:val="hybridMultilevel"/>
     <w:tmpl w:val="E5CECDBE"/>
@@ -64460,7 +64919,7 @@
       </w:rPr>
     </w:lvl>
   </w:abstractNum>
-  <w:abstractNum w:abstractNumId="30">
+  <w:abstractNum w:abstractNumId="32">
     <w:nsid w:val="4BB23BDF"/>
     <w:multiLevelType w:val="hybridMultilevel"/>
     <w:tmpl w:val="28F6AD1C"/>
@@ -64549,7 +65008,7 @@
       </w:pPr>
     </w:lvl>
   </w:abstractNum>
-  <w:abstractNum w:abstractNumId="31">
+  <w:abstractNum w:abstractNumId="33">
     <w:nsid w:val="4E804E31"/>
     <w:multiLevelType w:val="hybridMultilevel"/>
     <w:tmpl w:val="C97877D8"/>
@@ -64662,7 +65121,7 @@
       </w:rPr>
     </w:lvl>
   </w:abstractNum>
-  <w:abstractNum w:abstractNumId="32">
+  <w:abstractNum w:abstractNumId="34">
     <w:nsid w:val="4EA12F1A"/>
     <w:multiLevelType w:val="hybridMultilevel"/>
     <w:tmpl w:val="63727F86"/>
@@ -64751,7 +65210,7 @@
       </w:pPr>
     </w:lvl>
   </w:abstractNum>
-  <w:abstractNum w:abstractNumId="33">
+  <w:abstractNum w:abstractNumId="35">
     <w:nsid w:val="51892C13"/>
     <w:multiLevelType w:val="hybridMultilevel"/>
     <w:tmpl w:val="179ADD7C"/>
@@ -64864,7 +65323,7 @@
       </w:rPr>
     </w:lvl>
   </w:abstractNum>
-  <w:abstractNum w:abstractNumId="34">
+  <w:abstractNum w:abstractNumId="36">
     <w:nsid w:val="52AD7AEA"/>
     <w:multiLevelType w:val="hybridMultilevel"/>
     <w:tmpl w:val="484E6A5A"/>
@@ -64977,7 +65436,7 @@
       </w:rPr>
     </w:lvl>
   </w:abstractNum>
-  <w:abstractNum w:abstractNumId="35">
+  <w:abstractNum w:abstractNumId="37">
     <w:nsid w:val="539C5E66"/>
     <w:multiLevelType w:val="hybridMultilevel"/>
     <w:tmpl w:val="8C0ACC2C"/>
@@ -65090,7 +65549,7 @@
       </w:rPr>
     </w:lvl>
   </w:abstractNum>
-  <w:abstractNum w:abstractNumId="36">
+  <w:abstractNum w:abstractNumId="38">
     <w:nsid w:val="548F2AE9"/>
     <w:multiLevelType w:val="hybridMultilevel"/>
     <w:tmpl w:val="EB8AAA50"/>
@@ -65182,7 +65641,7 @@
       </w:pPr>
     </w:lvl>
   </w:abstractNum>
-  <w:abstractNum w:abstractNumId="37">
+  <w:abstractNum w:abstractNumId="39">
     <w:nsid w:val="553357E9"/>
     <w:multiLevelType w:val="hybridMultilevel"/>
     <w:tmpl w:val="9DC4E61E"/>
@@ -65295,7 +65754,7 @@
       </w:rPr>
     </w:lvl>
   </w:abstractNum>
-  <w:abstractNum w:abstractNumId="38">
+  <w:abstractNum w:abstractNumId="40">
     <w:nsid w:val="558B6E8C"/>
     <w:multiLevelType w:val="hybridMultilevel"/>
     <w:tmpl w:val="78CEF2E6"/>
@@ -65384,7 +65843,7 @@
       </w:pPr>
     </w:lvl>
   </w:abstractNum>
-  <w:abstractNum w:abstractNumId="39">
+  <w:abstractNum w:abstractNumId="41">
     <w:nsid w:val="59474EF2"/>
     <w:multiLevelType w:val="hybridMultilevel"/>
     <w:tmpl w:val="B2F03062"/>
@@ -65497,7 +65956,7 @@
       </w:rPr>
     </w:lvl>
   </w:abstractNum>
-  <w:abstractNum w:abstractNumId="40">
+  <w:abstractNum w:abstractNumId="42">
     <w:nsid w:val="5972359A"/>
     <w:multiLevelType w:val="hybridMultilevel"/>
     <w:tmpl w:val="16B475BE"/>
@@ -65586,7 +66045,7 @@
       </w:pPr>
     </w:lvl>
   </w:abstractNum>
-  <w:abstractNum w:abstractNumId="41">
+  <w:abstractNum w:abstractNumId="43">
     <w:nsid w:val="5A391093"/>
     <w:multiLevelType w:val="hybridMultilevel"/>
     <w:tmpl w:val="290655F2"/>
@@ -65699,7 +66158,7 @@
       </w:rPr>
     </w:lvl>
   </w:abstractNum>
-  <w:abstractNum w:abstractNumId="42">
+  <w:abstractNum w:abstractNumId="44">
     <w:nsid w:val="5E5B1861"/>
     <w:multiLevelType w:val="hybridMultilevel"/>
     <w:tmpl w:val="CA12B808"/>
@@ -65812,7 +66271,7 @@
       </w:rPr>
     </w:lvl>
   </w:abstractNum>
-  <w:abstractNum w:abstractNumId="43">
+  <w:abstractNum w:abstractNumId="45">
     <w:nsid w:val="610C49A0"/>
     <w:multiLevelType w:val="hybridMultilevel"/>
     <w:tmpl w:val="93C45538"/>
@@ -65901,7 +66360,7 @@
       </w:pPr>
     </w:lvl>
   </w:abstractNum>
-  <w:abstractNum w:abstractNumId="44">
+  <w:abstractNum w:abstractNumId="46">
     <w:nsid w:val="620C2CD2"/>
     <w:multiLevelType w:val="hybridMultilevel"/>
     <w:tmpl w:val="59382D96"/>
@@ -66014,7 +66473,7 @@
       </w:rPr>
     </w:lvl>
   </w:abstractNum>
-  <w:abstractNum w:abstractNumId="45">
+  <w:abstractNum w:abstractNumId="47">
     <w:nsid w:val="62330425"/>
     <w:multiLevelType w:val="hybridMultilevel"/>
     <w:tmpl w:val="6C0EE778"/>
@@ -66127,7 +66586,7 @@
       </w:rPr>
     </w:lvl>
   </w:abstractNum>
-  <w:abstractNum w:abstractNumId="46">
+  <w:abstractNum w:abstractNumId="48">
     <w:nsid w:val="63AC7A22"/>
     <w:multiLevelType w:val="hybridMultilevel"/>
     <w:tmpl w:val="86B8A9EE"/>
@@ -66240,7 +66699,7 @@
       </w:rPr>
     </w:lvl>
   </w:abstractNum>
-  <w:abstractNum w:abstractNumId="47">
+  <w:abstractNum w:abstractNumId="49">
     <w:nsid w:val="644B51A1"/>
     <w:multiLevelType w:val="hybridMultilevel"/>
     <w:tmpl w:val="C4A80480"/>
@@ -66329,7 +66788,7 @@
       </w:pPr>
     </w:lvl>
   </w:abstractNum>
-  <w:abstractNum w:abstractNumId="48">
+  <w:abstractNum w:abstractNumId="50">
     <w:nsid w:val="67197326"/>
     <w:multiLevelType w:val="hybridMultilevel"/>
     <w:tmpl w:val="13527672"/>
@@ -66418,7 +66877,7 @@
       </w:pPr>
     </w:lvl>
   </w:abstractNum>
-  <w:abstractNum w:abstractNumId="49">
+  <w:abstractNum w:abstractNumId="51">
     <w:nsid w:val="67724A7C"/>
     <w:multiLevelType w:val="hybridMultilevel"/>
     <w:tmpl w:val="6758FB00"/>
@@ -66531,7 +66990,7 @@
       </w:rPr>
     </w:lvl>
   </w:abstractNum>
-  <w:abstractNum w:abstractNumId="50">
+  <w:abstractNum w:abstractNumId="52">
     <w:nsid w:val="6834531D"/>
     <w:multiLevelType w:val="hybridMultilevel"/>
     <w:tmpl w:val="8EBE771A"/>
@@ -66620,7 +67079,7 @@
       </w:pPr>
     </w:lvl>
   </w:abstractNum>
-  <w:abstractNum w:abstractNumId="51">
+  <w:abstractNum w:abstractNumId="53">
     <w:nsid w:val="6A9A7748"/>
     <w:multiLevelType w:val="hybridMultilevel"/>
     <w:tmpl w:val="BBCC1760"/>
@@ -66733,7 +67192,7 @@
       </w:rPr>
     </w:lvl>
   </w:abstractNum>
-  <w:abstractNum w:abstractNumId="52">
+  <w:abstractNum w:abstractNumId="54">
     <w:nsid w:val="6D175353"/>
     <w:multiLevelType w:val="hybridMultilevel"/>
     <w:tmpl w:val="E16C753C"/>
@@ -66822,7 +67281,7 @@
       </w:pPr>
     </w:lvl>
   </w:abstractNum>
-  <w:abstractNum w:abstractNumId="53">
+  <w:abstractNum w:abstractNumId="55">
     <w:nsid w:val="704A272F"/>
     <w:multiLevelType w:val="hybridMultilevel"/>
     <w:tmpl w:val="CD9A01D2"/>
@@ -66935,7 +67394,7 @@
       </w:rPr>
     </w:lvl>
   </w:abstractNum>
-  <w:abstractNum w:abstractNumId="54">
+  <w:abstractNum w:abstractNumId="56">
     <w:nsid w:val="72C66DBF"/>
     <w:multiLevelType w:val="hybridMultilevel"/>
     <w:tmpl w:val="1F5EBAEE"/>
@@ -67024,7 +67483,7 @@
       </w:pPr>
     </w:lvl>
   </w:abstractNum>
-  <w:abstractNum w:abstractNumId="55">
+  <w:abstractNum w:abstractNumId="57">
     <w:nsid w:val="75CE1E4A"/>
     <w:multiLevelType w:val="hybridMultilevel"/>
     <w:tmpl w:val="B31008F4"/>
@@ -67137,7 +67596,7 @@
       </w:rPr>
     </w:lvl>
   </w:abstractNum>
-  <w:abstractNum w:abstractNumId="56">
+  <w:abstractNum w:abstractNumId="58">
     <w:nsid w:val="76B42AC2"/>
     <w:multiLevelType w:val="hybridMultilevel"/>
     <w:tmpl w:val="1A6AB8E4"/>
@@ -67250,7 +67709,7 @@
       </w:rPr>
     </w:lvl>
   </w:abstractNum>
-  <w:abstractNum w:abstractNumId="57">
+  <w:abstractNum w:abstractNumId="59">
     <w:nsid w:val="78D60697"/>
     <w:multiLevelType w:val="hybridMultilevel"/>
     <w:tmpl w:val="2020D9D2"/>
@@ -67339,7 +67798,7 @@
       </w:pPr>
     </w:lvl>
   </w:abstractNum>
-  <w:abstractNum w:abstractNumId="58">
+  <w:abstractNum w:abstractNumId="60">
     <w:nsid w:val="7D307177"/>
     <w:multiLevelType w:val="hybridMultilevel"/>
     <w:tmpl w:val="58A65674"/>
@@ -67452,7 +67911,7 @@
       </w:rPr>
     </w:lvl>
   </w:abstractNum>
-  <w:abstractNum w:abstractNumId="59">
+  <w:abstractNum w:abstractNumId="61">
     <w:nsid w:val="7D76618B"/>
     <w:multiLevelType w:val="hybridMultilevel"/>
     <w:tmpl w:val="B306786E"/>
@@ -67541,7 +68000,7 @@
       </w:pPr>
     </w:lvl>
   </w:abstractNum>
-  <w:abstractNum w:abstractNumId="60">
+  <w:abstractNum w:abstractNumId="62">
     <w:nsid w:val="7DC37017"/>
     <w:multiLevelType w:val="hybridMultilevel"/>
     <w:tmpl w:val="EA763130"/>
@@ -67630,7 +68089,7 @@
       </w:pPr>
     </w:lvl>
   </w:abstractNum>
-  <w:abstractNum w:abstractNumId="61">
+  <w:abstractNum w:abstractNumId="63">
     <w:nsid w:val="7DD7782E"/>
     <w:multiLevelType w:val="hybridMultilevel"/>
     <w:tmpl w:val="93F0DDF2"/>
@@ -67743,7 +68202,7 @@
       </w:rPr>
     </w:lvl>
   </w:abstractNum>
-  <w:abstractNum w:abstractNumId="62">
+  <w:abstractNum w:abstractNumId="64">
     <w:nsid w:val="7E6A6B55"/>
     <w:multiLevelType w:val="hybridMultilevel"/>
     <w:tmpl w:val="1C926D8A"/>
@@ -67832,7 +68291,7 @@
       </w:pPr>
     </w:lvl>
   </w:abstractNum>
-  <w:abstractNum w:abstractNumId="63">
+  <w:abstractNum w:abstractNumId="65">
     <w:nsid w:val="7FB766A8"/>
     <w:multiLevelType w:val="hybridMultilevel"/>
     <w:tmpl w:val="AD2AC1E6"/>
@@ -67945,7 +68404,7 @@
       </w:rPr>
     </w:lvl>
   </w:abstractNum>
-  <w:abstractNum w:abstractNumId="64">
+  <w:abstractNum w:abstractNumId="66">
     <w:nsid w:val="7FC15B5C"/>
     <w:multiLevelType w:val="hybridMultilevel"/>
     <w:tmpl w:val="3328F260"/>
@@ -68035,64 +68494,64 @@
     </w:lvl>
   </w:abstractNum>
   <w:num w:numId="1">
-    <w:abstractNumId w:val="21"/>
+    <w:abstractNumId w:val="23"/>
   </w:num>
   <w:num w:numId="2">
-    <w:abstractNumId w:val="46"/>
+    <w:abstractNumId w:val="48"/>
   </w:num>
   <w:num w:numId="3">
-    <w:abstractNumId w:val="39"/>
+    <w:abstractNumId w:val="41"/>
   </w:num>
   <w:num w:numId="4">
-    <w:abstractNumId w:val="22"/>
+    <w:abstractNumId w:val="24"/>
   </w:num>
   <w:num w:numId="5">
     <w:abstractNumId w:val="3"/>
   </w:num>
   <w:num w:numId="6">
+    <w:abstractNumId w:val="35"/>
+  </w:num>
+  <w:num w:numId="7">
     <w:abstractNumId w:val="33"/>
   </w:num>
-  <w:num w:numId="7">
-    <w:abstractNumId w:val="31"/>
-  </w:num>
   <w:num w:numId="8">
-    <w:abstractNumId w:val="28"/>
+    <w:abstractNumId w:val="30"/>
   </w:num>
   <w:num w:numId="9">
-    <w:abstractNumId w:val="62"/>
+    <w:abstractNumId w:val="64"/>
   </w:num>
   <w:num w:numId="10">
+    <w:abstractNumId w:val="27"/>
+  </w:num>
+  <w:num w:numId="11">
     <w:abstractNumId w:val="25"/>
   </w:num>
-  <w:num w:numId="11">
-    <w:abstractNumId w:val="23"/>
-  </w:num>
   <w:num w:numId="12">
-    <w:abstractNumId w:val="57"/>
+    <w:abstractNumId w:val="59"/>
   </w:num>
   <w:num w:numId="13">
     <w:abstractNumId w:val="7"/>
   </w:num>
   <w:num w:numId="14">
-    <w:abstractNumId w:val="38"/>
+    <w:abstractNumId w:val="40"/>
   </w:num>
   <w:num w:numId="15">
     <w:abstractNumId w:val="12"/>
   </w:num>
   <w:num w:numId="16">
-    <w:abstractNumId w:val="56"/>
+    <w:abstractNumId w:val="58"/>
   </w:num>
   <w:num w:numId="17">
     <w:abstractNumId w:val="4"/>
   </w:num>
   <w:num w:numId="18">
-    <w:abstractNumId w:val="61"/>
+    <w:abstractNumId w:val="63"/>
   </w:num>
   <w:num w:numId="19">
-    <w:abstractNumId w:val="63"/>
+    <w:abstractNumId w:val="65"/>
   </w:num>
   <w:num w:numId="20">
-    <w:abstractNumId w:val="52"/>
+    <w:abstractNumId w:val="54"/>
   </w:num>
   <w:num w:numId="21">
     <w:abstractNumId w:val="9"/>
@@ -68101,13 +68560,13 @@
     <w:abstractNumId w:val="18"/>
   </w:num>
   <w:num w:numId="23">
-    <w:abstractNumId w:val="50"/>
+    <w:abstractNumId w:val="52"/>
   </w:num>
   <w:num w:numId="24">
     <w:abstractNumId w:val="10"/>
   </w:num>
   <w:num w:numId="25">
-    <w:abstractNumId w:val="40"/>
+    <w:abstractNumId w:val="42"/>
   </w:num>
   <w:num w:numId="26">
     <w:abstractNumId w:val="17"/>
@@ -68116,13 +68575,13 @@
     <w:abstractNumId w:val="8"/>
   </w:num>
   <w:num w:numId="28">
-    <w:abstractNumId w:val="24"/>
+    <w:abstractNumId w:val="26"/>
   </w:num>
   <w:num w:numId="29">
     <w:abstractNumId w:val="16"/>
   </w:num>
   <w:num w:numId="30">
-    <w:abstractNumId w:val="64"/>
+    <w:abstractNumId w:val="66"/>
   </w:num>
   <w:num w:numId="31">
     <w:abstractNumId w:val="0"/>
@@ -68131,58 +68590,58 @@
     <w:abstractNumId w:val="15"/>
   </w:num>
   <w:num w:numId="33">
-    <w:abstractNumId w:val="59"/>
+    <w:abstractNumId w:val="61"/>
   </w:num>
   <w:num w:numId="34">
-    <w:abstractNumId w:val="32"/>
+    <w:abstractNumId w:val="34"/>
   </w:num>
   <w:num w:numId="35">
     <w:abstractNumId w:val="11"/>
   </w:num>
   <w:num w:numId="36">
-    <w:abstractNumId w:val="27"/>
+    <w:abstractNumId w:val="29"/>
   </w:num>
   <w:num w:numId="37">
-    <w:abstractNumId w:val="48"/>
+    <w:abstractNumId w:val="50"/>
   </w:num>
   <w:num w:numId="38">
-    <w:abstractNumId w:val="36"/>
+    <w:abstractNumId w:val="38"/>
   </w:num>
   <w:num w:numId="39">
-    <w:abstractNumId w:val="60"/>
+    <w:abstractNumId w:val="62"/>
   </w:num>
   <w:num w:numId="40">
-    <w:abstractNumId w:val="51"/>
+    <w:abstractNumId w:val="53"/>
   </w:num>
   <w:num w:numId="41">
     <w:abstractNumId w:val="2"/>
   </w:num>
   <w:num w:numId="42">
-    <w:abstractNumId w:val="34"/>
+    <w:abstractNumId w:val="36"/>
   </w:num>
   <w:num w:numId="43">
-    <w:abstractNumId w:val="55"/>
+    <w:abstractNumId w:val="57"/>
   </w:num>
   <w:num w:numId="44">
     <w:abstractNumId w:val="1"/>
   </w:num>
   <w:num w:numId="45">
-    <w:abstractNumId w:val="49"/>
+    <w:abstractNumId w:val="51"/>
   </w:num>
   <w:num w:numId="46">
-    <w:abstractNumId w:val="42"/>
+    <w:abstractNumId w:val="44"/>
   </w:num>
   <w:num w:numId="47">
-    <w:abstractNumId w:val="53"/>
+    <w:abstractNumId w:val="55"/>
   </w:num>
   <w:num w:numId="48">
-    <w:abstractNumId w:val="44"/>
+    <w:abstractNumId w:val="46"/>
   </w:num>
   <w:num w:numId="49">
     <w:abstractNumId w:val="13"/>
   </w:num>
   <w:num w:numId="50">
-    <w:abstractNumId w:val="47"/>
+    <w:abstractNumId w:val="49"/>
   </w:num>
   <w:num w:numId="51">
     <w:abstractNumId w:val="14"/>
@@ -68194,40 +68653,46 @@
     <w:abstractNumId w:val="6"/>
   </w:num>
   <w:num w:numId="54">
-    <w:abstractNumId w:val="54"/>
+    <w:abstractNumId w:val="56"/>
   </w:num>
   <w:num w:numId="55">
     <w:abstractNumId w:val="19"/>
   </w:num>
   <w:num w:numId="56">
-    <w:abstractNumId w:val="20"/>
+    <w:abstractNumId w:val="22"/>
   </w:num>
   <w:num w:numId="57">
-    <w:abstractNumId w:val="35"/>
+    <w:abstractNumId w:val="37"/>
   </w:num>
   <w:num w:numId="58">
-    <w:abstractNumId w:val="26"/>
+    <w:abstractNumId w:val="28"/>
   </w:num>
   <w:num w:numId="59">
-    <w:abstractNumId w:val="58"/>
+    <w:abstractNumId w:val="60"/>
   </w:num>
   <w:num w:numId="60">
-    <w:abstractNumId w:val="29"/>
+    <w:abstractNumId w:val="31"/>
   </w:num>
   <w:num w:numId="61">
-    <w:abstractNumId w:val="37"/>
+    <w:abstractNumId w:val="39"/>
   </w:num>
   <w:num w:numId="62">
+    <w:abstractNumId w:val="47"/>
+  </w:num>
+  <w:num w:numId="63">
+    <w:abstractNumId w:val="43"/>
+  </w:num>
+  <w:num w:numId="64">
     <w:abstractNumId w:val="45"/>
   </w:num>
-  <w:num w:numId="63">
-    <w:abstractNumId w:val="41"/>
+  <w:num w:numId="65">
+    <w:abstractNumId w:val="32"/>
   </w:num>
-  <w:num w:numId="64">
-    <w:abstractNumId w:val="43"/>
+  <w:num w:numId="66">
+    <w:abstractNumId w:val="21"/>
   </w:num>
-  <w:num w:numId="65">
-    <w:abstractNumId w:val="30"/>
+  <w:num w:numId="67">
+    <w:abstractNumId w:val="20"/>
   </w:num>
   <w:numIdMacAtCleanup w:val="61"/>
 </w:numbering>
@@ -69527,7 +69992,7 @@
 </file>
 
 <file path=customXml/itemProps1.xml><?xml version="1.0" encoding="utf-8"?>
-<ds:datastoreItem xmlns:ds="http://schemas.openxmlformats.org/officeDocument/2006/customXml" ds:itemID="{DE3C95F0-BD4A-4345-9EE9-F7CB211A3F74}">
+<ds:datastoreItem xmlns:ds="http://schemas.openxmlformats.org/officeDocument/2006/customXml" ds:itemID="{D81675CC-872B-486D-8620-0C446A743EE4}">
   <ds:schemaRefs>
     <ds:schemaRef ds:uri="http://schemas.openxmlformats.org/officeDocument/2006/bibliography"/>
   </ds:schemaRefs>

</xml_diff>